<commit_message>
Preparing Mecoms level and scripts for Mecoms level
</commit_message>
<xml_diff>
--- a/Scriptie/Scriptie.docx
+++ b/Scriptie/Scriptie.docx
@@ -601,7 +601,6 @@
         <w:pStyle w:val="Heading1"/>
       </w:pPr>
       <w:bookmarkStart w:id="3" w:name="_Toc5362638"/>
-      <w:proofErr w:type="spellStart"/>
       <w:r>
         <w:lastRenderedPageBreak/>
         <w:t>Sa</w:t>
@@ -610,7 +609,6 @@
         <w:t>menvatting</w:t>
       </w:r>
       <w:bookmarkEnd w:id="3"/>
-      <w:proofErr w:type="spellEnd"/>
     </w:p>
     <w:p>
       <w:pPr>
@@ -749,13 +747,11 @@
         <w:pStyle w:val="Heading1"/>
       </w:pPr>
       <w:bookmarkStart w:id="9" w:name="_Toc5362644"/>
-      <w:proofErr w:type="spellStart"/>
       <w:r>
         <w:lastRenderedPageBreak/>
         <w:t>Inhoud</w:t>
       </w:r>
       <w:bookmarkEnd w:id="9"/>
-      <w:proofErr w:type="spellEnd"/>
       <w:r>
         <w:t xml:space="preserve"> </w:t>
       </w:r>
@@ -5353,13 +5349,22 @@
     </w:p>
     <w:p>
       <w:pPr>
+        <w:rPr>
+          <w:lang w:eastAsia="nl-NL"/>
+        </w:rPr>
+      </w:pPr>
+      <w:bookmarkStart w:id="41" w:name="_GoBack"/>
+      <w:bookmarkEnd w:id="41"/>
+    </w:p>
+    <w:p>
+      <w:pPr>
         <w:pStyle w:val="Heading3"/>
       </w:pPr>
-      <w:bookmarkStart w:id="41" w:name="_Toc5362656"/>
+      <w:bookmarkStart w:id="42" w:name="_Toc5362656"/>
       <w:r>
         <w:t>Mastermind</w:t>
       </w:r>
-      <w:bookmarkEnd w:id="41"/>
+      <w:bookmarkEnd w:id="42"/>
     </w:p>
     <w:p>
       <w:pPr>
@@ -5520,7 +5525,7 @@
           <w:lang w:val="nl-NL" w:eastAsia="nl-NL"/>
         </w:rPr>
       </w:pPr>
-      <w:bookmarkStart w:id="42" w:name="_Toc5362657"/>
+      <w:bookmarkStart w:id="43" w:name="_Toc5362657"/>
       <w:r>
         <w:br w:type="page"/>
       </w:r>
@@ -5533,7 +5538,7 @@
         <w:lastRenderedPageBreak/>
         <w:t>DGO level</w:t>
       </w:r>
-      <w:bookmarkEnd w:id="42"/>
+      <w:bookmarkEnd w:id="43"/>
     </w:p>
     <w:p>
       <w:pPr>
@@ -5842,7 +5847,7 @@
           <w:lang w:val="nl-NL" w:eastAsia="nl-NL"/>
         </w:rPr>
       </w:pPr>
-      <w:bookmarkStart w:id="43" w:name="_Toc5362658"/>
+      <w:bookmarkStart w:id="44" w:name="_Toc5362658"/>
       <w:r>
         <w:br w:type="page"/>
       </w:r>
@@ -5855,13 +5860,13 @@
         <w:lastRenderedPageBreak/>
         <w:t>Supplier level</w:t>
       </w:r>
-      <w:bookmarkEnd w:id="43"/>
+      <w:bookmarkEnd w:id="44"/>
     </w:p>
     <w:p>
       <w:pPr>
         <w:spacing w:after="160" w:line="259" w:lineRule="auto"/>
       </w:pPr>
-      <w:bookmarkStart w:id="44" w:name="_Toc5362659"/>
+      <w:bookmarkStart w:id="45" w:name="_Toc5362659"/>
       <w:r>
         <w:t>In de supplier level is het de</w:t>
       </w:r>
@@ -6095,7 +6100,7 @@
         <w:lastRenderedPageBreak/>
         <w:t>Consumer level</w:t>
       </w:r>
-      <w:bookmarkEnd w:id="44"/>
+      <w:bookmarkEnd w:id="45"/>
     </w:p>
     <w:p>
       <w:pPr>
@@ -6103,7 +6108,7 @@
           <w:lang w:eastAsia="nl-BE"/>
         </w:rPr>
       </w:pPr>
-      <w:bookmarkStart w:id="45" w:name="_Toc5362660"/>
+      <w:bookmarkStart w:id="46" w:name="_Toc5362660"/>
       <w:r>
         <w:rPr>
           <w:lang w:eastAsia="nl-BE"/>
@@ -6487,7 +6492,7 @@
         <w:lastRenderedPageBreak/>
         <w:t>Mecoms level</w:t>
       </w:r>
-      <w:bookmarkEnd w:id="45"/>
+      <w:bookmarkEnd w:id="46"/>
     </w:p>
     <w:p>
       <w:pPr>
@@ -6563,8 +6568,6 @@
         </w:numPr>
         <w:spacing w:after="160" w:line="259" w:lineRule="auto"/>
       </w:pPr>
-      <w:bookmarkStart w:id="46" w:name="_GoBack"/>
-      <w:bookmarkEnd w:id="46"/>
       <w:r>
         <w:t>Totaal correct beantwoorde vraagstukken &gt; 100</w:t>
       </w:r>
@@ -7096,6 +7099,7 @@
           <w:docPartUnique/>
         </w:docPartObj>
       </w:sdtPr>
+      <w:sdtEndPr/>
       <w:sdtContent>
         <w:p>
           <w:pPr>
@@ -7111,6 +7115,7 @@
             <w:id w:val="111145805"/>
             <w:bibliography/>
           </w:sdtPr>
+          <w:sdtEndPr/>
           <w:sdtContent>
             <w:p>
               <w:pPr>
@@ -8194,6 +8199,7 @@
         <w:docPartUnique/>
       </w:docPartObj>
     </w:sdtPr>
+    <w:sdtEndPr/>
     <w:sdtContent>
       <w:sdt>
         <w:sdtPr>
@@ -8203,6 +8209,7 @@
             <w:docPartUnique/>
           </w:docPartObj>
         </w:sdtPr>
+        <w:sdtEndPr/>
         <w:sdtContent>
           <w:p>
             <w:pPr>
@@ -12934,21 +12941,6 @@
 </file>
 
 <file path=customXml/item1.xml><?xml version="1.0" encoding="utf-8"?>
-<p:properties xmlns:p="http://schemas.microsoft.com/office/2006/metadata/properties" xmlns:xsi="http://www.w3.org/2001/XMLSchema-instance" xmlns:pc="http://schemas.microsoft.com/office/infopath/2007/PartnerControls">
-  <documentManagement/>
-</p:properties>
-</file>
-
-<file path=customXml/item2.xml><?xml version="1.0" encoding="utf-8"?>
-<?mso-contentType ?>
-<FormTemplates xmlns="http://schemas.microsoft.com/sharepoint/v3/contenttype/forms">
-  <Display>DocumentLibraryForm</Display>
-  <Edit>DocumentLibraryForm</Edit>
-  <New>DocumentLibraryForm</New>
-</FormTemplates>
-</file>
-
-<file path=customXml/item3.xml><?xml version="1.0" encoding="utf-8"?>
 <ct:contentTypeSchema xmlns:ct="http://schemas.microsoft.com/office/2006/metadata/contentType" xmlns:ma="http://schemas.microsoft.com/office/2006/metadata/properties/metaAttributes" ct:_="" ma:_="" ma:contentTypeName="Document" ma:contentTypeID="0x0101004BD6AAFC9AD00447AB4690B3D17F3D52" ma:contentTypeVersion="3" ma:contentTypeDescription="Een nieuw document maken." ma:contentTypeScope="" ma:versionID="6959323b1c450558308ed52ddd66f017">
   <xsd:schema xmlns:xsd="http://www.w3.org/2001/XMLSchema" xmlns:xs="http://www.w3.org/2001/XMLSchema" xmlns:p="http://schemas.microsoft.com/office/2006/metadata/properties" xmlns:ns2="6dafc39e-a2aa-45b8-82ae-0946cdd2417a" targetNamespace="http://schemas.microsoft.com/office/2006/metadata/properties" ma:root="true" ma:fieldsID="011e7c156f180cfe67664cb43d562f55" ns2:_="">
     <xsd:import namespace="6dafc39e-a2aa-45b8-82ae-0946cdd2417a"/>
@@ -13094,6 +13086,21 @@
     <xs:element name="TermId" type="xs:string"/>
   </xs:schema>
 </ct:contentTypeSchema>
+</file>
+
+<file path=customXml/item2.xml><?xml version="1.0" encoding="utf-8"?>
+<?mso-contentType ?>
+<FormTemplates xmlns="http://schemas.microsoft.com/sharepoint/v3/contenttype/forms">
+  <Display>DocumentLibraryForm</Display>
+  <Edit>DocumentLibraryForm</Edit>
+  <New>DocumentLibraryForm</New>
+</FormTemplates>
+</file>
+
+<file path=customXml/item3.xml><?xml version="1.0" encoding="utf-8"?>
+<p:properties xmlns:p="http://schemas.microsoft.com/office/2006/metadata/properties" xmlns:xsi="http://www.w3.org/2001/XMLSchema-instance" xmlns:pc="http://schemas.microsoft.com/office/infopath/2007/PartnerControls">
+  <documentManagement/>
+</p:properties>
 </file>
 
 <file path=customXml/item4.xml><?xml version="1.0" encoding="utf-8"?>
@@ -13541,23 +13548,6 @@
 </file>
 
 <file path=customXml/itemProps1.xml><?xml version="1.0" encoding="utf-8"?>
-<ds:datastoreItem xmlns:ds="http://schemas.openxmlformats.org/officeDocument/2006/customXml" ds:itemID="{B36390EA-4FD1-4B9A-9FE6-1179CCE29F31}">
-  <ds:schemaRefs>
-    <ds:schemaRef ds:uri="http://schemas.microsoft.com/office/2006/metadata/properties"/>
-    <ds:schemaRef ds:uri="http://schemas.microsoft.com/office/infopath/2007/PartnerControls"/>
-  </ds:schemaRefs>
-</ds:datastoreItem>
-</file>
-
-<file path=customXml/itemProps2.xml><?xml version="1.0" encoding="utf-8"?>
-<ds:datastoreItem xmlns:ds="http://schemas.openxmlformats.org/officeDocument/2006/customXml" ds:itemID="{7A951EFD-AA11-418A-BDCE-439478F67FE5}">
-  <ds:schemaRefs>
-    <ds:schemaRef ds:uri="http://schemas.microsoft.com/sharepoint/v3/contenttype/forms"/>
-  </ds:schemaRefs>
-</ds:datastoreItem>
-</file>
-
-<file path=customXml/itemProps3.xml><?xml version="1.0" encoding="utf-8"?>
 <ds:datastoreItem xmlns:ds="http://schemas.openxmlformats.org/officeDocument/2006/customXml" ds:itemID="{DBC554EB-BBB2-424D-B590-59145D05FDA0}">
   <ds:schemaRefs>
     <ds:schemaRef ds:uri="http://schemas.microsoft.com/office/2006/metadata/contentType"/>
@@ -13575,8 +13565,25 @@
 </ds:datastoreItem>
 </file>
 
+<file path=customXml/itemProps2.xml><?xml version="1.0" encoding="utf-8"?>
+<ds:datastoreItem xmlns:ds="http://schemas.openxmlformats.org/officeDocument/2006/customXml" ds:itemID="{7A951EFD-AA11-418A-BDCE-439478F67FE5}">
+  <ds:schemaRefs>
+    <ds:schemaRef ds:uri="http://schemas.microsoft.com/sharepoint/v3/contenttype/forms"/>
+  </ds:schemaRefs>
+</ds:datastoreItem>
+</file>
+
+<file path=customXml/itemProps3.xml><?xml version="1.0" encoding="utf-8"?>
+<ds:datastoreItem xmlns:ds="http://schemas.openxmlformats.org/officeDocument/2006/customXml" ds:itemID="{B36390EA-4FD1-4B9A-9FE6-1179CCE29F31}">
+  <ds:schemaRefs>
+    <ds:schemaRef ds:uri="http://schemas.microsoft.com/office/2006/metadata/properties"/>
+    <ds:schemaRef ds:uri="http://schemas.microsoft.com/office/infopath/2007/PartnerControls"/>
+  </ds:schemaRefs>
+</ds:datastoreItem>
+</file>
+
 <file path=customXml/itemProps4.xml><?xml version="1.0" encoding="utf-8"?>
-<ds:datastoreItem xmlns:ds="http://schemas.openxmlformats.org/officeDocument/2006/customXml" ds:itemID="{497123FB-BD38-4EEA-9D3C-05F40DDDAA1D}">
+<ds:datastoreItem xmlns:ds="http://schemas.openxmlformats.org/officeDocument/2006/customXml" ds:itemID="{766995A7-8B46-4115-BCF8-2701140E7729}">
   <ds:schemaRefs>
     <ds:schemaRef ds:uri="http://schemas.openxmlformats.org/officeDocument/2006/bibliography"/>
   </ds:schemaRefs>

</xml_diff>

<commit_message>
Updated pathnames + updated scriptie
</commit_message>
<xml_diff>
--- a/Scriptie/Scriptie.docx
+++ b/Scriptie/Scriptie.docx
@@ -4748,8 +4748,27 @@
         <w:rPr>
           <w:lang w:val="nl-NL" w:eastAsia="nl-NL"/>
         </w:rPr>
-        <w:t>Scripts die UI en menu’s aansturen</w:t>
-      </w:r>
+        <w:t>Scripts die UI en menu</w:t>
+      </w:r>
+      <w:r>
+        <w:rPr>
+          <w:lang w:val="nl-NL" w:eastAsia="nl-NL"/>
+        </w:rPr>
+        <w:t>’</w:t>
+      </w:r>
+      <w:r>
+        <w:rPr>
+          <w:lang w:val="nl-NL" w:eastAsia="nl-NL"/>
+        </w:rPr>
+        <w:t>s aansturen</w:t>
+      </w:r>
+    </w:p>
+    <w:p>
+      <w:pPr>
+        <w:rPr>
+          <w:lang w:val="nl-NL" w:eastAsia="nl-NL"/>
+        </w:rPr>
+      </w:pPr>
     </w:p>
     <w:p>
       <w:pPr>
@@ -4946,10 +4965,14 @@
         <w:spacing w:after="160" w:line="259" w:lineRule="auto"/>
       </w:pPr>
       <w:r>
-        <w:t>Nieuwe UI of scripts die de nieuwe UI aansturen, zijn handmatig toegevoegd.</w:t>
-      </w:r>
-      <w:bookmarkStart w:id="35" w:name="_GoBack"/>
-      <w:bookmarkEnd w:id="35"/>
+        <w:t>Nieuwe UI of scripts die de nieuwe UI aansturen, zijn handmatig toegevoegd</w:t>
+      </w:r>
+      <w:r>
+        <w:t xml:space="preserve"> en geprogrammeerd</w:t>
+      </w:r>
+      <w:r>
+        <w:t>.</w:t>
+      </w:r>
     </w:p>
     <w:p>
       <w:pPr>
@@ -5011,22 +5034,137 @@
       <w:pPr>
         <w:pStyle w:val="Heading1"/>
       </w:pPr>
-      <w:bookmarkStart w:id="36" w:name="_Toc5362650"/>
+      <w:bookmarkStart w:id="35" w:name="_Toc5362650"/>
       <w:r>
         <w:lastRenderedPageBreak/>
         <w:t>Handleiding</w:t>
       </w:r>
+      <w:bookmarkEnd w:id="35"/>
+    </w:p>
+    <w:p>
+      <w:pPr>
+        <w:pStyle w:val="Heading2"/>
+      </w:pPr>
+      <w:r>
+        <w:t>Algemeen</w:t>
+      </w:r>
+    </w:p>
+    <w:p>
+      <w:pPr>
+        <w:rPr>
+          <w:lang w:val="nl-NL" w:eastAsia="nl-NL"/>
+        </w:rPr>
+      </w:pPr>
+      <w:r>
+        <w:rPr>
+          <w:lang w:val="nl-NL" w:eastAsia="nl-NL"/>
+        </w:rPr>
+        <w:t>In dit deel van de handleiding zullen vooral onderdelen aan bod komen dat in één of meerdere levels kan voorkomen.</w:t>
+      </w:r>
+    </w:p>
+    <w:p>
+      <w:pPr>
+        <w:rPr>
+          <w:lang w:val="nl-NL" w:eastAsia="nl-NL"/>
+        </w:rPr>
+      </w:pPr>
+    </w:p>
+    <w:p>
+      <w:pPr>
+        <w:pStyle w:val="Heading3"/>
+      </w:pPr>
+      <w:r>
+        <w:t>Quiz &amp; Score</w:t>
+      </w:r>
+    </w:p>
+    <w:p>
+      <w:pPr>
+        <w:rPr>
+          <w:lang w:val="nl-NL" w:eastAsia="nl-NL"/>
+        </w:rPr>
+      </w:pPr>
+      <w:r>
+        <w:rPr>
+          <w:lang w:val="nl-NL" w:eastAsia="nl-NL"/>
+        </w:rPr>
+        <w:t>In sommige levels zal er na een bepaald interval een pop-up verschijnen dat aantoont dat de speler een vraag kan beantwoorden met als onderwerp de partij waar de huidige level om draait.</w:t>
+      </w:r>
+    </w:p>
+    <w:p>
+      <w:pPr>
+        <w:rPr>
+          <w:lang w:val="nl-NL" w:eastAsia="nl-NL"/>
+        </w:rPr>
+      </w:pPr>
+    </w:p>
+    <w:p>
+      <w:pPr>
+        <w:rPr>
+          <w:lang w:val="nl-NL" w:eastAsia="nl-NL"/>
+        </w:rPr>
+      </w:pPr>
+      <w:r>
+        <w:rPr>
+          <w:lang w:val="nl-NL" w:eastAsia="nl-NL"/>
+        </w:rPr>
+        <w:t>Deze vragen zullen bestaan uit multiple-choice vraag waarbij de speler één van de gegeven antwoorden moet selecteren. Indien er een antwoord geselecteerd wordt, worden de knoppen van de antwoorden uitgeschakeld en wordt het correcte antwoord weergegeven met een groene kleur en alle foute antwoorden worden weergegeven met een rode kleur.</w:t>
+      </w:r>
+    </w:p>
+    <w:p>
+      <w:pPr>
+        <w:rPr>
+          <w:lang w:val="nl-NL" w:eastAsia="nl-NL"/>
+        </w:rPr>
+      </w:pPr>
+    </w:p>
+    <w:p>
+      <w:pPr>
+        <w:rPr>
+          <w:lang w:val="nl-NL" w:eastAsia="nl-NL"/>
+        </w:rPr>
+      </w:pPr>
+      <w:r>
+        <w:rPr>
+          <w:lang w:val="nl-NL" w:eastAsia="nl-NL"/>
+        </w:rPr>
+        <w:t xml:space="preserve">Na afloop van een level heeft de speler de mogelijkheid </w:t>
+      </w:r>
+      <w:r>
+        <w:rPr>
+          <w:lang w:val="nl-NL" w:eastAsia="nl-NL"/>
+        </w:rPr>
+        <w:t xml:space="preserve">om de resultaten en alle beantwoorde vragen in te kijken. </w:t>
+      </w:r>
+    </w:p>
+    <w:p>
+      <w:pPr>
+        <w:rPr>
+          <w:lang w:val="nl-NL" w:eastAsia="nl-NL"/>
+        </w:rPr>
+      </w:pPr>
+      <w:r>
+        <w:rPr>
+          <w:lang w:val="nl-NL" w:eastAsia="nl-NL"/>
+        </w:rPr>
+        <w:t>Hierbij krijgt de speler de vraag te zien die de speler beantwoord heeft, alsook het correcte antwoord en het antwoord dat de speler heeft aangeduid.</w:t>
+      </w:r>
+    </w:p>
+    <w:p>
+      <w:pPr>
+        <w:rPr>
+          <w:lang w:val="nl-NL" w:eastAsia="nl-NL"/>
+        </w:rPr>
+      </w:pPr>
+    </w:p>
+    <w:p>
+      <w:pPr>
+        <w:pStyle w:val="Heading2"/>
+      </w:pPr>
+      <w:bookmarkStart w:id="36" w:name="_Toc5362651"/>
+      <w:r>
+        <w:t>Producer level</w:t>
+      </w:r>
       <w:bookmarkEnd w:id="36"/>
-    </w:p>
-    <w:p>
-      <w:pPr>
-        <w:pStyle w:val="Heading2"/>
-      </w:pPr>
-      <w:bookmarkStart w:id="37" w:name="_Toc5362651"/>
-      <w:r>
-        <w:t>Producer level</w:t>
-      </w:r>
-      <w:bookmarkEnd w:id="37"/>
     </w:p>
     <w:p>
       <w:pPr>
@@ -5132,6 +5270,7 @@
         <w:rPr>
           <w:lang w:eastAsia="nl-BE"/>
         </w:rPr>
+        <w:lastRenderedPageBreak/>
         <w:t>Elk contract zal terechtkomen op het 'Contract Menu'. Op dit menu is te zien welke contracten de speler in zijn bezit heeft. Tevens is er een optie om een bepaald contract op te zeggen. Dit zal vooral nodig zijn als de speler te weinig energie produceert en daardoor een contract moet opzeggen. Indien de speler dit niet doet, zal de algemene 'happiness' dalen en ook hierdoor kan de speler dus de level verliezen.</w:t>
       </w:r>
     </w:p>
@@ -5162,12 +5301,6 @@
           <w:lang w:eastAsia="nl-BE"/>
         </w:rPr>
       </w:pPr>
-      <w:r>
-        <w:rPr>
-          <w:lang w:eastAsia="nl-BE"/>
-        </w:rPr>
-        <w:br w:type="page"/>
-      </w:r>
     </w:p>
     <w:p>
       <w:pPr>
@@ -5181,7 +5314,6 @@
           <w:bCs/>
           <w:lang w:eastAsia="nl-BE"/>
         </w:rPr>
-        <w:lastRenderedPageBreak/>
         <w:t>Korte samenvatting van de Game Over voorwaarden:</w:t>
       </w:r>
     </w:p>
@@ -5373,7 +5505,7 @@
           <w:lang w:val="nl-NL" w:eastAsia="nl-NL"/>
         </w:rPr>
       </w:pPr>
-      <w:bookmarkStart w:id="38" w:name="_Toc5362652"/>
+      <w:bookmarkStart w:id="37" w:name="_Toc5362652"/>
       <w:r>
         <w:br w:type="page"/>
       </w:r>
@@ -5386,63 +5518,63 @@
         <w:lastRenderedPageBreak/>
         <w:t>TGO level</w:t>
       </w:r>
+      <w:bookmarkEnd w:id="37"/>
+    </w:p>
+    <w:p>
+      <w:pPr>
+        <w:rPr>
+          <w:lang w:val="nl-NL" w:eastAsia="nl-NL"/>
+        </w:rPr>
+      </w:pPr>
+      <w:r>
+        <w:rPr>
+          <w:lang w:val="nl-NL" w:eastAsia="nl-NL"/>
+        </w:rPr>
+        <w:t>Aangezien er over de TGO niet veel te vertellen valt, heeft deze level</w:t>
+      </w:r>
+      <w:r>
+        <w:rPr>
+          <w:lang w:val="nl-NL" w:eastAsia="nl-NL"/>
+        </w:rPr>
+        <w:t xml:space="preserve"> weinig te maken met het aanleren van nieuwe informatie en zal bestaan uit enkele bekende minigames.</w:t>
+      </w:r>
+    </w:p>
+    <w:p>
+      <w:pPr>
+        <w:rPr>
+          <w:lang w:val="nl-NL" w:eastAsia="nl-NL"/>
+        </w:rPr>
+      </w:pPr>
+    </w:p>
+    <w:p>
+      <w:pPr>
+        <w:rPr>
+          <w:lang w:val="nl-NL" w:eastAsia="nl-NL"/>
+        </w:rPr>
+      </w:pPr>
+      <w:r>
+        <w:rPr>
+          <w:lang w:val="nl-NL" w:eastAsia="nl-NL"/>
+        </w:rPr>
+        <w:t>De informatie die wel nuttig is, krijgt de speler aangeleerd tijdens de introductie van de TGO level.</w:t>
+      </w:r>
+    </w:p>
+    <w:p>
+      <w:pPr>
+        <w:rPr>
+          <w:lang w:val="nl-NL" w:eastAsia="nl-NL"/>
+        </w:rPr>
+      </w:pPr>
+    </w:p>
+    <w:p>
+      <w:pPr>
+        <w:pStyle w:val="Heading3"/>
+      </w:pPr>
+      <w:bookmarkStart w:id="38" w:name="_Toc5362653"/>
+      <w:r>
+        <w:t>Memory</w:t>
+      </w:r>
       <w:bookmarkEnd w:id="38"/>
-    </w:p>
-    <w:p>
-      <w:pPr>
-        <w:rPr>
-          <w:lang w:val="nl-NL" w:eastAsia="nl-NL"/>
-        </w:rPr>
-      </w:pPr>
-      <w:r>
-        <w:rPr>
-          <w:lang w:val="nl-NL" w:eastAsia="nl-NL"/>
-        </w:rPr>
-        <w:t>Aangezien er over de TGO niet veel te vertellen valt, heeft deze level</w:t>
-      </w:r>
-      <w:r>
-        <w:rPr>
-          <w:lang w:val="nl-NL" w:eastAsia="nl-NL"/>
-        </w:rPr>
-        <w:t xml:space="preserve"> weinig te maken met het aanleren van nieuwe informatie en zal bestaan uit enkele bekende minigames.</w:t>
-      </w:r>
-    </w:p>
-    <w:p>
-      <w:pPr>
-        <w:rPr>
-          <w:lang w:val="nl-NL" w:eastAsia="nl-NL"/>
-        </w:rPr>
-      </w:pPr>
-    </w:p>
-    <w:p>
-      <w:pPr>
-        <w:rPr>
-          <w:lang w:val="nl-NL" w:eastAsia="nl-NL"/>
-        </w:rPr>
-      </w:pPr>
-      <w:r>
-        <w:rPr>
-          <w:lang w:val="nl-NL" w:eastAsia="nl-NL"/>
-        </w:rPr>
-        <w:t>De informatie die wel nuttig is, krijgt de speler aangeleerd tijdens de introductie van de TGO level.</w:t>
-      </w:r>
-    </w:p>
-    <w:p>
-      <w:pPr>
-        <w:rPr>
-          <w:lang w:val="nl-NL" w:eastAsia="nl-NL"/>
-        </w:rPr>
-      </w:pPr>
-    </w:p>
-    <w:p>
-      <w:pPr>
-        <w:pStyle w:val="Heading3"/>
-      </w:pPr>
-      <w:bookmarkStart w:id="39" w:name="_Toc5362653"/>
-      <w:r>
-        <w:t>Memory</w:t>
-      </w:r>
-      <w:bookmarkEnd w:id="39"/>
     </w:p>
     <w:p>
       <w:pPr>
@@ -5551,11 +5683,11 @@
       <w:pPr>
         <w:pStyle w:val="Heading3"/>
       </w:pPr>
-      <w:bookmarkStart w:id="40" w:name="_Toc5362654"/>
+      <w:bookmarkStart w:id="39" w:name="_Toc5362654"/>
       <w:r>
         <w:t>Breakout</w:t>
       </w:r>
-      <w:bookmarkEnd w:id="40"/>
+      <w:bookmarkEnd w:id="39"/>
     </w:p>
     <w:p>
       <w:pPr>
@@ -5657,7 +5789,7 @@
         </w:rPr>
         <w:t>Als de speler geen levens meer heeft, dan reset heel het spel en moet de speler opnieuw proberen om alle tegels te vernietigen.</w:t>
       </w:r>
-      <w:bookmarkStart w:id="41" w:name="_Toc5362655"/>
+      <w:bookmarkStart w:id="40" w:name="_Toc5362655"/>
     </w:p>
     <w:p>
       <w:pPr>
@@ -5683,203 +5815,203 @@
         <w:lastRenderedPageBreak/>
         <w:t>Simon says</w:t>
       </w:r>
+      <w:bookmarkEnd w:id="40"/>
+    </w:p>
+    <w:p>
+      <w:pPr>
+        <w:rPr>
+          <w:lang w:eastAsia="nl-NL"/>
+        </w:rPr>
+      </w:pPr>
+      <w:r>
+        <w:rPr>
+          <w:lang w:eastAsia="nl-NL"/>
+        </w:rPr>
+        <w:t>Bij aanvang van de</w:t>
+      </w:r>
+      <w:r>
+        <w:rPr>
+          <w:lang w:eastAsia="nl-NL"/>
+        </w:rPr>
+        <w:t xml:space="preserve"> Simon says minigame wordt er</w:t>
+      </w:r>
+      <w:r>
+        <w:rPr>
+          <w:lang w:eastAsia="nl-NL"/>
+        </w:rPr>
+        <w:t xml:space="preserve"> één van de vier mogelijke kleuren opgelicht</w:t>
+      </w:r>
+      <w:r>
+        <w:rPr>
+          <w:lang w:eastAsia="nl-NL"/>
+        </w:rPr>
+        <w:t xml:space="preserve"> voor één seconde </w:t>
+      </w:r>
+      <w:r>
+        <w:rPr>
+          <w:lang w:eastAsia="nl-NL"/>
+        </w:rPr>
+        <w:t>en zal er een geluids</w:t>
+      </w:r>
+      <w:r>
+        <w:rPr>
+          <w:lang w:eastAsia="nl-NL"/>
+        </w:rPr>
+        <w:t>s</w:t>
+      </w:r>
+      <w:r>
+        <w:rPr>
+          <w:lang w:eastAsia="nl-NL"/>
+        </w:rPr>
+        <w:t xml:space="preserve">ignaal afspelen dat ook </w:t>
+      </w:r>
+      <w:r>
+        <w:rPr>
+          <w:lang w:eastAsia="nl-NL"/>
+        </w:rPr>
+        <w:t>een onderscheid maakt over welke kleur het gaat.</w:t>
+      </w:r>
+    </w:p>
+    <w:p>
+      <w:pPr>
+        <w:rPr>
+          <w:lang w:eastAsia="nl-NL"/>
+        </w:rPr>
+      </w:pPr>
+    </w:p>
+    <w:p>
+      <w:pPr>
+        <w:rPr>
+          <w:lang w:eastAsia="nl-NL"/>
+        </w:rPr>
+      </w:pPr>
+      <w:r>
+        <w:rPr>
+          <w:lang w:eastAsia="nl-NL"/>
+        </w:rPr>
+        <w:t xml:space="preserve">Indien de speler op de opgelichte kleur drukt, zal deze kleur opnieuw opgelicht worden, samen met het geluidssignaal. </w:t>
+      </w:r>
+    </w:p>
+    <w:p>
+      <w:pPr>
+        <w:rPr>
+          <w:lang w:eastAsia="nl-NL"/>
+        </w:rPr>
+      </w:pPr>
+      <w:r>
+        <w:rPr>
+          <w:lang w:eastAsia="nl-NL"/>
+        </w:rPr>
+        <w:t>Hierna zal er een nieuwe willekeurige kleur oplichten en bijhordend geluiddsignaal</w:t>
+      </w:r>
+      <w:r>
+        <w:rPr>
+          <w:lang w:eastAsia="nl-NL"/>
+        </w:rPr>
+        <w:t xml:space="preserve"> </w:t>
+      </w:r>
+      <w:r>
+        <w:rPr>
+          <w:lang w:eastAsia="nl-NL"/>
+        </w:rPr>
+        <w:t>afspelen.</w:t>
+      </w:r>
+    </w:p>
+    <w:p>
+      <w:pPr>
+        <w:rPr>
+          <w:lang w:eastAsia="nl-NL"/>
+        </w:rPr>
+      </w:pPr>
+      <w:r>
+        <w:rPr>
+          <w:lang w:eastAsia="nl-NL"/>
+        </w:rPr>
+        <w:t>Deze kleur zal dan achteraan de sequentie worden toegevoegd.</w:t>
+      </w:r>
+    </w:p>
+    <w:p>
+      <w:pPr>
+        <w:rPr>
+          <w:lang w:eastAsia="nl-NL"/>
+        </w:rPr>
+      </w:pPr>
+    </w:p>
+    <w:p>
+      <w:pPr>
+        <w:rPr>
+          <w:lang w:eastAsia="nl-NL"/>
+        </w:rPr>
+      </w:pPr>
+      <w:r>
+        <w:rPr>
+          <w:lang w:eastAsia="nl-NL"/>
+        </w:rPr>
+        <w:t>Telkens zal de speler de sequentie moeten nabootsen en herhalen.</w:t>
+      </w:r>
+    </w:p>
+    <w:p>
+      <w:pPr>
+        <w:rPr>
+          <w:lang w:eastAsia="nl-NL"/>
+        </w:rPr>
+      </w:pPr>
+    </w:p>
+    <w:p>
+      <w:pPr>
+        <w:rPr>
+          <w:lang w:eastAsia="nl-NL"/>
+        </w:rPr>
+      </w:pPr>
+      <w:r>
+        <w:rPr>
+          <w:lang w:eastAsia="nl-NL"/>
+        </w:rPr>
+        <w:t>Indien de speler de sequentie correct herhaald, zal de speler punten krijgen afhankelijk van de lengte van de sequentie.</w:t>
+      </w:r>
+    </w:p>
+    <w:p>
+      <w:pPr>
+        <w:rPr>
+          <w:lang w:eastAsia="nl-NL"/>
+        </w:rPr>
+      </w:pPr>
+    </w:p>
+    <w:p>
+      <w:pPr>
+        <w:rPr>
+          <w:lang w:eastAsia="nl-NL"/>
+        </w:rPr>
+      </w:pPr>
+      <w:r>
+        <w:rPr>
+          <w:lang w:eastAsia="nl-NL"/>
+        </w:rPr>
+        <w:t>Indien de speler de sequentie incorrect herhaald, zal de sequentie resetten en zal er opnieuw een kleur gekozen worden</w:t>
+      </w:r>
+      <w:r>
+        <w:rPr>
+          <w:lang w:eastAsia="nl-NL"/>
+        </w:rPr>
+        <w:t>.</w:t>
+      </w:r>
+    </w:p>
+    <w:p>
+      <w:pPr>
+        <w:rPr>
+          <w:lang w:eastAsia="nl-NL"/>
+        </w:rPr>
+      </w:pPr>
+    </w:p>
+    <w:p>
+      <w:pPr>
+        <w:pStyle w:val="Heading3"/>
+      </w:pPr>
+      <w:bookmarkStart w:id="41" w:name="_Toc5362656"/>
+      <w:r>
+        <w:t>Mastermind</w:t>
+      </w:r>
       <w:bookmarkEnd w:id="41"/>
-    </w:p>
-    <w:p>
-      <w:pPr>
-        <w:rPr>
-          <w:lang w:eastAsia="nl-NL"/>
-        </w:rPr>
-      </w:pPr>
-      <w:r>
-        <w:rPr>
-          <w:lang w:eastAsia="nl-NL"/>
-        </w:rPr>
-        <w:t>Bij aanvang van de</w:t>
-      </w:r>
-      <w:r>
-        <w:rPr>
-          <w:lang w:eastAsia="nl-NL"/>
-        </w:rPr>
-        <w:t xml:space="preserve"> Simon says minigame wordt er</w:t>
-      </w:r>
-      <w:r>
-        <w:rPr>
-          <w:lang w:eastAsia="nl-NL"/>
-        </w:rPr>
-        <w:t xml:space="preserve"> één van de vier mogelijke kleuren opgelicht</w:t>
-      </w:r>
-      <w:r>
-        <w:rPr>
-          <w:lang w:eastAsia="nl-NL"/>
-        </w:rPr>
-        <w:t xml:space="preserve"> voor één seconde </w:t>
-      </w:r>
-      <w:r>
-        <w:rPr>
-          <w:lang w:eastAsia="nl-NL"/>
-        </w:rPr>
-        <w:t>en zal er een geluids</w:t>
-      </w:r>
-      <w:r>
-        <w:rPr>
-          <w:lang w:eastAsia="nl-NL"/>
-        </w:rPr>
-        <w:t>s</w:t>
-      </w:r>
-      <w:r>
-        <w:rPr>
-          <w:lang w:eastAsia="nl-NL"/>
-        </w:rPr>
-        <w:t xml:space="preserve">ignaal afspelen dat ook </w:t>
-      </w:r>
-      <w:r>
-        <w:rPr>
-          <w:lang w:eastAsia="nl-NL"/>
-        </w:rPr>
-        <w:t>een onderscheid maakt over welke kleur het gaat.</w:t>
-      </w:r>
-    </w:p>
-    <w:p>
-      <w:pPr>
-        <w:rPr>
-          <w:lang w:eastAsia="nl-NL"/>
-        </w:rPr>
-      </w:pPr>
-    </w:p>
-    <w:p>
-      <w:pPr>
-        <w:rPr>
-          <w:lang w:eastAsia="nl-NL"/>
-        </w:rPr>
-      </w:pPr>
-      <w:r>
-        <w:rPr>
-          <w:lang w:eastAsia="nl-NL"/>
-        </w:rPr>
-        <w:t xml:space="preserve">Indien de speler op de opgelichte kleur drukt, zal deze kleur opnieuw opgelicht worden, samen met het geluidssignaal. </w:t>
-      </w:r>
-    </w:p>
-    <w:p>
-      <w:pPr>
-        <w:rPr>
-          <w:lang w:eastAsia="nl-NL"/>
-        </w:rPr>
-      </w:pPr>
-      <w:r>
-        <w:rPr>
-          <w:lang w:eastAsia="nl-NL"/>
-        </w:rPr>
-        <w:t>Hierna zal er een nieuwe willekeurige kleur oplichten en bijhordend geluiddsignaal</w:t>
-      </w:r>
-      <w:r>
-        <w:rPr>
-          <w:lang w:eastAsia="nl-NL"/>
-        </w:rPr>
-        <w:t xml:space="preserve"> </w:t>
-      </w:r>
-      <w:r>
-        <w:rPr>
-          <w:lang w:eastAsia="nl-NL"/>
-        </w:rPr>
-        <w:t>afspelen.</w:t>
-      </w:r>
-    </w:p>
-    <w:p>
-      <w:pPr>
-        <w:rPr>
-          <w:lang w:eastAsia="nl-NL"/>
-        </w:rPr>
-      </w:pPr>
-      <w:r>
-        <w:rPr>
-          <w:lang w:eastAsia="nl-NL"/>
-        </w:rPr>
-        <w:t>Deze kleur zal dan achteraan de sequentie worden toegevoegd.</w:t>
-      </w:r>
-    </w:p>
-    <w:p>
-      <w:pPr>
-        <w:rPr>
-          <w:lang w:eastAsia="nl-NL"/>
-        </w:rPr>
-      </w:pPr>
-    </w:p>
-    <w:p>
-      <w:pPr>
-        <w:rPr>
-          <w:lang w:eastAsia="nl-NL"/>
-        </w:rPr>
-      </w:pPr>
-      <w:r>
-        <w:rPr>
-          <w:lang w:eastAsia="nl-NL"/>
-        </w:rPr>
-        <w:t>Telkens zal de speler de sequentie moeten nabootsen en herhalen.</w:t>
-      </w:r>
-    </w:p>
-    <w:p>
-      <w:pPr>
-        <w:rPr>
-          <w:lang w:eastAsia="nl-NL"/>
-        </w:rPr>
-      </w:pPr>
-    </w:p>
-    <w:p>
-      <w:pPr>
-        <w:rPr>
-          <w:lang w:eastAsia="nl-NL"/>
-        </w:rPr>
-      </w:pPr>
-      <w:r>
-        <w:rPr>
-          <w:lang w:eastAsia="nl-NL"/>
-        </w:rPr>
-        <w:t>Indien de speler de sequentie correct herhaald, zal de speler punten krijgen afhankelijk van de lengte van de sequentie.</w:t>
-      </w:r>
-    </w:p>
-    <w:p>
-      <w:pPr>
-        <w:rPr>
-          <w:lang w:eastAsia="nl-NL"/>
-        </w:rPr>
-      </w:pPr>
-    </w:p>
-    <w:p>
-      <w:pPr>
-        <w:rPr>
-          <w:lang w:eastAsia="nl-NL"/>
-        </w:rPr>
-      </w:pPr>
-      <w:r>
-        <w:rPr>
-          <w:lang w:eastAsia="nl-NL"/>
-        </w:rPr>
-        <w:t>Indien de speler de sequentie incorrect herhaald, zal de sequentie resetten en zal er opnieuw een kleur gekozen worden</w:t>
-      </w:r>
-      <w:r>
-        <w:rPr>
-          <w:lang w:eastAsia="nl-NL"/>
-        </w:rPr>
-        <w:t>.</w:t>
-      </w:r>
-    </w:p>
-    <w:p>
-      <w:pPr>
-        <w:rPr>
-          <w:lang w:eastAsia="nl-NL"/>
-        </w:rPr>
-      </w:pPr>
-    </w:p>
-    <w:p>
-      <w:pPr>
-        <w:pStyle w:val="Heading3"/>
-      </w:pPr>
-      <w:bookmarkStart w:id="42" w:name="_Toc5362656"/>
-      <w:r>
-        <w:t>Mastermind</w:t>
-      </w:r>
-      <w:bookmarkEnd w:id="42"/>
     </w:p>
     <w:p>
       <w:pPr>
@@ -6040,7 +6172,7 @@
           <w:lang w:val="nl-NL" w:eastAsia="nl-NL"/>
         </w:rPr>
       </w:pPr>
-      <w:bookmarkStart w:id="43" w:name="_Toc5362657"/>
+      <w:bookmarkStart w:id="42" w:name="_Toc5362657"/>
       <w:r>
         <w:br w:type="page"/>
       </w:r>
@@ -6053,7 +6185,7 @@
         <w:lastRenderedPageBreak/>
         <w:t>DGO level</w:t>
       </w:r>
-      <w:bookmarkEnd w:id="43"/>
+      <w:bookmarkEnd w:id="42"/>
     </w:p>
     <w:p>
       <w:pPr>
@@ -6362,7 +6494,7 @@
           <w:lang w:val="nl-NL" w:eastAsia="nl-NL"/>
         </w:rPr>
       </w:pPr>
-      <w:bookmarkStart w:id="44" w:name="_Toc5362658"/>
+      <w:bookmarkStart w:id="43" w:name="_Toc5362658"/>
       <w:r>
         <w:br w:type="page"/>
       </w:r>
@@ -6375,13 +6507,13 @@
         <w:lastRenderedPageBreak/>
         <w:t>Supplier level</w:t>
       </w:r>
-      <w:bookmarkEnd w:id="44"/>
+      <w:bookmarkEnd w:id="43"/>
     </w:p>
     <w:p>
       <w:pPr>
         <w:spacing w:after="160" w:line="259" w:lineRule="auto"/>
       </w:pPr>
-      <w:bookmarkStart w:id="45" w:name="_Toc5362659"/>
+      <w:bookmarkStart w:id="44" w:name="_Toc5362659"/>
       <w:r>
         <w:t>In de supplier level is het de</w:t>
       </w:r>
@@ -6615,7 +6747,7 @@
         <w:lastRenderedPageBreak/>
         <w:t>Consumer level</w:t>
       </w:r>
-      <w:bookmarkEnd w:id="45"/>
+      <w:bookmarkEnd w:id="44"/>
     </w:p>
     <w:p>
       <w:pPr>
@@ -6623,7 +6755,7 @@
           <w:lang w:eastAsia="nl-BE"/>
         </w:rPr>
       </w:pPr>
-      <w:bookmarkStart w:id="46" w:name="_Toc5362660"/>
+      <w:bookmarkStart w:id="45" w:name="_Toc5362660"/>
       <w:r>
         <w:rPr>
           <w:lang w:eastAsia="nl-BE"/>
@@ -7007,7 +7139,7 @@
         <w:lastRenderedPageBreak/>
         <w:t>Mecoms level</w:t>
       </w:r>
-      <w:bookmarkEnd w:id="46"/>
+      <w:bookmarkEnd w:id="45"/>
     </w:p>
     <w:p>
       <w:pPr>
@@ -7022,7 +7154,7 @@
         <w:spacing w:after="160" w:line="259" w:lineRule="auto"/>
       </w:pPr>
       <w:r>
-        <w:t>In deze level moeten de trainees van Mecoms in de documentatie van het product gaan zoeken hoe ze bepaalde processen moeten uitvoeren of kunnen bepalen waarover het gepresenteerde proces gaat.</w:t>
+        <w:t>Bij aanvang van de level wordt er een simpel keuze menu getoond waarop de speler kan kiezen wat voor vraag de speler wilt beantwoorden.</w:t>
       </w:r>
     </w:p>
     <w:p>
@@ -7030,17 +7162,78 @@
         <w:spacing w:after="160" w:line="259" w:lineRule="auto"/>
       </w:pPr>
       <w:r>
-        <w:t>Ook bepaalde stappen van een proces in de juiste volgorde zetten is een onderdeel dat uitmaakt van de Mecoms level.</w:t>
-      </w:r>
-    </w:p>
-    <w:p>
-      <w:pPr>
+        <w:t>De speler kan kiezen uit:</w:t>
+      </w:r>
+    </w:p>
+    <w:p>
+      <w:pPr>
+        <w:pStyle w:val="ListParagraph"/>
+        <w:numPr>
+          <w:ilvl w:val="0"/>
+          <w:numId w:val="45"/>
+        </w:numPr>
         <w:spacing w:after="160" w:line="259" w:lineRule="auto"/>
       </w:pPr>
-    </w:p>
-    <w:p>
-      <w:pPr>
+      <w:r>
+        <w:t>Multiple choice vragen, waarbij de speler een vraag moet beantwoorden waarbij de mogelijke antwoorden getoond worden.</w:t>
+      </w:r>
+    </w:p>
+    <w:p>
+      <w:pPr>
+        <w:pStyle w:val="ListParagraph"/>
+        <w:numPr>
+          <w:ilvl w:val="0"/>
+          <w:numId w:val="45"/>
+        </w:numPr>
         <w:spacing w:after="160" w:line="259" w:lineRule="auto"/>
+      </w:pPr>
+      <w:r>
+        <w:t>Correct order vragen, waarbij de speler een proces in de juiste volgorde moet zetten met behulp van een Drag &amp; Drop systeem.</w:t>
+      </w:r>
+    </w:p>
+    <w:p>
+      <w:pPr>
+        <w:pStyle w:val="ListParagraph"/>
+        <w:numPr>
+          <w:ilvl w:val="0"/>
+          <w:numId w:val="45"/>
+        </w:numPr>
+        <w:spacing w:after="160" w:line="259" w:lineRule="auto"/>
+      </w:pPr>
+      <w:r>
+        <w:t>Odd one out vragen, waar</w:t>
+      </w:r>
+      <w:r>
+        <w:t>bij de speler het antwoord moet zoeken dat niet bij het gegeven onderwerp past.</w:t>
+      </w:r>
+    </w:p>
+    <w:p>
+      <w:pPr>
+        <w:pStyle w:val="ListParagraph"/>
+        <w:numPr>
+          <w:ilvl w:val="0"/>
+          <w:numId w:val="45"/>
+        </w:numPr>
+        <w:spacing w:after="160" w:line="259" w:lineRule="auto"/>
+      </w:pPr>
+      <w:r>
+        <w:t>Willekeurige vraag, waarbij de speler één van de drie voorafgaande soorten vragen moet beantwoorden.</w:t>
+      </w:r>
+    </w:p>
+    <w:p>
+      <w:pPr>
+        <w:spacing w:after="160" w:line="259" w:lineRule="auto"/>
+      </w:pPr>
+      <w:r>
+        <w:t>Indien de speler een vraag beantwoord heeft, krijgt de speler opnieuw het keuze</w:t>
+      </w:r>
+      <w:r>
+        <w:t xml:space="preserve"> menu te zien en moet de speler opnieuw kiezen welke vraag de speler wilt beantwoorden.</w:t>
+      </w:r>
+    </w:p>
+    <w:p>
+      <w:pPr>
+        <w:spacing w:after="160" w:line="259" w:lineRule="auto"/>
         <w:rPr>
           <w:b/>
         </w:rPr>
@@ -7057,7 +7250,10 @@
         <w:spacing w:after="160" w:line="259" w:lineRule="auto"/>
       </w:pPr>
       <w:r>
-        <w:t>Deze level kan niet gefaald worden.</w:t>
+        <w:t>In deze level kan de speler niet verliezen</w:t>
+      </w:r>
+      <w:r>
+        <w:t>.</w:t>
       </w:r>
     </w:p>
     <w:p>
@@ -7094,7 +7290,7 @@
       <w:pPr>
         <w:pStyle w:val="Heading1"/>
       </w:pPr>
-      <w:bookmarkStart w:id="47" w:name="_Toc5362661"/>
+      <w:bookmarkStart w:id="46" w:name="_Toc5362661"/>
       <w:r>
         <w:lastRenderedPageBreak/>
         <w:t>Project structuur</w:t>
@@ -7110,10 +7306,264 @@
     </w:p>
     <w:p>
       <w:pPr>
+        <w:pStyle w:val="Heading3"/>
+      </w:pPr>
+      <w:r>
+        <w:t>Nieuwe documentatie</w:t>
+      </w:r>
+    </w:p>
+    <w:p>
+      <w:pPr>
         <w:rPr>
           <w:lang w:val="nl-NL" w:eastAsia="nl-NL"/>
         </w:rPr>
       </w:pPr>
+      <w:r>
+        <w:rPr>
+          <w:lang w:val="nl-NL" w:eastAsia="nl-NL"/>
+        </w:rPr>
+        <w:t>Bevat documentatie</w:t>
+      </w:r>
+      <w:r>
+        <w:rPr>
+          <w:lang w:val="nl-NL" w:eastAsia="nl-NL"/>
+        </w:rPr>
+        <w:t>,</w:t>
+      </w:r>
+      <w:r>
+        <w:rPr>
+          <w:lang w:val="nl-NL" w:eastAsia="nl-NL"/>
+        </w:rPr>
+        <w:t xml:space="preserve"> zoals:</w:t>
+      </w:r>
+    </w:p>
+    <w:p>
+      <w:pPr>
+        <w:pStyle w:val="ListParagraph"/>
+        <w:numPr>
+          <w:ilvl w:val="0"/>
+          <w:numId w:val="34"/>
+        </w:numPr>
+        <w:rPr>
+          <w:lang w:val="nl-NL" w:eastAsia="nl-NL"/>
+        </w:rPr>
+      </w:pPr>
+      <w:r>
+        <w:rPr>
+          <w:lang w:val="nl-NL" w:eastAsia="nl-NL"/>
+        </w:rPr>
+        <w:t>Feedback van de test momenten</w:t>
+      </w:r>
+    </w:p>
+    <w:p>
+      <w:pPr>
+        <w:pStyle w:val="ListParagraph"/>
+        <w:numPr>
+          <w:ilvl w:val="0"/>
+          <w:numId w:val="34"/>
+        </w:numPr>
+        <w:rPr>
+          <w:lang w:val="nl-NL" w:eastAsia="nl-NL"/>
+        </w:rPr>
+      </w:pPr>
+      <w:r>
+        <w:rPr>
+          <w:lang w:val="nl-NL" w:eastAsia="nl-NL"/>
+        </w:rPr>
+        <w:t>Verdere ideëen of uitbreidingsmogelijkheden</w:t>
+      </w:r>
+    </w:p>
+    <w:p>
+      <w:pPr>
+        <w:pStyle w:val="ListParagraph"/>
+        <w:numPr>
+          <w:ilvl w:val="0"/>
+          <w:numId w:val="34"/>
+        </w:numPr>
+        <w:rPr>
+          <w:lang w:val="nl-NL" w:eastAsia="nl-NL"/>
+        </w:rPr>
+      </w:pPr>
+      <w:r>
+        <w:rPr>
+          <w:lang w:val="nl-NL" w:eastAsia="nl-NL"/>
+        </w:rPr>
+        <w:t>Geüpdatete Nederlandse en engelse handleiding</w:t>
+      </w:r>
+    </w:p>
+    <w:p>
+      <w:pPr>
+        <w:pStyle w:val="ListParagraph"/>
+        <w:numPr>
+          <w:ilvl w:val="0"/>
+          <w:numId w:val="34"/>
+        </w:numPr>
+        <w:rPr>
+          <w:lang w:val="nl-NL" w:eastAsia="nl-NL"/>
+        </w:rPr>
+      </w:pPr>
+      <w:r>
+        <w:rPr>
+          <w:lang w:val="nl-NL" w:eastAsia="nl-NL"/>
+        </w:rPr>
+        <w:t>Mockups van alle menu’s in alle levels</w:t>
+      </w:r>
+    </w:p>
+    <w:p>
+      <w:pPr>
+        <w:pStyle w:val="ListParagraph"/>
+        <w:numPr>
+          <w:ilvl w:val="0"/>
+          <w:numId w:val="34"/>
+        </w:numPr>
+        <w:rPr>
+          <w:lang w:val="nl-NL" w:eastAsia="nl-NL"/>
+        </w:rPr>
+      </w:pPr>
+      <w:r>
+        <w:rPr>
+          <w:lang w:val="nl-NL" w:eastAsia="nl-NL"/>
+        </w:rPr>
+        <w:t>Lijst van gebruikte bronnen</w:t>
+      </w:r>
+      <w:bookmarkStart w:id="47" w:name="_GoBack"/>
+      <w:bookmarkEnd w:id="47"/>
+    </w:p>
+    <w:p>
+      <w:pPr>
+        <w:pStyle w:val="Heading3"/>
+      </w:pPr>
+      <w:r>
+        <w:t>Originele documentatie</w:t>
+      </w:r>
+    </w:p>
+    <w:p>
+      <w:pPr>
+        <w:rPr>
+          <w:lang w:val="nl-NL" w:eastAsia="nl-NL"/>
+        </w:rPr>
+      </w:pPr>
+      <w:r>
+        <w:rPr>
+          <w:lang w:val="nl-NL" w:eastAsia="nl-NL"/>
+        </w:rPr>
+        <w:t>Bevat documentatie over</w:t>
+      </w:r>
+      <w:r>
+        <w:rPr>
+          <w:lang w:val="nl-NL" w:eastAsia="nl-NL"/>
+        </w:rPr>
+        <w:t xml:space="preserve"> het project voor aanvang van de stage, zoals:</w:t>
+      </w:r>
+    </w:p>
+    <w:p>
+      <w:pPr>
+        <w:pStyle w:val="ListParagraph"/>
+        <w:numPr>
+          <w:ilvl w:val="0"/>
+          <w:numId w:val="46"/>
+        </w:numPr>
+        <w:rPr>
+          <w:lang w:val="nl-NL" w:eastAsia="nl-NL"/>
+        </w:rPr>
+      </w:pPr>
+      <w:r>
+        <w:rPr>
+          <w:lang w:val="nl-NL" w:eastAsia="nl-NL"/>
+        </w:rPr>
+        <w:t>(verouderde) project manual met samenvatting van oude project structuur</w:t>
+      </w:r>
+    </w:p>
+    <w:p>
+      <w:pPr>
+        <w:pStyle w:val="ListParagraph"/>
+        <w:numPr>
+          <w:ilvl w:val="0"/>
+          <w:numId w:val="46"/>
+        </w:numPr>
+        <w:rPr>
+          <w:lang w:val="nl-NL" w:eastAsia="nl-NL"/>
+        </w:rPr>
+      </w:pPr>
+      <w:r>
+        <w:rPr>
+          <w:lang w:val="nl-NL" w:eastAsia="nl-NL"/>
+        </w:rPr>
+        <w:t xml:space="preserve">(verouderde) </w:t>
+      </w:r>
+      <w:r>
+        <w:rPr>
+          <w:lang w:val="nl-NL" w:eastAsia="nl-NL"/>
+        </w:rPr>
+        <w:t>handleiding</w:t>
+      </w:r>
+      <w:r>
+        <w:rPr>
+          <w:lang w:val="nl-NL" w:eastAsia="nl-NL"/>
+        </w:rPr>
+        <w:t xml:space="preserve"> van het spel</w:t>
+      </w:r>
+    </w:p>
+    <w:p>
+      <w:pPr>
+        <w:pStyle w:val="ListParagraph"/>
+        <w:numPr>
+          <w:ilvl w:val="0"/>
+          <w:numId w:val="46"/>
+        </w:numPr>
+        <w:rPr>
+          <w:lang w:val="nl-NL" w:eastAsia="nl-NL"/>
+        </w:rPr>
+      </w:pPr>
+      <w:r>
+        <w:rPr>
+          <w:lang w:val="nl-NL" w:eastAsia="nl-NL"/>
+        </w:rPr>
+        <w:t>(verouderde) nederlandse documentatie en ideeënlijst</w:t>
+      </w:r>
+    </w:p>
+    <w:p>
+      <w:pPr>
+        <w:pStyle w:val="ListParagraph"/>
+        <w:numPr>
+          <w:ilvl w:val="0"/>
+          <w:numId w:val="46"/>
+        </w:numPr>
+        <w:rPr>
+          <w:lang w:val="nl-NL" w:eastAsia="nl-NL"/>
+        </w:rPr>
+      </w:pPr>
+      <w:r>
+        <w:rPr>
+          <w:lang w:val="nl-NL" w:eastAsia="nl-NL"/>
+        </w:rPr>
+        <w:t>Mecoms opleiding pdf’s</w:t>
+      </w:r>
+    </w:p>
+    <w:p>
+      <w:pPr>
+        <w:pStyle w:val="ListParagraph"/>
+        <w:numPr>
+          <w:ilvl w:val="0"/>
+          <w:numId w:val="46"/>
+        </w:numPr>
+        <w:rPr>
+          <w:lang w:val="nl-NL" w:eastAsia="nl-NL"/>
+        </w:rPr>
+      </w:pPr>
+      <w:r>
+        <w:rPr>
+          <w:lang w:val="nl-NL" w:eastAsia="nl-NL"/>
+        </w:rPr>
+        <w:t>Lijst van gebruikte bronnen</w:t>
+      </w:r>
+    </w:p>
+    <w:p>
+      <w:pPr>
+        <w:rPr>
+          <w:lang w:val="nl-NL" w:eastAsia="nl-NL"/>
+        </w:rPr>
+      </w:pPr>
     </w:p>
     <w:p>
       <w:pPr>
@@ -7122,6 +7572,20 @@
       <w:r>
         <w:t>Src</w:t>
       </w:r>
+    </w:p>
+    <w:p>
+      <w:pPr>
+        <w:rPr>
+          <w:lang w:val="nl-NL" w:eastAsia="nl-NL"/>
+        </w:rPr>
+      </w:pPr>
+    </w:p>
+    <w:p>
+      <w:pPr>
+        <w:rPr>
+          <w:lang w:val="nl-NL" w:eastAsia="nl-NL"/>
+        </w:rPr>
+      </w:pPr>
     </w:p>
     <w:p>
       <w:pPr>
@@ -7147,7 +7611,7 @@
         <w:lastRenderedPageBreak/>
         <w:t>How to’s</w:t>
       </w:r>
-      <w:bookmarkEnd w:id="47"/>
+      <w:bookmarkEnd w:id="46"/>
     </w:p>
     <w:p>
       <w:pPr>
@@ -9946,7 +10410,7 @@
   <w:abstractNum w:abstractNumId="17" w15:restartNumberingAfterBreak="0">
     <w:nsid w:val="141D5EE6"/>
     <w:multiLevelType w:val="hybridMultilevel"/>
-    <w:tmpl w:val="D2B4E330"/>
+    <w:tmpl w:val="8BA49768"/>
     <w:lvl w:ilvl="0" w:tplc="08130001">
       <w:start w:val="1"/>
       <w:numFmt w:val="bullet"/>
@@ -11431,6 +11895,119 @@
     </w:lvl>
   </w:abstractNum>
   <w:abstractNum w:abstractNumId="30" w15:restartNumberingAfterBreak="0">
+    <w:nsid w:val="37882383"/>
+    <w:multiLevelType w:val="hybridMultilevel"/>
+    <w:tmpl w:val="24843EF2"/>
+    <w:lvl w:ilvl="0" w:tplc="08130001">
+      <w:start w:val="1"/>
+      <w:numFmt w:val="bullet"/>
+      <w:lvlText w:val=""/>
+      <w:lvlJc w:val="left"/>
+      <w:pPr>
+        <w:ind w:left="720" w:hanging="360"/>
+      </w:pPr>
+      <w:rPr>
+        <w:rFonts w:ascii="Symbol" w:hAnsi="Symbol" w:hint="default"/>
+      </w:rPr>
+    </w:lvl>
+    <w:lvl w:ilvl="1" w:tplc="08130003" w:tentative="1">
+      <w:start w:val="1"/>
+      <w:numFmt w:val="bullet"/>
+      <w:lvlText w:val="o"/>
+      <w:lvlJc w:val="left"/>
+      <w:pPr>
+        <w:ind w:left="1440" w:hanging="360"/>
+      </w:pPr>
+      <w:rPr>
+        <w:rFonts w:ascii="Courier New" w:hAnsi="Courier New" w:cs="Courier New" w:hint="default"/>
+      </w:rPr>
+    </w:lvl>
+    <w:lvl w:ilvl="2" w:tplc="08130005" w:tentative="1">
+      <w:start w:val="1"/>
+      <w:numFmt w:val="bullet"/>
+      <w:lvlText w:val=""/>
+      <w:lvlJc w:val="left"/>
+      <w:pPr>
+        <w:ind w:left="2160" w:hanging="360"/>
+      </w:pPr>
+      <w:rPr>
+        <w:rFonts w:ascii="Wingdings" w:hAnsi="Wingdings" w:hint="default"/>
+      </w:rPr>
+    </w:lvl>
+    <w:lvl w:ilvl="3" w:tplc="08130001" w:tentative="1">
+      <w:start w:val="1"/>
+      <w:numFmt w:val="bullet"/>
+      <w:lvlText w:val=""/>
+      <w:lvlJc w:val="left"/>
+      <w:pPr>
+        <w:ind w:left="2880" w:hanging="360"/>
+      </w:pPr>
+      <w:rPr>
+        <w:rFonts w:ascii="Symbol" w:hAnsi="Symbol" w:hint="default"/>
+      </w:rPr>
+    </w:lvl>
+    <w:lvl w:ilvl="4" w:tplc="08130003" w:tentative="1">
+      <w:start w:val="1"/>
+      <w:numFmt w:val="bullet"/>
+      <w:lvlText w:val="o"/>
+      <w:lvlJc w:val="left"/>
+      <w:pPr>
+        <w:ind w:left="3600" w:hanging="360"/>
+      </w:pPr>
+      <w:rPr>
+        <w:rFonts w:ascii="Courier New" w:hAnsi="Courier New" w:cs="Courier New" w:hint="default"/>
+      </w:rPr>
+    </w:lvl>
+    <w:lvl w:ilvl="5" w:tplc="08130005" w:tentative="1">
+      <w:start w:val="1"/>
+      <w:numFmt w:val="bullet"/>
+      <w:lvlText w:val=""/>
+      <w:lvlJc w:val="left"/>
+      <w:pPr>
+        <w:ind w:left="4320" w:hanging="360"/>
+      </w:pPr>
+      <w:rPr>
+        <w:rFonts w:ascii="Wingdings" w:hAnsi="Wingdings" w:hint="default"/>
+      </w:rPr>
+    </w:lvl>
+    <w:lvl w:ilvl="6" w:tplc="08130001" w:tentative="1">
+      <w:start w:val="1"/>
+      <w:numFmt w:val="bullet"/>
+      <w:lvlText w:val=""/>
+      <w:lvlJc w:val="left"/>
+      <w:pPr>
+        <w:ind w:left="5040" w:hanging="360"/>
+      </w:pPr>
+      <w:rPr>
+        <w:rFonts w:ascii="Symbol" w:hAnsi="Symbol" w:hint="default"/>
+      </w:rPr>
+    </w:lvl>
+    <w:lvl w:ilvl="7" w:tplc="08130003" w:tentative="1">
+      <w:start w:val="1"/>
+      <w:numFmt w:val="bullet"/>
+      <w:lvlText w:val="o"/>
+      <w:lvlJc w:val="left"/>
+      <w:pPr>
+        <w:ind w:left="5760" w:hanging="360"/>
+      </w:pPr>
+      <w:rPr>
+        <w:rFonts w:ascii="Courier New" w:hAnsi="Courier New" w:cs="Courier New" w:hint="default"/>
+      </w:rPr>
+    </w:lvl>
+    <w:lvl w:ilvl="8" w:tplc="08130005" w:tentative="1">
+      <w:start w:val="1"/>
+      <w:numFmt w:val="bullet"/>
+      <w:lvlText w:val=""/>
+      <w:lvlJc w:val="left"/>
+      <w:pPr>
+        <w:ind w:left="6480" w:hanging="360"/>
+      </w:pPr>
+      <w:rPr>
+        <w:rFonts w:ascii="Wingdings" w:hAnsi="Wingdings" w:hint="default"/>
+      </w:rPr>
+    </w:lvl>
+  </w:abstractNum>
+  <w:abstractNum w:abstractNumId="31" w15:restartNumberingAfterBreak="0">
     <w:nsid w:val="37AF0446"/>
     <w:multiLevelType w:val="hybridMultilevel"/>
     <w:tmpl w:val="1D129C40"/>
@@ -11543,7 +12120,7 @@
       </w:rPr>
     </w:lvl>
   </w:abstractNum>
-  <w:abstractNum w:abstractNumId="31" w15:restartNumberingAfterBreak="0">
+  <w:abstractNum w:abstractNumId="32" w15:restartNumberingAfterBreak="0">
     <w:nsid w:val="3E0F0650"/>
     <w:multiLevelType w:val="hybridMultilevel"/>
     <w:tmpl w:val="F8DE16A6"/>
@@ -11656,7 +12233,7 @@
       </w:rPr>
     </w:lvl>
   </w:abstractNum>
-  <w:abstractNum w:abstractNumId="32" w15:restartNumberingAfterBreak="0">
+  <w:abstractNum w:abstractNumId="33" w15:restartNumberingAfterBreak="0">
     <w:nsid w:val="3E5878AC"/>
     <w:multiLevelType w:val="hybridMultilevel"/>
     <w:tmpl w:val="7F02CD0E"/>
@@ -11769,7 +12346,7 @@
       </w:rPr>
     </w:lvl>
   </w:abstractNum>
-  <w:abstractNum w:abstractNumId="33" w15:restartNumberingAfterBreak="0">
+  <w:abstractNum w:abstractNumId="34" w15:restartNumberingAfterBreak="0">
     <w:nsid w:val="42587C47"/>
     <w:multiLevelType w:val="hybridMultilevel"/>
     <w:tmpl w:val="FEE41584"/>
@@ -11882,7 +12459,7 @@
       </w:rPr>
     </w:lvl>
   </w:abstractNum>
-  <w:abstractNum w:abstractNumId="34" w15:restartNumberingAfterBreak="0">
+  <w:abstractNum w:abstractNumId="35" w15:restartNumberingAfterBreak="0">
     <w:nsid w:val="44BC31BD"/>
     <w:multiLevelType w:val="hybridMultilevel"/>
     <w:tmpl w:val="C8669942"/>
@@ -11995,13 +12572,13 @@
       </w:rPr>
     </w:lvl>
   </w:abstractNum>
-  <w:abstractNum w:abstractNumId="35" w15:restartNumberingAfterBreak="0">
+  <w:abstractNum w:abstractNumId="36" w15:restartNumberingAfterBreak="0">
     <w:nsid w:val="44CD382F"/>
     <w:multiLevelType w:val="multilevel"/>
     <w:tmpl w:val="45B2275A"/>
     <w:numStyleLink w:val="111111"/>
   </w:abstractNum>
-  <w:abstractNum w:abstractNumId="36" w15:restartNumberingAfterBreak="0">
+  <w:abstractNum w:abstractNumId="37" w15:restartNumberingAfterBreak="0">
     <w:nsid w:val="4883075B"/>
     <w:multiLevelType w:val="multilevel"/>
     <w:tmpl w:val="DF66050C"/>
@@ -12150,7 +12727,7 @@
       </w:rPr>
     </w:lvl>
   </w:abstractNum>
-  <w:abstractNum w:abstractNumId="37" w15:restartNumberingAfterBreak="0">
+  <w:abstractNum w:abstractNumId="38" w15:restartNumberingAfterBreak="0">
     <w:nsid w:val="4CCF7584"/>
     <w:multiLevelType w:val="hybridMultilevel"/>
     <w:tmpl w:val="1F6CE730"/>
@@ -12263,7 +12840,7 @@
       </w:rPr>
     </w:lvl>
   </w:abstractNum>
-  <w:abstractNum w:abstractNumId="38" w15:restartNumberingAfterBreak="0">
+  <w:abstractNum w:abstractNumId="39" w15:restartNumberingAfterBreak="0">
     <w:nsid w:val="545053B0"/>
     <w:multiLevelType w:val="hybridMultilevel"/>
     <w:tmpl w:val="A9C2E442"/>
@@ -12376,7 +12953,7 @@
       </w:rPr>
     </w:lvl>
   </w:abstractNum>
-  <w:abstractNum w:abstractNumId="39" w15:restartNumberingAfterBreak="0">
+  <w:abstractNum w:abstractNumId="40" w15:restartNumberingAfterBreak="0">
     <w:nsid w:val="57465F9D"/>
     <w:multiLevelType w:val="hybridMultilevel"/>
     <w:tmpl w:val="A6CC6B4A"/>
@@ -12489,7 +13066,7 @@
       </w:rPr>
     </w:lvl>
   </w:abstractNum>
-  <w:abstractNum w:abstractNumId="40" w15:restartNumberingAfterBreak="0">
+  <w:abstractNum w:abstractNumId="41" w15:restartNumberingAfterBreak="0">
     <w:nsid w:val="5CA43C19"/>
     <w:multiLevelType w:val="multilevel"/>
     <w:tmpl w:val="AA5AB1AA"/>
@@ -12638,7 +13215,7 @@
       </w:rPr>
     </w:lvl>
   </w:abstractNum>
-  <w:abstractNum w:abstractNumId="41" w15:restartNumberingAfterBreak="0">
+  <w:abstractNum w:abstractNumId="42" w15:restartNumberingAfterBreak="0">
     <w:nsid w:val="5E397804"/>
     <w:multiLevelType w:val="hybridMultilevel"/>
     <w:tmpl w:val="F5E01E88"/>
@@ -12751,7 +13328,7 @@
       </w:rPr>
     </w:lvl>
   </w:abstractNum>
-  <w:abstractNum w:abstractNumId="42" w15:restartNumberingAfterBreak="0">
+  <w:abstractNum w:abstractNumId="43" w15:restartNumberingAfterBreak="0">
     <w:nsid w:val="5EFF3466"/>
     <w:multiLevelType w:val="multilevel"/>
     <w:tmpl w:val="CD720CB6"/>
@@ -12900,7 +13477,7 @@
       </w:rPr>
     </w:lvl>
   </w:abstractNum>
-  <w:abstractNum w:abstractNumId="43" w15:restartNumberingAfterBreak="0">
+  <w:abstractNum w:abstractNumId="44" w15:restartNumberingAfterBreak="0">
     <w:nsid w:val="6B167B42"/>
     <w:multiLevelType w:val="multilevel"/>
     <w:tmpl w:val="45B2275A"/>
@@ -13033,11 +13610,124 @@
       </w:rPr>
     </w:lvl>
   </w:abstractNum>
+  <w:abstractNum w:abstractNumId="45" w15:restartNumberingAfterBreak="0">
+    <w:nsid w:val="72475809"/>
+    <w:multiLevelType w:val="hybridMultilevel"/>
+    <w:tmpl w:val="17C8BEF0"/>
+    <w:lvl w:ilvl="0" w:tplc="08130001">
+      <w:start w:val="1"/>
+      <w:numFmt w:val="bullet"/>
+      <w:lvlText w:val=""/>
+      <w:lvlJc w:val="left"/>
+      <w:pPr>
+        <w:ind w:left="720" w:hanging="360"/>
+      </w:pPr>
+      <w:rPr>
+        <w:rFonts w:ascii="Symbol" w:hAnsi="Symbol" w:hint="default"/>
+      </w:rPr>
+    </w:lvl>
+    <w:lvl w:ilvl="1" w:tplc="08130003" w:tentative="1">
+      <w:start w:val="1"/>
+      <w:numFmt w:val="bullet"/>
+      <w:lvlText w:val="o"/>
+      <w:lvlJc w:val="left"/>
+      <w:pPr>
+        <w:ind w:left="1440" w:hanging="360"/>
+      </w:pPr>
+      <w:rPr>
+        <w:rFonts w:ascii="Courier New" w:hAnsi="Courier New" w:cs="Courier New" w:hint="default"/>
+      </w:rPr>
+    </w:lvl>
+    <w:lvl w:ilvl="2" w:tplc="08130005" w:tentative="1">
+      <w:start w:val="1"/>
+      <w:numFmt w:val="bullet"/>
+      <w:lvlText w:val=""/>
+      <w:lvlJc w:val="left"/>
+      <w:pPr>
+        <w:ind w:left="2160" w:hanging="360"/>
+      </w:pPr>
+      <w:rPr>
+        <w:rFonts w:ascii="Wingdings" w:hAnsi="Wingdings" w:hint="default"/>
+      </w:rPr>
+    </w:lvl>
+    <w:lvl w:ilvl="3" w:tplc="08130001" w:tentative="1">
+      <w:start w:val="1"/>
+      <w:numFmt w:val="bullet"/>
+      <w:lvlText w:val=""/>
+      <w:lvlJc w:val="left"/>
+      <w:pPr>
+        <w:ind w:left="2880" w:hanging="360"/>
+      </w:pPr>
+      <w:rPr>
+        <w:rFonts w:ascii="Symbol" w:hAnsi="Symbol" w:hint="default"/>
+      </w:rPr>
+    </w:lvl>
+    <w:lvl w:ilvl="4" w:tplc="08130003" w:tentative="1">
+      <w:start w:val="1"/>
+      <w:numFmt w:val="bullet"/>
+      <w:lvlText w:val="o"/>
+      <w:lvlJc w:val="left"/>
+      <w:pPr>
+        <w:ind w:left="3600" w:hanging="360"/>
+      </w:pPr>
+      <w:rPr>
+        <w:rFonts w:ascii="Courier New" w:hAnsi="Courier New" w:cs="Courier New" w:hint="default"/>
+      </w:rPr>
+    </w:lvl>
+    <w:lvl w:ilvl="5" w:tplc="08130005" w:tentative="1">
+      <w:start w:val="1"/>
+      <w:numFmt w:val="bullet"/>
+      <w:lvlText w:val=""/>
+      <w:lvlJc w:val="left"/>
+      <w:pPr>
+        <w:ind w:left="4320" w:hanging="360"/>
+      </w:pPr>
+      <w:rPr>
+        <w:rFonts w:ascii="Wingdings" w:hAnsi="Wingdings" w:hint="default"/>
+      </w:rPr>
+    </w:lvl>
+    <w:lvl w:ilvl="6" w:tplc="08130001" w:tentative="1">
+      <w:start w:val="1"/>
+      <w:numFmt w:val="bullet"/>
+      <w:lvlText w:val=""/>
+      <w:lvlJc w:val="left"/>
+      <w:pPr>
+        <w:ind w:left="5040" w:hanging="360"/>
+      </w:pPr>
+      <w:rPr>
+        <w:rFonts w:ascii="Symbol" w:hAnsi="Symbol" w:hint="default"/>
+      </w:rPr>
+    </w:lvl>
+    <w:lvl w:ilvl="7" w:tplc="08130003" w:tentative="1">
+      <w:start w:val="1"/>
+      <w:numFmt w:val="bullet"/>
+      <w:lvlText w:val="o"/>
+      <w:lvlJc w:val="left"/>
+      <w:pPr>
+        <w:ind w:left="5760" w:hanging="360"/>
+      </w:pPr>
+      <w:rPr>
+        <w:rFonts w:ascii="Courier New" w:hAnsi="Courier New" w:cs="Courier New" w:hint="default"/>
+      </w:rPr>
+    </w:lvl>
+    <w:lvl w:ilvl="8" w:tplc="08130005" w:tentative="1">
+      <w:start w:val="1"/>
+      <w:numFmt w:val="bullet"/>
+      <w:lvlText w:val=""/>
+      <w:lvlJc w:val="left"/>
+      <w:pPr>
+        <w:ind w:left="6480" w:hanging="360"/>
+      </w:pPr>
+      <w:rPr>
+        <w:rFonts w:ascii="Wingdings" w:hAnsi="Wingdings" w:hint="default"/>
+      </w:rPr>
+    </w:lvl>
+  </w:abstractNum>
   <w:num w:numId="1">
-    <w:abstractNumId w:val="43"/>
+    <w:abstractNumId w:val="44"/>
   </w:num>
   <w:num w:numId="2">
-    <w:abstractNumId w:val="35"/>
+    <w:abstractNumId w:val="36"/>
   </w:num>
   <w:num w:numId="3">
     <w:abstractNumId w:val="9"/>
@@ -13073,7 +13763,7 @@
     <w:abstractNumId w:val="22"/>
   </w:num>
   <w:num w:numId="14">
-    <w:abstractNumId w:val="42"/>
+    <w:abstractNumId w:val="43"/>
   </w:num>
   <w:num w:numId="15">
     <w:abstractNumId w:val="13"/>
@@ -13088,10 +13778,10 @@
     <w:abstractNumId w:val="23"/>
   </w:num>
   <w:num w:numId="19">
-    <w:abstractNumId w:val="40"/>
+    <w:abstractNumId w:val="41"/>
   </w:num>
   <w:num w:numId="20">
-    <w:abstractNumId w:val="36"/>
+    <w:abstractNumId w:val="37"/>
   </w:num>
   <w:num w:numId="21">
     <w:abstractNumId w:val="12"/>
@@ -13103,7 +13793,7 @@
     <w:abstractNumId w:val="20"/>
   </w:num>
   <w:num w:numId="24">
-    <w:abstractNumId w:val="37"/>
+    <w:abstractNumId w:val="38"/>
   </w:num>
   <w:num w:numId="25">
     <w:abstractNumId w:val="24"/>
@@ -13112,22 +13802,22 @@
     <w:abstractNumId w:val="10"/>
   </w:num>
   <w:num w:numId="27">
-    <w:abstractNumId w:val="32"/>
+    <w:abstractNumId w:val="33"/>
   </w:num>
   <w:num w:numId="28">
-    <w:abstractNumId w:val="33"/>
+    <w:abstractNumId w:val="34"/>
   </w:num>
   <w:num w:numId="29">
-    <w:abstractNumId w:val="34"/>
+    <w:abstractNumId w:val="35"/>
   </w:num>
   <w:num w:numId="30">
     <w:abstractNumId w:val="29"/>
   </w:num>
   <w:num w:numId="31">
-    <w:abstractNumId w:val="31"/>
+    <w:abstractNumId w:val="32"/>
   </w:num>
   <w:num w:numId="32">
-    <w:abstractNumId w:val="39"/>
+    <w:abstractNumId w:val="40"/>
   </w:num>
   <w:num w:numId="33">
     <w:abstractNumId w:val="26"/>
@@ -13139,7 +13829,7 @@
     <w:abstractNumId w:val="27"/>
   </w:num>
   <w:num w:numId="36">
-    <w:abstractNumId w:val="30"/>
+    <w:abstractNumId w:val="31"/>
   </w:num>
   <w:num w:numId="37">
     <w:abstractNumId w:val="11"/>
@@ -13154,16 +13844,22 @@
     <w:abstractNumId w:val="14"/>
   </w:num>
   <w:num w:numId="41">
-    <w:abstractNumId w:val="41"/>
+    <w:abstractNumId w:val="42"/>
   </w:num>
   <w:num w:numId="42">
     <w:abstractNumId w:val="28"/>
   </w:num>
   <w:num w:numId="43">
-    <w:abstractNumId w:val="38"/>
+    <w:abstractNumId w:val="39"/>
   </w:num>
   <w:num w:numId="44">
     <w:abstractNumId w:val="21"/>
+  </w:num>
+  <w:num w:numId="45">
+    <w:abstractNumId w:val="30"/>
+  </w:num>
+  <w:num w:numId="46">
+    <w:abstractNumId w:val="45"/>
   </w:num>
 </w:numbering>
 </file>
@@ -14585,21 +15281,6 @@
 </file>
 
 <file path=customXml/item1.xml><?xml version="1.0" encoding="utf-8"?>
-<p:properties xmlns:p="http://schemas.microsoft.com/office/2006/metadata/properties" xmlns:xsi="http://www.w3.org/2001/XMLSchema-instance" xmlns:pc="http://schemas.microsoft.com/office/infopath/2007/PartnerControls">
-  <documentManagement/>
-</p:properties>
-</file>
-
-<file path=customXml/item2.xml><?xml version="1.0" encoding="utf-8"?>
-<?mso-contentType ?>
-<FormTemplates xmlns="http://schemas.microsoft.com/sharepoint/v3/contenttype/forms">
-  <Display>DocumentLibraryForm</Display>
-  <Edit>DocumentLibraryForm</Edit>
-  <New>DocumentLibraryForm</New>
-</FormTemplates>
-</file>
-
-<file path=customXml/item3.xml><?xml version="1.0" encoding="utf-8"?>
 <ct:contentTypeSchema xmlns:ct="http://schemas.microsoft.com/office/2006/metadata/contentType" xmlns:ma="http://schemas.microsoft.com/office/2006/metadata/properties/metaAttributes" ct:_="" ma:_="" ma:contentTypeName="Document" ma:contentTypeID="0x0101004BD6AAFC9AD00447AB4690B3D17F3D52" ma:contentTypeVersion="3" ma:contentTypeDescription="Een nieuw document maken." ma:contentTypeScope="" ma:versionID="6959323b1c450558308ed52ddd66f017">
   <xsd:schema xmlns:xsd="http://www.w3.org/2001/XMLSchema" xmlns:xs="http://www.w3.org/2001/XMLSchema" xmlns:p="http://schemas.microsoft.com/office/2006/metadata/properties" xmlns:ns2="6dafc39e-a2aa-45b8-82ae-0946cdd2417a" targetNamespace="http://schemas.microsoft.com/office/2006/metadata/properties" ma:root="true" ma:fieldsID="011e7c156f180cfe67664cb43d562f55" ns2:_="">
     <xsd:import namespace="6dafc39e-a2aa-45b8-82ae-0946cdd2417a"/>
@@ -14745,6 +15426,21 @@
     <xs:element name="TermId" type="xs:string"/>
   </xs:schema>
 </ct:contentTypeSchema>
+</file>
+
+<file path=customXml/item2.xml><?xml version="1.0" encoding="utf-8"?>
+<?mso-contentType ?>
+<FormTemplates xmlns="http://schemas.microsoft.com/sharepoint/v3/contenttype/forms">
+  <Display>DocumentLibraryForm</Display>
+  <Edit>DocumentLibraryForm</Edit>
+  <New>DocumentLibraryForm</New>
+</FormTemplates>
+</file>
+
+<file path=customXml/item3.xml><?xml version="1.0" encoding="utf-8"?>
+<p:properties xmlns:p="http://schemas.microsoft.com/office/2006/metadata/properties" xmlns:xsi="http://www.w3.org/2001/XMLSchema-instance" xmlns:pc="http://schemas.microsoft.com/office/infopath/2007/PartnerControls">
+  <documentManagement/>
+</p:properties>
 </file>
 
 <file path=customXml/item4.xml><?xml version="1.0" encoding="utf-8"?>
@@ -15192,23 +15888,6 @@
 </file>
 
 <file path=customXml/itemProps1.xml><?xml version="1.0" encoding="utf-8"?>
-<ds:datastoreItem xmlns:ds="http://schemas.openxmlformats.org/officeDocument/2006/customXml" ds:itemID="{B36390EA-4FD1-4B9A-9FE6-1179CCE29F31}">
-  <ds:schemaRefs>
-    <ds:schemaRef ds:uri="http://schemas.microsoft.com/office/2006/metadata/properties"/>
-    <ds:schemaRef ds:uri="http://schemas.microsoft.com/office/infopath/2007/PartnerControls"/>
-  </ds:schemaRefs>
-</ds:datastoreItem>
-</file>
-
-<file path=customXml/itemProps2.xml><?xml version="1.0" encoding="utf-8"?>
-<ds:datastoreItem xmlns:ds="http://schemas.openxmlformats.org/officeDocument/2006/customXml" ds:itemID="{7A951EFD-AA11-418A-BDCE-439478F67FE5}">
-  <ds:schemaRefs>
-    <ds:schemaRef ds:uri="http://schemas.microsoft.com/sharepoint/v3/contenttype/forms"/>
-  </ds:schemaRefs>
-</ds:datastoreItem>
-</file>
-
-<file path=customXml/itemProps3.xml><?xml version="1.0" encoding="utf-8"?>
 <ds:datastoreItem xmlns:ds="http://schemas.openxmlformats.org/officeDocument/2006/customXml" ds:itemID="{DBC554EB-BBB2-424D-B590-59145D05FDA0}">
   <ds:schemaRefs>
     <ds:schemaRef ds:uri="http://schemas.microsoft.com/office/2006/metadata/contentType"/>
@@ -15226,8 +15905,25 @@
 </ds:datastoreItem>
 </file>
 
+<file path=customXml/itemProps2.xml><?xml version="1.0" encoding="utf-8"?>
+<ds:datastoreItem xmlns:ds="http://schemas.openxmlformats.org/officeDocument/2006/customXml" ds:itemID="{7A951EFD-AA11-418A-BDCE-439478F67FE5}">
+  <ds:schemaRefs>
+    <ds:schemaRef ds:uri="http://schemas.microsoft.com/sharepoint/v3/contenttype/forms"/>
+  </ds:schemaRefs>
+</ds:datastoreItem>
+</file>
+
+<file path=customXml/itemProps3.xml><?xml version="1.0" encoding="utf-8"?>
+<ds:datastoreItem xmlns:ds="http://schemas.openxmlformats.org/officeDocument/2006/customXml" ds:itemID="{B36390EA-4FD1-4B9A-9FE6-1179CCE29F31}">
+  <ds:schemaRefs>
+    <ds:schemaRef ds:uri="http://schemas.microsoft.com/office/2006/metadata/properties"/>
+    <ds:schemaRef ds:uri="http://schemas.microsoft.com/office/infopath/2007/PartnerControls"/>
+  </ds:schemaRefs>
+</ds:datastoreItem>
+</file>
+
 <file path=customXml/itemProps4.xml><?xml version="1.0" encoding="utf-8"?>
-<ds:datastoreItem xmlns:ds="http://schemas.openxmlformats.org/officeDocument/2006/customXml" ds:itemID="{D3544008-C397-4CB8-86B9-D75692D95449}">
+<ds:datastoreItem xmlns:ds="http://schemas.openxmlformats.org/officeDocument/2006/customXml" ds:itemID="{E1D7C147-8297-409D-A41F-51666A7E8F20}">
   <ds:schemaRefs>
     <ds:schemaRef ds:uri="http://schemas.openxmlformats.org/officeDocument/2006/bibliography"/>
   </ds:schemaRefs>

</xml_diff>

<commit_message>
Updated 'project structuur' in scriptie
</commit_message>
<xml_diff>
--- a/Scriptie/Scriptie.docx
+++ b/Scriptie/Scriptie.docx
@@ -241,7 +241,7 @@
                 <w:color w:val="C40009"/>
               </w:rPr>
             </w:pPr>
-            <w:bookmarkStart w:id="0" w:name="_Toc5362636"/>
+            <w:bookmarkStart w:id="0" w:name="_Toc5785746"/>
             <w:r>
               <w:rPr>
                 <w:color w:val="C40009"/>
@@ -573,7 +573,7 @@
       <w:pPr>
         <w:pStyle w:val="Title"/>
       </w:pPr>
-      <w:bookmarkStart w:id="2" w:name="_Toc5362637"/>
+      <w:bookmarkStart w:id="2" w:name="_Toc5785747"/>
       <w:r>
         <w:lastRenderedPageBreak/>
         <w:t>Voorwoord</w:t>
@@ -600,7 +600,7 @@
       <w:pPr>
         <w:pStyle w:val="Heading1"/>
       </w:pPr>
-      <w:bookmarkStart w:id="3" w:name="_Toc5362638"/>
+      <w:bookmarkStart w:id="3" w:name="_Toc5785748"/>
       <w:r>
         <w:lastRenderedPageBreak/>
         <w:t>Sa</w:t>
@@ -614,7 +614,7 @@
       <w:pPr>
         <w:pStyle w:val="Heading2"/>
       </w:pPr>
-      <w:bookmarkStart w:id="4" w:name="_Toc5362639"/>
+      <w:bookmarkStart w:id="4" w:name="_Toc5785749"/>
       <w:r>
         <w:t>Doelstelling van h</w:t>
       </w:r>
@@ -642,7 +642,7 @@
       <w:pPr>
         <w:pStyle w:val="Heading2"/>
       </w:pPr>
-      <w:bookmarkStart w:id="5" w:name="_Toc5362640"/>
+      <w:bookmarkStart w:id="5" w:name="_Toc5785750"/>
       <w:r>
         <w:t>Problematiek</w:t>
       </w:r>
@@ -678,7 +678,7 @@
       <w:pPr>
         <w:pStyle w:val="Heading2"/>
       </w:pPr>
-      <w:bookmarkStart w:id="6" w:name="_Toc5362641"/>
+      <w:bookmarkStart w:id="6" w:name="_Toc5785751"/>
       <w:r>
         <w:t>Methodologie</w:t>
       </w:r>
@@ -695,7 +695,7 @@
       <w:pPr>
         <w:pStyle w:val="Heading2"/>
       </w:pPr>
-      <w:bookmarkStart w:id="7" w:name="_Toc5362642"/>
+      <w:bookmarkStart w:id="7" w:name="_Toc5785752"/>
       <w:r>
         <w:t>Resulaten</w:t>
       </w:r>
@@ -705,7 +705,7 @@
       <w:pPr>
         <w:pStyle w:val="Heading2"/>
       </w:pPr>
-      <w:bookmarkStart w:id="8" w:name="_Toc5362643"/>
+      <w:bookmarkStart w:id="8" w:name="_Toc5785753"/>
       <w:r>
         <w:t>Interpretatie van het onderzoek</w:t>
       </w:r>
@@ -746,7 +746,7 @@
       <w:pPr>
         <w:pStyle w:val="Heading1"/>
       </w:pPr>
-      <w:bookmarkStart w:id="9" w:name="_Toc5362644"/>
+      <w:bookmarkStart w:id="9" w:name="_Toc5785754"/>
       <w:r>
         <w:lastRenderedPageBreak/>
         <w:t>Inhoud</w:t>
@@ -831,7 +831,7 @@
             </w:rPr>
             <w:fldChar w:fldCharType="separate"/>
           </w:r>
-          <w:hyperlink w:anchor="_Toc5362636" w:history="1">
+          <w:hyperlink w:anchor="_Toc5785746" w:history="1">
             <w:r>
               <w:rPr>
                 <w:rStyle w:val="Hyperlink"/>
@@ -858,7 +858,7 @@
                 <w:noProof/>
                 <w:webHidden/>
               </w:rPr>
-              <w:instrText xml:space="preserve"> PAGEREF _Toc5362636 \h </w:instrText>
+              <w:instrText xml:space="preserve"> PAGEREF _Toc5785746 \h </w:instrText>
             </w:r>
             <w:r>
               <w:rPr>
@@ -902,7 +902,7 @@
               <w:lang w:eastAsia="nl-BE"/>
             </w:rPr>
           </w:pPr>
-          <w:hyperlink w:anchor="_Toc5362637" w:history="1">
+          <w:hyperlink w:anchor="_Toc5785747" w:history="1">
             <w:r>
               <w:rPr>
                 <w:rStyle w:val="Hyperlink"/>
@@ -929,7 +929,7 @@
                 <w:noProof/>
                 <w:webHidden/>
               </w:rPr>
-              <w:instrText xml:space="preserve"> PAGEREF _Toc5362637 \h </w:instrText>
+              <w:instrText xml:space="preserve"> PAGEREF _Toc5785747 \h </w:instrText>
             </w:r>
             <w:r>
               <w:rPr>
@@ -974,7 +974,7 @@
               <w:lang w:eastAsia="nl-BE"/>
             </w:rPr>
           </w:pPr>
-          <w:hyperlink w:anchor="_Toc5362638" w:history="1">
+          <w:hyperlink w:anchor="_Toc5785748" w:history="1">
             <w:r>
               <w:rPr>
                 <w:rStyle w:val="Hyperlink"/>
@@ -1017,7 +1017,7 @@
                 <w:noProof/>
                 <w:webHidden/>
               </w:rPr>
-              <w:instrText xml:space="preserve"> PAGEREF _Toc5362638 \h </w:instrText>
+              <w:instrText xml:space="preserve"> PAGEREF _Toc5785748 \h </w:instrText>
             </w:r>
             <w:r>
               <w:rPr>
@@ -1062,7 +1062,7 @@
               <w:lang w:eastAsia="nl-BE"/>
             </w:rPr>
           </w:pPr>
-          <w:hyperlink w:anchor="_Toc5362639" w:history="1">
+          <w:hyperlink w:anchor="_Toc5785749" w:history="1">
             <w:r>
               <w:rPr>
                 <w:rStyle w:val="Hyperlink"/>
@@ -1105,7 +1105,7 @@
                 <w:noProof/>
                 <w:webHidden/>
               </w:rPr>
-              <w:instrText xml:space="preserve"> PAGEREF _Toc5362639 \h </w:instrText>
+              <w:instrText xml:space="preserve"> PAGEREF _Toc5785749 \h </w:instrText>
             </w:r>
             <w:r>
               <w:rPr>
@@ -1150,7 +1150,7 @@
               <w:lang w:eastAsia="nl-BE"/>
             </w:rPr>
           </w:pPr>
-          <w:hyperlink w:anchor="_Toc5362640" w:history="1">
+          <w:hyperlink w:anchor="_Toc5785750" w:history="1">
             <w:r>
               <w:rPr>
                 <w:rStyle w:val="Hyperlink"/>
@@ -1193,7 +1193,7 @@
                 <w:noProof/>
                 <w:webHidden/>
               </w:rPr>
-              <w:instrText xml:space="preserve"> PAGEREF _Toc5362640 \h </w:instrText>
+              <w:instrText xml:space="preserve"> PAGEREF _Toc5785750 \h </w:instrText>
             </w:r>
             <w:r>
               <w:rPr>
@@ -1238,7 +1238,7 @@
               <w:lang w:eastAsia="nl-BE"/>
             </w:rPr>
           </w:pPr>
-          <w:hyperlink w:anchor="_Toc5362641" w:history="1">
+          <w:hyperlink w:anchor="_Toc5785751" w:history="1">
             <w:r>
               <w:rPr>
                 <w:rStyle w:val="Hyperlink"/>
@@ -1281,7 +1281,7 @@
                 <w:noProof/>
                 <w:webHidden/>
               </w:rPr>
-              <w:instrText xml:space="preserve"> PAGEREF _Toc5362641 \h </w:instrText>
+              <w:instrText xml:space="preserve"> PAGEREF _Toc5785751 \h </w:instrText>
             </w:r>
             <w:r>
               <w:rPr>
@@ -1326,7 +1326,7 @@
               <w:lang w:eastAsia="nl-BE"/>
             </w:rPr>
           </w:pPr>
-          <w:hyperlink w:anchor="_Toc5362642" w:history="1">
+          <w:hyperlink w:anchor="_Toc5785752" w:history="1">
             <w:r>
               <w:rPr>
                 <w:rStyle w:val="Hyperlink"/>
@@ -1369,7 +1369,7 @@
                 <w:noProof/>
                 <w:webHidden/>
               </w:rPr>
-              <w:instrText xml:space="preserve"> PAGEREF _Toc5362642 \h </w:instrText>
+              <w:instrText xml:space="preserve"> PAGEREF _Toc5785752 \h </w:instrText>
             </w:r>
             <w:r>
               <w:rPr>
@@ -1414,7 +1414,7 @@
               <w:lang w:eastAsia="nl-BE"/>
             </w:rPr>
           </w:pPr>
-          <w:hyperlink w:anchor="_Toc5362643" w:history="1">
+          <w:hyperlink w:anchor="_Toc5785753" w:history="1">
             <w:r>
               <w:rPr>
                 <w:rStyle w:val="Hyperlink"/>
@@ -1457,7 +1457,7 @@
                 <w:noProof/>
                 <w:webHidden/>
               </w:rPr>
-              <w:instrText xml:space="preserve"> PAGEREF _Toc5362643 \h </w:instrText>
+              <w:instrText xml:space="preserve"> PAGEREF _Toc5785753 \h </w:instrText>
             </w:r>
             <w:r>
               <w:rPr>
@@ -1502,7 +1502,7 @@
               <w:lang w:eastAsia="nl-BE"/>
             </w:rPr>
           </w:pPr>
-          <w:hyperlink w:anchor="_Toc5362644" w:history="1">
+          <w:hyperlink w:anchor="_Toc5785754" w:history="1">
             <w:r>
               <w:rPr>
                 <w:rStyle w:val="Hyperlink"/>
@@ -1545,7 +1545,7 @@
                 <w:noProof/>
                 <w:webHidden/>
               </w:rPr>
-              <w:instrText xml:space="preserve"> PAGEREF _Toc5362644 \h </w:instrText>
+              <w:instrText xml:space="preserve"> PAGEREF _Toc5785754 \h </w:instrText>
             </w:r>
             <w:r>
               <w:rPr>
@@ -1589,7 +1589,7 @@
               <w:lang w:eastAsia="nl-BE"/>
             </w:rPr>
           </w:pPr>
-          <w:hyperlink w:anchor="_Toc5362645" w:history="1">
+          <w:hyperlink w:anchor="_Toc5785755" w:history="1">
             <w:r>
               <w:rPr>
                 <w:rStyle w:val="Hyperlink"/>
@@ -1616,7 +1616,7 @@
                 <w:noProof/>
                 <w:webHidden/>
               </w:rPr>
-              <w:instrText xml:space="preserve"> PAGEREF _Toc5362645 \h </w:instrText>
+              <w:instrText xml:space="preserve"> PAGEREF _Toc5785755 \h </w:instrText>
             </w:r>
             <w:r>
               <w:rPr>
@@ -1660,7 +1660,7 @@
               <w:lang w:eastAsia="nl-BE"/>
             </w:rPr>
           </w:pPr>
-          <w:hyperlink w:anchor="_Toc5362646" w:history="1">
+          <w:hyperlink w:anchor="_Toc5785756" w:history="1">
             <w:r>
               <w:rPr>
                 <w:rStyle w:val="Hyperlink"/>
@@ -1687,7 +1687,7 @@
                 <w:noProof/>
                 <w:webHidden/>
               </w:rPr>
-              <w:instrText xml:space="preserve"> PAGEREF _Toc5362646 \h </w:instrText>
+              <w:instrText xml:space="preserve"> PAGEREF _Toc5785756 \h </w:instrText>
             </w:r>
             <w:r>
               <w:rPr>
@@ -1732,7 +1732,7 @@
               <w:lang w:eastAsia="nl-BE"/>
             </w:rPr>
           </w:pPr>
-          <w:hyperlink w:anchor="_Toc5362647" w:history="1">
+          <w:hyperlink w:anchor="_Toc5785757" w:history="1">
             <w:r>
               <w:rPr>
                 <w:rStyle w:val="Hyperlink"/>
@@ -1775,7 +1775,7 @@
                 <w:noProof/>
                 <w:webHidden/>
               </w:rPr>
-              <w:instrText xml:space="preserve"> PAGEREF _Toc5362647 \h </w:instrText>
+              <w:instrText xml:space="preserve"> PAGEREF _Toc5785757 \h </w:instrText>
             </w:r>
             <w:r>
               <w:rPr>
@@ -1820,7 +1820,7 @@
               <w:lang w:eastAsia="nl-BE"/>
             </w:rPr>
           </w:pPr>
-          <w:hyperlink w:anchor="_Toc5362648" w:history="1">
+          <w:hyperlink w:anchor="_Toc5785758" w:history="1">
             <w:r>
               <w:rPr>
                 <w:rStyle w:val="Hyperlink"/>
@@ -1863,7 +1863,7 @@
                 <w:noProof/>
                 <w:webHidden/>
               </w:rPr>
-              <w:instrText xml:space="preserve"> PAGEREF _Toc5362648 \h </w:instrText>
+              <w:instrText xml:space="preserve"> PAGEREF _Toc5785758 \h </w:instrText>
             </w:r>
             <w:r>
               <w:rPr>
@@ -1908,7 +1908,7 @@
               <w:lang w:eastAsia="nl-BE"/>
             </w:rPr>
           </w:pPr>
-          <w:hyperlink w:anchor="_Toc5362649" w:history="1">
+          <w:hyperlink w:anchor="_Toc5785759" w:history="1">
             <w:r>
               <w:rPr>
                 <w:rStyle w:val="Hyperlink"/>
@@ -1951,7 +1951,7 @@
                 <w:noProof/>
                 <w:webHidden/>
               </w:rPr>
-              <w:instrText xml:space="preserve"> PAGEREF _Toc5362649 \h </w:instrText>
+              <w:instrText xml:space="preserve"> PAGEREF _Toc5785759 \h </w:instrText>
             </w:r>
             <w:r>
               <w:rPr>
@@ -1996,7 +1996,7 @@
               <w:lang w:eastAsia="nl-BE"/>
             </w:rPr>
           </w:pPr>
-          <w:hyperlink w:anchor="_Toc5362650" w:history="1">
+          <w:hyperlink w:anchor="_Toc5785760" w:history="1">
             <w:r>
               <w:rPr>
                 <w:rStyle w:val="Hyperlink"/>
@@ -2018,6 +2018,271 @@
                 <w:rStyle w:val="Hyperlink"/>
                 <w:noProof/>
               </w:rPr>
+              <w:t>Voor aanvang van de stage</w:t>
+            </w:r>
+            <w:r>
+              <w:rPr>
+                <w:noProof/>
+                <w:webHidden/>
+              </w:rPr>
+              <w:tab/>
+            </w:r>
+            <w:r>
+              <w:rPr>
+                <w:noProof/>
+                <w:webHidden/>
+              </w:rPr>
+              <w:fldChar w:fldCharType="begin"/>
+            </w:r>
+            <w:r>
+              <w:rPr>
+                <w:noProof/>
+                <w:webHidden/>
+              </w:rPr>
+              <w:instrText xml:space="preserve"> PAGEREF _Toc5785760 \h </w:instrText>
+            </w:r>
+            <w:r>
+              <w:rPr>
+                <w:noProof/>
+                <w:webHidden/>
+              </w:rPr>
+            </w:r>
+            <w:r>
+              <w:rPr>
+                <w:noProof/>
+                <w:webHidden/>
+              </w:rPr>
+              <w:fldChar w:fldCharType="separate"/>
+            </w:r>
+            <w:r>
+              <w:rPr>
+                <w:noProof/>
+                <w:webHidden/>
+              </w:rPr>
+              <w:t>6</w:t>
+            </w:r>
+            <w:r>
+              <w:rPr>
+                <w:noProof/>
+                <w:webHidden/>
+              </w:rPr>
+              <w:fldChar w:fldCharType="end"/>
+            </w:r>
+          </w:hyperlink>
+        </w:p>
+        <w:p>
+          <w:pPr>
+            <w:pStyle w:val="TOC1"/>
+            <w:tabs>
+              <w:tab w:val="left" w:pos="400"/>
+              <w:tab w:val="right" w:leader="dot" w:pos="9060"/>
+            </w:tabs>
+            <w:rPr>
+              <w:rFonts w:asciiTheme="minorHAnsi" w:eastAsiaTheme="minorEastAsia" w:hAnsiTheme="minorHAnsi"/>
+              <w:noProof/>
+              <w:sz w:val="22"/>
+              <w:lang w:eastAsia="nl-BE"/>
+            </w:rPr>
+          </w:pPr>
+          <w:hyperlink w:anchor="_Toc5785761" w:history="1">
+            <w:r>
+              <w:rPr>
+                <w:rStyle w:val="Hyperlink"/>
+                <w:noProof/>
+              </w:rPr>
+              <w:t>5</w:t>
+            </w:r>
+            <w:r>
+              <w:rPr>
+                <w:rFonts w:asciiTheme="minorHAnsi" w:eastAsiaTheme="minorEastAsia" w:hAnsiTheme="minorHAnsi"/>
+                <w:noProof/>
+                <w:sz w:val="22"/>
+                <w:lang w:eastAsia="nl-BE"/>
+              </w:rPr>
+              <w:tab/>
+            </w:r>
+            <w:r>
+              <w:rPr>
+                <w:rStyle w:val="Hyperlink"/>
+                <w:noProof/>
+              </w:rPr>
+              <w:t>Na afloop van de stage</w:t>
+            </w:r>
+            <w:r>
+              <w:rPr>
+                <w:noProof/>
+                <w:webHidden/>
+              </w:rPr>
+              <w:tab/>
+            </w:r>
+            <w:r>
+              <w:rPr>
+                <w:noProof/>
+                <w:webHidden/>
+              </w:rPr>
+              <w:fldChar w:fldCharType="begin"/>
+            </w:r>
+            <w:r>
+              <w:rPr>
+                <w:noProof/>
+                <w:webHidden/>
+              </w:rPr>
+              <w:instrText xml:space="preserve"> PAGEREF _Toc5785761 \h </w:instrText>
+            </w:r>
+            <w:r>
+              <w:rPr>
+                <w:noProof/>
+                <w:webHidden/>
+              </w:rPr>
+            </w:r>
+            <w:r>
+              <w:rPr>
+                <w:noProof/>
+                <w:webHidden/>
+              </w:rPr>
+              <w:fldChar w:fldCharType="separate"/>
+            </w:r>
+            <w:r>
+              <w:rPr>
+                <w:noProof/>
+                <w:webHidden/>
+              </w:rPr>
+              <w:t>6</w:t>
+            </w:r>
+            <w:r>
+              <w:rPr>
+                <w:noProof/>
+                <w:webHidden/>
+              </w:rPr>
+              <w:fldChar w:fldCharType="end"/>
+            </w:r>
+          </w:hyperlink>
+        </w:p>
+        <w:p>
+          <w:pPr>
+            <w:pStyle w:val="TOC1"/>
+            <w:tabs>
+              <w:tab w:val="left" w:pos="400"/>
+              <w:tab w:val="right" w:leader="dot" w:pos="9060"/>
+            </w:tabs>
+            <w:rPr>
+              <w:rFonts w:asciiTheme="minorHAnsi" w:eastAsiaTheme="minorEastAsia" w:hAnsiTheme="minorHAnsi"/>
+              <w:noProof/>
+              <w:sz w:val="22"/>
+              <w:lang w:eastAsia="nl-BE"/>
+            </w:rPr>
+          </w:pPr>
+          <w:hyperlink w:anchor="_Toc5785762" w:history="1">
+            <w:r>
+              <w:rPr>
+                <w:rStyle w:val="Hyperlink"/>
+                <w:rFonts w:cs="Times New Roman"/>
+                <w:noProof/>
+              </w:rPr>
+              <w:t>6</w:t>
+            </w:r>
+            <w:r>
+              <w:rPr>
+                <w:rFonts w:asciiTheme="minorHAnsi" w:eastAsiaTheme="minorEastAsia" w:hAnsiTheme="minorHAnsi"/>
+                <w:noProof/>
+                <w:sz w:val="22"/>
+                <w:lang w:eastAsia="nl-BE"/>
+              </w:rPr>
+              <w:tab/>
+            </w:r>
+            <w:r>
+              <w:rPr>
+                <w:rStyle w:val="Hyperlink"/>
+                <w:noProof/>
+              </w:rPr>
+              <w:t>Analytische benodigdheden</w:t>
+            </w:r>
+            <w:r>
+              <w:rPr>
+                <w:noProof/>
+                <w:webHidden/>
+              </w:rPr>
+              <w:tab/>
+            </w:r>
+            <w:r>
+              <w:rPr>
+                <w:noProof/>
+                <w:webHidden/>
+              </w:rPr>
+              <w:fldChar w:fldCharType="begin"/>
+            </w:r>
+            <w:r>
+              <w:rPr>
+                <w:noProof/>
+                <w:webHidden/>
+              </w:rPr>
+              <w:instrText xml:space="preserve"> PAGEREF _Toc5785762 \h </w:instrText>
+            </w:r>
+            <w:r>
+              <w:rPr>
+                <w:noProof/>
+                <w:webHidden/>
+              </w:rPr>
+            </w:r>
+            <w:r>
+              <w:rPr>
+                <w:noProof/>
+                <w:webHidden/>
+              </w:rPr>
+              <w:fldChar w:fldCharType="separate"/>
+            </w:r>
+            <w:r>
+              <w:rPr>
+                <w:noProof/>
+                <w:webHidden/>
+              </w:rPr>
+              <w:t>7</w:t>
+            </w:r>
+            <w:r>
+              <w:rPr>
+                <w:noProof/>
+                <w:webHidden/>
+              </w:rPr>
+              <w:fldChar w:fldCharType="end"/>
+            </w:r>
+          </w:hyperlink>
+        </w:p>
+        <w:p>
+          <w:pPr>
+            <w:pStyle w:val="TOC1"/>
+            <w:tabs>
+              <w:tab w:val="left" w:pos="400"/>
+              <w:tab w:val="right" w:leader="dot" w:pos="9060"/>
+            </w:tabs>
+            <w:rPr>
+              <w:rFonts w:asciiTheme="minorHAnsi" w:eastAsiaTheme="minorEastAsia" w:hAnsiTheme="minorHAnsi"/>
+              <w:noProof/>
+              <w:sz w:val="22"/>
+              <w:lang w:eastAsia="nl-BE"/>
+            </w:rPr>
+          </w:pPr>
+          <w:hyperlink w:anchor="_Toc5785763" w:history="1">
+            <w:r>
+              <w:rPr>
+                <w:rStyle w:val="Hyperlink"/>
+                <w:noProof/>
+              </w:rPr>
+              <w:t>7</w:t>
+            </w:r>
+            <w:r>
+              <w:rPr>
+                <w:rFonts w:asciiTheme="minorHAnsi" w:eastAsiaTheme="minorEastAsia" w:hAnsiTheme="minorHAnsi"/>
+                <w:noProof/>
+                <w:sz w:val="22"/>
+                <w:lang w:eastAsia="nl-BE"/>
+              </w:rPr>
+              <w:tab/>
+            </w:r>
+            <w:r>
+              <w:rPr>
+                <w:rStyle w:val="Hyperlink"/>
+                <w:noProof/>
+              </w:rPr>
               <w:t>Handleiding</w:t>
             </w:r>
             <w:r>
@@ -2039,7 +2304,7 @@
                 <w:noProof/>
                 <w:webHidden/>
               </w:rPr>
-              <w:instrText xml:space="preserve"> PAGEREF _Toc5362650 \h </w:instrText>
+              <w:instrText xml:space="preserve"> PAGEREF _Toc5785763 \h </w:instrText>
             </w:r>
             <w:r>
               <w:rPr>
@@ -2059,7 +2324,7 @@
                 <w:noProof/>
                 <w:webHidden/>
               </w:rPr>
-              <w:t>6</w:t>
+              <w:t>8</w:t>
             </w:r>
             <w:r>
               <w:rPr>
@@ -2084,13 +2349,13 @@
               <w:lang w:eastAsia="nl-BE"/>
             </w:rPr>
           </w:pPr>
-          <w:hyperlink w:anchor="_Toc5362651" w:history="1">
+          <w:hyperlink w:anchor="_Toc5785764" w:history="1">
             <w:r>
               <w:rPr>
                 <w:rStyle w:val="Hyperlink"/>
                 <w:noProof/>
               </w:rPr>
-              <w:t>4.1</w:t>
+              <w:t>7.1</w:t>
             </w:r>
             <w:r>
               <w:rPr>
@@ -2106,7 +2371,7 @@
                 <w:rStyle w:val="Hyperlink"/>
                 <w:noProof/>
               </w:rPr>
-              <w:t>Producer level</w:t>
+              <w:t>Algemeen</w:t>
             </w:r>
             <w:r>
               <w:rPr>
@@ -2127,7 +2392,7 @@
                 <w:noProof/>
                 <w:webHidden/>
               </w:rPr>
-              <w:instrText xml:space="preserve"> PAGEREF _Toc5362651 \h </w:instrText>
+              <w:instrText xml:space="preserve"> PAGEREF _Toc5785764 \h </w:instrText>
             </w:r>
             <w:r>
               <w:rPr>
@@ -2147,7 +2412,95 @@
                 <w:noProof/>
                 <w:webHidden/>
               </w:rPr>
-              <w:t>6</w:t>
+              <w:t>8</w:t>
+            </w:r>
+            <w:r>
+              <w:rPr>
+                <w:noProof/>
+                <w:webHidden/>
+              </w:rPr>
+              <w:fldChar w:fldCharType="end"/>
+            </w:r>
+          </w:hyperlink>
+        </w:p>
+        <w:p>
+          <w:pPr>
+            <w:pStyle w:val="TOC3"/>
+            <w:tabs>
+              <w:tab w:val="left" w:pos="1100"/>
+              <w:tab w:val="right" w:leader="dot" w:pos="9060"/>
+            </w:tabs>
+            <w:rPr>
+              <w:rFonts w:asciiTheme="minorHAnsi" w:eastAsiaTheme="minorEastAsia" w:hAnsiTheme="minorHAnsi"/>
+              <w:noProof/>
+              <w:sz w:val="22"/>
+              <w:lang w:eastAsia="nl-BE"/>
+            </w:rPr>
+          </w:pPr>
+          <w:hyperlink w:anchor="_Toc5785765" w:history="1">
+            <w:r>
+              <w:rPr>
+                <w:rStyle w:val="Hyperlink"/>
+                <w:noProof/>
+              </w:rPr>
+              <w:t>7.1.1</w:t>
+            </w:r>
+            <w:r>
+              <w:rPr>
+                <w:rFonts w:asciiTheme="minorHAnsi" w:eastAsiaTheme="minorEastAsia" w:hAnsiTheme="minorHAnsi"/>
+                <w:noProof/>
+                <w:sz w:val="22"/>
+                <w:lang w:eastAsia="nl-BE"/>
+              </w:rPr>
+              <w:tab/>
+            </w:r>
+            <w:r>
+              <w:rPr>
+                <w:rStyle w:val="Hyperlink"/>
+                <w:noProof/>
+              </w:rPr>
+              <w:t>Quiz &amp; Score</w:t>
+            </w:r>
+            <w:r>
+              <w:rPr>
+                <w:noProof/>
+                <w:webHidden/>
+              </w:rPr>
+              <w:tab/>
+            </w:r>
+            <w:r>
+              <w:rPr>
+                <w:noProof/>
+                <w:webHidden/>
+              </w:rPr>
+              <w:fldChar w:fldCharType="begin"/>
+            </w:r>
+            <w:r>
+              <w:rPr>
+                <w:noProof/>
+                <w:webHidden/>
+              </w:rPr>
+              <w:instrText xml:space="preserve"> PAGEREF _Toc5785765 \h </w:instrText>
+            </w:r>
+            <w:r>
+              <w:rPr>
+                <w:noProof/>
+                <w:webHidden/>
+              </w:rPr>
+            </w:r>
+            <w:r>
+              <w:rPr>
+                <w:noProof/>
+                <w:webHidden/>
+              </w:rPr>
+              <w:fldChar w:fldCharType="separate"/>
+            </w:r>
+            <w:r>
+              <w:rPr>
+                <w:noProof/>
+                <w:webHidden/>
+              </w:rPr>
+              <w:t>8</w:t>
             </w:r>
             <w:r>
               <w:rPr>
@@ -2172,13 +2525,13 @@
               <w:lang w:eastAsia="nl-BE"/>
             </w:rPr>
           </w:pPr>
-          <w:hyperlink w:anchor="_Toc5362652" w:history="1">
+          <w:hyperlink w:anchor="_Toc5785766" w:history="1">
             <w:r>
               <w:rPr>
                 <w:rStyle w:val="Hyperlink"/>
                 <w:noProof/>
               </w:rPr>
-              <w:t>4.2</w:t>
+              <w:t>7.2</w:t>
             </w:r>
             <w:r>
               <w:rPr>
@@ -2194,6 +2547,94 @@
                 <w:rStyle w:val="Hyperlink"/>
                 <w:noProof/>
               </w:rPr>
+              <w:t>Producer level</w:t>
+            </w:r>
+            <w:r>
+              <w:rPr>
+                <w:noProof/>
+                <w:webHidden/>
+              </w:rPr>
+              <w:tab/>
+            </w:r>
+            <w:r>
+              <w:rPr>
+                <w:noProof/>
+                <w:webHidden/>
+              </w:rPr>
+              <w:fldChar w:fldCharType="begin"/>
+            </w:r>
+            <w:r>
+              <w:rPr>
+                <w:noProof/>
+                <w:webHidden/>
+              </w:rPr>
+              <w:instrText xml:space="preserve"> PAGEREF _Toc5785766 \h </w:instrText>
+            </w:r>
+            <w:r>
+              <w:rPr>
+                <w:noProof/>
+                <w:webHidden/>
+              </w:rPr>
+            </w:r>
+            <w:r>
+              <w:rPr>
+                <w:noProof/>
+                <w:webHidden/>
+              </w:rPr>
+              <w:fldChar w:fldCharType="separate"/>
+            </w:r>
+            <w:r>
+              <w:rPr>
+                <w:noProof/>
+                <w:webHidden/>
+              </w:rPr>
+              <w:t>8</w:t>
+            </w:r>
+            <w:r>
+              <w:rPr>
+                <w:noProof/>
+                <w:webHidden/>
+              </w:rPr>
+              <w:fldChar w:fldCharType="end"/>
+            </w:r>
+          </w:hyperlink>
+        </w:p>
+        <w:p>
+          <w:pPr>
+            <w:pStyle w:val="TOC2"/>
+            <w:tabs>
+              <w:tab w:val="left" w:pos="880"/>
+              <w:tab w:val="right" w:leader="dot" w:pos="9060"/>
+            </w:tabs>
+            <w:rPr>
+              <w:rFonts w:asciiTheme="minorHAnsi" w:eastAsiaTheme="minorEastAsia" w:hAnsiTheme="minorHAnsi"/>
+              <w:noProof/>
+              <w:sz w:val="22"/>
+              <w:lang w:eastAsia="nl-BE"/>
+            </w:rPr>
+          </w:pPr>
+          <w:hyperlink w:anchor="_Toc5785767" w:history="1">
+            <w:r>
+              <w:rPr>
+                <w:rStyle w:val="Hyperlink"/>
+                <w:noProof/>
+              </w:rPr>
+              <w:t>7.3</w:t>
+            </w:r>
+            <w:r>
+              <w:rPr>
+                <w:rFonts w:asciiTheme="minorHAnsi" w:eastAsiaTheme="minorEastAsia" w:hAnsiTheme="minorHAnsi"/>
+                <w:noProof/>
+                <w:sz w:val="22"/>
+                <w:lang w:eastAsia="nl-BE"/>
+              </w:rPr>
+              <w:tab/>
+            </w:r>
+            <w:r>
+              <w:rPr>
+                <w:rStyle w:val="Hyperlink"/>
+                <w:noProof/>
+              </w:rPr>
               <w:t>TGO level</w:t>
             </w:r>
             <w:r>
@@ -2215,7 +2656,7 @@
                 <w:noProof/>
                 <w:webHidden/>
               </w:rPr>
-              <w:instrText xml:space="preserve"> PAGEREF _Toc5362652 \h </w:instrText>
+              <w:instrText xml:space="preserve"> PAGEREF _Toc5785767 \h </w:instrText>
             </w:r>
             <w:r>
               <w:rPr>
@@ -2235,7 +2676,7 @@
                 <w:noProof/>
                 <w:webHidden/>
               </w:rPr>
-              <w:t>7</w:t>
+              <w:t>10</w:t>
             </w:r>
             <w:r>
               <w:rPr>
@@ -2260,13 +2701,13 @@
               <w:lang w:eastAsia="nl-BE"/>
             </w:rPr>
           </w:pPr>
-          <w:hyperlink w:anchor="_Toc5362653" w:history="1">
+          <w:hyperlink w:anchor="_Toc5785768" w:history="1">
             <w:r>
               <w:rPr>
                 <w:rStyle w:val="Hyperlink"/>
                 <w:noProof/>
               </w:rPr>
-              <w:t>4.2.1</w:t>
+              <w:t>7.3.1</w:t>
             </w:r>
             <w:r>
               <w:rPr>
@@ -2303,7 +2744,7 @@
                 <w:noProof/>
                 <w:webHidden/>
               </w:rPr>
-              <w:instrText xml:space="preserve"> PAGEREF _Toc5362653 \h </w:instrText>
+              <w:instrText xml:space="preserve"> PAGEREF _Toc5785768 \h </w:instrText>
             </w:r>
             <w:r>
               <w:rPr>
@@ -2323,7 +2764,7 @@
                 <w:noProof/>
                 <w:webHidden/>
               </w:rPr>
-              <w:t>7</w:t>
+              <w:t>10</w:t>
             </w:r>
             <w:r>
               <w:rPr>
@@ -2348,13 +2789,13 @@
               <w:lang w:eastAsia="nl-BE"/>
             </w:rPr>
           </w:pPr>
-          <w:hyperlink w:anchor="_Toc5362654" w:history="1">
+          <w:hyperlink w:anchor="_Toc5785769" w:history="1">
             <w:r>
               <w:rPr>
                 <w:rStyle w:val="Hyperlink"/>
                 <w:noProof/>
               </w:rPr>
-              <w:t>4.2.2</w:t>
+              <w:t>7.3.2</w:t>
             </w:r>
             <w:r>
               <w:rPr>
@@ -2391,7 +2832,7 @@
                 <w:noProof/>
                 <w:webHidden/>
               </w:rPr>
-              <w:instrText xml:space="preserve"> PAGEREF _Toc5362654 \h </w:instrText>
+              <w:instrText xml:space="preserve"> PAGEREF _Toc5785769 \h </w:instrText>
             </w:r>
             <w:r>
               <w:rPr>
@@ -2411,7 +2852,7 @@
                 <w:noProof/>
                 <w:webHidden/>
               </w:rPr>
-              <w:t>7</w:t>
+              <w:t>10</w:t>
             </w:r>
             <w:r>
               <w:rPr>
@@ -2436,13 +2877,13 @@
               <w:lang w:eastAsia="nl-BE"/>
             </w:rPr>
           </w:pPr>
-          <w:hyperlink w:anchor="_Toc5362655" w:history="1">
+          <w:hyperlink w:anchor="_Toc5785770" w:history="1">
             <w:r>
               <w:rPr>
                 <w:rStyle w:val="Hyperlink"/>
                 <w:noProof/>
               </w:rPr>
-              <w:t>4.2.3</w:t>
+              <w:t>7.3.3</w:t>
             </w:r>
             <w:r>
               <w:rPr>
@@ -2479,7 +2920,7 @@
                 <w:noProof/>
                 <w:webHidden/>
               </w:rPr>
-              <w:instrText xml:space="preserve"> PAGEREF _Toc5362655 \h </w:instrText>
+              <w:instrText xml:space="preserve"> PAGEREF _Toc5785770 \h </w:instrText>
             </w:r>
             <w:r>
               <w:rPr>
@@ -2499,7 +2940,7 @@
                 <w:noProof/>
                 <w:webHidden/>
               </w:rPr>
-              <w:t>7</w:t>
+              <w:t>11</w:t>
             </w:r>
             <w:r>
               <w:rPr>
@@ -2524,13 +2965,13 @@
               <w:lang w:eastAsia="nl-BE"/>
             </w:rPr>
           </w:pPr>
-          <w:hyperlink w:anchor="_Toc5362656" w:history="1">
+          <w:hyperlink w:anchor="_Toc5785771" w:history="1">
             <w:r>
               <w:rPr>
                 <w:rStyle w:val="Hyperlink"/>
                 <w:noProof/>
               </w:rPr>
-              <w:t>4.2.4</w:t>
+              <w:t>7.3.4</w:t>
             </w:r>
             <w:r>
               <w:rPr>
@@ -2567,7 +3008,7 @@
                 <w:noProof/>
                 <w:webHidden/>
               </w:rPr>
-              <w:instrText xml:space="preserve"> PAGEREF _Toc5362656 \h </w:instrText>
+              <w:instrText xml:space="preserve"> PAGEREF _Toc5785771 \h </w:instrText>
             </w:r>
             <w:r>
               <w:rPr>
@@ -2587,7 +3028,7 @@
                 <w:noProof/>
                 <w:webHidden/>
               </w:rPr>
-              <w:t>7</w:t>
+              <w:t>11</w:t>
             </w:r>
             <w:r>
               <w:rPr>
@@ -2612,13 +3053,13 @@
               <w:lang w:eastAsia="nl-BE"/>
             </w:rPr>
           </w:pPr>
-          <w:hyperlink w:anchor="_Toc5362657" w:history="1">
+          <w:hyperlink w:anchor="_Toc5785772" w:history="1">
             <w:r>
               <w:rPr>
                 <w:rStyle w:val="Hyperlink"/>
                 <w:noProof/>
               </w:rPr>
-              <w:t>4.3</w:t>
+              <w:t>7.4</w:t>
             </w:r>
             <w:r>
               <w:rPr>
@@ -2655,7 +3096,7 @@
                 <w:noProof/>
                 <w:webHidden/>
               </w:rPr>
-              <w:instrText xml:space="preserve"> PAGEREF _Toc5362657 \h </w:instrText>
+              <w:instrText xml:space="preserve"> PAGEREF _Toc5785772 \h </w:instrText>
             </w:r>
             <w:r>
               <w:rPr>
@@ -2675,7 +3116,7 @@
                 <w:noProof/>
                 <w:webHidden/>
               </w:rPr>
-              <w:t>7</w:t>
+              <w:t>12</w:t>
             </w:r>
             <w:r>
               <w:rPr>
@@ -2700,13 +3141,13 @@
               <w:lang w:eastAsia="nl-BE"/>
             </w:rPr>
           </w:pPr>
-          <w:hyperlink w:anchor="_Toc5362658" w:history="1">
+          <w:hyperlink w:anchor="_Toc5785773" w:history="1">
             <w:r>
               <w:rPr>
                 <w:rStyle w:val="Hyperlink"/>
                 <w:noProof/>
               </w:rPr>
-              <w:t>4.4</w:t>
+              <w:t>7.5</w:t>
             </w:r>
             <w:r>
               <w:rPr>
@@ -2743,7 +3184,7 @@
                 <w:noProof/>
                 <w:webHidden/>
               </w:rPr>
-              <w:instrText xml:space="preserve"> PAGEREF _Toc5362658 \h </w:instrText>
+              <w:instrText xml:space="preserve"> PAGEREF _Toc5785773 \h </w:instrText>
             </w:r>
             <w:r>
               <w:rPr>
@@ -2763,7 +3204,7 @@
                 <w:noProof/>
                 <w:webHidden/>
               </w:rPr>
-              <w:t>7</w:t>
+              <w:t>13</w:t>
             </w:r>
             <w:r>
               <w:rPr>
@@ -2788,13 +3229,13 @@
               <w:lang w:eastAsia="nl-BE"/>
             </w:rPr>
           </w:pPr>
-          <w:hyperlink w:anchor="_Toc5362659" w:history="1">
+          <w:hyperlink w:anchor="_Toc5785774" w:history="1">
             <w:r>
               <w:rPr>
                 <w:rStyle w:val="Hyperlink"/>
                 <w:noProof/>
               </w:rPr>
-              <w:t>4.5</w:t>
+              <w:t>7.6</w:t>
             </w:r>
             <w:r>
               <w:rPr>
@@ -2831,7 +3272,7 @@
                 <w:noProof/>
                 <w:webHidden/>
               </w:rPr>
-              <w:instrText xml:space="preserve"> PAGEREF _Toc5362659 \h </w:instrText>
+              <w:instrText xml:space="preserve"> PAGEREF _Toc5785774 \h </w:instrText>
             </w:r>
             <w:r>
               <w:rPr>
@@ -2851,7 +3292,7 @@
                 <w:noProof/>
                 <w:webHidden/>
               </w:rPr>
-              <w:t>7</w:t>
+              <w:t>14</w:t>
             </w:r>
             <w:r>
               <w:rPr>
@@ -2876,13 +3317,13 @@
               <w:lang w:eastAsia="nl-BE"/>
             </w:rPr>
           </w:pPr>
-          <w:hyperlink w:anchor="_Toc5362660" w:history="1">
+          <w:hyperlink w:anchor="_Toc5785775" w:history="1">
             <w:r>
               <w:rPr>
                 <w:rStyle w:val="Hyperlink"/>
                 <w:noProof/>
               </w:rPr>
-              <w:t>4.6</w:t>
+              <w:t>7.7</w:t>
             </w:r>
             <w:r>
               <w:rPr>
@@ -2919,7 +3360,7 @@
                 <w:noProof/>
                 <w:webHidden/>
               </w:rPr>
-              <w:instrText xml:space="preserve"> PAGEREF _Toc5362660 \h </w:instrText>
+              <w:instrText xml:space="preserve"> PAGEREF _Toc5785775 \h </w:instrText>
             </w:r>
             <w:r>
               <w:rPr>
@@ -2939,7 +3380,7 @@
                 <w:noProof/>
                 <w:webHidden/>
               </w:rPr>
-              <w:t>7</w:t>
+              <w:t>15</w:t>
             </w:r>
             <w:r>
               <w:rPr>
@@ -2964,14 +3405,13 @@
               <w:lang w:eastAsia="nl-BE"/>
             </w:rPr>
           </w:pPr>
-          <w:hyperlink w:anchor="_Toc5362661" w:history="1">
+          <w:hyperlink w:anchor="_Toc5785776" w:history="1">
             <w:r>
               <w:rPr>
                 <w:rStyle w:val="Hyperlink"/>
-                <w:rFonts w:cs="Times New Roman"/>
-                <w:noProof/>
-              </w:rPr>
-              <w:t>5</w:t>
+                <w:noProof/>
+              </w:rPr>
+              <w:t>8</w:t>
             </w:r>
             <w:r>
               <w:rPr>
@@ -2987,7 +3427,7 @@
                 <w:rStyle w:val="Hyperlink"/>
                 <w:noProof/>
               </w:rPr>
-              <w:t>How to’s</w:t>
+              <w:t>Project structuur</w:t>
             </w:r>
             <w:r>
               <w:rPr>
@@ -3008,7 +3448,7 @@
                 <w:noProof/>
                 <w:webHidden/>
               </w:rPr>
-              <w:instrText xml:space="preserve"> PAGEREF _Toc5362661 \h </w:instrText>
+              <w:instrText xml:space="preserve"> PAGEREF _Toc5785776 \h </w:instrText>
             </w:r>
             <w:r>
               <w:rPr>
@@ -3028,7 +3468,7 @@
                 <w:noProof/>
                 <w:webHidden/>
               </w:rPr>
-              <w:t>8</w:t>
+              <w:t>16</w:t>
             </w:r>
             <w:r>
               <w:rPr>
@@ -3053,13 +3493,13 @@
               <w:lang w:eastAsia="nl-BE"/>
             </w:rPr>
           </w:pPr>
-          <w:hyperlink w:anchor="_Toc5362662" w:history="1">
+          <w:hyperlink w:anchor="_Toc5785777" w:history="1">
             <w:r>
               <w:rPr>
                 <w:rStyle w:val="Hyperlink"/>
                 <w:noProof/>
               </w:rPr>
-              <w:t>5.1</w:t>
+              <w:t>8.1</w:t>
             </w:r>
             <w:r>
               <w:rPr>
@@ -3075,7 +3515,7 @@
                 <w:rStyle w:val="Hyperlink"/>
                 <w:noProof/>
               </w:rPr>
-              <w:t>Vragen toevoegen of aanpassen</w:t>
+              <w:t>Doc</w:t>
             </w:r>
             <w:r>
               <w:rPr>
@@ -3096,7 +3536,7 @@
                 <w:noProof/>
                 <w:webHidden/>
               </w:rPr>
-              <w:instrText xml:space="preserve"> PAGEREF _Toc5362662 \h </w:instrText>
+              <w:instrText xml:space="preserve"> PAGEREF _Toc5785777 \h </w:instrText>
             </w:r>
             <w:r>
               <w:rPr>
@@ -3116,7 +3556,183 @@
                 <w:noProof/>
                 <w:webHidden/>
               </w:rPr>
-              <w:t>8</w:t>
+              <w:t>16</w:t>
+            </w:r>
+            <w:r>
+              <w:rPr>
+                <w:noProof/>
+                <w:webHidden/>
+              </w:rPr>
+              <w:fldChar w:fldCharType="end"/>
+            </w:r>
+          </w:hyperlink>
+        </w:p>
+        <w:p>
+          <w:pPr>
+            <w:pStyle w:val="TOC3"/>
+            <w:tabs>
+              <w:tab w:val="left" w:pos="1100"/>
+              <w:tab w:val="right" w:leader="dot" w:pos="9060"/>
+            </w:tabs>
+            <w:rPr>
+              <w:rFonts w:asciiTheme="minorHAnsi" w:eastAsiaTheme="minorEastAsia" w:hAnsiTheme="minorHAnsi"/>
+              <w:noProof/>
+              <w:sz w:val="22"/>
+              <w:lang w:eastAsia="nl-BE"/>
+            </w:rPr>
+          </w:pPr>
+          <w:hyperlink w:anchor="_Toc5785778" w:history="1">
+            <w:r>
+              <w:rPr>
+                <w:rStyle w:val="Hyperlink"/>
+                <w:noProof/>
+              </w:rPr>
+              <w:t>8.1.1</w:t>
+            </w:r>
+            <w:r>
+              <w:rPr>
+                <w:rFonts w:asciiTheme="minorHAnsi" w:eastAsiaTheme="minorEastAsia" w:hAnsiTheme="minorHAnsi"/>
+                <w:noProof/>
+                <w:sz w:val="22"/>
+                <w:lang w:eastAsia="nl-BE"/>
+              </w:rPr>
+              <w:tab/>
+            </w:r>
+            <w:r>
+              <w:rPr>
+                <w:rStyle w:val="Hyperlink"/>
+                <w:noProof/>
+              </w:rPr>
+              <w:t>Nieuwe documentatie</w:t>
+            </w:r>
+            <w:r>
+              <w:rPr>
+                <w:noProof/>
+                <w:webHidden/>
+              </w:rPr>
+              <w:tab/>
+            </w:r>
+            <w:r>
+              <w:rPr>
+                <w:noProof/>
+                <w:webHidden/>
+              </w:rPr>
+              <w:fldChar w:fldCharType="begin"/>
+            </w:r>
+            <w:r>
+              <w:rPr>
+                <w:noProof/>
+                <w:webHidden/>
+              </w:rPr>
+              <w:instrText xml:space="preserve"> PAGEREF _Toc5785778 \h </w:instrText>
+            </w:r>
+            <w:r>
+              <w:rPr>
+                <w:noProof/>
+                <w:webHidden/>
+              </w:rPr>
+            </w:r>
+            <w:r>
+              <w:rPr>
+                <w:noProof/>
+                <w:webHidden/>
+              </w:rPr>
+              <w:fldChar w:fldCharType="separate"/>
+            </w:r>
+            <w:r>
+              <w:rPr>
+                <w:noProof/>
+                <w:webHidden/>
+              </w:rPr>
+              <w:t>16</w:t>
+            </w:r>
+            <w:r>
+              <w:rPr>
+                <w:noProof/>
+                <w:webHidden/>
+              </w:rPr>
+              <w:fldChar w:fldCharType="end"/>
+            </w:r>
+          </w:hyperlink>
+        </w:p>
+        <w:p>
+          <w:pPr>
+            <w:pStyle w:val="TOC3"/>
+            <w:tabs>
+              <w:tab w:val="left" w:pos="1100"/>
+              <w:tab w:val="right" w:leader="dot" w:pos="9060"/>
+            </w:tabs>
+            <w:rPr>
+              <w:rFonts w:asciiTheme="minorHAnsi" w:eastAsiaTheme="minorEastAsia" w:hAnsiTheme="minorHAnsi"/>
+              <w:noProof/>
+              <w:sz w:val="22"/>
+              <w:lang w:eastAsia="nl-BE"/>
+            </w:rPr>
+          </w:pPr>
+          <w:hyperlink w:anchor="_Toc5785779" w:history="1">
+            <w:r>
+              <w:rPr>
+                <w:rStyle w:val="Hyperlink"/>
+                <w:noProof/>
+              </w:rPr>
+              <w:t>8.1.2</w:t>
+            </w:r>
+            <w:r>
+              <w:rPr>
+                <w:rFonts w:asciiTheme="minorHAnsi" w:eastAsiaTheme="minorEastAsia" w:hAnsiTheme="minorHAnsi"/>
+                <w:noProof/>
+                <w:sz w:val="22"/>
+                <w:lang w:eastAsia="nl-BE"/>
+              </w:rPr>
+              <w:tab/>
+            </w:r>
+            <w:r>
+              <w:rPr>
+                <w:rStyle w:val="Hyperlink"/>
+                <w:noProof/>
+              </w:rPr>
+              <w:t>Originele documentatie</w:t>
+            </w:r>
+            <w:r>
+              <w:rPr>
+                <w:noProof/>
+                <w:webHidden/>
+              </w:rPr>
+              <w:tab/>
+            </w:r>
+            <w:r>
+              <w:rPr>
+                <w:noProof/>
+                <w:webHidden/>
+              </w:rPr>
+              <w:fldChar w:fldCharType="begin"/>
+            </w:r>
+            <w:r>
+              <w:rPr>
+                <w:noProof/>
+                <w:webHidden/>
+              </w:rPr>
+              <w:instrText xml:space="preserve"> PAGEREF _Toc5785779 \h </w:instrText>
+            </w:r>
+            <w:r>
+              <w:rPr>
+                <w:noProof/>
+                <w:webHidden/>
+              </w:rPr>
+            </w:r>
+            <w:r>
+              <w:rPr>
+                <w:noProof/>
+                <w:webHidden/>
+              </w:rPr>
+              <w:fldChar w:fldCharType="separate"/>
+            </w:r>
+            <w:r>
+              <w:rPr>
+                <w:noProof/>
+                <w:webHidden/>
+              </w:rPr>
+              <w:t>16</w:t>
             </w:r>
             <w:r>
               <w:rPr>
@@ -3141,13 +3757,13 @@
               <w:lang w:eastAsia="nl-BE"/>
             </w:rPr>
           </w:pPr>
-          <w:hyperlink w:anchor="_Toc5362663" w:history="1">
+          <w:hyperlink w:anchor="_Toc5785780" w:history="1">
             <w:r>
               <w:rPr>
                 <w:rStyle w:val="Hyperlink"/>
                 <w:noProof/>
               </w:rPr>
-              <w:t>5.2</w:t>
+              <w:t>8.2</w:t>
             </w:r>
             <w:r>
               <w:rPr>
@@ -3163,7 +3779,7 @@
                 <w:rStyle w:val="Hyperlink"/>
                 <w:noProof/>
               </w:rPr>
-              <w:t>Variabelen aanpassen</w:t>
+              <w:t>Src</w:t>
             </w:r>
             <w:r>
               <w:rPr>
@@ -3184,7 +3800,7 @@
                 <w:noProof/>
                 <w:webHidden/>
               </w:rPr>
-              <w:instrText xml:space="preserve"> PAGEREF _Toc5362663 \h </w:instrText>
+              <w:instrText xml:space="preserve"> PAGEREF _Toc5785780 \h </w:instrText>
             </w:r>
             <w:r>
               <w:rPr>
@@ -3204,7 +3820,184 @@
                 <w:noProof/>
                 <w:webHidden/>
               </w:rPr>
-              <w:t>8</w:t>
+              <w:t>16</w:t>
+            </w:r>
+            <w:r>
+              <w:rPr>
+                <w:noProof/>
+                <w:webHidden/>
+              </w:rPr>
+              <w:fldChar w:fldCharType="end"/>
+            </w:r>
+          </w:hyperlink>
+        </w:p>
+        <w:p>
+          <w:pPr>
+            <w:pStyle w:val="TOC3"/>
+            <w:tabs>
+              <w:tab w:val="left" w:pos="1100"/>
+              <w:tab w:val="right" w:leader="dot" w:pos="9060"/>
+            </w:tabs>
+            <w:rPr>
+              <w:rFonts w:asciiTheme="minorHAnsi" w:eastAsiaTheme="minorEastAsia" w:hAnsiTheme="minorHAnsi"/>
+              <w:noProof/>
+              <w:sz w:val="22"/>
+              <w:lang w:eastAsia="nl-BE"/>
+            </w:rPr>
+          </w:pPr>
+          <w:hyperlink w:anchor="_Toc5785781" w:history="1">
+            <w:r>
+              <w:rPr>
+                <w:rStyle w:val="Hyperlink"/>
+                <w:noProof/>
+              </w:rPr>
+              <w:t>8.2.1</w:t>
+            </w:r>
+            <w:r>
+              <w:rPr>
+                <w:rFonts w:asciiTheme="minorHAnsi" w:eastAsiaTheme="minorEastAsia" w:hAnsiTheme="minorHAnsi"/>
+                <w:noProof/>
+                <w:sz w:val="22"/>
+                <w:lang w:eastAsia="nl-BE"/>
+              </w:rPr>
+              <w:tab/>
+            </w:r>
+            <w:r>
+              <w:rPr>
+                <w:rStyle w:val="Hyperlink"/>
+                <w:noProof/>
+              </w:rPr>
+              <w:t>Mecity project</w:t>
+            </w:r>
+            <w:r>
+              <w:rPr>
+                <w:noProof/>
+                <w:webHidden/>
+              </w:rPr>
+              <w:tab/>
+            </w:r>
+            <w:r>
+              <w:rPr>
+                <w:noProof/>
+                <w:webHidden/>
+              </w:rPr>
+              <w:fldChar w:fldCharType="begin"/>
+            </w:r>
+            <w:r>
+              <w:rPr>
+                <w:noProof/>
+                <w:webHidden/>
+              </w:rPr>
+              <w:instrText xml:space="preserve"> PAGEREF _Toc5785781 \h </w:instrText>
+            </w:r>
+            <w:r>
+              <w:rPr>
+                <w:noProof/>
+                <w:webHidden/>
+              </w:rPr>
+            </w:r>
+            <w:r>
+              <w:rPr>
+                <w:noProof/>
+                <w:webHidden/>
+              </w:rPr>
+              <w:fldChar w:fldCharType="separate"/>
+            </w:r>
+            <w:r>
+              <w:rPr>
+                <w:noProof/>
+                <w:webHidden/>
+              </w:rPr>
+              <w:t>16</w:t>
+            </w:r>
+            <w:r>
+              <w:rPr>
+                <w:noProof/>
+                <w:webHidden/>
+              </w:rPr>
+              <w:fldChar w:fldCharType="end"/>
+            </w:r>
+          </w:hyperlink>
+        </w:p>
+        <w:p>
+          <w:pPr>
+            <w:pStyle w:val="TOC1"/>
+            <w:tabs>
+              <w:tab w:val="left" w:pos="400"/>
+              <w:tab w:val="right" w:leader="dot" w:pos="9060"/>
+            </w:tabs>
+            <w:rPr>
+              <w:rFonts w:asciiTheme="minorHAnsi" w:eastAsiaTheme="minorEastAsia" w:hAnsiTheme="minorHAnsi"/>
+              <w:noProof/>
+              <w:sz w:val="22"/>
+              <w:lang w:eastAsia="nl-BE"/>
+            </w:rPr>
+          </w:pPr>
+          <w:hyperlink w:anchor="_Toc5785782" w:history="1">
+            <w:r>
+              <w:rPr>
+                <w:rStyle w:val="Hyperlink"/>
+                <w:rFonts w:cs="Times New Roman"/>
+                <w:noProof/>
+              </w:rPr>
+              <w:t>9</w:t>
+            </w:r>
+            <w:r>
+              <w:rPr>
+                <w:rFonts w:asciiTheme="minorHAnsi" w:eastAsiaTheme="minorEastAsia" w:hAnsiTheme="minorHAnsi"/>
+                <w:noProof/>
+                <w:sz w:val="22"/>
+                <w:lang w:eastAsia="nl-BE"/>
+              </w:rPr>
+              <w:tab/>
+            </w:r>
+            <w:r>
+              <w:rPr>
+                <w:rStyle w:val="Hyperlink"/>
+                <w:noProof/>
+              </w:rPr>
+              <w:t>How to’s</w:t>
+            </w:r>
+            <w:r>
+              <w:rPr>
+                <w:noProof/>
+                <w:webHidden/>
+              </w:rPr>
+              <w:tab/>
+            </w:r>
+            <w:r>
+              <w:rPr>
+                <w:noProof/>
+                <w:webHidden/>
+              </w:rPr>
+              <w:fldChar w:fldCharType="begin"/>
+            </w:r>
+            <w:r>
+              <w:rPr>
+                <w:noProof/>
+                <w:webHidden/>
+              </w:rPr>
+              <w:instrText xml:space="preserve"> PAGEREF _Toc5785782 \h </w:instrText>
+            </w:r>
+            <w:r>
+              <w:rPr>
+                <w:noProof/>
+                <w:webHidden/>
+              </w:rPr>
+            </w:r>
+            <w:r>
+              <w:rPr>
+                <w:noProof/>
+                <w:webHidden/>
+              </w:rPr>
+              <w:fldChar w:fldCharType="separate"/>
+            </w:r>
+            <w:r>
+              <w:rPr>
+                <w:noProof/>
+                <w:webHidden/>
+              </w:rPr>
+              <w:t>18</w:t>
             </w:r>
             <w:r>
               <w:rPr>
@@ -3229,13 +4022,13 @@
               <w:lang w:eastAsia="nl-BE"/>
             </w:rPr>
           </w:pPr>
-          <w:hyperlink w:anchor="_Toc5362664" w:history="1">
+          <w:hyperlink w:anchor="_Toc5785783" w:history="1">
             <w:r>
               <w:rPr>
                 <w:rStyle w:val="Hyperlink"/>
                 <w:noProof/>
               </w:rPr>
-              <w:t>5.3</w:t>
+              <w:t>9.1</w:t>
             </w:r>
             <w:r>
               <w:rPr>
@@ -3251,7 +4044,7 @@
                 <w:rStyle w:val="Hyperlink"/>
                 <w:noProof/>
               </w:rPr>
-              <w:t>Levels toevoegen</w:t>
+              <w:t>Vragen toevoegen of aanpassen</w:t>
             </w:r>
             <w:r>
               <w:rPr>
@@ -3272,7 +4065,7 @@
                 <w:noProof/>
                 <w:webHidden/>
               </w:rPr>
-              <w:instrText xml:space="preserve"> PAGEREF _Toc5362664 \h </w:instrText>
+              <w:instrText xml:space="preserve"> PAGEREF _Toc5785783 \h </w:instrText>
             </w:r>
             <w:r>
               <w:rPr>
@@ -3292,95 +4085,7 @@
                 <w:noProof/>
                 <w:webHidden/>
               </w:rPr>
-              <w:t>8</w:t>
-            </w:r>
-            <w:r>
-              <w:rPr>
-                <w:noProof/>
-                <w:webHidden/>
-              </w:rPr>
-              <w:fldChar w:fldCharType="end"/>
-            </w:r>
-          </w:hyperlink>
-        </w:p>
-        <w:p>
-          <w:pPr>
-            <w:pStyle w:val="TOC1"/>
-            <w:tabs>
-              <w:tab w:val="left" w:pos="400"/>
-              <w:tab w:val="right" w:leader="dot" w:pos="9060"/>
-            </w:tabs>
-            <w:rPr>
-              <w:rFonts w:asciiTheme="minorHAnsi" w:eastAsiaTheme="minorEastAsia" w:hAnsiTheme="minorHAnsi"/>
-              <w:noProof/>
-              <w:sz w:val="22"/>
-              <w:lang w:eastAsia="nl-BE"/>
-            </w:rPr>
-          </w:pPr>
-          <w:hyperlink w:anchor="_Toc5362665" w:history="1">
-            <w:r>
-              <w:rPr>
-                <w:rStyle w:val="Hyperlink"/>
-                <w:noProof/>
-              </w:rPr>
-              <w:t>6</w:t>
-            </w:r>
-            <w:r>
-              <w:rPr>
-                <w:rFonts w:asciiTheme="minorHAnsi" w:eastAsiaTheme="minorEastAsia" w:hAnsiTheme="minorHAnsi"/>
-                <w:noProof/>
-                <w:sz w:val="22"/>
-                <w:lang w:eastAsia="nl-BE"/>
-              </w:rPr>
-              <w:tab/>
-            </w:r>
-            <w:r>
-              <w:rPr>
-                <w:rStyle w:val="Hyperlink"/>
-                <w:noProof/>
-              </w:rPr>
-              <w:t>Bijlagen</w:t>
-            </w:r>
-            <w:r>
-              <w:rPr>
-                <w:noProof/>
-                <w:webHidden/>
-              </w:rPr>
-              <w:tab/>
-            </w:r>
-            <w:r>
-              <w:rPr>
-                <w:noProof/>
-                <w:webHidden/>
-              </w:rPr>
-              <w:fldChar w:fldCharType="begin"/>
-            </w:r>
-            <w:r>
-              <w:rPr>
-                <w:noProof/>
-                <w:webHidden/>
-              </w:rPr>
-              <w:instrText xml:space="preserve"> PAGEREF _Toc5362665 \h </w:instrText>
-            </w:r>
-            <w:r>
-              <w:rPr>
-                <w:noProof/>
-                <w:webHidden/>
-              </w:rPr>
-            </w:r>
-            <w:r>
-              <w:rPr>
-                <w:noProof/>
-                <w:webHidden/>
-              </w:rPr>
-              <w:fldChar w:fldCharType="separate"/>
-            </w:r>
-            <w:r>
-              <w:rPr>
-                <w:noProof/>
-                <w:webHidden/>
-              </w:rPr>
-              <w:t>9</w:t>
+              <w:t>18</w:t>
             </w:r>
             <w:r>
               <w:rPr>
@@ -3405,13 +4110,13 @@
               <w:lang w:eastAsia="nl-BE"/>
             </w:rPr>
           </w:pPr>
-          <w:hyperlink w:anchor="_Toc5362666" w:history="1">
+          <w:hyperlink w:anchor="_Toc5785784" w:history="1">
             <w:r>
               <w:rPr>
                 <w:rStyle w:val="Hyperlink"/>
                 <w:noProof/>
               </w:rPr>
-              <w:t>6.1</w:t>
+              <w:t>9.2</w:t>
             </w:r>
             <w:r>
               <w:rPr>
@@ -3427,7 +4132,7 @@
                 <w:rStyle w:val="Hyperlink"/>
                 <w:noProof/>
               </w:rPr>
-              <w:t>TGO level</w:t>
+              <w:t>Variabelen aanpassen</w:t>
             </w:r>
             <w:r>
               <w:rPr>
@@ -3448,7 +4153,7 @@
                 <w:noProof/>
                 <w:webHidden/>
               </w:rPr>
-              <w:instrText xml:space="preserve"> PAGEREF _Toc5362666 \h </w:instrText>
+              <w:instrText xml:space="preserve"> PAGEREF _Toc5785784 \h </w:instrText>
             </w:r>
             <w:r>
               <w:rPr>
@@ -3468,359 +4173,7 @@
                 <w:noProof/>
                 <w:webHidden/>
               </w:rPr>
-              <w:t>9</w:t>
-            </w:r>
-            <w:r>
-              <w:rPr>
-                <w:noProof/>
-                <w:webHidden/>
-              </w:rPr>
-              <w:fldChar w:fldCharType="end"/>
-            </w:r>
-          </w:hyperlink>
-        </w:p>
-        <w:p>
-          <w:pPr>
-            <w:pStyle w:val="TOC3"/>
-            <w:tabs>
-              <w:tab w:val="left" w:pos="1100"/>
-              <w:tab w:val="right" w:leader="dot" w:pos="9060"/>
-            </w:tabs>
-            <w:rPr>
-              <w:rFonts w:asciiTheme="minorHAnsi" w:eastAsiaTheme="minorEastAsia" w:hAnsiTheme="minorHAnsi"/>
-              <w:noProof/>
-              <w:sz w:val="22"/>
-              <w:lang w:eastAsia="nl-BE"/>
-            </w:rPr>
-          </w:pPr>
-          <w:hyperlink w:anchor="_Toc5362667" w:history="1">
-            <w:r>
-              <w:rPr>
-                <w:rStyle w:val="Hyperlink"/>
-                <w:noProof/>
-              </w:rPr>
-              <w:t>6.1.1</w:t>
-            </w:r>
-            <w:r>
-              <w:rPr>
-                <w:rFonts w:asciiTheme="minorHAnsi" w:eastAsiaTheme="minorEastAsia" w:hAnsiTheme="minorHAnsi"/>
-                <w:noProof/>
-                <w:sz w:val="22"/>
-                <w:lang w:eastAsia="nl-BE"/>
-              </w:rPr>
-              <w:tab/>
-            </w:r>
-            <w:r>
-              <w:rPr>
-                <w:rStyle w:val="Hyperlink"/>
-                <w:noProof/>
-              </w:rPr>
-              <w:t>Memory minigame</w:t>
-            </w:r>
-            <w:r>
-              <w:rPr>
-                <w:noProof/>
-                <w:webHidden/>
-              </w:rPr>
-              <w:tab/>
-            </w:r>
-            <w:r>
-              <w:rPr>
-                <w:noProof/>
-                <w:webHidden/>
-              </w:rPr>
-              <w:fldChar w:fldCharType="begin"/>
-            </w:r>
-            <w:r>
-              <w:rPr>
-                <w:noProof/>
-                <w:webHidden/>
-              </w:rPr>
-              <w:instrText xml:space="preserve"> PAGEREF _Toc5362667 \h </w:instrText>
-            </w:r>
-            <w:r>
-              <w:rPr>
-                <w:noProof/>
-                <w:webHidden/>
-              </w:rPr>
-            </w:r>
-            <w:r>
-              <w:rPr>
-                <w:noProof/>
-                <w:webHidden/>
-              </w:rPr>
-              <w:fldChar w:fldCharType="separate"/>
-            </w:r>
-            <w:r>
-              <w:rPr>
-                <w:noProof/>
-                <w:webHidden/>
-              </w:rPr>
-              <w:t>9</w:t>
-            </w:r>
-            <w:r>
-              <w:rPr>
-                <w:noProof/>
-                <w:webHidden/>
-              </w:rPr>
-              <w:fldChar w:fldCharType="end"/>
-            </w:r>
-          </w:hyperlink>
-        </w:p>
-        <w:p>
-          <w:pPr>
-            <w:pStyle w:val="TOC3"/>
-            <w:tabs>
-              <w:tab w:val="left" w:pos="1100"/>
-              <w:tab w:val="right" w:leader="dot" w:pos="9060"/>
-            </w:tabs>
-            <w:rPr>
-              <w:rFonts w:asciiTheme="minorHAnsi" w:eastAsiaTheme="minorEastAsia" w:hAnsiTheme="minorHAnsi"/>
-              <w:noProof/>
-              <w:sz w:val="22"/>
-              <w:lang w:eastAsia="nl-BE"/>
-            </w:rPr>
-          </w:pPr>
-          <w:hyperlink w:anchor="_Toc5362668" w:history="1">
-            <w:r>
-              <w:rPr>
-                <w:rStyle w:val="Hyperlink"/>
-                <w:noProof/>
-              </w:rPr>
-              <w:t>6.1.2</w:t>
-            </w:r>
-            <w:r>
-              <w:rPr>
-                <w:rFonts w:asciiTheme="minorHAnsi" w:eastAsiaTheme="minorEastAsia" w:hAnsiTheme="minorHAnsi"/>
-                <w:noProof/>
-                <w:sz w:val="22"/>
-                <w:lang w:eastAsia="nl-BE"/>
-              </w:rPr>
-              <w:tab/>
-            </w:r>
-            <w:r>
-              <w:rPr>
-                <w:rStyle w:val="Hyperlink"/>
-                <w:noProof/>
-              </w:rPr>
-              <w:t>Breakout minigame</w:t>
-            </w:r>
-            <w:r>
-              <w:rPr>
-                <w:noProof/>
-                <w:webHidden/>
-              </w:rPr>
-              <w:tab/>
-            </w:r>
-            <w:r>
-              <w:rPr>
-                <w:noProof/>
-                <w:webHidden/>
-              </w:rPr>
-              <w:fldChar w:fldCharType="begin"/>
-            </w:r>
-            <w:r>
-              <w:rPr>
-                <w:noProof/>
-                <w:webHidden/>
-              </w:rPr>
-              <w:instrText xml:space="preserve"> PAGEREF _Toc5362668 \h </w:instrText>
-            </w:r>
-            <w:r>
-              <w:rPr>
-                <w:noProof/>
-                <w:webHidden/>
-              </w:rPr>
-            </w:r>
-            <w:r>
-              <w:rPr>
-                <w:noProof/>
-                <w:webHidden/>
-              </w:rPr>
-              <w:fldChar w:fldCharType="separate"/>
-            </w:r>
-            <w:r>
-              <w:rPr>
-                <w:noProof/>
-                <w:webHidden/>
-              </w:rPr>
-              <w:t>9</w:t>
-            </w:r>
-            <w:r>
-              <w:rPr>
-                <w:noProof/>
-                <w:webHidden/>
-              </w:rPr>
-              <w:fldChar w:fldCharType="end"/>
-            </w:r>
-          </w:hyperlink>
-        </w:p>
-        <w:p>
-          <w:pPr>
-            <w:pStyle w:val="TOC3"/>
-            <w:tabs>
-              <w:tab w:val="left" w:pos="1100"/>
-              <w:tab w:val="right" w:leader="dot" w:pos="9060"/>
-            </w:tabs>
-            <w:rPr>
-              <w:rFonts w:asciiTheme="minorHAnsi" w:eastAsiaTheme="minorEastAsia" w:hAnsiTheme="minorHAnsi"/>
-              <w:noProof/>
-              <w:sz w:val="22"/>
-              <w:lang w:eastAsia="nl-BE"/>
-            </w:rPr>
-          </w:pPr>
-          <w:hyperlink w:anchor="_Toc5362669" w:history="1">
-            <w:r>
-              <w:rPr>
-                <w:rStyle w:val="Hyperlink"/>
-                <w:noProof/>
-              </w:rPr>
-              <w:t>6.1.3</w:t>
-            </w:r>
-            <w:r>
-              <w:rPr>
-                <w:rFonts w:asciiTheme="minorHAnsi" w:eastAsiaTheme="minorEastAsia" w:hAnsiTheme="minorHAnsi"/>
-                <w:noProof/>
-                <w:sz w:val="22"/>
-                <w:lang w:eastAsia="nl-BE"/>
-              </w:rPr>
-              <w:tab/>
-            </w:r>
-            <w:r>
-              <w:rPr>
-                <w:rStyle w:val="Hyperlink"/>
-                <w:noProof/>
-              </w:rPr>
-              <w:t>Simon says minigame</w:t>
-            </w:r>
-            <w:r>
-              <w:rPr>
-                <w:noProof/>
-                <w:webHidden/>
-              </w:rPr>
-              <w:tab/>
-            </w:r>
-            <w:r>
-              <w:rPr>
-                <w:noProof/>
-                <w:webHidden/>
-              </w:rPr>
-              <w:fldChar w:fldCharType="begin"/>
-            </w:r>
-            <w:r>
-              <w:rPr>
-                <w:noProof/>
-                <w:webHidden/>
-              </w:rPr>
-              <w:instrText xml:space="preserve"> PAGEREF _Toc5362669 \h </w:instrText>
-            </w:r>
-            <w:r>
-              <w:rPr>
-                <w:noProof/>
-                <w:webHidden/>
-              </w:rPr>
-            </w:r>
-            <w:r>
-              <w:rPr>
-                <w:noProof/>
-                <w:webHidden/>
-              </w:rPr>
-              <w:fldChar w:fldCharType="separate"/>
-            </w:r>
-            <w:r>
-              <w:rPr>
-                <w:noProof/>
-                <w:webHidden/>
-              </w:rPr>
-              <w:t>9</w:t>
-            </w:r>
-            <w:r>
-              <w:rPr>
-                <w:noProof/>
-                <w:webHidden/>
-              </w:rPr>
-              <w:fldChar w:fldCharType="end"/>
-            </w:r>
-          </w:hyperlink>
-        </w:p>
-        <w:p>
-          <w:pPr>
-            <w:pStyle w:val="TOC3"/>
-            <w:tabs>
-              <w:tab w:val="left" w:pos="1100"/>
-              <w:tab w:val="right" w:leader="dot" w:pos="9060"/>
-            </w:tabs>
-            <w:rPr>
-              <w:rFonts w:asciiTheme="minorHAnsi" w:eastAsiaTheme="minorEastAsia" w:hAnsiTheme="minorHAnsi"/>
-              <w:noProof/>
-              <w:sz w:val="22"/>
-              <w:lang w:eastAsia="nl-BE"/>
-            </w:rPr>
-          </w:pPr>
-          <w:hyperlink w:anchor="_Toc5362670" w:history="1">
-            <w:r>
-              <w:rPr>
-                <w:rStyle w:val="Hyperlink"/>
-                <w:noProof/>
-              </w:rPr>
-              <w:t>6.1.4</w:t>
-            </w:r>
-            <w:r>
-              <w:rPr>
-                <w:rFonts w:asciiTheme="minorHAnsi" w:eastAsiaTheme="minorEastAsia" w:hAnsiTheme="minorHAnsi"/>
-                <w:noProof/>
-                <w:sz w:val="22"/>
-                <w:lang w:eastAsia="nl-BE"/>
-              </w:rPr>
-              <w:tab/>
-            </w:r>
-            <w:r>
-              <w:rPr>
-                <w:rStyle w:val="Hyperlink"/>
-                <w:noProof/>
-              </w:rPr>
-              <w:t>Mastermind minigame</w:t>
-            </w:r>
-            <w:r>
-              <w:rPr>
-                <w:noProof/>
-                <w:webHidden/>
-              </w:rPr>
-              <w:tab/>
-            </w:r>
-            <w:r>
-              <w:rPr>
-                <w:noProof/>
-                <w:webHidden/>
-              </w:rPr>
-              <w:fldChar w:fldCharType="begin"/>
-            </w:r>
-            <w:r>
-              <w:rPr>
-                <w:noProof/>
-                <w:webHidden/>
-              </w:rPr>
-              <w:instrText xml:space="preserve"> PAGEREF _Toc5362670 \h </w:instrText>
-            </w:r>
-            <w:r>
-              <w:rPr>
-                <w:noProof/>
-                <w:webHidden/>
-              </w:rPr>
-            </w:r>
-            <w:r>
-              <w:rPr>
-                <w:noProof/>
-                <w:webHidden/>
-              </w:rPr>
-              <w:fldChar w:fldCharType="separate"/>
-            </w:r>
-            <w:r>
-              <w:rPr>
-                <w:noProof/>
-                <w:webHidden/>
-              </w:rPr>
-              <w:t>9</w:t>
+              <w:t>18</w:t>
             </w:r>
             <w:r>
               <w:rPr>
@@ -3845,14 +4198,13 @@
               <w:lang w:eastAsia="nl-BE"/>
             </w:rPr>
           </w:pPr>
-          <w:hyperlink w:anchor="_Toc5362671" w:history="1">
+          <w:hyperlink w:anchor="_Toc5785785" w:history="1">
             <w:r>
               <w:rPr>
                 <w:rStyle w:val="Hyperlink"/>
                 <w:noProof/>
-                <w:kern w:val="32"/>
-              </w:rPr>
-              <w:t>6.2</w:t>
+              </w:rPr>
+              <w:t>9.3</w:t>
             </w:r>
             <w:r>
               <w:rPr>
@@ -3868,7 +4220,7 @@
                 <w:rStyle w:val="Hyperlink"/>
                 <w:noProof/>
               </w:rPr>
-              <w:t>How to’s</w:t>
+              <w:t>Levels toevoegen</w:t>
             </w:r>
             <w:r>
               <w:rPr>
@@ -3889,7 +4241,7 @@
                 <w:noProof/>
                 <w:webHidden/>
               </w:rPr>
-              <w:instrText xml:space="preserve"> PAGEREF _Toc5362671 \h </w:instrText>
+              <w:instrText xml:space="preserve"> PAGEREF _Toc5785785 \h </w:instrText>
             </w:r>
             <w:r>
               <w:rPr>
@@ -3909,7 +4261,7 @@
                 <w:noProof/>
                 <w:webHidden/>
               </w:rPr>
-              <w:t>9</w:t>
+              <w:t>18</w:t>
             </w:r>
             <w:r>
               <w:rPr>
@@ -3922,9 +4274,9 @@
         </w:p>
         <w:p>
           <w:pPr>
-            <w:pStyle w:val="TOC3"/>
+            <w:pStyle w:val="TOC1"/>
             <w:tabs>
-              <w:tab w:val="left" w:pos="1100"/>
+              <w:tab w:val="left" w:pos="660"/>
               <w:tab w:val="right" w:leader="dot" w:pos="9060"/>
             </w:tabs>
             <w:rPr>
@@ -3934,14 +4286,13 @@
               <w:lang w:eastAsia="nl-BE"/>
             </w:rPr>
           </w:pPr>
-          <w:hyperlink w:anchor="_Toc5362672" w:history="1">
+          <w:hyperlink w:anchor="_Toc5785786" w:history="1">
             <w:r>
               <w:rPr>
                 <w:rStyle w:val="Hyperlink"/>
                 <w:noProof/>
-                <w:kern w:val="32"/>
-              </w:rPr>
-              <w:t>6.2.1</w:t>
+              </w:rPr>
+              <w:t>10</w:t>
             </w:r>
             <w:r>
               <w:rPr>
@@ -3957,7 +4308,7 @@
                 <w:rStyle w:val="Hyperlink"/>
                 <w:noProof/>
               </w:rPr>
-              <w:t>Vragen toevoegen of aanpassen</w:t>
+              <w:t>Bijlagen</w:t>
             </w:r>
             <w:r>
               <w:rPr>
@@ -3978,7 +4329,7 @@
                 <w:noProof/>
                 <w:webHidden/>
               </w:rPr>
-              <w:instrText xml:space="preserve"> PAGEREF _Toc5362672 \h </w:instrText>
+              <w:instrText xml:space="preserve"> PAGEREF _Toc5785786 \h </w:instrText>
             </w:r>
             <w:r>
               <w:rPr>
@@ -3998,7 +4349,7 @@
                 <w:noProof/>
                 <w:webHidden/>
               </w:rPr>
-              <w:t>9</w:t>
+              <w:t>19</w:t>
             </w:r>
             <w:r>
               <w:rPr>
@@ -4011,9 +4362,9 @@
         </w:p>
         <w:p>
           <w:pPr>
-            <w:pStyle w:val="TOC3"/>
+            <w:pStyle w:val="TOC2"/>
             <w:tabs>
-              <w:tab w:val="left" w:pos="1100"/>
+              <w:tab w:val="left" w:pos="880"/>
               <w:tab w:val="right" w:leader="dot" w:pos="9060"/>
             </w:tabs>
             <w:rPr>
@@ -4023,14 +4374,13 @@
               <w:lang w:eastAsia="nl-BE"/>
             </w:rPr>
           </w:pPr>
-          <w:hyperlink w:anchor="_Toc5362673" w:history="1">
+          <w:hyperlink w:anchor="_Toc5785787" w:history="1">
             <w:r>
               <w:rPr>
                 <w:rStyle w:val="Hyperlink"/>
                 <w:noProof/>
-                <w:kern w:val="32"/>
-              </w:rPr>
-              <w:t>6.2.2</w:t>
+              </w:rPr>
+              <w:t>10.1</w:t>
             </w:r>
             <w:r>
               <w:rPr>
@@ -4046,7 +4396,7 @@
                 <w:rStyle w:val="Hyperlink"/>
                 <w:noProof/>
               </w:rPr>
-              <w:t>Variabelen aanpassen</w:t>
+              <w:t>TGO level</w:t>
             </w:r>
             <w:r>
               <w:rPr>
@@ -4067,7 +4417,7 @@
                 <w:noProof/>
                 <w:webHidden/>
               </w:rPr>
-              <w:instrText xml:space="preserve"> PAGEREF _Toc5362673 \h </w:instrText>
+              <w:instrText xml:space="preserve"> PAGEREF _Toc5785787 \h </w:instrText>
             </w:r>
             <w:r>
               <w:rPr>
@@ -4087,7 +4437,7 @@
                 <w:noProof/>
                 <w:webHidden/>
               </w:rPr>
-              <w:t>9</w:t>
+              <w:t>19</w:t>
             </w:r>
             <w:r>
               <w:rPr>
@@ -4102,7 +4452,7 @@
           <w:pPr>
             <w:pStyle w:val="TOC3"/>
             <w:tabs>
-              <w:tab w:val="left" w:pos="1100"/>
+              <w:tab w:val="left" w:pos="1320"/>
               <w:tab w:val="right" w:leader="dot" w:pos="9060"/>
             </w:tabs>
             <w:rPr>
@@ -4112,14 +4462,13 @@
               <w:lang w:eastAsia="nl-BE"/>
             </w:rPr>
           </w:pPr>
-          <w:hyperlink w:anchor="_Toc5362674" w:history="1">
+          <w:hyperlink w:anchor="_Toc5785788" w:history="1">
             <w:r>
               <w:rPr>
                 <w:rStyle w:val="Hyperlink"/>
                 <w:noProof/>
-                <w:kern w:val="32"/>
-              </w:rPr>
-              <w:t>6.2.3</w:t>
+              </w:rPr>
+              <w:t>10.1.1</w:t>
             </w:r>
             <w:r>
               <w:rPr>
@@ -4135,7 +4484,7 @@
                 <w:rStyle w:val="Hyperlink"/>
                 <w:noProof/>
               </w:rPr>
-              <w:t>Levels toevoegen</w:t>
+              <w:t>Memory minigame</w:t>
             </w:r>
             <w:r>
               <w:rPr>
@@ -4156,7 +4505,7 @@
                 <w:noProof/>
                 <w:webHidden/>
               </w:rPr>
-              <w:instrText xml:space="preserve"> PAGEREF _Toc5362674 \h </w:instrText>
+              <w:instrText xml:space="preserve"> PAGEREF _Toc5785788 \h </w:instrText>
             </w:r>
             <w:r>
               <w:rPr>
@@ -4176,7 +4525,7 @@
                 <w:noProof/>
                 <w:webHidden/>
               </w:rPr>
-              <w:t>9</w:t>
+              <w:t>19</w:t>
             </w:r>
             <w:r>
               <w:rPr>
@@ -4189,9 +4538,9 @@
         </w:p>
         <w:p>
           <w:pPr>
-            <w:pStyle w:val="TOC1"/>
+            <w:pStyle w:val="TOC3"/>
             <w:tabs>
-              <w:tab w:val="left" w:pos="400"/>
+              <w:tab w:val="left" w:pos="1320"/>
               <w:tab w:val="right" w:leader="dot" w:pos="9060"/>
             </w:tabs>
             <w:rPr>
@@ -4201,13 +4550,13 @@
               <w:lang w:eastAsia="nl-BE"/>
             </w:rPr>
           </w:pPr>
-          <w:hyperlink w:anchor="_Toc5362675" w:history="1">
+          <w:hyperlink w:anchor="_Toc5785789" w:history="1">
             <w:r>
               <w:rPr>
                 <w:rStyle w:val="Hyperlink"/>
                 <w:noProof/>
               </w:rPr>
-              <w:t>7</w:t>
+              <w:t>10.1.2</w:t>
             </w:r>
             <w:r>
               <w:rPr>
@@ -4223,6 +4572,626 @@
                 <w:rStyle w:val="Hyperlink"/>
                 <w:noProof/>
               </w:rPr>
+              <w:t>Breakout minigame</w:t>
+            </w:r>
+            <w:r>
+              <w:rPr>
+                <w:noProof/>
+                <w:webHidden/>
+              </w:rPr>
+              <w:tab/>
+            </w:r>
+            <w:r>
+              <w:rPr>
+                <w:noProof/>
+                <w:webHidden/>
+              </w:rPr>
+              <w:fldChar w:fldCharType="begin"/>
+            </w:r>
+            <w:r>
+              <w:rPr>
+                <w:noProof/>
+                <w:webHidden/>
+              </w:rPr>
+              <w:instrText xml:space="preserve"> PAGEREF _Toc5785789 \h </w:instrText>
+            </w:r>
+            <w:r>
+              <w:rPr>
+                <w:noProof/>
+                <w:webHidden/>
+              </w:rPr>
+            </w:r>
+            <w:r>
+              <w:rPr>
+                <w:noProof/>
+                <w:webHidden/>
+              </w:rPr>
+              <w:fldChar w:fldCharType="separate"/>
+            </w:r>
+            <w:r>
+              <w:rPr>
+                <w:noProof/>
+                <w:webHidden/>
+              </w:rPr>
+              <w:t>19</w:t>
+            </w:r>
+            <w:r>
+              <w:rPr>
+                <w:noProof/>
+                <w:webHidden/>
+              </w:rPr>
+              <w:fldChar w:fldCharType="end"/>
+            </w:r>
+          </w:hyperlink>
+        </w:p>
+        <w:p>
+          <w:pPr>
+            <w:pStyle w:val="TOC3"/>
+            <w:tabs>
+              <w:tab w:val="left" w:pos="1320"/>
+              <w:tab w:val="right" w:leader="dot" w:pos="9060"/>
+            </w:tabs>
+            <w:rPr>
+              <w:rFonts w:asciiTheme="minorHAnsi" w:eastAsiaTheme="minorEastAsia" w:hAnsiTheme="minorHAnsi"/>
+              <w:noProof/>
+              <w:sz w:val="22"/>
+              <w:lang w:eastAsia="nl-BE"/>
+            </w:rPr>
+          </w:pPr>
+          <w:hyperlink w:anchor="_Toc5785790" w:history="1">
+            <w:r>
+              <w:rPr>
+                <w:rStyle w:val="Hyperlink"/>
+                <w:noProof/>
+              </w:rPr>
+              <w:t>10.1.3</w:t>
+            </w:r>
+            <w:r>
+              <w:rPr>
+                <w:rFonts w:asciiTheme="minorHAnsi" w:eastAsiaTheme="minorEastAsia" w:hAnsiTheme="minorHAnsi"/>
+                <w:noProof/>
+                <w:sz w:val="22"/>
+                <w:lang w:eastAsia="nl-BE"/>
+              </w:rPr>
+              <w:tab/>
+            </w:r>
+            <w:r>
+              <w:rPr>
+                <w:rStyle w:val="Hyperlink"/>
+                <w:noProof/>
+              </w:rPr>
+              <w:t>Simon says minigame</w:t>
+            </w:r>
+            <w:r>
+              <w:rPr>
+                <w:noProof/>
+                <w:webHidden/>
+              </w:rPr>
+              <w:tab/>
+            </w:r>
+            <w:r>
+              <w:rPr>
+                <w:noProof/>
+                <w:webHidden/>
+              </w:rPr>
+              <w:fldChar w:fldCharType="begin"/>
+            </w:r>
+            <w:r>
+              <w:rPr>
+                <w:noProof/>
+                <w:webHidden/>
+              </w:rPr>
+              <w:instrText xml:space="preserve"> PAGEREF _Toc5785790 \h </w:instrText>
+            </w:r>
+            <w:r>
+              <w:rPr>
+                <w:noProof/>
+                <w:webHidden/>
+              </w:rPr>
+            </w:r>
+            <w:r>
+              <w:rPr>
+                <w:noProof/>
+                <w:webHidden/>
+              </w:rPr>
+              <w:fldChar w:fldCharType="separate"/>
+            </w:r>
+            <w:r>
+              <w:rPr>
+                <w:noProof/>
+                <w:webHidden/>
+              </w:rPr>
+              <w:t>19</w:t>
+            </w:r>
+            <w:r>
+              <w:rPr>
+                <w:noProof/>
+                <w:webHidden/>
+              </w:rPr>
+              <w:fldChar w:fldCharType="end"/>
+            </w:r>
+          </w:hyperlink>
+        </w:p>
+        <w:p>
+          <w:pPr>
+            <w:pStyle w:val="TOC3"/>
+            <w:tabs>
+              <w:tab w:val="left" w:pos="1320"/>
+              <w:tab w:val="right" w:leader="dot" w:pos="9060"/>
+            </w:tabs>
+            <w:rPr>
+              <w:rFonts w:asciiTheme="minorHAnsi" w:eastAsiaTheme="minorEastAsia" w:hAnsiTheme="minorHAnsi"/>
+              <w:noProof/>
+              <w:sz w:val="22"/>
+              <w:lang w:eastAsia="nl-BE"/>
+            </w:rPr>
+          </w:pPr>
+          <w:hyperlink w:anchor="_Toc5785791" w:history="1">
+            <w:r>
+              <w:rPr>
+                <w:rStyle w:val="Hyperlink"/>
+                <w:noProof/>
+              </w:rPr>
+              <w:t>10.1.4</w:t>
+            </w:r>
+            <w:r>
+              <w:rPr>
+                <w:rFonts w:asciiTheme="minorHAnsi" w:eastAsiaTheme="minorEastAsia" w:hAnsiTheme="minorHAnsi"/>
+                <w:noProof/>
+                <w:sz w:val="22"/>
+                <w:lang w:eastAsia="nl-BE"/>
+              </w:rPr>
+              <w:tab/>
+            </w:r>
+            <w:r>
+              <w:rPr>
+                <w:rStyle w:val="Hyperlink"/>
+                <w:noProof/>
+              </w:rPr>
+              <w:t>Mastermind minigame</w:t>
+            </w:r>
+            <w:r>
+              <w:rPr>
+                <w:noProof/>
+                <w:webHidden/>
+              </w:rPr>
+              <w:tab/>
+            </w:r>
+            <w:r>
+              <w:rPr>
+                <w:noProof/>
+                <w:webHidden/>
+              </w:rPr>
+              <w:fldChar w:fldCharType="begin"/>
+            </w:r>
+            <w:r>
+              <w:rPr>
+                <w:noProof/>
+                <w:webHidden/>
+              </w:rPr>
+              <w:instrText xml:space="preserve"> PAGEREF _Toc5785791 \h </w:instrText>
+            </w:r>
+            <w:r>
+              <w:rPr>
+                <w:noProof/>
+                <w:webHidden/>
+              </w:rPr>
+            </w:r>
+            <w:r>
+              <w:rPr>
+                <w:noProof/>
+                <w:webHidden/>
+              </w:rPr>
+              <w:fldChar w:fldCharType="separate"/>
+            </w:r>
+            <w:r>
+              <w:rPr>
+                <w:noProof/>
+                <w:webHidden/>
+              </w:rPr>
+              <w:t>19</w:t>
+            </w:r>
+            <w:r>
+              <w:rPr>
+                <w:noProof/>
+                <w:webHidden/>
+              </w:rPr>
+              <w:fldChar w:fldCharType="end"/>
+            </w:r>
+          </w:hyperlink>
+        </w:p>
+        <w:p>
+          <w:pPr>
+            <w:pStyle w:val="TOC2"/>
+            <w:tabs>
+              <w:tab w:val="left" w:pos="880"/>
+              <w:tab w:val="right" w:leader="dot" w:pos="9060"/>
+            </w:tabs>
+            <w:rPr>
+              <w:rFonts w:asciiTheme="minorHAnsi" w:eastAsiaTheme="minorEastAsia" w:hAnsiTheme="minorHAnsi"/>
+              <w:noProof/>
+              <w:sz w:val="22"/>
+              <w:lang w:eastAsia="nl-BE"/>
+            </w:rPr>
+          </w:pPr>
+          <w:hyperlink w:anchor="_Toc5785792" w:history="1">
+            <w:r>
+              <w:rPr>
+                <w:rStyle w:val="Hyperlink"/>
+                <w:noProof/>
+                <w:kern w:val="32"/>
+              </w:rPr>
+              <w:t>10.2</w:t>
+            </w:r>
+            <w:r>
+              <w:rPr>
+                <w:rFonts w:asciiTheme="minorHAnsi" w:eastAsiaTheme="minorEastAsia" w:hAnsiTheme="minorHAnsi"/>
+                <w:noProof/>
+                <w:sz w:val="22"/>
+                <w:lang w:eastAsia="nl-BE"/>
+              </w:rPr>
+              <w:tab/>
+            </w:r>
+            <w:r>
+              <w:rPr>
+                <w:rStyle w:val="Hyperlink"/>
+                <w:noProof/>
+              </w:rPr>
+              <w:t>How to’s</w:t>
+            </w:r>
+            <w:r>
+              <w:rPr>
+                <w:noProof/>
+                <w:webHidden/>
+              </w:rPr>
+              <w:tab/>
+            </w:r>
+            <w:r>
+              <w:rPr>
+                <w:noProof/>
+                <w:webHidden/>
+              </w:rPr>
+              <w:fldChar w:fldCharType="begin"/>
+            </w:r>
+            <w:r>
+              <w:rPr>
+                <w:noProof/>
+                <w:webHidden/>
+              </w:rPr>
+              <w:instrText xml:space="preserve"> PAGEREF _Toc5785792 \h </w:instrText>
+            </w:r>
+            <w:r>
+              <w:rPr>
+                <w:noProof/>
+                <w:webHidden/>
+              </w:rPr>
+            </w:r>
+            <w:r>
+              <w:rPr>
+                <w:noProof/>
+                <w:webHidden/>
+              </w:rPr>
+              <w:fldChar w:fldCharType="separate"/>
+            </w:r>
+            <w:r>
+              <w:rPr>
+                <w:noProof/>
+                <w:webHidden/>
+              </w:rPr>
+              <w:t>19</w:t>
+            </w:r>
+            <w:r>
+              <w:rPr>
+                <w:noProof/>
+                <w:webHidden/>
+              </w:rPr>
+              <w:fldChar w:fldCharType="end"/>
+            </w:r>
+          </w:hyperlink>
+        </w:p>
+        <w:p>
+          <w:pPr>
+            <w:pStyle w:val="TOC3"/>
+            <w:tabs>
+              <w:tab w:val="left" w:pos="1320"/>
+              <w:tab w:val="right" w:leader="dot" w:pos="9060"/>
+            </w:tabs>
+            <w:rPr>
+              <w:rFonts w:asciiTheme="minorHAnsi" w:eastAsiaTheme="minorEastAsia" w:hAnsiTheme="minorHAnsi"/>
+              <w:noProof/>
+              <w:sz w:val="22"/>
+              <w:lang w:eastAsia="nl-BE"/>
+            </w:rPr>
+          </w:pPr>
+          <w:hyperlink w:anchor="_Toc5785793" w:history="1">
+            <w:r>
+              <w:rPr>
+                <w:rStyle w:val="Hyperlink"/>
+                <w:noProof/>
+                <w:kern w:val="32"/>
+              </w:rPr>
+              <w:t>10.2.1</w:t>
+            </w:r>
+            <w:r>
+              <w:rPr>
+                <w:rFonts w:asciiTheme="minorHAnsi" w:eastAsiaTheme="minorEastAsia" w:hAnsiTheme="minorHAnsi"/>
+                <w:noProof/>
+                <w:sz w:val="22"/>
+                <w:lang w:eastAsia="nl-BE"/>
+              </w:rPr>
+              <w:tab/>
+            </w:r>
+            <w:r>
+              <w:rPr>
+                <w:rStyle w:val="Hyperlink"/>
+                <w:noProof/>
+              </w:rPr>
+              <w:t>Vragen toevoegen of aanpassen</w:t>
+            </w:r>
+            <w:r>
+              <w:rPr>
+                <w:noProof/>
+                <w:webHidden/>
+              </w:rPr>
+              <w:tab/>
+            </w:r>
+            <w:r>
+              <w:rPr>
+                <w:noProof/>
+                <w:webHidden/>
+              </w:rPr>
+              <w:fldChar w:fldCharType="begin"/>
+            </w:r>
+            <w:r>
+              <w:rPr>
+                <w:noProof/>
+                <w:webHidden/>
+              </w:rPr>
+              <w:instrText xml:space="preserve"> PAGEREF _Toc5785793 \h </w:instrText>
+            </w:r>
+            <w:r>
+              <w:rPr>
+                <w:noProof/>
+                <w:webHidden/>
+              </w:rPr>
+            </w:r>
+            <w:r>
+              <w:rPr>
+                <w:noProof/>
+                <w:webHidden/>
+              </w:rPr>
+              <w:fldChar w:fldCharType="separate"/>
+            </w:r>
+            <w:r>
+              <w:rPr>
+                <w:noProof/>
+                <w:webHidden/>
+              </w:rPr>
+              <w:t>19</w:t>
+            </w:r>
+            <w:r>
+              <w:rPr>
+                <w:noProof/>
+                <w:webHidden/>
+              </w:rPr>
+              <w:fldChar w:fldCharType="end"/>
+            </w:r>
+          </w:hyperlink>
+        </w:p>
+        <w:p>
+          <w:pPr>
+            <w:pStyle w:val="TOC3"/>
+            <w:tabs>
+              <w:tab w:val="left" w:pos="1320"/>
+              <w:tab w:val="right" w:leader="dot" w:pos="9060"/>
+            </w:tabs>
+            <w:rPr>
+              <w:rFonts w:asciiTheme="minorHAnsi" w:eastAsiaTheme="minorEastAsia" w:hAnsiTheme="minorHAnsi"/>
+              <w:noProof/>
+              <w:sz w:val="22"/>
+              <w:lang w:eastAsia="nl-BE"/>
+            </w:rPr>
+          </w:pPr>
+          <w:hyperlink w:anchor="_Toc5785794" w:history="1">
+            <w:r>
+              <w:rPr>
+                <w:rStyle w:val="Hyperlink"/>
+                <w:noProof/>
+                <w:kern w:val="32"/>
+              </w:rPr>
+              <w:t>10.2.2</w:t>
+            </w:r>
+            <w:r>
+              <w:rPr>
+                <w:rFonts w:asciiTheme="minorHAnsi" w:eastAsiaTheme="minorEastAsia" w:hAnsiTheme="minorHAnsi"/>
+                <w:noProof/>
+                <w:sz w:val="22"/>
+                <w:lang w:eastAsia="nl-BE"/>
+              </w:rPr>
+              <w:tab/>
+            </w:r>
+            <w:r>
+              <w:rPr>
+                <w:rStyle w:val="Hyperlink"/>
+                <w:noProof/>
+              </w:rPr>
+              <w:t>Variabelen aanpassen</w:t>
+            </w:r>
+            <w:r>
+              <w:rPr>
+                <w:noProof/>
+                <w:webHidden/>
+              </w:rPr>
+              <w:tab/>
+            </w:r>
+            <w:r>
+              <w:rPr>
+                <w:noProof/>
+                <w:webHidden/>
+              </w:rPr>
+              <w:fldChar w:fldCharType="begin"/>
+            </w:r>
+            <w:r>
+              <w:rPr>
+                <w:noProof/>
+                <w:webHidden/>
+              </w:rPr>
+              <w:instrText xml:space="preserve"> PAGEREF _Toc5785794 \h </w:instrText>
+            </w:r>
+            <w:r>
+              <w:rPr>
+                <w:noProof/>
+                <w:webHidden/>
+              </w:rPr>
+            </w:r>
+            <w:r>
+              <w:rPr>
+                <w:noProof/>
+                <w:webHidden/>
+              </w:rPr>
+              <w:fldChar w:fldCharType="separate"/>
+            </w:r>
+            <w:r>
+              <w:rPr>
+                <w:noProof/>
+                <w:webHidden/>
+              </w:rPr>
+              <w:t>19</w:t>
+            </w:r>
+            <w:r>
+              <w:rPr>
+                <w:noProof/>
+                <w:webHidden/>
+              </w:rPr>
+              <w:fldChar w:fldCharType="end"/>
+            </w:r>
+          </w:hyperlink>
+        </w:p>
+        <w:p>
+          <w:pPr>
+            <w:pStyle w:val="TOC3"/>
+            <w:tabs>
+              <w:tab w:val="left" w:pos="1320"/>
+              <w:tab w:val="right" w:leader="dot" w:pos="9060"/>
+            </w:tabs>
+            <w:rPr>
+              <w:rFonts w:asciiTheme="minorHAnsi" w:eastAsiaTheme="minorEastAsia" w:hAnsiTheme="minorHAnsi"/>
+              <w:noProof/>
+              <w:sz w:val="22"/>
+              <w:lang w:eastAsia="nl-BE"/>
+            </w:rPr>
+          </w:pPr>
+          <w:hyperlink w:anchor="_Toc5785795" w:history="1">
+            <w:r>
+              <w:rPr>
+                <w:rStyle w:val="Hyperlink"/>
+                <w:noProof/>
+                <w:kern w:val="32"/>
+              </w:rPr>
+              <w:t>10.2.3</w:t>
+            </w:r>
+            <w:r>
+              <w:rPr>
+                <w:rFonts w:asciiTheme="minorHAnsi" w:eastAsiaTheme="minorEastAsia" w:hAnsiTheme="minorHAnsi"/>
+                <w:noProof/>
+                <w:sz w:val="22"/>
+                <w:lang w:eastAsia="nl-BE"/>
+              </w:rPr>
+              <w:tab/>
+            </w:r>
+            <w:r>
+              <w:rPr>
+                <w:rStyle w:val="Hyperlink"/>
+                <w:noProof/>
+              </w:rPr>
+              <w:t>Levels toevoegen</w:t>
+            </w:r>
+            <w:r>
+              <w:rPr>
+                <w:noProof/>
+                <w:webHidden/>
+              </w:rPr>
+              <w:tab/>
+            </w:r>
+            <w:r>
+              <w:rPr>
+                <w:noProof/>
+                <w:webHidden/>
+              </w:rPr>
+              <w:fldChar w:fldCharType="begin"/>
+            </w:r>
+            <w:r>
+              <w:rPr>
+                <w:noProof/>
+                <w:webHidden/>
+              </w:rPr>
+              <w:instrText xml:space="preserve"> PAGEREF _Toc5785795 \h </w:instrText>
+            </w:r>
+            <w:r>
+              <w:rPr>
+                <w:noProof/>
+                <w:webHidden/>
+              </w:rPr>
+            </w:r>
+            <w:r>
+              <w:rPr>
+                <w:noProof/>
+                <w:webHidden/>
+              </w:rPr>
+              <w:fldChar w:fldCharType="separate"/>
+            </w:r>
+            <w:r>
+              <w:rPr>
+                <w:noProof/>
+                <w:webHidden/>
+              </w:rPr>
+              <w:t>19</w:t>
+            </w:r>
+            <w:r>
+              <w:rPr>
+                <w:noProof/>
+                <w:webHidden/>
+              </w:rPr>
+              <w:fldChar w:fldCharType="end"/>
+            </w:r>
+          </w:hyperlink>
+        </w:p>
+        <w:p>
+          <w:pPr>
+            <w:pStyle w:val="TOC1"/>
+            <w:tabs>
+              <w:tab w:val="left" w:pos="660"/>
+              <w:tab w:val="right" w:leader="dot" w:pos="9060"/>
+            </w:tabs>
+            <w:rPr>
+              <w:rFonts w:asciiTheme="minorHAnsi" w:eastAsiaTheme="minorEastAsia" w:hAnsiTheme="minorHAnsi"/>
+              <w:noProof/>
+              <w:sz w:val="22"/>
+              <w:lang w:eastAsia="nl-BE"/>
+            </w:rPr>
+          </w:pPr>
+          <w:hyperlink w:anchor="_Toc5785796" w:history="1">
+            <w:r>
+              <w:rPr>
+                <w:rStyle w:val="Hyperlink"/>
+                <w:noProof/>
+              </w:rPr>
+              <w:t>11</w:t>
+            </w:r>
+            <w:r>
+              <w:rPr>
+                <w:rFonts w:asciiTheme="minorHAnsi" w:eastAsiaTheme="minorEastAsia" w:hAnsiTheme="minorHAnsi"/>
+                <w:noProof/>
+                <w:sz w:val="22"/>
+                <w:lang w:eastAsia="nl-BE"/>
+              </w:rPr>
+              <w:tab/>
+            </w:r>
+            <w:r>
+              <w:rPr>
+                <w:rStyle w:val="Hyperlink"/>
+                <w:noProof/>
+              </w:rPr>
               <w:t>Bibliography</w:t>
             </w:r>
             <w:r>
@@ -4244,7 +5213,7 @@
                 <w:noProof/>
                 <w:webHidden/>
               </w:rPr>
-              <w:instrText xml:space="preserve"> PAGEREF _Toc5362675 \h </w:instrText>
+              <w:instrText xml:space="preserve"> PAGEREF _Toc5785796 \h </w:instrText>
             </w:r>
             <w:r>
               <w:rPr>
@@ -4264,7 +5233,7 @@
                 <w:noProof/>
                 <w:webHidden/>
               </w:rPr>
-              <w:t>10</w:t>
+              <w:t>20</w:t>
             </w:r>
             <w:r>
               <w:rPr>
@@ -4326,7 +5295,7 @@
       <w:pPr>
         <w:pStyle w:val="Title"/>
       </w:pPr>
-      <w:bookmarkStart w:id="13" w:name="_Toc5362645"/>
+      <w:bookmarkStart w:id="13" w:name="_Toc5785755"/>
       <w:r>
         <w:lastRenderedPageBreak/>
         <w:t>Titel</w:t>
@@ -4342,7 +5311,7 @@
       </w:pPr>
       <w:bookmarkStart w:id="14" w:name="_Toc455153281"/>
       <w:bookmarkStart w:id="15" w:name="_Toc455153826"/>
-      <w:bookmarkStart w:id="16" w:name="_Toc5362646"/>
+      <w:bookmarkStart w:id="16" w:name="_Toc5785756"/>
       <w:r>
         <w:t>Subtitel</w:t>
       </w:r>
@@ -4363,7 +5332,7 @@
       <w:bookmarkStart w:id="18" w:name="_Toc455153282"/>
       <w:bookmarkStart w:id="19" w:name="_Toc455153827"/>
       <w:bookmarkStart w:id="20" w:name="_Toc455153994"/>
-      <w:bookmarkStart w:id="21" w:name="_Toc5362647"/>
+      <w:bookmarkStart w:id="21" w:name="_Toc5785757"/>
       <w:r>
         <w:t>Kop 1</w:t>
       </w:r>
@@ -4382,7 +5351,7 @@
       <w:bookmarkStart w:id="24" w:name="_Toc455153283"/>
       <w:bookmarkStart w:id="25" w:name="_Toc455153828"/>
       <w:bookmarkStart w:id="26" w:name="_Toc455153995"/>
-      <w:bookmarkStart w:id="27" w:name="_Toc5362648"/>
+      <w:bookmarkStart w:id="27" w:name="_Toc5785758"/>
       <w:r>
         <w:t>Kop 2</w:t>
       </w:r>
@@ -4403,7 +5372,7 @@
       <w:bookmarkStart w:id="31" w:name="_Toc455153284"/>
       <w:bookmarkStart w:id="32" w:name="_Toc455153829"/>
       <w:bookmarkStart w:id="33" w:name="_Toc455153996"/>
-      <w:bookmarkStart w:id="34" w:name="_Toc5362649"/>
+      <w:bookmarkStart w:id="34" w:name="_Toc5785759"/>
       <w:r>
         <w:t>Kop 3</w:t>
       </w:r>
@@ -4443,10 +5412,12 @@
       <w:pPr>
         <w:pStyle w:val="Heading1"/>
       </w:pPr>
+      <w:bookmarkStart w:id="35" w:name="_Toc5785760"/>
       <w:r>
         <w:lastRenderedPageBreak/>
         <w:t>Voor aanvang van de stage</w:t>
       </w:r>
+      <w:bookmarkEnd w:id="35"/>
     </w:p>
     <w:p>
       <w:pPr>
@@ -4774,9 +5745,11 @@
       <w:pPr>
         <w:pStyle w:val="Heading1"/>
       </w:pPr>
+      <w:bookmarkStart w:id="36" w:name="_Toc5785761"/>
       <w:r>
         <w:t>Na afloop van de stage</w:t>
       </w:r>
+      <w:bookmarkEnd w:id="36"/>
     </w:p>
     <w:p>
       <w:pPr>
@@ -4996,10 +5969,12 @@
           <w:szCs w:val="28"/>
         </w:rPr>
       </w:pPr>
+      <w:bookmarkStart w:id="37" w:name="_Toc5785762"/>
       <w:r>
         <w:lastRenderedPageBreak/>
         <w:t>Analytische benodigdheden</w:t>
       </w:r>
+      <w:bookmarkEnd w:id="37"/>
     </w:p>
     <w:p>
       <w:r>
@@ -5034,20 +6009,22 @@
       <w:pPr>
         <w:pStyle w:val="Heading1"/>
       </w:pPr>
-      <w:bookmarkStart w:id="35" w:name="_Toc5362650"/>
+      <w:bookmarkStart w:id="38" w:name="_Toc5785763"/>
       <w:r>
         <w:lastRenderedPageBreak/>
         <w:t>Handleiding</w:t>
       </w:r>
-      <w:bookmarkEnd w:id="35"/>
+      <w:bookmarkEnd w:id="38"/>
     </w:p>
     <w:p>
       <w:pPr>
         <w:pStyle w:val="Heading2"/>
       </w:pPr>
+      <w:bookmarkStart w:id="39" w:name="_Toc5785764"/>
       <w:r>
         <w:t>Algemeen</w:t>
       </w:r>
+      <w:bookmarkEnd w:id="39"/>
     </w:p>
     <w:p>
       <w:pPr>
@@ -5073,9 +6050,11 @@
       <w:pPr>
         <w:pStyle w:val="Heading3"/>
       </w:pPr>
+      <w:bookmarkStart w:id="40" w:name="_Toc5785765"/>
       <w:r>
         <w:t>Quiz &amp; Score</w:t>
       </w:r>
+      <w:bookmarkEnd w:id="40"/>
     </w:p>
     <w:p>
       <w:pPr>
@@ -5160,11 +6139,11 @@
       <w:pPr>
         <w:pStyle w:val="Heading2"/>
       </w:pPr>
-      <w:bookmarkStart w:id="36" w:name="_Toc5362651"/>
+      <w:bookmarkStart w:id="41" w:name="_Toc5785766"/>
       <w:r>
         <w:t>Producer level</w:t>
       </w:r>
-      <w:bookmarkEnd w:id="36"/>
+      <w:bookmarkEnd w:id="41"/>
     </w:p>
     <w:p>
       <w:pPr>
@@ -5505,7 +6484,6 @@
           <w:lang w:val="nl-NL" w:eastAsia="nl-NL"/>
         </w:rPr>
       </w:pPr>
-      <w:bookmarkStart w:id="37" w:name="_Toc5362652"/>
       <w:r>
         <w:br w:type="page"/>
       </w:r>
@@ -5514,11 +6492,12 @@
       <w:pPr>
         <w:pStyle w:val="Heading2"/>
       </w:pPr>
+      <w:bookmarkStart w:id="42" w:name="_Toc5785767"/>
       <w:r>
         <w:lastRenderedPageBreak/>
         <w:t>TGO level</w:t>
       </w:r>
-      <w:bookmarkEnd w:id="37"/>
+      <w:bookmarkEnd w:id="42"/>
     </w:p>
     <w:p>
       <w:pPr>
@@ -5570,11 +6549,11 @@
       <w:pPr>
         <w:pStyle w:val="Heading3"/>
       </w:pPr>
-      <w:bookmarkStart w:id="38" w:name="_Toc5362653"/>
+      <w:bookmarkStart w:id="43" w:name="_Toc5785768"/>
       <w:r>
         <w:t>Memory</w:t>
       </w:r>
-      <w:bookmarkEnd w:id="38"/>
+      <w:bookmarkEnd w:id="43"/>
     </w:p>
     <w:p>
       <w:pPr>
@@ -5683,11 +6662,11 @@
       <w:pPr>
         <w:pStyle w:val="Heading3"/>
       </w:pPr>
-      <w:bookmarkStart w:id="39" w:name="_Toc5362654"/>
+      <w:bookmarkStart w:id="44" w:name="_Toc5785769"/>
       <w:r>
         <w:t>Breakout</w:t>
       </w:r>
-      <w:bookmarkEnd w:id="39"/>
+      <w:bookmarkEnd w:id="44"/>
     </w:p>
     <w:p>
       <w:pPr>
@@ -5789,7 +6768,6 @@
         </w:rPr>
         <w:t>Als de speler geen levens meer heeft, dan reset heel het spel en moet de speler opnieuw proberen om alle tegels te vernietigen.</w:t>
       </w:r>
-      <w:bookmarkStart w:id="40" w:name="_Toc5362655"/>
     </w:p>
     <w:p>
       <w:pPr>
@@ -5811,11 +6789,12 @@
       <w:pPr>
         <w:pStyle w:val="Heading3"/>
       </w:pPr>
+      <w:bookmarkStart w:id="45" w:name="_Toc5785770"/>
       <w:r>
         <w:lastRenderedPageBreak/>
         <w:t>Simon says</w:t>
       </w:r>
-      <w:bookmarkEnd w:id="40"/>
+      <w:bookmarkEnd w:id="45"/>
     </w:p>
     <w:p>
       <w:pPr>
@@ -6007,11 +6986,11 @@
       <w:pPr>
         <w:pStyle w:val="Heading3"/>
       </w:pPr>
-      <w:bookmarkStart w:id="41" w:name="_Toc5362656"/>
+      <w:bookmarkStart w:id="46" w:name="_Toc5785771"/>
       <w:r>
         <w:t>Mastermind</w:t>
       </w:r>
-      <w:bookmarkEnd w:id="41"/>
+      <w:bookmarkEnd w:id="46"/>
     </w:p>
     <w:p>
       <w:pPr>
@@ -6172,7 +7151,6 @@
           <w:lang w:val="nl-NL" w:eastAsia="nl-NL"/>
         </w:rPr>
       </w:pPr>
-      <w:bookmarkStart w:id="42" w:name="_Toc5362657"/>
       <w:r>
         <w:br w:type="page"/>
       </w:r>
@@ -6181,11 +7159,12 @@
       <w:pPr>
         <w:pStyle w:val="Heading2"/>
       </w:pPr>
+      <w:bookmarkStart w:id="47" w:name="_Toc5785772"/>
       <w:r>
         <w:lastRenderedPageBreak/>
         <w:t>DGO level</w:t>
       </w:r>
-      <w:bookmarkEnd w:id="42"/>
+      <w:bookmarkEnd w:id="47"/>
     </w:p>
     <w:p>
       <w:pPr>
@@ -6494,7 +7473,6 @@
           <w:lang w:val="nl-NL" w:eastAsia="nl-NL"/>
         </w:rPr>
       </w:pPr>
-      <w:bookmarkStart w:id="43" w:name="_Toc5362658"/>
       <w:r>
         <w:br w:type="page"/>
       </w:r>
@@ -6503,17 +7481,17 @@
       <w:pPr>
         <w:pStyle w:val="Heading2"/>
       </w:pPr>
+      <w:bookmarkStart w:id="48" w:name="_Toc5785773"/>
       <w:r>
         <w:lastRenderedPageBreak/>
         <w:t>Supplier level</w:t>
       </w:r>
-      <w:bookmarkEnd w:id="43"/>
+      <w:bookmarkEnd w:id="48"/>
     </w:p>
     <w:p>
       <w:pPr>
         <w:spacing w:after="160" w:line="259" w:lineRule="auto"/>
       </w:pPr>
-      <w:bookmarkStart w:id="44" w:name="_Toc5362659"/>
       <w:r>
         <w:t>In de supplier level is het de</w:t>
       </w:r>
@@ -6743,11 +7721,12 @@
       <w:pPr>
         <w:pStyle w:val="Heading2"/>
       </w:pPr>
+      <w:bookmarkStart w:id="49" w:name="_Toc5785774"/>
       <w:r>
         <w:lastRenderedPageBreak/>
         <w:t>Consumer level</w:t>
       </w:r>
-      <w:bookmarkEnd w:id="44"/>
+      <w:bookmarkEnd w:id="49"/>
     </w:p>
     <w:p>
       <w:pPr>
@@ -6755,7 +7734,6 @@
           <w:lang w:eastAsia="nl-BE"/>
         </w:rPr>
       </w:pPr>
-      <w:bookmarkStart w:id="45" w:name="_Toc5362660"/>
       <w:r>
         <w:rPr>
           <w:lang w:eastAsia="nl-BE"/>
@@ -7135,11 +8113,12 @@
       <w:pPr>
         <w:pStyle w:val="Heading2"/>
       </w:pPr>
+      <w:bookmarkStart w:id="50" w:name="_Toc5785775"/>
       <w:r>
         <w:lastRenderedPageBreak/>
         <w:t>Mecoms level</w:t>
       </w:r>
-      <w:bookmarkEnd w:id="45"/>
+      <w:bookmarkEnd w:id="50"/>
     </w:p>
     <w:p>
       <w:pPr>
@@ -7290,27 +8269,32 @@
       <w:pPr>
         <w:pStyle w:val="Heading1"/>
       </w:pPr>
-      <w:bookmarkStart w:id="46" w:name="_Toc5362661"/>
+      <w:bookmarkStart w:id="51" w:name="_Toc5785776"/>
       <w:r>
         <w:lastRenderedPageBreak/>
         <w:t>Project structuur</w:t>
       </w:r>
+      <w:bookmarkEnd w:id="51"/>
     </w:p>
     <w:p>
       <w:pPr>
         <w:pStyle w:val="Heading2"/>
       </w:pPr>
+      <w:bookmarkStart w:id="52" w:name="_Toc5785777"/>
       <w:r>
         <w:t>Doc</w:t>
       </w:r>
+      <w:bookmarkEnd w:id="52"/>
     </w:p>
     <w:p>
       <w:pPr>
         <w:pStyle w:val="Heading3"/>
       </w:pPr>
+      <w:bookmarkStart w:id="53" w:name="_Toc5785778"/>
       <w:r>
         <w:t>Nieuwe documentatie</w:t>
       </w:r>
+      <w:bookmarkEnd w:id="53"/>
     </w:p>
     <w:p>
       <w:pPr>
@@ -7426,16 +8410,16 @@
         </w:rPr>
         <w:t>Lijst van gebruikte bronnen</w:t>
       </w:r>
-      <w:bookmarkStart w:id="47" w:name="_GoBack"/>
-      <w:bookmarkEnd w:id="47"/>
     </w:p>
     <w:p>
       <w:pPr>
         <w:pStyle w:val="Heading3"/>
       </w:pPr>
+      <w:bookmarkStart w:id="54" w:name="_Toc5785779"/>
       <w:r>
         <w:t>Originele documentatie</w:t>
       </w:r>
+      <w:bookmarkEnd w:id="54"/>
     </w:p>
     <w:p>
       <w:pPr>
@@ -7569,32 +8553,818 @@
       <w:pPr>
         <w:pStyle w:val="Heading2"/>
       </w:pPr>
+      <w:bookmarkStart w:id="55" w:name="_Toc5785780"/>
       <w:r>
         <w:t>Src</w:t>
       </w:r>
-    </w:p>
-    <w:p>
-      <w:pPr>
-        <w:rPr>
-          <w:lang w:val="nl-NL" w:eastAsia="nl-NL"/>
-        </w:rPr>
-      </w:pPr>
-    </w:p>
-    <w:p>
-      <w:pPr>
-        <w:rPr>
-          <w:lang w:val="nl-NL" w:eastAsia="nl-NL"/>
-        </w:rPr>
-      </w:pPr>
-    </w:p>
-    <w:p>
-      <w:pPr>
-        <w:pStyle w:val="Heading2"/>
+      <w:bookmarkEnd w:id="55"/>
+    </w:p>
+    <w:p>
+      <w:pPr>
+        <w:pStyle w:val="Heading3"/>
+      </w:pPr>
+      <w:bookmarkStart w:id="56" w:name="_Toc5785781"/>
+      <w:r>
+        <w:t>Mecity project</w:t>
+      </w:r>
+      <w:bookmarkEnd w:id="56"/>
+    </w:p>
+    <w:p>
+      <w:pPr>
+        <w:pStyle w:val="Heading4"/>
+      </w:pPr>
+      <w:r>
+        <w:t>Assets</w:t>
+      </w:r>
+    </w:p>
+    <w:p>
+      <w:pPr>
+        <w:pStyle w:val="ListParagraph"/>
         <w:numPr>
           <w:ilvl w:val="0"/>
-          <w:numId w:val="0"/>
+          <w:numId w:val="47"/>
         </w:numPr>
-      </w:pPr>
+        <w:rPr>
+          <w:lang w:val="nl-NL" w:eastAsia="nl-NL"/>
+        </w:rPr>
+      </w:pPr>
+      <w:r>
+        <w:rPr>
+          <w:lang w:val="nl-NL" w:eastAsia="nl-NL"/>
+        </w:rPr>
+        <w:t>_TerrainAutoUpgrade</w:t>
+      </w:r>
+    </w:p>
+    <w:p>
+      <w:pPr>
+        <w:pStyle w:val="ListParagraph"/>
+        <w:numPr>
+          <w:ilvl w:val="0"/>
+          <w:numId w:val="47"/>
+        </w:numPr>
+        <w:rPr>
+          <w:lang w:val="nl-NL" w:eastAsia="nl-NL"/>
+        </w:rPr>
+      </w:pPr>
+      <w:r>
+        <w:rPr>
+          <w:lang w:val="nl-NL" w:eastAsia="nl-NL"/>
+        </w:rPr>
+        <w:t>Animations</w:t>
+      </w:r>
+    </w:p>
+    <w:p>
+      <w:pPr>
+        <w:pStyle w:val="ListParagraph"/>
+        <w:numPr>
+          <w:ilvl w:val="1"/>
+          <w:numId w:val="47"/>
+        </w:numPr>
+        <w:rPr>
+          <w:lang w:val="nl-NL" w:eastAsia="nl-NL"/>
+        </w:rPr>
+      </w:pPr>
+      <w:r>
+        <w:rPr>
+          <w:lang w:val="nl-NL" w:eastAsia="nl-NL"/>
+        </w:rPr>
+        <w:t>Bevat alle animaties die men kan terugvinden in het spel</w:t>
+      </w:r>
+    </w:p>
+    <w:p>
+      <w:pPr>
+        <w:pStyle w:val="ListParagraph"/>
+        <w:numPr>
+          <w:ilvl w:val="0"/>
+          <w:numId w:val="47"/>
+        </w:numPr>
+        <w:rPr>
+          <w:lang w:val="nl-NL" w:eastAsia="nl-NL"/>
+        </w:rPr>
+      </w:pPr>
+      <w:r>
+        <w:rPr>
+          <w:lang w:val="nl-NL" w:eastAsia="nl-NL"/>
+        </w:rPr>
+        <w:t>BOXOPHOBIC</w:t>
+      </w:r>
+    </w:p>
+    <w:p>
+      <w:pPr>
+        <w:pStyle w:val="ListParagraph"/>
+        <w:numPr>
+          <w:ilvl w:val="1"/>
+          <w:numId w:val="47"/>
+        </w:numPr>
+        <w:rPr>
+          <w:lang w:val="nl-NL" w:eastAsia="nl-NL"/>
+        </w:rPr>
+      </w:pPr>
+      <w:r>
+        <w:rPr>
+          <w:lang w:val="nl-NL" w:eastAsia="nl-NL"/>
+        </w:rPr>
+        <w:t>Bevat de ‘Skybox’ (sky texture met geanimeerde wolken) van het spel</w:t>
+      </w:r>
+    </w:p>
+    <w:p>
+      <w:pPr>
+        <w:pStyle w:val="ListParagraph"/>
+        <w:numPr>
+          <w:ilvl w:val="0"/>
+          <w:numId w:val="47"/>
+        </w:numPr>
+        <w:rPr>
+          <w:lang w:val="nl-NL" w:eastAsia="nl-NL"/>
+        </w:rPr>
+      </w:pPr>
+      <w:r>
+        <w:rPr>
+          <w:lang w:val="nl-NL" w:eastAsia="nl-NL"/>
+        </w:rPr>
+        <w:t>Buildings</w:t>
+      </w:r>
+    </w:p>
+    <w:p>
+      <w:pPr>
+        <w:pStyle w:val="ListParagraph"/>
+        <w:numPr>
+          <w:ilvl w:val="1"/>
+          <w:numId w:val="47"/>
+        </w:numPr>
+        <w:rPr>
+          <w:lang w:val="nl-NL" w:eastAsia="nl-NL"/>
+        </w:rPr>
+      </w:pPr>
+      <w:r>
+        <w:rPr>
+          <w:lang w:val="nl-NL" w:eastAsia="nl-NL"/>
+        </w:rPr>
+        <w:t>Bevat alle gebouwen die men kan terugvinden in de stad van het spel</w:t>
+      </w:r>
+    </w:p>
+    <w:p>
+      <w:pPr>
+        <w:pStyle w:val="ListParagraph"/>
+        <w:numPr>
+          <w:ilvl w:val="0"/>
+          <w:numId w:val="47"/>
+        </w:numPr>
+        <w:rPr>
+          <w:lang w:val="nl-NL" w:eastAsia="nl-NL"/>
+        </w:rPr>
+      </w:pPr>
+      <w:r>
+        <w:rPr>
+          <w:lang w:val="nl-NL" w:eastAsia="nl-NL"/>
+        </w:rPr>
+        <w:t>Decorations</w:t>
+      </w:r>
+    </w:p>
+    <w:p>
+      <w:pPr>
+        <w:pStyle w:val="ListParagraph"/>
+        <w:numPr>
+          <w:ilvl w:val="1"/>
+          <w:numId w:val="47"/>
+        </w:numPr>
+        <w:rPr>
+          <w:lang w:val="nl-NL" w:eastAsia="nl-NL"/>
+        </w:rPr>
+      </w:pPr>
+      <w:r>
+        <w:rPr>
+          <w:lang w:val="nl-NL" w:eastAsia="nl-NL"/>
+        </w:rPr>
+        <w:t>Bevat wegen, bomen ...</w:t>
+      </w:r>
+    </w:p>
+    <w:p>
+      <w:pPr>
+        <w:pStyle w:val="ListParagraph"/>
+        <w:numPr>
+          <w:ilvl w:val="0"/>
+          <w:numId w:val="47"/>
+        </w:numPr>
+        <w:rPr>
+          <w:lang w:val="nl-NL" w:eastAsia="nl-NL"/>
+        </w:rPr>
+      </w:pPr>
+      <w:r>
+        <w:rPr>
+          <w:lang w:val="nl-NL" w:eastAsia="nl-NL"/>
+        </w:rPr>
+        <w:t>European Buildings</w:t>
+      </w:r>
+    </w:p>
+    <w:p>
+      <w:pPr>
+        <w:pStyle w:val="ListParagraph"/>
+        <w:numPr>
+          <w:ilvl w:val="1"/>
+          <w:numId w:val="47"/>
+        </w:numPr>
+        <w:rPr>
+          <w:lang w:val="nl-NL" w:eastAsia="nl-NL"/>
+        </w:rPr>
+      </w:pPr>
+      <w:r>
+        <w:rPr>
+          <w:lang w:val="nl-NL" w:eastAsia="nl-NL"/>
+        </w:rPr>
+        <w:t>Bevat meer building assets die men kan terugvinden in de stad van het spel</w:t>
+      </w:r>
+    </w:p>
+    <w:p>
+      <w:pPr>
+        <w:pStyle w:val="ListParagraph"/>
+        <w:numPr>
+          <w:ilvl w:val="0"/>
+          <w:numId w:val="47"/>
+        </w:numPr>
+        <w:rPr>
+          <w:lang w:val="nl-NL" w:eastAsia="nl-NL"/>
+        </w:rPr>
+      </w:pPr>
+      <w:r>
+        <w:rPr>
+          <w:lang w:val="nl-NL" w:eastAsia="nl-NL"/>
+        </w:rPr>
+        <w:t>Hand Painted Grass Texture</w:t>
+      </w:r>
+    </w:p>
+    <w:p>
+      <w:pPr>
+        <w:pStyle w:val="ListParagraph"/>
+        <w:numPr>
+          <w:ilvl w:val="1"/>
+          <w:numId w:val="47"/>
+        </w:numPr>
+        <w:rPr>
+          <w:lang w:val="nl-NL" w:eastAsia="nl-NL"/>
+        </w:rPr>
+      </w:pPr>
+      <w:r>
+        <w:rPr>
+          <w:lang w:val="nl-NL" w:eastAsia="nl-NL"/>
+        </w:rPr>
+        <w:t>Bevat de configuratie van de terrein kleur van de stad</w:t>
+      </w:r>
+    </w:p>
+    <w:p>
+      <w:pPr>
+        <w:pStyle w:val="ListParagraph"/>
+        <w:numPr>
+          <w:ilvl w:val="0"/>
+          <w:numId w:val="47"/>
+        </w:numPr>
+        <w:rPr>
+          <w:lang w:val="nl-NL" w:eastAsia="nl-NL"/>
+        </w:rPr>
+      </w:pPr>
+      <w:r>
+        <w:rPr>
+          <w:lang w:val="nl-NL" w:eastAsia="nl-NL"/>
+        </w:rPr>
+        <w:t>Logo &amp; images</w:t>
+      </w:r>
+    </w:p>
+    <w:p>
+      <w:pPr>
+        <w:pStyle w:val="ListParagraph"/>
+        <w:numPr>
+          <w:ilvl w:val="1"/>
+          <w:numId w:val="47"/>
+        </w:numPr>
+        <w:rPr>
+          <w:lang w:val="nl-NL" w:eastAsia="nl-NL"/>
+        </w:rPr>
+      </w:pPr>
+      <w:r>
+        <w:rPr>
+          <w:lang w:val="nl-NL" w:eastAsia="nl-NL"/>
+        </w:rPr>
+        <w:t>Bevat alle logo’s en afbeeldingen (2D en 3D) die men kan terugvinden in het spel</w:t>
+      </w:r>
+    </w:p>
+    <w:p>
+      <w:pPr>
+        <w:pStyle w:val="ListParagraph"/>
+        <w:numPr>
+          <w:ilvl w:val="0"/>
+          <w:numId w:val="47"/>
+        </w:numPr>
+        <w:rPr>
+          <w:lang w:val="en-US" w:eastAsia="nl-NL"/>
+        </w:rPr>
+      </w:pPr>
+      <w:r>
+        <w:rPr>
+          <w:lang w:val="en-US" w:eastAsia="nl-NL"/>
+        </w:rPr>
+        <w:t>Low Poly Water</w:t>
+      </w:r>
+      <w:r>
+        <w:rPr>
+          <w:lang w:val="en-US" w:eastAsia="nl-NL"/>
+        </w:rPr>
+        <w:t xml:space="preserve"> / </w:t>
+      </w:r>
+      <w:proofErr w:type="spellStart"/>
+      <w:r>
+        <w:rPr>
+          <w:lang w:val="en-US" w:eastAsia="nl-NL"/>
+        </w:rPr>
+        <w:t>LowPoly</w:t>
+      </w:r>
+      <w:proofErr w:type="spellEnd"/>
+      <w:r>
+        <w:rPr>
+          <w:lang w:val="en-US" w:eastAsia="nl-NL"/>
+        </w:rPr>
+        <w:t xml:space="preserve"> E</w:t>
+      </w:r>
+      <w:r>
+        <w:rPr>
+          <w:lang w:val="en-US" w:eastAsia="nl-NL"/>
+        </w:rPr>
+        <w:t xml:space="preserve">nvironment Pack/ </w:t>
+      </w:r>
+      <w:proofErr w:type="spellStart"/>
+      <w:r>
+        <w:rPr>
+          <w:lang w:val="en-US" w:eastAsia="nl-NL"/>
+        </w:rPr>
+        <w:t>LowPolyWater_Pack</w:t>
+      </w:r>
+      <w:proofErr w:type="spellEnd"/>
+    </w:p>
+    <w:p>
+      <w:pPr>
+        <w:pStyle w:val="ListParagraph"/>
+        <w:numPr>
+          <w:ilvl w:val="1"/>
+          <w:numId w:val="47"/>
+        </w:numPr>
+        <w:rPr>
+          <w:lang w:val="nl-NL" w:eastAsia="nl-NL"/>
+        </w:rPr>
+      </w:pPr>
+      <w:r>
+        <w:rPr>
+          <w:lang w:val="nl-NL" w:eastAsia="nl-NL"/>
+        </w:rPr>
+        <w:t xml:space="preserve">Bevat </w:t>
+      </w:r>
+      <w:r>
+        <w:rPr>
+          <w:lang w:val="nl-NL" w:eastAsia="nl-NL"/>
+        </w:rPr>
+        <w:t>het geanimeerde water dat men kan terugvinden in de stad van het spel</w:t>
+      </w:r>
+    </w:p>
+    <w:p>
+      <w:pPr>
+        <w:pStyle w:val="ListParagraph"/>
+        <w:numPr>
+          <w:ilvl w:val="0"/>
+          <w:numId w:val="47"/>
+        </w:numPr>
+        <w:rPr>
+          <w:lang w:val="nl-NL" w:eastAsia="nl-NL"/>
+        </w:rPr>
+      </w:pPr>
+      <w:r>
+        <w:rPr>
+          <w:lang w:val="nl-NL" w:eastAsia="nl-NL"/>
+        </w:rPr>
+        <w:t>Materials</w:t>
+      </w:r>
+    </w:p>
+    <w:p>
+      <w:pPr>
+        <w:pStyle w:val="ListParagraph"/>
+        <w:numPr>
+          <w:ilvl w:val="1"/>
+          <w:numId w:val="47"/>
+        </w:numPr>
+        <w:rPr>
+          <w:lang w:val="nl-NL" w:eastAsia="nl-NL"/>
+        </w:rPr>
+      </w:pPr>
+      <w:r>
+        <w:rPr>
+          <w:lang w:val="nl-NL" w:eastAsia="nl-NL"/>
+        </w:rPr>
+        <w:t>Gebruikte materials (color materials &amp; physics materials)</w:t>
+      </w:r>
+    </w:p>
+    <w:p>
+      <w:pPr>
+        <w:pStyle w:val="ListParagraph"/>
+        <w:numPr>
+          <w:ilvl w:val="0"/>
+          <w:numId w:val="47"/>
+        </w:numPr>
+        <w:rPr>
+          <w:lang w:val="nl-NL" w:eastAsia="nl-NL"/>
+        </w:rPr>
+      </w:pPr>
+      <w:r>
+        <w:rPr>
+          <w:lang w:val="nl-NL" w:eastAsia="nl-NL"/>
+        </w:rPr>
+        <w:t>Mobile</w:t>
+      </w:r>
+    </w:p>
+    <w:p>
+      <w:pPr>
+        <w:pStyle w:val="ListParagraph"/>
+        <w:numPr>
+          <w:ilvl w:val="1"/>
+          <w:numId w:val="47"/>
+        </w:numPr>
+        <w:rPr>
+          <w:lang w:val="nl-NL" w:eastAsia="nl-NL"/>
+        </w:rPr>
+      </w:pPr>
+      <w:r>
+        <w:rPr>
+          <w:lang w:val="nl-NL" w:eastAsia="nl-NL"/>
+        </w:rPr>
+        <w:t>Bevat nog meer building assets van MeCity</w:t>
+      </w:r>
+    </w:p>
+    <w:p>
+      <w:pPr>
+        <w:pStyle w:val="ListParagraph"/>
+        <w:numPr>
+          <w:ilvl w:val="0"/>
+          <w:numId w:val="47"/>
+        </w:numPr>
+        <w:rPr>
+          <w:lang w:val="nl-NL" w:eastAsia="nl-NL"/>
+        </w:rPr>
+      </w:pPr>
+      <w:r>
+        <w:rPr>
+          <w:lang w:val="nl-NL" w:eastAsia="nl-NL"/>
+        </w:rPr>
+        <w:t>Nnj3de_crucarp</w:t>
+      </w:r>
+    </w:p>
+    <w:p>
+      <w:pPr>
+        <w:pStyle w:val="ListParagraph"/>
+        <w:numPr>
+          <w:ilvl w:val="1"/>
+          <w:numId w:val="47"/>
+        </w:numPr>
+        <w:rPr>
+          <w:lang w:val="nl-NL" w:eastAsia="nl-NL"/>
+        </w:rPr>
+      </w:pPr>
+      <w:r>
+        <w:rPr>
+          <w:lang w:val="nl-NL" w:eastAsia="nl-NL"/>
+        </w:rPr>
+        <w:t>Bevat de geanimeerde vissen die men kan terugvinden in de high score menu</w:t>
+      </w:r>
+    </w:p>
+    <w:p>
+      <w:pPr>
+        <w:pStyle w:val="ListParagraph"/>
+        <w:numPr>
+          <w:ilvl w:val="0"/>
+          <w:numId w:val="47"/>
+        </w:numPr>
+        <w:rPr>
+          <w:lang w:val="nl-NL" w:eastAsia="nl-NL"/>
+        </w:rPr>
+      </w:pPr>
+      <w:r>
+        <w:rPr>
+          <w:lang w:val="nl-NL" w:eastAsia="nl-NL"/>
+        </w:rPr>
+        <w:lastRenderedPageBreak/>
+        <w:t>NuclearPowerPlant</w:t>
+      </w:r>
+    </w:p>
+    <w:p>
+      <w:pPr>
+        <w:pStyle w:val="ListParagraph"/>
+        <w:numPr>
+          <w:ilvl w:val="1"/>
+          <w:numId w:val="47"/>
+        </w:numPr>
+        <w:rPr>
+          <w:lang w:val="nl-NL" w:eastAsia="nl-NL"/>
+        </w:rPr>
+      </w:pPr>
+      <w:r>
+        <w:rPr>
+          <w:lang w:val="nl-NL" w:eastAsia="nl-NL"/>
+        </w:rPr>
+        <w:t>Bevat de building assets voor de Nuclear Power Plant van de stad</w:t>
+      </w:r>
+    </w:p>
+    <w:p>
+      <w:pPr>
+        <w:pStyle w:val="ListParagraph"/>
+        <w:numPr>
+          <w:ilvl w:val="0"/>
+          <w:numId w:val="47"/>
+        </w:numPr>
+        <w:rPr>
+          <w:lang w:val="nl-NL" w:eastAsia="nl-NL"/>
+        </w:rPr>
+      </w:pPr>
+      <w:r>
+        <w:rPr>
+          <w:lang w:val="nl-NL" w:eastAsia="nl-NL"/>
+        </w:rPr>
+        <w:t>Prefabs</w:t>
+      </w:r>
+    </w:p>
+    <w:p>
+      <w:pPr>
+        <w:pStyle w:val="ListParagraph"/>
+        <w:numPr>
+          <w:ilvl w:val="1"/>
+          <w:numId w:val="47"/>
+        </w:numPr>
+        <w:rPr>
+          <w:lang w:val="nl-NL" w:eastAsia="nl-NL"/>
+        </w:rPr>
+      </w:pPr>
+      <w:r>
+        <w:rPr>
+          <w:lang w:val="nl-NL" w:eastAsia="nl-NL"/>
+        </w:rPr>
+        <w:t>Bevat alle ‘Prefabs’ (geconfigureerde en meestal herbruikbare game objecten)</w:t>
+      </w:r>
+    </w:p>
+    <w:p>
+      <w:pPr>
+        <w:pStyle w:val="ListParagraph"/>
+        <w:numPr>
+          <w:ilvl w:val="2"/>
+          <w:numId w:val="47"/>
+        </w:numPr>
+        <w:rPr>
+          <w:lang w:val="nl-NL" w:eastAsia="nl-NL"/>
+        </w:rPr>
+      </w:pPr>
+      <w:r>
+        <w:rPr>
+          <w:lang w:val="nl-NL" w:eastAsia="nl-NL"/>
+        </w:rPr>
+        <w:t>Bv. PauseCanvas, IntroCanvas, ScoreCanvas ...</w:t>
+      </w:r>
+    </w:p>
+    <w:p>
+      <w:pPr>
+        <w:pStyle w:val="ListParagraph"/>
+        <w:numPr>
+          <w:ilvl w:val="0"/>
+          <w:numId w:val="47"/>
+        </w:numPr>
+        <w:rPr>
+          <w:lang w:val="nl-NL" w:eastAsia="nl-NL"/>
+        </w:rPr>
+      </w:pPr>
+      <w:r>
+        <w:rPr>
+          <w:lang w:val="nl-NL" w:eastAsia="nl-NL"/>
+        </w:rPr>
+        <w:t>Resources</w:t>
+      </w:r>
+    </w:p>
+    <w:p>
+      <w:pPr>
+        <w:pStyle w:val="ListParagraph"/>
+        <w:numPr>
+          <w:ilvl w:val="1"/>
+          <w:numId w:val="47"/>
+        </w:numPr>
+        <w:rPr>
+          <w:lang w:val="nl-NL" w:eastAsia="nl-NL"/>
+        </w:rPr>
+      </w:pPr>
+      <w:r>
+        <w:rPr>
+          <w:lang w:val="nl-NL" w:eastAsia="nl-NL"/>
+        </w:rPr>
+        <w:t>Bevat alle XML files waarin men de introducties en vragen en antwoorden kan terugvinden</w:t>
+      </w:r>
+    </w:p>
+    <w:p>
+      <w:pPr>
+        <w:pStyle w:val="ListParagraph"/>
+        <w:numPr>
+          <w:ilvl w:val="0"/>
+          <w:numId w:val="47"/>
+        </w:numPr>
+        <w:rPr>
+          <w:lang w:val="nl-NL" w:eastAsia="nl-NL"/>
+        </w:rPr>
+      </w:pPr>
+      <w:r>
+        <w:rPr>
+          <w:lang w:val="nl-NL" w:eastAsia="nl-NL"/>
+        </w:rPr>
+        <w:t>Scenes</w:t>
+      </w:r>
+    </w:p>
+    <w:p>
+      <w:pPr>
+        <w:pStyle w:val="ListParagraph"/>
+        <w:numPr>
+          <w:ilvl w:val="1"/>
+          <w:numId w:val="47"/>
+        </w:numPr>
+        <w:rPr>
+          <w:lang w:val="nl-NL" w:eastAsia="nl-NL"/>
+        </w:rPr>
+      </w:pPr>
+      <w:r>
+        <w:rPr>
+          <w:lang w:val="nl-NL" w:eastAsia="nl-NL"/>
+        </w:rPr>
+        <w:t>Bevat alle geconfigureerde ‘Scenes’ die men kan aanpassen via de Unity Editor</w:t>
+      </w:r>
+    </w:p>
+    <w:p>
+      <w:pPr>
+        <w:pStyle w:val="ListParagraph"/>
+        <w:numPr>
+          <w:ilvl w:val="0"/>
+          <w:numId w:val="47"/>
+        </w:numPr>
+        <w:rPr>
+          <w:lang w:val="nl-NL" w:eastAsia="nl-NL"/>
+        </w:rPr>
+      </w:pPr>
+      <w:r>
+        <w:rPr>
+          <w:lang w:val="nl-NL" w:eastAsia="nl-NL"/>
+        </w:rPr>
+        <w:t>Scripts</w:t>
+      </w:r>
+    </w:p>
+    <w:p>
+      <w:pPr>
+        <w:pStyle w:val="ListParagraph"/>
+        <w:numPr>
+          <w:ilvl w:val="1"/>
+          <w:numId w:val="47"/>
+        </w:numPr>
+        <w:rPr>
+          <w:lang w:val="nl-NL" w:eastAsia="nl-NL"/>
+        </w:rPr>
+      </w:pPr>
+      <w:r>
+        <w:rPr>
+          <w:lang w:val="nl-NL" w:eastAsia="nl-NL"/>
+        </w:rPr>
+        <w:t>Bevat alle scripts die gebonden zijn aan de gameobjecten en die zorgen voor functionaliteit</w:t>
+      </w:r>
+    </w:p>
+    <w:p>
+      <w:pPr>
+        <w:pStyle w:val="ListParagraph"/>
+        <w:numPr>
+          <w:ilvl w:val="0"/>
+          <w:numId w:val="47"/>
+        </w:numPr>
+        <w:rPr>
+          <w:lang w:val="nl-NL" w:eastAsia="nl-NL"/>
+        </w:rPr>
+      </w:pPr>
+      <w:r>
+        <w:rPr>
+          <w:lang w:val="nl-NL" w:eastAsia="nl-NL"/>
+        </w:rPr>
+        <w:t>Sounds &amp; music</w:t>
+      </w:r>
+    </w:p>
+    <w:p>
+      <w:pPr>
+        <w:pStyle w:val="ListParagraph"/>
+        <w:numPr>
+          <w:ilvl w:val="1"/>
+          <w:numId w:val="47"/>
+        </w:numPr>
+        <w:rPr>
+          <w:lang w:val="nl-NL" w:eastAsia="nl-NL"/>
+        </w:rPr>
+      </w:pPr>
+      <w:r>
+        <w:rPr>
+          <w:lang w:val="nl-NL" w:eastAsia="nl-NL"/>
+        </w:rPr>
+        <w:t>Bevat alle muziek en geluiden die men kan terugvinden in het spel</w:t>
+      </w:r>
+    </w:p>
+    <w:p>
+      <w:pPr>
+        <w:pStyle w:val="ListParagraph"/>
+        <w:numPr>
+          <w:ilvl w:val="0"/>
+          <w:numId w:val="47"/>
+        </w:numPr>
+        <w:rPr>
+          <w:lang w:val="nl-NL" w:eastAsia="nl-NL"/>
+        </w:rPr>
+      </w:pPr>
+      <w:r>
+        <w:rPr>
+          <w:lang w:val="nl-NL" w:eastAsia="nl-NL"/>
+        </w:rPr>
+        <w:t>Tree_textures</w:t>
+      </w:r>
+    </w:p>
+    <w:p>
+      <w:pPr>
+        <w:pStyle w:val="ListParagraph"/>
+        <w:numPr>
+          <w:ilvl w:val="1"/>
+          <w:numId w:val="47"/>
+        </w:numPr>
+        <w:rPr>
+          <w:lang w:val="nl-NL" w:eastAsia="nl-NL"/>
+        </w:rPr>
+      </w:pPr>
+      <w:r>
+        <w:rPr>
+          <w:lang w:val="nl-NL" w:eastAsia="nl-NL"/>
+        </w:rPr>
+        <w:t xml:space="preserve">Bevat textures voor alle bomen die men kan terugvinden in de stad van het spel </w:t>
+      </w:r>
+    </w:p>
+    <w:p>
+      <w:pPr>
+        <w:pStyle w:val="ListParagraph"/>
+        <w:numPr>
+          <w:ilvl w:val="0"/>
+          <w:numId w:val="47"/>
+        </w:numPr>
+        <w:rPr>
+          <w:lang w:val="nl-NL" w:eastAsia="nl-NL"/>
+        </w:rPr>
+      </w:pPr>
+      <w:r>
+        <w:rPr>
+          <w:lang w:val="nl-NL" w:eastAsia="nl-NL"/>
+        </w:rPr>
+        <w:t>V</w:t>
+      </w:r>
+      <w:r>
+        <w:rPr>
+          <w:lang w:val="nl-NL" w:eastAsia="nl-NL"/>
+        </w:rPr>
+        <w:t>ideos</w:t>
+      </w:r>
+    </w:p>
+    <w:p>
+      <w:pPr>
+        <w:pStyle w:val="ListParagraph"/>
+        <w:numPr>
+          <w:ilvl w:val="1"/>
+          <w:numId w:val="47"/>
+        </w:numPr>
+        <w:rPr>
+          <w:lang w:val="nl-NL" w:eastAsia="nl-NL"/>
+        </w:rPr>
+      </w:pPr>
+      <w:r>
+        <w:rPr>
+          <w:lang w:val="nl-NL" w:eastAsia="nl-NL"/>
+        </w:rPr>
+        <w:t>Bevat de video’s die gebruikt worden in de titlescreen en de Megan Intro</w:t>
+      </w:r>
+    </w:p>
+    <w:p>
+      <w:pPr>
+        <w:rPr>
+          <w:lang w:val="nl-NL" w:eastAsia="nl-NL"/>
+        </w:rPr>
+      </w:pPr>
+    </w:p>
+    <w:p>
+      <w:pPr>
+        <w:pStyle w:val="Heading4"/>
+      </w:pPr>
+      <w:r>
+        <w:t>Assets/scripts</w:t>
+      </w:r>
+    </w:p>
+    <w:p>
+      <w:pPr>
+        <w:pStyle w:val="Heading4"/>
+      </w:pPr>
+      <w:bookmarkStart w:id="57" w:name="_GoBack"/>
+      <w:bookmarkEnd w:id="57"/>
       <w:r>
         <w:br w:type="page"/>
       </w:r>
@@ -7607,41 +9377,42 @@
           <w:sz w:val="22"/>
         </w:rPr>
       </w:pPr>
+      <w:bookmarkStart w:id="58" w:name="_Toc5785782"/>
       <w:r>
         <w:lastRenderedPageBreak/>
         <w:t>How to’s</w:t>
       </w:r>
-      <w:bookmarkEnd w:id="46"/>
+      <w:bookmarkEnd w:id="58"/>
     </w:p>
     <w:p>
       <w:pPr>
         <w:pStyle w:val="Heading2"/>
       </w:pPr>
-      <w:bookmarkStart w:id="48" w:name="_Toc5362662"/>
+      <w:bookmarkStart w:id="59" w:name="_Toc5785783"/>
       <w:r>
         <w:t>Vragen toevoegen of aanpassen</w:t>
       </w:r>
-      <w:bookmarkEnd w:id="48"/>
+      <w:bookmarkEnd w:id="59"/>
     </w:p>
     <w:p>
       <w:pPr>
         <w:pStyle w:val="Heading2"/>
       </w:pPr>
-      <w:bookmarkStart w:id="49" w:name="_Toc5362663"/>
+      <w:bookmarkStart w:id="60" w:name="_Toc5785784"/>
       <w:r>
         <w:t>Variabelen aanpassen</w:t>
       </w:r>
-      <w:bookmarkEnd w:id="49"/>
+      <w:bookmarkEnd w:id="60"/>
     </w:p>
     <w:p>
       <w:pPr>
         <w:pStyle w:val="Heading2"/>
       </w:pPr>
-      <w:bookmarkStart w:id="50" w:name="_Toc5362664"/>
+      <w:bookmarkStart w:id="61" w:name="_Toc5785785"/>
       <w:r>
         <w:t>Levels toevoegen</w:t>
       </w:r>
-      <w:bookmarkEnd w:id="50"/>
+      <w:bookmarkEnd w:id="61"/>
     </w:p>
     <w:p>
       <w:pPr>
@@ -7863,32 +9634,32 @@
       <w:pPr>
         <w:pStyle w:val="Heading1"/>
       </w:pPr>
-      <w:bookmarkStart w:id="51" w:name="_Toc5362665"/>
+      <w:bookmarkStart w:id="62" w:name="_Toc5785786"/>
       <w:r>
         <w:lastRenderedPageBreak/>
         <w:t>Bijlagen</w:t>
       </w:r>
-      <w:bookmarkEnd w:id="51"/>
+      <w:bookmarkEnd w:id="62"/>
     </w:p>
     <w:p>
       <w:pPr>
         <w:pStyle w:val="Heading2"/>
       </w:pPr>
-      <w:bookmarkStart w:id="52" w:name="_Toc5362666"/>
+      <w:bookmarkStart w:id="63" w:name="_Toc5785787"/>
       <w:r>
         <w:t>TGO level</w:t>
       </w:r>
-      <w:bookmarkEnd w:id="52"/>
+      <w:bookmarkEnd w:id="63"/>
     </w:p>
     <w:p>
       <w:pPr>
         <w:pStyle w:val="Heading3"/>
       </w:pPr>
-      <w:bookmarkStart w:id="53" w:name="_Toc5362667"/>
+      <w:bookmarkStart w:id="64" w:name="_Toc5785788"/>
       <w:r>
         <w:t>Memory minigame</w:t>
       </w:r>
-      <w:bookmarkEnd w:id="53"/>
+      <w:bookmarkEnd w:id="64"/>
     </w:p>
     <w:p>
       <w:pPr>
@@ -7918,11 +9689,11 @@
       <w:pPr>
         <w:pStyle w:val="Heading3"/>
       </w:pPr>
-      <w:bookmarkStart w:id="54" w:name="_Toc5362668"/>
+      <w:bookmarkStart w:id="65" w:name="_Toc5785789"/>
       <w:r>
         <w:t>Breakout minigame</w:t>
       </w:r>
-      <w:bookmarkEnd w:id="54"/>
+      <w:bookmarkEnd w:id="65"/>
     </w:p>
     <w:p>
       <w:pPr>
@@ -7952,11 +9723,11 @@
       <w:pPr>
         <w:pStyle w:val="Heading3"/>
       </w:pPr>
-      <w:bookmarkStart w:id="55" w:name="_Toc5362669"/>
+      <w:bookmarkStart w:id="66" w:name="_Toc5785790"/>
       <w:r>
         <w:t>Simon says minigame</w:t>
       </w:r>
-      <w:bookmarkEnd w:id="55"/>
+      <w:bookmarkEnd w:id="66"/>
     </w:p>
     <w:p>
       <w:pPr>
@@ -7970,11 +9741,11 @@
       <w:pPr>
         <w:pStyle w:val="Heading3"/>
       </w:pPr>
-      <w:bookmarkStart w:id="56" w:name="_Toc5362670"/>
+      <w:bookmarkStart w:id="67" w:name="_Toc5785791"/>
       <w:r>
         <w:t>Mastermind minigame</w:t>
       </w:r>
-      <w:bookmarkEnd w:id="56"/>
+      <w:bookmarkEnd w:id="67"/>
     </w:p>
     <w:p>
       <w:pPr>
@@ -8009,11 +9780,11 @@
           <w:szCs w:val="26"/>
         </w:rPr>
       </w:pPr>
-      <w:bookmarkStart w:id="57" w:name="_Toc5362671"/>
+      <w:bookmarkStart w:id="68" w:name="_Toc5785792"/>
       <w:r>
         <w:t>How to’s</w:t>
       </w:r>
-      <w:bookmarkEnd w:id="57"/>
+      <w:bookmarkEnd w:id="68"/>
     </w:p>
     <w:p>
       <w:pPr>
@@ -8023,11 +9794,11 @@
           <w:sz w:val="28"/>
         </w:rPr>
       </w:pPr>
-      <w:bookmarkStart w:id="58" w:name="_Toc5362672"/>
+      <w:bookmarkStart w:id="69" w:name="_Toc5785793"/>
       <w:r>
         <w:t>Vragen toevoegen of aanpassen</w:t>
       </w:r>
-      <w:bookmarkEnd w:id="58"/>
+      <w:bookmarkEnd w:id="69"/>
     </w:p>
     <w:p>
       <w:pPr>
@@ -8037,11 +9808,11 @@
           <w:sz w:val="28"/>
         </w:rPr>
       </w:pPr>
-      <w:bookmarkStart w:id="59" w:name="_Toc5362673"/>
+      <w:bookmarkStart w:id="70" w:name="_Toc5785794"/>
       <w:r>
         <w:t>Variabelen aanpassen</w:t>
       </w:r>
-      <w:bookmarkEnd w:id="59"/>
+      <w:bookmarkEnd w:id="70"/>
     </w:p>
     <w:p>
       <w:pPr>
@@ -8051,16 +9822,16 @@
           <w:sz w:val="28"/>
         </w:rPr>
       </w:pPr>
-      <w:bookmarkStart w:id="60" w:name="_Toc5362674"/>
+      <w:bookmarkStart w:id="71" w:name="_Toc5785795"/>
       <w:r>
         <w:t>Levels toevoegen</w:t>
       </w:r>
-      <w:bookmarkEnd w:id="60"/>
+      <w:bookmarkEnd w:id="71"/>
       <w:r>
         <w:br w:type="page"/>
       </w:r>
     </w:p>
-    <w:bookmarkStart w:id="61" w:name="_Toc5362675" w:displacedByCustomXml="next"/>
+    <w:bookmarkStart w:id="72" w:name="_Toc5785796" w:displacedByCustomXml="next"/>
     <w:sdt>
       <w:sdtPr>
         <w:rPr>
@@ -8086,7 +9857,7 @@
           <w:r>
             <w:t>Bibliography</w:t>
           </w:r>
-          <w:bookmarkEnd w:id="61"/>
+          <w:bookmarkEnd w:id="72"/>
         </w:p>
         <w:sdt>
           <w:sdtPr>
@@ -11244,6 +13015,119 @@
     </w:lvl>
   </w:abstractNum>
   <w:abstractNum w:abstractNumId="24" w15:restartNumberingAfterBreak="0">
+    <w:nsid w:val="2EC905E9"/>
+    <w:multiLevelType w:val="hybridMultilevel"/>
+    <w:tmpl w:val="CD7A4250"/>
+    <w:lvl w:ilvl="0" w:tplc="08130001">
+      <w:start w:val="1"/>
+      <w:numFmt w:val="bullet"/>
+      <w:lvlText w:val=""/>
+      <w:lvlJc w:val="left"/>
+      <w:pPr>
+        <w:ind w:left="720" w:hanging="360"/>
+      </w:pPr>
+      <w:rPr>
+        <w:rFonts w:ascii="Symbol" w:hAnsi="Symbol" w:hint="default"/>
+      </w:rPr>
+    </w:lvl>
+    <w:lvl w:ilvl="1" w:tplc="08130003">
+      <w:start w:val="1"/>
+      <w:numFmt w:val="bullet"/>
+      <w:lvlText w:val="o"/>
+      <w:lvlJc w:val="left"/>
+      <w:pPr>
+        <w:ind w:left="1440" w:hanging="360"/>
+      </w:pPr>
+      <w:rPr>
+        <w:rFonts w:ascii="Courier New" w:hAnsi="Courier New" w:cs="Courier New" w:hint="default"/>
+      </w:rPr>
+    </w:lvl>
+    <w:lvl w:ilvl="2" w:tplc="08130005">
+      <w:start w:val="1"/>
+      <w:numFmt w:val="bullet"/>
+      <w:lvlText w:val=""/>
+      <w:lvlJc w:val="left"/>
+      <w:pPr>
+        <w:ind w:left="2160" w:hanging="360"/>
+      </w:pPr>
+      <w:rPr>
+        <w:rFonts w:ascii="Wingdings" w:hAnsi="Wingdings" w:hint="default"/>
+      </w:rPr>
+    </w:lvl>
+    <w:lvl w:ilvl="3" w:tplc="08130001" w:tentative="1">
+      <w:start w:val="1"/>
+      <w:numFmt w:val="bullet"/>
+      <w:lvlText w:val=""/>
+      <w:lvlJc w:val="left"/>
+      <w:pPr>
+        <w:ind w:left="2880" w:hanging="360"/>
+      </w:pPr>
+      <w:rPr>
+        <w:rFonts w:ascii="Symbol" w:hAnsi="Symbol" w:hint="default"/>
+      </w:rPr>
+    </w:lvl>
+    <w:lvl w:ilvl="4" w:tplc="08130003" w:tentative="1">
+      <w:start w:val="1"/>
+      <w:numFmt w:val="bullet"/>
+      <w:lvlText w:val="o"/>
+      <w:lvlJc w:val="left"/>
+      <w:pPr>
+        <w:ind w:left="3600" w:hanging="360"/>
+      </w:pPr>
+      <w:rPr>
+        <w:rFonts w:ascii="Courier New" w:hAnsi="Courier New" w:cs="Courier New" w:hint="default"/>
+      </w:rPr>
+    </w:lvl>
+    <w:lvl w:ilvl="5" w:tplc="08130005" w:tentative="1">
+      <w:start w:val="1"/>
+      <w:numFmt w:val="bullet"/>
+      <w:lvlText w:val=""/>
+      <w:lvlJc w:val="left"/>
+      <w:pPr>
+        <w:ind w:left="4320" w:hanging="360"/>
+      </w:pPr>
+      <w:rPr>
+        <w:rFonts w:ascii="Wingdings" w:hAnsi="Wingdings" w:hint="default"/>
+      </w:rPr>
+    </w:lvl>
+    <w:lvl w:ilvl="6" w:tplc="08130001" w:tentative="1">
+      <w:start w:val="1"/>
+      <w:numFmt w:val="bullet"/>
+      <w:lvlText w:val=""/>
+      <w:lvlJc w:val="left"/>
+      <w:pPr>
+        <w:ind w:left="5040" w:hanging="360"/>
+      </w:pPr>
+      <w:rPr>
+        <w:rFonts w:ascii="Symbol" w:hAnsi="Symbol" w:hint="default"/>
+      </w:rPr>
+    </w:lvl>
+    <w:lvl w:ilvl="7" w:tplc="08130003" w:tentative="1">
+      <w:start w:val="1"/>
+      <w:numFmt w:val="bullet"/>
+      <w:lvlText w:val="o"/>
+      <w:lvlJc w:val="left"/>
+      <w:pPr>
+        <w:ind w:left="5760" w:hanging="360"/>
+      </w:pPr>
+      <w:rPr>
+        <w:rFonts w:ascii="Courier New" w:hAnsi="Courier New" w:cs="Courier New" w:hint="default"/>
+      </w:rPr>
+    </w:lvl>
+    <w:lvl w:ilvl="8" w:tplc="08130005" w:tentative="1">
+      <w:start w:val="1"/>
+      <w:numFmt w:val="bullet"/>
+      <w:lvlText w:val=""/>
+      <w:lvlJc w:val="left"/>
+      <w:pPr>
+        <w:ind w:left="6480" w:hanging="360"/>
+      </w:pPr>
+      <w:rPr>
+        <w:rFonts w:ascii="Wingdings" w:hAnsi="Wingdings" w:hint="default"/>
+      </w:rPr>
+    </w:lvl>
+  </w:abstractNum>
+  <w:abstractNum w:abstractNumId="25" w15:restartNumberingAfterBreak="0">
     <w:nsid w:val="2FF57C57"/>
     <w:multiLevelType w:val="hybridMultilevel"/>
     <w:tmpl w:val="9A7646F4"/>
@@ -11356,7 +13240,7 @@
       </w:rPr>
     </w:lvl>
   </w:abstractNum>
-  <w:abstractNum w:abstractNumId="25" w15:restartNumberingAfterBreak="0">
+  <w:abstractNum w:abstractNumId="26" w15:restartNumberingAfterBreak="0">
     <w:nsid w:val="30D775DA"/>
     <w:multiLevelType w:val="hybridMultilevel"/>
     <w:tmpl w:val="1CD452BE"/>
@@ -11469,7 +13353,7 @@
       </w:rPr>
     </w:lvl>
   </w:abstractNum>
-  <w:abstractNum w:abstractNumId="26" w15:restartNumberingAfterBreak="0">
+  <w:abstractNum w:abstractNumId="27" w15:restartNumberingAfterBreak="0">
     <w:nsid w:val="30EC1B2D"/>
     <w:multiLevelType w:val="hybridMultilevel"/>
     <w:tmpl w:val="64A696A4"/>
@@ -11582,7 +13466,7 @@
       </w:rPr>
     </w:lvl>
   </w:abstractNum>
-  <w:abstractNum w:abstractNumId="27" w15:restartNumberingAfterBreak="0">
+  <w:abstractNum w:abstractNumId="28" w15:restartNumberingAfterBreak="0">
     <w:nsid w:val="313C052A"/>
     <w:multiLevelType w:val="hybridMultilevel"/>
     <w:tmpl w:val="A3C8A7EA"/>
@@ -11668,7 +13552,7 @@
       </w:pPr>
     </w:lvl>
   </w:abstractNum>
-  <w:abstractNum w:abstractNumId="28" w15:restartNumberingAfterBreak="0">
+  <w:abstractNum w:abstractNumId="29" w15:restartNumberingAfterBreak="0">
     <w:nsid w:val="31A54982"/>
     <w:multiLevelType w:val="hybridMultilevel"/>
     <w:tmpl w:val="AC2A60F8"/>
@@ -11781,7 +13665,7 @@
       </w:rPr>
     </w:lvl>
   </w:abstractNum>
-  <w:abstractNum w:abstractNumId="29" w15:restartNumberingAfterBreak="0">
+  <w:abstractNum w:abstractNumId="30" w15:restartNumberingAfterBreak="0">
     <w:nsid w:val="366C14F8"/>
     <w:multiLevelType w:val="hybridMultilevel"/>
     <w:tmpl w:val="5770B83C"/>
@@ -11894,7 +13778,7 @@
       </w:rPr>
     </w:lvl>
   </w:abstractNum>
-  <w:abstractNum w:abstractNumId="30" w15:restartNumberingAfterBreak="0">
+  <w:abstractNum w:abstractNumId="31" w15:restartNumberingAfterBreak="0">
     <w:nsid w:val="37882383"/>
     <w:multiLevelType w:val="hybridMultilevel"/>
     <w:tmpl w:val="24843EF2"/>
@@ -12007,7 +13891,7 @@
       </w:rPr>
     </w:lvl>
   </w:abstractNum>
-  <w:abstractNum w:abstractNumId="31" w15:restartNumberingAfterBreak="0">
+  <w:abstractNum w:abstractNumId="32" w15:restartNumberingAfterBreak="0">
     <w:nsid w:val="37AF0446"/>
     <w:multiLevelType w:val="hybridMultilevel"/>
     <w:tmpl w:val="1D129C40"/>
@@ -12120,7 +14004,7 @@
       </w:rPr>
     </w:lvl>
   </w:abstractNum>
-  <w:abstractNum w:abstractNumId="32" w15:restartNumberingAfterBreak="0">
+  <w:abstractNum w:abstractNumId="33" w15:restartNumberingAfterBreak="0">
     <w:nsid w:val="3E0F0650"/>
     <w:multiLevelType w:val="hybridMultilevel"/>
     <w:tmpl w:val="F8DE16A6"/>
@@ -12233,7 +14117,7 @@
       </w:rPr>
     </w:lvl>
   </w:abstractNum>
-  <w:abstractNum w:abstractNumId="33" w15:restartNumberingAfterBreak="0">
+  <w:abstractNum w:abstractNumId="34" w15:restartNumberingAfterBreak="0">
     <w:nsid w:val="3E5878AC"/>
     <w:multiLevelType w:val="hybridMultilevel"/>
     <w:tmpl w:val="7F02CD0E"/>
@@ -12346,7 +14230,7 @@
       </w:rPr>
     </w:lvl>
   </w:abstractNum>
-  <w:abstractNum w:abstractNumId="34" w15:restartNumberingAfterBreak="0">
+  <w:abstractNum w:abstractNumId="35" w15:restartNumberingAfterBreak="0">
     <w:nsid w:val="42587C47"/>
     <w:multiLevelType w:val="hybridMultilevel"/>
     <w:tmpl w:val="FEE41584"/>
@@ -12459,7 +14343,7 @@
       </w:rPr>
     </w:lvl>
   </w:abstractNum>
-  <w:abstractNum w:abstractNumId="35" w15:restartNumberingAfterBreak="0">
+  <w:abstractNum w:abstractNumId="36" w15:restartNumberingAfterBreak="0">
     <w:nsid w:val="44BC31BD"/>
     <w:multiLevelType w:val="hybridMultilevel"/>
     <w:tmpl w:val="C8669942"/>
@@ -12572,13 +14456,13 @@
       </w:rPr>
     </w:lvl>
   </w:abstractNum>
-  <w:abstractNum w:abstractNumId="36" w15:restartNumberingAfterBreak="0">
+  <w:abstractNum w:abstractNumId="37" w15:restartNumberingAfterBreak="0">
     <w:nsid w:val="44CD382F"/>
     <w:multiLevelType w:val="multilevel"/>
     <w:tmpl w:val="45B2275A"/>
     <w:numStyleLink w:val="111111"/>
   </w:abstractNum>
-  <w:abstractNum w:abstractNumId="37" w15:restartNumberingAfterBreak="0">
+  <w:abstractNum w:abstractNumId="38" w15:restartNumberingAfterBreak="0">
     <w:nsid w:val="4883075B"/>
     <w:multiLevelType w:val="multilevel"/>
     <w:tmpl w:val="DF66050C"/>
@@ -12727,7 +14611,7 @@
       </w:rPr>
     </w:lvl>
   </w:abstractNum>
-  <w:abstractNum w:abstractNumId="38" w15:restartNumberingAfterBreak="0">
+  <w:abstractNum w:abstractNumId="39" w15:restartNumberingAfterBreak="0">
     <w:nsid w:val="4CCF7584"/>
     <w:multiLevelType w:val="hybridMultilevel"/>
     <w:tmpl w:val="1F6CE730"/>
@@ -12840,7 +14724,7 @@
       </w:rPr>
     </w:lvl>
   </w:abstractNum>
-  <w:abstractNum w:abstractNumId="39" w15:restartNumberingAfterBreak="0">
+  <w:abstractNum w:abstractNumId="40" w15:restartNumberingAfterBreak="0">
     <w:nsid w:val="545053B0"/>
     <w:multiLevelType w:val="hybridMultilevel"/>
     <w:tmpl w:val="A9C2E442"/>
@@ -12953,7 +14837,7 @@
       </w:rPr>
     </w:lvl>
   </w:abstractNum>
-  <w:abstractNum w:abstractNumId="40" w15:restartNumberingAfterBreak="0">
+  <w:abstractNum w:abstractNumId="41" w15:restartNumberingAfterBreak="0">
     <w:nsid w:val="57465F9D"/>
     <w:multiLevelType w:val="hybridMultilevel"/>
     <w:tmpl w:val="A6CC6B4A"/>
@@ -13066,7 +14950,7 @@
       </w:rPr>
     </w:lvl>
   </w:abstractNum>
-  <w:abstractNum w:abstractNumId="41" w15:restartNumberingAfterBreak="0">
+  <w:abstractNum w:abstractNumId="42" w15:restartNumberingAfterBreak="0">
     <w:nsid w:val="5CA43C19"/>
     <w:multiLevelType w:val="multilevel"/>
     <w:tmpl w:val="AA5AB1AA"/>
@@ -13215,7 +15099,7 @@
       </w:rPr>
     </w:lvl>
   </w:abstractNum>
-  <w:abstractNum w:abstractNumId="42" w15:restartNumberingAfterBreak="0">
+  <w:abstractNum w:abstractNumId="43" w15:restartNumberingAfterBreak="0">
     <w:nsid w:val="5E397804"/>
     <w:multiLevelType w:val="hybridMultilevel"/>
     <w:tmpl w:val="F5E01E88"/>
@@ -13328,7 +15212,7 @@
       </w:rPr>
     </w:lvl>
   </w:abstractNum>
-  <w:abstractNum w:abstractNumId="43" w15:restartNumberingAfterBreak="0">
+  <w:abstractNum w:abstractNumId="44" w15:restartNumberingAfterBreak="0">
     <w:nsid w:val="5EFF3466"/>
     <w:multiLevelType w:val="multilevel"/>
     <w:tmpl w:val="CD720CB6"/>
@@ -13477,7 +15361,7 @@
       </w:rPr>
     </w:lvl>
   </w:abstractNum>
-  <w:abstractNum w:abstractNumId="44" w15:restartNumberingAfterBreak="0">
+  <w:abstractNum w:abstractNumId="45" w15:restartNumberingAfterBreak="0">
     <w:nsid w:val="6B167B42"/>
     <w:multiLevelType w:val="multilevel"/>
     <w:tmpl w:val="45B2275A"/>
@@ -13610,7 +15494,7 @@
       </w:rPr>
     </w:lvl>
   </w:abstractNum>
-  <w:abstractNum w:abstractNumId="45" w15:restartNumberingAfterBreak="0">
+  <w:abstractNum w:abstractNumId="46" w15:restartNumberingAfterBreak="0">
     <w:nsid w:val="72475809"/>
     <w:multiLevelType w:val="hybridMultilevel"/>
     <w:tmpl w:val="17C8BEF0"/>
@@ -13724,10 +15608,10 @@
     </w:lvl>
   </w:abstractNum>
   <w:num w:numId="1">
-    <w:abstractNumId w:val="44"/>
+    <w:abstractNumId w:val="45"/>
   </w:num>
   <w:num w:numId="2">
-    <w:abstractNumId w:val="36"/>
+    <w:abstractNumId w:val="37"/>
   </w:num>
   <w:num w:numId="3">
     <w:abstractNumId w:val="9"/>
@@ -13763,7 +15647,7 @@
     <w:abstractNumId w:val="22"/>
   </w:num>
   <w:num w:numId="14">
-    <w:abstractNumId w:val="43"/>
+    <w:abstractNumId w:val="44"/>
   </w:num>
   <w:num w:numId="15">
     <w:abstractNumId w:val="13"/>
@@ -13778,10 +15662,10 @@
     <w:abstractNumId w:val="23"/>
   </w:num>
   <w:num w:numId="19">
-    <w:abstractNumId w:val="41"/>
+    <w:abstractNumId w:val="42"/>
   </w:num>
   <w:num w:numId="20">
-    <w:abstractNumId w:val="37"/>
+    <w:abstractNumId w:val="38"/>
   </w:num>
   <w:num w:numId="21">
     <w:abstractNumId w:val="12"/>
@@ -13793,49 +15677,49 @@
     <w:abstractNumId w:val="20"/>
   </w:num>
   <w:num w:numId="24">
-    <w:abstractNumId w:val="38"/>
+    <w:abstractNumId w:val="39"/>
   </w:num>
   <w:num w:numId="25">
-    <w:abstractNumId w:val="24"/>
+    <w:abstractNumId w:val="25"/>
   </w:num>
   <w:num w:numId="26">
     <w:abstractNumId w:val="10"/>
   </w:num>
   <w:num w:numId="27">
+    <w:abstractNumId w:val="34"/>
+  </w:num>
+  <w:num w:numId="28">
+    <w:abstractNumId w:val="35"/>
+  </w:num>
+  <w:num w:numId="29">
+    <w:abstractNumId w:val="36"/>
+  </w:num>
+  <w:num w:numId="30">
+    <w:abstractNumId w:val="30"/>
+  </w:num>
+  <w:num w:numId="31">
     <w:abstractNumId w:val="33"/>
   </w:num>
-  <w:num w:numId="28">
-    <w:abstractNumId w:val="34"/>
-  </w:num>
-  <w:num w:numId="29">
-    <w:abstractNumId w:val="35"/>
-  </w:num>
-  <w:num w:numId="30">
-    <w:abstractNumId w:val="29"/>
-  </w:num>
-  <w:num w:numId="31">
-    <w:abstractNumId w:val="32"/>
-  </w:num>
   <w:num w:numId="32">
-    <w:abstractNumId w:val="40"/>
+    <w:abstractNumId w:val="41"/>
   </w:num>
   <w:num w:numId="33">
-    <w:abstractNumId w:val="26"/>
+    <w:abstractNumId w:val="27"/>
   </w:num>
   <w:num w:numId="34">
     <w:abstractNumId w:val="17"/>
   </w:num>
   <w:num w:numId="35">
-    <w:abstractNumId w:val="27"/>
+    <w:abstractNumId w:val="28"/>
   </w:num>
   <w:num w:numId="36">
-    <w:abstractNumId w:val="31"/>
+    <w:abstractNumId w:val="32"/>
   </w:num>
   <w:num w:numId="37">
     <w:abstractNumId w:val="11"/>
   </w:num>
   <w:num w:numId="38">
-    <w:abstractNumId w:val="25"/>
+    <w:abstractNumId w:val="26"/>
   </w:num>
   <w:num w:numId="39">
     <w:abstractNumId w:val="16"/>
@@ -13844,22 +15728,25 @@
     <w:abstractNumId w:val="14"/>
   </w:num>
   <w:num w:numId="41">
-    <w:abstractNumId w:val="42"/>
+    <w:abstractNumId w:val="43"/>
   </w:num>
   <w:num w:numId="42">
-    <w:abstractNumId w:val="28"/>
+    <w:abstractNumId w:val="29"/>
   </w:num>
   <w:num w:numId="43">
-    <w:abstractNumId w:val="39"/>
+    <w:abstractNumId w:val="40"/>
   </w:num>
   <w:num w:numId="44">
     <w:abstractNumId w:val="21"/>
   </w:num>
   <w:num w:numId="45">
-    <w:abstractNumId w:val="30"/>
+    <w:abstractNumId w:val="31"/>
   </w:num>
   <w:num w:numId="46">
-    <w:abstractNumId w:val="45"/>
+    <w:abstractNumId w:val="46"/>
+  </w:num>
+  <w:num w:numId="47">
+    <w:abstractNumId w:val="24"/>
   </w:num>
 </w:numbering>
 </file>
@@ -15281,6 +17168,21 @@
 </file>
 
 <file path=customXml/item1.xml><?xml version="1.0" encoding="utf-8"?>
+<p:properties xmlns:p="http://schemas.microsoft.com/office/2006/metadata/properties" xmlns:xsi="http://www.w3.org/2001/XMLSchema-instance" xmlns:pc="http://schemas.microsoft.com/office/infopath/2007/PartnerControls">
+  <documentManagement/>
+</p:properties>
+</file>
+
+<file path=customXml/item2.xml><?xml version="1.0" encoding="utf-8"?>
+<?mso-contentType ?>
+<FormTemplates xmlns="http://schemas.microsoft.com/sharepoint/v3/contenttype/forms">
+  <Display>DocumentLibraryForm</Display>
+  <Edit>DocumentLibraryForm</Edit>
+  <New>DocumentLibraryForm</New>
+</FormTemplates>
+</file>
+
+<file path=customXml/item3.xml><?xml version="1.0" encoding="utf-8"?>
 <ct:contentTypeSchema xmlns:ct="http://schemas.microsoft.com/office/2006/metadata/contentType" xmlns:ma="http://schemas.microsoft.com/office/2006/metadata/properties/metaAttributes" ct:_="" ma:_="" ma:contentTypeName="Document" ma:contentTypeID="0x0101004BD6AAFC9AD00447AB4690B3D17F3D52" ma:contentTypeVersion="3" ma:contentTypeDescription="Een nieuw document maken." ma:contentTypeScope="" ma:versionID="6959323b1c450558308ed52ddd66f017">
   <xsd:schema xmlns:xsd="http://www.w3.org/2001/XMLSchema" xmlns:xs="http://www.w3.org/2001/XMLSchema" xmlns:p="http://schemas.microsoft.com/office/2006/metadata/properties" xmlns:ns2="6dafc39e-a2aa-45b8-82ae-0946cdd2417a" targetNamespace="http://schemas.microsoft.com/office/2006/metadata/properties" ma:root="true" ma:fieldsID="011e7c156f180cfe67664cb43d562f55" ns2:_="">
     <xsd:import namespace="6dafc39e-a2aa-45b8-82ae-0946cdd2417a"/>
@@ -15426,21 +17328,6 @@
     <xs:element name="TermId" type="xs:string"/>
   </xs:schema>
 </ct:contentTypeSchema>
-</file>
-
-<file path=customXml/item2.xml><?xml version="1.0" encoding="utf-8"?>
-<?mso-contentType ?>
-<FormTemplates xmlns="http://schemas.microsoft.com/sharepoint/v3/contenttype/forms">
-  <Display>DocumentLibraryForm</Display>
-  <Edit>DocumentLibraryForm</Edit>
-  <New>DocumentLibraryForm</New>
-</FormTemplates>
-</file>
-
-<file path=customXml/item3.xml><?xml version="1.0" encoding="utf-8"?>
-<p:properties xmlns:p="http://schemas.microsoft.com/office/2006/metadata/properties" xmlns:xsi="http://www.w3.org/2001/XMLSchema-instance" xmlns:pc="http://schemas.microsoft.com/office/infopath/2007/PartnerControls">
-  <documentManagement/>
-</p:properties>
 </file>
 
 <file path=customXml/item4.xml><?xml version="1.0" encoding="utf-8"?>
@@ -15888,6 +17775,23 @@
 </file>
 
 <file path=customXml/itemProps1.xml><?xml version="1.0" encoding="utf-8"?>
+<ds:datastoreItem xmlns:ds="http://schemas.openxmlformats.org/officeDocument/2006/customXml" ds:itemID="{B36390EA-4FD1-4B9A-9FE6-1179CCE29F31}">
+  <ds:schemaRefs>
+    <ds:schemaRef ds:uri="http://schemas.microsoft.com/office/2006/metadata/properties"/>
+    <ds:schemaRef ds:uri="http://schemas.microsoft.com/office/infopath/2007/PartnerControls"/>
+  </ds:schemaRefs>
+</ds:datastoreItem>
+</file>
+
+<file path=customXml/itemProps2.xml><?xml version="1.0" encoding="utf-8"?>
+<ds:datastoreItem xmlns:ds="http://schemas.openxmlformats.org/officeDocument/2006/customXml" ds:itemID="{7A951EFD-AA11-418A-BDCE-439478F67FE5}">
+  <ds:schemaRefs>
+    <ds:schemaRef ds:uri="http://schemas.microsoft.com/sharepoint/v3/contenttype/forms"/>
+  </ds:schemaRefs>
+</ds:datastoreItem>
+</file>
+
+<file path=customXml/itemProps3.xml><?xml version="1.0" encoding="utf-8"?>
 <ds:datastoreItem xmlns:ds="http://schemas.openxmlformats.org/officeDocument/2006/customXml" ds:itemID="{DBC554EB-BBB2-424D-B590-59145D05FDA0}">
   <ds:schemaRefs>
     <ds:schemaRef ds:uri="http://schemas.microsoft.com/office/2006/metadata/contentType"/>
@@ -15905,25 +17809,8 @@
 </ds:datastoreItem>
 </file>
 
-<file path=customXml/itemProps2.xml><?xml version="1.0" encoding="utf-8"?>
-<ds:datastoreItem xmlns:ds="http://schemas.openxmlformats.org/officeDocument/2006/customXml" ds:itemID="{7A951EFD-AA11-418A-BDCE-439478F67FE5}">
-  <ds:schemaRefs>
-    <ds:schemaRef ds:uri="http://schemas.microsoft.com/sharepoint/v3/contenttype/forms"/>
-  </ds:schemaRefs>
-</ds:datastoreItem>
-</file>
-
-<file path=customXml/itemProps3.xml><?xml version="1.0" encoding="utf-8"?>
-<ds:datastoreItem xmlns:ds="http://schemas.openxmlformats.org/officeDocument/2006/customXml" ds:itemID="{B36390EA-4FD1-4B9A-9FE6-1179CCE29F31}">
-  <ds:schemaRefs>
-    <ds:schemaRef ds:uri="http://schemas.microsoft.com/office/2006/metadata/properties"/>
-    <ds:schemaRef ds:uri="http://schemas.microsoft.com/office/infopath/2007/PartnerControls"/>
-  </ds:schemaRefs>
-</ds:datastoreItem>
-</file>
-
 <file path=customXml/itemProps4.xml><?xml version="1.0" encoding="utf-8"?>
-<ds:datastoreItem xmlns:ds="http://schemas.openxmlformats.org/officeDocument/2006/customXml" ds:itemID="{E1D7C147-8297-409D-A41F-51666A7E8F20}">
+<ds:datastoreItem xmlns:ds="http://schemas.openxmlformats.org/officeDocument/2006/customXml" ds:itemID="{41A560EC-6124-4E53-9C40-664AA993C80F}">
   <ds:schemaRefs>
     <ds:schemaRef ds:uri="http://schemas.openxmlformats.org/officeDocument/2006/bibliography"/>
   </ds:schemaRefs>

</xml_diff>

<commit_message>
Updated scriptie & daily log + started on catcher minigame
</commit_message>
<xml_diff>
--- a/Scriptie/Scriptie.docx
+++ b/Scriptie/Scriptie.docx
@@ -241,7 +241,7 @@
                 <w:color w:val="C40009"/>
               </w:rPr>
             </w:pPr>
-            <w:bookmarkStart w:id="0" w:name="_Toc5785746"/>
+            <w:bookmarkStart w:id="0" w:name="_Toc5969109"/>
             <w:r>
               <w:rPr>
                 <w:color w:val="C40009"/>
@@ -573,7 +573,7 @@
       <w:pPr>
         <w:pStyle w:val="Title"/>
       </w:pPr>
-      <w:bookmarkStart w:id="2" w:name="_Toc5785747"/>
+      <w:bookmarkStart w:id="2" w:name="_Toc5969110"/>
       <w:r>
         <w:lastRenderedPageBreak/>
         <w:t>Voorwoord</w:t>
@@ -600,7 +600,7 @@
       <w:pPr>
         <w:pStyle w:val="Heading1"/>
       </w:pPr>
-      <w:bookmarkStart w:id="3" w:name="_Toc5785748"/>
+      <w:bookmarkStart w:id="3" w:name="_Toc5969111"/>
       <w:r>
         <w:lastRenderedPageBreak/>
         <w:t>Sa</w:t>
@@ -614,7 +614,7 @@
       <w:pPr>
         <w:pStyle w:val="Heading2"/>
       </w:pPr>
-      <w:bookmarkStart w:id="4" w:name="_Toc5785749"/>
+      <w:bookmarkStart w:id="4" w:name="_Toc5969112"/>
       <w:r>
         <w:t>Doelstelling van h</w:t>
       </w:r>
@@ -642,7 +642,7 @@
       <w:pPr>
         <w:pStyle w:val="Heading2"/>
       </w:pPr>
-      <w:bookmarkStart w:id="5" w:name="_Toc5785750"/>
+      <w:bookmarkStart w:id="5" w:name="_Toc5969113"/>
       <w:r>
         <w:t>Problematiek</w:t>
       </w:r>
@@ -678,7 +678,7 @@
       <w:pPr>
         <w:pStyle w:val="Heading2"/>
       </w:pPr>
-      <w:bookmarkStart w:id="6" w:name="_Toc5785751"/>
+      <w:bookmarkStart w:id="6" w:name="_Toc5969114"/>
       <w:r>
         <w:t>Methodologie</w:t>
       </w:r>
@@ -695,7 +695,7 @@
       <w:pPr>
         <w:pStyle w:val="Heading2"/>
       </w:pPr>
-      <w:bookmarkStart w:id="7" w:name="_Toc5785752"/>
+      <w:bookmarkStart w:id="7" w:name="_Toc5969115"/>
       <w:r>
         <w:t>Resulaten</w:t>
       </w:r>
@@ -705,7 +705,7 @@
       <w:pPr>
         <w:pStyle w:val="Heading2"/>
       </w:pPr>
-      <w:bookmarkStart w:id="8" w:name="_Toc5785753"/>
+      <w:bookmarkStart w:id="8" w:name="_Toc5969116"/>
       <w:r>
         <w:t>Interpretatie van het onderzoek</w:t>
       </w:r>
@@ -746,7 +746,7 @@
       <w:pPr>
         <w:pStyle w:val="Heading1"/>
       </w:pPr>
-      <w:bookmarkStart w:id="9" w:name="_Toc5785754"/>
+      <w:bookmarkStart w:id="9" w:name="_Toc5969117"/>
       <w:r>
         <w:lastRenderedPageBreak/>
         <w:t>Inhoud</w:t>
@@ -831,7 +831,7 @@
             </w:rPr>
             <w:fldChar w:fldCharType="separate"/>
           </w:r>
-          <w:hyperlink w:anchor="_Toc5785746" w:history="1">
+          <w:hyperlink w:anchor="_Toc5969109" w:history="1">
             <w:r>
               <w:rPr>
                 <w:rStyle w:val="Hyperlink"/>
@@ -858,7 +858,7 @@
                 <w:noProof/>
                 <w:webHidden/>
               </w:rPr>
-              <w:instrText xml:space="preserve"> PAGEREF _Toc5785746 \h </w:instrText>
+              <w:instrText xml:space="preserve"> PAGEREF _Toc5969109 \h </w:instrText>
             </w:r>
             <w:r>
               <w:rPr>
@@ -902,7 +902,7 @@
               <w:lang w:eastAsia="nl-BE"/>
             </w:rPr>
           </w:pPr>
-          <w:hyperlink w:anchor="_Toc5785747" w:history="1">
+          <w:hyperlink w:anchor="_Toc5969110" w:history="1">
             <w:r>
               <w:rPr>
                 <w:rStyle w:val="Hyperlink"/>
@@ -929,7 +929,7 @@
                 <w:noProof/>
                 <w:webHidden/>
               </w:rPr>
-              <w:instrText xml:space="preserve"> PAGEREF _Toc5785747 \h </w:instrText>
+              <w:instrText xml:space="preserve"> PAGEREF _Toc5969110 \h </w:instrText>
             </w:r>
             <w:r>
               <w:rPr>
@@ -974,7 +974,7 @@
               <w:lang w:eastAsia="nl-BE"/>
             </w:rPr>
           </w:pPr>
-          <w:hyperlink w:anchor="_Toc5785748" w:history="1">
+          <w:hyperlink w:anchor="_Toc5969111" w:history="1">
             <w:r>
               <w:rPr>
                 <w:rStyle w:val="Hyperlink"/>
@@ -1017,7 +1017,7 @@
                 <w:noProof/>
                 <w:webHidden/>
               </w:rPr>
-              <w:instrText xml:space="preserve"> PAGEREF _Toc5785748 \h </w:instrText>
+              <w:instrText xml:space="preserve"> PAGEREF _Toc5969111 \h </w:instrText>
             </w:r>
             <w:r>
               <w:rPr>
@@ -1062,7 +1062,7 @@
               <w:lang w:eastAsia="nl-BE"/>
             </w:rPr>
           </w:pPr>
-          <w:hyperlink w:anchor="_Toc5785749" w:history="1">
+          <w:hyperlink w:anchor="_Toc5969112" w:history="1">
             <w:r>
               <w:rPr>
                 <w:rStyle w:val="Hyperlink"/>
@@ -1105,7 +1105,7 @@
                 <w:noProof/>
                 <w:webHidden/>
               </w:rPr>
-              <w:instrText xml:space="preserve"> PAGEREF _Toc5785749 \h </w:instrText>
+              <w:instrText xml:space="preserve"> PAGEREF _Toc5969112 \h </w:instrText>
             </w:r>
             <w:r>
               <w:rPr>
@@ -1150,7 +1150,7 @@
               <w:lang w:eastAsia="nl-BE"/>
             </w:rPr>
           </w:pPr>
-          <w:hyperlink w:anchor="_Toc5785750" w:history="1">
+          <w:hyperlink w:anchor="_Toc5969113" w:history="1">
             <w:r>
               <w:rPr>
                 <w:rStyle w:val="Hyperlink"/>
@@ -1193,7 +1193,7 @@
                 <w:noProof/>
                 <w:webHidden/>
               </w:rPr>
-              <w:instrText xml:space="preserve"> PAGEREF _Toc5785750 \h </w:instrText>
+              <w:instrText xml:space="preserve"> PAGEREF _Toc5969113 \h </w:instrText>
             </w:r>
             <w:r>
               <w:rPr>
@@ -1238,7 +1238,7 @@
               <w:lang w:eastAsia="nl-BE"/>
             </w:rPr>
           </w:pPr>
-          <w:hyperlink w:anchor="_Toc5785751" w:history="1">
+          <w:hyperlink w:anchor="_Toc5969114" w:history="1">
             <w:r>
               <w:rPr>
                 <w:rStyle w:val="Hyperlink"/>
@@ -1281,7 +1281,7 @@
                 <w:noProof/>
                 <w:webHidden/>
               </w:rPr>
-              <w:instrText xml:space="preserve"> PAGEREF _Toc5785751 \h </w:instrText>
+              <w:instrText xml:space="preserve"> PAGEREF _Toc5969114 \h </w:instrText>
             </w:r>
             <w:r>
               <w:rPr>
@@ -1326,7 +1326,7 @@
               <w:lang w:eastAsia="nl-BE"/>
             </w:rPr>
           </w:pPr>
-          <w:hyperlink w:anchor="_Toc5785752" w:history="1">
+          <w:hyperlink w:anchor="_Toc5969115" w:history="1">
             <w:r>
               <w:rPr>
                 <w:rStyle w:val="Hyperlink"/>
@@ -1369,7 +1369,7 @@
                 <w:noProof/>
                 <w:webHidden/>
               </w:rPr>
-              <w:instrText xml:space="preserve"> PAGEREF _Toc5785752 \h </w:instrText>
+              <w:instrText xml:space="preserve"> PAGEREF _Toc5969115 \h </w:instrText>
             </w:r>
             <w:r>
               <w:rPr>
@@ -1414,7 +1414,7 @@
               <w:lang w:eastAsia="nl-BE"/>
             </w:rPr>
           </w:pPr>
-          <w:hyperlink w:anchor="_Toc5785753" w:history="1">
+          <w:hyperlink w:anchor="_Toc5969116" w:history="1">
             <w:r>
               <w:rPr>
                 <w:rStyle w:val="Hyperlink"/>
@@ -1457,7 +1457,7 @@
                 <w:noProof/>
                 <w:webHidden/>
               </w:rPr>
-              <w:instrText xml:space="preserve"> PAGEREF _Toc5785753 \h </w:instrText>
+              <w:instrText xml:space="preserve"> PAGEREF _Toc5969116 \h </w:instrText>
             </w:r>
             <w:r>
               <w:rPr>
@@ -1502,7 +1502,7 @@
               <w:lang w:eastAsia="nl-BE"/>
             </w:rPr>
           </w:pPr>
-          <w:hyperlink w:anchor="_Toc5785754" w:history="1">
+          <w:hyperlink w:anchor="_Toc5969117" w:history="1">
             <w:r>
               <w:rPr>
                 <w:rStyle w:val="Hyperlink"/>
@@ -1545,7 +1545,7 @@
                 <w:noProof/>
                 <w:webHidden/>
               </w:rPr>
-              <w:instrText xml:space="preserve"> PAGEREF _Toc5785754 \h </w:instrText>
+              <w:instrText xml:space="preserve"> PAGEREF _Toc5969117 \h </w:instrText>
             </w:r>
             <w:r>
               <w:rPr>
@@ -1589,7 +1589,7 @@
               <w:lang w:eastAsia="nl-BE"/>
             </w:rPr>
           </w:pPr>
-          <w:hyperlink w:anchor="_Toc5785755" w:history="1">
+          <w:hyperlink w:anchor="_Toc5969118" w:history="1">
             <w:r>
               <w:rPr>
                 <w:rStyle w:val="Hyperlink"/>
@@ -1616,7 +1616,7 @@
                 <w:noProof/>
                 <w:webHidden/>
               </w:rPr>
-              <w:instrText xml:space="preserve"> PAGEREF _Toc5785755 \h </w:instrText>
+              <w:instrText xml:space="preserve"> PAGEREF _Toc5969118 \h </w:instrText>
             </w:r>
             <w:r>
               <w:rPr>
@@ -1660,7 +1660,7 @@
               <w:lang w:eastAsia="nl-BE"/>
             </w:rPr>
           </w:pPr>
-          <w:hyperlink w:anchor="_Toc5785756" w:history="1">
+          <w:hyperlink w:anchor="_Toc5969119" w:history="1">
             <w:r>
               <w:rPr>
                 <w:rStyle w:val="Hyperlink"/>
@@ -1687,7 +1687,7 @@
                 <w:noProof/>
                 <w:webHidden/>
               </w:rPr>
-              <w:instrText xml:space="preserve"> PAGEREF _Toc5785756 \h </w:instrText>
+              <w:instrText xml:space="preserve"> PAGEREF _Toc5969119 \h </w:instrText>
             </w:r>
             <w:r>
               <w:rPr>
@@ -1732,7 +1732,7 @@
               <w:lang w:eastAsia="nl-BE"/>
             </w:rPr>
           </w:pPr>
-          <w:hyperlink w:anchor="_Toc5785757" w:history="1">
+          <w:hyperlink w:anchor="_Toc5969120" w:history="1">
             <w:r>
               <w:rPr>
                 <w:rStyle w:val="Hyperlink"/>
@@ -1775,7 +1775,7 @@
                 <w:noProof/>
                 <w:webHidden/>
               </w:rPr>
-              <w:instrText xml:space="preserve"> PAGEREF _Toc5785757 \h </w:instrText>
+              <w:instrText xml:space="preserve"> PAGEREF _Toc5969120 \h </w:instrText>
             </w:r>
             <w:r>
               <w:rPr>
@@ -1820,7 +1820,7 @@
               <w:lang w:eastAsia="nl-BE"/>
             </w:rPr>
           </w:pPr>
-          <w:hyperlink w:anchor="_Toc5785758" w:history="1">
+          <w:hyperlink w:anchor="_Toc5969121" w:history="1">
             <w:r>
               <w:rPr>
                 <w:rStyle w:val="Hyperlink"/>
@@ -1863,7 +1863,7 @@
                 <w:noProof/>
                 <w:webHidden/>
               </w:rPr>
-              <w:instrText xml:space="preserve"> PAGEREF _Toc5785758 \h </w:instrText>
+              <w:instrText xml:space="preserve"> PAGEREF _Toc5969121 \h </w:instrText>
             </w:r>
             <w:r>
               <w:rPr>
@@ -1908,7 +1908,7 @@
               <w:lang w:eastAsia="nl-BE"/>
             </w:rPr>
           </w:pPr>
-          <w:hyperlink w:anchor="_Toc5785759" w:history="1">
+          <w:hyperlink w:anchor="_Toc5969122" w:history="1">
             <w:r>
               <w:rPr>
                 <w:rStyle w:val="Hyperlink"/>
@@ -1951,7 +1951,7 @@
                 <w:noProof/>
                 <w:webHidden/>
               </w:rPr>
-              <w:instrText xml:space="preserve"> PAGEREF _Toc5785759 \h </w:instrText>
+              <w:instrText xml:space="preserve"> PAGEREF _Toc5969122 \h </w:instrText>
             </w:r>
             <w:r>
               <w:rPr>
@@ -1996,7 +1996,7 @@
               <w:lang w:eastAsia="nl-BE"/>
             </w:rPr>
           </w:pPr>
-          <w:hyperlink w:anchor="_Toc5785760" w:history="1">
+          <w:hyperlink w:anchor="_Toc5969123" w:history="1">
             <w:r>
               <w:rPr>
                 <w:rStyle w:val="Hyperlink"/>
@@ -2039,7 +2039,7 @@
                 <w:noProof/>
                 <w:webHidden/>
               </w:rPr>
-              <w:instrText xml:space="preserve"> PAGEREF _Toc5785760 \h </w:instrText>
+              <w:instrText xml:space="preserve"> PAGEREF _Toc5969123 \h </w:instrText>
             </w:r>
             <w:r>
               <w:rPr>
@@ -2084,7 +2084,7 @@
               <w:lang w:eastAsia="nl-BE"/>
             </w:rPr>
           </w:pPr>
-          <w:hyperlink w:anchor="_Toc5785761" w:history="1">
+          <w:hyperlink w:anchor="_Toc5969124" w:history="1">
             <w:r>
               <w:rPr>
                 <w:rStyle w:val="Hyperlink"/>
@@ -2127,7 +2127,7 @@
                 <w:noProof/>
                 <w:webHidden/>
               </w:rPr>
-              <w:instrText xml:space="preserve"> PAGEREF _Toc5785761 \h </w:instrText>
+              <w:instrText xml:space="preserve"> PAGEREF _Toc5969124 \h </w:instrText>
             </w:r>
             <w:r>
               <w:rPr>
@@ -2172,7 +2172,7 @@
               <w:lang w:eastAsia="nl-BE"/>
             </w:rPr>
           </w:pPr>
-          <w:hyperlink w:anchor="_Toc5785762" w:history="1">
+          <w:hyperlink w:anchor="_Toc5969125" w:history="1">
             <w:r>
               <w:rPr>
                 <w:rStyle w:val="Hyperlink"/>
@@ -2216,7 +2216,7 @@
                 <w:noProof/>
                 <w:webHidden/>
               </w:rPr>
-              <w:instrText xml:space="preserve"> PAGEREF _Toc5785762 \h </w:instrText>
+              <w:instrText xml:space="preserve"> PAGEREF _Toc5969125 \h </w:instrText>
             </w:r>
             <w:r>
               <w:rPr>
@@ -2261,7 +2261,7 @@
               <w:lang w:eastAsia="nl-BE"/>
             </w:rPr>
           </w:pPr>
-          <w:hyperlink w:anchor="_Toc5785763" w:history="1">
+          <w:hyperlink w:anchor="_Toc5969126" w:history="1">
             <w:r>
               <w:rPr>
                 <w:rStyle w:val="Hyperlink"/>
@@ -2304,7 +2304,7 @@
                 <w:noProof/>
                 <w:webHidden/>
               </w:rPr>
-              <w:instrText xml:space="preserve"> PAGEREF _Toc5785763 \h </w:instrText>
+              <w:instrText xml:space="preserve"> PAGEREF _Toc5969126 \h </w:instrText>
             </w:r>
             <w:r>
               <w:rPr>
@@ -2349,7 +2349,7 @@
               <w:lang w:eastAsia="nl-BE"/>
             </w:rPr>
           </w:pPr>
-          <w:hyperlink w:anchor="_Toc5785764" w:history="1">
+          <w:hyperlink w:anchor="_Toc5969127" w:history="1">
             <w:r>
               <w:rPr>
                 <w:rStyle w:val="Hyperlink"/>
@@ -2392,7 +2392,7 @@
                 <w:noProof/>
                 <w:webHidden/>
               </w:rPr>
-              <w:instrText xml:space="preserve"> PAGEREF _Toc5785764 \h </w:instrText>
+              <w:instrText xml:space="preserve"> PAGEREF _Toc5969127 \h </w:instrText>
             </w:r>
             <w:r>
               <w:rPr>
@@ -2437,7 +2437,7 @@
               <w:lang w:eastAsia="nl-BE"/>
             </w:rPr>
           </w:pPr>
-          <w:hyperlink w:anchor="_Toc5785765" w:history="1">
+          <w:hyperlink w:anchor="_Toc5969128" w:history="1">
             <w:r>
               <w:rPr>
                 <w:rStyle w:val="Hyperlink"/>
@@ -2480,7 +2480,7 @@
                 <w:noProof/>
                 <w:webHidden/>
               </w:rPr>
-              <w:instrText xml:space="preserve"> PAGEREF _Toc5785765 \h </w:instrText>
+              <w:instrText xml:space="preserve"> PAGEREF _Toc5969128 \h </w:instrText>
             </w:r>
             <w:r>
               <w:rPr>
@@ -2525,7 +2525,7 @@
               <w:lang w:eastAsia="nl-BE"/>
             </w:rPr>
           </w:pPr>
-          <w:hyperlink w:anchor="_Toc5785766" w:history="1">
+          <w:hyperlink w:anchor="_Toc5969129" w:history="1">
             <w:r>
               <w:rPr>
                 <w:rStyle w:val="Hyperlink"/>
@@ -2568,7 +2568,7 @@
                 <w:noProof/>
                 <w:webHidden/>
               </w:rPr>
-              <w:instrText xml:space="preserve"> PAGEREF _Toc5785766 \h </w:instrText>
+              <w:instrText xml:space="preserve"> PAGEREF _Toc5969129 \h </w:instrText>
             </w:r>
             <w:r>
               <w:rPr>
@@ -2613,7 +2613,7 @@
               <w:lang w:eastAsia="nl-BE"/>
             </w:rPr>
           </w:pPr>
-          <w:hyperlink w:anchor="_Toc5785767" w:history="1">
+          <w:hyperlink w:anchor="_Toc5969130" w:history="1">
             <w:r>
               <w:rPr>
                 <w:rStyle w:val="Hyperlink"/>
@@ -2656,7 +2656,7 @@
                 <w:noProof/>
                 <w:webHidden/>
               </w:rPr>
-              <w:instrText xml:space="preserve"> PAGEREF _Toc5785767 \h </w:instrText>
+              <w:instrText xml:space="preserve"> PAGEREF _Toc5969130 \h </w:instrText>
             </w:r>
             <w:r>
               <w:rPr>
@@ -2701,7 +2701,7 @@
               <w:lang w:eastAsia="nl-BE"/>
             </w:rPr>
           </w:pPr>
-          <w:hyperlink w:anchor="_Toc5785768" w:history="1">
+          <w:hyperlink w:anchor="_Toc5969131" w:history="1">
             <w:r>
               <w:rPr>
                 <w:rStyle w:val="Hyperlink"/>
@@ -2744,7 +2744,7 @@
                 <w:noProof/>
                 <w:webHidden/>
               </w:rPr>
-              <w:instrText xml:space="preserve"> PAGEREF _Toc5785768 \h </w:instrText>
+              <w:instrText xml:space="preserve"> PAGEREF _Toc5969131 \h </w:instrText>
             </w:r>
             <w:r>
               <w:rPr>
@@ -2789,7 +2789,7 @@
               <w:lang w:eastAsia="nl-BE"/>
             </w:rPr>
           </w:pPr>
-          <w:hyperlink w:anchor="_Toc5785769" w:history="1">
+          <w:hyperlink w:anchor="_Toc5969132" w:history="1">
             <w:r>
               <w:rPr>
                 <w:rStyle w:val="Hyperlink"/>
@@ -2832,7 +2832,7 @@
                 <w:noProof/>
                 <w:webHidden/>
               </w:rPr>
-              <w:instrText xml:space="preserve"> PAGEREF _Toc5785769 \h </w:instrText>
+              <w:instrText xml:space="preserve"> PAGEREF _Toc5969132 \h </w:instrText>
             </w:r>
             <w:r>
               <w:rPr>
@@ -2877,7 +2877,7 @@
               <w:lang w:eastAsia="nl-BE"/>
             </w:rPr>
           </w:pPr>
-          <w:hyperlink w:anchor="_Toc5785770" w:history="1">
+          <w:hyperlink w:anchor="_Toc5969133" w:history="1">
             <w:r>
               <w:rPr>
                 <w:rStyle w:val="Hyperlink"/>
@@ -2920,7 +2920,7 @@
                 <w:noProof/>
                 <w:webHidden/>
               </w:rPr>
-              <w:instrText xml:space="preserve"> PAGEREF _Toc5785770 \h </w:instrText>
+              <w:instrText xml:space="preserve"> PAGEREF _Toc5969133 \h </w:instrText>
             </w:r>
             <w:r>
               <w:rPr>
@@ -2965,7 +2965,7 @@
               <w:lang w:eastAsia="nl-BE"/>
             </w:rPr>
           </w:pPr>
-          <w:hyperlink w:anchor="_Toc5785771" w:history="1">
+          <w:hyperlink w:anchor="_Toc5969134" w:history="1">
             <w:r>
               <w:rPr>
                 <w:rStyle w:val="Hyperlink"/>
@@ -3008,7 +3008,7 @@
                 <w:noProof/>
                 <w:webHidden/>
               </w:rPr>
-              <w:instrText xml:space="preserve"> PAGEREF _Toc5785771 \h </w:instrText>
+              <w:instrText xml:space="preserve"> PAGEREF _Toc5969134 \h </w:instrText>
             </w:r>
             <w:r>
               <w:rPr>
@@ -3029,6 +3029,182 @@
                 <w:webHidden/>
               </w:rPr>
               <w:t>11</w:t>
+            </w:r>
+            <w:r>
+              <w:rPr>
+                <w:noProof/>
+                <w:webHidden/>
+              </w:rPr>
+              <w:fldChar w:fldCharType="end"/>
+            </w:r>
+          </w:hyperlink>
+        </w:p>
+        <w:p>
+          <w:pPr>
+            <w:pStyle w:val="TOC3"/>
+            <w:tabs>
+              <w:tab w:val="left" w:pos="1100"/>
+              <w:tab w:val="right" w:leader="dot" w:pos="9060"/>
+            </w:tabs>
+            <w:rPr>
+              <w:rFonts w:asciiTheme="minorHAnsi" w:eastAsiaTheme="minorEastAsia" w:hAnsiTheme="minorHAnsi"/>
+              <w:noProof/>
+              <w:sz w:val="22"/>
+              <w:lang w:eastAsia="nl-BE"/>
+            </w:rPr>
+          </w:pPr>
+          <w:hyperlink w:anchor="_Toc5969135" w:history="1">
+            <w:r>
+              <w:rPr>
+                <w:rStyle w:val="Hyperlink"/>
+                <w:noProof/>
+              </w:rPr>
+              <w:t>7.3.5</w:t>
+            </w:r>
+            <w:r>
+              <w:rPr>
+                <w:rFonts w:asciiTheme="minorHAnsi" w:eastAsiaTheme="minorEastAsia" w:hAnsiTheme="minorHAnsi"/>
+                <w:noProof/>
+                <w:sz w:val="22"/>
+                <w:lang w:eastAsia="nl-BE"/>
+              </w:rPr>
+              <w:tab/>
+            </w:r>
+            <w:r>
+              <w:rPr>
+                <w:rStyle w:val="Hyperlink"/>
+                <w:noProof/>
+              </w:rPr>
+              <w:t>Hangman</w:t>
+            </w:r>
+            <w:r>
+              <w:rPr>
+                <w:noProof/>
+                <w:webHidden/>
+              </w:rPr>
+              <w:tab/>
+            </w:r>
+            <w:r>
+              <w:rPr>
+                <w:noProof/>
+                <w:webHidden/>
+              </w:rPr>
+              <w:fldChar w:fldCharType="begin"/>
+            </w:r>
+            <w:r>
+              <w:rPr>
+                <w:noProof/>
+                <w:webHidden/>
+              </w:rPr>
+              <w:instrText xml:space="preserve"> PAGEREF _Toc5969135 \h </w:instrText>
+            </w:r>
+            <w:r>
+              <w:rPr>
+                <w:noProof/>
+                <w:webHidden/>
+              </w:rPr>
+            </w:r>
+            <w:r>
+              <w:rPr>
+                <w:noProof/>
+                <w:webHidden/>
+              </w:rPr>
+              <w:fldChar w:fldCharType="separate"/>
+            </w:r>
+            <w:r>
+              <w:rPr>
+                <w:noProof/>
+                <w:webHidden/>
+              </w:rPr>
+              <w:t>12</w:t>
+            </w:r>
+            <w:r>
+              <w:rPr>
+                <w:noProof/>
+                <w:webHidden/>
+              </w:rPr>
+              <w:fldChar w:fldCharType="end"/>
+            </w:r>
+          </w:hyperlink>
+        </w:p>
+        <w:p>
+          <w:pPr>
+            <w:pStyle w:val="TOC3"/>
+            <w:tabs>
+              <w:tab w:val="left" w:pos="1100"/>
+              <w:tab w:val="right" w:leader="dot" w:pos="9060"/>
+            </w:tabs>
+            <w:rPr>
+              <w:rFonts w:asciiTheme="minorHAnsi" w:eastAsiaTheme="minorEastAsia" w:hAnsiTheme="minorHAnsi"/>
+              <w:noProof/>
+              <w:sz w:val="22"/>
+              <w:lang w:eastAsia="nl-BE"/>
+            </w:rPr>
+          </w:pPr>
+          <w:hyperlink w:anchor="_Toc5969136" w:history="1">
+            <w:r>
+              <w:rPr>
+                <w:rStyle w:val="Hyperlink"/>
+                <w:noProof/>
+              </w:rPr>
+              <w:t>7.3.6</w:t>
+            </w:r>
+            <w:r>
+              <w:rPr>
+                <w:rFonts w:asciiTheme="minorHAnsi" w:eastAsiaTheme="minorEastAsia" w:hAnsiTheme="minorHAnsi"/>
+                <w:noProof/>
+                <w:sz w:val="22"/>
+                <w:lang w:eastAsia="nl-BE"/>
+              </w:rPr>
+              <w:tab/>
+            </w:r>
+            <w:r>
+              <w:rPr>
+                <w:rStyle w:val="Hyperlink"/>
+                <w:noProof/>
+              </w:rPr>
+              <w:t>Catcher</w:t>
+            </w:r>
+            <w:r>
+              <w:rPr>
+                <w:noProof/>
+                <w:webHidden/>
+              </w:rPr>
+              <w:tab/>
+            </w:r>
+            <w:r>
+              <w:rPr>
+                <w:noProof/>
+                <w:webHidden/>
+              </w:rPr>
+              <w:fldChar w:fldCharType="begin"/>
+            </w:r>
+            <w:r>
+              <w:rPr>
+                <w:noProof/>
+                <w:webHidden/>
+              </w:rPr>
+              <w:instrText xml:space="preserve"> PAGEREF _Toc5969136 \h </w:instrText>
+            </w:r>
+            <w:r>
+              <w:rPr>
+                <w:noProof/>
+                <w:webHidden/>
+              </w:rPr>
+            </w:r>
+            <w:r>
+              <w:rPr>
+                <w:noProof/>
+                <w:webHidden/>
+              </w:rPr>
+              <w:fldChar w:fldCharType="separate"/>
+            </w:r>
+            <w:r>
+              <w:rPr>
+                <w:noProof/>
+                <w:webHidden/>
+              </w:rPr>
+              <w:t>12</w:t>
             </w:r>
             <w:r>
               <w:rPr>
@@ -3053,7 +3229,7 @@
               <w:lang w:eastAsia="nl-BE"/>
             </w:rPr>
           </w:pPr>
-          <w:hyperlink w:anchor="_Toc5785772" w:history="1">
+          <w:hyperlink w:anchor="_Toc5969137" w:history="1">
             <w:r>
               <w:rPr>
                 <w:rStyle w:val="Hyperlink"/>
@@ -3096,7 +3272,7 @@
                 <w:noProof/>
                 <w:webHidden/>
               </w:rPr>
-              <w:instrText xml:space="preserve"> PAGEREF _Toc5785772 \h </w:instrText>
+              <w:instrText xml:space="preserve"> PAGEREF _Toc5969137 \h </w:instrText>
             </w:r>
             <w:r>
               <w:rPr>
@@ -3116,7 +3292,7 @@
                 <w:noProof/>
                 <w:webHidden/>
               </w:rPr>
-              <w:t>12</w:t>
+              <w:t>13</w:t>
             </w:r>
             <w:r>
               <w:rPr>
@@ -3141,7 +3317,7 @@
               <w:lang w:eastAsia="nl-BE"/>
             </w:rPr>
           </w:pPr>
-          <w:hyperlink w:anchor="_Toc5785773" w:history="1">
+          <w:hyperlink w:anchor="_Toc5969138" w:history="1">
             <w:r>
               <w:rPr>
                 <w:rStyle w:val="Hyperlink"/>
@@ -3184,7 +3360,7 @@
                 <w:noProof/>
                 <w:webHidden/>
               </w:rPr>
-              <w:instrText xml:space="preserve"> PAGEREF _Toc5785773 \h </w:instrText>
+              <w:instrText xml:space="preserve"> PAGEREF _Toc5969138 \h </w:instrText>
             </w:r>
             <w:r>
               <w:rPr>
@@ -3204,7 +3380,7 @@
                 <w:noProof/>
                 <w:webHidden/>
               </w:rPr>
-              <w:t>13</w:t>
+              <w:t>14</w:t>
             </w:r>
             <w:r>
               <w:rPr>
@@ -3229,7 +3405,7 @@
               <w:lang w:eastAsia="nl-BE"/>
             </w:rPr>
           </w:pPr>
-          <w:hyperlink w:anchor="_Toc5785774" w:history="1">
+          <w:hyperlink w:anchor="_Toc5969139" w:history="1">
             <w:r>
               <w:rPr>
                 <w:rStyle w:val="Hyperlink"/>
@@ -3272,7 +3448,7 @@
                 <w:noProof/>
                 <w:webHidden/>
               </w:rPr>
-              <w:instrText xml:space="preserve"> PAGEREF _Toc5785774 \h </w:instrText>
+              <w:instrText xml:space="preserve"> PAGEREF _Toc5969139 \h </w:instrText>
             </w:r>
             <w:r>
               <w:rPr>
@@ -3292,7 +3468,7 @@
                 <w:noProof/>
                 <w:webHidden/>
               </w:rPr>
-              <w:t>14</w:t>
+              <w:t>15</w:t>
             </w:r>
             <w:r>
               <w:rPr>
@@ -3317,7 +3493,7 @@
               <w:lang w:eastAsia="nl-BE"/>
             </w:rPr>
           </w:pPr>
-          <w:hyperlink w:anchor="_Toc5785775" w:history="1">
+          <w:hyperlink w:anchor="_Toc5969140" w:history="1">
             <w:r>
               <w:rPr>
                 <w:rStyle w:val="Hyperlink"/>
@@ -3360,7 +3536,7 @@
                 <w:noProof/>
                 <w:webHidden/>
               </w:rPr>
-              <w:instrText xml:space="preserve"> PAGEREF _Toc5785775 \h </w:instrText>
+              <w:instrText xml:space="preserve"> PAGEREF _Toc5969140 \h </w:instrText>
             </w:r>
             <w:r>
               <w:rPr>
@@ -3380,7 +3556,7 @@
                 <w:noProof/>
                 <w:webHidden/>
               </w:rPr>
-              <w:t>15</w:t>
+              <w:t>16</w:t>
             </w:r>
             <w:r>
               <w:rPr>
@@ -3405,7 +3581,7 @@
               <w:lang w:eastAsia="nl-BE"/>
             </w:rPr>
           </w:pPr>
-          <w:hyperlink w:anchor="_Toc5785776" w:history="1">
+          <w:hyperlink w:anchor="_Toc5969141" w:history="1">
             <w:r>
               <w:rPr>
                 <w:rStyle w:val="Hyperlink"/>
@@ -3448,7 +3624,7 @@
                 <w:noProof/>
                 <w:webHidden/>
               </w:rPr>
-              <w:instrText xml:space="preserve"> PAGEREF _Toc5785776 \h </w:instrText>
+              <w:instrText xml:space="preserve"> PAGEREF _Toc5969141 \h </w:instrText>
             </w:r>
             <w:r>
               <w:rPr>
@@ -3468,7 +3644,7 @@
                 <w:noProof/>
                 <w:webHidden/>
               </w:rPr>
-              <w:t>16</w:t>
+              <w:t>17</w:t>
             </w:r>
             <w:r>
               <w:rPr>
@@ -3493,7 +3669,7 @@
               <w:lang w:eastAsia="nl-BE"/>
             </w:rPr>
           </w:pPr>
-          <w:hyperlink w:anchor="_Toc5785777" w:history="1">
+          <w:hyperlink w:anchor="_Toc5969142" w:history="1">
             <w:r>
               <w:rPr>
                 <w:rStyle w:val="Hyperlink"/>
@@ -3536,7 +3712,7 @@
                 <w:noProof/>
                 <w:webHidden/>
               </w:rPr>
-              <w:instrText xml:space="preserve"> PAGEREF _Toc5785777 \h </w:instrText>
+              <w:instrText xml:space="preserve"> PAGEREF _Toc5969142 \h </w:instrText>
             </w:r>
             <w:r>
               <w:rPr>
@@ -3556,7 +3732,7 @@
                 <w:noProof/>
                 <w:webHidden/>
               </w:rPr>
-              <w:t>16</w:t>
+              <w:t>17</w:t>
             </w:r>
             <w:r>
               <w:rPr>
@@ -3581,7 +3757,7 @@
               <w:lang w:eastAsia="nl-BE"/>
             </w:rPr>
           </w:pPr>
-          <w:hyperlink w:anchor="_Toc5785778" w:history="1">
+          <w:hyperlink w:anchor="_Toc5969143" w:history="1">
             <w:r>
               <w:rPr>
                 <w:rStyle w:val="Hyperlink"/>
@@ -3624,7 +3800,7 @@
                 <w:noProof/>
                 <w:webHidden/>
               </w:rPr>
-              <w:instrText xml:space="preserve"> PAGEREF _Toc5785778 \h </w:instrText>
+              <w:instrText xml:space="preserve"> PAGEREF _Toc5969143 \h </w:instrText>
             </w:r>
             <w:r>
               <w:rPr>
@@ -3644,7 +3820,7 @@
                 <w:noProof/>
                 <w:webHidden/>
               </w:rPr>
-              <w:t>16</w:t>
+              <w:t>17</w:t>
             </w:r>
             <w:r>
               <w:rPr>
@@ -3669,7 +3845,7 @@
               <w:lang w:eastAsia="nl-BE"/>
             </w:rPr>
           </w:pPr>
-          <w:hyperlink w:anchor="_Toc5785779" w:history="1">
+          <w:hyperlink w:anchor="_Toc5969144" w:history="1">
             <w:r>
               <w:rPr>
                 <w:rStyle w:val="Hyperlink"/>
@@ -3712,7 +3888,7 @@
                 <w:noProof/>
                 <w:webHidden/>
               </w:rPr>
-              <w:instrText xml:space="preserve"> PAGEREF _Toc5785779 \h </w:instrText>
+              <w:instrText xml:space="preserve"> PAGEREF _Toc5969144 \h </w:instrText>
             </w:r>
             <w:r>
               <w:rPr>
@@ -3732,7 +3908,7 @@
                 <w:noProof/>
                 <w:webHidden/>
               </w:rPr>
-              <w:t>16</w:t>
+              <w:t>17</w:t>
             </w:r>
             <w:r>
               <w:rPr>
@@ -3757,7 +3933,7 @@
               <w:lang w:eastAsia="nl-BE"/>
             </w:rPr>
           </w:pPr>
-          <w:hyperlink w:anchor="_Toc5785780" w:history="1">
+          <w:hyperlink w:anchor="_Toc5969145" w:history="1">
             <w:r>
               <w:rPr>
                 <w:rStyle w:val="Hyperlink"/>
@@ -3800,7 +3976,7 @@
                 <w:noProof/>
                 <w:webHidden/>
               </w:rPr>
-              <w:instrText xml:space="preserve"> PAGEREF _Toc5785780 \h </w:instrText>
+              <w:instrText xml:space="preserve"> PAGEREF _Toc5969145 \h </w:instrText>
             </w:r>
             <w:r>
               <w:rPr>
@@ -3820,7 +3996,7 @@
                 <w:noProof/>
                 <w:webHidden/>
               </w:rPr>
-              <w:t>16</w:t>
+              <w:t>17</w:t>
             </w:r>
             <w:r>
               <w:rPr>
@@ -3845,7 +4021,7 @@
               <w:lang w:eastAsia="nl-BE"/>
             </w:rPr>
           </w:pPr>
-          <w:hyperlink w:anchor="_Toc5785781" w:history="1">
+          <w:hyperlink w:anchor="_Toc5969146" w:history="1">
             <w:r>
               <w:rPr>
                 <w:rStyle w:val="Hyperlink"/>
@@ -3888,7 +4064,7 @@
                 <w:noProof/>
                 <w:webHidden/>
               </w:rPr>
-              <w:instrText xml:space="preserve"> PAGEREF _Toc5785781 \h </w:instrText>
+              <w:instrText xml:space="preserve"> PAGEREF _Toc5969146 \h </w:instrText>
             </w:r>
             <w:r>
               <w:rPr>
@@ -3908,7 +4084,7 @@
                 <w:noProof/>
                 <w:webHidden/>
               </w:rPr>
-              <w:t>16</w:t>
+              <w:t>17</w:t>
             </w:r>
             <w:r>
               <w:rPr>
@@ -3933,7 +4109,7 @@
               <w:lang w:eastAsia="nl-BE"/>
             </w:rPr>
           </w:pPr>
-          <w:hyperlink w:anchor="_Toc5785782" w:history="1">
+          <w:hyperlink w:anchor="_Toc5969147" w:history="1">
             <w:r>
               <w:rPr>
                 <w:rStyle w:val="Hyperlink"/>
@@ -3977,7 +4153,7 @@
                 <w:noProof/>
                 <w:webHidden/>
               </w:rPr>
-              <w:instrText xml:space="preserve"> PAGEREF _Toc5785782 \h </w:instrText>
+              <w:instrText xml:space="preserve"> PAGEREF _Toc5969147 \h </w:instrText>
             </w:r>
             <w:r>
               <w:rPr>
@@ -3997,7 +4173,7 @@
                 <w:noProof/>
                 <w:webHidden/>
               </w:rPr>
-              <w:t>18</w:t>
+              <w:t>19</w:t>
             </w:r>
             <w:r>
               <w:rPr>
@@ -4022,7 +4198,7 @@
               <w:lang w:eastAsia="nl-BE"/>
             </w:rPr>
           </w:pPr>
-          <w:hyperlink w:anchor="_Toc5785783" w:history="1">
+          <w:hyperlink w:anchor="_Toc5969148" w:history="1">
             <w:r>
               <w:rPr>
                 <w:rStyle w:val="Hyperlink"/>
@@ -4065,7 +4241,7 @@
                 <w:noProof/>
                 <w:webHidden/>
               </w:rPr>
-              <w:instrText xml:space="preserve"> PAGEREF _Toc5785783 \h </w:instrText>
+              <w:instrText xml:space="preserve"> PAGEREF _Toc5969148 \h </w:instrText>
             </w:r>
             <w:r>
               <w:rPr>
@@ -4085,7 +4261,7 @@
                 <w:noProof/>
                 <w:webHidden/>
               </w:rPr>
-              <w:t>18</w:t>
+              <w:t>19</w:t>
             </w:r>
             <w:r>
               <w:rPr>
@@ -4110,7 +4286,7 @@
               <w:lang w:eastAsia="nl-BE"/>
             </w:rPr>
           </w:pPr>
-          <w:hyperlink w:anchor="_Toc5785784" w:history="1">
+          <w:hyperlink w:anchor="_Toc5969149" w:history="1">
             <w:r>
               <w:rPr>
                 <w:rStyle w:val="Hyperlink"/>
@@ -4153,7 +4329,7 @@
                 <w:noProof/>
                 <w:webHidden/>
               </w:rPr>
-              <w:instrText xml:space="preserve"> PAGEREF _Toc5785784 \h </w:instrText>
+              <w:instrText xml:space="preserve"> PAGEREF _Toc5969149 \h </w:instrText>
             </w:r>
             <w:r>
               <w:rPr>
@@ -4173,7 +4349,7 @@
                 <w:noProof/>
                 <w:webHidden/>
               </w:rPr>
-              <w:t>18</w:t>
+              <w:t>19</w:t>
             </w:r>
             <w:r>
               <w:rPr>
@@ -4198,7 +4374,7 @@
               <w:lang w:eastAsia="nl-BE"/>
             </w:rPr>
           </w:pPr>
-          <w:hyperlink w:anchor="_Toc5785785" w:history="1">
+          <w:hyperlink w:anchor="_Toc5969150" w:history="1">
             <w:r>
               <w:rPr>
                 <w:rStyle w:val="Hyperlink"/>
@@ -4241,7 +4417,7 @@
                 <w:noProof/>
                 <w:webHidden/>
               </w:rPr>
-              <w:instrText xml:space="preserve"> PAGEREF _Toc5785785 \h </w:instrText>
+              <w:instrText xml:space="preserve"> PAGEREF _Toc5969150 \h </w:instrText>
             </w:r>
             <w:r>
               <w:rPr>
@@ -4261,7 +4437,7 @@
                 <w:noProof/>
                 <w:webHidden/>
               </w:rPr>
-              <w:t>18</w:t>
+              <w:t>19</w:t>
             </w:r>
             <w:r>
               <w:rPr>
@@ -4286,7 +4462,7 @@
               <w:lang w:eastAsia="nl-BE"/>
             </w:rPr>
           </w:pPr>
-          <w:hyperlink w:anchor="_Toc5785786" w:history="1">
+          <w:hyperlink w:anchor="_Toc5969151" w:history="1">
             <w:r>
               <w:rPr>
                 <w:rStyle w:val="Hyperlink"/>
@@ -4329,7 +4505,7 @@
                 <w:noProof/>
                 <w:webHidden/>
               </w:rPr>
-              <w:instrText xml:space="preserve"> PAGEREF _Toc5785786 \h </w:instrText>
+              <w:instrText xml:space="preserve"> PAGEREF _Toc5969151 \h </w:instrText>
             </w:r>
             <w:r>
               <w:rPr>
@@ -4349,7 +4525,7 @@
                 <w:noProof/>
                 <w:webHidden/>
               </w:rPr>
-              <w:t>19</w:t>
+              <w:t>20</w:t>
             </w:r>
             <w:r>
               <w:rPr>
@@ -4374,7 +4550,7 @@
               <w:lang w:eastAsia="nl-BE"/>
             </w:rPr>
           </w:pPr>
-          <w:hyperlink w:anchor="_Toc5785787" w:history="1">
+          <w:hyperlink w:anchor="_Toc5969152" w:history="1">
             <w:r>
               <w:rPr>
                 <w:rStyle w:val="Hyperlink"/>
@@ -4417,7 +4593,7 @@
                 <w:noProof/>
                 <w:webHidden/>
               </w:rPr>
-              <w:instrText xml:space="preserve"> PAGEREF _Toc5785787 \h </w:instrText>
+              <w:instrText xml:space="preserve"> PAGEREF _Toc5969152 \h </w:instrText>
             </w:r>
             <w:r>
               <w:rPr>
@@ -4437,7 +4613,7 @@
                 <w:noProof/>
                 <w:webHidden/>
               </w:rPr>
-              <w:t>19</w:t>
+              <w:t>20</w:t>
             </w:r>
             <w:r>
               <w:rPr>
@@ -4462,7 +4638,7 @@
               <w:lang w:eastAsia="nl-BE"/>
             </w:rPr>
           </w:pPr>
-          <w:hyperlink w:anchor="_Toc5785788" w:history="1">
+          <w:hyperlink w:anchor="_Toc5969153" w:history="1">
             <w:r>
               <w:rPr>
                 <w:rStyle w:val="Hyperlink"/>
@@ -4505,7 +4681,7 @@
                 <w:noProof/>
                 <w:webHidden/>
               </w:rPr>
-              <w:instrText xml:space="preserve"> PAGEREF _Toc5785788 \h </w:instrText>
+              <w:instrText xml:space="preserve"> PAGEREF _Toc5969153 \h </w:instrText>
             </w:r>
             <w:r>
               <w:rPr>
@@ -4525,7 +4701,7 @@
                 <w:noProof/>
                 <w:webHidden/>
               </w:rPr>
-              <w:t>19</w:t>
+              <w:t>20</w:t>
             </w:r>
             <w:r>
               <w:rPr>
@@ -4550,7 +4726,7 @@
               <w:lang w:eastAsia="nl-BE"/>
             </w:rPr>
           </w:pPr>
-          <w:hyperlink w:anchor="_Toc5785789" w:history="1">
+          <w:hyperlink w:anchor="_Toc5969154" w:history="1">
             <w:r>
               <w:rPr>
                 <w:rStyle w:val="Hyperlink"/>
@@ -4593,7 +4769,7 @@
                 <w:noProof/>
                 <w:webHidden/>
               </w:rPr>
-              <w:instrText xml:space="preserve"> PAGEREF _Toc5785789 \h </w:instrText>
+              <w:instrText xml:space="preserve"> PAGEREF _Toc5969154 \h </w:instrText>
             </w:r>
             <w:r>
               <w:rPr>
@@ -4613,7 +4789,7 @@
                 <w:noProof/>
                 <w:webHidden/>
               </w:rPr>
-              <w:t>19</w:t>
+              <w:t>20</w:t>
             </w:r>
             <w:r>
               <w:rPr>
@@ -4638,7 +4814,7 @@
               <w:lang w:eastAsia="nl-BE"/>
             </w:rPr>
           </w:pPr>
-          <w:hyperlink w:anchor="_Toc5785790" w:history="1">
+          <w:hyperlink w:anchor="_Toc5969155" w:history="1">
             <w:r>
               <w:rPr>
                 <w:rStyle w:val="Hyperlink"/>
@@ -4681,7 +4857,7 @@
                 <w:noProof/>
                 <w:webHidden/>
               </w:rPr>
-              <w:instrText xml:space="preserve"> PAGEREF _Toc5785790 \h </w:instrText>
+              <w:instrText xml:space="preserve"> PAGEREF _Toc5969155 \h </w:instrText>
             </w:r>
             <w:r>
               <w:rPr>
@@ -4701,7 +4877,7 @@
                 <w:noProof/>
                 <w:webHidden/>
               </w:rPr>
-              <w:t>19</w:t>
+              <w:t>20</w:t>
             </w:r>
             <w:r>
               <w:rPr>
@@ -4726,7 +4902,7 @@
               <w:lang w:eastAsia="nl-BE"/>
             </w:rPr>
           </w:pPr>
-          <w:hyperlink w:anchor="_Toc5785791" w:history="1">
+          <w:hyperlink w:anchor="_Toc5969156" w:history="1">
             <w:r>
               <w:rPr>
                 <w:rStyle w:val="Hyperlink"/>
@@ -4769,7 +4945,7 @@
                 <w:noProof/>
                 <w:webHidden/>
               </w:rPr>
-              <w:instrText xml:space="preserve"> PAGEREF _Toc5785791 \h </w:instrText>
+              <w:instrText xml:space="preserve"> PAGEREF _Toc5969156 \h </w:instrText>
             </w:r>
             <w:r>
               <w:rPr>
@@ -4789,7 +4965,183 @@
                 <w:noProof/>
                 <w:webHidden/>
               </w:rPr>
-              <w:t>19</w:t>
+              <w:t>20</w:t>
+            </w:r>
+            <w:r>
+              <w:rPr>
+                <w:noProof/>
+                <w:webHidden/>
+              </w:rPr>
+              <w:fldChar w:fldCharType="end"/>
+            </w:r>
+          </w:hyperlink>
+        </w:p>
+        <w:p>
+          <w:pPr>
+            <w:pStyle w:val="TOC3"/>
+            <w:tabs>
+              <w:tab w:val="left" w:pos="1320"/>
+              <w:tab w:val="right" w:leader="dot" w:pos="9060"/>
+            </w:tabs>
+            <w:rPr>
+              <w:rFonts w:asciiTheme="minorHAnsi" w:eastAsiaTheme="minorEastAsia" w:hAnsiTheme="minorHAnsi"/>
+              <w:noProof/>
+              <w:sz w:val="22"/>
+              <w:lang w:eastAsia="nl-BE"/>
+            </w:rPr>
+          </w:pPr>
+          <w:hyperlink w:anchor="_Toc5969157" w:history="1">
+            <w:r>
+              <w:rPr>
+                <w:rStyle w:val="Hyperlink"/>
+                <w:noProof/>
+              </w:rPr>
+              <w:t>10.1.5</w:t>
+            </w:r>
+            <w:r>
+              <w:rPr>
+                <w:rFonts w:asciiTheme="minorHAnsi" w:eastAsiaTheme="minorEastAsia" w:hAnsiTheme="minorHAnsi"/>
+                <w:noProof/>
+                <w:sz w:val="22"/>
+                <w:lang w:eastAsia="nl-BE"/>
+              </w:rPr>
+              <w:tab/>
+            </w:r>
+            <w:r>
+              <w:rPr>
+                <w:rStyle w:val="Hyperlink"/>
+                <w:noProof/>
+              </w:rPr>
+              <w:t>Hangman minigame</w:t>
+            </w:r>
+            <w:r>
+              <w:rPr>
+                <w:noProof/>
+                <w:webHidden/>
+              </w:rPr>
+              <w:tab/>
+            </w:r>
+            <w:r>
+              <w:rPr>
+                <w:noProof/>
+                <w:webHidden/>
+              </w:rPr>
+              <w:fldChar w:fldCharType="begin"/>
+            </w:r>
+            <w:r>
+              <w:rPr>
+                <w:noProof/>
+                <w:webHidden/>
+              </w:rPr>
+              <w:instrText xml:space="preserve"> PAGEREF _Toc5969157 \h </w:instrText>
+            </w:r>
+            <w:r>
+              <w:rPr>
+                <w:noProof/>
+                <w:webHidden/>
+              </w:rPr>
+            </w:r>
+            <w:r>
+              <w:rPr>
+                <w:noProof/>
+                <w:webHidden/>
+              </w:rPr>
+              <w:fldChar w:fldCharType="separate"/>
+            </w:r>
+            <w:r>
+              <w:rPr>
+                <w:noProof/>
+                <w:webHidden/>
+              </w:rPr>
+              <w:t>20</w:t>
+            </w:r>
+            <w:r>
+              <w:rPr>
+                <w:noProof/>
+                <w:webHidden/>
+              </w:rPr>
+              <w:fldChar w:fldCharType="end"/>
+            </w:r>
+          </w:hyperlink>
+        </w:p>
+        <w:p>
+          <w:pPr>
+            <w:pStyle w:val="TOC3"/>
+            <w:tabs>
+              <w:tab w:val="left" w:pos="1320"/>
+              <w:tab w:val="right" w:leader="dot" w:pos="9060"/>
+            </w:tabs>
+            <w:rPr>
+              <w:rFonts w:asciiTheme="minorHAnsi" w:eastAsiaTheme="minorEastAsia" w:hAnsiTheme="minorHAnsi"/>
+              <w:noProof/>
+              <w:sz w:val="22"/>
+              <w:lang w:eastAsia="nl-BE"/>
+            </w:rPr>
+          </w:pPr>
+          <w:hyperlink w:anchor="_Toc5969158" w:history="1">
+            <w:r>
+              <w:rPr>
+                <w:rStyle w:val="Hyperlink"/>
+                <w:noProof/>
+              </w:rPr>
+              <w:t>10.1.6</w:t>
+            </w:r>
+            <w:r>
+              <w:rPr>
+                <w:rFonts w:asciiTheme="minorHAnsi" w:eastAsiaTheme="minorEastAsia" w:hAnsiTheme="minorHAnsi"/>
+                <w:noProof/>
+                <w:sz w:val="22"/>
+                <w:lang w:eastAsia="nl-BE"/>
+              </w:rPr>
+              <w:tab/>
+            </w:r>
+            <w:r>
+              <w:rPr>
+                <w:rStyle w:val="Hyperlink"/>
+                <w:noProof/>
+              </w:rPr>
+              <w:t>Catcher minigame</w:t>
+            </w:r>
+            <w:r>
+              <w:rPr>
+                <w:noProof/>
+                <w:webHidden/>
+              </w:rPr>
+              <w:tab/>
+            </w:r>
+            <w:r>
+              <w:rPr>
+                <w:noProof/>
+                <w:webHidden/>
+              </w:rPr>
+              <w:fldChar w:fldCharType="begin"/>
+            </w:r>
+            <w:r>
+              <w:rPr>
+                <w:noProof/>
+                <w:webHidden/>
+              </w:rPr>
+              <w:instrText xml:space="preserve"> PAGEREF _Toc5969158 \h </w:instrText>
+            </w:r>
+            <w:r>
+              <w:rPr>
+                <w:noProof/>
+                <w:webHidden/>
+              </w:rPr>
+            </w:r>
+            <w:r>
+              <w:rPr>
+                <w:noProof/>
+                <w:webHidden/>
+              </w:rPr>
+              <w:fldChar w:fldCharType="separate"/>
+            </w:r>
+            <w:r>
+              <w:rPr>
+                <w:noProof/>
+                <w:webHidden/>
+              </w:rPr>
+              <w:t>20</w:t>
             </w:r>
             <w:r>
               <w:rPr>
@@ -4814,7 +5166,7 @@
               <w:lang w:eastAsia="nl-BE"/>
             </w:rPr>
           </w:pPr>
-          <w:hyperlink w:anchor="_Toc5785792" w:history="1">
+          <w:hyperlink w:anchor="_Toc5969159" w:history="1">
             <w:r>
               <w:rPr>
                 <w:rStyle w:val="Hyperlink"/>
@@ -4858,7 +5210,7 @@
                 <w:noProof/>
                 <w:webHidden/>
               </w:rPr>
-              <w:instrText xml:space="preserve"> PAGEREF _Toc5785792 \h </w:instrText>
+              <w:instrText xml:space="preserve"> PAGEREF _Toc5969159 \h </w:instrText>
             </w:r>
             <w:r>
               <w:rPr>
@@ -4878,7 +5230,7 @@
                 <w:noProof/>
                 <w:webHidden/>
               </w:rPr>
-              <w:t>19</w:t>
+              <w:t>20</w:t>
             </w:r>
             <w:r>
               <w:rPr>
@@ -4903,7 +5255,7 @@
               <w:lang w:eastAsia="nl-BE"/>
             </w:rPr>
           </w:pPr>
-          <w:hyperlink w:anchor="_Toc5785793" w:history="1">
+          <w:hyperlink w:anchor="_Toc5969160" w:history="1">
             <w:r>
               <w:rPr>
                 <w:rStyle w:val="Hyperlink"/>
@@ -4947,7 +5299,7 @@
                 <w:noProof/>
                 <w:webHidden/>
               </w:rPr>
-              <w:instrText xml:space="preserve"> PAGEREF _Toc5785793 \h </w:instrText>
+              <w:instrText xml:space="preserve"> PAGEREF _Toc5969160 \h </w:instrText>
             </w:r>
             <w:r>
               <w:rPr>
@@ -4967,7 +5319,7 @@
                 <w:noProof/>
                 <w:webHidden/>
               </w:rPr>
-              <w:t>19</w:t>
+              <w:t>20</w:t>
             </w:r>
             <w:r>
               <w:rPr>
@@ -4992,7 +5344,7 @@
               <w:lang w:eastAsia="nl-BE"/>
             </w:rPr>
           </w:pPr>
-          <w:hyperlink w:anchor="_Toc5785794" w:history="1">
+          <w:hyperlink w:anchor="_Toc5969161" w:history="1">
             <w:r>
               <w:rPr>
                 <w:rStyle w:val="Hyperlink"/>
@@ -5036,7 +5388,7 @@
                 <w:noProof/>
                 <w:webHidden/>
               </w:rPr>
-              <w:instrText xml:space="preserve"> PAGEREF _Toc5785794 \h </w:instrText>
+              <w:instrText xml:space="preserve"> PAGEREF _Toc5969161 \h </w:instrText>
             </w:r>
             <w:r>
               <w:rPr>
@@ -5056,7 +5408,7 @@
                 <w:noProof/>
                 <w:webHidden/>
               </w:rPr>
-              <w:t>19</w:t>
+              <w:t>20</w:t>
             </w:r>
             <w:r>
               <w:rPr>
@@ -5081,7 +5433,7 @@
               <w:lang w:eastAsia="nl-BE"/>
             </w:rPr>
           </w:pPr>
-          <w:hyperlink w:anchor="_Toc5785795" w:history="1">
+          <w:hyperlink w:anchor="_Toc5969162" w:history="1">
             <w:r>
               <w:rPr>
                 <w:rStyle w:val="Hyperlink"/>
@@ -5125,7 +5477,7 @@
                 <w:noProof/>
                 <w:webHidden/>
               </w:rPr>
-              <w:instrText xml:space="preserve"> PAGEREF _Toc5785795 \h </w:instrText>
+              <w:instrText xml:space="preserve"> PAGEREF _Toc5969162 \h </w:instrText>
             </w:r>
             <w:r>
               <w:rPr>
@@ -5145,7 +5497,7 @@
                 <w:noProof/>
                 <w:webHidden/>
               </w:rPr>
-              <w:t>19</w:t>
+              <w:t>20</w:t>
             </w:r>
             <w:r>
               <w:rPr>
@@ -5170,7 +5522,7 @@
               <w:lang w:eastAsia="nl-BE"/>
             </w:rPr>
           </w:pPr>
-          <w:hyperlink w:anchor="_Toc5785796" w:history="1">
+          <w:hyperlink w:anchor="_Toc5969163" w:history="1">
             <w:r>
               <w:rPr>
                 <w:rStyle w:val="Hyperlink"/>
@@ -5213,7 +5565,7 @@
                 <w:noProof/>
                 <w:webHidden/>
               </w:rPr>
-              <w:instrText xml:space="preserve"> PAGEREF _Toc5785796 \h </w:instrText>
+              <w:instrText xml:space="preserve"> PAGEREF _Toc5969163 \h </w:instrText>
             </w:r>
             <w:r>
               <w:rPr>
@@ -5233,7 +5585,7 @@
                 <w:noProof/>
                 <w:webHidden/>
               </w:rPr>
-              <w:t>20</w:t>
+              <w:t>21</w:t>
             </w:r>
             <w:r>
               <w:rPr>
@@ -5295,7 +5647,7 @@
       <w:pPr>
         <w:pStyle w:val="Title"/>
       </w:pPr>
-      <w:bookmarkStart w:id="13" w:name="_Toc5785755"/>
+      <w:bookmarkStart w:id="13" w:name="_Toc5969118"/>
       <w:r>
         <w:lastRenderedPageBreak/>
         <w:t>Titel</w:t>
@@ -5311,7 +5663,7 @@
       </w:pPr>
       <w:bookmarkStart w:id="14" w:name="_Toc455153281"/>
       <w:bookmarkStart w:id="15" w:name="_Toc455153826"/>
-      <w:bookmarkStart w:id="16" w:name="_Toc5785756"/>
+      <w:bookmarkStart w:id="16" w:name="_Toc5969119"/>
       <w:r>
         <w:t>Subtitel</w:t>
       </w:r>
@@ -5332,7 +5684,7 @@
       <w:bookmarkStart w:id="18" w:name="_Toc455153282"/>
       <w:bookmarkStart w:id="19" w:name="_Toc455153827"/>
       <w:bookmarkStart w:id="20" w:name="_Toc455153994"/>
-      <w:bookmarkStart w:id="21" w:name="_Toc5785757"/>
+      <w:bookmarkStart w:id="21" w:name="_Toc5969120"/>
       <w:r>
         <w:t>Kop 1</w:t>
       </w:r>
@@ -5351,7 +5703,7 @@
       <w:bookmarkStart w:id="24" w:name="_Toc455153283"/>
       <w:bookmarkStart w:id="25" w:name="_Toc455153828"/>
       <w:bookmarkStart w:id="26" w:name="_Toc455153995"/>
-      <w:bookmarkStart w:id="27" w:name="_Toc5785758"/>
+      <w:bookmarkStart w:id="27" w:name="_Toc5969121"/>
       <w:r>
         <w:t>Kop 2</w:t>
       </w:r>
@@ -5372,7 +5724,7 @@
       <w:bookmarkStart w:id="31" w:name="_Toc455153284"/>
       <w:bookmarkStart w:id="32" w:name="_Toc455153829"/>
       <w:bookmarkStart w:id="33" w:name="_Toc455153996"/>
-      <w:bookmarkStart w:id="34" w:name="_Toc5785759"/>
+      <w:bookmarkStart w:id="34" w:name="_Toc5969122"/>
       <w:r>
         <w:t>Kop 3</w:t>
       </w:r>
@@ -5412,7 +5764,7 @@
       <w:pPr>
         <w:pStyle w:val="Heading1"/>
       </w:pPr>
-      <w:bookmarkStart w:id="35" w:name="_Toc5785760"/>
+      <w:bookmarkStart w:id="35" w:name="_Toc5969123"/>
       <w:r>
         <w:lastRenderedPageBreak/>
         <w:t>Voor aanvang van de stage</w:t>
@@ -5745,7 +6097,7 @@
       <w:pPr>
         <w:pStyle w:val="Heading1"/>
       </w:pPr>
-      <w:bookmarkStart w:id="36" w:name="_Toc5785761"/>
+      <w:bookmarkStart w:id="36" w:name="_Toc5969124"/>
       <w:r>
         <w:t>Na afloop van de stage</w:t>
       </w:r>
@@ -5969,7 +6321,7 @@
           <w:szCs w:val="28"/>
         </w:rPr>
       </w:pPr>
-      <w:bookmarkStart w:id="37" w:name="_Toc5785762"/>
+      <w:bookmarkStart w:id="37" w:name="_Toc5969125"/>
       <w:r>
         <w:lastRenderedPageBreak/>
         <w:t>Analytische benodigdheden</w:t>
@@ -6009,7 +6361,7 @@
       <w:pPr>
         <w:pStyle w:val="Heading1"/>
       </w:pPr>
-      <w:bookmarkStart w:id="38" w:name="_Toc5785763"/>
+      <w:bookmarkStart w:id="38" w:name="_Toc5969126"/>
       <w:r>
         <w:lastRenderedPageBreak/>
         <w:t>Handleiding</w:t>
@@ -6020,7 +6372,7 @@
       <w:pPr>
         <w:pStyle w:val="Heading2"/>
       </w:pPr>
-      <w:bookmarkStart w:id="39" w:name="_Toc5785764"/>
+      <w:bookmarkStart w:id="39" w:name="_Toc5969127"/>
       <w:r>
         <w:t>Algemeen</w:t>
       </w:r>
@@ -6050,7 +6402,7 @@
       <w:pPr>
         <w:pStyle w:val="Heading3"/>
       </w:pPr>
-      <w:bookmarkStart w:id="40" w:name="_Toc5785765"/>
+      <w:bookmarkStart w:id="40" w:name="_Toc5969128"/>
       <w:r>
         <w:t>Quiz &amp; Score</w:t>
       </w:r>
@@ -6139,7 +6491,7 @@
       <w:pPr>
         <w:pStyle w:val="Heading2"/>
       </w:pPr>
-      <w:bookmarkStart w:id="41" w:name="_Toc5785766"/>
+      <w:bookmarkStart w:id="41" w:name="_Toc5969129"/>
       <w:r>
         <w:t>Producer level</w:t>
       </w:r>
@@ -6492,7 +6844,7 @@
       <w:pPr>
         <w:pStyle w:val="Heading2"/>
       </w:pPr>
-      <w:bookmarkStart w:id="42" w:name="_Toc5785767"/>
+      <w:bookmarkStart w:id="42" w:name="_Toc5969130"/>
       <w:r>
         <w:lastRenderedPageBreak/>
         <w:t>TGO level</w:t>
@@ -6549,7 +6901,7 @@
       <w:pPr>
         <w:pStyle w:val="Heading3"/>
       </w:pPr>
-      <w:bookmarkStart w:id="43" w:name="_Toc5785768"/>
+      <w:bookmarkStart w:id="43" w:name="_Toc5969131"/>
       <w:r>
         <w:t>Memory</w:t>
       </w:r>
@@ -6662,7 +7014,7 @@
       <w:pPr>
         <w:pStyle w:val="Heading3"/>
       </w:pPr>
-      <w:bookmarkStart w:id="44" w:name="_Toc5785769"/>
+      <w:bookmarkStart w:id="44" w:name="_Toc5969132"/>
       <w:r>
         <w:t>Breakout</w:t>
       </w:r>
@@ -6789,7 +7141,7 @@
       <w:pPr>
         <w:pStyle w:val="Heading3"/>
       </w:pPr>
-      <w:bookmarkStart w:id="45" w:name="_Toc5785770"/>
+      <w:bookmarkStart w:id="45" w:name="_Toc5969133"/>
       <w:r>
         <w:lastRenderedPageBreak/>
         <w:t>Simon says</w:t>
@@ -6986,7 +7338,7 @@
       <w:pPr>
         <w:pStyle w:val="Heading3"/>
       </w:pPr>
-      <w:bookmarkStart w:id="46" w:name="_Toc5785771"/>
+      <w:bookmarkStart w:id="46" w:name="_Toc5969134"/>
       <w:r>
         <w:t>Mastermind</w:t>
       </w:r>
@@ -7136,6 +7488,388 @@
           <w:lang w:val="nl-NL" w:eastAsia="nl-NL"/>
         </w:rPr>
         <w:t>De speler wint dus als er vier groene bolletjes naast het laatst gegeven antwoord staan.</w:t>
+      </w:r>
+    </w:p>
+    <w:p>
+      <w:pPr>
+        <w:rPr>
+          <w:lang w:val="nl-NL" w:eastAsia="nl-NL"/>
+        </w:rPr>
+      </w:pPr>
+    </w:p>
+    <w:p>
+      <w:pPr>
+        <w:spacing w:after="160" w:line="259" w:lineRule="auto"/>
+        <w:rPr>
+          <w:rFonts w:eastAsia="Times New Roman" w:cs="Arial"/>
+          <w:b/>
+          <w:bCs/>
+          <w:sz w:val="24"/>
+          <w:szCs w:val="26"/>
+          <w:lang w:val="nl-NL" w:eastAsia="nl-NL"/>
+        </w:rPr>
+      </w:pPr>
+      <w:r>
+        <w:br w:type="page"/>
+      </w:r>
+    </w:p>
+    <w:p>
+      <w:pPr>
+        <w:pStyle w:val="Heading3"/>
+      </w:pPr>
+      <w:bookmarkStart w:id="47" w:name="_Toc5969135"/>
+      <w:r>
+        <w:lastRenderedPageBreak/>
+        <w:t>Hangman</w:t>
+      </w:r>
+      <w:bookmarkEnd w:id="47"/>
+    </w:p>
+    <w:p>
+      <w:pPr>
+        <w:rPr>
+          <w:lang w:val="nl-NL" w:eastAsia="nl-NL"/>
+        </w:rPr>
+      </w:pPr>
+      <w:r>
+        <w:rPr>
+          <w:lang w:val="nl-NL" w:eastAsia="nl-NL"/>
+        </w:rPr>
+        <w:t xml:space="preserve">Bij aanvang van de Hangman minigame, zal er een </w:t>
+      </w:r>
+      <w:r>
+        <w:rPr>
+          <w:lang w:val="nl-NL" w:eastAsia="nl-NL"/>
+        </w:rPr>
+        <w:t xml:space="preserve">willekeurig </w:t>
+      </w:r>
+      <w:r>
+        <w:rPr>
+          <w:lang w:val="nl-NL" w:eastAsia="nl-NL"/>
+        </w:rPr>
+        <w:t xml:space="preserve">woord worden gekozen uit een </w:t>
+      </w:r>
+      <w:r>
+        <w:rPr>
+          <w:lang w:val="nl-NL" w:eastAsia="nl-NL"/>
+        </w:rPr>
+        <w:t>woordendatabank.</w:t>
+      </w:r>
+    </w:p>
+    <w:p>
+      <w:pPr>
+        <w:rPr>
+          <w:lang w:val="nl-NL" w:eastAsia="nl-NL"/>
+        </w:rPr>
+      </w:pPr>
+    </w:p>
+    <w:p>
+      <w:pPr>
+        <w:rPr>
+          <w:lang w:val="nl-NL" w:eastAsia="nl-NL"/>
+        </w:rPr>
+      </w:pPr>
+      <w:r>
+        <w:rPr>
+          <w:lang w:val="nl-NL" w:eastAsia="nl-NL"/>
+        </w:rPr>
+        <w:t>Het doel van deze minigame is dat de speler het willekeurig gekozen woord moet raden.</w:t>
+      </w:r>
+    </w:p>
+    <w:p>
+      <w:pPr>
+        <w:rPr>
+          <w:lang w:val="nl-NL" w:eastAsia="nl-NL"/>
+        </w:rPr>
+      </w:pPr>
+      <w:r>
+        <w:rPr>
+          <w:lang w:val="nl-NL" w:eastAsia="nl-NL"/>
+        </w:rPr>
+        <w:t>De speler wordt hierin al gedeeltelijk in geholpen door</w:t>
+      </w:r>
+      <w:r>
+        <w:rPr>
+          <w:lang w:val="nl-NL" w:eastAsia="nl-NL"/>
+        </w:rPr>
+        <w:t>dat</w:t>
+      </w:r>
+      <w:r>
+        <w:rPr>
+          <w:lang w:val="nl-NL" w:eastAsia="nl-NL"/>
+        </w:rPr>
+        <w:t xml:space="preserve"> de lengte van het woord </w:t>
+      </w:r>
+      <w:r>
+        <w:rPr>
+          <w:lang w:val="nl-NL" w:eastAsia="nl-NL"/>
+        </w:rPr>
+        <w:t>wordt weergegeven</w:t>
+      </w:r>
+      <w:r>
+        <w:rPr>
+          <w:lang w:val="nl-NL" w:eastAsia="nl-NL"/>
+        </w:rPr>
+        <w:t xml:space="preserve"> met underscores die elke letter in het woord representeren.</w:t>
+      </w:r>
+    </w:p>
+    <w:p>
+      <w:pPr>
+        <w:rPr>
+          <w:lang w:val="nl-NL" w:eastAsia="nl-NL"/>
+        </w:rPr>
+      </w:pPr>
+    </w:p>
+    <w:p>
+      <w:pPr>
+        <w:rPr>
+          <w:lang w:val="nl-NL" w:eastAsia="nl-NL"/>
+        </w:rPr>
+      </w:pPr>
+      <w:r>
+        <w:rPr>
+          <w:lang w:val="nl-NL" w:eastAsia="nl-NL"/>
+        </w:rPr>
+        <w:t>De speler kan dan kiezen om een letter te raden of om het hele woord te raden.</w:t>
+      </w:r>
+    </w:p>
+    <w:p>
+      <w:pPr>
+        <w:rPr>
+          <w:lang w:val="nl-NL" w:eastAsia="nl-NL"/>
+        </w:rPr>
+      </w:pPr>
+    </w:p>
+    <w:p>
+      <w:pPr>
+        <w:rPr>
+          <w:lang w:val="nl-NL" w:eastAsia="nl-NL"/>
+        </w:rPr>
+      </w:pPr>
+      <w:r>
+        <w:rPr>
+          <w:lang w:val="nl-NL" w:eastAsia="nl-NL"/>
+        </w:rPr>
+        <w:t>Indien de speler ervoor kiest om een letter te raden, dan kunnen er twee zaken plaatsvinden:</w:t>
+      </w:r>
+    </w:p>
+    <w:p>
+      <w:pPr>
+        <w:rPr>
+          <w:lang w:val="nl-NL" w:eastAsia="nl-NL"/>
+        </w:rPr>
+      </w:pPr>
+    </w:p>
+    <w:p>
+      <w:pPr>
+        <w:pStyle w:val="ListParagraph"/>
+        <w:numPr>
+          <w:ilvl w:val="0"/>
+          <w:numId w:val="48"/>
+        </w:numPr>
+        <w:rPr>
+          <w:lang w:val="nl-NL" w:eastAsia="nl-NL"/>
+        </w:rPr>
+      </w:pPr>
+      <w:r>
+        <w:rPr>
+          <w:lang w:val="nl-NL" w:eastAsia="nl-NL"/>
+        </w:rPr>
+        <w:t>De letter maakt deel uit van het woord en alle plaatsen waar de letter voorkomt in het verborgen woord, zullen vervangen worden door de gekozen letter.</w:t>
+      </w:r>
+    </w:p>
+    <w:p>
+      <w:pPr>
+        <w:pStyle w:val="ListParagraph"/>
+        <w:rPr>
+          <w:lang w:val="nl-NL" w:eastAsia="nl-NL"/>
+        </w:rPr>
+      </w:pPr>
+    </w:p>
+    <w:p>
+      <w:pPr>
+        <w:pStyle w:val="ListParagraph"/>
+        <w:numPr>
+          <w:ilvl w:val="0"/>
+          <w:numId w:val="48"/>
+        </w:numPr>
+        <w:rPr>
+          <w:lang w:val="nl-NL" w:eastAsia="nl-NL"/>
+        </w:rPr>
+      </w:pPr>
+      <w:r>
+        <w:rPr>
+          <w:lang w:val="nl-NL" w:eastAsia="nl-NL"/>
+        </w:rPr>
+        <w:t>De letter maakt geen deel uit van het woord en wordt toegevoegd aan een lijst met foutive woorden die de speler ten allen tijde kan zien en raadplegen.</w:t>
+      </w:r>
+    </w:p>
+    <w:p>
+      <w:pPr>
+        <w:pStyle w:val="ListParagraph"/>
+        <w:rPr>
+          <w:lang w:val="nl-NL" w:eastAsia="nl-NL"/>
+        </w:rPr>
+      </w:pPr>
+      <w:r>
+        <w:rPr>
+          <w:lang w:val="nl-NL" w:eastAsia="nl-NL"/>
+        </w:rPr>
+        <w:t>Ook wordt er bij elke foutive poging van het raden van een letter een deel van de ‘Hangman’ afbeelding getoond.</w:t>
+      </w:r>
+    </w:p>
+    <w:p>
+      <w:pPr>
+        <w:pStyle w:val="ListParagraph"/>
+        <w:rPr>
+          <w:lang w:val="nl-NL" w:eastAsia="nl-NL"/>
+        </w:rPr>
+      </w:pPr>
+    </w:p>
+    <w:p>
+      <w:pPr>
+        <w:pStyle w:val="ListParagraph"/>
+        <w:rPr>
+          <w:lang w:val="nl-NL" w:eastAsia="nl-NL"/>
+        </w:rPr>
+      </w:pPr>
+      <w:r>
+        <w:rPr>
+          <w:lang w:val="nl-NL" w:eastAsia="nl-NL"/>
+        </w:rPr>
+        <w:t>Indien de afbeelding de volledige ‘Hangman’ toont (of na een bepaald aantal pogingen), dan verliest de speler het spel en moet de speler het spel resetten.</w:t>
+      </w:r>
+    </w:p>
+    <w:p>
+      <w:pPr>
+        <w:pStyle w:val="ListParagraph"/>
+        <w:rPr>
+          <w:lang w:val="nl-NL" w:eastAsia="nl-NL"/>
+        </w:rPr>
+      </w:pPr>
+    </w:p>
+    <w:p>
+      <w:pPr>
+        <w:rPr>
+          <w:lang w:val="nl-NL" w:eastAsia="nl-NL"/>
+        </w:rPr>
+      </w:pPr>
+      <w:r>
+        <w:rPr>
+          <w:lang w:val="nl-NL" w:eastAsia="nl-NL"/>
+        </w:rPr>
+        <w:t>Indien de speler ervoor kiest om een woord te raden, dan kunnen er twee zaken plaatsvinden:</w:t>
+      </w:r>
+    </w:p>
+    <w:p>
+      <w:pPr>
+        <w:rPr>
+          <w:lang w:val="nl-NL" w:eastAsia="nl-NL"/>
+        </w:rPr>
+      </w:pPr>
+    </w:p>
+    <w:p>
+      <w:pPr>
+        <w:pStyle w:val="ListParagraph"/>
+        <w:numPr>
+          <w:ilvl w:val="0"/>
+          <w:numId w:val="49"/>
+        </w:numPr>
+        <w:rPr>
+          <w:lang w:val="nl-NL" w:eastAsia="nl-NL"/>
+        </w:rPr>
+      </w:pPr>
+      <w:r>
+        <w:rPr>
+          <w:lang w:val="nl-NL" w:eastAsia="nl-NL"/>
+        </w:rPr>
+        <w:t xml:space="preserve">Het geraden woord stemt overeen met het </w:t>
+      </w:r>
+      <w:r>
+        <w:rPr>
+          <w:lang w:val="nl-NL" w:eastAsia="nl-NL"/>
+        </w:rPr>
+        <w:t>willekeurig geselecteerde woord en de speler wint het spel</w:t>
+      </w:r>
+    </w:p>
+    <w:p>
+      <w:pPr>
+        <w:pStyle w:val="ListParagraph"/>
+        <w:numPr>
+          <w:ilvl w:val="0"/>
+          <w:numId w:val="49"/>
+        </w:numPr>
+        <w:rPr>
+          <w:lang w:val="nl-NL" w:eastAsia="nl-NL"/>
+        </w:rPr>
+      </w:pPr>
+      <w:r>
+        <w:rPr>
+          <w:lang w:val="nl-NL" w:eastAsia="nl-NL"/>
+        </w:rPr>
+        <w:t>Het geraden woord stemt niet overeen met het willekeurig geselecteerde woord en de speler verliest het spel</w:t>
+      </w:r>
+    </w:p>
+    <w:p>
+      <w:pPr>
+        <w:rPr>
+          <w:lang w:val="nl-NL" w:eastAsia="nl-NL"/>
+        </w:rPr>
+      </w:pPr>
+      <w:r>
+        <w:rPr>
+          <w:lang w:val="nl-NL" w:eastAsia="nl-NL"/>
+        </w:rPr>
+        <w:t>In beide gevallen zal het willekeurig geselecteerde woord getoond worden aan de speler.</w:t>
+      </w:r>
+    </w:p>
+    <w:p>
+      <w:pPr>
+        <w:rPr>
+          <w:lang w:val="nl-NL" w:eastAsia="nl-NL"/>
+        </w:rPr>
+      </w:pPr>
+    </w:p>
+    <w:p>
+      <w:pPr>
+        <w:pStyle w:val="Heading3"/>
+      </w:pPr>
+      <w:bookmarkStart w:id="48" w:name="_Toc5969136"/>
+      <w:r>
+        <w:t>Catcher</w:t>
+      </w:r>
+      <w:bookmarkEnd w:id="48"/>
+    </w:p>
+    <w:p>
+      <w:pPr>
+        <w:spacing w:after="160" w:line="259" w:lineRule="auto"/>
+      </w:pPr>
+      <w:r>
+        <w:t>Bij de Catcher minigame is het doel van de speler</w:t>
+      </w:r>
+      <w:r>
+        <w:t xml:space="preserve"> om zoveel mogelijk ‘lightning’ of electriciteit op te vangen.</w:t>
+      </w:r>
+    </w:p>
+    <w:p>
+      <w:pPr>
+        <w:spacing w:after="160" w:line="259" w:lineRule="auto"/>
+      </w:pPr>
+      <w:r>
+        <w:t>Dit kan de speler bereiken door een catcher te besturen dat gebonden is aan de horizontale bewegingen van de</w:t>
+      </w:r>
+      <w:r>
+        <w:t xml:space="preserve"> muis</w:t>
+      </w:r>
+      <w:r>
+        <w:t>.</w:t>
+      </w:r>
+    </w:p>
+    <w:p>
+      <w:pPr>
+        <w:spacing w:after="160" w:line="259" w:lineRule="auto"/>
+      </w:pPr>
+      <w:r>
+        <w:t>Telkens als de speler een aantal electriciteitsobjecten gevangen heeft, dan stijgt ook telkens de moeilijkheidsgraad van het spel. Dit wil zeggen daar er meer electriciteitsobjecten tegelijkertijd zullen voorkomen en ook de snelheid waarmee de electriciteitsobjecten bewegen zal stijgen.</w:t>
       </w:r>
     </w:p>
     <w:p>
@@ -7152,6 +7886,11 @@
         </w:rPr>
       </w:pPr>
       <w:r>
+        <w:t>Indien de speler mist en er een electriciteitsobject de bodem zou raken, dan verliest de speler het spel en wordt het spel en de moeilijkheidsgraad gereset.</w:t>
+      </w:r>
+      <w:bookmarkStart w:id="49" w:name="_GoBack"/>
+      <w:bookmarkEnd w:id="49"/>
+      <w:r>
         <w:br w:type="page"/>
       </w:r>
     </w:p>
@@ -7159,12 +7898,12 @@
       <w:pPr>
         <w:pStyle w:val="Heading2"/>
       </w:pPr>
-      <w:bookmarkStart w:id="47" w:name="_Toc5785772"/>
+      <w:bookmarkStart w:id="50" w:name="_Toc5969137"/>
       <w:r>
         <w:lastRenderedPageBreak/>
         <w:t>DGO level</w:t>
       </w:r>
-      <w:bookmarkEnd w:id="47"/>
+      <w:bookmarkEnd w:id="50"/>
     </w:p>
     <w:p>
       <w:pPr>
@@ -7481,12 +8220,12 @@
       <w:pPr>
         <w:pStyle w:val="Heading2"/>
       </w:pPr>
-      <w:bookmarkStart w:id="48" w:name="_Toc5785773"/>
+      <w:bookmarkStart w:id="51" w:name="_Toc5969138"/>
       <w:r>
         <w:lastRenderedPageBreak/>
         <w:t>Supplier level</w:t>
       </w:r>
-      <w:bookmarkEnd w:id="48"/>
+      <w:bookmarkEnd w:id="51"/>
     </w:p>
     <w:p>
       <w:pPr>
@@ -7721,12 +8460,12 @@
       <w:pPr>
         <w:pStyle w:val="Heading2"/>
       </w:pPr>
-      <w:bookmarkStart w:id="49" w:name="_Toc5785774"/>
+      <w:bookmarkStart w:id="52" w:name="_Toc5969139"/>
       <w:r>
         <w:lastRenderedPageBreak/>
         <w:t>Consumer level</w:t>
       </w:r>
-      <w:bookmarkEnd w:id="49"/>
+      <w:bookmarkEnd w:id="52"/>
     </w:p>
     <w:p>
       <w:pPr>
@@ -8113,12 +8852,12 @@
       <w:pPr>
         <w:pStyle w:val="Heading2"/>
       </w:pPr>
-      <w:bookmarkStart w:id="50" w:name="_Toc5785775"/>
+      <w:bookmarkStart w:id="53" w:name="_Toc5969140"/>
       <w:r>
         <w:lastRenderedPageBreak/>
         <w:t>Mecoms level</w:t>
       </w:r>
-      <w:bookmarkEnd w:id="50"/>
+      <w:bookmarkEnd w:id="53"/>
     </w:p>
     <w:p>
       <w:pPr>
@@ -8269,32 +9008,32 @@
       <w:pPr>
         <w:pStyle w:val="Heading1"/>
       </w:pPr>
-      <w:bookmarkStart w:id="51" w:name="_Toc5785776"/>
+      <w:bookmarkStart w:id="54" w:name="_Toc5969141"/>
       <w:r>
         <w:lastRenderedPageBreak/>
         <w:t>Project structuur</w:t>
       </w:r>
-      <w:bookmarkEnd w:id="51"/>
+      <w:bookmarkEnd w:id="54"/>
     </w:p>
     <w:p>
       <w:pPr>
         <w:pStyle w:val="Heading2"/>
       </w:pPr>
-      <w:bookmarkStart w:id="52" w:name="_Toc5785777"/>
+      <w:bookmarkStart w:id="55" w:name="_Toc5969142"/>
       <w:r>
         <w:t>Doc</w:t>
       </w:r>
-      <w:bookmarkEnd w:id="52"/>
+      <w:bookmarkEnd w:id="55"/>
     </w:p>
     <w:p>
       <w:pPr>
         <w:pStyle w:val="Heading3"/>
       </w:pPr>
-      <w:bookmarkStart w:id="53" w:name="_Toc5785778"/>
+      <w:bookmarkStart w:id="56" w:name="_Toc5969143"/>
       <w:r>
         <w:t>Nieuwe documentatie</w:t>
       </w:r>
-      <w:bookmarkEnd w:id="53"/>
+      <w:bookmarkEnd w:id="56"/>
     </w:p>
     <w:p>
       <w:pPr>
@@ -8415,11 +9154,11 @@
       <w:pPr>
         <w:pStyle w:val="Heading3"/>
       </w:pPr>
-      <w:bookmarkStart w:id="54" w:name="_Toc5785779"/>
+      <w:bookmarkStart w:id="57" w:name="_Toc5969144"/>
       <w:r>
         <w:t>Originele documentatie</w:t>
       </w:r>
-      <w:bookmarkEnd w:id="54"/>
+      <w:bookmarkEnd w:id="57"/>
     </w:p>
     <w:p>
       <w:pPr>
@@ -8553,21 +9292,21 @@
       <w:pPr>
         <w:pStyle w:val="Heading2"/>
       </w:pPr>
-      <w:bookmarkStart w:id="55" w:name="_Toc5785780"/>
+      <w:bookmarkStart w:id="58" w:name="_Toc5969145"/>
       <w:r>
         <w:t>Src</w:t>
       </w:r>
-      <w:bookmarkEnd w:id="55"/>
+      <w:bookmarkEnd w:id="58"/>
     </w:p>
     <w:p>
       <w:pPr>
         <w:pStyle w:val="Heading3"/>
       </w:pPr>
-      <w:bookmarkStart w:id="56" w:name="_Toc5785781"/>
+      <w:bookmarkStart w:id="59" w:name="_Toc5969146"/>
       <w:r>
         <w:t>Mecity project</w:t>
       </w:r>
-      <w:bookmarkEnd w:id="56"/>
+      <w:bookmarkEnd w:id="59"/>
     </w:p>
     <w:p>
       <w:pPr>
@@ -9363,8 +10102,6 @@
       <w:pPr>
         <w:pStyle w:val="Heading4"/>
       </w:pPr>
-      <w:bookmarkStart w:id="57" w:name="_GoBack"/>
-      <w:bookmarkEnd w:id="57"/>
       <w:r>
         <w:br w:type="page"/>
       </w:r>
@@ -9377,42 +10114,42 @@
           <w:sz w:val="22"/>
         </w:rPr>
       </w:pPr>
-      <w:bookmarkStart w:id="58" w:name="_Toc5785782"/>
+      <w:bookmarkStart w:id="60" w:name="_Toc5969147"/>
       <w:r>
         <w:lastRenderedPageBreak/>
         <w:t>How to’s</w:t>
       </w:r>
-      <w:bookmarkEnd w:id="58"/>
+      <w:bookmarkEnd w:id="60"/>
     </w:p>
     <w:p>
       <w:pPr>
         <w:pStyle w:val="Heading2"/>
       </w:pPr>
-      <w:bookmarkStart w:id="59" w:name="_Toc5785783"/>
+      <w:bookmarkStart w:id="61" w:name="_Toc5969148"/>
       <w:r>
         <w:t>Vragen toevoegen of aanpassen</w:t>
       </w:r>
-      <w:bookmarkEnd w:id="59"/>
+      <w:bookmarkEnd w:id="61"/>
     </w:p>
     <w:p>
       <w:pPr>
         <w:pStyle w:val="Heading2"/>
       </w:pPr>
-      <w:bookmarkStart w:id="60" w:name="_Toc5785784"/>
+      <w:bookmarkStart w:id="62" w:name="_Toc5969149"/>
       <w:r>
         <w:t>Variabelen aanpassen</w:t>
       </w:r>
-      <w:bookmarkEnd w:id="60"/>
+      <w:bookmarkEnd w:id="62"/>
     </w:p>
     <w:p>
       <w:pPr>
         <w:pStyle w:val="Heading2"/>
       </w:pPr>
-      <w:bookmarkStart w:id="61" w:name="_Toc5785785"/>
+      <w:bookmarkStart w:id="63" w:name="_Toc5969150"/>
       <w:r>
         <w:t>Levels toevoegen</w:t>
       </w:r>
-      <w:bookmarkEnd w:id="61"/>
+      <w:bookmarkEnd w:id="63"/>
     </w:p>
     <w:p>
       <w:pPr>
@@ -9634,32 +10371,32 @@
       <w:pPr>
         <w:pStyle w:val="Heading1"/>
       </w:pPr>
-      <w:bookmarkStart w:id="62" w:name="_Toc5785786"/>
+      <w:bookmarkStart w:id="64" w:name="_Toc5969151"/>
       <w:r>
         <w:lastRenderedPageBreak/>
         <w:t>Bijlagen</w:t>
       </w:r>
-      <w:bookmarkEnd w:id="62"/>
+      <w:bookmarkEnd w:id="64"/>
     </w:p>
     <w:p>
       <w:pPr>
         <w:pStyle w:val="Heading2"/>
       </w:pPr>
-      <w:bookmarkStart w:id="63" w:name="_Toc5785787"/>
+      <w:bookmarkStart w:id="65" w:name="_Toc5969152"/>
       <w:r>
         <w:t>TGO level</w:t>
       </w:r>
-      <w:bookmarkEnd w:id="63"/>
+      <w:bookmarkEnd w:id="65"/>
     </w:p>
     <w:p>
       <w:pPr>
         <w:pStyle w:val="Heading3"/>
       </w:pPr>
-      <w:bookmarkStart w:id="64" w:name="_Toc5785788"/>
+      <w:bookmarkStart w:id="66" w:name="_Toc5969153"/>
       <w:r>
         <w:t>Memory minigame</w:t>
       </w:r>
-      <w:bookmarkEnd w:id="64"/>
+      <w:bookmarkEnd w:id="66"/>
     </w:p>
     <w:p>
       <w:pPr>
@@ -9689,11 +10426,11 @@
       <w:pPr>
         <w:pStyle w:val="Heading3"/>
       </w:pPr>
-      <w:bookmarkStart w:id="65" w:name="_Toc5785789"/>
+      <w:bookmarkStart w:id="67" w:name="_Toc5969154"/>
       <w:r>
         <w:t>Breakout minigame</w:t>
       </w:r>
-      <w:bookmarkEnd w:id="65"/>
+      <w:bookmarkEnd w:id="67"/>
     </w:p>
     <w:p>
       <w:pPr>
@@ -9723,11 +10460,11 @@
       <w:pPr>
         <w:pStyle w:val="Heading3"/>
       </w:pPr>
-      <w:bookmarkStart w:id="66" w:name="_Toc5785790"/>
+      <w:bookmarkStart w:id="68" w:name="_Toc5969155"/>
       <w:r>
         <w:t>Simon says minigame</w:t>
       </w:r>
-      <w:bookmarkEnd w:id="66"/>
+      <w:bookmarkEnd w:id="68"/>
     </w:p>
     <w:p>
       <w:pPr>
@@ -9741,11 +10478,79 @@
       <w:pPr>
         <w:pStyle w:val="Heading3"/>
       </w:pPr>
-      <w:bookmarkStart w:id="67" w:name="_Toc5785791"/>
+      <w:bookmarkStart w:id="69" w:name="_Toc5969156"/>
       <w:r>
         <w:t>Mastermind minigame</w:t>
       </w:r>
-      <w:bookmarkEnd w:id="67"/>
+      <w:bookmarkEnd w:id="69"/>
+    </w:p>
+    <w:p>
+      <w:pPr>
+        <w:pStyle w:val="Heading4"/>
+      </w:pPr>
+      <w:r>
+        <w:t>Start</w:t>
+      </w:r>
+    </w:p>
+    <w:p>
+      <w:pPr>
+        <w:pStyle w:val="Heading4"/>
+      </w:pPr>
+      <w:r>
+        <w:t>Midden</w:t>
+      </w:r>
+    </w:p>
+    <w:p>
+      <w:pPr>
+        <w:pStyle w:val="Heading4"/>
+      </w:pPr>
+      <w:r>
+        <w:t>Einde</w:t>
+      </w:r>
+    </w:p>
+    <w:p>
+      <w:pPr>
+        <w:pStyle w:val="Heading3"/>
+      </w:pPr>
+      <w:bookmarkStart w:id="70" w:name="_Toc5969157"/>
+      <w:r>
+        <w:t>Hangman minigame</w:t>
+      </w:r>
+      <w:bookmarkEnd w:id="70"/>
+    </w:p>
+    <w:p>
+      <w:pPr>
+        <w:pStyle w:val="Heading4"/>
+      </w:pPr>
+      <w:r>
+        <w:t>Start</w:t>
+      </w:r>
+    </w:p>
+    <w:p>
+      <w:pPr>
+        <w:pStyle w:val="Heading4"/>
+      </w:pPr>
+      <w:r>
+        <w:t>Midden</w:t>
+      </w:r>
+    </w:p>
+    <w:p>
+      <w:pPr>
+        <w:pStyle w:val="Heading4"/>
+      </w:pPr>
+      <w:r>
+        <w:t>Einde</w:t>
+      </w:r>
+    </w:p>
+    <w:p>
+      <w:pPr>
+        <w:pStyle w:val="Heading3"/>
+      </w:pPr>
+      <w:bookmarkStart w:id="71" w:name="_Toc5969158"/>
+      <w:r>
+        <w:t>Catcher minigame</w:t>
+      </w:r>
+      <w:bookmarkEnd w:id="71"/>
     </w:p>
     <w:p>
       <w:pPr>
@@ -9780,11 +10585,11 @@
           <w:szCs w:val="26"/>
         </w:rPr>
       </w:pPr>
-      <w:bookmarkStart w:id="68" w:name="_Toc5785792"/>
+      <w:bookmarkStart w:id="72" w:name="_Toc5969159"/>
       <w:r>
         <w:t>How to’s</w:t>
       </w:r>
-      <w:bookmarkEnd w:id="68"/>
+      <w:bookmarkEnd w:id="72"/>
     </w:p>
     <w:p>
       <w:pPr>
@@ -9794,11 +10599,11 @@
           <w:sz w:val="28"/>
         </w:rPr>
       </w:pPr>
-      <w:bookmarkStart w:id="69" w:name="_Toc5785793"/>
+      <w:bookmarkStart w:id="73" w:name="_Toc5969160"/>
       <w:r>
         <w:t>Vragen toevoegen of aanpassen</w:t>
       </w:r>
-      <w:bookmarkEnd w:id="69"/>
+      <w:bookmarkEnd w:id="73"/>
     </w:p>
     <w:p>
       <w:pPr>
@@ -9808,11 +10613,11 @@
           <w:sz w:val="28"/>
         </w:rPr>
       </w:pPr>
-      <w:bookmarkStart w:id="70" w:name="_Toc5785794"/>
+      <w:bookmarkStart w:id="74" w:name="_Toc5969161"/>
       <w:r>
         <w:t>Variabelen aanpassen</w:t>
       </w:r>
-      <w:bookmarkEnd w:id="70"/>
+      <w:bookmarkEnd w:id="74"/>
     </w:p>
     <w:p>
       <w:pPr>
@@ -9822,16 +10627,16 @@
           <w:sz w:val="28"/>
         </w:rPr>
       </w:pPr>
-      <w:bookmarkStart w:id="71" w:name="_Toc5785795"/>
+      <w:bookmarkStart w:id="75" w:name="_Toc5969162"/>
       <w:r>
         <w:t>Levels toevoegen</w:t>
       </w:r>
-      <w:bookmarkEnd w:id="71"/>
+      <w:bookmarkEnd w:id="75"/>
       <w:r>
         <w:br w:type="page"/>
       </w:r>
     </w:p>
-    <w:bookmarkStart w:id="72" w:name="_Toc5785796" w:displacedByCustomXml="next"/>
+    <w:bookmarkStart w:id="76" w:name="_Toc5969163" w:displacedByCustomXml="next"/>
     <w:sdt>
       <w:sdtPr>
         <w:rPr>
@@ -9857,7 +10662,7 @@
           <w:r>
             <w:t>Bibliography</w:t>
           </w:r>
-          <w:bookmarkEnd w:id="72"/>
+          <w:bookmarkEnd w:id="76"/>
         </w:p>
         <w:sdt>
           <w:sdtPr>
@@ -12780,6 +13585,92 @@
     </w:lvl>
   </w:abstractNum>
   <w:abstractNum w:abstractNumId="22" w15:restartNumberingAfterBreak="0">
+    <w:nsid w:val="245C1972"/>
+    <w:multiLevelType w:val="hybridMultilevel"/>
+    <w:tmpl w:val="D472BF54"/>
+    <w:lvl w:ilvl="0" w:tplc="0813000F">
+      <w:start w:val="1"/>
+      <w:numFmt w:val="decimal"/>
+      <w:lvlText w:val="%1."/>
+      <w:lvlJc w:val="left"/>
+      <w:pPr>
+        <w:ind w:left="720" w:hanging="360"/>
+      </w:pPr>
+    </w:lvl>
+    <w:lvl w:ilvl="1" w:tplc="08130019" w:tentative="1">
+      <w:start w:val="1"/>
+      <w:numFmt w:val="lowerLetter"/>
+      <w:lvlText w:val="%2."/>
+      <w:lvlJc w:val="left"/>
+      <w:pPr>
+        <w:ind w:left="1440" w:hanging="360"/>
+      </w:pPr>
+    </w:lvl>
+    <w:lvl w:ilvl="2" w:tplc="0813001B" w:tentative="1">
+      <w:start w:val="1"/>
+      <w:numFmt w:val="lowerRoman"/>
+      <w:lvlText w:val="%3."/>
+      <w:lvlJc w:val="right"/>
+      <w:pPr>
+        <w:ind w:left="2160" w:hanging="180"/>
+      </w:pPr>
+    </w:lvl>
+    <w:lvl w:ilvl="3" w:tplc="0813000F" w:tentative="1">
+      <w:start w:val="1"/>
+      <w:numFmt w:val="decimal"/>
+      <w:lvlText w:val="%4."/>
+      <w:lvlJc w:val="left"/>
+      <w:pPr>
+        <w:ind w:left="2880" w:hanging="360"/>
+      </w:pPr>
+    </w:lvl>
+    <w:lvl w:ilvl="4" w:tplc="08130019" w:tentative="1">
+      <w:start w:val="1"/>
+      <w:numFmt w:val="lowerLetter"/>
+      <w:lvlText w:val="%5."/>
+      <w:lvlJc w:val="left"/>
+      <w:pPr>
+        <w:ind w:left="3600" w:hanging="360"/>
+      </w:pPr>
+    </w:lvl>
+    <w:lvl w:ilvl="5" w:tplc="0813001B" w:tentative="1">
+      <w:start w:val="1"/>
+      <w:numFmt w:val="lowerRoman"/>
+      <w:lvlText w:val="%6."/>
+      <w:lvlJc w:val="right"/>
+      <w:pPr>
+        <w:ind w:left="4320" w:hanging="180"/>
+      </w:pPr>
+    </w:lvl>
+    <w:lvl w:ilvl="6" w:tplc="0813000F" w:tentative="1">
+      <w:start w:val="1"/>
+      <w:numFmt w:val="decimal"/>
+      <w:lvlText w:val="%7."/>
+      <w:lvlJc w:val="left"/>
+      <w:pPr>
+        <w:ind w:left="5040" w:hanging="360"/>
+      </w:pPr>
+    </w:lvl>
+    <w:lvl w:ilvl="7" w:tplc="08130019" w:tentative="1">
+      <w:start w:val="1"/>
+      <w:numFmt w:val="lowerLetter"/>
+      <w:lvlText w:val="%8."/>
+      <w:lvlJc w:val="left"/>
+      <w:pPr>
+        <w:ind w:left="5760" w:hanging="360"/>
+      </w:pPr>
+    </w:lvl>
+    <w:lvl w:ilvl="8" w:tplc="0813001B" w:tentative="1">
+      <w:start w:val="1"/>
+      <w:numFmt w:val="lowerRoman"/>
+      <w:lvlText w:val="%9."/>
+      <w:lvlJc w:val="right"/>
+      <w:pPr>
+        <w:ind w:left="6480" w:hanging="180"/>
+      </w:pPr>
+    </w:lvl>
+  </w:abstractNum>
+  <w:abstractNum w:abstractNumId="23" w15:restartNumberingAfterBreak="0">
     <w:nsid w:val="2D7E6833"/>
     <w:multiLevelType w:val="hybridMultilevel"/>
     <w:tmpl w:val="8E5CDC0C"/>
@@ -12865,7 +13756,7 @@
       </w:pPr>
     </w:lvl>
   </w:abstractNum>
-  <w:abstractNum w:abstractNumId="23" w15:restartNumberingAfterBreak="0">
+  <w:abstractNum w:abstractNumId="24" w15:restartNumberingAfterBreak="0">
     <w:nsid w:val="2E6F1EB7"/>
     <w:multiLevelType w:val="multilevel"/>
     <w:tmpl w:val="27B261D6"/>
@@ -13014,7 +13905,7 @@
       </w:rPr>
     </w:lvl>
   </w:abstractNum>
-  <w:abstractNum w:abstractNumId="24" w15:restartNumberingAfterBreak="0">
+  <w:abstractNum w:abstractNumId="25" w15:restartNumberingAfterBreak="0">
     <w:nsid w:val="2EC905E9"/>
     <w:multiLevelType w:val="hybridMultilevel"/>
     <w:tmpl w:val="CD7A4250"/>
@@ -13127,7 +14018,7 @@
       </w:rPr>
     </w:lvl>
   </w:abstractNum>
-  <w:abstractNum w:abstractNumId="25" w15:restartNumberingAfterBreak="0">
+  <w:abstractNum w:abstractNumId="26" w15:restartNumberingAfterBreak="0">
     <w:nsid w:val="2FF57C57"/>
     <w:multiLevelType w:val="hybridMultilevel"/>
     <w:tmpl w:val="9A7646F4"/>
@@ -13240,7 +14131,7 @@
       </w:rPr>
     </w:lvl>
   </w:abstractNum>
-  <w:abstractNum w:abstractNumId="26" w15:restartNumberingAfterBreak="0">
+  <w:abstractNum w:abstractNumId="27" w15:restartNumberingAfterBreak="0">
     <w:nsid w:val="30D775DA"/>
     <w:multiLevelType w:val="hybridMultilevel"/>
     <w:tmpl w:val="1CD452BE"/>
@@ -13353,7 +14244,7 @@
       </w:rPr>
     </w:lvl>
   </w:abstractNum>
-  <w:abstractNum w:abstractNumId="27" w15:restartNumberingAfterBreak="0">
+  <w:abstractNum w:abstractNumId="28" w15:restartNumberingAfterBreak="0">
     <w:nsid w:val="30EC1B2D"/>
     <w:multiLevelType w:val="hybridMultilevel"/>
     <w:tmpl w:val="64A696A4"/>
@@ -13466,7 +14357,7 @@
       </w:rPr>
     </w:lvl>
   </w:abstractNum>
-  <w:abstractNum w:abstractNumId="28" w15:restartNumberingAfterBreak="0">
+  <w:abstractNum w:abstractNumId="29" w15:restartNumberingAfterBreak="0">
     <w:nsid w:val="313C052A"/>
     <w:multiLevelType w:val="hybridMultilevel"/>
     <w:tmpl w:val="A3C8A7EA"/>
@@ -13552,7 +14443,7 @@
       </w:pPr>
     </w:lvl>
   </w:abstractNum>
-  <w:abstractNum w:abstractNumId="29" w15:restartNumberingAfterBreak="0">
+  <w:abstractNum w:abstractNumId="30" w15:restartNumberingAfterBreak="0">
     <w:nsid w:val="31A54982"/>
     <w:multiLevelType w:val="hybridMultilevel"/>
     <w:tmpl w:val="AC2A60F8"/>
@@ -13665,7 +14556,93 @@
       </w:rPr>
     </w:lvl>
   </w:abstractNum>
-  <w:abstractNum w:abstractNumId="30" w15:restartNumberingAfterBreak="0">
+  <w:abstractNum w:abstractNumId="31" w15:restartNumberingAfterBreak="0">
+    <w:nsid w:val="35A545AE"/>
+    <w:multiLevelType w:val="hybridMultilevel"/>
+    <w:tmpl w:val="C264204A"/>
+    <w:lvl w:ilvl="0" w:tplc="0813000F">
+      <w:start w:val="1"/>
+      <w:numFmt w:val="decimal"/>
+      <w:lvlText w:val="%1."/>
+      <w:lvlJc w:val="left"/>
+      <w:pPr>
+        <w:ind w:left="720" w:hanging="360"/>
+      </w:pPr>
+    </w:lvl>
+    <w:lvl w:ilvl="1" w:tplc="08130019" w:tentative="1">
+      <w:start w:val="1"/>
+      <w:numFmt w:val="lowerLetter"/>
+      <w:lvlText w:val="%2."/>
+      <w:lvlJc w:val="left"/>
+      <w:pPr>
+        <w:ind w:left="1440" w:hanging="360"/>
+      </w:pPr>
+    </w:lvl>
+    <w:lvl w:ilvl="2" w:tplc="0813001B" w:tentative="1">
+      <w:start w:val="1"/>
+      <w:numFmt w:val="lowerRoman"/>
+      <w:lvlText w:val="%3."/>
+      <w:lvlJc w:val="right"/>
+      <w:pPr>
+        <w:ind w:left="2160" w:hanging="180"/>
+      </w:pPr>
+    </w:lvl>
+    <w:lvl w:ilvl="3" w:tplc="0813000F" w:tentative="1">
+      <w:start w:val="1"/>
+      <w:numFmt w:val="decimal"/>
+      <w:lvlText w:val="%4."/>
+      <w:lvlJc w:val="left"/>
+      <w:pPr>
+        <w:ind w:left="2880" w:hanging="360"/>
+      </w:pPr>
+    </w:lvl>
+    <w:lvl w:ilvl="4" w:tplc="08130019" w:tentative="1">
+      <w:start w:val="1"/>
+      <w:numFmt w:val="lowerLetter"/>
+      <w:lvlText w:val="%5."/>
+      <w:lvlJc w:val="left"/>
+      <w:pPr>
+        <w:ind w:left="3600" w:hanging="360"/>
+      </w:pPr>
+    </w:lvl>
+    <w:lvl w:ilvl="5" w:tplc="0813001B" w:tentative="1">
+      <w:start w:val="1"/>
+      <w:numFmt w:val="lowerRoman"/>
+      <w:lvlText w:val="%6."/>
+      <w:lvlJc w:val="right"/>
+      <w:pPr>
+        <w:ind w:left="4320" w:hanging="180"/>
+      </w:pPr>
+    </w:lvl>
+    <w:lvl w:ilvl="6" w:tplc="0813000F" w:tentative="1">
+      <w:start w:val="1"/>
+      <w:numFmt w:val="decimal"/>
+      <w:lvlText w:val="%7."/>
+      <w:lvlJc w:val="left"/>
+      <w:pPr>
+        <w:ind w:left="5040" w:hanging="360"/>
+      </w:pPr>
+    </w:lvl>
+    <w:lvl w:ilvl="7" w:tplc="08130019" w:tentative="1">
+      <w:start w:val="1"/>
+      <w:numFmt w:val="lowerLetter"/>
+      <w:lvlText w:val="%8."/>
+      <w:lvlJc w:val="left"/>
+      <w:pPr>
+        <w:ind w:left="5760" w:hanging="360"/>
+      </w:pPr>
+    </w:lvl>
+    <w:lvl w:ilvl="8" w:tplc="0813001B" w:tentative="1">
+      <w:start w:val="1"/>
+      <w:numFmt w:val="lowerRoman"/>
+      <w:lvlText w:val="%9."/>
+      <w:lvlJc w:val="right"/>
+      <w:pPr>
+        <w:ind w:left="6480" w:hanging="180"/>
+      </w:pPr>
+    </w:lvl>
+  </w:abstractNum>
+  <w:abstractNum w:abstractNumId="32" w15:restartNumberingAfterBreak="0">
     <w:nsid w:val="366C14F8"/>
     <w:multiLevelType w:val="hybridMultilevel"/>
     <w:tmpl w:val="5770B83C"/>
@@ -13778,7 +14755,7 @@
       </w:rPr>
     </w:lvl>
   </w:abstractNum>
-  <w:abstractNum w:abstractNumId="31" w15:restartNumberingAfterBreak="0">
+  <w:abstractNum w:abstractNumId="33" w15:restartNumberingAfterBreak="0">
     <w:nsid w:val="37882383"/>
     <w:multiLevelType w:val="hybridMultilevel"/>
     <w:tmpl w:val="24843EF2"/>
@@ -13891,7 +14868,7 @@
       </w:rPr>
     </w:lvl>
   </w:abstractNum>
-  <w:abstractNum w:abstractNumId="32" w15:restartNumberingAfterBreak="0">
+  <w:abstractNum w:abstractNumId="34" w15:restartNumberingAfterBreak="0">
     <w:nsid w:val="37AF0446"/>
     <w:multiLevelType w:val="hybridMultilevel"/>
     <w:tmpl w:val="1D129C40"/>
@@ -14004,7 +14981,7 @@
       </w:rPr>
     </w:lvl>
   </w:abstractNum>
-  <w:abstractNum w:abstractNumId="33" w15:restartNumberingAfterBreak="0">
+  <w:abstractNum w:abstractNumId="35" w15:restartNumberingAfterBreak="0">
     <w:nsid w:val="3E0F0650"/>
     <w:multiLevelType w:val="hybridMultilevel"/>
     <w:tmpl w:val="F8DE16A6"/>
@@ -14117,7 +15094,7 @@
       </w:rPr>
     </w:lvl>
   </w:abstractNum>
-  <w:abstractNum w:abstractNumId="34" w15:restartNumberingAfterBreak="0">
+  <w:abstractNum w:abstractNumId="36" w15:restartNumberingAfterBreak="0">
     <w:nsid w:val="3E5878AC"/>
     <w:multiLevelType w:val="hybridMultilevel"/>
     <w:tmpl w:val="7F02CD0E"/>
@@ -14230,7 +15207,7 @@
       </w:rPr>
     </w:lvl>
   </w:abstractNum>
-  <w:abstractNum w:abstractNumId="35" w15:restartNumberingAfterBreak="0">
+  <w:abstractNum w:abstractNumId="37" w15:restartNumberingAfterBreak="0">
     <w:nsid w:val="42587C47"/>
     <w:multiLevelType w:val="hybridMultilevel"/>
     <w:tmpl w:val="FEE41584"/>
@@ -14343,7 +15320,7 @@
       </w:rPr>
     </w:lvl>
   </w:abstractNum>
-  <w:abstractNum w:abstractNumId="36" w15:restartNumberingAfterBreak="0">
+  <w:abstractNum w:abstractNumId="38" w15:restartNumberingAfterBreak="0">
     <w:nsid w:val="44BC31BD"/>
     <w:multiLevelType w:val="hybridMultilevel"/>
     <w:tmpl w:val="C8669942"/>
@@ -14456,13 +15433,13 @@
       </w:rPr>
     </w:lvl>
   </w:abstractNum>
-  <w:abstractNum w:abstractNumId="37" w15:restartNumberingAfterBreak="0">
+  <w:abstractNum w:abstractNumId="39" w15:restartNumberingAfterBreak="0">
     <w:nsid w:val="44CD382F"/>
     <w:multiLevelType w:val="multilevel"/>
     <w:tmpl w:val="45B2275A"/>
     <w:numStyleLink w:val="111111"/>
   </w:abstractNum>
-  <w:abstractNum w:abstractNumId="38" w15:restartNumberingAfterBreak="0">
+  <w:abstractNum w:abstractNumId="40" w15:restartNumberingAfterBreak="0">
     <w:nsid w:val="4883075B"/>
     <w:multiLevelType w:val="multilevel"/>
     <w:tmpl w:val="DF66050C"/>
@@ -14611,7 +15588,7 @@
       </w:rPr>
     </w:lvl>
   </w:abstractNum>
-  <w:abstractNum w:abstractNumId="39" w15:restartNumberingAfterBreak="0">
+  <w:abstractNum w:abstractNumId="41" w15:restartNumberingAfterBreak="0">
     <w:nsid w:val="4CCF7584"/>
     <w:multiLevelType w:val="hybridMultilevel"/>
     <w:tmpl w:val="1F6CE730"/>
@@ -14724,7 +15701,7 @@
       </w:rPr>
     </w:lvl>
   </w:abstractNum>
-  <w:abstractNum w:abstractNumId="40" w15:restartNumberingAfterBreak="0">
+  <w:abstractNum w:abstractNumId="42" w15:restartNumberingAfterBreak="0">
     <w:nsid w:val="545053B0"/>
     <w:multiLevelType w:val="hybridMultilevel"/>
     <w:tmpl w:val="A9C2E442"/>
@@ -14837,7 +15814,7 @@
       </w:rPr>
     </w:lvl>
   </w:abstractNum>
-  <w:abstractNum w:abstractNumId="41" w15:restartNumberingAfterBreak="0">
+  <w:abstractNum w:abstractNumId="43" w15:restartNumberingAfterBreak="0">
     <w:nsid w:val="57465F9D"/>
     <w:multiLevelType w:val="hybridMultilevel"/>
     <w:tmpl w:val="A6CC6B4A"/>
@@ -14950,7 +15927,7 @@
       </w:rPr>
     </w:lvl>
   </w:abstractNum>
-  <w:abstractNum w:abstractNumId="42" w15:restartNumberingAfterBreak="0">
+  <w:abstractNum w:abstractNumId="44" w15:restartNumberingAfterBreak="0">
     <w:nsid w:val="5CA43C19"/>
     <w:multiLevelType w:val="multilevel"/>
     <w:tmpl w:val="AA5AB1AA"/>
@@ -15099,7 +16076,7 @@
       </w:rPr>
     </w:lvl>
   </w:abstractNum>
-  <w:abstractNum w:abstractNumId="43" w15:restartNumberingAfterBreak="0">
+  <w:abstractNum w:abstractNumId="45" w15:restartNumberingAfterBreak="0">
     <w:nsid w:val="5E397804"/>
     <w:multiLevelType w:val="hybridMultilevel"/>
     <w:tmpl w:val="F5E01E88"/>
@@ -15212,7 +16189,7 @@
       </w:rPr>
     </w:lvl>
   </w:abstractNum>
-  <w:abstractNum w:abstractNumId="44" w15:restartNumberingAfterBreak="0">
+  <w:abstractNum w:abstractNumId="46" w15:restartNumberingAfterBreak="0">
     <w:nsid w:val="5EFF3466"/>
     <w:multiLevelType w:val="multilevel"/>
     <w:tmpl w:val="CD720CB6"/>
@@ -15361,7 +16338,7 @@
       </w:rPr>
     </w:lvl>
   </w:abstractNum>
-  <w:abstractNum w:abstractNumId="45" w15:restartNumberingAfterBreak="0">
+  <w:abstractNum w:abstractNumId="47" w15:restartNumberingAfterBreak="0">
     <w:nsid w:val="6B167B42"/>
     <w:multiLevelType w:val="multilevel"/>
     <w:tmpl w:val="45B2275A"/>
@@ -15494,7 +16471,7 @@
       </w:rPr>
     </w:lvl>
   </w:abstractNum>
-  <w:abstractNum w:abstractNumId="46" w15:restartNumberingAfterBreak="0">
+  <w:abstractNum w:abstractNumId="48" w15:restartNumberingAfterBreak="0">
     <w:nsid w:val="72475809"/>
     <w:multiLevelType w:val="hybridMultilevel"/>
     <w:tmpl w:val="17C8BEF0"/>
@@ -15608,10 +16585,10 @@
     </w:lvl>
   </w:abstractNum>
   <w:num w:numId="1">
-    <w:abstractNumId w:val="45"/>
+    <w:abstractNumId w:val="47"/>
   </w:num>
   <w:num w:numId="2">
-    <w:abstractNumId w:val="37"/>
+    <w:abstractNumId w:val="39"/>
   </w:num>
   <w:num w:numId="3">
     <w:abstractNumId w:val="9"/>
@@ -15644,10 +16621,10 @@
     <w:abstractNumId w:val="0"/>
   </w:num>
   <w:num w:numId="13">
-    <w:abstractNumId w:val="22"/>
+    <w:abstractNumId w:val="23"/>
   </w:num>
   <w:num w:numId="14">
-    <w:abstractNumId w:val="44"/>
+    <w:abstractNumId w:val="46"/>
   </w:num>
   <w:num w:numId="15">
     <w:abstractNumId w:val="13"/>
@@ -15659,13 +16636,13 @@
     <w:abstractNumId w:val="18"/>
   </w:num>
   <w:num w:numId="18">
-    <w:abstractNumId w:val="23"/>
+    <w:abstractNumId w:val="24"/>
   </w:num>
   <w:num w:numId="19">
-    <w:abstractNumId w:val="42"/>
+    <w:abstractNumId w:val="44"/>
   </w:num>
   <w:num w:numId="20">
-    <w:abstractNumId w:val="38"/>
+    <w:abstractNumId w:val="40"/>
   </w:num>
   <w:num w:numId="21">
     <w:abstractNumId w:val="12"/>
@@ -15677,49 +16654,49 @@
     <w:abstractNumId w:val="20"/>
   </w:num>
   <w:num w:numId="24">
-    <w:abstractNumId w:val="39"/>
+    <w:abstractNumId w:val="41"/>
   </w:num>
   <w:num w:numId="25">
-    <w:abstractNumId w:val="25"/>
+    <w:abstractNumId w:val="26"/>
   </w:num>
   <w:num w:numId="26">
     <w:abstractNumId w:val="10"/>
   </w:num>
   <w:num w:numId="27">
-    <w:abstractNumId w:val="34"/>
+    <w:abstractNumId w:val="36"/>
   </w:num>
   <w:num w:numId="28">
+    <w:abstractNumId w:val="37"/>
+  </w:num>
+  <w:num w:numId="29">
+    <w:abstractNumId w:val="38"/>
+  </w:num>
+  <w:num w:numId="30">
+    <w:abstractNumId w:val="32"/>
+  </w:num>
+  <w:num w:numId="31">
     <w:abstractNumId w:val="35"/>
   </w:num>
-  <w:num w:numId="29">
-    <w:abstractNumId w:val="36"/>
-  </w:num>
-  <w:num w:numId="30">
-    <w:abstractNumId w:val="30"/>
-  </w:num>
-  <w:num w:numId="31">
-    <w:abstractNumId w:val="33"/>
-  </w:num>
   <w:num w:numId="32">
-    <w:abstractNumId w:val="41"/>
+    <w:abstractNumId w:val="43"/>
   </w:num>
   <w:num w:numId="33">
-    <w:abstractNumId w:val="27"/>
+    <w:abstractNumId w:val="28"/>
   </w:num>
   <w:num w:numId="34">
     <w:abstractNumId w:val="17"/>
   </w:num>
   <w:num w:numId="35">
-    <w:abstractNumId w:val="28"/>
+    <w:abstractNumId w:val="29"/>
   </w:num>
   <w:num w:numId="36">
-    <w:abstractNumId w:val="32"/>
+    <w:abstractNumId w:val="34"/>
   </w:num>
   <w:num w:numId="37">
     <w:abstractNumId w:val="11"/>
   </w:num>
   <w:num w:numId="38">
-    <w:abstractNumId w:val="26"/>
+    <w:abstractNumId w:val="27"/>
   </w:num>
   <w:num w:numId="39">
     <w:abstractNumId w:val="16"/>
@@ -15728,25 +16705,31 @@
     <w:abstractNumId w:val="14"/>
   </w:num>
   <w:num w:numId="41">
-    <w:abstractNumId w:val="43"/>
+    <w:abstractNumId w:val="45"/>
   </w:num>
   <w:num w:numId="42">
-    <w:abstractNumId w:val="29"/>
+    <w:abstractNumId w:val="30"/>
   </w:num>
   <w:num w:numId="43">
-    <w:abstractNumId w:val="40"/>
+    <w:abstractNumId w:val="42"/>
   </w:num>
   <w:num w:numId="44">
     <w:abstractNumId w:val="21"/>
   </w:num>
   <w:num w:numId="45">
+    <w:abstractNumId w:val="33"/>
+  </w:num>
+  <w:num w:numId="46">
+    <w:abstractNumId w:val="48"/>
+  </w:num>
+  <w:num w:numId="47">
+    <w:abstractNumId w:val="25"/>
+  </w:num>
+  <w:num w:numId="48">
     <w:abstractNumId w:val="31"/>
   </w:num>
-  <w:num w:numId="46">
-    <w:abstractNumId w:val="46"/>
-  </w:num>
-  <w:num w:numId="47">
-    <w:abstractNumId w:val="24"/>
+  <w:num w:numId="49">
+    <w:abstractNumId w:val="22"/>
   </w:num>
 </w:numbering>
 </file>
@@ -17168,21 +18151,6 @@
 </file>
 
 <file path=customXml/item1.xml><?xml version="1.0" encoding="utf-8"?>
-<p:properties xmlns:p="http://schemas.microsoft.com/office/2006/metadata/properties" xmlns:xsi="http://www.w3.org/2001/XMLSchema-instance" xmlns:pc="http://schemas.microsoft.com/office/infopath/2007/PartnerControls">
-  <documentManagement/>
-</p:properties>
-</file>
-
-<file path=customXml/item2.xml><?xml version="1.0" encoding="utf-8"?>
-<?mso-contentType ?>
-<FormTemplates xmlns="http://schemas.microsoft.com/sharepoint/v3/contenttype/forms">
-  <Display>DocumentLibraryForm</Display>
-  <Edit>DocumentLibraryForm</Edit>
-  <New>DocumentLibraryForm</New>
-</FormTemplates>
-</file>
-
-<file path=customXml/item3.xml><?xml version="1.0" encoding="utf-8"?>
 <ct:contentTypeSchema xmlns:ct="http://schemas.microsoft.com/office/2006/metadata/contentType" xmlns:ma="http://schemas.microsoft.com/office/2006/metadata/properties/metaAttributes" ct:_="" ma:_="" ma:contentTypeName="Document" ma:contentTypeID="0x0101004BD6AAFC9AD00447AB4690B3D17F3D52" ma:contentTypeVersion="3" ma:contentTypeDescription="Een nieuw document maken." ma:contentTypeScope="" ma:versionID="6959323b1c450558308ed52ddd66f017">
   <xsd:schema xmlns:xsd="http://www.w3.org/2001/XMLSchema" xmlns:xs="http://www.w3.org/2001/XMLSchema" xmlns:p="http://schemas.microsoft.com/office/2006/metadata/properties" xmlns:ns2="6dafc39e-a2aa-45b8-82ae-0946cdd2417a" targetNamespace="http://schemas.microsoft.com/office/2006/metadata/properties" ma:root="true" ma:fieldsID="011e7c156f180cfe67664cb43d562f55" ns2:_="">
     <xsd:import namespace="6dafc39e-a2aa-45b8-82ae-0946cdd2417a"/>
@@ -17328,6 +18296,21 @@
     <xs:element name="TermId" type="xs:string"/>
   </xs:schema>
 </ct:contentTypeSchema>
+</file>
+
+<file path=customXml/item2.xml><?xml version="1.0" encoding="utf-8"?>
+<?mso-contentType ?>
+<FormTemplates xmlns="http://schemas.microsoft.com/sharepoint/v3/contenttype/forms">
+  <Display>DocumentLibraryForm</Display>
+  <Edit>DocumentLibraryForm</Edit>
+  <New>DocumentLibraryForm</New>
+</FormTemplates>
+</file>
+
+<file path=customXml/item3.xml><?xml version="1.0" encoding="utf-8"?>
+<p:properties xmlns:p="http://schemas.microsoft.com/office/2006/metadata/properties" xmlns:xsi="http://www.w3.org/2001/XMLSchema-instance" xmlns:pc="http://schemas.microsoft.com/office/infopath/2007/PartnerControls">
+  <documentManagement/>
+</p:properties>
 </file>
 
 <file path=customXml/item4.xml><?xml version="1.0" encoding="utf-8"?>
@@ -17775,23 +18758,6 @@
 </file>
 
 <file path=customXml/itemProps1.xml><?xml version="1.0" encoding="utf-8"?>
-<ds:datastoreItem xmlns:ds="http://schemas.openxmlformats.org/officeDocument/2006/customXml" ds:itemID="{B36390EA-4FD1-4B9A-9FE6-1179CCE29F31}">
-  <ds:schemaRefs>
-    <ds:schemaRef ds:uri="http://schemas.microsoft.com/office/2006/metadata/properties"/>
-    <ds:schemaRef ds:uri="http://schemas.microsoft.com/office/infopath/2007/PartnerControls"/>
-  </ds:schemaRefs>
-</ds:datastoreItem>
-</file>
-
-<file path=customXml/itemProps2.xml><?xml version="1.0" encoding="utf-8"?>
-<ds:datastoreItem xmlns:ds="http://schemas.openxmlformats.org/officeDocument/2006/customXml" ds:itemID="{7A951EFD-AA11-418A-BDCE-439478F67FE5}">
-  <ds:schemaRefs>
-    <ds:schemaRef ds:uri="http://schemas.microsoft.com/sharepoint/v3/contenttype/forms"/>
-  </ds:schemaRefs>
-</ds:datastoreItem>
-</file>
-
-<file path=customXml/itemProps3.xml><?xml version="1.0" encoding="utf-8"?>
 <ds:datastoreItem xmlns:ds="http://schemas.openxmlformats.org/officeDocument/2006/customXml" ds:itemID="{DBC554EB-BBB2-424D-B590-59145D05FDA0}">
   <ds:schemaRefs>
     <ds:schemaRef ds:uri="http://schemas.microsoft.com/office/2006/metadata/contentType"/>
@@ -17809,8 +18775,25 @@
 </ds:datastoreItem>
 </file>
 
+<file path=customXml/itemProps2.xml><?xml version="1.0" encoding="utf-8"?>
+<ds:datastoreItem xmlns:ds="http://schemas.openxmlformats.org/officeDocument/2006/customXml" ds:itemID="{7A951EFD-AA11-418A-BDCE-439478F67FE5}">
+  <ds:schemaRefs>
+    <ds:schemaRef ds:uri="http://schemas.microsoft.com/sharepoint/v3/contenttype/forms"/>
+  </ds:schemaRefs>
+</ds:datastoreItem>
+</file>
+
+<file path=customXml/itemProps3.xml><?xml version="1.0" encoding="utf-8"?>
+<ds:datastoreItem xmlns:ds="http://schemas.openxmlformats.org/officeDocument/2006/customXml" ds:itemID="{B36390EA-4FD1-4B9A-9FE6-1179CCE29F31}">
+  <ds:schemaRefs>
+    <ds:schemaRef ds:uri="http://schemas.microsoft.com/office/2006/metadata/properties"/>
+    <ds:schemaRef ds:uri="http://schemas.microsoft.com/office/infopath/2007/PartnerControls"/>
+  </ds:schemaRefs>
+</ds:datastoreItem>
+</file>
+
 <file path=customXml/itemProps4.xml><?xml version="1.0" encoding="utf-8"?>
-<ds:datastoreItem xmlns:ds="http://schemas.openxmlformats.org/officeDocument/2006/customXml" ds:itemID="{41A560EC-6124-4E53-9C40-664AA993C80F}">
+<ds:datastoreItem xmlns:ds="http://schemas.openxmlformats.org/officeDocument/2006/customXml" ds:itemID="{0457E86D-5E37-4453-8B78-F848A2C51F93}">
   <ds:schemaRefs>
     <ds:schemaRef ds:uri="http://schemas.openxmlformats.org/officeDocument/2006/bibliography"/>
   </ds:schemaRefs>

</xml_diff>

<commit_message>
Started working on support page
</commit_message>
<xml_diff>
--- a/Scriptie/Scriptie.docx
+++ b/Scriptie/Scriptie.docx
@@ -6343,16 +6343,64 @@
     </w:p>
     <w:p/>
     <w:p>
-      <w:pPr>
-        <w:rPr>
-          <w:rFonts w:cs="Times New Roman"/>
-          <w:sz w:val="22"/>
-          <w:szCs w:val="28"/>
-        </w:rPr>
-      </w:pPr>
       <w:r>
         <w:t>Door gebruik te maken van Azure Devops als project management tool kan men zeer makkelijk nieuwe user stories, features, epics en mocksups toevoegen aan het volledige project.</w:t>
       </w:r>
+    </w:p>
+    <w:p/>
+    <w:p>
+      <w:pPr>
+        <w:pStyle w:val="Heading1"/>
+      </w:pPr>
+      <w:r>
+        <w:t>Ondervonden problemen</w:t>
+      </w:r>
+    </w:p>
+    <w:p>
+      <w:pPr>
+        <w:pStyle w:val="Heading2"/>
+      </w:pPr>
+      <w:r>
+        <w:t>Unity Syntax</w:t>
+      </w:r>
+    </w:p>
+    <w:p>
+      <w:pPr>
+        <w:pStyle w:val="Heading3"/>
+      </w:pPr>
+      <w:r>
+        <w:t>Delen van memory</w:t>
+      </w:r>
+    </w:p>
+    <w:p>
+      <w:pPr>
+        <w:pStyle w:val="Heading3"/>
+      </w:pPr>
+      <w:bookmarkStart w:id="38" w:name="_GoBack"/>
+      <w:bookmarkEnd w:id="38"/>
+    </w:p>
+    <w:p>
+      <w:pPr>
+        <w:pStyle w:val="Heading2"/>
+        <w:rPr>
+          <w:rFonts w:cstheme="minorBidi"/>
+          <w:sz w:val="20"/>
+          <w:szCs w:val="22"/>
+        </w:rPr>
+      </w:pPr>
+      <w:r>
+        <w:t>Canvassen disabled maar nog steeds actief in TGO level</w:t>
+      </w:r>
+    </w:p>
+    <w:p>
+      <w:pPr>
+        <w:pStyle w:val="Heading2"/>
+        <w:rPr>
+          <w:rFonts w:cstheme="minorBidi"/>
+          <w:sz w:val="20"/>
+          <w:szCs w:val="22"/>
+        </w:rPr>
+      </w:pPr>
       <w:r>
         <w:br w:type="page"/>
       </w:r>
@@ -6361,22 +6409,22 @@
       <w:pPr>
         <w:pStyle w:val="Heading1"/>
       </w:pPr>
-      <w:bookmarkStart w:id="38" w:name="_Toc5969126"/>
+      <w:bookmarkStart w:id="39" w:name="_Toc5969126"/>
       <w:r>
         <w:lastRenderedPageBreak/>
         <w:t>Handleiding</w:t>
       </w:r>
-      <w:bookmarkEnd w:id="38"/>
+      <w:bookmarkEnd w:id="39"/>
     </w:p>
     <w:p>
       <w:pPr>
         <w:pStyle w:val="Heading2"/>
       </w:pPr>
-      <w:bookmarkStart w:id="39" w:name="_Toc5969127"/>
+      <w:bookmarkStart w:id="40" w:name="_Toc5969127"/>
       <w:r>
         <w:t>Algemeen</w:t>
       </w:r>
-      <w:bookmarkEnd w:id="39"/>
+      <w:bookmarkEnd w:id="40"/>
     </w:p>
     <w:p>
       <w:pPr>
@@ -6402,11 +6450,11 @@
       <w:pPr>
         <w:pStyle w:val="Heading3"/>
       </w:pPr>
-      <w:bookmarkStart w:id="40" w:name="_Toc5969128"/>
+      <w:bookmarkStart w:id="41" w:name="_Toc5969128"/>
       <w:r>
         <w:t>Quiz &amp; Score</w:t>
       </w:r>
-      <w:bookmarkEnd w:id="40"/>
+      <w:bookmarkEnd w:id="41"/>
     </w:p>
     <w:p>
       <w:pPr>
@@ -6491,11 +6539,11 @@
       <w:pPr>
         <w:pStyle w:val="Heading2"/>
       </w:pPr>
-      <w:bookmarkStart w:id="41" w:name="_Toc5969129"/>
+      <w:bookmarkStart w:id="42" w:name="_Toc5969129"/>
       <w:r>
         <w:t>Producer level</w:t>
       </w:r>
-      <w:bookmarkEnd w:id="41"/>
+      <w:bookmarkEnd w:id="42"/>
     </w:p>
     <w:p>
       <w:pPr>
@@ -6844,12 +6892,12 @@
       <w:pPr>
         <w:pStyle w:val="Heading2"/>
       </w:pPr>
-      <w:bookmarkStart w:id="42" w:name="_Toc5969130"/>
+      <w:bookmarkStart w:id="43" w:name="_Toc5969130"/>
       <w:r>
         <w:lastRenderedPageBreak/>
         <w:t>TGO level</w:t>
       </w:r>
-      <w:bookmarkEnd w:id="42"/>
+      <w:bookmarkEnd w:id="43"/>
     </w:p>
     <w:p>
       <w:pPr>
@@ -6901,11 +6949,11 @@
       <w:pPr>
         <w:pStyle w:val="Heading3"/>
       </w:pPr>
-      <w:bookmarkStart w:id="43" w:name="_Toc5969131"/>
+      <w:bookmarkStart w:id="44" w:name="_Toc5969131"/>
       <w:r>
         <w:t>Memory</w:t>
       </w:r>
-      <w:bookmarkEnd w:id="43"/>
+      <w:bookmarkEnd w:id="44"/>
     </w:p>
     <w:p>
       <w:pPr>
@@ -7014,11 +7062,11 @@
       <w:pPr>
         <w:pStyle w:val="Heading3"/>
       </w:pPr>
-      <w:bookmarkStart w:id="44" w:name="_Toc5969132"/>
+      <w:bookmarkStart w:id="45" w:name="_Toc5969132"/>
       <w:r>
         <w:t>Breakout</w:t>
       </w:r>
-      <w:bookmarkEnd w:id="44"/>
+      <w:bookmarkEnd w:id="45"/>
     </w:p>
     <w:p>
       <w:pPr>
@@ -7141,12 +7189,12 @@
       <w:pPr>
         <w:pStyle w:val="Heading3"/>
       </w:pPr>
-      <w:bookmarkStart w:id="45" w:name="_Toc5969133"/>
+      <w:bookmarkStart w:id="46" w:name="_Toc5969133"/>
       <w:r>
         <w:lastRenderedPageBreak/>
         <w:t>Simon says</w:t>
       </w:r>
-      <w:bookmarkEnd w:id="45"/>
+      <w:bookmarkEnd w:id="46"/>
     </w:p>
     <w:p>
       <w:pPr>
@@ -7338,11 +7386,11 @@
       <w:pPr>
         <w:pStyle w:val="Heading3"/>
       </w:pPr>
-      <w:bookmarkStart w:id="46" w:name="_Toc5969134"/>
+      <w:bookmarkStart w:id="47" w:name="_Toc5969134"/>
       <w:r>
         <w:t>Mastermind</w:t>
       </w:r>
-      <w:bookmarkEnd w:id="46"/>
+      <w:bookmarkEnd w:id="47"/>
     </w:p>
     <w:p>
       <w:pPr>
@@ -7517,12 +7565,12 @@
       <w:pPr>
         <w:pStyle w:val="Heading3"/>
       </w:pPr>
-      <w:bookmarkStart w:id="47" w:name="_Toc5969135"/>
+      <w:bookmarkStart w:id="48" w:name="_Toc5969135"/>
       <w:r>
         <w:lastRenderedPageBreak/>
         <w:t>Hangman</w:t>
       </w:r>
-      <w:bookmarkEnd w:id="47"/>
+      <w:bookmarkEnd w:id="48"/>
     </w:p>
     <w:p>
       <w:pPr>
@@ -7833,11 +7881,11 @@
       <w:pPr>
         <w:pStyle w:val="Heading3"/>
       </w:pPr>
-      <w:bookmarkStart w:id="48" w:name="_Toc5969136"/>
+      <w:bookmarkStart w:id="49" w:name="_Toc5969136"/>
       <w:r>
         <w:t>Catcher</w:t>
       </w:r>
-      <w:bookmarkEnd w:id="48"/>
+      <w:bookmarkEnd w:id="49"/>
     </w:p>
     <w:p>
       <w:pPr>
@@ -7869,7 +7917,23 @@
         <w:spacing w:after="160" w:line="259" w:lineRule="auto"/>
       </w:pPr>
       <w:r>
-        <w:t>Telkens als de speler een aantal electriciteitsobjecten gevangen heeft, dan stijgt ook telkens de moeilijkheidsgraad van het spel. Dit wil zeggen daar er meer electriciteitsobjecten tegelijkertijd zullen voorkomen en ook de snelheid waarmee de electriciteitsobjecten bewegen zal stijgen.</w:t>
+        <w:t>‘Lightning’ objecten kunnen met willekeurige aantallen vallen en ook met een verschillende snelheid en va</w:t>
+      </w:r>
+    </w:p>
+    <w:p>
+      <w:pPr>
+        <w:spacing w:after="160" w:line="259" w:lineRule="auto"/>
+      </w:pPr>
+      <w:r>
+        <w:t>Telkens als de speler een ‘lightning’ object vangt, dan krijgt de speler een extra leven en zal ook de valsnelheid van de vallende objecten stijgen.</w:t>
+      </w:r>
+    </w:p>
+    <w:p>
+      <w:pPr>
+        <w:spacing w:after="160" w:line="259" w:lineRule="auto"/>
+      </w:pPr>
+      <w:r>
+        <w:t>Als de speler er niet in zou slagen om een lightning object op te vangen, dan verliest de speler 3 levens.</w:t>
       </w:r>
     </w:p>
     <w:p>
@@ -7886,10 +7950,8 @@
         </w:rPr>
       </w:pPr>
       <w:r>
-        <w:t>Indien de speler mist en er een electriciteitsobject de bodem zou raken, dan verliest de speler het spel en wordt het spel en de moeilijkheidsgraad gereset.</w:t>
-      </w:r>
-      <w:bookmarkStart w:id="49" w:name="_GoBack"/>
-      <w:bookmarkEnd w:id="49"/>
+        <w:t xml:space="preserve">Als alle levens van de speler op zijn, dan verliest de speler het spel en dan zal het spel resetten. </w:t>
+      </w:r>
       <w:r>
         <w:br w:type="page"/>
       </w:r>
@@ -10140,6 +10202,14 @@
         <w:t>Variabelen aanpassen</w:t>
       </w:r>
       <w:bookmarkEnd w:id="62"/>
+    </w:p>
+    <w:p>
+      <w:pPr>
+        <w:pStyle w:val="Heading2"/>
+      </w:pPr>
+      <w:r>
+        <w:t>Minigames toevoegen aan TGO level</w:t>
+      </w:r>
     </w:p>
     <w:p>
       <w:pPr>
@@ -18151,6 +18221,21 @@
 </file>
 
 <file path=customXml/item1.xml><?xml version="1.0" encoding="utf-8"?>
+<p:properties xmlns:p="http://schemas.microsoft.com/office/2006/metadata/properties" xmlns:xsi="http://www.w3.org/2001/XMLSchema-instance" xmlns:pc="http://schemas.microsoft.com/office/infopath/2007/PartnerControls">
+  <documentManagement/>
+</p:properties>
+</file>
+
+<file path=customXml/item2.xml><?xml version="1.0" encoding="utf-8"?>
+<?mso-contentType ?>
+<FormTemplates xmlns="http://schemas.microsoft.com/sharepoint/v3/contenttype/forms">
+  <Display>DocumentLibraryForm</Display>
+  <Edit>DocumentLibraryForm</Edit>
+  <New>DocumentLibraryForm</New>
+</FormTemplates>
+</file>
+
+<file path=customXml/item3.xml><?xml version="1.0" encoding="utf-8"?>
 <ct:contentTypeSchema xmlns:ct="http://schemas.microsoft.com/office/2006/metadata/contentType" xmlns:ma="http://schemas.microsoft.com/office/2006/metadata/properties/metaAttributes" ct:_="" ma:_="" ma:contentTypeName="Document" ma:contentTypeID="0x0101004BD6AAFC9AD00447AB4690B3D17F3D52" ma:contentTypeVersion="3" ma:contentTypeDescription="Een nieuw document maken." ma:contentTypeScope="" ma:versionID="6959323b1c450558308ed52ddd66f017">
   <xsd:schema xmlns:xsd="http://www.w3.org/2001/XMLSchema" xmlns:xs="http://www.w3.org/2001/XMLSchema" xmlns:p="http://schemas.microsoft.com/office/2006/metadata/properties" xmlns:ns2="6dafc39e-a2aa-45b8-82ae-0946cdd2417a" targetNamespace="http://schemas.microsoft.com/office/2006/metadata/properties" ma:root="true" ma:fieldsID="011e7c156f180cfe67664cb43d562f55" ns2:_="">
     <xsd:import namespace="6dafc39e-a2aa-45b8-82ae-0946cdd2417a"/>
@@ -18296,21 +18381,6 @@
     <xs:element name="TermId" type="xs:string"/>
   </xs:schema>
 </ct:contentTypeSchema>
-</file>
-
-<file path=customXml/item2.xml><?xml version="1.0" encoding="utf-8"?>
-<?mso-contentType ?>
-<FormTemplates xmlns="http://schemas.microsoft.com/sharepoint/v3/contenttype/forms">
-  <Display>DocumentLibraryForm</Display>
-  <Edit>DocumentLibraryForm</Edit>
-  <New>DocumentLibraryForm</New>
-</FormTemplates>
-</file>
-
-<file path=customXml/item3.xml><?xml version="1.0" encoding="utf-8"?>
-<p:properties xmlns:p="http://schemas.microsoft.com/office/2006/metadata/properties" xmlns:xsi="http://www.w3.org/2001/XMLSchema-instance" xmlns:pc="http://schemas.microsoft.com/office/infopath/2007/PartnerControls">
-  <documentManagement/>
-</p:properties>
 </file>
 
 <file path=customXml/item4.xml><?xml version="1.0" encoding="utf-8"?>
@@ -18758,6 +18828,23 @@
 </file>
 
 <file path=customXml/itemProps1.xml><?xml version="1.0" encoding="utf-8"?>
+<ds:datastoreItem xmlns:ds="http://schemas.openxmlformats.org/officeDocument/2006/customXml" ds:itemID="{B36390EA-4FD1-4B9A-9FE6-1179CCE29F31}">
+  <ds:schemaRefs>
+    <ds:schemaRef ds:uri="http://schemas.microsoft.com/office/2006/metadata/properties"/>
+    <ds:schemaRef ds:uri="http://schemas.microsoft.com/office/infopath/2007/PartnerControls"/>
+  </ds:schemaRefs>
+</ds:datastoreItem>
+</file>
+
+<file path=customXml/itemProps2.xml><?xml version="1.0" encoding="utf-8"?>
+<ds:datastoreItem xmlns:ds="http://schemas.openxmlformats.org/officeDocument/2006/customXml" ds:itemID="{7A951EFD-AA11-418A-BDCE-439478F67FE5}">
+  <ds:schemaRefs>
+    <ds:schemaRef ds:uri="http://schemas.microsoft.com/sharepoint/v3/contenttype/forms"/>
+  </ds:schemaRefs>
+</ds:datastoreItem>
+</file>
+
+<file path=customXml/itemProps3.xml><?xml version="1.0" encoding="utf-8"?>
 <ds:datastoreItem xmlns:ds="http://schemas.openxmlformats.org/officeDocument/2006/customXml" ds:itemID="{DBC554EB-BBB2-424D-B590-59145D05FDA0}">
   <ds:schemaRefs>
     <ds:schemaRef ds:uri="http://schemas.microsoft.com/office/2006/metadata/contentType"/>
@@ -18775,25 +18862,8 @@
 </ds:datastoreItem>
 </file>
 
-<file path=customXml/itemProps2.xml><?xml version="1.0" encoding="utf-8"?>
-<ds:datastoreItem xmlns:ds="http://schemas.openxmlformats.org/officeDocument/2006/customXml" ds:itemID="{7A951EFD-AA11-418A-BDCE-439478F67FE5}">
-  <ds:schemaRefs>
-    <ds:schemaRef ds:uri="http://schemas.microsoft.com/sharepoint/v3/contenttype/forms"/>
-  </ds:schemaRefs>
-</ds:datastoreItem>
-</file>
-
-<file path=customXml/itemProps3.xml><?xml version="1.0" encoding="utf-8"?>
-<ds:datastoreItem xmlns:ds="http://schemas.openxmlformats.org/officeDocument/2006/customXml" ds:itemID="{B36390EA-4FD1-4B9A-9FE6-1179CCE29F31}">
-  <ds:schemaRefs>
-    <ds:schemaRef ds:uri="http://schemas.microsoft.com/office/2006/metadata/properties"/>
-    <ds:schemaRef ds:uri="http://schemas.microsoft.com/office/infopath/2007/PartnerControls"/>
-  </ds:schemaRefs>
-</ds:datastoreItem>
-</file>
-
 <file path=customXml/itemProps4.xml><?xml version="1.0" encoding="utf-8"?>
-<ds:datastoreItem xmlns:ds="http://schemas.openxmlformats.org/officeDocument/2006/customXml" ds:itemID="{0457E86D-5E37-4453-8B78-F848A2C51F93}">
+<ds:datastoreItem xmlns:ds="http://schemas.openxmlformats.org/officeDocument/2006/customXml" ds:itemID="{E246EEBD-1F57-4AF4-83BC-9A348D9B50EB}">
   <ds:schemaRefs>
     <ds:schemaRef ds:uri="http://schemas.openxmlformats.org/officeDocument/2006/bibliography"/>
   </ds:schemaRefs>

</xml_diff>

<commit_message>
undo of encryption to ensure data remains intact
rework of encryption is necessary
</commit_message>
<xml_diff>
--- a/Scriptie/Scriptie.docx
+++ b/Scriptie/Scriptie.docx
@@ -6292,6 +6292,16 @@
         <w:pStyle w:val="Heading3"/>
       </w:pPr>
       <w:r>
+        <w:t>Implementeren van encryptie en decryptie</w:t>
+      </w:r>
+      <w:bookmarkStart w:id="16" w:name="_GoBack"/>
+      <w:bookmarkEnd w:id="16"/>
+    </w:p>
+    <w:p>
+      <w:pPr>
+        <w:pStyle w:val="Heading3"/>
+      </w:pPr>
+      <w:r>
         <w:t>Sturen van email bij loggen van reports, suggestions ...</w:t>
       </w:r>
     </w:p>
@@ -6377,22 +6387,22 @@
       <w:pPr>
         <w:pStyle w:val="Heading1"/>
       </w:pPr>
-      <w:bookmarkStart w:id="16" w:name="_Toc5969126"/>
+      <w:bookmarkStart w:id="17" w:name="_Toc5969126"/>
       <w:r>
         <w:lastRenderedPageBreak/>
         <w:t>Handleiding</w:t>
       </w:r>
-      <w:bookmarkEnd w:id="16"/>
+      <w:bookmarkEnd w:id="17"/>
     </w:p>
     <w:p>
       <w:pPr>
         <w:pStyle w:val="Heading2"/>
       </w:pPr>
-      <w:bookmarkStart w:id="17" w:name="_Toc5969127"/>
+      <w:bookmarkStart w:id="18" w:name="_Toc5969127"/>
       <w:r>
         <w:t>Algemeen</w:t>
       </w:r>
-      <w:bookmarkEnd w:id="17"/>
+      <w:bookmarkEnd w:id="18"/>
     </w:p>
     <w:p>
       <w:pPr>
@@ -6418,11 +6428,11 @@
       <w:pPr>
         <w:pStyle w:val="Heading3"/>
       </w:pPr>
-      <w:bookmarkStart w:id="18" w:name="_Toc5969128"/>
+      <w:bookmarkStart w:id="19" w:name="_Toc5969128"/>
       <w:r>
         <w:t>Quiz &amp; Score</w:t>
       </w:r>
-      <w:bookmarkEnd w:id="18"/>
+      <w:bookmarkEnd w:id="19"/>
     </w:p>
     <w:p>
       <w:pPr>
@@ -6507,11 +6517,11 @@
       <w:pPr>
         <w:pStyle w:val="Heading2"/>
       </w:pPr>
-      <w:bookmarkStart w:id="19" w:name="_Toc5969129"/>
+      <w:bookmarkStart w:id="20" w:name="_Toc5969129"/>
       <w:r>
         <w:t>Producer level</w:t>
       </w:r>
-      <w:bookmarkEnd w:id="19"/>
+      <w:bookmarkEnd w:id="20"/>
     </w:p>
     <w:p>
       <w:pPr>
@@ -6860,12 +6870,12 @@
       <w:pPr>
         <w:pStyle w:val="Heading2"/>
       </w:pPr>
-      <w:bookmarkStart w:id="20" w:name="_Toc5969130"/>
+      <w:bookmarkStart w:id="21" w:name="_Toc5969130"/>
       <w:r>
         <w:lastRenderedPageBreak/>
         <w:t>TGO level</w:t>
       </w:r>
-      <w:bookmarkEnd w:id="20"/>
+      <w:bookmarkEnd w:id="21"/>
     </w:p>
     <w:p>
       <w:pPr>
@@ -6917,11 +6927,11 @@
       <w:pPr>
         <w:pStyle w:val="Heading3"/>
       </w:pPr>
-      <w:bookmarkStart w:id="21" w:name="_Toc5969131"/>
+      <w:bookmarkStart w:id="22" w:name="_Toc5969131"/>
       <w:r>
         <w:t>Memory</w:t>
       </w:r>
-      <w:bookmarkEnd w:id="21"/>
+      <w:bookmarkEnd w:id="22"/>
     </w:p>
     <w:p>
       <w:pPr>
@@ -7030,11 +7040,11 @@
       <w:pPr>
         <w:pStyle w:val="Heading3"/>
       </w:pPr>
-      <w:bookmarkStart w:id="22" w:name="_Toc5969132"/>
+      <w:bookmarkStart w:id="23" w:name="_Toc5969132"/>
       <w:r>
         <w:t>Breakout</w:t>
       </w:r>
-      <w:bookmarkEnd w:id="22"/>
+      <w:bookmarkEnd w:id="23"/>
     </w:p>
     <w:p>
       <w:pPr>
@@ -7157,12 +7167,12 @@
       <w:pPr>
         <w:pStyle w:val="Heading3"/>
       </w:pPr>
-      <w:bookmarkStart w:id="23" w:name="_Toc5969133"/>
+      <w:bookmarkStart w:id="24" w:name="_Toc5969133"/>
       <w:r>
         <w:lastRenderedPageBreak/>
         <w:t>Simon says</w:t>
       </w:r>
-      <w:bookmarkEnd w:id="23"/>
+      <w:bookmarkEnd w:id="24"/>
     </w:p>
     <w:p>
       <w:pPr>
@@ -7354,11 +7364,11 @@
       <w:pPr>
         <w:pStyle w:val="Heading3"/>
       </w:pPr>
-      <w:bookmarkStart w:id="24" w:name="_Toc5969134"/>
+      <w:bookmarkStart w:id="25" w:name="_Toc5969134"/>
       <w:r>
         <w:t>Mastermind</w:t>
       </w:r>
-      <w:bookmarkEnd w:id="24"/>
+      <w:bookmarkEnd w:id="25"/>
     </w:p>
     <w:p>
       <w:pPr>
@@ -7533,12 +7543,12 @@
       <w:pPr>
         <w:pStyle w:val="Heading3"/>
       </w:pPr>
-      <w:bookmarkStart w:id="25" w:name="_Toc5969135"/>
+      <w:bookmarkStart w:id="26" w:name="_Toc5969135"/>
       <w:r>
         <w:lastRenderedPageBreak/>
         <w:t>Hangman</w:t>
       </w:r>
-      <w:bookmarkEnd w:id="25"/>
+      <w:bookmarkEnd w:id="26"/>
     </w:p>
     <w:p>
       <w:pPr>
@@ -7849,11 +7859,11 @@
       <w:pPr>
         <w:pStyle w:val="Heading3"/>
       </w:pPr>
-      <w:bookmarkStart w:id="26" w:name="_Toc5969136"/>
+      <w:bookmarkStart w:id="27" w:name="_Toc5969136"/>
       <w:r>
         <w:t>Catcher</w:t>
       </w:r>
-      <w:bookmarkEnd w:id="26"/>
+      <w:bookmarkEnd w:id="27"/>
     </w:p>
     <w:p>
       <w:pPr>
@@ -7928,12 +7938,12 @@
       <w:pPr>
         <w:pStyle w:val="Heading2"/>
       </w:pPr>
-      <w:bookmarkStart w:id="27" w:name="_Toc5969137"/>
+      <w:bookmarkStart w:id="28" w:name="_Toc5969137"/>
       <w:r>
         <w:lastRenderedPageBreak/>
         <w:t>DGO level</w:t>
       </w:r>
-      <w:bookmarkEnd w:id="27"/>
+      <w:bookmarkEnd w:id="28"/>
     </w:p>
     <w:p>
       <w:pPr>
@@ -8250,12 +8260,12 @@
       <w:pPr>
         <w:pStyle w:val="Heading2"/>
       </w:pPr>
-      <w:bookmarkStart w:id="28" w:name="_Toc5969138"/>
+      <w:bookmarkStart w:id="29" w:name="_Toc5969138"/>
       <w:r>
         <w:lastRenderedPageBreak/>
         <w:t>Supplier level</w:t>
       </w:r>
-      <w:bookmarkEnd w:id="28"/>
+      <w:bookmarkEnd w:id="29"/>
     </w:p>
     <w:p>
       <w:pPr>
@@ -8490,12 +8500,12 @@
       <w:pPr>
         <w:pStyle w:val="Heading2"/>
       </w:pPr>
-      <w:bookmarkStart w:id="29" w:name="_Toc5969139"/>
+      <w:bookmarkStart w:id="30" w:name="_Toc5969139"/>
       <w:r>
         <w:lastRenderedPageBreak/>
         <w:t>Consumer level</w:t>
       </w:r>
-      <w:bookmarkEnd w:id="29"/>
+      <w:bookmarkEnd w:id="30"/>
     </w:p>
     <w:p>
       <w:pPr>
@@ -8882,12 +8892,12 @@
       <w:pPr>
         <w:pStyle w:val="Heading2"/>
       </w:pPr>
-      <w:bookmarkStart w:id="30" w:name="_Toc5969140"/>
+      <w:bookmarkStart w:id="31" w:name="_Toc5969140"/>
       <w:r>
         <w:lastRenderedPageBreak/>
         <w:t>Mecoms level</w:t>
       </w:r>
-      <w:bookmarkEnd w:id="30"/>
+      <w:bookmarkEnd w:id="31"/>
     </w:p>
     <w:p>
       <w:pPr>
@@ -9292,32 +9302,32 @@
       <w:pPr>
         <w:pStyle w:val="Heading1"/>
       </w:pPr>
-      <w:bookmarkStart w:id="31" w:name="_Toc5969141"/>
+      <w:bookmarkStart w:id="32" w:name="_Toc5969141"/>
       <w:r>
         <w:lastRenderedPageBreak/>
         <w:t>Project structuur</w:t>
       </w:r>
-      <w:bookmarkEnd w:id="31"/>
+      <w:bookmarkEnd w:id="32"/>
     </w:p>
     <w:p>
       <w:pPr>
         <w:pStyle w:val="Heading2"/>
       </w:pPr>
-      <w:bookmarkStart w:id="32" w:name="_Toc5969142"/>
+      <w:bookmarkStart w:id="33" w:name="_Toc5969142"/>
       <w:r>
         <w:t>Doc</w:t>
       </w:r>
-      <w:bookmarkEnd w:id="32"/>
+      <w:bookmarkEnd w:id="33"/>
     </w:p>
     <w:p>
       <w:pPr>
         <w:pStyle w:val="Heading3"/>
       </w:pPr>
-      <w:bookmarkStart w:id="33" w:name="_Toc5969143"/>
+      <w:bookmarkStart w:id="34" w:name="_Toc5969143"/>
       <w:r>
         <w:t>Nieuwe documentatie</w:t>
       </w:r>
-      <w:bookmarkEnd w:id="33"/>
+      <w:bookmarkEnd w:id="34"/>
     </w:p>
     <w:p>
       <w:pPr>
@@ -9438,11 +9448,11 @@
       <w:pPr>
         <w:pStyle w:val="Heading3"/>
       </w:pPr>
-      <w:bookmarkStart w:id="34" w:name="_Toc5969144"/>
+      <w:bookmarkStart w:id="35" w:name="_Toc5969144"/>
       <w:r>
         <w:t>Originele documentatie</w:t>
       </w:r>
-      <w:bookmarkEnd w:id="34"/>
+      <w:bookmarkEnd w:id="35"/>
     </w:p>
     <w:p>
       <w:pPr>
@@ -9576,21 +9586,21 @@
       <w:pPr>
         <w:pStyle w:val="Heading2"/>
       </w:pPr>
-      <w:bookmarkStart w:id="35" w:name="_Toc5969145"/>
+      <w:bookmarkStart w:id="36" w:name="_Toc5969145"/>
       <w:r>
         <w:t>Src</w:t>
       </w:r>
-      <w:bookmarkEnd w:id="35"/>
+      <w:bookmarkEnd w:id="36"/>
     </w:p>
     <w:p>
       <w:pPr>
         <w:pStyle w:val="Heading3"/>
       </w:pPr>
-      <w:bookmarkStart w:id="36" w:name="_Toc5969146"/>
+      <w:bookmarkStart w:id="37" w:name="_Toc5969146"/>
       <w:r>
         <w:t>Mecity project</w:t>
       </w:r>
-      <w:bookmarkEnd w:id="36"/>
+      <w:bookmarkEnd w:id="37"/>
     </w:p>
     <w:p>
       <w:pPr>
@@ -10409,32 +10419,32 @@
           <w:sz w:val="22"/>
         </w:rPr>
       </w:pPr>
-      <w:bookmarkStart w:id="37" w:name="_Toc5969147"/>
+      <w:bookmarkStart w:id="38" w:name="_Toc5969147"/>
       <w:r>
         <w:lastRenderedPageBreak/>
         <w:t>How to’s</w:t>
       </w:r>
-      <w:bookmarkEnd w:id="37"/>
+      <w:bookmarkEnd w:id="38"/>
     </w:p>
     <w:p>
       <w:pPr>
         <w:pStyle w:val="Heading2"/>
       </w:pPr>
-      <w:bookmarkStart w:id="38" w:name="_Toc5969148"/>
+      <w:bookmarkStart w:id="39" w:name="_Toc5969148"/>
       <w:r>
         <w:t>Vragen toevoegen of aanpassen</w:t>
       </w:r>
-      <w:bookmarkEnd w:id="38"/>
+      <w:bookmarkEnd w:id="39"/>
     </w:p>
     <w:p>
       <w:pPr>
         <w:pStyle w:val="Heading2"/>
       </w:pPr>
-      <w:bookmarkStart w:id="39" w:name="_Toc5969149"/>
+      <w:bookmarkStart w:id="40" w:name="_Toc5969149"/>
       <w:r>
         <w:t>Variabelen aanpassen</w:t>
       </w:r>
-      <w:bookmarkEnd w:id="39"/>
+      <w:bookmarkEnd w:id="40"/>
     </w:p>
     <w:p>
       <w:pPr>
@@ -10448,11 +10458,11 @@
       <w:pPr>
         <w:pStyle w:val="Heading2"/>
       </w:pPr>
-      <w:bookmarkStart w:id="40" w:name="_Toc5969150"/>
+      <w:bookmarkStart w:id="41" w:name="_Toc5969150"/>
       <w:r>
         <w:t>Levels toevoegen</w:t>
       </w:r>
-      <w:bookmarkEnd w:id="40"/>
+      <w:bookmarkEnd w:id="41"/>
     </w:p>
     <w:p>
       <w:pPr>
@@ -10674,32 +10684,32 @@
       <w:pPr>
         <w:pStyle w:val="Heading1"/>
       </w:pPr>
-      <w:bookmarkStart w:id="41" w:name="_Toc5969151"/>
+      <w:bookmarkStart w:id="42" w:name="_Toc5969151"/>
       <w:r>
         <w:lastRenderedPageBreak/>
         <w:t>Bijlagen</w:t>
       </w:r>
-      <w:bookmarkEnd w:id="41"/>
+      <w:bookmarkEnd w:id="42"/>
     </w:p>
     <w:p>
       <w:pPr>
         <w:pStyle w:val="Heading2"/>
       </w:pPr>
-      <w:bookmarkStart w:id="42" w:name="_Toc5969152"/>
+      <w:bookmarkStart w:id="43" w:name="_Toc5969152"/>
       <w:r>
         <w:t>TGO level</w:t>
       </w:r>
-      <w:bookmarkEnd w:id="42"/>
+      <w:bookmarkEnd w:id="43"/>
     </w:p>
     <w:p>
       <w:pPr>
         <w:pStyle w:val="Heading3"/>
       </w:pPr>
-      <w:bookmarkStart w:id="43" w:name="_Toc5969153"/>
+      <w:bookmarkStart w:id="44" w:name="_Toc5969153"/>
       <w:r>
         <w:t>Memory minigame</w:t>
       </w:r>
-      <w:bookmarkEnd w:id="43"/>
+      <w:bookmarkEnd w:id="44"/>
     </w:p>
     <w:p>
       <w:pPr>
@@ -10729,11 +10739,11 @@
       <w:pPr>
         <w:pStyle w:val="Heading3"/>
       </w:pPr>
-      <w:bookmarkStart w:id="44" w:name="_Toc5969154"/>
+      <w:bookmarkStart w:id="45" w:name="_Toc5969154"/>
       <w:r>
         <w:t>Breakout minigame</w:t>
       </w:r>
-      <w:bookmarkEnd w:id="44"/>
+      <w:bookmarkEnd w:id="45"/>
     </w:p>
     <w:p>
       <w:pPr>
@@ -10763,11 +10773,11 @@
       <w:pPr>
         <w:pStyle w:val="Heading3"/>
       </w:pPr>
-      <w:bookmarkStart w:id="45" w:name="_Toc5969155"/>
+      <w:bookmarkStart w:id="46" w:name="_Toc5969155"/>
       <w:r>
         <w:t>Simon says minigame</w:t>
       </w:r>
-      <w:bookmarkEnd w:id="45"/>
+      <w:bookmarkEnd w:id="46"/>
     </w:p>
     <w:p>
       <w:pPr>
@@ -10781,11 +10791,11 @@
       <w:pPr>
         <w:pStyle w:val="Heading3"/>
       </w:pPr>
-      <w:bookmarkStart w:id="46" w:name="_Toc5969156"/>
+      <w:bookmarkStart w:id="47" w:name="_Toc5969156"/>
       <w:r>
         <w:t>Mastermind minigame</w:t>
       </w:r>
-      <w:bookmarkEnd w:id="46"/>
+      <w:bookmarkEnd w:id="47"/>
     </w:p>
     <w:p>
       <w:pPr>
@@ -10815,11 +10825,11 @@
       <w:pPr>
         <w:pStyle w:val="Heading3"/>
       </w:pPr>
-      <w:bookmarkStart w:id="47" w:name="_Toc5969157"/>
+      <w:bookmarkStart w:id="48" w:name="_Toc5969157"/>
       <w:r>
         <w:t>Hangman minigame</w:t>
       </w:r>
-      <w:bookmarkEnd w:id="47"/>
+      <w:bookmarkEnd w:id="48"/>
     </w:p>
     <w:p>
       <w:pPr>
@@ -10849,11 +10859,11 @@
       <w:pPr>
         <w:pStyle w:val="Heading3"/>
       </w:pPr>
-      <w:bookmarkStart w:id="48" w:name="_Toc5969158"/>
+      <w:bookmarkStart w:id="49" w:name="_Toc5969158"/>
       <w:r>
         <w:t>Catcher minigame</w:t>
       </w:r>
-      <w:bookmarkEnd w:id="48"/>
+      <w:bookmarkEnd w:id="49"/>
     </w:p>
     <w:p>
       <w:pPr>
@@ -10888,11 +10898,11 @@
           <w:szCs w:val="26"/>
         </w:rPr>
       </w:pPr>
-      <w:bookmarkStart w:id="49" w:name="_Toc5969159"/>
+      <w:bookmarkStart w:id="50" w:name="_Toc5969159"/>
       <w:r>
         <w:t>How to’s</w:t>
       </w:r>
-      <w:bookmarkEnd w:id="49"/>
+      <w:bookmarkEnd w:id="50"/>
     </w:p>
     <w:p>
       <w:pPr>
@@ -10902,11 +10912,11 @@
           <w:sz w:val="28"/>
         </w:rPr>
       </w:pPr>
-      <w:bookmarkStart w:id="50" w:name="_Toc5969160"/>
+      <w:bookmarkStart w:id="51" w:name="_Toc5969160"/>
       <w:r>
         <w:t>Vragen toevoegen of aanpassen</w:t>
       </w:r>
-      <w:bookmarkEnd w:id="50"/>
+      <w:bookmarkEnd w:id="51"/>
     </w:p>
     <w:p>
       <w:pPr>
@@ -10916,11 +10926,11 @@
           <w:sz w:val="28"/>
         </w:rPr>
       </w:pPr>
-      <w:bookmarkStart w:id="51" w:name="_Toc5969161"/>
+      <w:bookmarkStart w:id="52" w:name="_Toc5969161"/>
       <w:r>
         <w:t>Variabelen aanpassen</w:t>
       </w:r>
-      <w:bookmarkEnd w:id="51"/>
+      <w:bookmarkEnd w:id="52"/>
     </w:p>
     <w:p>
       <w:pPr>
@@ -10930,16 +10940,14 @@
           <w:sz w:val="28"/>
         </w:rPr>
       </w:pPr>
-      <w:bookmarkStart w:id="52" w:name="_Toc5969162"/>
+      <w:bookmarkStart w:id="53" w:name="_Toc5969162"/>
       <w:r>
         <w:t>Levels toevoegen</w:t>
       </w:r>
-      <w:bookmarkEnd w:id="52"/>
+      <w:bookmarkEnd w:id="53"/>
       <w:r>
         <w:br w:type="page"/>
       </w:r>
-      <w:bookmarkStart w:id="53" w:name="_GoBack"/>
-      <w:bookmarkEnd w:id="53"/>
     </w:p>
     <w:bookmarkStart w:id="54" w:name="_Toc5969163" w:displacedByCustomXml="next"/>
     <w:sdt>
@@ -10959,6 +10967,7 @@
           <w:docPartUnique/>
         </w:docPartObj>
       </w:sdtPr>
+      <w:sdtEndPr/>
       <w:sdtContent>
         <w:p>
           <w:pPr>
@@ -10974,6 +10983,7 @@
             <w:id w:val="111145805"/>
             <w:bibliography/>
           </w:sdtPr>
+          <w:sdtEndPr/>
           <w:sdtContent>
             <w:p>
               <w:pPr>
@@ -12057,6 +12067,7 @@
         <w:docPartUnique/>
       </w:docPartObj>
     </w:sdtPr>
+    <w:sdtEndPr/>
     <w:sdtContent>
       <w:sdt>
         <w:sdtPr>
@@ -12066,6 +12077,7 @@
             <w:docPartUnique/>
           </w:docPartObj>
         </w:sdtPr>
+        <w:sdtEndPr/>
         <w:sdtContent>
           <w:p>
             <w:pPr>
@@ -18456,21 +18468,6 @@
 </file>
 
 <file path=customXml/item1.xml><?xml version="1.0" encoding="utf-8"?>
-<p:properties xmlns:p="http://schemas.microsoft.com/office/2006/metadata/properties" xmlns:xsi="http://www.w3.org/2001/XMLSchema-instance" xmlns:pc="http://schemas.microsoft.com/office/infopath/2007/PartnerControls">
-  <documentManagement/>
-</p:properties>
-</file>
-
-<file path=customXml/item2.xml><?xml version="1.0" encoding="utf-8"?>
-<?mso-contentType ?>
-<FormTemplates xmlns="http://schemas.microsoft.com/sharepoint/v3/contenttype/forms">
-  <Display>DocumentLibraryForm</Display>
-  <Edit>DocumentLibraryForm</Edit>
-  <New>DocumentLibraryForm</New>
-</FormTemplates>
-</file>
-
-<file path=customXml/item3.xml><?xml version="1.0" encoding="utf-8"?>
 <ct:contentTypeSchema xmlns:ct="http://schemas.microsoft.com/office/2006/metadata/contentType" xmlns:ma="http://schemas.microsoft.com/office/2006/metadata/properties/metaAttributes" ct:_="" ma:_="" ma:contentTypeName="Document" ma:contentTypeID="0x0101004BD6AAFC9AD00447AB4690B3D17F3D52" ma:contentTypeVersion="3" ma:contentTypeDescription="Een nieuw document maken." ma:contentTypeScope="" ma:versionID="6959323b1c450558308ed52ddd66f017">
   <xsd:schema xmlns:xsd="http://www.w3.org/2001/XMLSchema" xmlns:xs="http://www.w3.org/2001/XMLSchema" xmlns:p="http://schemas.microsoft.com/office/2006/metadata/properties" xmlns:ns2="6dafc39e-a2aa-45b8-82ae-0946cdd2417a" targetNamespace="http://schemas.microsoft.com/office/2006/metadata/properties" ma:root="true" ma:fieldsID="011e7c156f180cfe67664cb43d562f55" ns2:_="">
     <xsd:import namespace="6dafc39e-a2aa-45b8-82ae-0946cdd2417a"/>
@@ -18616,6 +18613,21 @@
     <xs:element name="TermId" type="xs:string"/>
   </xs:schema>
 </ct:contentTypeSchema>
+</file>
+
+<file path=customXml/item2.xml><?xml version="1.0" encoding="utf-8"?>
+<?mso-contentType ?>
+<FormTemplates xmlns="http://schemas.microsoft.com/sharepoint/v3/contenttype/forms">
+  <Display>DocumentLibraryForm</Display>
+  <Edit>DocumentLibraryForm</Edit>
+  <New>DocumentLibraryForm</New>
+</FormTemplates>
+</file>
+
+<file path=customXml/item3.xml><?xml version="1.0" encoding="utf-8"?>
+<p:properties xmlns:p="http://schemas.microsoft.com/office/2006/metadata/properties" xmlns:xsi="http://www.w3.org/2001/XMLSchema-instance" xmlns:pc="http://schemas.microsoft.com/office/infopath/2007/PartnerControls">
+  <documentManagement/>
+</p:properties>
 </file>
 
 <file path=customXml/item4.xml><?xml version="1.0" encoding="utf-8"?>
@@ -19091,23 +19103,6 @@
 </file>
 
 <file path=customXml/itemProps1.xml><?xml version="1.0" encoding="utf-8"?>
-<ds:datastoreItem xmlns:ds="http://schemas.openxmlformats.org/officeDocument/2006/customXml" ds:itemID="{B36390EA-4FD1-4B9A-9FE6-1179CCE29F31}">
-  <ds:schemaRefs>
-    <ds:schemaRef ds:uri="http://schemas.microsoft.com/office/2006/metadata/properties"/>
-    <ds:schemaRef ds:uri="http://schemas.microsoft.com/office/infopath/2007/PartnerControls"/>
-  </ds:schemaRefs>
-</ds:datastoreItem>
-</file>
-
-<file path=customXml/itemProps2.xml><?xml version="1.0" encoding="utf-8"?>
-<ds:datastoreItem xmlns:ds="http://schemas.openxmlformats.org/officeDocument/2006/customXml" ds:itemID="{7A951EFD-AA11-418A-BDCE-439478F67FE5}">
-  <ds:schemaRefs>
-    <ds:schemaRef ds:uri="http://schemas.microsoft.com/sharepoint/v3/contenttype/forms"/>
-  </ds:schemaRefs>
-</ds:datastoreItem>
-</file>
-
-<file path=customXml/itemProps3.xml><?xml version="1.0" encoding="utf-8"?>
 <ds:datastoreItem xmlns:ds="http://schemas.openxmlformats.org/officeDocument/2006/customXml" ds:itemID="{DBC554EB-BBB2-424D-B590-59145D05FDA0}">
   <ds:schemaRefs>
     <ds:schemaRef ds:uri="http://schemas.microsoft.com/office/2006/metadata/contentType"/>
@@ -19125,8 +19120,25 @@
 </ds:datastoreItem>
 </file>
 
+<file path=customXml/itemProps2.xml><?xml version="1.0" encoding="utf-8"?>
+<ds:datastoreItem xmlns:ds="http://schemas.openxmlformats.org/officeDocument/2006/customXml" ds:itemID="{7A951EFD-AA11-418A-BDCE-439478F67FE5}">
+  <ds:schemaRefs>
+    <ds:schemaRef ds:uri="http://schemas.microsoft.com/sharepoint/v3/contenttype/forms"/>
+  </ds:schemaRefs>
+</ds:datastoreItem>
+</file>
+
+<file path=customXml/itemProps3.xml><?xml version="1.0" encoding="utf-8"?>
+<ds:datastoreItem xmlns:ds="http://schemas.openxmlformats.org/officeDocument/2006/customXml" ds:itemID="{B36390EA-4FD1-4B9A-9FE6-1179CCE29F31}">
+  <ds:schemaRefs>
+    <ds:schemaRef ds:uri="http://schemas.microsoft.com/office/2006/metadata/properties"/>
+    <ds:schemaRef ds:uri="http://schemas.microsoft.com/office/infopath/2007/PartnerControls"/>
+  </ds:schemaRefs>
+</ds:datastoreItem>
+</file>
+
 <file path=customXml/itemProps4.xml><?xml version="1.0" encoding="utf-8"?>
-<ds:datastoreItem xmlns:ds="http://schemas.openxmlformats.org/officeDocument/2006/customXml" ds:itemID="{A3577D03-0EAF-413C-B703-368EDD506342}">
+<ds:datastoreItem xmlns:ds="http://schemas.openxmlformats.org/officeDocument/2006/customXml" ds:itemID="{298FE84A-253E-46B2-B370-D016E8EA86A8}">
   <ds:schemaRefs>
     <ds:schemaRef ds:uri="http://schemas.openxmlformats.org/officeDocument/2006/bibliography"/>
   </ds:schemaRefs>

</xml_diff>

<commit_message>
Added templates to scriptie
</commit_message>
<xml_diff>
--- a/Scriptie/Scriptie.docx
+++ b/Scriptie/Scriptie.docx
@@ -10447,22 +10447,24 @@
           <w:szCs w:val="28"/>
           <w:lang w:eastAsia="nl-NL"/>
         </w:rPr>
-        <w:t xml:space="preserve">: </w:t>
-      </w:r>
-      <w:r>
-        <w:rPr>
-          <w:rFonts w:eastAsia="Times New Roman" w:cs="Arial"/>
+        <w:t xml:space="preserve"> - s</w:t>
+      </w:r>
+      <w:r>
+        <w:rPr>
+          <w:rFonts w:eastAsia="Times New Roman" w:cs="Arial"/>
+          <w:b/>
           <w:bCs/>
           <w:iCs/>
           <w:sz w:val="26"/>
           <w:szCs w:val="28"/>
           <w:lang w:eastAsia="nl-NL"/>
         </w:rPr>
-        <w:t>scripts</w:t>
-      </w:r>
-      <w:r>
-        <w:rPr>
-          <w:rFonts w:eastAsia="Times New Roman" w:cs="Arial"/>
+        <w:t>cripts</w:t>
+      </w:r>
+      <w:r>
+        <w:rPr>
+          <w:rFonts w:eastAsia="Times New Roman" w:cs="Arial"/>
+          <w:b/>
           <w:bCs/>
           <w:iCs/>
           <w:sz w:val="26"/>
@@ -10474,6 +10476,7 @@
       <w:r>
         <w:rPr>
           <w:rFonts w:eastAsia="Times New Roman" w:cs="Arial"/>
+          <w:b/>
           <w:bCs/>
           <w:iCs/>
           <w:sz w:val="26"/>
@@ -10524,18 +10527,16 @@
           <w:b/>
           <w:bCs/>
           <w:iCs/>
-          <w:sz w:val="26"/>
-          <w:szCs w:val="28"/>
-          <w:lang w:val="nl-NL" w:eastAsia="nl-NL"/>
-        </w:rPr>
-      </w:pPr>
-      <w:r>
-        <w:rPr>
-          <w:rFonts w:eastAsia="Times New Roman" w:cs="Arial"/>
-          <w:bCs/>
-          <w:iCs/>
-          <w:sz w:val="26"/>
-          <w:szCs w:val="28"/>
+          <w:szCs w:val="20"/>
+          <w:lang w:val="nl-NL" w:eastAsia="nl-NL"/>
+        </w:rPr>
+      </w:pPr>
+      <w:r>
+        <w:rPr>
+          <w:rFonts w:eastAsia="Times New Roman" w:cs="Arial"/>
+          <w:bCs/>
+          <w:iCs/>
+          <w:szCs w:val="20"/>
           <w:lang w:val="nl-NL" w:eastAsia="nl-NL"/>
         </w:rPr>
         <w:t>D</w:t>
@@ -10545,8 +10546,7 @@
           <w:rFonts w:eastAsia="Times New Roman" w:cs="Arial"/>
           <w:bCs/>
           <w:iCs/>
-          <w:sz w:val="26"/>
-          <w:szCs w:val="28"/>
+          <w:szCs w:val="20"/>
           <w:lang w:val="nl-NL" w:eastAsia="nl-NL"/>
         </w:rPr>
         <w:t>ecryptie van oude highscores</w:t>
@@ -10556,8 +10556,7 @@
           <w:rFonts w:eastAsia="Times New Roman" w:cs="Arial"/>
           <w:bCs/>
           <w:iCs/>
-          <w:sz w:val="26"/>
-          <w:szCs w:val="28"/>
+          <w:szCs w:val="20"/>
           <w:lang w:val="nl-NL" w:eastAsia="nl-NL"/>
         </w:rPr>
         <w:t>.</w:t>
@@ -10604,18 +10603,16 @@
           <w:b/>
           <w:bCs/>
           <w:iCs/>
-          <w:sz w:val="26"/>
-          <w:szCs w:val="28"/>
-          <w:lang w:val="nl-NL" w:eastAsia="nl-NL"/>
-        </w:rPr>
-      </w:pPr>
-      <w:r>
-        <w:rPr>
-          <w:rFonts w:eastAsia="Times New Roman" w:cs="Arial"/>
-          <w:bCs/>
-          <w:iCs/>
-          <w:sz w:val="26"/>
-          <w:szCs w:val="28"/>
+          <w:szCs w:val="20"/>
+          <w:lang w:val="nl-NL" w:eastAsia="nl-NL"/>
+        </w:rPr>
+      </w:pPr>
+      <w:r>
+        <w:rPr>
+          <w:rFonts w:eastAsia="Times New Roman" w:cs="Arial"/>
+          <w:bCs/>
+          <w:iCs/>
+          <w:szCs w:val="20"/>
           <w:lang w:val="nl-NL" w:eastAsia="nl-NL"/>
         </w:rPr>
         <w:t>E</w:t>
@@ -10625,8 +10622,7 @@
           <w:rFonts w:eastAsia="Times New Roman" w:cs="Arial"/>
           <w:bCs/>
           <w:iCs/>
-          <w:sz w:val="26"/>
-          <w:szCs w:val="28"/>
+          <w:szCs w:val="20"/>
           <w:lang w:val="nl-NL" w:eastAsia="nl-NL"/>
         </w:rPr>
         <w:t>ncryptie van oude highscores</w:t>
@@ -10636,8 +10632,7 @@
           <w:rFonts w:eastAsia="Times New Roman" w:cs="Arial"/>
           <w:bCs/>
           <w:iCs/>
-          <w:sz w:val="26"/>
-          <w:szCs w:val="28"/>
+          <w:szCs w:val="20"/>
           <w:lang w:val="nl-NL" w:eastAsia="nl-NL"/>
         </w:rPr>
         <w:t>.</w:t>
@@ -10658,53 +10653,93 @@
           <w:iCs/>
           <w:sz w:val="26"/>
           <w:szCs w:val="28"/>
-          <w:lang w:val="nl-NL" w:eastAsia="nl-NL"/>
-        </w:rPr>
-      </w:pPr>
-      <w:r>
-        <w:rPr>
-          <w:rFonts w:eastAsia="Times New Roman" w:cs="Arial"/>
-          <w:b/>
-          <w:bCs/>
-          <w:iCs/>
-          <w:sz w:val="26"/>
-          <w:szCs w:val="28"/>
-          <w:lang w:val="nl-NL" w:eastAsia="nl-NL"/>
-        </w:rPr>
-        <w:t>/consumer</w:t>
-      </w:r>
-      <w:r>
-        <w:rPr>
-          <w:rFonts w:eastAsia="Times New Roman" w:cs="Arial"/>
-          <w:bCs/>
-          <w:iCs/>
-          <w:sz w:val="26"/>
-          <w:szCs w:val="28"/>
-          <w:lang w:val="nl-NL" w:eastAsia="nl-NL"/>
-        </w:rPr>
-        <w:t xml:space="preserve">: </w:t>
-      </w:r>
-      <w:r>
-        <w:rPr>
-          <w:rFonts w:eastAsia="Times New Roman" w:cs="Arial"/>
-          <w:bCs/>
-          <w:iCs/>
-          <w:sz w:val="26"/>
-          <w:szCs w:val="28"/>
-          <w:lang w:val="nl-NL" w:eastAsia="nl-NL"/>
+          <w:lang w:val="en-US" w:eastAsia="nl-NL"/>
+        </w:rPr>
+      </w:pPr>
+      <w:r>
+        <w:rPr>
+          <w:rFonts w:eastAsia="Times New Roman" w:cs="Arial"/>
+          <w:b/>
+          <w:bCs/>
+          <w:iCs/>
+          <w:sz w:val="26"/>
+          <w:szCs w:val="28"/>
+          <w:lang w:val="en-US" w:eastAsia="nl-NL"/>
+        </w:rPr>
+        <w:t>/consume</w:t>
+      </w:r>
+      <w:r>
+        <w:rPr>
+          <w:rFonts w:eastAsia="Times New Roman" w:cs="Arial"/>
+          <w:b/>
+          <w:bCs/>
+          <w:iCs/>
+          <w:sz w:val="26"/>
+          <w:szCs w:val="28"/>
+          <w:lang w:val="en-US" w:eastAsia="nl-NL"/>
+        </w:rPr>
+        <w:t xml:space="preserve"> -</w:t>
+      </w:r>
+      <w:r>
+        <w:rPr>
+          <w:rFonts w:eastAsia="Times New Roman" w:cs="Arial"/>
+          <w:bCs/>
+          <w:iCs/>
+          <w:sz w:val="26"/>
+          <w:szCs w:val="28"/>
+          <w:lang w:val="en-US" w:eastAsia="nl-NL"/>
+        </w:rPr>
+        <w:t xml:space="preserve"> </w:t>
+      </w:r>
+      <w:r>
+        <w:rPr>
+          <w:rFonts w:eastAsia="Times New Roman" w:cs="Arial"/>
+          <w:b/>
+          <w:bCs/>
+          <w:iCs/>
+          <w:sz w:val="26"/>
+          <w:szCs w:val="28"/>
+          <w:lang w:val="en-US" w:eastAsia="nl-NL"/>
         </w:rPr>
         <w:t>s</w:t>
       </w:r>
       <w:r>
         <w:rPr>
           <w:rFonts w:eastAsia="Times New Roman" w:cs="Arial"/>
-          <w:bCs/>
-          <w:iCs/>
-          <w:sz w:val="26"/>
-          <w:szCs w:val="28"/>
-          <w:lang w:val="nl-NL" w:eastAsia="nl-NL"/>
-        </w:rPr>
-        <w:t>cripts voor consumer level</w:t>
+          <w:b/>
+          <w:bCs/>
+          <w:iCs/>
+          <w:sz w:val="26"/>
+          <w:szCs w:val="28"/>
+          <w:lang w:val="en-US" w:eastAsia="nl-NL"/>
+        </w:rPr>
+        <w:t xml:space="preserve">cripts </w:t>
+      </w:r>
+      <w:proofErr w:type="spellStart"/>
+      <w:r>
+        <w:rPr>
+          <w:rFonts w:eastAsia="Times New Roman" w:cs="Arial"/>
+          <w:b/>
+          <w:bCs/>
+          <w:iCs/>
+          <w:sz w:val="26"/>
+          <w:szCs w:val="28"/>
+          <w:lang w:val="en-US" w:eastAsia="nl-NL"/>
+        </w:rPr>
+        <w:t>voor</w:t>
+      </w:r>
+      <w:proofErr w:type="spellEnd"/>
+      <w:r>
+        <w:rPr>
+          <w:rFonts w:eastAsia="Times New Roman" w:cs="Arial"/>
+          <w:b/>
+          <w:bCs/>
+          <w:iCs/>
+          <w:sz w:val="26"/>
+          <w:szCs w:val="28"/>
+          <w:lang w:val="en-US" w:eastAsia="nl-NL"/>
+        </w:rPr>
+        <w:t xml:space="preserve"> consumer level</w:t>
       </w:r>
     </w:p>
     <w:p>
@@ -10747,18 +10782,16 @@
           <w:rFonts w:eastAsia="Times New Roman" w:cs="Arial"/>
           <w:bCs/>
           <w:iCs/>
-          <w:sz w:val="26"/>
-          <w:szCs w:val="28"/>
-          <w:lang w:val="nl-NL" w:eastAsia="nl-NL"/>
-        </w:rPr>
-      </w:pPr>
-      <w:r>
-        <w:rPr>
-          <w:rFonts w:eastAsia="Times New Roman" w:cs="Arial"/>
-          <w:bCs/>
-          <w:iCs/>
-          <w:sz w:val="26"/>
-          <w:szCs w:val="28"/>
+          <w:szCs w:val="20"/>
+          <w:lang w:val="nl-NL" w:eastAsia="nl-NL"/>
+        </w:rPr>
+      </w:pPr>
+      <w:r>
+        <w:rPr>
+          <w:rFonts w:eastAsia="Times New Roman" w:cs="Arial"/>
+          <w:bCs/>
+          <w:iCs/>
+          <w:szCs w:val="20"/>
           <w:lang w:val="nl-NL" w:eastAsia="nl-NL"/>
         </w:rPr>
         <w:t>Gespecializeerde quiz controller dat meer gericht is op de dilemma’s in de consumer level dat ook controleert wanneer een dilemma beantwoord is.</w:t>
@@ -10773,18 +10806,16 @@
           <w:rFonts w:eastAsia="Times New Roman" w:cs="Arial"/>
           <w:bCs/>
           <w:iCs/>
-          <w:sz w:val="26"/>
-          <w:szCs w:val="28"/>
-          <w:lang w:val="nl-NL" w:eastAsia="nl-NL"/>
-        </w:rPr>
-      </w:pPr>
-      <w:r>
-        <w:rPr>
-          <w:rFonts w:eastAsia="Times New Roman" w:cs="Arial"/>
-          <w:bCs/>
-          <w:iCs/>
-          <w:sz w:val="26"/>
-          <w:szCs w:val="28"/>
+          <w:szCs w:val="20"/>
+          <w:lang w:val="nl-NL" w:eastAsia="nl-NL"/>
+        </w:rPr>
+      </w:pPr>
+      <w:r>
+        <w:rPr>
+          <w:rFonts w:eastAsia="Times New Roman" w:cs="Arial"/>
+          <w:bCs/>
+          <w:iCs/>
+          <w:szCs w:val="20"/>
           <w:lang w:val="nl-NL" w:eastAsia="nl-NL"/>
         </w:rPr>
         <w:t>Hierin worden ook de sliders aangepast bij de gemaakte keuze’s op de UI van de consumer level.</w:t>
@@ -10830,18 +10861,16 @@
           <w:rFonts w:eastAsia="Times New Roman" w:cs="Arial"/>
           <w:bCs/>
           <w:iCs/>
-          <w:sz w:val="26"/>
-          <w:szCs w:val="28"/>
-          <w:lang w:val="nl-NL" w:eastAsia="nl-NL"/>
-        </w:rPr>
-      </w:pPr>
-      <w:r>
-        <w:rPr>
-          <w:rFonts w:eastAsia="Times New Roman" w:cs="Arial"/>
-          <w:bCs/>
-          <w:iCs/>
-          <w:sz w:val="26"/>
-          <w:szCs w:val="28"/>
+          <w:szCs w:val="20"/>
+          <w:lang w:val="nl-NL" w:eastAsia="nl-NL"/>
+        </w:rPr>
+      </w:pPr>
+      <w:r>
+        <w:rPr>
+          <w:rFonts w:eastAsia="Times New Roman" w:cs="Arial"/>
+          <w:bCs/>
+          <w:iCs/>
+          <w:szCs w:val="20"/>
           <w:lang w:val="nl-NL" w:eastAsia="nl-NL"/>
         </w:rPr>
         <w:t>Zorgt voor de start van de consumer level met startdilemma’s en voor de willekeurige keuze tussen een dilemma of multiple choice vraag, elke keer dat er een dilemma of vraag beantwoord is.</w:t>
@@ -10887,18 +10916,16 @@
           <w:rFonts w:eastAsia="Times New Roman" w:cs="Arial"/>
           <w:bCs/>
           <w:iCs/>
-          <w:sz w:val="26"/>
-          <w:szCs w:val="28"/>
-          <w:lang w:val="nl-NL" w:eastAsia="nl-NL"/>
-        </w:rPr>
-      </w:pPr>
-      <w:r>
-        <w:rPr>
-          <w:rFonts w:eastAsia="Times New Roman" w:cs="Arial"/>
-          <w:bCs/>
-          <w:iCs/>
-          <w:sz w:val="26"/>
-          <w:szCs w:val="28"/>
+          <w:szCs w:val="20"/>
+          <w:lang w:val="nl-NL" w:eastAsia="nl-NL"/>
+        </w:rPr>
+      </w:pPr>
+      <w:r>
+        <w:rPr>
+          <w:rFonts w:eastAsia="Times New Roman" w:cs="Arial"/>
+          <w:bCs/>
+          <w:iCs/>
+          <w:szCs w:val="20"/>
           <w:lang w:val="nl-NL" w:eastAsia="nl-NL"/>
         </w:rPr>
         <w:t>Gespecializeerde quiz controller dat meer gericht is op de multiple choice vragen in de consumer level dat ook controleert wanneer een vraag beantwoord is.</w:t>
@@ -10919,32 +10946,72 @@
           <w:iCs/>
           <w:sz w:val="26"/>
           <w:szCs w:val="28"/>
-          <w:lang w:val="nl-NL" w:eastAsia="nl-NL"/>
-        </w:rPr>
-      </w:pPr>
-      <w:r>
-        <w:rPr>
-          <w:rFonts w:eastAsia="Times New Roman" w:cs="Arial"/>
-          <w:b/>
-          <w:bCs/>
-          <w:iCs/>
-          <w:sz w:val="26"/>
-          <w:szCs w:val="28"/>
-          <w:lang w:val="nl-NL" w:eastAsia="nl-NL"/>
-        </w:rPr>
-        <w:t>/dgo</w:t>
-      </w:r>
-      <w:r>
-        <w:rPr>
-          <w:rFonts w:eastAsia="Times New Roman" w:cs="Arial"/>
-          <w:b/>
-          <w:bCs/>
-          <w:iCs/>
-          <w:sz w:val="26"/>
-          <w:szCs w:val="28"/>
-          <w:lang w:val="nl-NL" w:eastAsia="nl-NL"/>
-        </w:rPr>
-        <w:t xml:space="preserve"> – Alle scripts voor DGO level</w:t>
+          <w:lang w:val="en-US" w:eastAsia="nl-NL"/>
+        </w:rPr>
+      </w:pPr>
+      <w:r>
+        <w:rPr>
+          <w:rFonts w:eastAsia="Times New Roman" w:cs="Arial"/>
+          <w:b/>
+          <w:bCs/>
+          <w:iCs/>
+          <w:sz w:val="26"/>
+          <w:szCs w:val="28"/>
+          <w:lang w:val="en-US" w:eastAsia="nl-NL"/>
+        </w:rPr>
+        <w:t>/</w:t>
+      </w:r>
+      <w:proofErr w:type="spellStart"/>
+      <w:r>
+        <w:rPr>
+          <w:rFonts w:eastAsia="Times New Roman" w:cs="Arial"/>
+          <w:b/>
+          <w:bCs/>
+          <w:iCs/>
+          <w:sz w:val="26"/>
+          <w:szCs w:val="28"/>
+          <w:lang w:val="en-US" w:eastAsia="nl-NL"/>
+        </w:rPr>
+        <w:t>dgo</w:t>
+      </w:r>
+      <w:proofErr w:type="spellEnd"/>
+      <w:r>
+        <w:rPr>
+          <w:rFonts w:eastAsia="Times New Roman" w:cs="Arial"/>
+          <w:b/>
+          <w:bCs/>
+          <w:iCs/>
+          <w:sz w:val="26"/>
+          <w:szCs w:val="28"/>
+          <w:lang w:val="en-US" w:eastAsia="nl-NL"/>
+        </w:rPr>
+        <w:t xml:space="preserve"> – scripts </w:t>
+      </w:r>
+      <w:proofErr w:type="spellStart"/>
+      <w:r>
+        <w:rPr>
+          <w:rFonts w:eastAsia="Times New Roman" w:cs="Arial"/>
+          <w:b/>
+          <w:bCs/>
+          <w:iCs/>
+          <w:sz w:val="26"/>
+          <w:szCs w:val="28"/>
+          <w:lang w:val="en-US" w:eastAsia="nl-NL"/>
+        </w:rPr>
+        <w:t>voor</w:t>
+      </w:r>
+      <w:proofErr w:type="spellEnd"/>
+      <w:r>
+        <w:rPr>
+          <w:rFonts w:eastAsia="Times New Roman" w:cs="Arial"/>
+          <w:b/>
+          <w:bCs/>
+          <w:iCs/>
+          <w:sz w:val="26"/>
+          <w:szCs w:val="28"/>
+          <w:lang w:val="en-US" w:eastAsia="nl-NL"/>
+        </w:rPr>
+        <w:t xml:space="preserve"> DGO level</w:t>
       </w:r>
     </w:p>
     <w:p>
@@ -10987,18 +11054,16 @@
           <w:rFonts w:eastAsia="Times New Roman" w:cs="Arial"/>
           <w:bCs/>
           <w:iCs/>
-          <w:sz w:val="26"/>
-          <w:szCs w:val="28"/>
-          <w:lang w:val="nl-NL" w:eastAsia="nl-NL"/>
-        </w:rPr>
-      </w:pPr>
-      <w:r>
-        <w:rPr>
-          <w:rFonts w:eastAsia="Times New Roman" w:cs="Arial"/>
-          <w:bCs/>
-          <w:iCs/>
-          <w:sz w:val="26"/>
-          <w:szCs w:val="28"/>
+          <w:szCs w:val="20"/>
+          <w:lang w:val="nl-NL" w:eastAsia="nl-NL"/>
+        </w:rPr>
+      </w:pPr>
+      <w:r>
+        <w:rPr>
+          <w:rFonts w:eastAsia="Times New Roman" w:cs="Arial"/>
+          <w:bCs/>
+          <w:iCs/>
+          <w:szCs w:val="20"/>
           <w:lang w:val="nl-NL" w:eastAsia="nl-NL"/>
         </w:rPr>
         <w:t>Zorgt voor de problem popup</w:t>
@@ -11008,8 +11073,7 @@
           <w:rFonts w:eastAsia="Times New Roman" w:cs="Arial"/>
           <w:bCs/>
           <w:iCs/>
-          <w:sz w:val="26"/>
-          <w:szCs w:val="28"/>
+          <w:szCs w:val="20"/>
           <w:lang w:val="nl-NL" w:eastAsia="nl-NL"/>
         </w:rPr>
         <w:t>’</w:t>
@@ -11019,8 +11083,7 @@
           <w:rFonts w:eastAsia="Times New Roman" w:cs="Arial"/>
           <w:bCs/>
           <w:iCs/>
-          <w:sz w:val="26"/>
-          <w:szCs w:val="28"/>
+          <w:szCs w:val="20"/>
           <w:lang w:val="nl-NL" w:eastAsia="nl-NL"/>
         </w:rPr>
         <w:t>s</w:t>
@@ -11030,8 +11093,7 @@
           <w:rFonts w:eastAsia="Times New Roman" w:cs="Arial"/>
           <w:bCs/>
           <w:iCs/>
-          <w:sz w:val="26"/>
-          <w:szCs w:val="28"/>
+          <w:szCs w:val="20"/>
           <w:lang w:val="nl-NL" w:eastAsia="nl-NL"/>
         </w:rPr>
         <w:t xml:space="preserve"> en voor de quiz popup’s die na een bepaald interval zullen voorkomen.</w:t>
@@ -11077,18 +11139,16 @@
           <w:rFonts w:eastAsia="Times New Roman" w:cs="Arial"/>
           <w:bCs/>
           <w:iCs/>
-          <w:sz w:val="26"/>
-          <w:szCs w:val="28"/>
-          <w:lang w:val="nl-NL" w:eastAsia="nl-NL"/>
-        </w:rPr>
-      </w:pPr>
-      <w:r>
-        <w:rPr>
-          <w:rFonts w:eastAsia="Times New Roman" w:cs="Arial"/>
-          <w:bCs/>
-          <w:iCs/>
-          <w:sz w:val="26"/>
-          <w:szCs w:val="28"/>
+          <w:szCs w:val="20"/>
+          <w:lang w:val="nl-NL" w:eastAsia="nl-NL"/>
+        </w:rPr>
+      </w:pPr>
+      <w:r>
+        <w:rPr>
+          <w:rFonts w:eastAsia="Times New Roman" w:cs="Arial"/>
+          <w:bCs/>
+          <w:iCs/>
+          <w:szCs w:val="20"/>
           <w:lang w:val="nl-NL" w:eastAsia="nl-NL"/>
         </w:rPr>
         <w:t>Zorgt voor alle functionaliteit op de ‘Problems’ menu (toevoegen van workers aan problemen, toevoegen en verwijderen van problemen ...) en de verandering van de ‘Happiness Slider’ op de U</w:t>
@@ -11098,8 +11158,7 @@
           <w:rFonts w:eastAsia="Times New Roman" w:cs="Arial"/>
           <w:bCs/>
           <w:iCs/>
-          <w:sz w:val="26"/>
-          <w:szCs w:val="28"/>
+          <w:szCs w:val="20"/>
           <w:lang w:val="nl-NL" w:eastAsia="nl-NL"/>
         </w:rPr>
         <w:t xml:space="preserve">ser </w:t>
@@ -11109,8 +11168,7 @@
           <w:rFonts w:eastAsia="Times New Roman" w:cs="Arial"/>
           <w:bCs/>
           <w:iCs/>
-          <w:sz w:val="26"/>
-          <w:szCs w:val="28"/>
+          <w:szCs w:val="20"/>
           <w:lang w:val="nl-NL" w:eastAsia="nl-NL"/>
         </w:rPr>
         <w:t>I</w:t>
@@ -11120,8 +11178,7 @@
           <w:rFonts w:eastAsia="Times New Roman" w:cs="Arial"/>
           <w:bCs/>
           <w:iCs/>
-          <w:sz w:val="26"/>
-          <w:szCs w:val="28"/>
+          <w:szCs w:val="20"/>
           <w:lang w:val="nl-NL" w:eastAsia="nl-NL"/>
         </w:rPr>
         <w:t>nterface</w:t>
@@ -11131,8 +11188,7 @@
           <w:rFonts w:eastAsia="Times New Roman" w:cs="Arial"/>
           <w:bCs/>
           <w:iCs/>
-          <w:sz w:val="26"/>
-          <w:szCs w:val="28"/>
+          <w:szCs w:val="20"/>
           <w:lang w:val="nl-NL" w:eastAsia="nl-NL"/>
         </w:rPr>
         <w:t>.</w:t>
@@ -11178,18 +11234,16 @@
           <w:rFonts w:eastAsia="Times New Roman" w:cs="Arial"/>
           <w:bCs/>
           <w:iCs/>
-          <w:sz w:val="26"/>
-          <w:szCs w:val="28"/>
-          <w:lang w:val="nl-NL" w:eastAsia="nl-NL"/>
-        </w:rPr>
-      </w:pPr>
-      <w:r>
-        <w:rPr>
-          <w:rFonts w:eastAsia="Times New Roman" w:cs="Arial"/>
-          <w:bCs/>
-          <w:iCs/>
-          <w:sz w:val="26"/>
-          <w:szCs w:val="28"/>
+          <w:szCs w:val="20"/>
+          <w:lang w:val="nl-NL" w:eastAsia="nl-NL"/>
+        </w:rPr>
+      </w:pPr>
+      <w:r>
+        <w:rPr>
+          <w:rFonts w:eastAsia="Times New Roman" w:cs="Arial"/>
+          <w:bCs/>
+          <w:iCs/>
+          <w:szCs w:val="20"/>
           <w:lang w:val="nl-NL" w:eastAsia="nl-NL"/>
         </w:rPr>
         <w:t>Zorgt ervoor dat alle problemen in de grid op de ‘Problems’ menu komen te staan.</w:t>
@@ -11235,18 +11289,16 @@
           <w:rFonts w:eastAsia="Times New Roman" w:cs="Arial"/>
           <w:bCs/>
           <w:iCs/>
-          <w:sz w:val="26"/>
-          <w:szCs w:val="28"/>
-          <w:lang w:val="nl-NL" w:eastAsia="nl-NL"/>
-        </w:rPr>
-      </w:pPr>
-      <w:r>
-        <w:rPr>
-          <w:rFonts w:eastAsia="Times New Roman" w:cs="Arial"/>
-          <w:bCs/>
-          <w:iCs/>
-          <w:sz w:val="26"/>
-          <w:szCs w:val="28"/>
+          <w:szCs w:val="20"/>
+          <w:lang w:val="nl-NL" w:eastAsia="nl-NL"/>
+        </w:rPr>
+      </w:pPr>
+      <w:r>
+        <w:rPr>
+          <w:rFonts w:eastAsia="Times New Roman" w:cs="Arial"/>
+          <w:bCs/>
+          <w:iCs/>
+          <w:szCs w:val="20"/>
           <w:lang w:val="nl-NL" w:eastAsia="nl-NL"/>
         </w:rPr>
         <w:t>Zorgt ervoor dat alle upgrades in de grid op de ‘Upgrades’ menu komen te staan.</w:t>
@@ -11292,18 +11344,16 @@
           <w:rFonts w:eastAsia="Times New Roman" w:cs="Arial"/>
           <w:bCs/>
           <w:iCs/>
-          <w:sz w:val="26"/>
-          <w:szCs w:val="28"/>
-          <w:lang w:val="nl-NL" w:eastAsia="nl-NL"/>
-        </w:rPr>
-      </w:pPr>
-      <w:r>
-        <w:rPr>
-          <w:rFonts w:eastAsia="Times New Roman" w:cs="Arial"/>
-          <w:bCs/>
-          <w:iCs/>
-          <w:sz w:val="26"/>
-          <w:szCs w:val="28"/>
+          <w:szCs w:val="20"/>
+          <w:lang w:val="nl-NL" w:eastAsia="nl-NL"/>
+        </w:rPr>
+      </w:pPr>
+      <w:r>
+        <w:rPr>
+          <w:rFonts w:eastAsia="Times New Roman" w:cs="Arial"/>
+          <w:bCs/>
+          <w:iCs/>
+          <w:szCs w:val="20"/>
           <w:lang w:val="nl-NL" w:eastAsia="nl-NL"/>
         </w:rPr>
         <w:t>Zorgt ervoor dat de speler workers kan kopen via de ‘Buy Workers’ menu en dat elke worker meer zal kosten naarmate de hoeveelheid workers dat de speler in zijn bezit heeft.</w:t>
@@ -11353,7 +11403,6 @@
           <w:szCs w:val="28"/>
           <w:lang w:val="nl-NL" w:eastAsia="nl-NL"/>
         </w:rPr>
-        <w:lastRenderedPageBreak/>
         <w:t>/highscores</w:t>
       </w:r>
       <w:r>
@@ -11433,18 +11482,16 @@
           <w:rFonts w:eastAsia="Times New Roman" w:cs="Arial"/>
           <w:bCs/>
           <w:iCs/>
-          <w:sz w:val="26"/>
-          <w:szCs w:val="28"/>
-          <w:lang w:val="nl-NL" w:eastAsia="nl-NL"/>
-        </w:rPr>
-      </w:pPr>
-      <w:r>
-        <w:rPr>
-          <w:rFonts w:eastAsia="Times New Roman" w:cs="Arial"/>
-          <w:bCs/>
-          <w:iCs/>
-          <w:sz w:val="26"/>
-          <w:szCs w:val="28"/>
+          <w:szCs w:val="20"/>
+          <w:lang w:val="nl-NL" w:eastAsia="nl-NL"/>
+        </w:rPr>
+      </w:pPr>
+      <w:r>
+        <w:rPr>
+          <w:rFonts w:eastAsia="Times New Roman" w:cs="Arial"/>
+          <w:bCs/>
+          <w:iCs/>
+          <w:szCs w:val="20"/>
           <w:lang w:val="nl-NL" w:eastAsia="nl-NL"/>
         </w:rPr>
         <w:t>Voegt een vis toe voor elke speler dat in het highscores bestand staat</w:t>
@@ -11454,8 +11501,7 @@
           <w:rFonts w:eastAsia="Times New Roman" w:cs="Arial"/>
           <w:bCs/>
           <w:iCs/>
-          <w:sz w:val="26"/>
-          <w:szCs w:val="28"/>
+          <w:szCs w:val="20"/>
           <w:lang w:val="nl-NL" w:eastAsia="nl-NL"/>
         </w:rPr>
         <w:t xml:space="preserve"> en past de grootte van de vis aan naarmate de score van de speler; hogere score betekent een grotere vis</w:t>
@@ -11465,8 +11511,7 @@
           <w:rFonts w:eastAsia="Times New Roman" w:cs="Arial"/>
           <w:bCs/>
           <w:iCs/>
-          <w:sz w:val="26"/>
-          <w:szCs w:val="28"/>
+          <w:szCs w:val="20"/>
           <w:lang w:val="nl-NL" w:eastAsia="nl-NL"/>
         </w:rPr>
         <w:t>.</w:t>
@@ -11512,18 +11557,16 @@
           <w:rFonts w:eastAsia="Times New Roman" w:cs="Arial"/>
           <w:bCs/>
           <w:iCs/>
-          <w:sz w:val="26"/>
-          <w:szCs w:val="28"/>
-          <w:lang w:val="nl-NL" w:eastAsia="nl-NL"/>
-        </w:rPr>
-      </w:pPr>
-      <w:r>
-        <w:rPr>
-          <w:rFonts w:eastAsia="Times New Roman" w:cs="Arial"/>
-          <w:bCs/>
-          <w:iCs/>
-          <w:sz w:val="26"/>
-          <w:szCs w:val="28"/>
+          <w:szCs w:val="20"/>
+          <w:lang w:val="nl-NL" w:eastAsia="nl-NL"/>
+        </w:rPr>
+      </w:pPr>
+      <w:r>
+        <w:rPr>
+          <w:rFonts w:eastAsia="Times New Roman" w:cs="Arial"/>
+          <w:bCs/>
+          <w:iCs/>
+          <w:szCs w:val="20"/>
           <w:lang w:val="nl-NL" w:eastAsia="nl-NL"/>
         </w:rPr>
         <w:t>Zorgt ervoor dat de highscores lijst sluit en dat vissen terug willekeurig bewegen.</w:t>
@@ -11569,18 +11612,16 @@
           <w:rFonts w:eastAsia="Times New Roman" w:cs="Arial"/>
           <w:bCs/>
           <w:iCs/>
-          <w:sz w:val="26"/>
-          <w:szCs w:val="28"/>
-          <w:lang w:val="nl-NL" w:eastAsia="nl-NL"/>
-        </w:rPr>
-      </w:pPr>
-      <w:r>
-        <w:rPr>
-          <w:rFonts w:eastAsia="Times New Roman" w:cs="Arial"/>
-          <w:bCs/>
-          <w:iCs/>
-          <w:sz w:val="26"/>
-          <w:szCs w:val="28"/>
+          <w:szCs w:val="20"/>
+          <w:lang w:val="nl-NL" w:eastAsia="nl-NL"/>
+        </w:rPr>
+      </w:pPr>
+      <w:r>
+        <w:rPr>
+          <w:rFonts w:eastAsia="Times New Roman" w:cs="Arial"/>
+          <w:bCs/>
+          <w:iCs/>
+          <w:szCs w:val="20"/>
           <w:lang w:val="nl-NL" w:eastAsia="nl-NL"/>
         </w:rPr>
         <w:t>Zorgt ervoor dat vissen stoppen met bewegen en dat er een lijst opent met alle spelers en hun score.</w:t>
@@ -11626,20 +11667,19 @@
           <w:rFonts w:eastAsia="Times New Roman" w:cs="Arial"/>
           <w:bCs/>
           <w:iCs/>
-          <w:sz w:val="26"/>
-          <w:szCs w:val="28"/>
-          <w:lang w:val="nl-NL" w:eastAsia="nl-NL"/>
-        </w:rPr>
-      </w:pPr>
-      <w:r>
-        <w:rPr>
-          <w:rFonts w:eastAsia="Times New Roman" w:cs="Arial"/>
-          <w:bCs/>
-          <w:iCs/>
-          <w:sz w:val="26"/>
-          <w:szCs w:val="28"/>
-          <w:lang w:val="nl-NL" w:eastAsia="nl-NL"/>
-        </w:rPr>
+          <w:szCs w:val="20"/>
+          <w:lang w:val="nl-NL" w:eastAsia="nl-NL"/>
+        </w:rPr>
+      </w:pPr>
+      <w:r>
+        <w:rPr>
+          <w:rFonts w:eastAsia="Times New Roman" w:cs="Arial"/>
+          <w:bCs/>
+          <w:iCs/>
+          <w:szCs w:val="20"/>
+          <w:lang w:val="nl-NL" w:eastAsia="nl-NL"/>
+        </w:rPr>
+        <w:lastRenderedPageBreak/>
         <w:t>Transformeert camera naar een orthografische camera voor beter beeld van de vissen.</w:t>
       </w:r>
     </w:p>
@@ -11683,18 +11723,16 @@
           <w:rFonts w:eastAsia="Times New Roman" w:cs="Arial"/>
           <w:bCs/>
           <w:iCs/>
-          <w:sz w:val="26"/>
-          <w:szCs w:val="28"/>
-          <w:lang w:val="nl-NL" w:eastAsia="nl-NL"/>
-        </w:rPr>
-      </w:pPr>
-      <w:r>
-        <w:rPr>
-          <w:rFonts w:eastAsia="Times New Roman" w:cs="Arial"/>
-          <w:bCs/>
-          <w:iCs/>
-          <w:sz w:val="26"/>
-          <w:szCs w:val="28"/>
+          <w:szCs w:val="20"/>
+          <w:lang w:val="nl-NL" w:eastAsia="nl-NL"/>
+        </w:rPr>
+      </w:pPr>
+      <w:r>
+        <w:rPr>
+          <w:rFonts w:eastAsia="Times New Roman" w:cs="Arial"/>
+          <w:bCs/>
+          <w:iCs/>
+          <w:szCs w:val="20"/>
           <w:lang w:val="nl-NL" w:eastAsia="nl-NL"/>
         </w:rPr>
         <w:t>Laat alle vissen willekeurig bewegen in de highscores menu</w:t>
@@ -11704,8 +11742,7 @@
           <w:rFonts w:eastAsia="Times New Roman" w:cs="Arial"/>
           <w:bCs/>
           <w:iCs/>
-          <w:sz w:val="26"/>
-          <w:szCs w:val="28"/>
+          <w:szCs w:val="20"/>
           <w:lang w:val="nl-NL" w:eastAsia="nl-NL"/>
         </w:rPr>
         <w:t xml:space="preserve"> binnen het beeld van de camera</w:t>
@@ -11794,18 +11831,16 @@
           <w:rFonts w:eastAsia="Times New Roman" w:cs="Arial"/>
           <w:bCs/>
           <w:iCs/>
-          <w:sz w:val="26"/>
-          <w:szCs w:val="28"/>
-          <w:lang w:val="nl-NL" w:eastAsia="nl-NL"/>
-        </w:rPr>
-      </w:pPr>
-      <w:r>
-        <w:rPr>
-          <w:rFonts w:eastAsia="Times New Roman" w:cs="Arial"/>
-          <w:bCs/>
-          <w:iCs/>
-          <w:sz w:val="26"/>
-          <w:szCs w:val="28"/>
+          <w:szCs w:val="20"/>
+          <w:lang w:val="nl-NL" w:eastAsia="nl-NL"/>
+        </w:rPr>
+      </w:pPr>
+      <w:r>
+        <w:rPr>
+          <w:rFonts w:eastAsia="Times New Roman" w:cs="Arial"/>
+          <w:bCs/>
+          <w:iCs/>
+          <w:szCs w:val="20"/>
           <w:lang w:val="nl-NL" w:eastAsia="nl-NL"/>
         </w:rPr>
         <w:t xml:space="preserve">Zorgt voor de tekst en </w:t>
@@ -11815,8 +11850,7 @@
           <w:rFonts w:eastAsia="Times New Roman" w:cs="Arial"/>
           <w:bCs/>
           <w:iCs/>
-          <w:sz w:val="26"/>
-          <w:szCs w:val="28"/>
+          <w:szCs w:val="20"/>
           <w:lang w:val="nl-NL" w:eastAsia="nl-NL"/>
         </w:rPr>
         <w:t>functionaliteit van de Megan Intro.</w:t>
@@ -11931,18 +11965,16 @@
           <w:rFonts w:eastAsia="Times New Roman" w:cs="Arial"/>
           <w:bCs/>
           <w:iCs/>
-          <w:sz w:val="26"/>
-          <w:szCs w:val="28"/>
-          <w:lang w:val="nl-NL" w:eastAsia="nl-NL"/>
-        </w:rPr>
-      </w:pPr>
-      <w:r>
-        <w:rPr>
-          <w:rFonts w:eastAsia="Times New Roman" w:cs="Arial"/>
-          <w:bCs/>
-          <w:iCs/>
-          <w:sz w:val="26"/>
-          <w:szCs w:val="28"/>
+          <w:szCs w:val="20"/>
+          <w:lang w:val="nl-NL" w:eastAsia="nl-NL"/>
+        </w:rPr>
+      </w:pPr>
+      <w:r>
+        <w:rPr>
+          <w:rFonts w:eastAsia="Times New Roman" w:cs="Arial"/>
+          <w:bCs/>
+          <w:iCs/>
+          <w:szCs w:val="20"/>
           <w:lang w:val="nl-NL" w:eastAsia="nl-NL"/>
         </w:rPr>
         <w:t>Zorgt ervoor dat de megan canvas opent als men op het huis klikt.</w:t>
@@ -11988,18 +12020,16 @@
           <w:rFonts w:eastAsia="Times New Roman" w:cs="Arial"/>
           <w:bCs/>
           <w:iCs/>
-          <w:sz w:val="26"/>
-          <w:szCs w:val="28"/>
-          <w:lang w:val="nl-NL" w:eastAsia="nl-NL"/>
-        </w:rPr>
-      </w:pPr>
-      <w:r>
-        <w:rPr>
-          <w:rFonts w:eastAsia="Times New Roman" w:cs="Arial"/>
-          <w:bCs/>
-          <w:iCs/>
-          <w:sz w:val="26"/>
-          <w:szCs w:val="28"/>
+          <w:szCs w:val="20"/>
+          <w:lang w:val="nl-NL" w:eastAsia="nl-NL"/>
+        </w:rPr>
+      </w:pPr>
+      <w:r>
+        <w:rPr>
+          <w:rFonts w:eastAsia="Times New Roman" w:cs="Arial"/>
+          <w:bCs/>
+          <w:iCs/>
+          <w:szCs w:val="20"/>
           <w:lang w:val="nl-NL" w:eastAsia="nl-NL"/>
         </w:rPr>
         <w:t>Sluit het producer canvas en speelt de laatste ‘Overview’ animatie af dat een overzicht geeft over de stad.</w:t>
@@ -12045,18 +12075,16 @@
           <w:rFonts w:eastAsia="Times New Roman" w:cs="Arial"/>
           <w:bCs/>
           <w:iCs/>
-          <w:sz w:val="26"/>
-          <w:szCs w:val="28"/>
-          <w:lang w:val="nl-NL" w:eastAsia="nl-NL"/>
-        </w:rPr>
-      </w:pPr>
-      <w:r>
-        <w:rPr>
-          <w:rFonts w:eastAsia="Times New Roman" w:cs="Arial"/>
-          <w:bCs/>
-          <w:iCs/>
-          <w:sz w:val="26"/>
-          <w:szCs w:val="28"/>
+          <w:szCs w:val="20"/>
+          <w:lang w:val="nl-NL" w:eastAsia="nl-NL"/>
+        </w:rPr>
+      </w:pPr>
+      <w:r>
+        <w:rPr>
+          <w:rFonts w:eastAsia="Times New Roman" w:cs="Arial"/>
+          <w:bCs/>
+          <w:iCs/>
+          <w:szCs w:val="20"/>
           <w:lang w:val="nl-NL" w:eastAsia="nl-NL"/>
         </w:rPr>
         <w:t>Zorgt ervoor dat bij aanvang van de introductie de tekst ‘To Begin, click the house in front of you’ laat zien.</w:t>
@@ -12102,18 +12130,16 @@
           <w:rFonts w:eastAsia="Times New Roman" w:cs="Arial"/>
           <w:bCs/>
           <w:iCs/>
-          <w:sz w:val="26"/>
-          <w:szCs w:val="28"/>
-          <w:lang w:val="nl-NL" w:eastAsia="nl-NL"/>
-        </w:rPr>
-      </w:pPr>
-      <w:r>
-        <w:rPr>
-          <w:rFonts w:eastAsia="Times New Roman" w:cs="Arial"/>
-          <w:bCs/>
-          <w:iCs/>
-          <w:sz w:val="26"/>
-          <w:szCs w:val="28"/>
+          <w:szCs w:val="20"/>
+          <w:lang w:val="nl-NL" w:eastAsia="nl-NL"/>
+        </w:rPr>
+      </w:pPr>
+      <w:r>
+        <w:rPr>
+          <w:rFonts w:eastAsia="Times New Roman" w:cs="Arial"/>
+          <w:bCs/>
+          <w:iCs/>
+          <w:szCs w:val="20"/>
           <w:lang w:val="nl-NL" w:eastAsia="nl-NL"/>
         </w:rPr>
         <w:t>Zorgt ervoor dat de UI wordt aangezet na de introductie van alle partijen en dat de speler de introductie opnieuw kan bekijken.</w:t>
@@ -12159,18 +12185,16 @@
           <w:rFonts w:eastAsia="Times New Roman" w:cs="Arial"/>
           <w:bCs/>
           <w:iCs/>
-          <w:sz w:val="26"/>
-          <w:szCs w:val="28"/>
-          <w:lang w:val="nl-NL" w:eastAsia="nl-NL"/>
-        </w:rPr>
-      </w:pPr>
-      <w:r>
-        <w:rPr>
-          <w:rFonts w:eastAsia="Times New Roman" w:cs="Arial"/>
-          <w:bCs/>
-          <w:iCs/>
-          <w:sz w:val="26"/>
-          <w:szCs w:val="28"/>
+          <w:szCs w:val="20"/>
+          <w:lang w:val="nl-NL" w:eastAsia="nl-NL"/>
+        </w:rPr>
+      </w:pPr>
+      <w:r>
+        <w:rPr>
+          <w:rFonts w:eastAsia="Times New Roman" w:cs="Arial"/>
+          <w:bCs/>
+          <w:iCs/>
+          <w:szCs w:val="20"/>
           <w:lang w:val="nl-NL" w:eastAsia="nl-NL"/>
         </w:rPr>
         <w:t>Speelt de DGO animatie af, sluit het supplier canvas en opent het DGO canvas.</w:t>
@@ -12216,18 +12240,16 @@
           <w:rFonts w:eastAsia="Times New Roman" w:cs="Arial"/>
           <w:bCs/>
           <w:iCs/>
-          <w:sz w:val="26"/>
-          <w:szCs w:val="28"/>
-          <w:lang w:val="nl-NL" w:eastAsia="nl-NL"/>
-        </w:rPr>
-      </w:pPr>
-      <w:r>
-        <w:rPr>
-          <w:rFonts w:eastAsia="Times New Roman" w:cs="Arial"/>
-          <w:bCs/>
-          <w:iCs/>
-          <w:sz w:val="26"/>
-          <w:szCs w:val="28"/>
+          <w:szCs w:val="20"/>
+          <w:lang w:val="nl-NL" w:eastAsia="nl-NL"/>
+        </w:rPr>
+      </w:pPr>
+      <w:r>
+        <w:rPr>
+          <w:rFonts w:eastAsia="Times New Roman" w:cs="Arial"/>
+          <w:bCs/>
+          <w:iCs/>
+          <w:szCs w:val="20"/>
           <w:lang w:val="nl-NL" w:eastAsia="nl-NL"/>
         </w:rPr>
         <w:t>Speelt de Producer animatie af, sluit het TGO canvas en opent het Producer canvas.</w:t>
@@ -12273,18 +12295,16 @@
           <w:rFonts w:eastAsia="Times New Roman" w:cs="Arial"/>
           <w:bCs/>
           <w:iCs/>
-          <w:sz w:val="26"/>
-          <w:szCs w:val="28"/>
-          <w:lang w:val="nl-NL" w:eastAsia="nl-NL"/>
-        </w:rPr>
-      </w:pPr>
-      <w:r>
-        <w:rPr>
-          <w:rFonts w:eastAsia="Times New Roman" w:cs="Arial"/>
-          <w:bCs/>
-          <w:iCs/>
-          <w:sz w:val="26"/>
-          <w:szCs w:val="28"/>
+          <w:szCs w:val="20"/>
+          <w:lang w:val="nl-NL" w:eastAsia="nl-NL"/>
+        </w:rPr>
+      </w:pPr>
+      <w:r>
+        <w:rPr>
+          <w:rFonts w:eastAsia="Times New Roman" w:cs="Arial"/>
+          <w:bCs/>
+          <w:iCs/>
+          <w:szCs w:val="20"/>
           <w:lang w:val="nl-NL" w:eastAsia="nl-NL"/>
         </w:rPr>
         <w:t>Speelt de Supplier animatie af, sluit het Megan canvas en opent het Supplier canvas</w:t>
@@ -12318,7 +12338,6 @@
           <w:szCs w:val="28"/>
           <w:lang w:val="nl-NL" w:eastAsia="nl-NL"/>
         </w:rPr>
-        <w:lastRenderedPageBreak/>
         <w:t>LoadTGO.cs</w:t>
       </w:r>
     </w:p>
@@ -12331,18 +12350,16 @@
           <w:rFonts w:eastAsia="Times New Roman" w:cs="Arial"/>
           <w:bCs/>
           <w:iCs/>
-          <w:sz w:val="26"/>
-          <w:szCs w:val="28"/>
-          <w:lang w:val="nl-NL" w:eastAsia="nl-NL"/>
-        </w:rPr>
-      </w:pPr>
-      <w:r>
-        <w:rPr>
-          <w:rFonts w:eastAsia="Times New Roman" w:cs="Arial"/>
-          <w:bCs/>
-          <w:iCs/>
-          <w:sz w:val="26"/>
-          <w:szCs w:val="28"/>
+          <w:szCs w:val="20"/>
+          <w:lang w:val="nl-NL" w:eastAsia="nl-NL"/>
+        </w:rPr>
+      </w:pPr>
+      <w:r>
+        <w:rPr>
+          <w:rFonts w:eastAsia="Times New Roman" w:cs="Arial"/>
+          <w:bCs/>
+          <w:iCs/>
+          <w:szCs w:val="20"/>
           <w:lang w:val="nl-NL" w:eastAsia="nl-NL"/>
         </w:rPr>
         <w:t>Speelt de TGO animatie af, sluit het DGO canvas en opent het TGO canvas</w:t>
@@ -12388,18 +12405,16 @@
           <w:rFonts w:eastAsia="Times New Roman" w:cs="Arial"/>
           <w:bCs/>
           <w:iCs/>
-          <w:sz w:val="26"/>
-          <w:szCs w:val="28"/>
-          <w:lang w:val="nl-NL" w:eastAsia="nl-NL"/>
-        </w:rPr>
-      </w:pPr>
-      <w:r>
-        <w:rPr>
-          <w:rFonts w:eastAsia="Times New Roman" w:cs="Arial"/>
-          <w:bCs/>
-          <w:iCs/>
-          <w:sz w:val="26"/>
-          <w:szCs w:val="28"/>
+          <w:szCs w:val="20"/>
+          <w:lang w:val="nl-NL" w:eastAsia="nl-NL"/>
+        </w:rPr>
+      </w:pPr>
+      <w:r>
+        <w:rPr>
+          <w:rFonts w:eastAsia="Times New Roman" w:cs="Arial"/>
+          <w:bCs/>
+          <w:iCs/>
+          <w:szCs w:val="20"/>
           <w:lang w:val="nl-NL" w:eastAsia="nl-NL"/>
         </w:rPr>
         <w:t>Sluit alle canvassen en opent het info canvas</w:t>
@@ -12488,18 +12503,16 @@
           <w:rFonts w:eastAsia="Times New Roman" w:cs="Arial"/>
           <w:bCs/>
           <w:iCs/>
-          <w:sz w:val="26"/>
-          <w:szCs w:val="28"/>
-          <w:lang w:val="nl-NL" w:eastAsia="nl-NL"/>
-        </w:rPr>
-      </w:pPr>
-      <w:r>
-        <w:rPr>
-          <w:rFonts w:eastAsia="Times New Roman" w:cs="Arial"/>
-          <w:bCs/>
-          <w:iCs/>
-          <w:sz w:val="26"/>
-          <w:szCs w:val="28"/>
+          <w:szCs w:val="20"/>
+          <w:lang w:val="nl-NL" w:eastAsia="nl-NL"/>
+        </w:rPr>
+      </w:pPr>
+      <w:r>
+        <w:rPr>
+          <w:rFonts w:eastAsia="Times New Roman" w:cs="Arial"/>
+          <w:bCs/>
+          <w:iCs/>
+          <w:szCs w:val="20"/>
           <w:lang w:val="nl-NL" w:eastAsia="nl-NL"/>
         </w:rPr>
         <w:t>Houdt de score en de naam van de speler bij in elke level</w:t>
@@ -12588,18 +12601,16 @@
           <w:rFonts w:eastAsia="Times New Roman" w:cs="Arial"/>
           <w:bCs/>
           <w:iCs/>
-          <w:sz w:val="26"/>
-          <w:szCs w:val="28"/>
-          <w:lang w:val="nl-NL" w:eastAsia="nl-NL"/>
-        </w:rPr>
-      </w:pPr>
-      <w:r>
-        <w:rPr>
-          <w:rFonts w:eastAsia="Times New Roman" w:cs="Arial"/>
-          <w:bCs/>
-          <w:iCs/>
-          <w:sz w:val="26"/>
-          <w:szCs w:val="28"/>
+          <w:szCs w:val="20"/>
+          <w:lang w:val="nl-NL" w:eastAsia="nl-NL"/>
+        </w:rPr>
+      </w:pPr>
+      <w:r>
+        <w:rPr>
+          <w:rFonts w:eastAsia="Times New Roman" w:cs="Arial"/>
+          <w:bCs/>
+          <w:iCs/>
+          <w:szCs w:val="20"/>
           <w:lang w:val="nl-NL" w:eastAsia="nl-NL"/>
         </w:rPr>
         <w:t xml:space="preserve">Checkt of </w:t>
@@ -12609,8 +12620,7 @@
           <w:rFonts w:eastAsia="Times New Roman" w:cs="Arial"/>
           <w:bCs/>
           <w:iCs/>
-          <w:sz w:val="26"/>
-          <w:szCs w:val="28"/>
+          <w:szCs w:val="20"/>
           <w:lang w:val="nl-NL" w:eastAsia="nl-NL"/>
         </w:rPr>
         <w:t>de naam dat de speler opgeeft correct is en voegt de naam toe aan het DataScript.</w:t>
@@ -12624,6 +12634,7 @@
           <w:numId w:val="13"/>
         </w:numPr>
         <w:spacing w:after="160" w:line="259" w:lineRule="auto"/>
+        <w:ind w:left="709"/>
         <w:rPr>
           <w:rFonts w:eastAsia="Times New Roman" w:cs="Arial"/>
           <w:b/>
@@ -12723,18 +12734,16 @@
           <w:rFonts w:eastAsia="Times New Roman" w:cs="Arial"/>
           <w:bCs/>
           <w:iCs/>
-          <w:sz w:val="26"/>
-          <w:szCs w:val="28"/>
-          <w:lang w:val="nl-NL" w:eastAsia="nl-NL"/>
-        </w:rPr>
-      </w:pPr>
-      <w:r>
-        <w:rPr>
-          <w:rFonts w:eastAsia="Times New Roman" w:cs="Arial"/>
-          <w:bCs/>
-          <w:iCs/>
-          <w:sz w:val="26"/>
-          <w:szCs w:val="28"/>
+          <w:szCs w:val="20"/>
+          <w:lang w:val="nl-NL" w:eastAsia="nl-NL"/>
+        </w:rPr>
+      </w:pPr>
+      <w:r>
+        <w:rPr>
+          <w:rFonts w:eastAsia="Times New Roman" w:cs="Arial"/>
+          <w:bCs/>
+          <w:iCs/>
+          <w:szCs w:val="20"/>
           <w:lang w:val="nl-NL" w:eastAsia="nl-NL"/>
         </w:rPr>
         <w:t>Zorgt ervoor dat de speler met de antwoorden kan draggen in ‘correct order’ menu</w:t>
@@ -12780,18 +12789,16 @@
           <w:rFonts w:eastAsia="Times New Roman" w:cs="Arial"/>
           <w:bCs/>
           <w:iCs/>
-          <w:sz w:val="26"/>
-          <w:szCs w:val="28"/>
-          <w:lang w:val="nl-NL" w:eastAsia="nl-NL"/>
-        </w:rPr>
-      </w:pPr>
-      <w:r>
-        <w:rPr>
-          <w:rFonts w:eastAsia="Times New Roman" w:cs="Arial"/>
-          <w:bCs/>
-          <w:iCs/>
-          <w:sz w:val="26"/>
-          <w:szCs w:val="28"/>
+          <w:szCs w:val="20"/>
+          <w:lang w:val="nl-NL" w:eastAsia="nl-NL"/>
+        </w:rPr>
+      </w:pPr>
+      <w:r>
+        <w:rPr>
+          <w:rFonts w:eastAsia="Times New Roman" w:cs="Arial"/>
+          <w:bCs/>
+          <w:iCs/>
+          <w:szCs w:val="20"/>
           <w:lang w:val="nl-NL" w:eastAsia="nl-NL"/>
         </w:rPr>
         <w:t>Zorgt ervoor dat de antwoorden omgewisseld worden als de speler het antwoord los laat</w:t>
@@ -12837,18 +12844,16 @@
           <w:rFonts w:eastAsia="Times New Roman" w:cs="Arial"/>
           <w:bCs/>
           <w:iCs/>
-          <w:sz w:val="26"/>
-          <w:szCs w:val="28"/>
-          <w:lang w:val="nl-NL" w:eastAsia="nl-NL"/>
-        </w:rPr>
-      </w:pPr>
-      <w:r>
-        <w:rPr>
-          <w:rFonts w:eastAsia="Times New Roman" w:cs="Arial"/>
-          <w:bCs/>
-          <w:iCs/>
-          <w:sz w:val="26"/>
-          <w:szCs w:val="28"/>
+          <w:szCs w:val="20"/>
+          <w:lang w:val="nl-NL" w:eastAsia="nl-NL"/>
+        </w:rPr>
+      </w:pPr>
+      <w:r>
+        <w:rPr>
+          <w:rFonts w:eastAsia="Times New Roman" w:cs="Arial"/>
+          <w:bCs/>
+          <w:iCs/>
+          <w:szCs w:val="20"/>
           <w:lang w:val="nl-NL" w:eastAsia="nl-NL"/>
         </w:rPr>
         <w:t>Zorgt ervoor dat de ‘Pick’ menu opent elke keer dat de speler een vraag beantwoord.</w:t>
@@ -12975,6 +12980,7 @@
           <w:szCs w:val="28"/>
           <w:lang w:val="nl-NL" w:eastAsia="nl-NL"/>
         </w:rPr>
+        <w:lastRenderedPageBreak/>
         <w:t>ProducerContractController.cs</w:t>
       </w:r>
     </w:p>
@@ -12987,18 +12993,16 @@
           <w:rFonts w:eastAsia="Times New Roman" w:cs="Arial"/>
           <w:bCs/>
           <w:iCs/>
-          <w:sz w:val="26"/>
-          <w:szCs w:val="28"/>
-          <w:lang w:val="nl-NL" w:eastAsia="nl-NL"/>
-        </w:rPr>
-      </w:pPr>
-      <w:r>
-        <w:rPr>
-          <w:rFonts w:eastAsia="Times New Roman" w:cs="Arial"/>
-          <w:bCs/>
-          <w:iCs/>
-          <w:sz w:val="26"/>
-          <w:szCs w:val="28"/>
+          <w:szCs w:val="20"/>
+          <w:lang w:val="nl-NL" w:eastAsia="nl-NL"/>
+        </w:rPr>
+      </w:pPr>
+      <w:r>
+        <w:rPr>
+          <w:rFonts w:eastAsia="Times New Roman" w:cs="Arial"/>
+          <w:bCs/>
+          <w:iCs/>
+          <w:szCs w:val="20"/>
           <w:lang w:val="nl-NL" w:eastAsia="nl-NL"/>
         </w:rPr>
         <w:t>Zorgt</w:t>
@@ -13008,8 +13012,7 @@
           <w:rFonts w:eastAsia="Times New Roman" w:cs="Arial"/>
           <w:bCs/>
           <w:iCs/>
-          <w:sz w:val="26"/>
-          <w:szCs w:val="28"/>
+          <w:szCs w:val="20"/>
           <w:lang w:val="nl-NL" w:eastAsia="nl-NL"/>
         </w:rPr>
         <w:t xml:space="preserve"> </w:t>
@@ -13019,8 +13022,7 @@
           <w:rFonts w:eastAsia="Times New Roman" w:cs="Arial"/>
           <w:bCs/>
           <w:iCs/>
-          <w:sz w:val="26"/>
-          <w:szCs w:val="28"/>
+          <w:szCs w:val="20"/>
           <w:lang w:val="nl-NL" w:eastAsia="nl-NL"/>
         </w:rPr>
         <w:t xml:space="preserve">voor </w:t>
@@ -13030,8 +13032,7 @@
           <w:rFonts w:eastAsia="Times New Roman" w:cs="Arial"/>
           <w:bCs/>
           <w:iCs/>
-          <w:sz w:val="26"/>
-          <w:szCs w:val="28"/>
+          <w:szCs w:val="20"/>
           <w:lang w:val="nl-NL" w:eastAsia="nl-NL"/>
         </w:rPr>
         <w:t>de functionaliteit</w:t>
@@ -13041,8 +13042,7 @@
           <w:rFonts w:eastAsia="Times New Roman" w:cs="Arial"/>
           <w:bCs/>
           <w:iCs/>
-          <w:sz w:val="26"/>
-          <w:szCs w:val="28"/>
+          <w:szCs w:val="20"/>
           <w:lang w:val="nl-NL" w:eastAsia="nl-NL"/>
         </w:rPr>
         <w:t xml:space="preserve"> op de ‘Contracts’ menu zodat</w:t>
@@ -13052,8 +13052,7 @@
           <w:rFonts w:eastAsia="Times New Roman" w:cs="Arial"/>
           <w:bCs/>
           <w:iCs/>
-          <w:sz w:val="26"/>
-          <w:szCs w:val="28"/>
+          <w:szCs w:val="20"/>
           <w:lang w:val="nl-NL" w:eastAsia="nl-NL"/>
         </w:rPr>
         <w:t xml:space="preserve"> </w:t>
@@ -13063,8 +13062,7 @@
           <w:rFonts w:eastAsia="Times New Roman" w:cs="Arial"/>
           <w:bCs/>
           <w:iCs/>
-          <w:sz w:val="26"/>
-          <w:szCs w:val="28"/>
+          <w:szCs w:val="20"/>
           <w:lang w:val="nl-NL" w:eastAsia="nl-NL"/>
         </w:rPr>
         <w:t xml:space="preserve">er een contract </w:t>
@@ -13074,8 +13072,7 @@
           <w:rFonts w:eastAsia="Times New Roman" w:cs="Arial"/>
           <w:bCs/>
           <w:iCs/>
-          <w:sz w:val="26"/>
-          <w:szCs w:val="28"/>
+          <w:szCs w:val="20"/>
           <w:lang w:val="nl-NL" w:eastAsia="nl-NL"/>
         </w:rPr>
         <w:t>toegevoegd, aangepast of verwijderd kan worden.</w:t>
@@ -13085,8 +13082,7 @@
           <w:rFonts w:eastAsia="Times New Roman" w:cs="Arial"/>
           <w:bCs/>
           <w:iCs/>
-          <w:sz w:val="26"/>
-          <w:szCs w:val="28"/>
+          <w:szCs w:val="20"/>
           <w:lang w:val="nl-NL" w:eastAsia="nl-NL"/>
         </w:rPr>
         <w:t xml:space="preserve"> </w:t>
@@ -13132,18 +13128,16 @@
           <w:rFonts w:eastAsia="Times New Roman" w:cs="Arial"/>
           <w:bCs/>
           <w:iCs/>
-          <w:sz w:val="26"/>
-          <w:szCs w:val="28"/>
-          <w:lang w:val="nl-NL" w:eastAsia="nl-NL"/>
-        </w:rPr>
-      </w:pPr>
-      <w:r>
-        <w:rPr>
-          <w:rFonts w:eastAsia="Times New Roman" w:cs="Arial"/>
-          <w:bCs/>
-          <w:iCs/>
-          <w:sz w:val="26"/>
-          <w:szCs w:val="28"/>
+          <w:szCs w:val="20"/>
+          <w:lang w:val="nl-NL" w:eastAsia="nl-NL"/>
+        </w:rPr>
+      </w:pPr>
+      <w:r>
+        <w:rPr>
+          <w:rFonts w:eastAsia="Times New Roman" w:cs="Arial"/>
+          <w:bCs/>
+          <w:iCs/>
+          <w:szCs w:val="20"/>
           <w:lang w:val="nl-NL" w:eastAsia="nl-NL"/>
         </w:rPr>
         <w:t>Zorgt ervoor dat er een contract</w:t>
@@ -13153,8 +13147,7 @@
           <w:rFonts w:eastAsia="Times New Roman" w:cs="Arial"/>
           <w:bCs/>
           <w:iCs/>
-          <w:sz w:val="26"/>
-          <w:szCs w:val="28"/>
+          <w:szCs w:val="20"/>
           <w:lang w:val="nl-NL" w:eastAsia="nl-NL"/>
         </w:rPr>
         <w:t xml:space="preserve"> toegevoegd, aangepast of verwijderd wordt uit de grid op de ‘Contracts’ menu.</w:t>
@@ -13200,18 +13193,16 @@
           <w:rFonts w:eastAsia="Times New Roman" w:cs="Arial"/>
           <w:bCs/>
           <w:iCs/>
-          <w:sz w:val="26"/>
-          <w:szCs w:val="28"/>
-          <w:lang w:val="nl-NL" w:eastAsia="nl-NL"/>
-        </w:rPr>
-      </w:pPr>
-      <w:r>
-        <w:rPr>
-          <w:rFonts w:eastAsia="Times New Roman" w:cs="Arial"/>
-          <w:bCs/>
-          <w:iCs/>
-          <w:sz w:val="26"/>
-          <w:szCs w:val="28"/>
+          <w:szCs w:val="20"/>
+          <w:lang w:val="nl-NL" w:eastAsia="nl-NL"/>
+        </w:rPr>
+      </w:pPr>
+      <w:r>
+        <w:rPr>
+          <w:rFonts w:eastAsia="Times New Roman" w:cs="Arial"/>
+          <w:bCs/>
+          <w:iCs/>
+          <w:szCs w:val="20"/>
           <w:lang w:val="nl-NL" w:eastAsia="nl-NL"/>
         </w:rPr>
         <w:t>Zorgt voor de quiz en contract popups (en hun functionaliteit) die na een bepaald interval zullen verschijnen.</w:t>
@@ -13257,18 +13248,16 @@
           <w:rFonts w:eastAsia="Times New Roman" w:cs="Arial"/>
           <w:bCs/>
           <w:iCs/>
-          <w:sz w:val="26"/>
-          <w:szCs w:val="28"/>
-          <w:lang w:val="nl-NL" w:eastAsia="nl-NL"/>
-        </w:rPr>
-      </w:pPr>
-      <w:r>
-        <w:rPr>
-          <w:rFonts w:eastAsia="Times New Roman" w:cs="Arial"/>
-          <w:bCs/>
-          <w:iCs/>
-          <w:sz w:val="26"/>
-          <w:szCs w:val="28"/>
+          <w:szCs w:val="20"/>
+          <w:lang w:val="nl-NL" w:eastAsia="nl-NL"/>
+        </w:rPr>
+      </w:pPr>
+      <w:r>
+        <w:rPr>
+          <w:rFonts w:eastAsia="Times New Roman" w:cs="Arial"/>
+          <w:bCs/>
+          <w:iCs/>
+          <w:szCs w:val="20"/>
           <w:lang w:val="nl-NL" w:eastAsia="nl-NL"/>
         </w:rPr>
         <w:t>Zorgt voor de functionaliteit op de ‘Market’ menu zodat de speler gebouwen kan aankopen en verkopen.</w:t>
@@ -13314,18 +13303,16 @@
           <w:rFonts w:eastAsia="Times New Roman" w:cs="Arial"/>
           <w:bCs/>
           <w:iCs/>
-          <w:sz w:val="26"/>
-          <w:szCs w:val="28"/>
-          <w:lang w:val="nl-NL" w:eastAsia="nl-NL"/>
-        </w:rPr>
-      </w:pPr>
-      <w:r>
-        <w:rPr>
-          <w:rFonts w:eastAsia="Times New Roman" w:cs="Arial"/>
-          <w:bCs/>
-          <w:iCs/>
-          <w:sz w:val="26"/>
-          <w:szCs w:val="28"/>
+          <w:szCs w:val="20"/>
+          <w:lang w:val="nl-NL" w:eastAsia="nl-NL"/>
+        </w:rPr>
+      </w:pPr>
+      <w:r>
+        <w:rPr>
+          <w:rFonts w:eastAsia="Times New Roman" w:cs="Arial"/>
+          <w:bCs/>
+          <w:iCs/>
+          <w:szCs w:val="20"/>
           <w:lang w:val="nl-NL" w:eastAsia="nl-NL"/>
         </w:rPr>
         <w:t>Zorgt ervoor dat grid op de ‘Market’ menu wordt gevuld met gebouwen dat de speler kan kopen of verkopen</w:t>
@@ -13452,21 +13439,18 @@
           <w:rFonts w:eastAsia="Times New Roman" w:cs="Arial"/>
           <w:bCs/>
           <w:iCs/>
-          <w:sz w:val="26"/>
-          <w:szCs w:val="28"/>
-          <w:lang w:val="nl-NL" w:eastAsia="nl-NL"/>
-        </w:rPr>
-      </w:pPr>
-      <w:r>
-        <w:rPr>
-          <w:rFonts w:eastAsia="Times New Roman" w:cs="Arial"/>
-          <w:bCs/>
-          <w:iCs/>
-          <w:sz w:val="26"/>
-          <w:szCs w:val="28"/>
-          <w:lang w:val="nl-NL" w:eastAsia="nl-NL"/>
-        </w:rPr>
-        <w:lastRenderedPageBreak/>
+          <w:szCs w:val="20"/>
+          <w:lang w:val="nl-NL" w:eastAsia="nl-NL"/>
+        </w:rPr>
+      </w:pPr>
+      <w:r>
+        <w:rPr>
+          <w:rFonts w:eastAsia="Times New Roman" w:cs="Arial"/>
+          <w:bCs/>
+          <w:iCs/>
+          <w:szCs w:val="20"/>
+          <w:lang w:val="nl-NL" w:eastAsia="nl-NL"/>
+        </w:rPr>
         <w:t xml:space="preserve">Zorgt voor de functionaliteit </w:t>
       </w:r>
       <w:r>
@@ -13474,8 +13458,7 @@
           <w:rFonts w:eastAsia="Times New Roman" w:cs="Arial"/>
           <w:bCs/>
           <w:iCs/>
-          <w:sz w:val="26"/>
-          <w:szCs w:val="28"/>
+          <w:szCs w:val="20"/>
           <w:lang w:val="nl-NL" w:eastAsia="nl-NL"/>
         </w:rPr>
         <w:t>op de ‘Market’ menu</w:t>
@@ -13485,8 +13468,7 @@
           <w:rFonts w:eastAsia="Times New Roman" w:cs="Arial"/>
           <w:bCs/>
           <w:iCs/>
-          <w:sz w:val="26"/>
-          <w:szCs w:val="28"/>
+          <w:szCs w:val="20"/>
           <w:lang w:val="nl-NL" w:eastAsia="nl-NL"/>
         </w:rPr>
         <w:t>, zodat de speler meer energie kan kopen</w:t>
@@ -13532,18 +13514,16 @@
           <w:rFonts w:eastAsia="Times New Roman" w:cs="Arial"/>
           <w:bCs/>
           <w:iCs/>
-          <w:sz w:val="26"/>
-          <w:szCs w:val="28"/>
-          <w:lang w:val="nl-NL" w:eastAsia="nl-NL"/>
-        </w:rPr>
-      </w:pPr>
-      <w:r>
-        <w:rPr>
-          <w:rFonts w:eastAsia="Times New Roman" w:cs="Arial"/>
-          <w:bCs/>
-          <w:iCs/>
-          <w:sz w:val="26"/>
-          <w:szCs w:val="28"/>
+          <w:szCs w:val="20"/>
+          <w:lang w:val="nl-NL" w:eastAsia="nl-NL"/>
+        </w:rPr>
+      </w:pPr>
+      <w:r>
+        <w:rPr>
+          <w:rFonts w:eastAsia="Times New Roman" w:cs="Arial"/>
+          <w:bCs/>
+          <w:iCs/>
+          <w:szCs w:val="20"/>
           <w:lang w:val="nl-NL" w:eastAsia="nl-NL"/>
         </w:rPr>
         <w:t>Checkt of de benodigdheden om over te schakelen zijn behaald en beheerd ook de kleuren van de kubussen boven de huizen.</w:t>
@@ -13589,18 +13569,16 @@
           <w:rFonts w:eastAsia="Times New Roman" w:cs="Arial"/>
           <w:bCs/>
           <w:iCs/>
-          <w:sz w:val="26"/>
-          <w:szCs w:val="28"/>
-          <w:lang w:val="nl-NL" w:eastAsia="nl-NL"/>
-        </w:rPr>
-      </w:pPr>
-      <w:r>
-        <w:rPr>
-          <w:rFonts w:eastAsia="Times New Roman" w:cs="Arial"/>
-          <w:bCs/>
-          <w:iCs/>
-          <w:sz w:val="26"/>
-          <w:szCs w:val="28"/>
+          <w:szCs w:val="20"/>
+          <w:lang w:val="nl-NL" w:eastAsia="nl-NL"/>
+        </w:rPr>
+      </w:pPr>
+      <w:r>
+        <w:rPr>
+          <w:rFonts w:eastAsia="Times New Roman" w:cs="Arial"/>
+          <w:bCs/>
+          <w:iCs/>
+          <w:szCs w:val="20"/>
           <w:lang w:val="nl-NL" w:eastAsia="nl-NL"/>
         </w:rPr>
         <w:t>Opent  ‘Home’ menu als men op een huis klikt en geeft elk huis willekeurige benodigdheden die de speler moet behalen om over te schakelen naar de speler.</w:t>
@@ -13646,18 +13624,16 @@
           <w:rFonts w:eastAsia="Times New Roman" w:cs="Arial"/>
           <w:bCs/>
           <w:iCs/>
-          <w:sz w:val="26"/>
-          <w:szCs w:val="28"/>
-          <w:lang w:val="nl-NL" w:eastAsia="nl-NL"/>
-        </w:rPr>
-      </w:pPr>
-      <w:r>
-        <w:rPr>
-          <w:rFonts w:eastAsia="Times New Roman" w:cs="Arial"/>
-          <w:bCs/>
-          <w:iCs/>
-          <w:sz w:val="26"/>
-          <w:szCs w:val="28"/>
+          <w:szCs w:val="20"/>
+          <w:lang w:val="nl-NL" w:eastAsia="nl-NL"/>
+        </w:rPr>
+      </w:pPr>
+      <w:r>
+        <w:rPr>
+          <w:rFonts w:eastAsia="Times New Roman" w:cs="Arial"/>
+          <w:bCs/>
+          <w:iCs/>
+          <w:szCs w:val="20"/>
           <w:lang w:val="nl-NL" w:eastAsia="nl-NL"/>
         </w:rPr>
         <w:t>Zorgt voor de quiz en invoice popups dat de speler na een bepaald interval zal ontvangen.</w:t>
@@ -13703,18 +13679,16 @@
           <w:rFonts w:eastAsia="Times New Roman" w:cs="Arial"/>
           <w:bCs/>
           <w:iCs/>
-          <w:sz w:val="26"/>
-          <w:szCs w:val="28"/>
-          <w:lang w:val="nl-NL" w:eastAsia="nl-NL"/>
-        </w:rPr>
-      </w:pPr>
-      <w:r>
-        <w:rPr>
-          <w:rFonts w:eastAsia="Times New Roman" w:cs="Arial"/>
-          <w:bCs/>
-          <w:iCs/>
-          <w:sz w:val="26"/>
-          <w:szCs w:val="28"/>
+          <w:szCs w:val="20"/>
+          <w:lang w:val="nl-NL" w:eastAsia="nl-NL"/>
+        </w:rPr>
+      </w:pPr>
+      <w:r>
+        <w:rPr>
+          <w:rFonts w:eastAsia="Times New Roman" w:cs="Arial"/>
+          <w:bCs/>
+          <w:iCs/>
+          <w:szCs w:val="20"/>
           <w:lang w:val="nl-NL" w:eastAsia="nl-NL"/>
         </w:rPr>
         <w:t>Zorgt voor functionaliteit op ‘Tariff’ canvas, waar de speler zijn prijzen kan aanpassen.</w:t>
@@ -13843,18 +13817,16 @@
           <w:rFonts w:eastAsia="Times New Roman" w:cs="Arial"/>
           <w:bCs/>
           <w:iCs/>
-          <w:sz w:val="26"/>
-          <w:szCs w:val="28"/>
-          <w:lang w:val="nl-NL" w:eastAsia="nl-NL"/>
-        </w:rPr>
-      </w:pPr>
-      <w:r>
-        <w:rPr>
-          <w:rFonts w:eastAsia="Times New Roman" w:cs="Arial"/>
-          <w:bCs/>
-          <w:iCs/>
-          <w:sz w:val="26"/>
-          <w:szCs w:val="28"/>
+          <w:szCs w:val="20"/>
+          <w:lang w:val="nl-NL" w:eastAsia="nl-NL"/>
+        </w:rPr>
+      </w:pPr>
+      <w:r>
+        <w:rPr>
+          <w:rFonts w:eastAsia="Times New Roman" w:cs="Arial"/>
+          <w:bCs/>
+          <w:iCs/>
+          <w:szCs w:val="20"/>
           <w:lang w:val="nl-NL" w:eastAsia="nl-NL"/>
         </w:rPr>
         <w:t>Zorgt voor functionaliteit om een vraag toe te voegen via de support pagina</w:t>
@@ -13900,18 +13872,16 @@
           <w:rFonts w:eastAsia="Times New Roman" w:cs="Arial"/>
           <w:bCs/>
           <w:iCs/>
-          <w:sz w:val="26"/>
-          <w:szCs w:val="28"/>
-          <w:lang w:val="nl-NL" w:eastAsia="nl-NL"/>
-        </w:rPr>
-      </w:pPr>
-      <w:r>
-        <w:rPr>
-          <w:rFonts w:eastAsia="Times New Roman" w:cs="Arial"/>
-          <w:bCs/>
-          <w:iCs/>
-          <w:sz w:val="26"/>
-          <w:szCs w:val="28"/>
+          <w:szCs w:val="20"/>
+          <w:lang w:val="nl-NL" w:eastAsia="nl-NL"/>
+        </w:rPr>
+      </w:pPr>
+      <w:r>
+        <w:rPr>
+          <w:rFonts w:eastAsia="Times New Roman" w:cs="Arial"/>
+          <w:bCs/>
+          <w:iCs/>
+          <w:szCs w:val="20"/>
           <w:lang w:val="nl-NL" w:eastAsia="nl-NL"/>
         </w:rPr>
         <w:t>Zorgt voor functionaliteit om een vraag toe te voegen via de support pagina</w:t>
@@ -13957,18 +13927,16 @@
           <w:rFonts w:eastAsia="Times New Roman" w:cs="Arial"/>
           <w:bCs/>
           <w:iCs/>
-          <w:sz w:val="26"/>
-          <w:szCs w:val="28"/>
-          <w:lang w:val="nl-NL" w:eastAsia="nl-NL"/>
-        </w:rPr>
-      </w:pPr>
-      <w:r>
-        <w:rPr>
-          <w:rFonts w:eastAsia="Times New Roman" w:cs="Arial"/>
-          <w:bCs/>
-          <w:iCs/>
-          <w:sz w:val="26"/>
-          <w:szCs w:val="28"/>
+          <w:szCs w:val="20"/>
+          <w:lang w:val="nl-NL" w:eastAsia="nl-NL"/>
+        </w:rPr>
+      </w:pPr>
+      <w:r>
+        <w:rPr>
+          <w:rFonts w:eastAsia="Times New Roman" w:cs="Arial"/>
+          <w:bCs/>
+          <w:iCs/>
+          <w:szCs w:val="20"/>
           <w:lang w:val="nl-NL" w:eastAsia="nl-NL"/>
         </w:rPr>
         <w:t>Zorgt voor de functionaliteit om een vraag toe te voegen via de support pagina</w:t>
@@ -14014,18 +13982,16 @@
           <w:rFonts w:eastAsia="Times New Roman" w:cs="Arial"/>
           <w:bCs/>
           <w:iCs/>
-          <w:sz w:val="26"/>
-          <w:szCs w:val="28"/>
-          <w:lang w:val="nl-NL" w:eastAsia="nl-NL"/>
-        </w:rPr>
-      </w:pPr>
-      <w:r>
-        <w:rPr>
-          <w:rFonts w:eastAsia="Times New Roman" w:cs="Arial"/>
-          <w:bCs/>
-          <w:iCs/>
-          <w:sz w:val="26"/>
-          <w:szCs w:val="28"/>
+          <w:szCs w:val="20"/>
+          <w:lang w:val="nl-NL" w:eastAsia="nl-NL"/>
+        </w:rPr>
+      </w:pPr>
+      <w:r>
+        <w:rPr>
+          <w:rFonts w:eastAsia="Times New Roman" w:cs="Arial"/>
+          <w:bCs/>
+          <w:iCs/>
+          <w:szCs w:val="20"/>
           <w:lang w:val="nl-NL" w:eastAsia="nl-NL"/>
         </w:rPr>
         <w:t>Zet alle canvassen uit bij aanvang van de support pagina, zodat er geen overlap is met inputfields.</w:t>
@@ -14261,18 +14227,16 @@
           <w:rFonts w:eastAsia="Times New Roman" w:cs="Arial"/>
           <w:bCs/>
           <w:iCs/>
-          <w:sz w:val="26"/>
-          <w:szCs w:val="28"/>
-          <w:lang w:val="nl-NL" w:eastAsia="nl-NL"/>
-        </w:rPr>
-      </w:pPr>
-      <w:r>
-        <w:rPr>
-          <w:rFonts w:eastAsia="Times New Roman" w:cs="Arial"/>
-          <w:bCs/>
-          <w:iCs/>
-          <w:sz w:val="26"/>
-          <w:szCs w:val="28"/>
+          <w:szCs w:val="20"/>
+          <w:lang w:val="nl-NL" w:eastAsia="nl-NL"/>
+        </w:rPr>
+      </w:pPr>
+      <w:r>
+        <w:rPr>
+          <w:rFonts w:eastAsia="Times New Roman" w:cs="Arial"/>
+          <w:bCs/>
+          <w:iCs/>
+          <w:szCs w:val="20"/>
           <w:lang w:val="nl-NL" w:eastAsia="nl-NL"/>
         </w:rPr>
         <w:t>Geeft de bal een willekeurige starthoek en snelheid bij aanvang van het spel</w:t>
@@ -14318,18 +14282,16 @@
           <w:rFonts w:eastAsia="Times New Roman" w:cs="Arial"/>
           <w:bCs/>
           <w:iCs/>
-          <w:sz w:val="26"/>
-          <w:szCs w:val="28"/>
-          <w:lang w:val="nl-NL" w:eastAsia="nl-NL"/>
-        </w:rPr>
-      </w:pPr>
-      <w:r>
-        <w:rPr>
-          <w:rFonts w:eastAsia="Times New Roman" w:cs="Arial"/>
-          <w:bCs/>
-          <w:iCs/>
-          <w:sz w:val="26"/>
-          <w:szCs w:val="28"/>
+          <w:szCs w:val="20"/>
+          <w:lang w:val="nl-NL" w:eastAsia="nl-NL"/>
+        </w:rPr>
+      </w:pPr>
+      <w:r>
+        <w:rPr>
+          <w:rFonts w:eastAsia="Times New Roman" w:cs="Arial"/>
+          <w:bCs/>
+          <w:iCs/>
+          <w:szCs w:val="20"/>
           <w:lang w:val="nl-NL" w:eastAsia="nl-NL"/>
         </w:rPr>
         <w:t>Checkt of de bal de onderkant van het breakout scherm raakt, en herstart zo het spel.</w:t>
@@ -14363,6 +14325,7 @@
           <w:szCs w:val="28"/>
           <w:lang w:val="nl-NL" w:eastAsia="nl-NL"/>
         </w:rPr>
+        <w:lastRenderedPageBreak/>
         <w:t>TGOBreakoutController.cs</w:t>
       </w:r>
     </w:p>
@@ -14375,18 +14338,16 @@
           <w:rFonts w:eastAsia="Times New Roman" w:cs="Arial"/>
           <w:bCs/>
           <w:iCs/>
-          <w:sz w:val="26"/>
-          <w:szCs w:val="28"/>
-          <w:lang w:val="nl-NL" w:eastAsia="nl-NL"/>
-        </w:rPr>
-      </w:pPr>
-      <w:r>
-        <w:rPr>
-          <w:rFonts w:eastAsia="Times New Roman" w:cs="Arial"/>
-          <w:bCs/>
-          <w:iCs/>
-          <w:sz w:val="26"/>
-          <w:szCs w:val="28"/>
+          <w:szCs w:val="20"/>
+          <w:lang w:val="nl-NL" w:eastAsia="nl-NL"/>
+        </w:rPr>
+      </w:pPr>
+      <w:r>
+        <w:rPr>
+          <w:rFonts w:eastAsia="Times New Roman" w:cs="Arial"/>
+          <w:bCs/>
+          <w:iCs/>
+          <w:szCs w:val="20"/>
           <w:lang w:val="nl-NL" w:eastAsia="nl-NL"/>
         </w:rPr>
         <w:t xml:space="preserve">Checkt wanneer alle ‘bricks’ vernietigd zijn en </w:t>
@@ -14396,8 +14357,7 @@
           <w:rFonts w:eastAsia="Times New Roman" w:cs="Arial"/>
           <w:bCs/>
           <w:iCs/>
-          <w:sz w:val="26"/>
-          <w:szCs w:val="28"/>
+          <w:szCs w:val="20"/>
           <w:lang w:val="nl-NL" w:eastAsia="nl-NL"/>
         </w:rPr>
         <w:t>of de speler nog voldoende levens heeft.</w:t>
@@ -14443,21 +14403,18 @@
           <w:rFonts w:eastAsia="Times New Roman" w:cs="Arial"/>
           <w:bCs/>
           <w:iCs/>
-          <w:sz w:val="26"/>
-          <w:szCs w:val="28"/>
-          <w:lang w:val="nl-NL" w:eastAsia="nl-NL"/>
-        </w:rPr>
-      </w:pPr>
-      <w:r>
-        <w:rPr>
-          <w:rFonts w:eastAsia="Times New Roman" w:cs="Arial"/>
-          <w:bCs/>
-          <w:iCs/>
-          <w:sz w:val="26"/>
-          <w:szCs w:val="28"/>
-          <w:lang w:val="nl-NL" w:eastAsia="nl-NL"/>
-        </w:rPr>
-        <w:lastRenderedPageBreak/>
+          <w:szCs w:val="20"/>
+          <w:lang w:val="nl-NL" w:eastAsia="nl-NL"/>
+        </w:rPr>
+      </w:pPr>
+      <w:r>
+        <w:rPr>
+          <w:rFonts w:eastAsia="Times New Roman" w:cs="Arial"/>
+          <w:bCs/>
+          <w:iCs/>
+          <w:szCs w:val="20"/>
+          <w:lang w:val="nl-NL" w:eastAsia="nl-NL"/>
+        </w:rPr>
         <w:t>Vult de Breakout grid met het aan ‘Bricks’ gekozen door de speler.</w:t>
       </w:r>
     </w:p>
@@ -14501,18 +14458,16 @@
           <w:rFonts w:eastAsia="Times New Roman" w:cs="Arial"/>
           <w:bCs/>
           <w:iCs/>
-          <w:sz w:val="26"/>
-          <w:szCs w:val="28"/>
-          <w:lang w:val="nl-NL" w:eastAsia="nl-NL"/>
-        </w:rPr>
-      </w:pPr>
-      <w:r>
-        <w:rPr>
-          <w:rFonts w:eastAsia="Times New Roman" w:cs="Arial"/>
-          <w:bCs/>
-          <w:iCs/>
-          <w:sz w:val="26"/>
-          <w:szCs w:val="28"/>
+          <w:szCs w:val="20"/>
+          <w:lang w:val="nl-NL" w:eastAsia="nl-NL"/>
+        </w:rPr>
+      </w:pPr>
+      <w:r>
+        <w:rPr>
+          <w:rFonts w:eastAsia="Times New Roman" w:cs="Arial"/>
+          <w:bCs/>
+          <w:iCs/>
+          <w:szCs w:val="20"/>
           <w:lang w:val="nl-NL" w:eastAsia="nl-NL"/>
         </w:rPr>
         <w:t>Voegt punten aan de score van de speler toe indien een ‘brick’ wordt vernietigd.</w:t>
@@ -14558,18 +14513,16 @@
           <w:rFonts w:eastAsia="Times New Roman" w:cs="Arial"/>
           <w:bCs/>
           <w:iCs/>
-          <w:sz w:val="26"/>
-          <w:szCs w:val="28"/>
-          <w:lang w:val="nl-NL" w:eastAsia="nl-NL"/>
-        </w:rPr>
-      </w:pPr>
-      <w:r>
-        <w:rPr>
-          <w:rFonts w:eastAsia="Times New Roman" w:cs="Arial"/>
-          <w:bCs/>
-          <w:iCs/>
-          <w:sz w:val="26"/>
-          <w:szCs w:val="28"/>
+          <w:szCs w:val="20"/>
+          <w:lang w:val="nl-NL" w:eastAsia="nl-NL"/>
+        </w:rPr>
+      </w:pPr>
+      <w:r>
+        <w:rPr>
+          <w:rFonts w:eastAsia="Times New Roman" w:cs="Arial"/>
+          <w:bCs/>
+          <w:iCs/>
+          <w:szCs w:val="20"/>
           <w:lang w:val="nl-NL" w:eastAsia="nl-NL"/>
         </w:rPr>
         <w:t>Zorgt voor beweging van de paddle en dat de paddle gelimiteerd blijft tot het speelveld.</w:t>
@@ -14615,33 +14568,7 @@
           <w:szCs w:val="28"/>
           <w:lang w:val="en-US" w:eastAsia="nl-NL"/>
         </w:rPr>
-        <w:t xml:space="preserve"> – </w:t>
-      </w:r>
-      <w:proofErr w:type="spellStart"/>
-      <w:r>
-        <w:rPr>
-          <w:rFonts w:eastAsia="Times New Roman" w:cs="Arial"/>
-          <w:b/>
-          <w:bCs/>
-          <w:iCs/>
-          <w:sz w:val="26"/>
-          <w:szCs w:val="28"/>
-          <w:lang w:val="en-US" w:eastAsia="nl-NL"/>
-        </w:rPr>
-        <w:t>Alle</w:t>
-      </w:r>
-      <w:proofErr w:type="spellEnd"/>
-      <w:r>
-        <w:rPr>
-          <w:rFonts w:eastAsia="Times New Roman" w:cs="Arial"/>
-          <w:b/>
-          <w:bCs/>
-          <w:iCs/>
-          <w:sz w:val="26"/>
-          <w:szCs w:val="28"/>
-          <w:lang w:val="en-US" w:eastAsia="nl-NL"/>
-        </w:rPr>
-        <w:t xml:space="preserve"> scripts </w:t>
+        <w:t xml:space="preserve"> – scripts </w:t>
       </w:r>
       <w:proofErr w:type="spellStart"/>
       <w:r>
@@ -14746,18 +14673,16 @@
           <w:rFonts w:eastAsia="Times New Roman" w:cs="Arial"/>
           <w:bCs/>
           <w:iCs/>
-          <w:sz w:val="26"/>
-          <w:szCs w:val="28"/>
-          <w:lang w:val="nl-NL" w:eastAsia="nl-NL"/>
-        </w:rPr>
-      </w:pPr>
-      <w:r>
-        <w:rPr>
-          <w:rFonts w:eastAsia="Times New Roman" w:cs="Arial"/>
-          <w:bCs/>
-          <w:iCs/>
-          <w:sz w:val="26"/>
-          <w:szCs w:val="28"/>
+          <w:szCs w:val="20"/>
+          <w:lang w:val="nl-NL" w:eastAsia="nl-NL"/>
+        </w:rPr>
+      </w:pPr>
+      <w:r>
+        <w:rPr>
+          <w:rFonts w:eastAsia="Times New Roman" w:cs="Arial"/>
+          <w:bCs/>
+          <w:iCs/>
+          <w:szCs w:val="20"/>
           <w:lang w:val="nl-NL" w:eastAsia="nl-NL"/>
         </w:rPr>
         <w:t xml:space="preserve">Zorgt voor de beweging van de bucket en </w:t>
@@ -14767,8 +14692,7 @@
           <w:rFonts w:eastAsia="Times New Roman" w:cs="Arial"/>
           <w:bCs/>
           <w:iCs/>
-          <w:sz w:val="26"/>
-          <w:szCs w:val="28"/>
+          <w:szCs w:val="20"/>
           <w:lang w:val="nl-NL" w:eastAsia="nl-NL"/>
         </w:rPr>
         <w:t>verhoogt de snelheid van de electriciteitsobjecten telkens dat de speler een electriciteitsobject kan vangen.</w:t>
@@ -14814,18 +14738,16 @@
           <w:rFonts w:eastAsia="Times New Roman" w:cs="Arial"/>
           <w:bCs/>
           <w:iCs/>
-          <w:sz w:val="26"/>
-          <w:szCs w:val="28"/>
-          <w:lang w:val="nl-NL" w:eastAsia="nl-NL"/>
-        </w:rPr>
-      </w:pPr>
-      <w:r>
-        <w:rPr>
-          <w:rFonts w:eastAsia="Times New Roman" w:cs="Arial"/>
-          <w:bCs/>
-          <w:iCs/>
-          <w:sz w:val="26"/>
-          <w:szCs w:val="28"/>
+          <w:szCs w:val="20"/>
+          <w:lang w:val="nl-NL" w:eastAsia="nl-NL"/>
+        </w:rPr>
+      </w:pPr>
+      <w:r>
+        <w:rPr>
+          <w:rFonts w:eastAsia="Times New Roman" w:cs="Arial"/>
+          <w:bCs/>
+          <w:iCs/>
+          <w:szCs w:val="20"/>
           <w:lang w:val="nl-NL" w:eastAsia="nl-NL"/>
         </w:rPr>
         <w:t>Zorgt ervoor dat de electriciteitsobjecten met een willekeurige snelheid, invalshoek en hoeveelheid vallen.</w:t>
@@ -14871,18 +14793,16 @@
           <w:rFonts w:eastAsia="Times New Roman" w:cs="Arial"/>
           <w:bCs/>
           <w:iCs/>
-          <w:sz w:val="26"/>
-          <w:szCs w:val="28"/>
-          <w:lang w:val="nl-NL" w:eastAsia="nl-NL"/>
-        </w:rPr>
-      </w:pPr>
-      <w:r>
-        <w:rPr>
-          <w:rFonts w:eastAsia="Times New Roman" w:cs="Arial"/>
-          <w:bCs/>
-          <w:iCs/>
-          <w:sz w:val="26"/>
-          <w:szCs w:val="28"/>
+          <w:szCs w:val="20"/>
+          <w:lang w:val="nl-NL" w:eastAsia="nl-NL"/>
+        </w:rPr>
+      </w:pPr>
+      <w:r>
+        <w:rPr>
+          <w:rFonts w:eastAsia="Times New Roman" w:cs="Arial"/>
+          <w:bCs/>
+          <w:iCs/>
+          <w:szCs w:val="20"/>
           <w:lang w:val="nl-NL" w:eastAsia="nl-NL"/>
         </w:rPr>
         <w:t xml:space="preserve">Checkt of er electriciteitsobjecten de onderkant van het speelveld raken en </w:t>
@@ -14892,8 +14812,7 @@
           <w:rFonts w:eastAsia="Times New Roman" w:cs="Arial"/>
           <w:bCs/>
           <w:iCs/>
-          <w:sz w:val="26"/>
-          <w:szCs w:val="28"/>
+          <w:szCs w:val="20"/>
           <w:lang w:val="nl-NL" w:eastAsia="nl-NL"/>
         </w:rPr>
         <w:t>trekt levens af van de speler</w:t>
@@ -14982,18 +14901,16 @@
           <w:rFonts w:eastAsia="Times New Roman" w:cs="Arial"/>
           <w:bCs/>
           <w:iCs/>
-          <w:sz w:val="26"/>
-          <w:szCs w:val="28"/>
-          <w:lang w:val="nl-NL" w:eastAsia="nl-NL"/>
-        </w:rPr>
-      </w:pPr>
-      <w:r>
-        <w:rPr>
-          <w:rFonts w:eastAsia="Times New Roman" w:cs="Arial"/>
-          <w:bCs/>
-          <w:iCs/>
-          <w:sz w:val="26"/>
-          <w:szCs w:val="28"/>
+          <w:szCs w:val="20"/>
+          <w:lang w:val="nl-NL" w:eastAsia="nl-NL"/>
+        </w:rPr>
+      </w:pPr>
+      <w:r>
+        <w:rPr>
+          <w:rFonts w:eastAsia="Times New Roman" w:cs="Arial"/>
+          <w:bCs/>
+          <w:iCs/>
+          <w:szCs w:val="20"/>
           <w:lang w:val="nl-NL" w:eastAsia="nl-NL"/>
         </w:rPr>
         <w:t>Zorgt voor alle functionaliteit in de hangman minigame.</w:t>
@@ -15008,8 +14925,7 @@
           <w:rFonts w:eastAsia="Times New Roman" w:cs="Arial"/>
           <w:bCs/>
           <w:iCs/>
-          <w:sz w:val="26"/>
-          <w:szCs w:val="28"/>
+          <w:szCs w:val="20"/>
           <w:lang w:eastAsia="nl-NL"/>
         </w:rPr>
       </w:pPr>
@@ -15018,22 +14934,10 @@
           <w:rFonts w:eastAsia="Times New Roman" w:cs="Arial"/>
           <w:bCs/>
           <w:iCs/>
-          <w:sz w:val="26"/>
-          <w:szCs w:val="28"/>
+          <w:szCs w:val="20"/>
           <w:lang w:eastAsia="nl-NL"/>
         </w:rPr>
-        <w:t>Checkt of letter in het woor</w:t>
-      </w:r>
-      <w:r>
-        <w:rPr>
-          <w:rFonts w:eastAsia="Times New Roman" w:cs="Arial"/>
-          <w:bCs/>
-          <w:iCs/>
-          <w:sz w:val="26"/>
-          <w:szCs w:val="28"/>
-          <w:lang w:eastAsia="nl-NL"/>
-        </w:rPr>
-        <w:t>d voorkomt, checkt of woord overeen komt met het antwoord ...</w:t>
+        <w:t>Checkt of letter in het woord voorkomt, checkt of woord overeen komt met het antwoord ...</w:t>
       </w:r>
     </w:p>
     <w:p>
@@ -15119,18 +15023,16 @@
           <w:rFonts w:eastAsia="Times New Roman" w:cs="Arial"/>
           <w:bCs/>
           <w:iCs/>
-          <w:sz w:val="26"/>
-          <w:szCs w:val="28"/>
-          <w:lang w:val="nl-NL" w:eastAsia="nl-NL"/>
-        </w:rPr>
-      </w:pPr>
-      <w:r>
-        <w:rPr>
-          <w:rFonts w:eastAsia="Times New Roman" w:cs="Arial"/>
-          <w:bCs/>
-          <w:iCs/>
-          <w:sz w:val="26"/>
-          <w:szCs w:val="28"/>
+          <w:szCs w:val="20"/>
+          <w:lang w:val="nl-NL" w:eastAsia="nl-NL"/>
+        </w:rPr>
+      </w:pPr>
+      <w:r>
+        <w:rPr>
+          <w:rFonts w:eastAsia="Times New Roman" w:cs="Arial"/>
+          <w:bCs/>
+          <w:iCs/>
+          <w:szCs w:val="20"/>
           <w:lang w:val="nl-NL" w:eastAsia="nl-NL"/>
         </w:rPr>
         <w:t xml:space="preserve">Zorgt </w:t>
@@ -15140,8 +15042,7 @@
           <w:rFonts w:eastAsia="Times New Roman" w:cs="Arial"/>
           <w:bCs/>
           <w:iCs/>
-          <w:sz w:val="26"/>
-          <w:szCs w:val="28"/>
+          <w:szCs w:val="20"/>
           <w:lang w:val="nl-NL" w:eastAsia="nl-NL"/>
         </w:rPr>
         <w:t>alle functionaliteit in de mastermind minigame.</w:t>
@@ -15187,18 +15088,16 @@
           <w:rFonts w:eastAsia="Times New Roman" w:cs="Arial"/>
           <w:bCs/>
           <w:iCs/>
-          <w:sz w:val="26"/>
-          <w:szCs w:val="28"/>
-          <w:lang w:val="nl-NL" w:eastAsia="nl-NL"/>
-        </w:rPr>
-      </w:pPr>
-      <w:r>
-        <w:rPr>
-          <w:rFonts w:eastAsia="Times New Roman" w:cs="Arial"/>
-          <w:bCs/>
-          <w:iCs/>
-          <w:sz w:val="26"/>
-          <w:szCs w:val="28"/>
+          <w:szCs w:val="20"/>
+          <w:lang w:val="nl-NL" w:eastAsia="nl-NL"/>
+        </w:rPr>
+      </w:pPr>
+      <w:r>
+        <w:rPr>
+          <w:rFonts w:eastAsia="Times New Roman" w:cs="Arial"/>
+          <w:bCs/>
+          <w:iCs/>
+          <w:szCs w:val="20"/>
           <w:lang w:val="nl-NL" w:eastAsia="nl-NL"/>
         </w:rPr>
         <w:t>Zorgt voor de drag functionaliteit van de kleuren.</w:t>
@@ -15244,18 +15143,16 @@
           <w:rFonts w:eastAsia="Times New Roman" w:cs="Arial"/>
           <w:bCs/>
           <w:iCs/>
-          <w:sz w:val="26"/>
-          <w:szCs w:val="28"/>
-          <w:lang w:val="nl-NL" w:eastAsia="nl-NL"/>
-        </w:rPr>
-      </w:pPr>
-      <w:r>
-        <w:rPr>
-          <w:rFonts w:eastAsia="Times New Roman" w:cs="Arial"/>
-          <w:bCs/>
-          <w:iCs/>
-          <w:sz w:val="26"/>
-          <w:szCs w:val="28"/>
+          <w:szCs w:val="20"/>
+          <w:lang w:val="nl-NL" w:eastAsia="nl-NL"/>
+        </w:rPr>
+      </w:pPr>
+      <w:r>
+        <w:rPr>
+          <w:rFonts w:eastAsia="Times New Roman" w:cs="Arial"/>
+          <w:bCs/>
+          <w:iCs/>
+          <w:szCs w:val="20"/>
           <w:lang w:val="nl-NL" w:eastAsia="nl-NL"/>
         </w:rPr>
         <w:t>Zorgt voor de drop functionaliteit van de kleuren.</w:t>
@@ -15301,18 +15198,16 @@
           <w:rFonts w:eastAsia="Times New Roman" w:cs="Arial"/>
           <w:bCs/>
           <w:iCs/>
-          <w:sz w:val="26"/>
-          <w:szCs w:val="28"/>
-          <w:lang w:val="nl-NL" w:eastAsia="nl-NL"/>
-        </w:rPr>
-      </w:pPr>
-      <w:r>
-        <w:rPr>
-          <w:rFonts w:eastAsia="Times New Roman" w:cs="Arial"/>
-          <w:bCs/>
-          <w:iCs/>
-          <w:sz w:val="26"/>
-          <w:szCs w:val="28"/>
+          <w:szCs w:val="20"/>
+          <w:lang w:val="nl-NL" w:eastAsia="nl-NL"/>
+        </w:rPr>
+      </w:pPr>
+      <w:r>
+        <w:rPr>
+          <w:rFonts w:eastAsia="Times New Roman" w:cs="Arial"/>
+          <w:bCs/>
+          <w:iCs/>
+          <w:szCs w:val="20"/>
           <w:lang w:val="nl-NL" w:eastAsia="nl-NL"/>
         </w:rPr>
         <w:t xml:space="preserve">Zorgt ervoor dat </w:t>
@@ -15322,8 +15217,7 @@
           <w:rFonts w:eastAsia="Times New Roman" w:cs="Arial"/>
           <w:bCs/>
           <w:iCs/>
-          <w:sz w:val="26"/>
-          <w:szCs w:val="28"/>
+          <w:szCs w:val="20"/>
           <w:lang w:val="nl-NL" w:eastAsia="nl-NL"/>
         </w:rPr>
         <w:t>alle antwoorden opgeslagen worden en worden weergegeven aan de speler.</w:t>
@@ -15450,18 +15344,16 @@
           <w:rFonts w:eastAsia="Times New Roman" w:cs="Arial"/>
           <w:bCs/>
           <w:iCs/>
-          <w:sz w:val="26"/>
-          <w:szCs w:val="28"/>
-          <w:lang w:val="nl-NL" w:eastAsia="nl-NL"/>
-        </w:rPr>
-      </w:pPr>
-      <w:r>
-        <w:rPr>
-          <w:rFonts w:eastAsia="Times New Roman" w:cs="Arial"/>
-          <w:bCs/>
-          <w:iCs/>
-          <w:sz w:val="26"/>
-          <w:szCs w:val="28"/>
+          <w:szCs w:val="20"/>
+          <w:lang w:val="nl-NL" w:eastAsia="nl-NL"/>
+        </w:rPr>
+      </w:pPr>
+      <w:r>
+        <w:rPr>
+          <w:rFonts w:eastAsia="Times New Roman" w:cs="Arial"/>
+          <w:bCs/>
+          <w:iCs/>
+          <w:szCs w:val="20"/>
           <w:lang w:val="nl-NL" w:eastAsia="nl-NL"/>
         </w:rPr>
         <w:t>Zorgt voor de volledige functionaliteit van de memory minigame.</w:t>
@@ -15476,18 +15368,16 @@
           <w:rFonts w:eastAsia="Times New Roman" w:cs="Arial"/>
           <w:bCs/>
           <w:iCs/>
-          <w:sz w:val="26"/>
-          <w:szCs w:val="28"/>
-          <w:lang w:val="nl-NL" w:eastAsia="nl-NL"/>
-        </w:rPr>
-      </w:pPr>
-      <w:r>
-        <w:rPr>
-          <w:rFonts w:eastAsia="Times New Roman" w:cs="Arial"/>
-          <w:bCs/>
-          <w:iCs/>
-          <w:sz w:val="26"/>
-          <w:szCs w:val="28"/>
+          <w:szCs w:val="20"/>
+          <w:lang w:val="nl-NL" w:eastAsia="nl-NL"/>
+        </w:rPr>
+      </w:pPr>
+      <w:r>
+        <w:rPr>
+          <w:rFonts w:eastAsia="Times New Roman" w:cs="Arial"/>
+          <w:bCs/>
+          <w:iCs/>
+          <w:szCs w:val="20"/>
           <w:lang w:val="nl-NL" w:eastAsia="nl-NL"/>
         </w:rPr>
         <w:t>Omdraaien van afbeeldingen, resetten van het spel ...</w:t>
@@ -15680,21 +15570,18 @@
           <w:rFonts w:eastAsia="Times New Roman" w:cs="Arial"/>
           <w:bCs/>
           <w:iCs/>
-          <w:sz w:val="26"/>
-          <w:szCs w:val="28"/>
-          <w:lang w:val="nl-NL" w:eastAsia="nl-NL"/>
-        </w:rPr>
-      </w:pPr>
-      <w:r>
-        <w:rPr>
-          <w:rFonts w:eastAsia="Times New Roman" w:cs="Arial"/>
-          <w:bCs/>
-          <w:iCs/>
-          <w:sz w:val="26"/>
-          <w:szCs w:val="28"/>
-          <w:lang w:val="nl-NL" w:eastAsia="nl-NL"/>
-        </w:rPr>
-        <w:lastRenderedPageBreak/>
+          <w:szCs w:val="20"/>
+          <w:lang w:val="nl-NL" w:eastAsia="nl-NL"/>
+        </w:rPr>
+      </w:pPr>
+      <w:r>
+        <w:rPr>
+          <w:rFonts w:eastAsia="Times New Roman" w:cs="Arial"/>
+          <w:bCs/>
+          <w:iCs/>
+          <w:szCs w:val="20"/>
+          <w:lang w:val="nl-NL" w:eastAsia="nl-NL"/>
+        </w:rPr>
         <w:t>Zorgt voor de volledige functionaliteit van de simon says minigame.</w:t>
       </w:r>
     </w:p>
@@ -15707,18 +15594,16 @@
           <w:rFonts w:eastAsia="Times New Roman" w:cs="Arial"/>
           <w:bCs/>
           <w:iCs/>
-          <w:sz w:val="26"/>
-          <w:szCs w:val="28"/>
-          <w:lang w:val="nl-NL" w:eastAsia="nl-NL"/>
-        </w:rPr>
-      </w:pPr>
-      <w:r>
-        <w:rPr>
-          <w:rFonts w:eastAsia="Times New Roman" w:cs="Arial"/>
-          <w:bCs/>
-          <w:iCs/>
-          <w:sz w:val="26"/>
-          <w:szCs w:val="28"/>
+          <w:szCs w:val="20"/>
+          <w:lang w:val="nl-NL" w:eastAsia="nl-NL"/>
+        </w:rPr>
+      </w:pPr>
+      <w:r>
+        <w:rPr>
+          <w:rFonts w:eastAsia="Times New Roman" w:cs="Arial"/>
+          <w:bCs/>
+          <w:iCs/>
+          <w:szCs w:val="20"/>
           <w:lang w:val="nl-NL" w:eastAsia="nl-NL"/>
         </w:rPr>
         <w:t xml:space="preserve">Willekeurige sequentie, </w:t>
@@ -15728,8 +15613,7 @@
           <w:rFonts w:eastAsia="Times New Roman" w:cs="Arial"/>
           <w:bCs/>
           <w:iCs/>
-          <w:sz w:val="26"/>
-          <w:szCs w:val="28"/>
+          <w:szCs w:val="20"/>
           <w:lang w:val="nl-NL" w:eastAsia="nl-NL"/>
         </w:rPr>
         <w:t>checkt of sequentie van speler correct is ...</w:t>
@@ -15775,18 +15659,16 @@
           <w:rFonts w:eastAsia="Times New Roman" w:cs="Arial"/>
           <w:bCs/>
           <w:iCs/>
-          <w:sz w:val="26"/>
-          <w:szCs w:val="28"/>
-          <w:lang w:val="nl-NL" w:eastAsia="nl-NL"/>
-        </w:rPr>
-      </w:pPr>
-      <w:r>
-        <w:rPr>
-          <w:rFonts w:eastAsia="Times New Roman" w:cs="Arial"/>
-          <w:bCs/>
-          <w:iCs/>
-          <w:sz w:val="26"/>
-          <w:szCs w:val="28"/>
+          <w:szCs w:val="20"/>
+          <w:lang w:val="nl-NL" w:eastAsia="nl-NL"/>
+        </w:rPr>
+      </w:pPr>
+      <w:r>
+        <w:rPr>
+          <w:rFonts w:eastAsia="Times New Roman" w:cs="Arial"/>
+          <w:bCs/>
+          <w:iCs/>
+          <w:szCs w:val="20"/>
           <w:lang w:val="nl-NL" w:eastAsia="nl-NL"/>
         </w:rPr>
         <w:t>Zorgt ervoor dat knop oplicht en dat er een geluid afspeelt indien er op de knop wordt gedrukt.</w:t>
@@ -15820,6 +15702,7 @@
           <w:szCs w:val="28"/>
           <w:lang w:val="nl-NL" w:eastAsia="nl-NL"/>
         </w:rPr>
+        <w:lastRenderedPageBreak/>
         <w:t>TGOMinigamesController.cs</w:t>
       </w:r>
     </w:p>
@@ -15832,18 +15715,16 @@
           <w:rFonts w:eastAsia="Times New Roman" w:cs="Arial"/>
           <w:bCs/>
           <w:iCs/>
-          <w:sz w:val="26"/>
-          <w:szCs w:val="28"/>
-          <w:lang w:val="nl-NL" w:eastAsia="nl-NL"/>
-        </w:rPr>
-      </w:pPr>
-      <w:r>
-        <w:rPr>
-          <w:rFonts w:eastAsia="Times New Roman" w:cs="Arial"/>
-          <w:bCs/>
-          <w:iCs/>
-          <w:sz w:val="26"/>
-          <w:szCs w:val="28"/>
+          <w:szCs w:val="20"/>
+          <w:lang w:val="nl-NL" w:eastAsia="nl-NL"/>
+        </w:rPr>
+      </w:pPr>
+      <w:r>
+        <w:rPr>
+          <w:rFonts w:eastAsia="Times New Roman" w:cs="Arial"/>
+          <w:bCs/>
+          <w:iCs/>
+          <w:szCs w:val="20"/>
           <w:lang w:val="nl-NL" w:eastAsia="nl-NL"/>
         </w:rPr>
         <w:t>Zorgt voor de algemene werking van de level.</w:t>
@@ -15858,18 +15739,16 @@
           <w:rFonts w:eastAsia="Times New Roman" w:cs="Arial"/>
           <w:bCs/>
           <w:iCs/>
-          <w:sz w:val="26"/>
-          <w:szCs w:val="28"/>
-          <w:lang w:val="nl-NL" w:eastAsia="nl-NL"/>
-        </w:rPr>
-      </w:pPr>
-      <w:r>
-        <w:rPr>
-          <w:rFonts w:eastAsia="Times New Roman" w:cs="Arial"/>
-          <w:bCs/>
-          <w:iCs/>
-          <w:sz w:val="26"/>
-          <w:szCs w:val="28"/>
+          <w:szCs w:val="20"/>
+          <w:lang w:val="nl-NL" w:eastAsia="nl-NL"/>
+        </w:rPr>
+      </w:pPr>
+      <w:r>
+        <w:rPr>
+          <w:rFonts w:eastAsia="Times New Roman" w:cs="Arial"/>
+          <w:bCs/>
+          <w:iCs/>
+          <w:szCs w:val="20"/>
           <w:lang w:val="nl-NL" w:eastAsia="nl-NL"/>
         </w:rPr>
         <w:t>Uitschakelen van de knop indien er een spel wordt gestart ...</w:t>
@@ -15914,18 +15793,16 @@
           <w:rFonts w:eastAsia="Times New Roman" w:cs="Arial"/>
           <w:bCs/>
           <w:iCs/>
-          <w:sz w:val="26"/>
-          <w:szCs w:val="28"/>
-          <w:lang w:val="nl-NL" w:eastAsia="nl-NL"/>
-        </w:rPr>
-      </w:pPr>
-      <w:r>
-        <w:rPr>
-          <w:rFonts w:eastAsia="Times New Roman" w:cs="Arial"/>
-          <w:bCs/>
-          <w:iCs/>
-          <w:sz w:val="26"/>
-          <w:szCs w:val="28"/>
+          <w:szCs w:val="20"/>
+          <w:lang w:val="nl-NL" w:eastAsia="nl-NL"/>
+        </w:rPr>
+      </w:pPr>
+      <w:r>
+        <w:rPr>
+          <w:rFonts w:eastAsia="Times New Roman" w:cs="Arial"/>
+          <w:bCs/>
+          <w:iCs/>
+          <w:szCs w:val="20"/>
           <w:lang w:val="nl-NL" w:eastAsia="nl-NL"/>
         </w:rPr>
         <w:t>Checkt om wat voor ‘scene’ het gaat en speelt corresponderende muziek af</w:t>
@@ -15935,8 +15812,7 @@
           <w:rFonts w:eastAsia="Times New Roman" w:cs="Arial"/>
           <w:bCs/>
           <w:iCs/>
-          <w:sz w:val="26"/>
-          <w:szCs w:val="28"/>
+          <w:szCs w:val="20"/>
           <w:lang w:val="nl-NL" w:eastAsia="nl-NL"/>
         </w:rPr>
         <w:t xml:space="preserve"> en checkt player prefs of audio bij voorkeur af moet staan of niet.</w:t>
@@ -15981,18 +15857,16 @@
           <w:rFonts w:eastAsia="Times New Roman" w:cs="Arial"/>
           <w:bCs/>
           <w:iCs/>
-          <w:sz w:val="26"/>
-          <w:szCs w:val="28"/>
-          <w:lang w:val="nl-NL" w:eastAsia="nl-NL"/>
-        </w:rPr>
-      </w:pPr>
-      <w:r>
-        <w:rPr>
-          <w:rFonts w:eastAsia="Times New Roman" w:cs="Arial"/>
-          <w:bCs/>
-          <w:iCs/>
-          <w:sz w:val="26"/>
-          <w:szCs w:val="28"/>
+          <w:szCs w:val="20"/>
+          <w:lang w:val="nl-NL" w:eastAsia="nl-NL"/>
+        </w:rPr>
+      </w:pPr>
+      <w:r>
+        <w:rPr>
+          <w:rFonts w:eastAsia="Times New Roman" w:cs="Arial"/>
+          <w:bCs/>
+          <w:iCs/>
+          <w:szCs w:val="20"/>
           <w:lang w:val="nl-NL" w:eastAsia="nl-NL"/>
         </w:rPr>
         <w:t>Checkt welke texture de mute knop moet hebben en geeft functionaliteit aan de mute knop om muziek af te zetten.</w:t>
@@ -16037,18 +15911,16 @@
           <w:rFonts w:eastAsia="Times New Roman" w:cs="Arial"/>
           <w:bCs/>
           <w:iCs/>
-          <w:sz w:val="26"/>
-          <w:szCs w:val="28"/>
-          <w:lang w:val="nl-NL" w:eastAsia="nl-NL"/>
-        </w:rPr>
-      </w:pPr>
-      <w:r>
-        <w:rPr>
-          <w:rFonts w:eastAsia="Times New Roman" w:cs="Arial"/>
-          <w:bCs/>
-          <w:iCs/>
-          <w:sz w:val="26"/>
-          <w:szCs w:val="28"/>
+          <w:szCs w:val="20"/>
+          <w:lang w:val="nl-NL" w:eastAsia="nl-NL"/>
+        </w:rPr>
+      </w:pPr>
+      <w:r>
+        <w:rPr>
+          <w:rFonts w:eastAsia="Times New Roman" w:cs="Arial"/>
+          <w:bCs/>
+          <w:iCs/>
+          <w:szCs w:val="20"/>
           <w:lang w:val="nl-NL" w:eastAsia="nl-NL"/>
         </w:rPr>
         <w:t>Zorgt voor de bewegingen van de camera.</w:t>
@@ -16093,18 +15965,16 @@
           <w:rFonts w:eastAsia="Times New Roman" w:cs="Arial"/>
           <w:bCs/>
           <w:iCs/>
-          <w:sz w:val="26"/>
-          <w:szCs w:val="28"/>
-          <w:lang w:val="nl-NL" w:eastAsia="nl-NL"/>
-        </w:rPr>
-      </w:pPr>
-      <w:r>
-        <w:rPr>
-          <w:rFonts w:eastAsia="Times New Roman" w:cs="Arial"/>
-          <w:bCs/>
-          <w:iCs/>
-          <w:sz w:val="26"/>
-          <w:szCs w:val="28"/>
+          <w:szCs w:val="20"/>
+          <w:lang w:val="nl-NL" w:eastAsia="nl-NL"/>
+        </w:rPr>
+      </w:pPr>
+      <w:r>
+        <w:rPr>
+          <w:rFonts w:eastAsia="Times New Roman" w:cs="Arial"/>
+          <w:bCs/>
+          <w:iCs/>
+          <w:szCs w:val="20"/>
           <w:lang w:val="nl-NL" w:eastAsia="nl-NL"/>
         </w:rPr>
         <w:t>Zet restricties op de bewegingen van de camera.</w:t>
@@ -16149,18 +16019,16 @@
           <w:rFonts w:eastAsia="Times New Roman" w:cs="Arial"/>
           <w:bCs/>
           <w:iCs/>
-          <w:sz w:val="26"/>
-          <w:szCs w:val="28"/>
-          <w:lang w:val="nl-NL" w:eastAsia="nl-NL"/>
-        </w:rPr>
-      </w:pPr>
-      <w:r>
-        <w:rPr>
-          <w:rFonts w:eastAsia="Times New Roman" w:cs="Arial"/>
-          <w:bCs/>
-          <w:iCs/>
-          <w:sz w:val="26"/>
-          <w:szCs w:val="28"/>
+          <w:szCs w:val="20"/>
+          <w:lang w:val="nl-NL" w:eastAsia="nl-NL"/>
+        </w:rPr>
+      </w:pPr>
+      <w:r>
+        <w:rPr>
+          <w:rFonts w:eastAsia="Times New Roman" w:cs="Arial"/>
+          <w:bCs/>
+          <w:iCs/>
+          <w:szCs w:val="20"/>
           <w:lang w:val="nl-NL" w:eastAsia="nl-NL"/>
         </w:rPr>
         <w:t>Zorgt voor functionaliteit om canvassen uit te zetten.</w:t>
@@ -16205,18 +16073,16 @@
           <w:rFonts w:eastAsia="Times New Roman" w:cs="Arial"/>
           <w:bCs/>
           <w:iCs/>
-          <w:sz w:val="26"/>
-          <w:szCs w:val="28"/>
-          <w:lang w:val="nl-NL" w:eastAsia="nl-NL"/>
-        </w:rPr>
-      </w:pPr>
-      <w:r>
-        <w:rPr>
-          <w:rFonts w:eastAsia="Times New Roman" w:cs="Arial"/>
-          <w:bCs/>
-          <w:iCs/>
-          <w:sz w:val="26"/>
-          <w:szCs w:val="28"/>
+          <w:szCs w:val="20"/>
+          <w:lang w:val="nl-NL" w:eastAsia="nl-NL"/>
+        </w:rPr>
+      </w:pPr>
+      <w:r>
+        <w:rPr>
+          <w:rFonts w:eastAsia="Times New Roman" w:cs="Arial"/>
+          <w:bCs/>
+          <w:iCs/>
+          <w:szCs w:val="20"/>
           <w:lang w:val="nl-NL" w:eastAsia="nl-NL"/>
         </w:rPr>
         <w:t>Algemene quiz controller voor ‘Correct order’ vragen.</w:t>
@@ -16261,21 +16127,29 @@
           <w:rFonts w:eastAsia="Times New Roman" w:cs="Arial"/>
           <w:bCs/>
           <w:iCs/>
-          <w:sz w:val="26"/>
-          <w:szCs w:val="28"/>
-          <w:lang w:val="nl-NL" w:eastAsia="nl-NL"/>
-        </w:rPr>
-      </w:pPr>
-      <w:r>
-        <w:rPr>
-          <w:rFonts w:eastAsia="Times New Roman" w:cs="Arial"/>
-          <w:bCs/>
-          <w:iCs/>
-          <w:sz w:val="26"/>
-          <w:szCs w:val="28"/>
-          <w:lang w:val="nl-NL" w:eastAsia="nl-NL"/>
-        </w:rPr>
-        <w:t>Datascript dat naam en highscore van de speler bijhoudt tijdens het spelen</w:t>
+          <w:szCs w:val="20"/>
+          <w:lang w:val="nl-NL" w:eastAsia="nl-NL"/>
+        </w:rPr>
+      </w:pPr>
+      <w:r>
+        <w:rPr>
+          <w:rFonts w:eastAsia="Times New Roman" w:cs="Arial"/>
+          <w:bCs/>
+          <w:iCs/>
+          <w:szCs w:val="20"/>
+          <w:lang w:val="nl-NL" w:eastAsia="nl-NL"/>
+        </w:rPr>
+        <w:t xml:space="preserve">Script </w:t>
+      </w:r>
+      <w:r>
+        <w:rPr>
+          <w:rFonts w:eastAsia="Times New Roman" w:cs="Arial"/>
+          <w:bCs/>
+          <w:iCs/>
+          <w:szCs w:val="20"/>
+          <w:lang w:val="nl-NL" w:eastAsia="nl-NL"/>
+        </w:rPr>
+        <w:t>dat naam en highscore van de speler bijhoudt tijdens het spelen</w:t>
       </w:r>
     </w:p>
     <w:p>
@@ -16317,18 +16191,16 @@
           <w:rFonts w:eastAsia="Times New Roman" w:cs="Arial"/>
           <w:bCs/>
           <w:iCs/>
-          <w:sz w:val="26"/>
-          <w:szCs w:val="28"/>
-          <w:lang w:val="nl-NL" w:eastAsia="nl-NL"/>
-        </w:rPr>
-      </w:pPr>
-      <w:r>
-        <w:rPr>
-          <w:rFonts w:eastAsia="Times New Roman" w:cs="Arial"/>
-          <w:bCs/>
-          <w:iCs/>
-          <w:sz w:val="26"/>
-          <w:szCs w:val="28"/>
+          <w:szCs w:val="20"/>
+          <w:lang w:val="nl-NL" w:eastAsia="nl-NL"/>
+        </w:rPr>
+      </w:pPr>
+      <w:r>
+        <w:rPr>
+          <w:rFonts w:eastAsia="Times New Roman" w:cs="Arial"/>
+          <w:bCs/>
+          <w:iCs/>
+          <w:szCs w:val="20"/>
           <w:lang w:val="nl-NL" w:eastAsia="nl-NL"/>
         </w:rPr>
         <w:t>Laadt de auto’s in de stad rondrijden</w:t>
@@ -16373,18 +16245,16 @@
           <w:rFonts w:eastAsia="Times New Roman" w:cs="Arial"/>
           <w:bCs/>
           <w:iCs/>
-          <w:sz w:val="26"/>
-          <w:szCs w:val="28"/>
-          <w:lang w:val="nl-NL" w:eastAsia="nl-NL"/>
-        </w:rPr>
-      </w:pPr>
-      <w:r>
-        <w:rPr>
-          <w:rFonts w:eastAsia="Times New Roman" w:cs="Arial"/>
-          <w:bCs/>
-          <w:iCs/>
-          <w:sz w:val="26"/>
-          <w:szCs w:val="28"/>
+          <w:szCs w:val="20"/>
+          <w:lang w:val="nl-NL" w:eastAsia="nl-NL"/>
+        </w:rPr>
+      </w:pPr>
+      <w:r>
+        <w:rPr>
+          <w:rFonts w:eastAsia="Times New Roman" w:cs="Arial"/>
+          <w:bCs/>
+          <w:iCs/>
+          <w:szCs w:val="20"/>
           <w:lang w:val="nl-NL" w:eastAsia="nl-NL"/>
         </w:rPr>
         <w:t xml:space="preserve">Controller dat gebruikt wordt om e-mails te versturen naar een g-mail account omtrend suggesties, </w:t>
@@ -16394,8 +16264,7 @@
           <w:rFonts w:eastAsia="Times New Roman" w:cs="Arial"/>
           <w:bCs/>
           <w:iCs/>
-          <w:sz w:val="26"/>
-          <w:szCs w:val="28"/>
+          <w:szCs w:val="20"/>
           <w:lang w:val="nl-NL" w:eastAsia="nl-NL"/>
         </w:rPr>
         <w:t>reports en vragen ingestuurd door de speler.</w:t>
@@ -16440,18 +16309,16 @@
           <w:rFonts w:eastAsia="Times New Roman" w:cs="Arial"/>
           <w:bCs/>
           <w:iCs/>
-          <w:sz w:val="26"/>
-          <w:szCs w:val="28"/>
-          <w:lang w:val="nl-NL" w:eastAsia="nl-NL"/>
-        </w:rPr>
-      </w:pPr>
-      <w:r>
-        <w:rPr>
-          <w:rFonts w:eastAsia="Times New Roman" w:cs="Arial"/>
-          <w:bCs/>
-          <w:iCs/>
-          <w:sz w:val="26"/>
-          <w:szCs w:val="28"/>
+          <w:szCs w:val="20"/>
+          <w:lang w:val="nl-NL" w:eastAsia="nl-NL"/>
+        </w:rPr>
+      </w:pPr>
+      <w:r>
+        <w:rPr>
+          <w:rFonts w:eastAsia="Times New Roman" w:cs="Arial"/>
+          <w:bCs/>
+          <w:iCs/>
+          <w:szCs w:val="20"/>
           <w:lang w:val="nl-NL" w:eastAsia="nl-NL"/>
         </w:rPr>
         <w:t>Encryptie script om data te encrypteren en te decrypteren</w:t>
@@ -16496,18 +16363,16 @@
           <w:rFonts w:eastAsia="Times New Roman" w:cs="Arial"/>
           <w:bCs/>
           <w:iCs/>
-          <w:sz w:val="26"/>
-          <w:szCs w:val="28"/>
-          <w:lang w:val="nl-NL" w:eastAsia="nl-NL"/>
-        </w:rPr>
-      </w:pPr>
-      <w:r>
-        <w:rPr>
-          <w:rFonts w:eastAsia="Times New Roman" w:cs="Arial"/>
-          <w:bCs/>
-          <w:iCs/>
-          <w:sz w:val="26"/>
-          <w:szCs w:val="28"/>
+          <w:szCs w:val="20"/>
+          <w:lang w:val="nl-NL" w:eastAsia="nl-NL"/>
+        </w:rPr>
+      </w:pPr>
+      <w:r>
+        <w:rPr>
+          <w:rFonts w:eastAsia="Times New Roman" w:cs="Arial"/>
+          <w:bCs/>
+          <w:iCs/>
+          <w:szCs w:val="20"/>
           <w:lang w:val="nl-NL" w:eastAsia="nl-NL"/>
         </w:rPr>
         <w:t>Algemeen script dat checkt wanneer de speler een level gewonnen of verloren heeft.</w:t>
@@ -16552,21 +16417,18 @@
           <w:rFonts w:eastAsia="Times New Roman" w:cs="Arial"/>
           <w:bCs/>
           <w:iCs/>
-          <w:sz w:val="26"/>
-          <w:szCs w:val="28"/>
-          <w:lang w:val="nl-NL" w:eastAsia="nl-NL"/>
-        </w:rPr>
-      </w:pPr>
-      <w:r>
-        <w:rPr>
-          <w:rFonts w:eastAsia="Times New Roman" w:cs="Arial"/>
-          <w:bCs/>
-          <w:iCs/>
-          <w:sz w:val="26"/>
-          <w:szCs w:val="28"/>
-          <w:lang w:val="nl-NL" w:eastAsia="nl-NL"/>
-        </w:rPr>
-        <w:lastRenderedPageBreak/>
+          <w:szCs w:val="20"/>
+          <w:lang w:val="nl-NL" w:eastAsia="nl-NL"/>
+        </w:rPr>
+      </w:pPr>
+      <w:r>
+        <w:rPr>
+          <w:rFonts w:eastAsia="Times New Roman" w:cs="Arial"/>
+          <w:bCs/>
+          <w:iCs/>
+          <w:szCs w:val="20"/>
+          <w:lang w:val="nl-NL" w:eastAsia="nl-NL"/>
+        </w:rPr>
         <w:t>Nieuwe highscoreController dat alle highscores van spelers uitleest uit een XML bestand en deze als een lijst weergeeft in de ‘Highscores’ menu</w:t>
       </w:r>
     </w:p>
@@ -16609,18 +16471,16 @@
           <w:rFonts w:eastAsia="Times New Roman" w:cs="Arial"/>
           <w:bCs/>
           <w:iCs/>
-          <w:sz w:val="26"/>
-          <w:szCs w:val="28"/>
-          <w:lang w:val="nl-NL" w:eastAsia="nl-NL"/>
-        </w:rPr>
-      </w:pPr>
-      <w:r>
-        <w:rPr>
-          <w:rFonts w:eastAsia="Times New Roman" w:cs="Arial"/>
-          <w:bCs/>
-          <w:iCs/>
-          <w:sz w:val="26"/>
-          <w:szCs w:val="28"/>
+          <w:szCs w:val="20"/>
+          <w:lang w:val="nl-NL" w:eastAsia="nl-NL"/>
+        </w:rPr>
+      </w:pPr>
+      <w:r>
+        <w:rPr>
+          <w:rFonts w:eastAsia="Times New Roman" w:cs="Arial"/>
+          <w:bCs/>
+          <w:iCs/>
+          <w:szCs w:val="20"/>
           <w:lang w:val="nl-NL" w:eastAsia="nl-NL"/>
         </w:rPr>
         <w:t>Algemeen script dat gebruikt wordt om levels te introduceren</w:t>
@@ -16665,18 +16525,16 @@
           <w:rFonts w:eastAsia="Times New Roman" w:cs="Arial"/>
           <w:bCs/>
           <w:iCs/>
-          <w:sz w:val="26"/>
-          <w:szCs w:val="28"/>
-          <w:lang w:val="nl-NL" w:eastAsia="nl-NL"/>
-        </w:rPr>
-      </w:pPr>
-      <w:r>
-        <w:rPr>
-          <w:rFonts w:eastAsia="Times New Roman" w:cs="Arial"/>
-          <w:bCs/>
-          <w:iCs/>
-          <w:sz w:val="26"/>
-          <w:szCs w:val="28"/>
+          <w:szCs w:val="20"/>
+          <w:lang w:val="nl-NL" w:eastAsia="nl-NL"/>
+        </w:rPr>
+      </w:pPr>
+      <w:r>
+        <w:rPr>
+          <w:rFonts w:eastAsia="Times New Roman" w:cs="Arial"/>
+          <w:bCs/>
+          <w:iCs/>
+          <w:szCs w:val="20"/>
           <w:lang w:val="nl-NL" w:eastAsia="nl-NL"/>
         </w:rPr>
         <w:t>Algemeen script dat gebruikt wordt om alle canvassen in een level uit te schakelen behalve het introcanvas.</w:t>
@@ -16721,18 +16579,16 @@
           <w:rFonts w:eastAsia="Times New Roman" w:cs="Arial"/>
           <w:bCs/>
           <w:iCs/>
-          <w:sz w:val="26"/>
-          <w:szCs w:val="28"/>
-          <w:lang w:val="nl-NL" w:eastAsia="nl-NL"/>
-        </w:rPr>
-      </w:pPr>
-      <w:r>
-        <w:rPr>
-          <w:rFonts w:eastAsia="Times New Roman" w:cs="Arial"/>
-          <w:bCs/>
-          <w:iCs/>
-          <w:sz w:val="26"/>
-          <w:szCs w:val="28"/>
+          <w:szCs w:val="20"/>
+          <w:lang w:val="nl-NL" w:eastAsia="nl-NL"/>
+        </w:rPr>
+      </w:pPr>
+      <w:r>
+        <w:rPr>
+          <w:rFonts w:eastAsia="Times New Roman" w:cs="Arial"/>
+          <w:bCs/>
+          <w:iCs/>
+          <w:szCs w:val="20"/>
           <w:lang w:val="nl-NL" w:eastAsia="nl-NL"/>
         </w:rPr>
         <w:t>Zorgt voor functionaliteit om canvassen aan te zetten.</w:t>
@@ -16777,18 +16633,16 @@
           <w:rFonts w:eastAsia="Times New Roman" w:cs="Arial"/>
           <w:bCs/>
           <w:iCs/>
-          <w:sz w:val="26"/>
-          <w:szCs w:val="28"/>
-          <w:lang w:val="nl-NL" w:eastAsia="nl-NL"/>
-        </w:rPr>
-      </w:pPr>
-      <w:r>
-        <w:rPr>
-          <w:rFonts w:eastAsia="Times New Roman" w:cs="Arial"/>
-          <w:bCs/>
-          <w:iCs/>
-          <w:sz w:val="26"/>
-          <w:szCs w:val="28"/>
+          <w:szCs w:val="20"/>
+          <w:lang w:val="nl-NL" w:eastAsia="nl-NL"/>
+        </w:rPr>
+      </w:pPr>
+      <w:r>
+        <w:rPr>
+          <w:rFonts w:eastAsia="Times New Roman" w:cs="Arial"/>
+          <w:bCs/>
+          <w:iCs/>
+          <w:szCs w:val="20"/>
           <w:lang w:val="nl-NL" w:eastAsia="nl-NL"/>
         </w:rPr>
         <w:t>Script dat alle vragen die de speler tijdens een level beantwoord heeft, weer te geven op de ‘Score’ menu</w:t>
@@ -16833,18 +16687,16 @@
           <w:rFonts w:eastAsia="Times New Roman" w:cs="Arial"/>
           <w:bCs/>
           <w:iCs/>
-          <w:sz w:val="26"/>
-          <w:szCs w:val="28"/>
-          <w:lang w:val="nl-NL" w:eastAsia="nl-NL"/>
-        </w:rPr>
-      </w:pPr>
-      <w:r>
-        <w:rPr>
-          <w:rFonts w:eastAsia="Times New Roman" w:cs="Arial"/>
-          <w:bCs/>
-          <w:iCs/>
-          <w:sz w:val="26"/>
-          <w:szCs w:val="28"/>
+          <w:szCs w:val="20"/>
+          <w:lang w:val="nl-NL" w:eastAsia="nl-NL"/>
+        </w:rPr>
+      </w:pPr>
+      <w:r>
+        <w:rPr>
+          <w:rFonts w:eastAsia="Times New Roman" w:cs="Arial"/>
+          <w:bCs/>
+          <w:iCs/>
+          <w:szCs w:val="20"/>
           <w:lang w:val="nl-NL" w:eastAsia="nl-NL"/>
         </w:rPr>
         <w:t>Script dat zorgt voor het laden van alle levels</w:t>
@@ -16889,18 +16741,16 @@
           <w:rFonts w:eastAsia="Times New Roman" w:cs="Arial"/>
           <w:bCs/>
           <w:iCs/>
-          <w:sz w:val="26"/>
-          <w:szCs w:val="28"/>
-          <w:lang w:val="nl-NL" w:eastAsia="nl-NL"/>
-        </w:rPr>
-      </w:pPr>
-      <w:r>
-        <w:rPr>
-          <w:rFonts w:eastAsia="Times New Roman" w:cs="Arial"/>
-          <w:bCs/>
-          <w:iCs/>
-          <w:sz w:val="26"/>
-          <w:szCs w:val="28"/>
+          <w:szCs w:val="20"/>
+          <w:lang w:val="nl-NL" w:eastAsia="nl-NL"/>
+        </w:rPr>
+      </w:pPr>
+      <w:r>
+        <w:rPr>
+          <w:rFonts w:eastAsia="Times New Roman" w:cs="Arial"/>
+          <w:bCs/>
+          <w:iCs/>
+          <w:szCs w:val="20"/>
           <w:lang w:val="nl-NL" w:eastAsia="nl-NL"/>
         </w:rPr>
         <w:t>Algemeen script dat zorgt voor de multiple choice vragen op alle levels.</w:t>
@@ -16945,34 +16795,20 @@
           <w:rFonts w:eastAsia="Times New Roman" w:cs="Arial"/>
           <w:bCs/>
           <w:iCs/>
-          <w:sz w:val="26"/>
-          <w:szCs w:val="28"/>
-          <w:lang w:val="nl-NL" w:eastAsia="nl-NL"/>
-        </w:rPr>
-      </w:pPr>
-      <w:r>
-        <w:rPr>
-          <w:rFonts w:eastAsia="Times New Roman" w:cs="Arial"/>
-          <w:bCs/>
-          <w:iCs/>
-          <w:sz w:val="26"/>
-          <w:szCs w:val="28"/>
-          <w:lang w:val="nl-NL" w:eastAsia="nl-NL"/>
-        </w:rPr>
-        <w:t>Script dat verschillende data types opslaadt naar een XML bestand. (bv. Suggesties, reports en vragen ingestuurd door de speler</w:t>
-      </w:r>
-      <w:bookmarkStart w:id="37" w:name="_GoBack"/>
-      <w:bookmarkEnd w:id="37"/>
-      <w:r>
-        <w:rPr>
-          <w:rFonts w:eastAsia="Times New Roman" w:cs="Arial"/>
-          <w:bCs/>
-          <w:iCs/>
-          <w:sz w:val="26"/>
-          <w:szCs w:val="28"/>
-          <w:lang w:val="nl-NL" w:eastAsia="nl-NL"/>
-        </w:rPr>
-        <w:t>)</w:t>
+          <w:szCs w:val="20"/>
+          <w:lang w:val="nl-NL" w:eastAsia="nl-NL"/>
+        </w:rPr>
+      </w:pPr>
+      <w:r>
+        <w:rPr>
+          <w:rFonts w:eastAsia="Times New Roman" w:cs="Arial"/>
+          <w:bCs/>
+          <w:iCs/>
+          <w:szCs w:val="20"/>
+          <w:lang w:val="nl-NL" w:eastAsia="nl-NL"/>
+        </w:rPr>
+        <w:lastRenderedPageBreak/>
+        <w:t>Script dat verschillende data types opslaadt naar een XML bestand. (bv. Suggesties, reports en vragen ingestuurd door de speler)</w:t>
       </w:r>
     </w:p>
     <w:p>
@@ -16996,6 +16832,13 @@
       <w:r>
         <w:t>Assets/Prefabs</w:t>
       </w:r>
+    </w:p>
+    <w:p>
+      <w:pPr>
+        <w:rPr>
+          <w:lang w:val="nl-NL" w:eastAsia="nl-NL"/>
+        </w:rPr>
+      </w:pPr>
     </w:p>
     <w:p>
       <w:pPr>
@@ -17016,20 +16859,30 @@
           <w:sz w:val="22"/>
         </w:rPr>
       </w:pPr>
-      <w:bookmarkStart w:id="38" w:name="_Toc5969147"/>
+      <w:bookmarkStart w:id="37" w:name="_Toc5969147"/>
       <w:r>
         <w:lastRenderedPageBreak/>
         <w:t>How to’s</w:t>
       </w:r>
+      <w:bookmarkEnd w:id="37"/>
+    </w:p>
+    <w:p>
+      <w:pPr>
+        <w:pStyle w:val="Heading2"/>
+      </w:pPr>
+      <w:bookmarkStart w:id="38" w:name="_Toc5969148"/>
+      <w:r>
+        <w:t>Vragen toevoegen of aanpassen</w:t>
+      </w:r>
       <w:bookmarkEnd w:id="38"/>
     </w:p>
     <w:p>
       <w:pPr>
         <w:pStyle w:val="Heading2"/>
       </w:pPr>
-      <w:bookmarkStart w:id="39" w:name="_Toc5969148"/>
-      <w:r>
-        <w:t>Vragen toevoegen of aanpassen</w:t>
+      <w:bookmarkStart w:id="39" w:name="_Toc5969149"/>
+      <w:r>
+        <w:t>Variabelen aanpassen</w:t>
       </w:r>
       <w:bookmarkEnd w:id="39"/>
     </w:p>
@@ -17037,29 +16890,19 @@
       <w:pPr>
         <w:pStyle w:val="Heading2"/>
       </w:pPr>
-      <w:bookmarkStart w:id="40" w:name="_Toc5969149"/>
-      <w:r>
-        <w:t>Variabelen aanpassen</w:t>
+      <w:r>
+        <w:t>Minigames toevoegen aan TGO level</w:t>
+      </w:r>
+    </w:p>
+    <w:p>
+      <w:pPr>
+        <w:pStyle w:val="Heading2"/>
+      </w:pPr>
+      <w:bookmarkStart w:id="40" w:name="_Toc5969150"/>
+      <w:r>
+        <w:t>Levels toevoegen</w:t>
       </w:r>
       <w:bookmarkEnd w:id="40"/>
-    </w:p>
-    <w:p>
-      <w:pPr>
-        <w:pStyle w:val="Heading2"/>
-      </w:pPr>
-      <w:r>
-        <w:t>Minigames toevoegen aan TGO level</w:t>
-      </w:r>
-    </w:p>
-    <w:p>
-      <w:pPr>
-        <w:pStyle w:val="Heading2"/>
-      </w:pPr>
-      <w:bookmarkStart w:id="41" w:name="_Toc5969150"/>
-      <w:r>
-        <w:t>Levels toevoegen</w:t>
-      </w:r>
-      <w:bookmarkEnd w:id="41"/>
     </w:p>
     <w:p>
       <w:pPr>
@@ -17253,6 +17096,42 @@
       </w:pPr>
       <w:r>
         <w:t>PauseCanvas: Voeg de CameraControl.Unpause</w:t>
+      </w:r>
+    </w:p>
+    <w:p>
+      <w:pPr>
+        <w:spacing w:after="160" w:line="259" w:lineRule="auto"/>
+        <w:rPr>
+          <w:rFonts w:eastAsia="Times New Roman" w:cs="Arial"/>
+          <w:b/>
+          <w:bCs/>
+          <w:kern w:val="32"/>
+          <w:sz w:val="28"/>
+          <w:szCs w:val="26"/>
+          <w:lang w:val="nl-NL" w:eastAsia="nl-NL"/>
+        </w:rPr>
+      </w:pPr>
+      <w:r>
+        <w:br w:type="page"/>
+      </w:r>
+    </w:p>
+    <w:p>
+      <w:pPr>
+        <w:pStyle w:val="Heading1"/>
+      </w:pPr>
+      <w:r>
+        <w:lastRenderedPageBreak/>
+        <w:t>Toegevoegde kennis</w:t>
+      </w:r>
+      <w:bookmarkStart w:id="41" w:name="_GoBack"/>
+      <w:bookmarkEnd w:id="41"/>
+    </w:p>
+    <w:p>
+      <w:pPr>
+        <w:pStyle w:val="Heading1"/>
+      </w:pPr>
+      <w:r>
+        <w:t>Uitbreiding</w:t>
       </w:r>
     </w:p>
     <w:p>
@@ -17564,6 +17443,7 @@
           <w:docPartUnique/>
         </w:docPartObj>
       </w:sdtPr>
+      <w:sdtEndPr/>
       <w:sdtContent>
         <w:p>
           <w:pPr>
@@ -17579,6 +17459,7 @@
             <w:id w:val="111145805"/>
             <w:bibliography/>
           </w:sdtPr>
+          <w:sdtEndPr/>
           <w:sdtContent>
             <w:p>
               <w:pPr>
@@ -18662,6 +18543,7 @@
         <w:docPartUnique/>
       </w:docPartObj>
     </w:sdtPr>
+    <w:sdtEndPr/>
     <w:sdtContent>
       <w:sdt>
         <w:sdtPr>
@@ -18671,6 +18553,7 @@
             <w:docPartUnique/>
           </w:docPartObj>
         </w:sdtPr>
+        <w:sdtEndPr/>
         <w:sdtContent>
           <w:p>
             <w:pPr>
@@ -20583,15 +20466,19 @@
   <w:abstractNum w:abstractNumId="23" w15:restartNumberingAfterBreak="0">
     <w:nsid w:val="2D7E6833"/>
     <w:multiLevelType w:val="hybridMultilevel"/>
-    <w:tmpl w:val="8E5CDC0C"/>
-    <w:lvl w:ilvl="0" w:tplc="0813000F">
+    <w:tmpl w:val="C7FA6F46"/>
+    <w:lvl w:ilvl="0" w:tplc="294CC798">
       <w:start w:val="1"/>
       <w:numFmt w:val="decimal"/>
+      <w:suff w:val="space"/>
       <w:lvlText w:val="%1."/>
       <w:lvlJc w:val="left"/>
       <w:pPr>
         <w:ind w:left="720" w:hanging="360"/>
       </w:pPr>
+      <w:rPr>
+        <w:rFonts w:hint="default"/>
+      </w:rPr>
     </w:lvl>
     <w:lvl w:ilvl="1" w:tplc="08130019">
       <w:start w:val="1"/>
@@ -25278,15 +25165,6 @@
 </file>
 
 <file path=customXml/item2.xml><?xml version="1.0" encoding="utf-8"?>
-<?mso-contentType ?>
-<FormTemplates xmlns="http://schemas.microsoft.com/sharepoint/v3/contenttype/forms">
-  <Display>DocumentLibraryForm</Display>
-  <Edit>DocumentLibraryForm</Edit>
-  <New>DocumentLibraryForm</New>
-</FormTemplates>
-</file>
-
-<file path=customXml/item3.xml><?xml version="1.0" encoding="utf-8"?>
 <ct:contentTypeSchema xmlns:ct="http://schemas.microsoft.com/office/2006/metadata/contentType" xmlns:ma="http://schemas.microsoft.com/office/2006/metadata/properties/metaAttributes" ct:_="" ma:_="" ma:contentTypeName="Document" ma:contentTypeID="0x0101004BD6AAFC9AD00447AB4690B3D17F3D52" ma:contentTypeVersion="3" ma:contentTypeDescription="Een nieuw document maken." ma:contentTypeScope="" ma:versionID="6959323b1c450558308ed52ddd66f017">
   <xsd:schema xmlns:xsd="http://www.w3.org/2001/XMLSchema" xmlns:xs="http://www.w3.org/2001/XMLSchema" xmlns:p="http://schemas.microsoft.com/office/2006/metadata/properties" xmlns:ns2="6dafc39e-a2aa-45b8-82ae-0946cdd2417a" targetNamespace="http://schemas.microsoft.com/office/2006/metadata/properties" ma:root="true" ma:fieldsID="011e7c156f180cfe67664cb43d562f55" ns2:_="">
     <xsd:import namespace="6dafc39e-a2aa-45b8-82ae-0946cdd2417a"/>
@@ -25432,6 +25310,15 @@
     <xs:element name="TermId" type="xs:string"/>
   </xs:schema>
 </ct:contentTypeSchema>
+</file>
+
+<file path=customXml/item3.xml><?xml version="1.0" encoding="utf-8"?>
+<?mso-contentType ?>
+<FormTemplates xmlns="http://schemas.microsoft.com/sharepoint/v3/contenttype/forms">
+  <Display>DocumentLibraryForm</Display>
+  <Edit>DocumentLibraryForm</Edit>
+  <New>DocumentLibraryForm</New>
+</FormTemplates>
 </file>
 
 <file path=customXml/item4.xml><?xml version="1.0" encoding="utf-8"?>
@@ -25916,14 +25803,6 @@
 </file>
 
 <file path=customXml/itemProps2.xml><?xml version="1.0" encoding="utf-8"?>
-<ds:datastoreItem xmlns:ds="http://schemas.openxmlformats.org/officeDocument/2006/customXml" ds:itemID="{7A951EFD-AA11-418A-BDCE-439478F67FE5}">
-  <ds:schemaRefs>
-    <ds:schemaRef ds:uri="http://schemas.microsoft.com/sharepoint/v3/contenttype/forms"/>
-  </ds:schemaRefs>
-</ds:datastoreItem>
-</file>
-
-<file path=customXml/itemProps3.xml><?xml version="1.0" encoding="utf-8"?>
 <ds:datastoreItem xmlns:ds="http://schemas.openxmlformats.org/officeDocument/2006/customXml" ds:itemID="{DBC554EB-BBB2-424D-B590-59145D05FDA0}">
   <ds:schemaRefs>
     <ds:schemaRef ds:uri="http://schemas.microsoft.com/office/2006/metadata/contentType"/>
@@ -25941,8 +25820,16 @@
 </ds:datastoreItem>
 </file>
 
+<file path=customXml/itemProps3.xml><?xml version="1.0" encoding="utf-8"?>
+<ds:datastoreItem xmlns:ds="http://schemas.openxmlformats.org/officeDocument/2006/customXml" ds:itemID="{7A951EFD-AA11-418A-BDCE-439478F67FE5}">
+  <ds:schemaRefs>
+    <ds:schemaRef ds:uri="http://schemas.microsoft.com/sharepoint/v3/contenttype/forms"/>
+  </ds:schemaRefs>
+</ds:datastoreItem>
+</file>
+
 <file path=customXml/itemProps4.xml><?xml version="1.0" encoding="utf-8"?>
-<ds:datastoreItem xmlns:ds="http://schemas.openxmlformats.org/officeDocument/2006/customXml" ds:itemID="{58EECCE6-C769-46AE-B7A8-9C0849F9BBDB}">
+<ds:datastoreItem xmlns:ds="http://schemas.openxmlformats.org/officeDocument/2006/customXml" ds:itemID="{CE3C2ACD-2F62-4C20-A32B-F5A7136839CE}">
   <ds:schemaRefs>
     <ds:schemaRef ds:uri="http://schemas.openxmlformats.org/officeDocument/2006/bibliography"/>
   </ds:schemaRefs>

</xml_diff>

<commit_message>
Created script to convert XML from current files to new collection
</commit_message>
<xml_diff>
--- a/Scriptie/Scriptie.docx
+++ b/Scriptie/Scriptie.docx
@@ -6281,6 +6281,16 @@
         <w:pStyle w:val="Heading2"/>
       </w:pPr>
       <w:r>
+        <w:t>Converteren XML structuur van de vragen mbv script</w:t>
+      </w:r>
+      <w:bookmarkStart w:id="16" w:name="_GoBack"/>
+      <w:bookmarkEnd w:id="16"/>
+    </w:p>
+    <w:p>
+      <w:pPr>
+        <w:pStyle w:val="Heading2"/>
+      </w:pPr>
+      <w:r>
         <w:t>Unity Syntax</w:t>
       </w:r>
       <w:r>
@@ -6385,22 +6395,22 @@
       <w:pPr>
         <w:pStyle w:val="Heading1"/>
       </w:pPr>
-      <w:bookmarkStart w:id="16" w:name="_Toc5969126"/>
+      <w:bookmarkStart w:id="17" w:name="_Toc5969126"/>
       <w:r>
         <w:lastRenderedPageBreak/>
         <w:t>Handleiding</w:t>
       </w:r>
-      <w:bookmarkEnd w:id="16"/>
+      <w:bookmarkEnd w:id="17"/>
     </w:p>
     <w:p>
       <w:pPr>
         <w:pStyle w:val="Heading2"/>
       </w:pPr>
-      <w:bookmarkStart w:id="17" w:name="_Toc5969127"/>
+      <w:bookmarkStart w:id="18" w:name="_Toc5969127"/>
       <w:r>
         <w:t>Algemeen</w:t>
       </w:r>
-      <w:bookmarkEnd w:id="17"/>
+      <w:bookmarkEnd w:id="18"/>
     </w:p>
     <w:p>
       <w:pPr>
@@ -6426,11 +6436,11 @@
       <w:pPr>
         <w:pStyle w:val="Heading3"/>
       </w:pPr>
-      <w:bookmarkStart w:id="18" w:name="_Toc5969128"/>
+      <w:bookmarkStart w:id="19" w:name="_Toc5969128"/>
       <w:r>
         <w:t>Quiz &amp; Score</w:t>
       </w:r>
-      <w:bookmarkEnd w:id="18"/>
+      <w:bookmarkEnd w:id="19"/>
     </w:p>
     <w:p>
       <w:pPr>
@@ -6515,11 +6525,11 @@
       <w:pPr>
         <w:pStyle w:val="Heading2"/>
       </w:pPr>
-      <w:bookmarkStart w:id="19" w:name="_Toc5969129"/>
+      <w:bookmarkStart w:id="20" w:name="_Toc5969129"/>
       <w:r>
         <w:t>Producer level</w:t>
       </w:r>
-      <w:bookmarkEnd w:id="19"/>
+      <w:bookmarkEnd w:id="20"/>
     </w:p>
     <w:p>
       <w:pPr>
@@ -6868,12 +6878,12 @@
       <w:pPr>
         <w:pStyle w:val="Heading2"/>
       </w:pPr>
-      <w:bookmarkStart w:id="20" w:name="_Toc5969130"/>
+      <w:bookmarkStart w:id="21" w:name="_Toc5969130"/>
       <w:r>
         <w:lastRenderedPageBreak/>
         <w:t>TGO level</w:t>
       </w:r>
-      <w:bookmarkEnd w:id="20"/>
+      <w:bookmarkEnd w:id="21"/>
     </w:p>
     <w:p>
       <w:pPr>
@@ -6925,11 +6935,11 @@
       <w:pPr>
         <w:pStyle w:val="Heading3"/>
       </w:pPr>
-      <w:bookmarkStart w:id="21" w:name="_Toc5969131"/>
+      <w:bookmarkStart w:id="22" w:name="_Toc5969131"/>
       <w:r>
         <w:t>Memory</w:t>
       </w:r>
-      <w:bookmarkEnd w:id="21"/>
+      <w:bookmarkEnd w:id="22"/>
     </w:p>
     <w:p>
       <w:pPr>
@@ -7038,11 +7048,11 @@
       <w:pPr>
         <w:pStyle w:val="Heading3"/>
       </w:pPr>
-      <w:bookmarkStart w:id="22" w:name="_Toc5969132"/>
+      <w:bookmarkStart w:id="23" w:name="_Toc5969132"/>
       <w:r>
         <w:t>Breakout</w:t>
       </w:r>
-      <w:bookmarkEnd w:id="22"/>
+      <w:bookmarkEnd w:id="23"/>
     </w:p>
     <w:p>
       <w:pPr>
@@ -7165,12 +7175,12 @@
       <w:pPr>
         <w:pStyle w:val="Heading3"/>
       </w:pPr>
-      <w:bookmarkStart w:id="23" w:name="_Toc5969133"/>
+      <w:bookmarkStart w:id="24" w:name="_Toc5969133"/>
       <w:r>
         <w:lastRenderedPageBreak/>
         <w:t>Simon says</w:t>
       </w:r>
-      <w:bookmarkEnd w:id="23"/>
+      <w:bookmarkEnd w:id="24"/>
     </w:p>
     <w:p>
       <w:pPr>
@@ -7362,11 +7372,11 @@
       <w:pPr>
         <w:pStyle w:val="Heading3"/>
       </w:pPr>
-      <w:bookmarkStart w:id="24" w:name="_Toc5969134"/>
+      <w:bookmarkStart w:id="25" w:name="_Toc5969134"/>
       <w:r>
         <w:t>Mastermind</w:t>
       </w:r>
-      <w:bookmarkEnd w:id="24"/>
+      <w:bookmarkEnd w:id="25"/>
     </w:p>
     <w:p>
       <w:pPr>
@@ -7541,12 +7551,12 @@
       <w:pPr>
         <w:pStyle w:val="Heading3"/>
       </w:pPr>
-      <w:bookmarkStart w:id="25" w:name="_Toc5969135"/>
+      <w:bookmarkStart w:id="26" w:name="_Toc5969135"/>
       <w:r>
         <w:lastRenderedPageBreak/>
         <w:t>Hangman</w:t>
       </w:r>
-      <w:bookmarkEnd w:id="25"/>
+      <w:bookmarkEnd w:id="26"/>
     </w:p>
     <w:p>
       <w:pPr>
@@ -7857,11 +7867,11 @@
       <w:pPr>
         <w:pStyle w:val="Heading3"/>
       </w:pPr>
-      <w:bookmarkStart w:id="26" w:name="_Toc5969136"/>
+      <w:bookmarkStart w:id="27" w:name="_Toc5969136"/>
       <w:r>
         <w:t>Catcher</w:t>
       </w:r>
-      <w:bookmarkEnd w:id="26"/>
+      <w:bookmarkEnd w:id="27"/>
     </w:p>
     <w:p>
       <w:pPr>
@@ -7936,12 +7946,12 @@
       <w:pPr>
         <w:pStyle w:val="Heading2"/>
       </w:pPr>
-      <w:bookmarkStart w:id="27" w:name="_Toc5969137"/>
+      <w:bookmarkStart w:id="28" w:name="_Toc5969137"/>
       <w:r>
         <w:lastRenderedPageBreak/>
         <w:t>DGO level</w:t>
       </w:r>
-      <w:bookmarkEnd w:id="27"/>
+      <w:bookmarkEnd w:id="28"/>
     </w:p>
     <w:p>
       <w:pPr>
@@ -8258,12 +8268,12 @@
       <w:pPr>
         <w:pStyle w:val="Heading2"/>
       </w:pPr>
-      <w:bookmarkStart w:id="28" w:name="_Toc5969138"/>
+      <w:bookmarkStart w:id="29" w:name="_Toc5969138"/>
       <w:r>
         <w:lastRenderedPageBreak/>
         <w:t>Supplier level</w:t>
       </w:r>
-      <w:bookmarkEnd w:id="28"/>
+      <w:bookmarkEnd w:id="29"/>
     </w:p>
     <w:p>
       <w:pPr>
@@ -8498,12 +8508,12 @@
       <w:pPr>
         <w:pStyle w:val="Heading2"/>
       </w:pPr>
-      <w:bookmarkStart w:id="29" w:name="_Toc5969139"/>
+      <w:bookmarkStart w:id="30" w:name="_Toc5969139"/>
       <w:r>
         <w:lastRenderedPageBreak/>
         <w:t>Consumer level</w:t>
       </w:r>
-      <w:bookmarkEnd w:id="29"/>
+      <w:bookmarkEnd w:id="30"/>
     </w:p>
     <w:p>
       <w:pPr>
@@ -8890,12 +8900,12 @@
       <w:pPr>
         <w:pStyle w:val="Heading2"/>
       </w:pPr>
-      <w:bookmarkStart w:id="30" w:name="_Toc5969140"/>
+      <w:bookmarkStart w:id="31" w:name="_Toc5969140"/>
       <w:r>
         <w:lastRenderedPageBreak/>
         <w:t>Mecoms level</w:t>
       </w:r>
-      <w:bookmarkEnd w:id="30"/>
+      <w:bookmarkEnd w:id="31"/>
     </w:p>
     <w:p>
       <w:pPr>
@@ -9300,32 +9310,32 @@
       <w:pPr>
         <w:pStyle w:val="Heading1"/>
       </w:pPr>
-      <w:bookmarkStart w:id="31" w:name="_Toc5969141"/>
+      <w:bookmarkStart w:id="32" w:name="_Toc5969141"/>
       <w:r>
         <w:lastRenderedPageBreak/>
         <w:t>Project structuur</w:t>
       </w:r>
-      <w:bookmarkEnd w:id="31"/>
+      <w:bookmarkEnd w:id="32"/>
     </w:p>
     <w:p>
       <w:pPr>
         <w:pStyle w:val="Heading2"/>
       </w:pPr>
-      <w:bookmarkStart w:id="32" w:name="_Toc5969142"/>
+      <w:bookmarkStart w:id="33" w:name="_Toc5969142"/>
       <w:r>
         <w:t>Doc</w:t>
       </w:r>
-      <w:bookmarkEnd w:id="32"/>
+      <w:bookmarkEnd w:id="33"/>
     </w:p>
     <w:p>
       <w:pPr>
         <w:pStyle w:val="Heading3"/>
       </w:pPr>
-      <w:bookmarkStart w:id="33" w:name="_Toc5969143"/>
+      <w:bookmarkStart w:id="34" w:name="_Toc5969143"/>
       <w:r>
         <w:t>Nieuwe documentatie</w:t>
       </w:r>
-      <w:bookmarkEnd w:id="33"/>
+      <w:bookmarkEnd w:id="34"/>
     </w:p>
     <w:p>
       <w:pPr>
@@ -9446,11 +9456,11 @@
       <w:pPr>
         <w:pStyle w:val="Heading3"/>
       </w:pPr>
-      <w:bookmarkStart w:id="34" w:name="_Toc5969144"/>
+      <w:bookmarkStart w:id="35" w:name="_Toc5969144"/>
       <w:r>
         <w:t>Originele documentatie</w:t>
       </w:r>
-      <w:bookmarkEnd w:id="34"/>
+      <w:bookmarkEnd w:id="35"/>
     </w:p>
     <w:p>
       <w:pPr>
@@ -9584,21 +9594,21 @@
       <w:pPr>
         <w:pStyle w:val="Heading2"/>
       </w:pPr>
-      <w:bookmarkStart w:id="35" w:name="_Toc5969145"/>
+      <w:bookmarkStart w:id="36" w:name="_Toc5969145"/>
       <w:r>
         <w:t>Src</w:t>
       </w:r>
-      <w:bookmarkEnd w:id="35"/>
+      <w:bookmarkEnd w:id="36"/>
     </w:p>
     <w:p>
       <w:pPr>
         <w:pStyle w:val="Heading3"/>
       </w:pPr>
-      <w:bookmarkStart w:id="36" w:name="_Toc5969146"/>
+      <w:bookmarkStart w:id="37" w:name="_Toc5969146"/>
       <w:r>
         <w:t>Mecity project</w:t>
       </w:r>
-      <w:bookmarkEnd w:id="36"/>
+      <w:bookmarkEnd w:id="37"/>
     </w:p>
     <w:p>
       <w:pPr>
@@ -16859,32 +16869,32 @@
           <w:sz w:val="22"/>
         </w:rPr>
       </w:pPr>
-      <w:bookmarkStart w:id="37" w:name="_Toc5969147"/>
+      <w:bookmarkStart w:id="38" w:name="_Toc5969147"/>
       <w:r>
         <w:lastRenderedPageBreak/>
         <w:t>How to’s</w:t>
       </w:r>
-      <w:bookmarkEnd w:id="37"/>
+      <w:bookmarkEnd w:id="38"/>
     </w:p>
     <w:p>
       <w:pPr>
         <w:pStyle w:val="Heading2"/>
       </w:pPr>
-      <w:bookmarkStart w:id="38" w:name="_Toc5969148"/>
+      <w:bookmarkStart w:id="39" w:name="_Toc5969148"/>
       <w:r>
         <w:t>Vragen toevoegen of aanpassen</w:t>
       </w:r>
-      <w:bookmarkEnd w:id="38"/>
+      <w:bookmarkEnd w:id="39"/>
     </w:p>
     <w:p>
       <w:pPr>
         <w:pStyle w:val="Heading2"/>
       </w:pPr>
-      <w:bookmarkStart w:id="39" w:name="_Toc5969149"/>
+      <w:bookmarkStart w:id="40" w:name="_Toc5969149"/>
       <w:r>
         <w:t>Variabelen aanpassen</w:t>
       </w:r>
-      <w:bookmarkEnd w:id="39"/>
+      <w:bookmarkEnd w:id="40"/>
     </w:p>
     <w:p>
       <w:pPr>
@@ -16898,11 +16908,11 @@
       <w:pPr>
         <w:pStyle w:val="Heading2"/>
       </w:pPr>
-      <w:bookmarkStart w:id="40" w:name="_Toc5969150"/>
+      <w:bookmarkStart w:id="41" w:name="_Toc5969150"/>
       <w:r>
         <w:t>Levels toevoegen</w:t>
       </w:r>
-      <w:bookmarkEnd w:id="40"/>
+      <w:bookmarkEnd w:id="41"/>
     </w:p>
     <w:p>
       <w:pPr>
@@ -17123,8 +17133,6 @@
         <w:lastRenderedPageBreak/>
         <w:t>Toegevoegde kennis</w:t>
       </w:r>
-      <w:bookmarkStart w:id="41" w:name="_GoBack"/>
-      <w:bookmarkEnd w:id="41"/>
     </w:p>
     <w:p>
       <w:pPr>
@@ -25159,9 +25167,12 @@
 </file>
 
 <file path=customXml/item1.xml><?xml version="1.0" encoding="utf-8"?>
-<p:properties xmlns:p="http://schemas.microsoft.com/office/2006/metadata/properties" xmlns:xsi="http://www.w3.org/2001/XMLSchema-instance" xmlns:pc="http://schemas.microsoft.com/office/infopath/2007/PartnerControls">
-  <documentManagement/>
-</p:properties>
+<?mso-contentType ?>
+<FormTemplates xmlns="http://schemas.microsoft.com/sharepoint/v3/contenttype/forms">
+  <Display>DocumentLibraryForm</Display>
+  <Edit>DocumentLibraryForm</Edit>
+  <New>DocumentLibraryForm</New>
+</FormTemplates>
 </file>
 
 <file path=customXml/item2.xml><?xml version="1.0" encoding="utf-8"?>
@@ -25313,12 +25324,9 @@
 </file>
 
 <file path=customXml/item3.xml><?xml version="1.0" encoding="utf-8"?>
-<?mso-contentType ?>
-<FormTemplates xmlns="http://schemas.microsoft.com/sharepoint/v3/contenttype/forms">
-  <Display>DocumentLibraryForm</Display>
-  <Edit>DocumentLibraryForm</Edit>
-  <New>DocumentLibraryForm</New>
-</FormTemplates>
+<p:properties xmlns:p="http://schemas.microsoft.com/office/2006/metadata/properties" xmlns:xsi="http://www.w3.org/2001/XMLSchema-instance" xmlns:pc="http://schemas.microsoft.com/office/infopath/2007/PartnerControls">
+  <documentManagement/>
+</p:properties>
 </file>
 
 <file path=customXml/item4.xml><?xml version="1.0" encoding="utf-8"?>
@@ -25794,10 +25802,9 @@
 </file>
 
 <file path=customXml/itemProps1.xml><?xml version="1.0" encoding="utf-8"?>
-<ds:datastoreItem xmlns:ds="http://schemas.openxmlformats.org/officeDocument/2006/customXml" ds:itemID="{B36390EA-4FD1-4B9A-9FE6-1179CCE29F31}">
+<ds:datastoreItem xmlns:ds="http://schemas.openxmlformats.org/officeDocument/2006/customXml" ds:itemID="{7A951EFD-AA11-418A-BDCE-439478F67FE5}">
   <ds:schemaRefs>
-    <ds:schemaRef ds:uri="http://schemas.microsoft.com/office/2006/metadata/properties"/>
-    <ds:schemaRef ds:uri="http://schemas.microsoft.com/office/infopath/2007/PartnerControls"/>
+    <ds:schemaRef ds:uri="http://schemas.microsoft.com/sharepoint/v3/contenttype/forms"/>
   </ds:schemaRefs>
 </ds:datastoreItem>
 </file>
@@ -25821,15 +25828,16 @@
 </file>
 
 <file path=customXml/itemProps3.xml><?xml version="1.0" encoding="utf-8"?>
-<ds:datastoreItem xmlns:ds="http://schemas.openxmlformats.org/officeDocument/2006/customXml" ds:itemID="{7A951EFD-AA11-418A-BDCE-439478F67FE5}">
+<ds:datastoreItem xmlns:ds="http://schemas.openxmlformats.org/officeDocument/2006/customXml" ds:itemID="{B36390EA-4FD1-4B9A-9FE6-1179CCE29F31}">
   <ds:schemaRefs>
-    <ds:schemaRef ds:uri="http://schemas.microsoft.com/sharepoint/v3/contenttype/forms"/>
+    <ds:schemaRef ds:uri="http://schemas.microsoft.com/office/2006/metadata/properties"/>
+    <ds:schemaRef ds:uri="http://schemas.microsoft.com/office/infopath/2007/PartnerControls"/>
   </ds:schemaRefs>
 </ds:datastoreItem>
 </file>
 
 <file path=customXml/itemProps4.xml><?xml version="1.0" encoding="utf-8"?>
-<ds:datastoreItem xmlns:ds="http://schemas.openxmlformats.org/officeDocument/2006/customXml" ds:itemID="{CE3C2ACD-2F62-4C20-A32B-F5A7136839CE}">
+<ds:datastoreItem xmlns:ds="http://schemas.openxmlformats.org/officeDocument/2006/customXml" ds:itemID="{9B5D6564-B9B5-4DA6-BAF4-D6070F9EE0D7}">
   <ds:schemaRefs>
     <ds:schemaRef ds:uri="http://schemas.openxmlformats.org/officeDocument/2006/bibliography"/>
   </ds:schemaRefs>

</xml_diff>

<commit_message>
removed unnecessary files + updated scriptie
</commit_message>
<xml_diff>
--- a/Scriptie/Scriptie.docx
+++ b/Scriptie/Scriptie.docx
@@ -257,59 +257,6 @@
                 <w:szCs w:val="32"/>
               </w:rPr>
             </w:pPr>
-            <w:r>
-              <w:rPr>
-                <w:sz w:val="32"/>
-                <w:szCs w:val="32"/>
-              </w:rPr>
-              <w:fldChar w:fldCharType="begin">
-                <w:ffData>
-                  <w:name w:val="subtitel"/>
-                  <w:enabled/>
-                  <w:calcOnExit w:val="0"/>
-                  <w:textInput>
-                    <w:default w:val="De ondertitel komt hier"/>
-                  </w:textInput>
-                </w:ffData>
-              </w:fldChar>
-            </w:r>
-            <w:bookmarkStart w:id="1" w:name="subtitel"/>
-            <w:r>
-              <w:rPr>
-                <w:sz w:val="32"/>
-                <w:szCs w:val="32"/>
-              </w:rPr>
-              <w:instrText xml:space="preserve"> FORMTEXT </w:instrText>
-            </w:r>
-            <w:r>
-              <w:rPr>
-                <w:sz w:val="32"/>
-                <w:szCs w:val="32"/>
-              </w:rPr>
-            </w:r>
-            <w:r>
-              <w:rPr>
-                <w:sz w:val="32"/>
-                <w:szCs w:val="32"/>
-              </w:rPr>
-              <w:fldChar w:fldCharType="separate"/>
-            </w:r>
-            <w:r>
-              <w:rPr>
-                <w:noProof/>
-                <w:sz w:val="32"/>
-                <w:szCs w:val="32"/>
-              </w:rPr>
-              <w:t>De ondertitel komt hier</w:t>
-            </w:r>
-            <w:r>
-              <w:rPr>
-                <w:sz w:val="32"/>
-                <w:szCs w:val="32"/>
-              </w:rPr>
-              <w:fldChar w:fldCharType="end"/>
-            </w:r>
-            <w:bookmarkEnd w:id="1"/>
           </w:p>
           <w:p>
             <w:pPr>
@@ -573,12 +520,12 @@
       <w:pPr>
         <w:pStyle w:val="Title"/>
       </w:pPr>
-      <w:bookmarkStart w:id="2" w:name="_Toc9931614"/>
+      <w:bookmarkStart w:id="1" w:name="_Toc9931614"/>
       <w:r>
         <w:lastRenderedPageBreak/>
         <w:t>Voorwoord</w:t>
       </w:r>
-      <w:bookmarkEnd w:id="2"/>
+      <w:bookmarkEnd w:id="1"/>
     </w:p>
     <w:p>
       <w:pPr>
@@ -649,7 +596,7 @@
       <w:pPr>
         <w:pStyle w:val="Heading1"/>
       </w:pPr>
-      <w:bookmarkStart w:id="3" w:name="_Toc9931615"/>
+      <w:bookmarkStart w:id="2" w:name="_Toc9931615"/>
       <w:r>
         <w:lastRenderedPageBreak/>
         <w:t>Sa</w:t>
@@ -657,14 +604,17 @@
       <w:r>
         <w:t>menvatting</w:t>
       </w:r>
-      <w:bookmarkEnd w:id="3"/>
-    </w:p>
-    <w:p>
-      <w:r>
-        <w:t xml:space="preserve">MeCity is een spel dat ontworpen </w:t>
-      </w:r>
-      <w:r>
-        <w:t xml:space="preserve">dat dient </w:t>
+      <w:bookmarkEnd w:id="2"/>
+    </w:p>
+    <w:p>
+      <w:r>
+        <w:t>MeCity is een spel dat ontworpen</w:t>
+      </w:r>
+      <w:r>
+        <w:t xml:space="preserve"> is</w:t>
+      </w:r>
+      <w:r>
+        <w:t xml:space="preserve"> </w:t>
       </w:r>
       <w:r>
         <w:t>als uitbreiding of vervanging van de opleiding die gegeven wordt aan de trainees van Me</w:t>
@@ -676,7 +626,25 @@
         <w:t>oms.</w:t>
       </w:r>
       <w:r>
-        <w:t xml:space="preserve"> De huidige opleiding bestaat uit een korte algemene samenvatting alsook een specifieker opleidingsonderdeel over een bepaalde partij uit de energiesector (producent, TGO, DGO, leverancier en consument).</w:t>
+        <w:t xml:space="preserve"> De</w:t>
+      </w:r>
+      <w:r>
+        <w:t xml:space="preserve"> originele</w:t>
+      </w:r>
+      <w:r>
+        <w:t xml:space="preserve"> opleiding best</w:t>
+      </w:r>
+      <w:r>
+        <w:t>ond</w:t>
+      </w:r>
+      <w:r>
+        <w:t xml:space="preserve"> uit een korte</w:t>
+      </w:r>
+      <w:r>
+        <w:t>,</w:t>
+      </w:r>
+      <w:r>
+        <w:t xml:space="preserve"> algemene samenvatting alsook een specifieker opleidingsonderdeel over een bepaalde partij uit de energiesector (producent, TGO, DGO, leverancier en consument).</w:t>
       </w:r>
     </w:p>
     <w:p/>
@@ -703,15 +671,20 @@
         <w:t xml:space="preserve"> </w:t>
       </w:r>
       <w:r>
-        <w:t>Dit spel zou dan als uitbreiding kunnen dienen op de huidige opleiding.</w:t>
-      </w:r>
-      <w:r>
-        <w:br w:type="page"/>
-      </w:r>
-    </w:p>
-    <w:p>
-      <w:pPr>
-        <w:pStyle w:val="Title"/>
+        <w:t>Dit spel zou dan als uitbreiding kunnen dienen op de huidige opleiding</w:t>
+      </w:r>
+      <w:r>
+        <w:t>.</w:t>
+      </w:r>
+    </w:p>
+    <w:p/>
+    <w:p/>
+    <w:p>
+      <w:pPr>
+        <w:jc w:val="center"/>
+        <w:rPr>
+          <w:i/>
+        </w:rPr>
         <w:sectPr>
           <w:footerReference w:type="default" r:id="rId15"/>
           <w:pgSz w:w="11906" w:h="16838"/>
@@ -721,17 +694,23 @@
           <w:docGrid w:linePitch="360"/>
         </w:sectPr>
       </w:pPr>
+      <w:r>
+        <w:rPr>
+          <w:i/>
+        </w:rPr>
+        <w:t>Logo MeCity</w:t>
+      </w:r>
     </w:p>
     <w:p>
       <w:pPr>
         <w:pStyle w:val="Heading1"/>
       </w:pPr>
-      <w:bookmarkStart w:id="4" w:name="_Toc9931616"/>
+      <w:bookmarkStart w:id="3" w:name="_Toc9931616"/>
       <w:r>
         <w:lastRenderedPageBreak/>
         <w:t>Inhoud</w:t>
       </w:r>
-      <w:bookmarkEnd w:id="4"/>
+      <w:bookmarkEnd w:id="3"/>
       <w:r>
         <w:t xml:space="preserve"> </w:t>
       </w:r>
@@ -6425,9 +6404,9 @@
           <w:szCs w:val="56"/>
         </w:rPr>
       </w:pPr>
-      <w:bookmarkStart w:id="5" w:name="_Toc455153280"/>
-      <w:bookmarkStart w:id="6" w:name="_Toc455153825"/>
-      <w:bookmarkStart w:id="7" w:name="_Toc455153993"/>
+      <w:bookmarkStart w:id="4" w:name="_Toc455153280"/>
+      <w:bookmarkStart w:id="5" w:name="_Toc455153825"/>
+      <w:bookmarkStart w:id="6" w:name="_Toc455153993"/>
       <w:r>
         <w:br w:type="page"/>
       </w:r>
@@ -6436,52 +6415,40 @@
       <w:pPr>
         <w:pStyle w:val="Heading1"/>
       </w:pPr>
-      <w:bookmarkStart w:id="8" w:name="_Toc9931617"/>
-      <w:bookmarkStart w:id="9" w:name="_GoBack"/>
+      <w:bookmarkStart w:id="7" w:name="_Toc9931617"/>
+      <w:bookmarkEnd w:id="4"/>
       <w:bookmarkEnd w:id="5"/>
       <w:bookmarkEnd w:id="6"/>
+      <w:r>
+        <w:lastRenderedPageBreak/>
+        <w:t>Samenvatting p</w:t>
+      </w:r>
+      <w:r>
+        <w:t>roject inhoud</w:t>
+      </w:r>
       <w:bookmarkEnd w:id="7"/>
-      <w:bookmarkEnd w:id="9"/>
-      <w:r>
-        <w:lastRenderedPageBreak/>
-        <w:t>Project inhoud</w:t>
+    </w:p>
+    <w:p>
+      <w:pPr>
+        <w:pStyle w:val="Heading2"/>
+      </w:pPr>
+      <w:bookmarkStart w:id="8" w:name="_Toc9931618"/>
+      <w:r>
+        <w:t>Voor aanvang van de stage</w:t>
       </w:r>
       <w:bookmarkEnd w:id="8"/>
     </w:p>
     <w:p>
       <w:pPr>
-        <w:pStyle w:val="Heading2"/>
-      </w:pPr>
-      <w:bookmarkStart w:id="10" w:name="_Toc9931618"/>
-      <w:r>
-        <w:t>Voor aanvang van de stage</w:t>
-      </w:r>
-      <w:bookmarkEnd w:id="10"/>
-    </w:p>
-    <w:p>
-      <w:pPr>
-        <w:rPr>
-          <w:lang w:val="nl-NL" w:eastAsia="nl-NL"/>
-        </w:rPr>
-      </w:pPr>
-      <w:r>
-        <w:rPr>
-          <w:lang w:val="nl-NL" w:eastAsia="nl-NL"/>
-        </w:rPr>
-        <w:t>Zoals eerder vermeld waren er al reeds enkele zaken aanwezig voor aanvang van de stage.</w:t>
-      </w:r>
-    </w:p>
-    <w:p>
-      <w:pPr>
-        <w:rPr>
-          <w:lang w:val="nl-NL" w:eastAsia="nl-NL"/>
-        </w:rPr>
-      </w:pPr>
-      <w:r>
-        <w:rPr>
-          <w:lang w:val="nl-NL" w:eastAsia="nl-NL"/>
-        </w:rPr>
-        <w:t>Onderstaande lijst vat alle zaken die voor aanvang van de stage aanwezig waren.</w:t>
+        <w:rPr>
+          <w:lang w:val="nl-NL" w:eastAsia="nl-NL"/>
+        </w:rPr>
+      </w:pPr>
+      <w:r>
+        <w:rPr>
+          <w:lang w:val="nl-NL" w:eastAsia="nl-NL"/>
+        </w:rPr>
+        <w:t>Doordat het project al reeds in ontwikkeling was door enkele jobstudenten, waren er al enkele zaken aanwezig voor aanvang van de stage periode. Hieronder staan deze zaken kort opgelijst met telkens een kleine descriptie over de inhoud van dat onderdeel.</w:t>
       </w:r>
     </w:p>
     <w:p>
@@ -6598,12 +6565,6 @@
         </w:rPr>
         <w:t>Exit button</w:t>
       </w:r>
-      <w:r>
-        <w:rPr>
-          <w:lang w:val="nl-NL" w:eastAsia="nl-NL"/>
-        </w:rPr>
-        <w:t>main</w:t>
-      </w:r>
     </w:p>
     <w:p>
       <w:pPr>
@@ -6620,61 +6581,19 @@
         <w:rPr>
           <w:lang w:val="nl-NL" w:eastAsia="nl-NL"/>
         </w:rPr>
-        <w:t>Menu om te navigeren naar andere spelniveau’s</w:t>
-      </w:r>
-    </w:p>
-    <w:p>
-      <w:pPr>
-        <w:pStyle w:val="ListParagraph"/>
-        <w:numPr>
-          <w:ilvl w:val="1"/>
-          <w:numId w:val="24"/>
-        </w:numPr>
-        <w:rPr>
-          <w:lang w:val="nl-NL" w:eastAsia="nl-NL"/>
-        </w:rPr>
-      </w:pPr>
-      <w:r>
-        <w:rPr>
-          <w:lang w:val="nl-NL" w:eastAsia="nl-NL"/>
-        </w:rPr>
-        <w:t>Oplijsting van alle levels maar enkel onderstaande zaken waren ‘speelbaar’</w:t>
-      </w:r>
-    </w:p>
-    <w:p>
-      <w:pPr>
-        <w:pStyle w:val="ListParagraph"/>
-        <w:numPr>
-          <w:ilvl w:val="2"/>
-          <w:numId w:val="24"/>
-        </w:numPr>
-        <w:rPr>
-          <w:lang w:val="nl-NL" w:eastAsia="nl-NL"/>
-        </w:rPr>
-      </w:pPr>
-      <w:r>
-        <w:rPr>
-          <w:lang w:val="nl-NL" w:eastAsia="nl-NL"/>
-        </w:rPr>
-        <w:t>Introduction</w:t>
-      </w:r>
-    </w:p>
-    <w:p>
-      <w:pPr>
-        <w:pStyle w:val="ListParagraph"/>
-        <w:numPr>
-          <w:ilvl w:val="2"/>
-          <w:numId w:val="24"/>
-        </w:numPr>
-        <w:rPr>
-          <w:lang w:val="nl-NL" w:eastAsia="nl-NL"/>
-        </w:rPr>
-      </w:pPr>
-      <w:r>
-        <w:rPr>
-          <w:lang w:val="nl-NL" w:eastAsia="nl-NL"/>
-        </w:rPr>
-        <w:t>Supplier level</w:t>
+        <w:t>Levels</w:t>
+      </w:r>
+      <w:r>
+        <w:rPr>
+          <w:lang w:val="nl-NL" w:eastAsia="nl-NL"/>
+        </w:rPr>
+        <w:t xml:space="preserve"> </w:t>
+      </w:r>
+      <w:r>
+        <w:rPr>
+          <w:lang w:val="nl-NL" w:eastAsia="nl-NL"/>
+        </w:rPr>
+        <w:t>Menu</w:t>
       </w:r>
     </w:p>
     <w:p>
@@ -6692,7 +6611,7 @@
         <w:rPr>
           <w:lang w:val="nl-NL" w:eastAsia="nl-NL"/>
         </w:rPr>
-        <w:t>(Functionele) Highscore menu</w:t>
+        <w:t>Megan Introductie</w:t>
       </w:r>
     </w:p>
     <w:p>
@@ -6710,14 +6629,14 @@
         <w:rPr>
           <w:lang w:val="nl-NL" w:eastAsia="nl-NL"/>
         </w:rPr>
-        <w:t>Functionele Supplier level</w:t>
+        <w:t>Spel Introductie</w:t>
       </w:r>
     </w:p>
     <w:p>
       <w:pPr>
         <w:pStyle w:val="ListParagraph"/>
         <w:numPr>
-          <w:ilvl w:val="1"/>
+          <w:ilvl w:val="0"/>
           <w:numId w:val="24"/>
         </w:numPr>
         <w:rPr>
@@ -6728,14 +6647,14 @@
         <w:rPr>
           <w:lang w:val="nl-NL" w:eastAsia="nl-NL"/>
         </w:rPr>
-        <w:t>Stad (landschap, gebouwen, straten...)</w:t>
+        <w:t>Highscores menu</w:t>
       </w:r>
     </w:p>
     <w:p>
       <w:pPr>
         <w:pStyle w:val="ListParagraph"/>
         <w:numPr>
-          <w:ilvl w:val="1"/>
+          <w:ilvl w:val="0"/>
           <w:numId w:val="24"/>
         </w:numPr>
         <w:rPr>
@@ -6746,50 +6665,332 @@
         <w:rPr>
           <w:lang w:val="nl-NL" w:eastAsia="nl-NL"/>
         </w:rPr>
-        <w:t>UI en menu’s</w:t>
-      </w:r>
-    </w:p>
-    <w:p>
-      <w:pPr>
-        <w:pStyle w:val="ListParagraph"/>
-        <w:numPr>
-          <w:ilvl w:val="1"/>
-          <w:numId w:val="24"/>
-        </w:numPr>
-        <w:rPr>
-          <w:lang w:val="nl-NL" w:eastAsia="nl-NL"/>
-        </w:rPr>
-      </w:pPr>
-      <w:r>
-        <w:rPr>
-          <w:lang w:val="nl-NL" w:eastAsia="nl-NL"/>
-        </w:rPr>
-        <w:t>Scripts die UI en men</w:t>
-      </w:r>
-      <w:r>
-        <w:rPr>
-          <w:rStyle w:val="FootnoteReference"/>
-          <w:lang w:val="nl-NL" w:eastAsia="nl-NL"/>
-        </w:rPr>
-        <w:footnoteReference w:id="1"/>
-      </w:r>
-      <w:r>
-        <w:rPr>
-          <w:lang w:val="nl-NL" w:eastAsia="nl-NL"/>
-        </w:rPr>
-        <w:t>u</w:t>
-      </w:r>
-      <w:r>
-        <w:rPr>
-          <w:lang w:val="nl-NL" w:eastAsia="nl-NL"/>
-        </w:rPr>
-        <w:t>’</w:t>
-      </w:r>
-      <w:r>
-        <w:rPr>
-          <w:lang w:val="nl-NL" w:eastAsia="nl-NL"/>
-        </w:rPr>
-        <w:t>s aansturen</w:t>
+        <w:t>Leverancier level</w:t>
+      </w:r>
+    </w:p>
+    <w:p>
+      <w:pPr>
+        <w:rPr>
+          <w:lang w:val="nl-NL" w:eastAsia="nl-NL"/>
+        </w:rPr>
+      </w:pPr>
+    </w:p>
+    <w:p>
+      <w:pPr>
+        <w:pStyle w:val="Heading3"/>
+      </w:pPr>
+      <w:r>
+        <w:t>Log-in scherm</w:t>
+      </w:r>
+    </w:p>
+    <w:p>
+      <w:pPr>
+        <w:rPr>
+          <w:lang w:val="nl-NL" w:eastAsia="nl-NL"/>
+        </w:rPr>
+      </w:pPr>
+      <w:r>
+        <w:rPr>
+          <w:lang w:val="nl-NL" w:eastAsia="nl-NL"/>
+        </w:rPr>
+        <w:t>Hierin werd het logo van het spel weergegeven en kon men een gebruikersnaam opgeven dat moest voldoen aan enkele voorwaarden. (bv. Inputfield mocht niet leeg zijn, geen speciale tekens ...)</w:t>
+      </w:r>
+    </w:p>
+    <w:p>
+      <w:pPr>
+        <w:rPr>
+          <w:lang w:val="nl-NL" w:eastAsia="nl-NL"/>
+        </w:rPr>
+      </w:pPr>
+    </w:p>
+    <w:p>
+      <w:pPr>
+        <w:pStyle w:val="Heading3"/>
+      </w:pPr>
+      <w:r>
+        <w:t>Hoofd</w:t>
+      </w:r>
+      <w:r>
+        <w:t xml:space="preserve"> </w:t>
+      </w:r>
+      <w:r>
+        <w:t>menu</w:t>
+      </w:r>
+    </w:p>
+    <w:p>
+      <w:pPr>
+        <w:rPr>
+          <w:lang w:val="nl-NL" w:eastAsia="nl-NL"/>
+        </w:rPr>
+      </w:pPr>
+      <w:r>
+        <w:rPr>
+          <w:lang w:val="nl-NL" w:eastAsia="nl-NL"/>
+        </w:rPr>
+        <w:t>In deze menu had de speler verschillende opties. De speler had de optie om de ‘megan’ introductie te starten, om het levels menu te bezoeken, om</w:t>
+      </w:r>
+      <w:r>
+        <w:rPr>
+          <w:lang w:val="nl-NL" w:eastAsia="nl-NL"/>
+        </w:rPr>
+        <w:t xml:space="preserve"> de highscores van andere spelers te bekijken in het highscores menu of om het spel af te sluiten</w:t>
+      </w:r>
+      <w:r>
+        <w:rPr>
+          <w:lang w:val="nl-NL" w:eastAsia="nl-NL"/>
+        </w:rPr>
+        <w:t>.</w:t>
+      </w:r>
+    </w:p>
+    <w:p>
+      <w:pPr>
+        <w:rPr>
+          <w:lang w:val="nl-NL" w:eastAsia="nl-NL"/>
+        </w:rPr>
+      </w:pPr>
+    </w:p>
+    <w:p>
+      <w:pPr>
+        <w:pStyle w:val="Heading3"/>
+      </w:pPr>
+      <w:r>
+        <w:t>Levels menu</w:t>
+      </w:r>
+    </w:p>
+    <w:p>
+      <w:pPr>
+        <w:rPr>
+          <w:lang w:val="nl-NL" w:eastAsia="nl-NL"/>
+        </w:rPr>
+      </w:pPr>
+      <w:r>
+        <w:rPr>
+          <w:lang w:val="nl-NL" w:eastAsia="nl-NL"/>
+        </w:rPr>
+        <w:t>In dit menu kreeg de speler een overzicht van alle levels die in het spel aanwezig waren of nog moesten geïmplementeerd worden. De speler had wel enkel de keuze om de speelbare levels te bezoeken.</w:t>
+      </w:r>
+    </w:p>
+    <w:p>
+      <w:pPr>
+        <w:rPr>
+          <w:lang w:val="nl-NL" w:eastAsia="nl-NL"/>
+        </w:rPr>
+      </w:pPr>
+    </w:p>
+    <w:p>
+      <w:pPr>
+        <w:pStyle w:val="Heading3"/>
+      </w:pPr>
+      <w:r>
+        <w:t>Megan introductie</w:t>
+      </w:r>
+    </w:p>
+    <w:p>
+      <w:pPr>
+        <w:rPr>
+          <w:lang w:val="nl-NL" w:eastAsia="nl-NL"/>
+        </w:rPr>
+      </w:pPr>
+      <w:r>
+        <w:rPr>
+          <w:lang w:val="nl-NL" w:eastAsia="nl-NL"/>
+        </w:rPr>
+        <w:t>De Megan Introductie is een korte introductie dat een korte uitleg g</w:t>
+      </w:r>
+      <w:r>
+        <w:rPr>
+          <w:lang w:val="nl-NL" w:eastAsia="nl-NL"/>
+        </w:rPr>
+        <w:t>ee</w:t>
+      </w:r>
+      <w:r>
+        <w:rPr>
+          <w:lang w:val="nl-NL" w:eastAsia="nl-NL"/>
+        </w:rPr>
+        <w:t>f</w:t>
+      </w:r>
+      <w:r>
+        <w:rPr>
+          <w:lang w:val="nl-NL" w:eastAsia="nl-NL"/>
+        </w:rPr>
+        <w:t>t</w:t>
+      </w:r>
+      <w:r>
+        <w:rPr>
+          <w:lang w:val="nl-NL" w:eastAsia="nl-NL"/>
+        </w:rPr>
+        <w:t xml:space="preserve"> over hoe men op het idee is gekomen om</w:t>
+      </w:r>
+      <w:r>
+        <w:rPr>
+          <w:lang w:val="nl-NL" w:eastAsia="nl-NL"/>
+        </w:rPr>
+        <w:t xml:space="preserve"> van</w:t>
+      </w:r>
+      <w:r>
+        <w:rPr>
+          <w:lang w:val="nl-NL" w:eastAsia="nl-NL"/>
+        </w:rPr>
+        <w:t xml:space="preserve"> MeCity een werkelijkheid te maken en wie er aan het project begonnen is. Ook werd er</w:t>
+      </w:r>
+      <w:r>
+        <w:rPr>
+          <w:lang w:val="nl-NL" w:eastAsia="nl-NL"/>
+        </w:rPr>
+        <w:t xml:space="preserve"> een korte</w:t>
+      </w:r>
+      <w:r>
+        <w:rPr>
+          <w:lang w:val="nl-NL" w:eastAsia="nl-NL"/>
+        </w:rPr>
+        <w:t xml:space="preserve"> uitleg gegeven over hoe men de camera kon besturen om door de stad van het spel te navigeren.</w:t>
+      </w:r>
+    </w:p>
+    <w:p>
+      <w:pPr>
+        <w:rPr>
+          <w:lang w:val="nl-NL" w:eastAsia="nl-NL"/>
+        </w:rPr>
+      </w:pPr>
+    </w:p>
+    <w:p>
+      <w:pPr>
+        <w:pStyle w:val="Heading3"/>
+      </w:pPr>
+      <w:r>
+        <w:t>Spel introductie</w:t>
+      </w:r>
+    </w:p>
+    <w:p>
+      <w:pPr>
+        <w:rPr>
+          <w:lang w:val="nl-NL" w:eastAsia="nl-NL"/>
+        </w:rPr>
+      </w:pPr>
+      <w:r>
+        <w:rPr>
+          <w:lang w:val="nl-NL" w:eastAsia="nl-NL"/>
+        </w:rPr>
+        <w:t xml:space="preserve">In deze introductie level worden alle partijen uit de energie sector kort voorgesteld aan de speler. </w:t>
+      </w:r>
+      <w:r>
+        <w:rPr>
+          <w:lang w:val="nl-NL" w:eastAsia="nl-NL"/>
+        </w:rPr>
+        <w:br/>
+      </w:r>
+      <w:r>
+        <w:rPr>
+          <w:lang w:val="nl-NL" w:eastAsia="nl-NL"/>
+        </w:rPr>
+        <w:t>Zo krijgt de speler al een eerste indruk van wat hem te wachten staat in de rest van het spel.</w:t>
+      </w:r>
+      <w:r>
+        <w:rPr>
+          <w:lang w:val="nl-NL" w:eastAsia="nl-NL"/>
+        </w:rPr>
+        <w:t xml:space="preserve"> Nadat de speler de introductie heeft doorlopen kan de speler ervoor kiezen om de introductie nog eens te bekijken, om de leverancier level te starten of om naar het hoofd menu te gaan.</w:t>
+      </w:r>
+    </w:p>
+    <w:p>
+      <w:pPr>
+        <w:spacing w:after="160" w:line="259" w:lineRule="auto"/>
+        <w:rPr>
+          <w:rFonts w:eastAsia="Times New Roman" w:cs="Arial"/>
+          <w:b/>
+          <w:bCs/>
+          <w:sz w:val="24"/>
+          <w:szCs w:val="26"/>
+          <w:lang w:val="nl-NL" w:eastAsia="nl-NL"/>
+        </w:rPr>
+      </w:pPr>
+    </w:p>
+    <w:p>
+      <w:pPr>
+        <w:pStyle w:val="Heading3"/>
+      </w:pPr>
+      <w:r>
+        <w:t>Highscores menu</w:t>
+      </w:r>
+    </w:p>
+    <w:p>
+      <w:pPr>
+        <w:rPr>
+          <w:lang w:val="nl-NL" w:eastAsia="nl-NL"/>
+        </w:rPr>
+      </w:pPr>
+      <w:r>
+        <w:rPr>
+          <w:lang w:val="nl-NL" w:eastAsia="nl-NL"/>
+        </w:rPr>
+        <w:t>In</w:t>
+      </w:r>
+      <w:r>
+        <w:rPr>
+          <w:lang w:val="nl-NL" w:eastAsia="nl-NL"/>
+        </w:rPr>
+        <w:t xml:space="preserve"> dit menu kreeg de speler een soort ‘aquarium’ te zien met verschillende vissen van verschillende grote’s. Deze vissen stelden dan spelers voor en hoe hoger de score van de speler was, hoe groter de vis in het aquarium. Ook had de speler de optie om het aquarium om te vormen tot een lijst waarbij de speler met de hoogste score bovenaan de lijst staat en de speler met de laagste score onderaan de lijst staat.</w:t>
+      </w:r>
+    </w:p>
+    <w:p>
+      <w:pPr>
+        <w:rPr>
+          <w:lang w:val="nl-NL" w:eastAsia="nl-NL"/>
+        </w:rPr>
+      </w:pPr>
+    </w:p>
+    <w:p>
+      <w:pPr>
+        <w:pStyle w:val="Heading3"/>
+      </w:pPr>
+      <w:r>
+        <w:t>Leverancier level</w:t>
+      </w:r>
+    </w:p>
+    <w:p>
+      <w:pPr>
+        <w:rPr>
+          <w:lang w:val="nl-NL" w:eastAsia="nl-NL"/>
+        </w:rPr>
+      </w:pPr>
+      <w:r>
+        <w:rPr>
+          <w:lang w:val="nl-NL" w:eastAsia="nl-NL"/>
+        </w:rPr>
+        <w:t>In deze level moest de speler in de rol van de leverancier kruipen en zoveel mogelijk klanten te winnen bij de concurrentie en ervoor zorgen dat de energie in balans blijft. (niet te veel onnodige energie aankopen, maar ook niet te weinig zodat de stad niet zonder elektriciteit valt.)</w:t>
+      </w:r>
+    </w:p>
+    <w:p>
+      <w:pPr>
+        <w:rPr>
+          <w:lang w:val="nl-NL" w:eastAsia="nl-NL"/>
+        </w:rPr>
+      </w:pPr>
+    </w:p>
+    <w:p>
+      <w:pPr>
+        <w:rPr>
+          <w:lang w:val="nl-NL" w:eastAsia="nl-NL"/>
+        </w:rPr>
+      </w:pPr>
+      <w:r>
+        <w:rPr>
+          <w:lang w:val="nl-NL" w:eastAsia="nl-NL"/>
+        </w:rPr>
+        <w:t>In deze level werd er al gebruik gemaakt van een stad dat werd ontwikkelt</w:t>
+      </w:r>
+      <w:r>
+        <w:rPr>
+          <w:lang w:val="nl-NL" w:eastAsia="nl-NL"/>
+        </w:rPr>
+        <w:t xml:space="preserve"> door de jobstudenten.</w:t>
+      </w:r>
+      <w:r>
+        <w:rPr>
+          <w:lang w:val="nl-NL" w:eastAsia="nl-NL"/>
+        </w:rPr>
+        <w:br/>
+        <w:t>Ook UI werd al reeds voorzien in deze level, samen met enkele scripts die instonden voor de functionaliteit van de andere schermen in dit level.</w:t>
       </w:r>
     </w:p>
     <w:p>
@@ -6803,36 +7004,35 @@
       <w:pPr>
         <w:pStyle w:val="Heading2"/>
       </w:pPr>
-      <w:bookmarkStart w:id="11" w:name="_Toc9931619"/>
+      <w:bookmarkStart w:id="9" w:name="_Toc9931619"/>
       <w:r>
         <w:t>Na afloop van de stage</w:t>
       </w:r>
-      <w:bookmarkEnd w:id="11"/>
-    </w:p>
-    <w:p>
-      <w:pPr>
-        <w:rPr>
-          <w:lang w:val="nl-NL" w:eastAsia="nl-NL"/>
-        </w:rPr>
-      </w:pPr>
-      <w:r>
-        <w:rPr>
-          <w:lang w:val="nl-NL" w:eastAsia="nl-NL"/>
-        </w:rPr>
-        <w:t>Aangezien er maar één van de 5 partijen aan bod kwam in het spel, was uitbreiding noodzakelijk.</w:t>
-      </w:r>
-    </w:p>
-    <w:p>
-      <w:pPr>
-        <w:rPr>
-          <w:lang w:val="nl-NL" w:eastAsia="nl-NL"/>
-        </w:rPr>
-      </w:pPr>
-      <w:r>
-        <w:rPr>
-          <w:lang w:val="nl-NL" w:eastAsia="nl-NL"/>
-        </w:rPr>
-        <w:t>Ook ee</w:t>
+      <w:bookmarkEnd w:id="9"/>
+    </w:p>
+    <w:p>
+      <w:pPr>
+        <w:rPr>
+          <w:lang w:val="nl-NL" w:eastAsia="nl-NL"/>
+        </w:rPr>
+      </w:pPr>
+      <w:r>
+        <w:rPr>
+          <w:lang w:val="nl-NL" w:eastAsia="nl-NL"/>
+        </w:rPr>
+        <w:t xml:space="preserve">Aangezien er maar één van de 5 partijen </w:t>
+      </w:r>
+      <w:r>
+        <w:rPr>
+          <w:lang w:val="nl-NL" w:eastAsia="nl-NL"/>
+        </w:rPr>
+        <w:t xml:space="preserve">origineel </w:t>
+      </w:r>
+      <w:r>
+        <w:rPr>
+          <w:lang w:val="nl-NL" w:eastAsia="nl-NL"/>
+        </w:rPr>
+        <w:t>aan bod kwam in het spel, was uitbreiding noodzakelijk.</w:t>
       </w:r>
     </w:p>
     <w:p>
@@ -6840,7 +7040,13 @@
         <w:spacing w:after="160" w:line="259" w:lineRule="auto"/>
       </w:pPr>
       <w:r>
-        <w:t>Onderstaande lijst vat alle zaken die doorheen de stage zijn toegevoegd</w:t>
+        <w:t xml:space="preserve">Onderstaande lijst </w:t>
+      </w:r>
+      <w:r>
+        <w:t>be</w:t>
+      </w:r>
+      <w:r>
+        <w:t>vat alle zaken die doorheen de stage zijn toegevoegd</w:t>
       </w:r>
       <w:r>
         <w:t xml:space="preserve">, </w:t>
@@ -6887,7 +7093,10 @@
         <w:spacing w:after="160" w:line="259" w:lineRule="auto"/>
       </w:pPr>
       <w:r>
-        <w:t>Oplijsting van alle levels waarvan alle onderstaande zaken speelbaar zijn</w:t>
+        <w:t>Oplijsting van alle levels</w:t>
+      </w:r>
+      <w:r>
+        <w:t>.</w:t>
       </w:r>
     </w:p>
     <w:p>
@@ -6991,7 +7200,20 @@
         <w:spacing w:after="160" w:line="259" w:lineRule="auto"/>
       </w:pPr>
       <w:r>
-        <w:t>Highscore menu (aanwezig maar niet meer functioneel. Dit is te wijten aan de manier waarop de code van de vorige jobstudenten opgesteld is.)</w:t>
+        <w:t>Highscore menu</w:t>
+      </w:r>
+    </w:p>
+    <w:p>
+      <w:pPr>
+        <w:pStyle w:val="ListParagraph"/>
+        <w:numPr>
+          <w:ilvl w:val="1"/>
+          <w:numId w:val="26"/>
+        </w:numPr>
+        <w:spacing w:after="160" w:line="259" w:lineRule="auto"/>
+      </w:pPr>
+      <w:r>
+        <w:t>Aquarium niet meer aanwezig en permanent vervangen door een lijst, om de duidelijkheid van de highscores te behouden.</w:t>
       </w:r>
     </w:p>
     <w:p>
@@ -7012,11 +7234,23 @@
         <w:spacing w:after="160" w:line="259" w:lineRule="auto"/>
       </w:pPr>
       <w:r>
-        <w:t>Bij alle levels is de stad overgenomen van de originele Supplier level.</w:t>
+        <w:t xml:space="preserve">Bij alle levels is de stad </w:t>
+      </w:r>
+      <w:r>
+        <w:t>rechtstreeks geïmporteerd</w:t>
+      </w:r>
+      <w:r>
+        <w:t xml:space="preserve"> van de originele Supplier level.</w:t>
       </w:r>
       <w:r>
         <w:br/>
-        <w:t>Ook de UI van alle levels is deels aangepast om dit meer te laten overeenstemmen met de werking van de level.</w:t>
+        <w:t xml:space="preserve">Ook de UI van alle levels is deels aangepast om dit meer </w:t>
+      </w:r>
+      <w:r>
+        <w:t xml:space="preserve">overeen te laten stemmen </w:t>
+      </w:r>
+      <w:r>
+        <w:t>met de werking van de level.</w:t>
       </w:r>
     </w:p>
     <w:p>
@@ -7024,32 +7258,58 @@
         <w:spacing w:after="160" w:line="259" w:lineRule="auto"/>
       </w:pPr>
       <w:r>
-        <w:t>Nieuwe UI of scripts die de nieuwe UI aansturen, zijn handmatig toegevoegd</w:t>
+        <w:t>Nieuwe UI of scripts die de nieuwe UI</w:t>
+      </w:r>
+      <w:r>
+        <w:t xml:space="preserve"> elementen</w:t>
+      </w:r>
+      <w:r>
+        <w:t xml:space="preserve"> aansturen, zijn handmatig toegevoegd</w:t>
       </w:r>
       <w:r>
         <w:t xml:space="preserve"> en geprogrammeerd</w:t>
       </w:r>
+      <w:r>
+        <w:t>.</w:t>
+      </w:r>
+    </w:p>
+    <w:p>
+      <w:pPr>
+        <w:spacing w:after="160" w:line="259" w:lineRule="auto"/>
+        <w:rPr>
+          <w:rFonts w:eastAsia="Times New Roman" w:cs="Arial"/>
+          <w:b/>
+          <w:bCs/>
+          <w:kern w:val="32"/>
+          <w:sz w:val="28"/>
+          <w:szCs w:val="26"/>
+          <w:lang w:val="nl-NL" w:eastAsia="nl-NL"/>
+        </w:rPr>
+      </w:pPr>
+      <w:bookmarkStart w:id="10" w:name="_Toc9931620"/>
+      <w:r>
+        <w:br w:type="page"/>
+      </w:r>
     </w:p>
     <w:p>
       <w:pPr>
         <w:pStyle w:val="Heading1"/>
       </w:pPr>
-      <w:bookmarkStart w:id="12" w:name="_Toc9931620"/>
       <w:r>
         <w:lastRenderedPageBreak/>
         <w:t>Uitvoering</w:t>
       </w:r>
-      <w:bookmarkEnd w:id="12"/>
+      <w:bookmarkEnd w:id="10"/>
     </w:p>
     <w:p>
       <w:pPr>
         <w:pStyle w:val="Heading2"/>
       </w:pPr>
-      <w:bookmarkStart w:id="13" w:name="_Toc9931621"/>
+      <w:bookmarkStart w:id="11" w:name="_Toc9931621"/>
       <w:r>
         <w:t>Project Management</w:t>
       </w:r>
-      <w:bookmarkEnd w:id="13"/>
+      <w:bookmarkEnd w:id="11"/>
     </w:p>
     <w:p>
       <w:pPr>
@@ -7217,11 +7477,11 @@
       <w:pPr>
         <w:pStyle w:val="Heading2"/>
       </w:pPr>
-      <w:bookmarkStart w:id="14" w:name="_Toc9931622"/>
+      <w:bookmarkStart w:id="12" w:name="_Toc9931622"/>
       <w:r>
         <w:t>Version Control</w:t>
       </w:r>
-      <w:bookmarkEnd w:id="14"/>
+      <w:bookmarkEnd w:id="12"/>
     </w:p>
     <w:p>
       <w:pPr>
@@ -7279,14 +7539,38 @@
         <w:rPr>
           <w:lang w:val="nl-NL" w:eastAsia="nl-NL"/>
         </w:rPr>
-        <w:t>Telkens als er een sprint werd afgewerkt, werd de Developer branch gemerged met de Master branch van het project.</w:t>
-      </w:r>
-    </w:p>
+        <w:t>Telkens als er een sprint werd afgewerkt, werd de Developer branch gemerged met de Master branch van het project</w:t>
+      </w:r>
+      <w:r>
+        <w:rPr>
+          <w:lang w:val="nl-NL" w:eastAsia="nl-NL"/>
+        </w:rPr>
+        <w:t xml:space="preserve"> en werden de nieuwe wijzigingen na deze merge opnieuw gecommit op de Developer branch</w:t>
+      </w:r>
+      <w:r>
+        <w:rPr>
+          <w:lang w:val="nl-NL" w:eastAsia="nl-NL"/>
+        </w:rPr>
+        <w:t>.</w:t>
+      </w:r>
+    </w:p>
+    <w:p/>
     <w:p>
       <w:pPr>
         <w:pStyle w:val="Heading2"/>
       </w:pPr>
       <w:r>
+        <w:t>Game Development</w:t>
+      </w:r>
+    </w:p>
+    <w:p>
+      <w:r>
+        <w:t xml:space="preserve">Aangezien het project al reeds in Unity in ontwikkeling was, was de keuze vrij logisch om het project hiermee verder te zetten. </w:t>
+      </w:r>
+      <w:r>
+        <w:t xml:space="preserve">De scripts die reeds geschreven waren, werden allemaal geschreven in C# en ook hiermee werden alle nieuwe scripts mee verdergezet, vooral om consistentie te behouden doorheen het project. </w:t>
+      </w:r>
+      <w:r>
         <w:br w:type="page"/>
       </w:r>
     </w:p>
@@ -7294,7 +7578,7 @@
       <w:pPr>
         <w:pStyle w:val="Heading1"/>
       </w:pPr>
-      <w:bookmarkStart w:id="15" w:name="_Toc9931623"/>
+      <w:bookmarkStart w:id="13" w:name="_Toc9931623"/>
       <w:r>
         <w:lastRenderedPageBreak/>
         <w:t>Ondervonden problemen</w:t>
@@ -7302,18 +7586,310 @@
       <w:r>
         <w:t xml:space="preserve"> en oplossingen</w:t>
       </w:r>
+      <w:bookmarkEnd w:id="13"/>
+    </w:p>
+    <w:p>
+      <w:pPr>
+        <w:pStyle w:val="Heading2"/>
+      </w:pPr>
+      <w:bookmarkStart w:id="14" w:name="_Toc9931624"/>
+      <w:r>
+        <w:t>Converteren XML structuur van de vrage</w:t>
+      </w:r>
+      <w:r>
+        <w:t>n</w:t>
+      </w:r>
+      <w:bookmarkEnd w:id="14"/>
+    </w:p>
+    <w:p>
+      <w:pPr>
+        <w:rPr>
+          <w:lang w:val="nl-NL" w:eastAsia="nl-NL"/>
+        </w:rPr>
+      </w:pPr>
+      <w:r>
+        <w:rPr>
+          <w:lang w:val="nl-NL" w:eastAsia="nl-NL"/>
+        </w:rPr>
+        <w:t>Door telkens deze</w:t>
+      </w:r>
+      <w:r>
+        <w:rPr>
+          <w:lang w:val="nl-NL" w:eastAsia="nl-NL"/>
+        </w:rPr>
+        <w:t>lfde</w:t>
+      </w:r>
+      <w:r>
+        <w:rPr>
+          <w:lang w:val="nl-NL" w:eastAsia="nl-NL"/>
+        </w:rPr>
+        <w:t xml:space="preserve"> structuur te gebruiken</w:t>
+      </w:r>
+      <w:r>
+        <w:rPr>
+          <w:lang w:val="nl-NL" w:eastAsia="nl-NL"/>
+        </w:rPr>
+        <w:t xml:space="preserve"> bij het bedenken van nieuwe vragen</w:t>
+      </w:r>
+      <w:r>
+        <w:rPr>
+          <w:lang w:val="nl-NL" w:eastAsia="nl-NL"/>
+        </w:rPr>
+        <w:t xml:space="preserve">, </w:t>
+      </w:r>
+      <w:r>
+        <w:rPr>
+          <w:lang w:val="nl-NL" w:eastAsia="nl-NL"/>
+        </w:rPr>
+        <w:t xml:space="preserve">werd het aanpassen van </w:t>
+      </w:r>
+      <w:r>
+        <w:rPr>
+          <w:lang w:val="nl-NL" w:eastAsia="nl-NL"/>
+        </w:rPr>
+        <w:t>het</w:t>
+      </w:r>
+      <w:r>
+        <w:rPr>
+          <w:lang w:val="nl-NL" w:eastAsia="nl-NL"/>
+        </w:rPr>
+        <w:t xml:space="preserve"> reeds bestaande quiz controller</w:t>
+      </w:r>
+      <w:r>
+        <w:rPr>
+          <w:lang w:val="nl-NL" w:eastAsia="nl-NL"/>
+        </w:rPr>
+        <w:t xml:space="preserve"> script</w:t>
+      </w:r>
+      <w:r>
+        <w:rPr>
+          <w:lang w:val="nl-NL" w:eastAsia="nl-NL"/>
+        </w:rPr>
+        <w:t xml:space="preserve"> op de supplier level al snel een mogelijkheid. Hierdoor kon er telkens één algemeen script gebonden worden aan één algemeen quiz canvas. De </w:t>
+      </w:r>
+      <w:r>
+        <w:rPr>
+          <w:lang w:val="nl-NL" w:eastAsia="nl-NL"/>
+        </w:rPr>
+        <w:t>vragen van een bepaalde level zouden dan telkens automatisch terecht komen op het quiz canvas van desbetreffend level.</w:t>
+      </w:r>
+    </w:p>
+    <w:p>
+      <w:pPr>
+        <w:rPr>
+          <w:lang w:val="nl-NL" w:eastAsia="nl-NL"/>
+        </w:rPr>
+      </w:pPr>
+    </w:p>
+    <w:p>
+      <w:pPr>
+        <w:rPr>
+          <w:lang w:val="nl-NL" w:eastAsia="nl-NL"/>
+        </w:rPr>
+      </w:pPr>
+      <w:r>
+        <w:rPr>
+          <w:lang w:val="nl-NL" w:eastAsia="nl-NL"/>
+        </w:rPr>
+        <w:t>Door de implementatie van globaal items opslaan (zoals reports, suggesties, vragen...) werd er door een XmlSerializer een XML structuur gegenereerd</w:t>
+      </w:r>
+      <w:r>
+        <w:rPr>
+          <w:lang w:val="nl-NL" w:eastAsia="nl-NL"/>
+        </w:rPr>
+        <w:t xml:space="preserve"> d</w:t>
+      </w:r>
+      <w:r>
+        <w:rPr>
+          <w:lang w:val="nl-NL" w:eastAsia="nl-NL"/>
+        </w:rPr>
+        <w:t>at verschilde met</w:t>
+      </w:r>
+      <w:r>
+        <w:rPr>
+          <w:lang w:val="nl-NL" w:eastAsia="nl-NL"/>
+        </w:rPr>
+        <w:t xml:space="preserve"> de XML structuur van de </w:t>
+      </w:r>
+      <w:r>
+        <w:rPr>
+          <w:lang w:val="nl-NL" w:eastAsia="nl-NL"/>
+        </w:rPr>
+        <w:t xml:space="preserve">reeds bestaande </w:t>
+      </w:r>
+      <w:r>
+        <w:rPr>
+          <w:lang w:val="nl-NL" w:eastAsia="nl-NL"/>
+        </w:rPr>
+        <w:t>vragen</w:t>
+      </w:r>
+      <w:r>
+        <w:rPr>
+          <w:lang w:val="nl-NL" w:eastAsia="nl-NL"/>
+        </w:rPr>
+        <w:t>.</w:t>
+      </w:r>
+      <w:r>
+        <w:rPr>
+          <w:lang w:val="nl-NL" w:eastAsia="nl-NL"/>
+        </w:rPr>
+        <w:t xml:space="preserve"> Deze vragen moesten dan opnieuw geconverteerd worden</w:t>
+      </w:r>
+      <w:r>
+        <w:rPr>
+          <w:lang w:val="nl-NL" w:eastAsia="nl-NL"/>
+        </w:rPr>
+        <w:t xml:space="preserve"> naar de nieuwe structuur die gegenereerd werd door de XmlSerializer</w:t>
+      </w:r>
+      <w:r>
+        <w:rPr>
+          <w:lang w:val="nl-NL" w:eastAsia="nl-NL"/>
+        </w:rPr>
+        <w:t xml:space="preserve">. </w:t>
+      </w:r>
+    </w:p>
+    <w:p>
+      <w:pPr>
+        <w:rPr>
+          <w:lang w:val="nl-NL" w:eastAsia="nl-NL"/>
+        </w:rPr>
+      </w:pPr>
+    </w:p>
+    <w:p>
+      <w:pPr>
+        <w:rPr>
+          <w:lang w:val="nl-NL" w:eastAsia="nl-NL"/>
+        </w:rPr>
+      </w:pPr>
+      <w:r>
+        <w:rPr>
+          <w:lang w:val="nl-NL" w:eastAsia="nl-NL"/>
+        </w:rPr>
+        <w:t>Door een nieuw script te schrijven dat zeer gelijkend is aan het quiz controller script, werd het mogelijk om alle vragen op te slaan in een lokale lijst. Deze lokale lijst</w:t>
+      </w:r>
+    </w:p>
+    <w:p>
+      <w:pPr>
+        <w:rPr>
+          <w:lang w:val="nl-NL" w:eastAsia="nl-NL"/>
+        </w:rPr>
+      </w:pPr>
+      <w:r>
+        <w:rPr>
+          <w:lang w:val="nl-NL" w:eastAsia="nl-NL"/>
+        </w:rPr>
+        <w:t xml:space="preserve">Door het quiz controller script minimaal om te vormen, konden de vragen al snel van structuur gewisseld worden. </w:t>
+      </w:r>
+    </w:p>
+    <w:p>
+      <w:pPr>
+        <w:rPr>
+          <w:lang w:val="nl-NL" w:eastAsia="nl-NL"/>
+        </w:rPr>
+      </w:pPr>
+    </w:p>
+    <w:p>
+      <w:pPr>
+        <w:pStyle w:val="Heading2"/>
+      </w:pPr>
+      <w:bookmarkStart w:id="15" w:name="_Toc9931625"/>
+      <w:r>
+        <w:t>Implementeren van encryptie en decryptie</w:t>
+      </w:r>
       <w:bookmarkEnd w:id="15"/>
     </w:p>
     <w:p>
       <w:pPr>
+        <w:rPr>
+          <w:lang w:val="nl-NL" w:eastAsia="nl-NL"/>
+        </w:rPr>
+      </w:pPr>
+      <w:r>
+        <w:rPr>
+          <w:lang w:val="nl-NL" w:eastAsia="nl-NL"/>
+        </w:rPr>
+        <w:t>Bij het verwezelijken van highscores opslaan in een bestand dat terecht zou komen op een globale transferschijf kwamen enkele vragen aan te pas. De highscores bevatten momenteel geen confidentiële informatie, maar indien dit wel het geval zou zijn, is er nood aan encryptie en decryptie.</w:t>
+      </w:r>
+    </w:p>
+    <w:p>
+      <w:pPr>
+        <w:rPr>
+          <w:lang w:val="nl-NL" w:eastAsia="nl-NL"/>
+        </w:rPr>
+      </w:pPr>
+    </w:p>
+    <w:p>
+      <w:pPr>
+        <w:rPr>
+          <w:lang w:val="nl-NL" w:eastAsia="nl-NL"/>
+        </w:rPr>
+      </w:pPr>
+      <w:r>
+        <w:rPr>
+          <w:lang w:val="nl-NL" w:eastAsia="nl-NL"/>
+        </w:rPr>
+        <w:t>Dit was al reeds een deel verwerkt in het project voor aanvang van de stage. Door deze manier van werken over te nemen, kwamen hier ook enkele problemen bij kijken.</w:t>
+      </w:r>
+    </w:p>
+    <w:p>
+      <w:pPr>
+        <w:rPr>
+          <w:lang w:val="nl-NL" w:eastAsia="nl-NL"/>
+        </w:rPr>
+      </w:pPr>
+    </w:p>
+    <w:p>
+      <w:pPr>
+        <w:rPr>
+          <w:lang w:val="nl-NL" w:eastAsia="nl-NL"/>
+        </w:rPr>
+      </w:pPr>
+      <w:r>
+        <w:rPr>
+          <w:lang w:val="nl-NL" w:eastAsia="nl-NL"/>
+        </w:rPr>
+        <w:t>Telkens het bestand opnieuw gedecrypteerd werd, was het bestand onbruikbaar door het spel.</w:t>
+      </w:r>
+    </w:p>
+    <w:p>
+      <w:pPr>
+        <w:rPr>
+          <w:lang w:val="nl-NL" w:eastAsia="nl-NL"/>
+        </w:rPr>
+      </w:pPr>
+      <w:r>
+        <w:rPr>
+          <w:lang w:val="nl-NL" w:eastAsia="nl-NL"/>
+        </w:rPr>
+        <w:t xml:space="preserve">Ook gooide het programma vaak een ‘invalid block size’ error die </w:t>
+      </w:r>
+      <w:r>
+        <w:rPr>
+          <w:lang w:val="nl-NL" w:eastAsia="nl-NL"/>
+        </w:rPr>
+        <w:t xml:space="preserve">niet </w:t>
+      </w:r>
+      <w:r>
+        <w:rPr>
+          <w:lang w:val="nl-NL" w:eastAsia="nl-NL"/>
+        </w:rPr>
+        <w:t>kon worden opgelost.</w:t>
+      </w:r>
+    </w:p>
+    <w:p>
+      <w:pPr>
+        <w:rPr>
+          <w:lang w:val="nl-NL" w:eastAsia="nl-NL"/>
+        </w:rPr>
+      </w:pPr>
+    </w:p>
+    <w:p>
+      <w:pPr>
         <w:pStyle w:val="Heading2"/>
       </w:pPr>
-      <w:bookmarkStart w:id="16" w:name="_Toc9931624"/>
-      <w:r>
-        <w:t>Converteren XML structuur van de vrage</w:t>
-      </w:r>
-      <w:r>
-        <w:t>n</w:t>
+      <w:bookmarkStart w:id="16" w:name="_Toc9931626"/>
+      <w:r>
+        <w:t>Sturen van email bij loggen van reports, suggestions ...</w:t>
       </w:r>
       <w:bookmarkEnd w:id="16"/>
     </w:p>
@@ -7327,363 +7903,256 @@
         <w:rPr>
           <w:lang w:val="nl-NL" w:eastAsia="nl-NL"/>
         </w:rPr>
-        <w:t>Door telkens deze</w:t>
-      </w:r>
-      <w:r>
-        <w:rPr>
-          <w:lang w:val="nl-NL" w:eastAsia="nl-NL"/>
-        </w:rPr>
-        <w:t>lfde</w:t>
-      </w:r>
-      <w:r>
-        <w:rPr>
-          <w:lang w:val="nl-NL" w:eastAsia="nl-NL"/>
-        </w:rPr>
-        <w:t xml:space="preserve"> structuur te gebruiken</w:t>
-      </w:r>
-      <w:r>
-        <w:rPr>
-          <w:lang w:val="nl-NL" w:eastAsia="nl-NL"/>
-        </w:rPr>
-        <w:t xml:space="preserve"> bij het bedenken van nieuwe vragen</w:t>
-      </w:r>
-      <w:r>
-        <w:rPr>
-          <w:lang w:val="nl-NL" w:eastAsia="nl-NL"/>
-        </w:rPr>
-        <w:t xml:space="preserve">, </w:t>
-      </w:r>
-      <w:r>
-        <w:rPr>
-          <w:lang w:val="nl-NL" w:eastAsia="nl-NL"/>
-        </w:rPr>
-        <w:t xml:space="preserve">werd het aanpassen van </w:t>
-      </w:r>
-      <w:r>
-        <w:rPr>
-          <w:lang w:val="nl-NL" w:eastAsia="nl-NL"/>
+        <w:t xml:space="preserve">Notificaties bij het loggen van reports, suggesties of vragen waren ook noodzakelijk. </w:t>
+      </w:r>
+      <w:r>
+        <w:rPr>
+          <w:lang w:val="nl-NL" w:eastAsia="nl-NL"/>
+        </w:rPr>
+        <w:t>Het idee was dat t</w:t>
+      </w:r>
+      <w:r>
+        <w:rPr>
+          <w:lang w:val="nl-NL" w:eastAsia="nl-NL"/>
+        </w:rPr>
+        <w:t xml:space="preserve">elkens </w:t>
+      </w:r>
+      <w:r>
+        <w:rPr>
+          <w:lang w:val="nl-NL" w:eastAsia="nl-NL"/>
+        </w:rPr>
+        <w:t>als</w:t>
+      </w:r>
+      <w:r>
+        <w:rPr>
+          <w:lang w:val="nl-NL" w:eastAsia="nl-NL"/>
+        </w:rPr>
+        <w:t xml:space="preserve"> er een probleem, suggestie of nieuwe vraag </w:t>
+      </w:r>
+      <w:r>
+        <w:rPr>
+          <w:lang w:val="nl-NL" w:eastAsia="nl-NL"/>
+        </w:rPr>
+        <w:t>gelogd moet worden</w:t>
+      </w:r>
+      <w:r>
+        <w:rPr>
+          <w:lang w:val="nl-NL" w:eastAsia="nl-NL"/>
+        </w:rPr>
+        <w:t xml:space="preserve">, dan </w:t>
+      </w:r>
+      <w:r>
+        <w:rPr>
+          <w:lang w:val="nl-NL" w:eastAsia="nl-NL"/>
+        </w:rPr>
+        <w:t>moet</w:t>
+      </w:r>
+      <w:r>
+        <w:rPr>
+          <w:lang w:val="nl-NL" w:eastAsia="nl-NL"/>
+        </w:rPr>
+        <w:t xml:space="preserve"> er een e-mail verstuurd</w:t>
+      </w:r>
+      <w:r>
+        <w:rPr>
+          <w:lang w:val="nl-NL" w:eastAsia="nl-NL"/>
+        </w:rPr>
+        <w:t xml:space="preserve"> worden</w:t>
+      </w:r>
+      <w:r>
+        <w:rPr>
+          <w:lang w:val="nl-NL" w:eastAsia="nl-NL"/>
+        </w:rPr>
+        <w:t xml:space="preserve"> naar een </w:t>
+      </w:r>
+      <w:r>
+        <w:rPr>
+          <w:lang w:val="nl-NL" w:eastAsia="nl-NL"/>
+        </w:rPr>
+        <w:t>e-</w:t>
+      </w:r>
+      <w:r>
+        <w:rPr>
+          <w:lang w:val="nl-NL" w:eastAsia="nl-NL"/>
+        </w:rPr>
+        <w:t>mail adres</w:t>
+      </w:r>
+      <w:r>
+        <w:rPr>
+          <w:lang w:val="nl-NL" w:eastAsia="nl-NL"/>
+        </w:rPr>
+        <w:t xml:space="preserve"> als notificatie</w:t>
+      </w:r>
+      <w:r>
+        <w:rPr>
+          <w:lang w:val="nl-NL" w:eastAsia="nl-NL"/>
+        </w:rPr>
+        <w:t>.</w:t>
+      </w:r>
+    </w:p>
+    <w:p>
+      <w:pPr>
+        <w:rPr>
+          <w:lang w:val="nl-NL" w:eastAsia="nl-NL"/>
+        </w:rPr>
+      </w:pPr>
+    </w:p>
+    <w:p>
+      <w:pPr>
+        <w:rPr>
+          <w:lang w:val="nl-NL" w:eastAsia="nl-NL"/>
+        </w:rPr>
+      </w:pPr>
+      <w:r>
+        <w:rPr>
+          <w:lang w:val="nl-NL" w:eastAsia="nl-NL"/>
+        </w:rPr>
+        <w:t xml:space="preserve">Dit werd opgelost door gebruik te maken van SMTP (simple mail transfer protocol), waarbij </w:t>
+      </w:r>
+      <w:r>
+        <w:rPr>
+          <w:lang w:val="nl-NL" w:eastAsia="nl-NL"/>
+        </w:rPr>
+        <w:t>de</w:t>
+      </w:r>
+      <w:r>
+        <w:rPr>
+          <w:lang w:val="nl-NL" w:eastAsia="nl-NL"/>
+        </w:rPr>
+        <w:t xml:space="preserve"> datum van </w:t>
+      </w:r>
+      <w:r>
+        <w:rPr>
+          <w:lang w:val="nl-NL" w:eastAsia="nl-NL"/>
+        </w:rPr>
+        <w:t xml:space="preserve">het </w:t>
+      </w:r>
+      <w:r>
+        <w:rPr>
+          <w:lang w:val="nl-NL" w:eastAsia="nl-NL"/>
+        </w:rPr>
+        <w:t>loggen, type van gelogd item en titel van gelogd item in de titel van de mail staat en waarbij de uitgebreide descriptie over het gelogde item in de descriptie van de mail komt te staan.</w:t>
+      </w:r>
+    </w:p>
+    <w:p>
+      <w:pPr>
+        <w:rPr>
+          <w:lang w:val="nl-NL" w:eastAsia="nl-NL"/>
+        </w:rPr>
+      </w:pPr>
+    </w:p>
+    <w:p>
+      <w:pPr>
+        <w:spacing w:after="160" w:line="259" w:lineRule="auto"/>
+        <w:rPr>
+          <w:rFonts w:eastAsia="Times New Roman" w:cs="Arial"/>
+          <w:b/>
+          <w:bCs/>
+          <w:iCs/>
+          <w:sz w:val="26"/>
+          <w:szCs w:val="28"/>
+          <w:lang w:val="nl-NL" w:eastAsia="nl-NL"/>
+        </w:rPr>
+      </w:pPr>
+      <w:bookmarkStart w:id="17" w:name="_Toc9931627"/>
+      <w:r>
+        <w:br w:type="page"/>
+      </w:r>
+    </w:p>
+    <w:p>
+      <w:pPr>
+        <w:pStyle w:val="Heading2"/>
+      </w:pPr>
+      <w:r>
+        <w:lastRenderedPageBreak/>
+        <w:t>Delen van memory</w:t>
+      </w:r>
+      <w:bookmarkEnd w:id="17"/>
+    </w:p>
+    <w:p>
+      <w:pPr>
+        <w:rPr>
+          <w:lang w:eastAsia="nl-NL"/>
+        </w:rPr>
+      </w:pPr>
+      <w:r>
+        <w:rPr>
+          <w:lang w:eastAsia="nl-NL"/>
+        </w:rPr>
+        <w:t xml:space="preserve">Tijdens het ontwikkelen van de eerste level (producer level), werd er gebruik gemaakt van enkele lijsten met ‘Game Objecten’ om zaken snel aan te passen. Door gebruik te maken van twee verschillende scripts (één voor het vullen van de UI en één om variabelen bij te houden over het game object in </w:t>
+      </w:r>
+      <w:r>
+        <w:rPr>
+          <w:lang w:eastAsia="nl-NL"/>
         </w:rPr>
         <w:t>het</w:t>
       </w:r>
       <w:r>
         <w:rPr>
-          <w:lang w:val="nl-NL" w:eastAsia="nl-NL"/>
-        </w:rPr>
-        <w:t xml:space="preserve"> reeds bestaande quiz controller</w:t>
-      </w:r>
-      <w:r>
-        <w:rPr>
-          <w:lang w:val="nl-NL" w:eastAsia="nl-NL"/>
+          <w:lang w:eastAsia="nl-NL"/>
+        </w:rPr>
+        <w:t xml:space="preserve"> level controller</w:t>
+      </w:r>
+      <w:r>
+        <w:rPr>
+          <w:lang w:eastAsia="nl-NL"/>
         </w:rPr>
         <w:t xml:space="preserve"> script</w:t>
       </w:r>
       <w:r>
         <w:rPr>
-          <w:lang w:val="nl-NL" w:eastAsia="nl-NL"/>
-        </w:rPr>
-        <w:t xml:space="preserve"> op de supplier level al snel een mogelijkheid. Hierdoor kon er telkens één algemeen script gebonden worden aan één algemeen quiz canvas. De </w:t>
-      </w:r>
-      <w:r>
-        <w:rPr>
-          <w:lang w:val="nl-NL" w:eastAsia="nl-NL"/>
-        </w:rPr>
-        <w:t>vragen van een bepaalde level zouden dan telkens automatisch terecht komen op het quiz canvas van desbetreffende level.</w:t>
-      </w:r>
-    </w:p>
-    <w:p>
-      <w:pPr>
-        <w:rPr>
-          <w:lang w:val="nl-NL" w:eastAsia="nl-NL"/>
-        </w:rPr>
-      </w:pPr>
-    </w:p>
-    <w:p>
-      <w:pPr>
-        <w:rPr>
-          <w:lang w:val="nl-NL" w:eastAsia="nl-NL"/>
-        </w:rPr>
-      </w:pPr>
-      <w:r>
-        <w:rPr>
-          <w:lang w:val="nl-NL" w:eastAsia="nl-NL"/>
-        </w:rPr>
-        <w:t>Door de implementatie van globaal items opslaan (zoals reports, suggesties, vragen...) werd er door een XmlSerializer een XML structuur gegenereerd</w:t>
-      </w:r>
-      <w:r>
-        <w:rPr>
-          <w:lang w:val="nl-NL" w:eastAsia="nl-NL"/>
-        </w:rPr>
-        <w:t xml:space="preserve"> die verschillend is aan de XML structuur van de vragen</w:t>
-      </w:r>
-      <w:r>
-        <w:rPr>
-          <w:lang w:val="nl-NL" w:eastAsia="nl-NL"/>
-        </w:rPr>
-        <w:t>.</w:t>
-      </w:r>
-      <w:r>
-        <w:rPr>
-          <w:lang w:val="nl-NL" w:eastAsia="nl-NL"/>
-        </w:rPr>
-        <w:t xml:space="preserve"> Deze vragen moesten dan opnieuw geconverteerd worden. </w:t>
-      </w:r>
-    </w:p>
-    <w:p>
-      <w:pPr>
-        <w:rPr>
-          <w:lang w:val="nl-NL" w:eastAsia="nl-NL"/>
-        </w:rPr>
-      </w:pPr>
-      <w:r>
-        <w:rPr>
-          <w:lang w:val="nl-NL" w:eastAsia="nl-NL"/>
-        </w:rPr>
-        <w:t xml:space="preserve">Door het quiz controller script minimaal om te vormen, konden de vragen al snel van structuur gewisseld worden. </w:t>
-      </w:r>
-    </w:p>
-    <w:p>
-      <w:pPr>
-        <w:rPr>
-          <w:lang w:val="nl-NL" w:eastAsia="nl-NL"/>
-        </w:rPr>
-      </w:pPr>
-    </w:p>
-    <w:p>
-      <w:pPr>
-        <w:pStyle w:val="Heading3"/>
-      </w:pPr>
-      <w:bookmarkStart w:id="17" w:name="_Toc9931625"/>
-      <w:r>
-        <w:t>Implementeren van encryptie en decryptie</w:t>
-      </w:r>
-      <w:bookmarkEnd w:id="17"/>
-    </w:p>
-    <w:p>
-      <w:pPr>
-        <w:rPr>
-          <w:lang w:val="nl-NL" w:eastAsia="nl-NL"/>
-        </w:rPr>
-      </w:pPr>
-      <w:r>
-        <w:rPr>
-          <w:lang w:val="nl-NL" w:eastAsia="nl-NL"/>
-        </w:rPr>
-        <w:t>Bij het verwezelijken van highscores opslaan in een bestand dat terecht zou komen op een globale transferschijf kwamen enkele vragen aan te pas. De highscores bevatten momenteel geen confidentiële informatie, maar indien dit wel het geval zou zijn, is er nood aan encryptie en decryptie.</w:t>
-      </w:r>
-    </w:p>
-    <w:p>
-      <w:pPr>
-        <w:rPr>
-          <w:lang w:val="nl-NL" w:eastAsia="nl-NL"/>
-        </w:rPr>
-      </w:pPr>
-    </w:p>
-    <w:p>
-      <w:pPr>
-        <w:rPr>
-          <w:lang w:val="nl-NL" w:eastAsia="nl-NL"/>
-        </w:rPr>
-      </w:pPr>
-      <w:r>
-        <w:rPr>
-          <w:lang w:val="nl-NL" w:eastAsia="nl-NL"/>
-        </w:rPr>
-        <w:t>Dit was al reeds een deel verwerkt in het project voor aanvang van de stage. Door deze manier van werken over te nemen, kwamen hier ook enkele problemen bij kijken.</w:t>
-      </w:r>
-    </w:p>
-    <w:p>
-      <w:pPr>
-        <w:rPr>
-          <w:lang w:val="nl-NL" w:eastAsia="nl-NL"/>
-        </w:rPr>
-      </w:pPr>
-    </w:p>
-    <w:p>
-      <w:pPr>
-        <w:rPr>
-          <w:lang w:val="nl-NL" w:eastAsia="nl-NL"/>
-        </w:rPr>
-      </w:pPr>
-      <w:r>
-        <w:rPr>
-          <w:lang w:val="nl-NL" w:eastAsia="nl-NL"/>
-        </w:rPr>
-        <w:t>Telkens het bestand opnieuw gedecrypteerd werd, was het bestand onbruikbaar door het spel.</w:t>
-      </w:r>
-    </w:p>
-    <w:p>
-      <w:pPr>
-        <w:rPr>
-          <w:lang w:val="nl-NL" w:eastAsia="nl-NL"/>
-        </w:rPr>
-      </w:pPr>
-      <w:r>
-        <w:rPr>
-          <w:lang w:val="nl-NL" w:eastAsia="nl-NL"/>
-        </w:rPr>
-        <w:t>Ook gooide het programma vaak een ‘invalid block size’ error die kon worden opgelost.</w:t>
-      </w:r>
-    </w:p>
-    <w:p>
-      <w:pPr>
-        <w:rPr>
-          <w:lang w:val="nl-NL" w:eastAsia="nl-NL"/>
-        </w:rPr>
-      </w:pPr>
-    </w:p>
-    <w:p>
-      <w:pPr>
-        <w:pStyle w:val="Heading3"/>
-      </w:pPr>
-      <w:bookmarkStart w:id="18" w:name="_Toc9931626"/>
-      <w:r>
-        <w:t>Sturen van email bij loggen van reports, suggestions ...</w:t>
-      </w:r>
-      <w:bookmarkEnd w:id="18"/>
-    </w:p>
-    <w:p>
-      <w:pPr>
-        <w:rPr>
-          <w:lang w:val="nl-NL" w:eastAsia="nl-NL"/>
-        </w:rPr>
-      </w:pPr>
-      <w:r>
-        <w:rPr>
-          <w:lang w:val="nl-NL" w:eastAsia="nl-NL"/>
-        </w:rPr>
-        <w:t>Notificaties bij het loggen van reports, suggesties of vragen waren ook noodzakelijk. Telkens dat er een probleem, suggestie of nieuwe vraag wordt gelogd, dan wordt er een e-mail verstuurd naar een gmail adres</w:t>
-      </w:r>
-      <w:r>
-        <w:rPr>
-          <w:lang w:val="nl-NL" w:eastAsia="nl-NL"/>
-        </w:rPr>
-        <w:t xml:space="preserve"> als notificatie</w:t>
-      </w:r>
-      <w:r>
-        <w:rPr>
-          <w:lang w:val="nl-NL" w:eastAsia="nl-NL"/>
-        </w:rPr>
-        <w:t>.</w:t>
-      </w:r>
-    </w:p>
-    <w:p>
-      <w:pPr>
-        <w:rPr>
-          <w:lang w:val="nl-NL" w:eastAsia="nl-NL"/>
-        </w:rPr>
-      </w:pPr>
-    </w:p>
-    <w:p>
-      <w:pPr>
-        <w:rPr>
-          <w:lang w:val="nl-NL" w:eastAsia="nl-NL"/>
-        </w:rPr>
-      </w:pPr>
-      <w:r>
-        <w:rPr>
-          <w:lang w:val="nl-NL" w:eastAsia="nl-NL"/>
-        </w:rPr>
-        <w:t>Dit werd opgelost door gebruik te maken van SMTP (simple mail transfer protocol), waarbij het datum van loggen, type van gelogd item en titel van gelogd item in de titel van de mail staat en waarbij de uitgebreide descriptie over het gelogde item in de descriptie van de mail komt te staan.</w:t>
-      </w:r>
-    </w:p>
-    <w:p>
-      <w:pPr>
-        <w:rPr>
-          <w:lang w:val="nl-NL" w:eastAsia="nl-NL"/>
-        </w:rPr>
-      </w:pPr>
-    </w:p>
-    <w:p>
-      <w:pPr>
-        <w:pStyle w:val="Heading3"/>
-      </w:pPr>
-      <w:bookmarkStart w:id="19" w:name="_Toc9931627"/>
-      <w:r>
-        <w:t>Delen van memory</w:t>
-      </w:r>
-      <w:bookmarkEnd w:id="19"/>
-    </w:p>
-    <w:p>
-      <w:pPr>
-        <w:rPr>
           <w:lang w:eastAsia="nl-NL"/>
         </w:rPr>
-      </w:pPr>
+        <w:t xml:space="preserve">) </w:t>
+      </w:r>
       <w:r>
         <w:rPr>
           <w:lang w:eastAsia="nl-NL"/>
         </w:rPr>
-        <w:t xml:space="preserve">Tijdens het ontwikkelen van de eerste level (producer level), werd er gebruik gemaakt van enkele lijsten met ‘Game Objecten’ om zaken snel aan te passen. Door gebruik te maken van twee verschillende scripts (één voor het vullen van de UI en één om variabelen bij te houden over het game object in </w:t>
+        <w:t xml:space="preserve">en dus ook twee verschillende lijsten voor hetzelfde gameobject, </w:t>
       </w:r>
       <w:r>
         <w:rPr>
           <w:lang w:eastAsia="nl-NL"/>
         </w:rPr>
-        <w:t>het</w:t>
-      </w:r>
-      <w:r>
+        <w:t>kwamen deze lijsten vaak in conflict.</w:t>
+      </w:r>
+    </w:p>
+    <w:p>
+      <w:pPr>
         <w:rPr>
           <w:lang w:eastAsia="nl-NL"/>
         </w:rPr>
-        <w:t xml:space="preserve"> level controller</w:t>
-      </w:r>
-      <w:r>
+      </w:pPr>
+    </w:p>
+    <w:p>
+      <w:pPr>
         <w:rPr>
           <w:lang w:eastAsia="nl-NL"/>
         </w:rPr>
-        <w:t xml:space="preserve"> script</w:t>
-      </w:r>
+      </w:pPr>
       <w:r>
         <w:rPr>
           <w:lang w:eastAsia="nl-NL"/>
         </w:rPr>
-        <w:t xml:space="preserve">) </w:t>
-      </w:r>
-      <w:r>
+        <w:t>Telkens er een aanpassing gebeurde in de eerste lijst, gebeurde dit ongewenst ook in de tweede lijst.</w:t>
+      </w:r>
+    </w:p>
+    <w:p>
+      <w:pPr>
         <w:rPr>
           <w:lang w:eastAsia="nl-NL"/>
         </w:rPr>
-        <w:t xml:space="preserve">en dus ook twee verschillende lijsten voor hetzelfde gameobject, </w:t>
-      </w:r>
+      </w:pPr>
       <w:r>
         <w:rPr>
           <w:lang w:eastAsia="nl-NL"/>
         </w:rPr>
-        <w:t>kwamen deze lijsten vaak in conflict.</w:t>
-      </w:r>
-    </w:p>
-    <w:p>
-      <w:pPr>
-        <w:rPr>
-          <w:lang w:eastAsia="nl-NL"/>
-        </w:rPr>
-      </w:pPr>
-    </w:p>
-    <w:p>
-      <w:pPr>
-        <w:rPr>
-          <w:lang w:eastAsia="nl-NL"/>
-        </w:rPr>
-      </w:pPr>
-      <w:r>
-        <w:rPr>
-          <w:lang w:eastAsia="nl-NL"/>
-        </w:rPr>
-        <w:t>Telkens er een aanpassing gebeurde in de eerste lijst, gebeurde dit ongewenst ook in de tweede lijst.</w:t>
-      </w:r>
-    </w:p>
-    <w:p>
-      <w:pPr>
-        <w:rPr>
-          <w:lang w:eastAsia="nl-NL"/>
-        </w:rPr>
-      </w:pPr>
-      <w:r>
-        <w:rPr>
-          <w:lang w:eastAsia="nl-NL"/>
-        </w:rPr>
         <w:t>Dit kon snel vermeden worden door elk item uit de eerste lijst via een for-loop toe te voegen aan de tweede lijst. Zo bekomt men twee identieke lijsten, die geen memory sharen.</w:t>
       </w:r>
+    </w:p>
+    <w:p/>
+    <w:p>
       <w:r>
         <w:br w:type="page"/>
       </w:r>
@@ -7692,88 +8161,134 @@
       <w:pPr>
         <w:pStyle w:val="Heading1"/>
       </w:pPr>
-      <w:bookmarkStart w:id="20" w:name="_Toc9931628"/>
+      <w:bookmarkStart w:id="18" w:name="_Toc9931628"/>
       <w:r>
         <w:lastRenderedPageBreak/>
         <w:t>Handleiding</w:t>
       </w:r>
+      <w:bookmarkEnd w:id="18"/>
+    </w:p>
+    <w:p>
+      <w:pPr>
+        <w:pStyle w:val="Heading2"/>
+      </w:pPr>
+      <w:bookmarkStart w:id="19" w:name="_Toc9931629"/>
+      <w:r>
+        <w:t>Algemeen</w:t>
+      </w:r>
+      <w:bookmarkEnd w:id="19"/>
+    </w:p>
+    <w:p>
+      <w:pPr>
+        <w:rPr>
+          <w:lang w:val="nl-NL" w:eastAsia="nl-NL"/>
+        </w:rPr>
+      </w:pPr>
+      <w:r>
+        <w:rPr>
+          <w:lang w:val="nl-NL" w:eastAsia="nl-NL"/>
+        </w:rPr>
+        <w:t>In dit deel van de handleiding zullen vooral onderdelen aan bod komen dat in één of meerdere levels kan voorkomen.</w:t>
+      </w:r>
+    </w:p>
+    <w:p>
+      <w:pPr>
+        <w:rPr>
+          <w:lang w:val="nl-NL" w:eastAsia="nl-NL"/>
+        </w:rPr>
+      </w:pPr>
+    </w:p>
+    <w:p>
+      <w:pPr>
+        <w:rPr>
+          <w:i/>
+          <w:lang w:val="nl-NL" w:eastAsia="nl-NL"/>
+        </w:rPr>
+      </w:pPr>
+      <w:r>
+        <w:rPr>
+          <w:i/>
+          <w:lang w:val="nl-NL" w:eastAsia="nl-NL"/>
+        </w:rPr>
+        <w:t>Foto flow van het project</w:t>
+      </w:r>
+    </w:p>
+    <w:p>
+      <w:pPr>
+        <w:rPr>
+          <w:lang w:val="nl-NL" w:eastAsia="nl-NL"/>
+        </w:rPr>
+      </w:pPr>
+    </w:p>
+    <w:p>
+      <w:pPr>
+        <w:pStyle w:val="Heading3"/>
+        <w:rPr>
+          <w:sz w:val="26"/>
+          <w:szCs w:val="28"/>
+        </w:rPr>
+      </w:pPr>
+      <w:bookmarkStart w:id="20" w:name="_Toc9931630"/>
+      <w:r>
+        <w:t>UI</w:t>
+      </w:r>
       <w:bookmarkEnd w:id="20"/>
     </w:p>
     <w:p>
       <w:pPr>
-        <w:pStyle w:val="Heading2"/>
-      </w:pPr>
-      <w:bookmarkStart w:id="21" w:name="_Toc9931629"/>
-      <w:r>
-        <w:t>Algemeen</w:t>
-      </w:r>
-      <w:bookmarkEnd w:id="21"/>
-    </w:p>
-    <w:p>
-      <w:pPr>
-        <w:rPr>
-          <w:lang w:val="nl-NL" w:eastAsia="nl-NL"/>
-        </w:rPr>
-      </w:pPr>
-      <w:r>
-        <w:rPr>
-          <w:lang w:val="nl-NL" w:eastAsia="nl-NL"/>
-        </w:rPr>
-        <w:t>In dit deel van de handleiding zullen vooral onderdelen aan bod komen dat in één of meerdere levels kan voorkomen.</w:t>
-      </w:r>
-    </w:p>
-    <w:p>
-      <w:pPr>
-        <w:rPr>
-          <w:lang w:val="nl-NL" w:eastAsia="nl-NL"/>
-        </w:rPr>
-      </w:pPr>
-    </w:p>
-    <w:p>
-      <w:pPr>
-        <w:pStyle w:val="Heading3"/>
-        <w:rPr>
-          <w:sz w:val="26"/>
-          <w:szCs w:val="28"/>
-        </w:rPr>
-      </w:pPr>
-      <w:bookmarkStart w:id="22" w:name="_Toc9931630"/>
-      <w:r>
-        <w:t>UI</w:t>
-      </w:r>
-      <w:bookmarkEnd w:id="22"/>
-    </w:p>
-    <w:p>
-      <w:pPr>
-        <w:rPr>
-          <w:lang w:val="nl-NL" w:eastAsia="nl-NL"/>
-        </w:rPr>
-      </w:pPr>
-      <w:r>
-        <w:rPr>
-          <w:lang w:val="nl-NL" w:eastAsia="nl-NL"/>
-        </w:rPr>
-        <w:t>De UI zal bij vele levens in sommige elementen verschillen van andere levels. Zaken zoals geld of energie verbruik dat wordt weergegeven op de UI kan in sommige levels ook voorkomen en in andere levels ook niet.</w:t>
-      </w:r>
-    </w:p>
-    <w:p>
-      <w:pPr>
-        <w:rPr>
-          <w:lang w:val="nl-NL" w:eastAsia="nl-NL"/>
-        </w:rPr>
-      </w:pPr>
-    </w:p>
-    <w:p>
-      <w:pPr>
-        <w:rPr>
-          <w:lang w:val="nl-NL" w:eastAsia="nl-NL"/>
-        </w:rPr>
-      </w:pPr>
-      <w:r>
-        <w:rPr>
-          <w:lang w:val="nl-NL" w:eastAsia="nl-NL"/>
-        </w:rPr>
-        <w:t>Er zijn uiteraard wel zaken die wel in de UI van elke zullen terugkomen.</w:t>
+        <w:rPr>
+          <w:lang w:val="nl-NL" w:eastAsia="nl-NL"/>
+        </w:rPr>
+      </w:pPr>
+      <w:r>
+        <w:rPr>
+          <w:lang w:val="nl-NL" w:eastAsia="nl-NL"/>
+        </w:rPr>
+        <w:t>De UI zal bij vele leve</w:t>
+      </w:r>
+      <w:r>
+        <w:rPr>
+          <w:lang w:val="nl-NL" w:eastAsia="nl-NL"/>
+        </w:rPr>
+        <w:t>l</w:t>
+      </w:r>
+      <w:r>
+        <w:rPr>
+          <w:lang w:val="nl-NL" w:eastAsia="nl-NL"/>
+        </w:rPr>
+        <w:t>s in sommige elementen verschillen van andere levels. Zaken zoals geld of energie verbruik dat wordt weergegeven op de UI kan in sommige levels ook voorkomen en in andere levels ook niet.</w:t>
+      </w:r>
+    </w:p>
+    <w:p>
+      <w:pPr>
+        <w:rPr>
+          <w:lang w:val="nl-NL" w:eastAsia="nl-NL"/>
+        </w:rPr>
+      </w:pPr>
+    </w:p>
+    <w:p>
+      <w:pPr>
+        <w:rPr>
+          <w:lang w:val="nl-NL" w:eastAsia="nl-NL"/>
+        </w:rPr>
+      </w:pPr>
+      <w:r>
+        <w:rPr>
+          <w:lang w:val="nl-NL" w:eastAsia="nl-NL"/>
+        </w:rPr>
+        <w:t>Er zijn uiteraard wel zaken die wel in de UI van elke</w:t>
+      </w:r>
+      <w:r>
+        <w:rPr>
+          <w:lang w:val="nl-NL" w:eastAsia="nl-NL"/>
+        </w:rPr>
+        <w:t xml:space="preserve"> level</w:t>
+      </w:r>
+      <w:r>
+        <w:rPr>
+          <w:lang w:val="nl-NL" w:eastAsia="nl-NL"/>
+        </w:rPr>
+        <w:t xml:space="preserve"> zullen terugkomen.</w:t>
       </w:r>
     </w:p>
     <w:p>
@@ -7849,7 +8364,31 @@
         <w:rPr>
           <w:lang w:val="nl-NL" w:eastAsia="nl-NL"/>
         </w:rPr>
-        <w:t>Spelerdata: Dit onderdeel bevat de username van de speler en de score dat speler momenteel behaald heeft. Deze score is de highscore dat de speler ook kan terugvinden in de Highscores menu.</w:t>
+        <w:t xml:space="preserve">Spelerdata: Dit onderdeel bevat de </w:t>
+      </w:r>
+      <w:r>
+        <w:rPr>
+          <w:lang w:val="nl-NL" w:eastAsia="nl-NL"/>
+        </w:rPr>
+        <w:t>gebruikersnaam</w:t>
+      </w:r>
+      <w:r>
+        <w:rPr>
+          <w:lang w:val="nl-NL" w:eastAsia="nl-NL"/>
+        </w:rPr>
+        <w:t xml:space="preserve"> van de speler en de score dat speler </w:t>
+      </w:r>
+      <w:r>
+        <w:rPr>
+          <w:lang w:val="nl-NL" w:eastAsia="nl-NL"/>
+        </w:rPr>
+        <w:t>tot nu toe</w:t>
+      </w:r>
+      <w:r>
+        <w:rPr>
+          <w:lang w:val="nl-NL" w:eastAsia="nl-NL"/>
+        </w:rPr>
+        <w:t xml:space="preserve"> behaald heeft. Deze score is de highscore dat de speler ook kan terugvinden in de Highscores menu.</w:t>
       </w:r>
     </w:p>
     <w:p>
@@ -7881,14 +8420,14 @@
       <w:pPr>
         <w:pStyle w:val="Heading3"/>
       </w:pPr>
-      <w:bookmarkStart w:id="23" w:name="_Toc9931631"/>
+      <w:bookmarkStart w:id="21" w:name="_Toc9931631"/>
       <w:r>
         <w:t>Pauze</w:t>
       </w:r>
       <w:r>
         <w:t xml:space="preserve"> menu</w:t>
       </w:r>
-      <w:bookmarkEnd w:id="23"/>
+      <w:bookmarkEnd w:id="21"/>
     </w:p>
     <w:p>
       <w:pPr>
@@ -7946,11 +8485,11 @@
       <w:pPr>
         <w:pStyle w:val="Heading3"/>
       </w:pPr>
-      <w:bookmarkStart w:id="24" w:name="_Toc9931632"/>
+      <w:bookmarkStart w:id="22" w:name="_Toc9931632"/>
       <w:r>
         <w:t>Quiz &amp; Score</w:t>
       </w:r>
-      <w:bookmarkEnd w:id="24"/>
+      <w:bookmarkEnd w:id="22"/>
     </w:p>
     <w:p>
       <w:pPr>
@@ -8045,6 +8584,7 @@
         </w:rPr>
       </w:pPr>
       <w:r>
+        <w:lastRenderedPageBreak/>
         <w:br w:type="page"/>
       </w:r>
     </w:p>
@@ -8052,12 +8592,12 @@
       <w:pPr>
         <w:pStyle w:val="Heading2"/>
       </w:pPr>
-      <w:bookmarkStart w:id="25" w:name="_Toc9931633"/>
+      <w:bookmarkStart w:id="23" w:name="_Toc9931633"/>
       <w:r>
         <w:lastRenderedPageBreak/>
         <w:t>Producer level</w:t>
       </w:r>
-      <w:bookmarkEnd w:id="25"/>
+      <w:bookmarkEnd w:id="23"/>
     </w:p>
     <w:p>
       <w:pPr>
@@ -8391,12 +8931,12 @@
       <w:pPr>
         <w:pStyle w:val="Heading2"/>
       </w:pPr>
-      <w:bookmarkStart w:id="26" w:name="_Toc9931634"/>
+      <w:bookmarkStart w:id="24" w:name="_Toc9931634"/>
       <w:r>
         <w:lastRenderedPageBreak/>
         <w:t>TGO level</w:t>
       </w:r>
-      <w:bookmarkEnd w:id="26"/>
+      <w:bookmarkEnd w:id="24"/>
     </w:p>
     <w:p>
       <w:pPr>
@@ -8448,11 +8988,11 @@
       <w:pPr>
         <w:pStyle w:val="Heading3"/>
       </w:pPr>
-      <w:bookmarkStart w:id="27" w:name="_Toc9931635"/>
+      <w:bookmarkStart w:id="25" w:name="_Toc9931635"/>
       <w:r>
         <w:t>Memory</w:t>
       </w:r>
-      <w:bookmarkEnd w:id="27"/>
+      <w:bookmarkEnd w:id="25"/>
     </w:p>
     <w:p>
       <w:pPr>
@@ -8561,11 +9101,11 @@
       <w:pPr>
         <w:pStyle w:val="Heading3"/>
       </w:pPr>
-      <w:bookmarkStart w:id="28" w:name="_Toc9931636"/>
+      <w:bookmarkStart w:id="26" w:name="_Toc9931636"/>
       <w:r>
         <w:t>Breakout</w:t>
       </w:r>
-      <w:bookmarkEnd w:id="28"/>
+      <w:bookmarkEnd w:id="26"/>
     </w:p>
     <w:p>
       <w:pPr>
@@ -8688,12 +9228,12 @@
       <w:pPr>
         <w:pStyle w:val="Heading3"/>
       </w:pPr>
-      <w:bookmarkStart w:id="29" w:name="_Toc9931637"/>
+      <w:bookmarkStart w:id="27" w:name="_Toc9931637"/>
       <w:r>
         <w:lastRenderedPageBreak/>
         <w:t>Simon says</w:t>
       </w:r>
-      <w:bookmarkEnd w:id="29"/>
+      <w:bookmarkEnd w:id="27"/>
     </w:p>
     <w:p>
       <w:pPr>
@@ -8885,11 +9425,11 @@
       <w:pPr>
         <w:pStyle w:val="Heading3"/>
       </w:pPr>
-      <w:bookmarkStart w:id="30" w:name="_Toc9931638"/>
+      <w:bookmarkStart w:id="28" w:name="_Toc9931638"/>
       <w:r>
         <w:t>Mastermind</w:t>
       </w:r>
-      <w:bookmarkEnd w:id="30"/>
+      <w:bookmarkEnd w:id="28"/>
     </w:p>
     <w:p>
       <w:pPr>
@@ -9064,12 +9604,12 @@
       <w:pPr>
         <w:pStyle w:val="Heading3"/>
       </w:pPr>
-      <w:bookmarkStart w:id="31" w:name="_Toc9931639"/>
+      <w:bookmarkStart w:id="29" w:name="_Toc9931639"/>
       <w:r>
         <w:lastRenderedPageBreak/>
         <w:t>Hangman</w:t>
       </w:r>
-      <w:bookmarkEnd w:id="31"/>
+      <w:bookmarkEnd w:id="29"/>
     </w:p>
     <w:p>
       <w:pPr>
@@ -9380,11 +9920,11 @@
       <w:pPr>
         <w:pStyle w:val="Heading3"/>
       </w:pPr>
-      <w:bookmarkStart w:id="32" w:name="_Toc9931640"/>
+      <w:bookmarkStart w:id="30" w:name="_Toc9931640"/>
       <w:r>
         <w:t>Catcher</w:t>
       </w:r>
-      <w:bookmarkEnd w:id="32"/>
+      <w:bookmarkEnd w:id="30"/>
     </w:p>
     <w:p>
       <w:pPr>
@@ -9459,12 +9999,12 @@
       <w:pPr>
         <w:pStyle w:val="Heading2"/>
       </w:pPr>
-      <w:bookmarkStart w:id="33" w:name="_Toc9931641"/>
+      <w:bookmarkStart w:id="31" w:name="_Toc9931641"/>
       <w:r>
         <w:lastRenderedPageBreak/>
         <w:t>DGO level</w:t>
       </w:r>
-      <w:bookmarkEnd w:id="33"/>
+      <w:bookmarkEnd w:id="31"/>
     </w:p>
     <w:p>
       <w:pPr>
@@ -9781,12 +10321,12 @@
       <w:pPr>
         <w:pStyle w:val="Heading2"/>
       </w:pPr>
-      <w:bookmarkStart w:id="34" w:name="_Toc9931642"/>
+      <w:bookmarkStart w:id="32" w:name="_Toc9931642"/>
       <w:r>
         <w:lastRenderedPageBreak/>
         <w:t>Supplier level</w:t>
       </w:r>
-      <w:bookmarkEnd w:id="34"/>
+      <w:bookmarkEnd w:id="32"/>
     </w:p>
     <w:p>
       <w:pPr>
@@ -10021,12 +10561,12 @@
       <w:pPr>
         <w:pStyle w:val="Heading2"/>
       </w:pPr>
-      <w:bookmarkStart w:id="35" w:name="_Toc9931643"/>
+      <w:bookmarkStart w:id="33" w:name="_Toc9931643"/>
       <w:r>
         <w:lastRenderedPageBreak/>
         <w:t>Consumer level</w:t>
       </w:r>
-      <w:bookmarkEnd w:id="35"/>
+      <w:bookmarkEnd w:id="33"/>
     </w:p>
     <w:p>
       <w:pPr>
@@ -10413,12 +10953,12 @@
       <w:pPr>
         <w:pStyle w:val="Heading2"/>
       </w:pPr>
-      <w:bookmarkStart w:id="36" w:name="_Toc9931644"/>
+      <w:bookmarkStart w:id="34" w:name="_Toc9931644"/>
       <w:r>
         <w:lastRenderedPageBreak/>
         <w:t>Mecoms level</w:t>
       </w:r>
-      <w:bookmarkEnd w:id="36"/>
+      <w:bookmarkEnd w:id="34"/>
     </w:p>
     <w:p>
       <w:pPr>
@@ -10583,11 +11123,161 @@
       <w:pPr>
         <w:pStyle w:val="Heading1"/>
       </w:pPr>
-      <w:bookmarkStart w:id="37" w:name="_Toc9931645"/>
+      <w:bookmarkStart w:id="35" w:name="_Toc9931645"/>
       <w:r>
         <w:lastRenderedPageBreak/>
         <w:t>Support pagina</w:t>
       </w:r>
+      <w:bookmarkEnd w:id="35"/>
+    </w:p>
+    <w:p>
+      <w:pPr>
+        <w:rPr>
+          <w:lang w:val="nl-NL" w:eastAsia="nl-NL"/>
+        </w:rPr>
+      </w:pPr>
+      <w:r>
+        <w:rPr>
+          <w:lang w:val="nl-NL" w:eastAsia="nl-NL"/>
+        </w:rPr>
+        <w:t>De support pagina is een pagina waarin de gebruiker een review kan achterlaten aan de developers via een issue, suggestie of vraag toevoegen.</w:t>
+      </w:r>
+    </w:p>
+    <w:p>
+      <w:pPr>
+        <w:rPr>
+          <w:lang w:val="nl-NL" w:eastAsia="nl-NL"/>
+        </w:rPr>
+      </w:pPr>
+    </w:p>
+    <w:p>
+      <w:pPr>
+        <w:rPr>
+          <w:lang w:val="nl-NL" w:eastAsia="nl-NL"/>
+        </w:rPr>
+      </w:pPr>
+      <w:r>
+        <w:rPr>
+          <w:lang w:val="nl-NL" w:eastAsia="nl-NL"/>
+        </w:rPr>
+        <w:t xml:space="preserve">Deze issues, suggesties en vragen worden elks toegevoegd aan een XML bestand dat wordt opgeslagen op de globale transfer schijf in de Ferranti omgeving. </w:t>
+      </w:r>
+    </w:p>
+    <w:p>
+      <w:pPr>
+        <w:rPr>
+          <w:lang w:val="nl-NL" w:eastAsia="nl-NL"/>
+        </w:rPr>
+      </w:pPr>
+      <w:r>
+        <w:rPr>
+          <w:lang w:val="nl-NL" w:eastAsia="nl-NL"/>
+        </w:rPr>
+        <w:t>Ook zal er een e-mail verstuurd worden naar een e-mail adres dat beheerd kan worden door de developers.</w:t>
+      </w:r>
+    </w:p>
+    <w:p>
+      <w:pPr>
+        <w:rPr>
+          <w:lang w:val="nl-NL" w:eastAsia="nl-NL"/>
+        </w:rPr>
+      </w:pPr>
+      <w:r>
+        <w:rPr>
+          <w:lang w:val="nl-NL" w:eastAsia="nl-NL"/>
+        </w:rPr>
+        <w:t>In de titel van deze e-mail zal telkens vermeld worden wanneer de issue, suggestie of vraag is gelogd en als ook om wat voor type het gaat. (issue, suggestie of vraag)</w:t>
+      </w:r>
+    </w:p>
+    <w:p>
+      <w:pPr>
+        <w:rPr>
+          <w:lang w:val="nl-NL" w:eastAsia="nl-NL"/>
+        </w:rPr>
+      </w:pPr>
+    </w:p>
+    <w:p>
+      <w:pPr>
+        <w:pStyle w:val="Heading2"/>
+      </w:pPr>
+      <w:bookmarkStart w:id="36" w:name="_Toc9931646"/>
+      <w:r>
+        <w:t>Issues reporten</w:t>
+      </w:r>
+      <w:bookmarkEnd w:id="36"/>
+    </w:p>
+    <w:p>
+      <w:pPr>
+        <w:rPr>
+          <w:lang w:val="nl-NL" w:eastAsia="nl-NL"/>
+        </w:rPr>
+      </w:pPr>
+      <w:r>
+        <w:rPr>
+          <w:lang w:val="nl-NL" w:eastAsia="nl-NL"/>
+        </w:rPr>
+        <w:t>Hier kan de speler een probleem melden dat de speler tijdens het spelen van het spel heeft ondervonden.</w:t>
+      </w:r>
+    </w:p>
+    <w:p>
+      <w:pPr>
+        <w:rPr>
+          <w:lang w:val="nl-NL" w:eastAsia="nl-NL"/>
+        </w:rPr>
+      </w:pPr>
+    </w:p>
+    <w:p>
+      <w:pPr>
+        <w:rPr>
+          <w:lang w:val="nl-NL" w:eastAsia="nl-NL"/>
+        </w:rPr>
+      </w:pPr>
+      <w:r>
+        <w:rPr>
+          <w:lang w:val="nl-NL" w:eastAsia="nl-NL"/>
+        </w:rPr>
+        <w:t xml:space="preserve">Een issue bestaat uit een abstracte titel </w:t>
+      </w:r>
+      <w:r>
+        <w:rPr>
+          <w:lang w:val="nl-NL" w:eastAsia="nl-NL"/>
+        </w:rPr>
+        <w:t xml:space="preserve">dat duidelijk weergeeft wat het onderwerp van het probleem is </w:t>
+      </w:r>
+      <w:r>
+        <w:rPr>
+          <w:lang w:val="nl-NL" w:eastAsia="nl-NL"/>
+        </w:rPr>
+        <w:t>en optioneel ook een descriptie om problemen grondiger uit te leggen</w:t>
+      </w:r>
+      <w:r>
+        <w:rPr>
+          <w:lang w:val="nl-NL" w:eastAsia="nl-NL"/>
+        </w:rPr>
+        <w:t xml:space="preserve"> om een beter beeld te geven aan de developers</w:t>
+      </w:r>
+      <w:r>
+        <w:rPr>
+          <w:lang w:val="nl-NL" w:eastAsia="nl-NL"/>
+        </w:rPr>
+        <w:t>.</w:t>
+      </w:r>
+    </w:p>
+    <w:p>
+      <w:pPr>
+        <w:rPr>
+          <w:lang w:val="nl-NL" w:eastAsia="nl-NL"/>
+        </w:rPr>
+      </w:pPr>
+    </w:p>
+    <w:p>
+      <w:pPr>
+        <w:pStyle w:val="Heading2"/>
+      </w:pPr>
+      <w:bookmarkStart w:id="37" w:name="_Toc9931647"/>
+      <w:r>
+        <w:t>Suggesties maken</w:t>
+      </w:r>
       <w:bookmarkEnd w:id="37"/>
     </w:p>
     <w:p>
@@ -10600,53 +11290,46 @@
         <w:rPr>
           <w:lang w:val="nl-NL" w:eastAsia="nl-NL"/>
         </w:rPr>
-        <w:t>De support pagina is een pagina waarin de gebruiker een review kan achterlaten aan de developers via een issue, suggestie of vraag toevoegen.</w:t>
-      </w:r>
-    </w:p>
-    <w:p>
-      <w:pPr>
-        <w:rPr>
-          <w:lang w:val="nl-NL" w:eastAsia="nl-NL"/>
-        </w:rPr>
-      </w:pPr>
-    </w:p>
-    <w:p>
-      <w:pPr>
-        <w:rPr>
-          <w:lang w:val="nl-NL" w:eastAsia="nl-NL"/>
-        </w:rPr>
-      </w:pPr>
-      <w:r>
-        <w:rPr>
-          <w:lang w:val="nl-NL" w:eastAsia="nl-NL"/>
-        </w:rPr>
-        <w:t xml:space="preserve">Deze issues, suggesties en vragen worden elks toegevoegd aan een XML bestand dat wordt opgeslagen op de globale transfer schijf in de Ferranti omgeving. </w:t>
-      </w:r>
-    </w:p>
-    <w:p>
-      <w:pPr>
-        <w:rPr>
-          <w:lang w:val="nl-NL" w:eastAsia="nl-NL"/>
-        </w:rPr>
-      </w:pPr>
-      <w:r>
-        <w:rPr>
-          <w:lang w:val="nl-NL" w:eastAsia="nl-NL"/>
-        </w:rPr>
-        <w:t>Ook zal er een e-mail verstuurd worden naar een e-mail adres dat beheerd kan worden door de developers.</w:t>
-      </w:r>
-    </w:p>
-    <w:p>
-      <w:pPr>
-        <w:rPr>
-          <w:lang w:val="nl-NL" w:eastAsia="nl-NL"/>
-        </w:rPr>
-      </w:pPr>
-      <w:r>
-        <w:rPr>
-          <w:lang w:val="nl-NL" w:eastAsia="nl-NL"/>
-        </w:rPr>
-        <w:t>In de titel van deze e-mail zal telkens vermeld worden wanneer de issue, suggestie of vraag is gelogd en als ook om wat voor type het gaat. (issue, suggestie of vraag)</w:t>
+        <w:t>Hier kan de speler een suggestie maken aan de developers.</w:t>
+      </w:r>
+    </w:p>
+    <w:p>
+      <w:pPr>
+        <w:rPr>
+          <w:lang w:val="nl-NL" w:eastAsia="nl-NL"/>
+        </w:rPr>
+      </w:pPr>
+      <w:r>
+        <w:rPr>
+          <w:lang w:val="nl-NL" w:eastAsia="nl-NL"/>
+        </w:rPr>
+        <w:t>Suggesties werken op dezelfde manier als issues reporten.</w:t>
+      </w:r>
+    </w:p>
+    <w:p>
+      <w:pPr>
+        <w:rPr>
+          <w:lang w:val="nl-NL" w:eastAsia="nl-NL"/>
+        </w:rPr>
+      </w:pPr>
+    </w:p>
+    <w:p>
+      <w:pPr>
+        <w:rPr>
+          <w:lang w:val="nl-NL" w:eastAsia="nl-NL"/>
+        </w:rPr>
+      </w:pPr>
+      <w:r>
+        <w:rPr>
+          <w:lang w:val="nl-NL" w:eastAsia="nl-NL"/>
+        </w:rPr>
+        <w:t xml:space="preserve">Een suggestie bestaat, net zoals een issue, uit een abstracte titel dat duidelijk weergeeft wat er eventueel ontbreekt of op een alternatieve manier gepresenteerd kan worden, </w:t>
+      </w:r>
+      <w:r>
+        <w:rPr>
+          <w:lang w:val="nl-NL" w:eastAsia="nl-NL"/>
+        </w:rPr>
+        <w:t>en een optionele descriptie</w:t>
       </w:r>
     </w:p>
     <w:p>
@@ -10660,154 +11343,11 @@
       <w:pPr>
         <w:pStyle w:val="Heading2"/>
       </w:pPr>
-      <w:bookmarkStart w:id="38" w:name="_Toc9931646"/>
-      <w:r>
-        <w:t>Issues reporten</w:t>
+      <w:bookmarkStart w:id="38" w:name="_Toc9931648"/>
+      <w:r>
+        <w:t>Vragen toevoegen</w:t>
       </w:r>
       <w:bookmarkEnd w:id="38"/>
-    </w:p>
-    <w:p>
-      <w:pPr>
-        <w:rPr>
-          <w:lang w:val="nl-NL" w:eastAsia="nl-NL"/>
-        </w:rPr>
-      </w:pPr>
-      <w:r>
-        <w:rPr>
-          <w:lang w:val="nl-NL" w:eastAsia="nl-NL"/>
-        </w:rPr>
-        <w:t>Hier kan de speler een probleem melden dat de speler tijdens het spelen van het spel heeft ondervonden.</w:t>
-      </w:r>
-    </w:p>
-    <w:p>
-      <w:pPr>
-        <w:rPr>
-          <w:lang w:val="nl-NL" w:eastAsia="nl-NL"/>
-        </w:rPr>
-      </w:pPr>
-    </w:p>
-    <w:p>
-      <w:pPr>
-        <w:rPr>
-          <w:lang w:val="nl-NL" w:eastAsia="nl-NL"/>
-        </w:rPr>
-      </w:pPr>
-      <w:r>
-        <w:rPr>
-          <w:lang w:val="nl-NL" w:eastAsia="nl-NL"/>
-        </w:rPr>
-        <w:t xml:space="preserve">Een issue bestaat uit een abstracte titel </w:t>
-      </w:r>
-      <w:r>
-        <w:rPr>
-          <w:lang w:val="nl-NL" w:eastAsia="nl-NL"/>
-        </w:rPr>
-        <w:t xml:space="preserve">dat duidelijk weergeeft wat het onderwerp van het probleem is </w:t>
-      </w:r>
-      <w:r>
-        <w:rPr>
-          <w:lang w:val="nl-NL" w:eastAsia="nl-NL"/>
-        </w:rPr>
-        <w:t>en optioneel ook een descriptie om problemen grondiger uit te leggen</w:t>
-      </w:r>
-      <w:r>
-        <w:rPr>
-          <w:lang w:val="nl-NL" w:eastAsia="nl-NL"/>
-        </w:rPr>
-        <w:t xml:space="preserve"> om een beter beeld te geven aan de developers</w:t>
-      </w:r>
-      <w:r>
-        <w:rPr>
-          <w:lang w:val="nl-NL" w:eastAsia="nl-NL"/>
-        </w:rPr>
-        <w:t>.</w:t>
-      </w:r>
-    </w:p>
-    <w:p>
-      <w:pPr>
-        <w:rPr>
-          <w:lang w:val="nl-NL" w:eastAsia="nl-NL"/>
-        </w:rPr>
-      </w:pPr>
-    </w:p>
-    <w:p>
-      <w:pPr>
-        <w:pStyle w:val="Heading2"/>
-      </w:pPr>
-      <w:bookmarkStart w:id="39" w:name="_Toc9931647"/>
-      <w:r>
-        <w:t>Suggesties maken</w:t>
-      </w:r>
-      <w:bookmarkEnd w:id="39"/>
-    </w:p>
-    <w:p>
-      <w:pPr>
-        <w:rPr>
-          <w:lang w:val="nl-NL" w:eastAsia="nl-NL"/>
-        </w:rPr>
-      </w:pPr>
-      <w:r>
-        <w:rPr>
-          <w:lang w:val="nl-NL" w:eastAsia="nl-NL"/>
-        </w:rPr>
-        <w:t>Hier kan de speler een suggestie maken aan de developers.</w:t>
-      </w:r>
-    </w:p>
-    <w:p>
-      <w:pPr>
-        <w:rPr>
-          <w:lang w:val="nl-NL" w:eastAsia="nl-NL"/>
-        </w:rPr>
-      </w:pPr>
-      <w:r>
-        <w:rPr>
-          <w:lang w:val="nl-NL" w:eastAsia="nl-NL"/>
-        </w:rPr>
-        <w:t>Suggesties werken op dezelfde manier als issues reporten.</w:t>
-      </w:r>
-    </w:p>
-    <w:p>
-      <w:pPr>
-        <w:rPr>
-          <w:lang w:val="nl-NL" w:eastAsia="nl-NL"/>
-        </w:rPr>
-      </w:pPr>
-    </w:p>
-    <w:p>
-      <w:pPr>
-        <w:rPr>
-          <w:lang w:val="nl-NL" w:eastAsia="nl-NL"/>
-        </w:rPr>
-      </w:pPr>
-      <w:r>
-        <w:rPr>
-          <w:lang w:val="nl-NL" w:eastAsia="nl-NL"/>
-        </w:rPr>
-        <w:t xml:space="preserve">Een suggestie bestaat, net zoals een issue, uit een abstracte titel dat duidelijk weergeeft wat er eventueel ontbreekt of op een alternatieve manier gepresenteerd kan worden, </w:t>
-      </w:r>
-      <w:r>
-        <w:rPr>
-          <w:lang w:val="nl-NL" w:eastAsia="nl-NL"/>
-        </w:rPr>
-        <w:t>en een optionele descriptie</w:t>
-      </w:r>
-    </w:p>
-    <w:p>
-      <w:pPr>
-        <w:rPr>
-          <w:lang w:val="nl-NL" w:eastAsia="nl-NL"/>
-        </w:rPr>
-      </w:pPr>
-    </w:p>
-    <w:p>
-      <w:pPr>
-        <w:pStyle w:val="Heading2"/>
-      </w:pPr>
-      <w:bookmarkStart w:id="40" w:name="_Toc9931648"/>
-      <w:r>
-        <w:t>Vragen toevoegen</w:t>
-      </w:r>
-      <w:bookmarkEnd w:id="40"/>
     </w:p>
     <w:p>
       <w:pPr>
@@ -10862,12 +11402,12 @@
       <w:pPr>
         <w:pStyle w:val="Heading2"/>
       </w:pPr>
-      <w:bookmarkStart w:id="41" w:name="_Toc9931649"/>
+      <w:bookmarkStart w:id="39" w:name="_Toc9931649"/>
       <w:r>
         <w:lastRenderedPageBreak/>
         <w:t>Admin pagina</w:t>
       </w:r>
-      <w:bookmarkEnd w:id="41"/>
+      <w:bookmarkEnd w:id="39"/>
     </w:p>
     <w:p>
       <w:pPr>
@@ -10976,305 +11516,239 @@
       <w:pPr>
         <w:pStyle w:val="Heading1"/>
       </w:pPr>
-      <w:bookmarkStart w:id="42" w:name="_Toc9931650"/>
+      <w:bookmarkStart w:id="40" w:name="_Toc9931650"/>
       <w:r>
         <w:lastRenderedPageBreak/>
         <w:t>Project structuur</w:t>
       </w:r>
+      <w:bookmarkEnd w:id="40"/>
+    </w:p>
+    <w:p>
+      <w:pPr>
+        <w:pStyle w:val="Heading2"/>
+      </w:pPr>
+      <w:bookmarkStart w:id="41" w:name="_Toc9931651"/>
+      <w:r>
+        <w:t>Doc</w:t>
+      </w:r>
+      <w:bookmarkEnd w:id="41"/>
+    </w:p>
+    <w:p>
+      <w:pPr>
+        <w:pStyle w:val="Heading3"/>
+      </w:pPr>
+      <w:bookmarkStart w:id="42" w:name="_Toc9931652"/>
+      <w:r>
+        <w:t>Nieuwe documentatie</w:t>
+      </w:r>
       <w:bookmarkEnd w:id="42"/>
     </w:p>
     <w:p>
       <w:pPr>
+        <w:rPr>
+          <w:lang w:val="nl-NL" w:eastAsia="nl-NL"/>
+        </w:rPr>
+      </w:pPr>
+      <w:r>
+        <w:rPr>
+          <w:lang w:val="nl-NL" w:eastAsia="nl-NL"/>
+        </w:rPr>
+        <w:t>Deze folder bevat alle documentatie over het project d</w:t>
+      </w:r>
+      <w:r>
+        <w:rPr>
+          <w:lang w:val="nl-NL" w:eastAsia="nl-NL"/>
+        </w:rPr>
+        <w:t>at</w:t>
+      </w:r>
+      <w:r>
+        <w:rPr>
+          <w:lang w:val="nl-NL" w:eastAsia="nl-NL"/>
+        </w:rPr>
+        <w:t xml:space="preserve"> geschreven werd na aanvang van de stage.</w:t>
+      </w:r>
+    </w:p>
+    <w:p>
+      <w:pPr>
+        <w:rPr>
+          <w:lang w:val="nl-NL" w:eastAsia="nl-NL"/>
+        </w:rPr>
+      </w:pPr>
+      <w:r>
+        <w:rPr>
+          <w:lang w:val="nl-NL" w:eastAsia="nl-NL"/>
+        </w:rPr>
+        <w:t>In deze folder kan men</w:t>
+      </w:r>
+      <w:r>
+        <w:rPr>
+          <w:lang w:val="nl-NL" w:eastAsia="nl-NL"/>
+        </w:rPr>
+        <w:t xml:space="preserve"> de</w:t>
+      </w:r>
+      <w:r>
+        <w:rPr>
+          <w:lang w:val="nl-NL" w:eastAsia="nl-NL"/>
+        </w:rPr>
+        <w:t xml:space="preserve"> feedback terugvinden na het test moment met meerdere werknemers.</w:t>
+      </w:r>
+    </w:p>
+    <w:p>
+      <w:pPr>
+        <w:rPr>
+          <w:lang w:val="nl-NL" w:eastAsia="nl-NL"/>
+        </w:rPr>
+      </w:pPr>
+      <w:r>
+        <w:rPr>
+          <w:lang w:val="nl-NL" w:eastAsia="nl-NL"/>
+        </w:rPr>
+        <w:t xml:space="preserve">In dit feedback bestand kon de gebruiker een </w:t>
+      </w:r>
+      <w:r>
+        <w:rPr>
+          <w:lang w:val="nl-NL" w:eastAsia="nl-NL"/>
+        </w:rPr>
+        <w:t>score meegeven tussen één en tien voor enkele eigenschappen zoals bv. Correcte informatie, Intuitieve UI, aantal ondervonden bugs ...</w:t>
+      </w:r>
+    </w:p>
+    <w:p>
+      <w:pPr>
+        <w:rPr>
+          <w:lang w:val="nl-NL" w:eastAsia="nl-NL"/>
+        </w:rPr>
+      </w:pPr>
+      <w:r>
+        <w:rPr>
+          <w:lang w:val="nl-NL" w:eastAsia="nl-NL"/>
+        </w:rPr>
+        <w:t>Ook werd er altijd ruimte voorzien om extra feedback te bezorgen indien dit nodig zou moeten zijn.</w:t>
+      </w:r>
+    </w:p>
+    <w:p>
+      <w:pPr>
+        <w:rPr>
+          <w:lang w:val="nl-NL" w:eastAsia="nl-NL"/>
+        </w:rPr>
+      </w:pPr>
+    </w:p>
+    <w:p>
+      <w:pPr>
+        <w:rPr>
+          <w:lang w:val="nl-NL" w:eastAsia="nl-NL"/>
+        </w:rPr>
+      </w:pPr>
+      <w:r>
+        <w:rPr>
+          <w:lang w:val="nl-NL" w:eastAsia="nl-NL"/>
+        </w:rPr>
+        <w:t>In de documentatie folder kan men ook een bronnenlijst terugvinden waar de bronnen terugkomen die gebruikt werden voor bugfixing, nieuwe informatie dat in het spel verwerkt werd en zaken zoals tutorials die een grote hulp waren tijdens het ontwikkelen van enkele onderdelen van het project.</w:t>
+      </w:r>
+    </w:p>
+    <w:p>
+      <w:pPr>
+        <w:rPr>
+          <w:lang w:val="nl-NL" w:eastAsia="nl-NL"/>
+        </w:rPr>
+      </w:pPr>
+    </w:p>
+    <w:p>
+      <w:pPr>
+        <w:rPr>
+          <w:lang w:val="nl-NL" w:eastAsia="nl-NL"/>
+        </w:rPr>
+      </w:pPr>
+      <w:r>
+        <w:rPr>
+          <w:lang w:val="nl-NL" w:eastAsia="nl-NL"/>
+        </w:rPr>
+        <w:t>Er zijn ook mockups beschikbaar die gebruikt werden bij het visualiseren van ideëen voor nieuwe levels.</w:t>
+      </w:r>
+    </w:p>
+    <w:p>
+      <w:pPr>
+        <w:rPr>
+          <w:lang w:val="nl-NL" w:eastAsia="nl-NL"/>
+        </w:rPr>
+      </w:pPr>
+    </w:p>
+    <w:p>
+      <w:pPr>
+        <w:pStyle w:val="Heading3"/>
+      </w:pPr>
+      <w:bookmarkStart w:id="43" w:name="_Toc9931653"/>
+      <w:r>
+        <w:t>Originele documentatie</w:t>
+      </w:r>
+      <w:bookmarkEnd w:id="43"/>
+    </w:p>
+    <w:p>
+      <w:pPr>
+        <w:rPr>
+          <w:lang w:val="nl-NL" w:eastAsia="nl-NL"/>
+        </w:rPr>
+      </w:pPr>
+      <w:r>
+        <w:rPr>
+          <w:lang w:val="nl-NL" w:eastAsia="nl-NL"/>
+        </w:rPr>
+        <w:t xml:space="preserve">Deze folder bevat alle oude documentatie over het project dat geschreven werd voor de aanvang van de stage. </w:t>
+      </w:r>
+    </w:p>
+    <w:p>
+      <w:pPr>
+        <w:rPr>
+          <w:lang w:val="nl-NL" w:eastAsia="nl-NL"/>
+        </w:rPr>
+      </w:pPr>
+      <w:r>
+        <w:rPr>
+          <w:lang w:val="nl-NL" w:eastAsia="nl-NL"/>
+        </w:rPr>
+        <w:t>In deze folder kan men de training terugvinden die origineel aan de nieuwe trainees werd gegeven. Uit deze training komt de meeste informatie terug voor dat in het spel verwerkt werd.</w:t>
+      </w:r>
+    </w:p>
+    <w:p>
+      <w:pPr>
+        <w:rPr>
+          <w:lang w:val="nl-NL" w:eastAsia="nl-NL"/>
+        </w:rPr>
+      </w:pPr>
+      <w:r>
+        <w:rPr>
+          <w:lang w:val="nl-NL" w:eastAsia="nl-NL"/>
+        </w:rPr>
+        <w:t>Ook kan men hier een eerste handleiding terugvinden over de eerste versie van het spel en ook een handleiding over het project zelf.</w:t>
+      </w:r>
+    </w:p>
+    <w:p>
+      <w:pPr>
+        <w:rPr>
+          <w:lang w:val="nl-NL" w:eastAsia="nl-NL"/>
+        </w:rPr>
+      </w:pPr>
+      <w:bookmarkStart w:id="44" w:name="_GoBack"/>
+      <w:bookmarkEnd w:id="44"/>
+    </w:p>
+    <w:p>
+      <w:pPr>
         <w:pStyle w:val="Heading2"/>
       </w:pPr>
-      <w:bookmarkStart w:id="43" w:name="_Toc9931651"/>
-      <w:r>
-        <w:t>Doc</w:t>
-      </w:r>
-      <w:bookmarkEnd w:id="43"/>
+      <w:bookmarkStart w:id="45" w:name="_Toc9931654"/>
+      <w:r>
+        <w:t>Src</w:t>
+      </w:r>
+      <w:bookmarkEnd w:id="45"/>
     </w:p>
     <w:p>
       <w:pPr>
         <w:pStyle w:val="Heading3"/>
       </w:pPr>
-      <w:bookmarkStart w:id="44" w:name="_Toc9931652"/>
-      <w:r>
-        <w:t>Nieuwe documentatie</w:t>
-      </w:r>
-      <w:bookmarkEnd w:id="44"/>
-    </w:p>
-    <w:p>
-      <w:pPr>
-        <w:rPr>
-          <w:lang w:val="nl-NL" w:eastAsia="nl-NL"/>
-        </w:rPr>
-      </w:pPr>
-      <w:r>
-        <w:rPr>
-          <w:lang w:val="nl-NL" w:eastAsia="nl-NL"/>
-        </w:rPr>
-        <w:t>Bevat documentatie</w:t>
-      </w:r>
-      <w:r>
-        <w:rPr>
-          <w:lang w:val="nl-NL" w:eastAsia="nl-NL"/>
-        </w:rPr>
-        <w:t>,</w:t>
-      </w:r>
-      <w:r>
-        <w:rPr>
-          <w:lang w:val="nl-NL" w:eastAsia="nl-NL"/>
-        </w:rPr>
-        <w:t xml:space="preserve"> zoals:</w:t>
-      </w:r>
-    </w:p>
-    <w:p>
-      <w:pPr>
-        <w:pStyle w:val="ListParagraph"/>
-        <w:numPr>
-          <w:ilvl w:val="0"/>
-          <w:numId w:val="23"/>
-        </w:numPr>
-        <w:rPr>
-          <w:lang w:val="nl-NL" w:eastAsia="nl-NL"/>
-        </w:rPr>
-      </w:pPr>
-      <w:r>
-        <w:rPr>
-          <w:lang w:val="nl-NL" w:eastAsia="nl-NL"/>
-        </w:rPr>
-        <w:t>Feedback van de test momenten</w:t>
-      </w:r>
-    </w:p>
-    <w:p>
-      <w:pPr>
-        <w:pStyle w:val="ListParagraph"/>
-        <w:numPr>
-          <w:ilvl w:val="0"/>
-          <w:numId w:val="23"/>
-        </w:numPr>
-        <w:rPr>
-          <w:lang w:val="nl-NL" w:eastAsia="nl-NL"/>
-        </w:rPr>
-      </w:pPr>
-      <w:r>
-        <w:rPr>
-          <w:lang w:val="nl-NL" w:eastAsia="nl-NL"/>
-        </w:rPr>
-        <w:t>Verdere ideëen of uitbreidingsmogelijkheden</w:t>
-      </w:r>
-    </w:p>
-    <w:p>
-      <w:pPr>
-        <w:pStyle w:val="ListParagraph"/>
-        <w:numPr>
-          <w:ilvl w:val="0"/>
-          <w:numId w:val="23"/>
-        </w:numPr>
-        <w:rPr>
-          <w:lang w:val="nl-NL" w:eastAsia="nl-NL"/>
-        </w:rPr>
-      </w:pPr>
-      <w:r>
-        <w:rPr>
-          <w:lang w:val="nl-NL" w:eastAsia="nl-NL"/>
-        </w:rPr>
-        <w:t>Geüpdatete Nederlandse en engelse handleiding</w:t>
-      </w:r>
-    </w:p>
-    <w:p>
-      <w:pPr>
-        <w:pStyle w:val="ListParagraph"/>
-        <w:numPr>
-          <w:ilvl w:val="0"/>
-          <w:numId w:val="23"/>
-        </w:numPr>
-        <w:rPr>
-          <w:lang w:val="nl-NL" w:eastAsia="nl-NL"/>
-        </w:rPr>
-      </w:pPr>
-      <w:r>
-        <w:rPr>
-          <w:lang w:val="nl-NL" w:eastAsia="nl-NL"/>
-        </w:rPr>
-        <w:t>Mockups van alle menu’s in alle levels</w:t>
-      </w:r>
-    </w:p>
-    <w:p>
-      <w:pPr>
-        <w:pStyle w:val="ListParagraph"/>
-        <w:numPr>
-          <w:ilvl w:val="0"/>
-          <w:numId w:val="23"/>
-        </w:numPr>
-        <w:rPr>
-          <w:lang w:val="nl-NL" w:eastAsia="nl-NL"/>
-        </w:rPr>
-      </w:pPr>
-      <w:r>
-        <w:rPr>
-          <w:lang w:val="nl-NL" w:eastAsia="nl-NL"/>
-        </w:rPr>
-        <w:t>Lijst van gebruikte bronnen</w:t>
-      </w:r>
-    </w:p>
-    <w:p>
-      <w:pPr>
-        <w:pStyle w:val="Heading3"/>
-      </w:pPr>
-      <w:bookmarkStart w:id="45" w:name="_Toc9931653"/>
-      <w:r>
-        <w:t>Originele documentatie</w:t>
-      </w:r>
-      <w:bookmarkEnd w:id="45"/>
-    </w:p>
-    <w:p>
-      <w:pPr>
-        <w:rPr>
-          <w:lang w:val="nl-NL" w:eastAsia="nl-NL"/>
-        </w:rPr>
-      </w:pPr>
-      <w:r>
-        <w:rPr>
-          <w:lang w:val="nl-NL" w:eastAsia="nl-NL"/>
-        </w:rPr>
-        <w:t>Bevat documentatie over</w:t>
-      </w:r>
-      <w:r>
-        <w:rPr>
-          <w:lang w:val="nl-NL" w:eastAsia="nl-NL"/>
-        </w:rPr>
-        <w:t xml:space="preserve"> het project voor aanvang van de stage, zoals:</w:t>
-      </w:r>
-    </w:p>
-    <w:p>
-      <w:pPr>
-        <w:pStyle w:val="ListParagraph"/>
-        <w:numPr>
-          <w:ilvl w:val="0"/>
-          <w:numId w:val="28"/>
-        </w:numPr>
-        <w:rPr>
-          <w:lang w:val="nl-NL" w:eastAsia="nl-NL"/>
-        </w:rPr>
-      </w:pPr>
-      <w:r>
-        <w:rPr>
-          <w:lang w:val="nl-NL" w:eastAsia="nl-NL"/>
-        </w:rPr>
-        <w:t>(verouderde) project manual met samenvatting van oude project structuur</w:t>
-      </w:r>
-    </w:p>
-    <w:p>
-      <w:pPr>
-        <w:pStyle w:val="ListParagraph"/>
-        <w:numPr>
-          <w:ilvl w:val="0"/>
-          <w:numId w:val="28"/>
-        </w:numPr>
-        <w:rPr>
-          <w:lang w:val="nl-NL" w:eastAsia="nl-NL"/>
-        </w:rPr>
-      </w:pPr>
-      <w:r>
-        <w:rPr>
-          <w:lang w:val="nl-NL" w:eastAsia="nl-NL"/>
-        </w:rPr>
-        <w:t xml:space="preserve">(verouderde) </w:t>
-      </w:r>
-      <w:r>
-        <w:rPr>
-          <w:lang w:val="nl-NL" w:eastAsia="nl-NL"/>
-        </w:rPr>
-        <w:t>handleiding</w:t>
-      </w:r>
-      <w:r>
-        <w:rPr>
-          <w:lang w:val="nl-NL" w:eastAsia="nl-NL"/>
-        </w:rPr>
-        <w:t xml:space="preserve"> van het spel</w:t>
-      </w:r>
-    </w:p>
-    <w:p>
-      <w:pPr>
-        <w:pStyle w:val="ListParagraph"/>
-        <w:numPr>
-          <w:ilvl w:val="0"/>
-          <w:numId w:val="28"/>
-        </w:numPr>
-        <w:rPr>
-          <w:lang w:val="nl-NL" w:eastAsia="nl-NL"/>
-        </w:rPr>
-      </w:pPr>
-      <w:r>
-        <w:rPr>
-          <w:lang w:val="nl-NL" w:eastAsia="nl-NL"/>
-        </w:rPr>
-        <w:t>(verouderde) nederlandse documentatie en ideeënlijst</w:t>
-      </w:r>
-    </w:p>
-    <w:p>
-      <w:pPr>
-        <w:pStyle w:val="ListParagraph"/>
-        <w:numPr>
-          <w:ilvl w:val="0"/>
-          <w:numId w:val="28"/>
-        </w:numPr>
-        <w:rPr>
-          <w:lang w:val="nl-NL" w:eastAsia="nl-NL"/>
-        </w:rPr>
-      </w:pPr>
-      <w:r>
-        <w:rPr>
-          <w:lang w:val="nl-NL" w:eastAsia="nl-NL"/>
-        </w:rPr>
-        <w:t>Mecoms opleiding pdf’s</w:t>
-      </w:r>
-    </w:p>
-    <w:p>
-      <w:pPr>
-        <w:pStyle w:val="ListParagraph"/>
-        <w:numPr>
-          <w:ilvl w:val="0"/>
-          <w:numId w:val="28"/>
-        </w:numPr>
-        <w:rPr>
-          <w:lang w:val="nl-NL" w:eastAsia="nl-NL"/>
-        </w:rPr>
-      </w:pPr>
-      <w:r>
-        <w:rPr>
-          <w:lang w:val="nl-NL" w:eastAsia="nl-NL"/>
-        </w:rPr>
-        <w:t>Lijst van gebruikte bronnen</w:t>
-      </w:r>
-    </w:p>
-    <w:p>
-      <w:pPr>
-        <w:rPr>
-          <w:lang w:val="nl-NL" w:eastAsia="nl-NL"/>
-        </w:rPr>
-      </w:pPr>
-    </w:p>
-    <w:p>
-      <w:pPr>
-        <w:pStyle w:val="Heading2"/>
-      </w:pPr>
-      <w:bookmarkStart w:id="46" w:name="_Toc9931654"/>
-      <w:r>
-        <w:t>Src</w:t>
+      <w:bookmarkStart w:id="46" w:name="_Toc9931655"/>
+      <w:r>
+        <w:t>Mecity project</w:t>
       </w:r>
       <w:bookmarkEnd w:id="46"/>
-    </w:p>
-    <w:p>
-      <w:pPr>
-        <w:pStyle w:val="Heading3"/>
-      </w:pPr>
-      <w:bookmarkStart w:id="47" w:name="_Toc9931655"/>
-      <w:r>
-        <w:t>Mecity project</w:t>
-      </w:r>
-      <w:bookmarkEnd w:id="47"/>
     </w:p>
     <w:p>
       <w:pPr>
@@ -11621,6 +12095,7 @@
         <w:rPr>
           <w:lang w:val="nl-NL" w:eastAsia="nl-NL"/>
         </w:rPr>
+        <w:lastRenderedPageBreak/>
         <w:t xml:space="preserve">Bevat </w:t>
       </w:r>
       <w:r>
@@ -11753,7 +12228,6 @@
         <w:rPr>
           <w:lang w:val="nl-NL" w:eastAsia="nl-NL"/>
         </w:rPr>
-        <w:lastRenderedPageBreak/>
         <w:t>NuclearPowerPlant</w:t>
       </w:r>
     </w:p>
@@ -12775,7 +13249,7 @@
           <w:szCs w:val="20"/>
           <w:lang w:val="nl-NL" w:eastAsia="nl-NL"/>
         </w:rPr>
-        <w:t>Zorgt voor de problem popup</w:t>
+        <w:t>Zorgt voor de problem pop</w:t>
       </w:r>
       <w:r>
         <w:rPr>
@@ -12785,6 +13259,26 @@
           <w:szCs w:val="20"/>
           <w:lang w:val="nl-NL" w:eastAsia="nl-NL"/>
         </w:rPr>
+        <w:t>-</w:t>
+      </w:r>
+      <w:r>
+        <w:rPr>
+          <w:rFonts w:eastAsia="Times New Roman" w:cs="Arial"/>
+          <w:bCs/>
+          <w:iCs/>
+          <w:szCs w:val="20"/>
+          <w:lang w:val="nl-NL" w:eastAsia="nl-NL"/>
+        </w:rPr>
+        <w:t>up</w:t>
+      </w:r>
+      <w:r>
+        <w:rPr>
+          <w:rFonts w:eastAsia="Times New Roman" w:cs="Arial"/>
+          <w:bCs/>
+          <w:iCs/>
+          <w:szCs w:val="20"/>
+          <w:lang w:val="nl-NL" w:eastAsia="nl-NL"/>
+        </w:rPr>
         <w:t>’</w:t>
       </w:r>
       <w:r>
@@ -12805,7 +13299,27 @@
           <w:szCs w:val="20"/>
           <w:lang w:val="nl-NL" w:eastAsia="nl-NL"/>
         </w:rPr>
-        <w:t xml:space="preserve"> en voor de quiz popup’s die na een bepaald interval zullen voorkomen.</w:t>
+        <w:t xml:space="preserve"> en voor de quiz pop</w:t>
+      </w:r>
+      <w:r>
+        <w:rPr>
+          <w:rFonts w:eastAsia="Times New Roman" w:cs="Arial"/>
+          <w:bCs/>
+          <w:iCs/>
+          <w:szCs w:val="20"/>
+          <w:lang w:val="nl-NL" w:eastAsia="nl-NL"/>
+        </w:rPr>
+        <w:t>-</w:t>
+      </w:r>
+      <w:r>
+        <w:rPr>
+          <w:rFonts w:eastAsia="Times New Roman" w:cs="Arial"/>
+          <w:bCs/>
+          <w:iCs/>
+          <w:szCs w:val="20"/>
+          <w:lang w:val="nl-NL" w:eastAsia="nl-NL"/>
+        </w:rPr>
+        <w:t>up’s die na een bepaald interval zullen voorkomen.</w:t>
       </w:r>
     </w:p>
     <w:p>
@@ -14966,7 +15480,27 @@
           <w:szCs w:val="20"/>
           <w:lang w:val="nl-NL" w:eastAsia="nl-NL"/>
         </w:rPr>
-        <w:t>Zorgt voor de quiz en contract popups (en hun functionaliteit) die na een bepaald interval zullen verschijnen.</w:t>
+        <w:t>Zorgt voor de quiz en contract pop</w:t>
+      </w:r>
+      <w:r>
+        <w:rPr>
+          <w:rFonts w:eastAsia="Times New Roman" w:cs="Arial"/>
+          <w:bCs/>
+          <w:iCs/>
+          <w:szCs w:val="20"/>
+          <w:lang w:val="nl-NL" w:eastAsia="nl-NL"/>
+        </w:rPr>
+        <w:t>-</w:t>
+      </w:r>
+      <w:r>
+        <w:rPr>
+          <w:rFonts w:eastAsia="Times New Roman" w:cs="Arial"/>
+          <w:bCs/>
+          <w:iCs/>
+          <w:szCs w:val="20"/>
+          <w:lang w:val="nl-NL" w:eastAsia="nl-NL"/>
+        </w:rPr>
+        <w:t>ups (en hun functionaliteit) die na een bepaald interval zullen verschijnen.</w:t>
       </w:r>
     </w:p>
     <w:p>
@@ -15397,7 +15931,27 @@
           <w:szCs w:val="20"/>
           <w:lang w:val="nl-NL" w:eastAsia="nl-NL"/>
         </w:rPr>
-        <w:t>Zorgt voor de quiz en invoice popups dat de speler na een bepaald interval zal ontvangen.</w:t>
+        <w:t>Zorgt voor de quiz en invoice pop</w:t>
+      </w:r>
+      <w:r>
+        <w:rPr>
+          <w:rFonts w:eastAsia="Times New Roman" w:cs="Arial"/>
+          <w:bCs/>
+          <w:iCs/>
+          <w:szCs w:val="20"/>
+          <w:lang w:val="nl-NL" w:eastAsia="nl-NL"/>
+        </w:rPr>
+        <w:t>-</w:t>
+      </w:r>
+      <w:r>
+        <w:rPr>
+          <w:rFonts w:eastAsia="Times New Roman" w:cs="Arial"/>
+          <w:bCs/>
+          <w:iCs/>
+          <w:szCs w:val="20"/>
+          <w:lang w:val="nl-NL" w:eastAsia="nl-NL"/>
+        </w:rPr>
+        <w:t>ups dat de speler na een bepaald interval zal ontvangen.</w:t>
       </w:r>
     </w:p>
     <w:p>
@@ -15617,7 +16171,27 @@
           <w:szCs w:val="20"/>
           <w:lang w:val="nl-NL" w:eastAsia="nl-NL"/>
         </w:rPr>
-        <w:t>Zorgt voor functionaliteit om een vraag toe te voegen via de support pagina</w:t>
+        <w:t>Zorgt voor functionaliteit om een vraag toe te voegen</w:t>
+      </w:r>
+      <w:r>
+        <w:rPr>
+          <w:rFonts w:eastAsia="Times New Roman" w:cs="Arial"/>
+          <w:bCs/>
+          <w:iCs/>
+          <w:szCs w:val="20"/>
+          <w:lang w:val="nl-NL" w:eastAsia="nl-NL"/>
+        </w:rPr>
+        <w:t xml:space="preserve"> aan een XML bestand</w:t>
+      </w:r>
+      <w:r>
+        <w:rPr>
+          <w:rFonts w:eastAsia="Times New Roman" w:cs="Arial"/>
+          <w:bCs/>
+          <w:iCs/>
+          <w:szCs w:val="20"/>
+          <w:lang w:val="nl-NL" w:eastAsia="nl-NL"/>
+        </w:rPr>
+        <w:t xml:space="preserve"> via de support pagina</w:t>
       </w:r>
     </w:p>
     <w:p>
@@ -15672,7 +16246,27 @@
           <w:szCs w:val="20"/>
           <w:lang w:val="nl-NL" w:eastAsia="nl-NL"/>
         </w:rPr>
-        <w:t>Zorgt voor functionaliteit om een vraag toe te voegen via de support pagina</w:t>
+        <w:t>Zorgt voor functionaliteit om een vraag toe te voegen</w:t>
+      </w:r>
+      <w:r>
+        <w:rPr>
+          <w:rFonts w:eastAsia="Times New Roman" w:cs="Arial"/>
+          <w:bCs/>
+          <w:iCs/>
+          <w:szCs w:val="20"/>
+          <w:lang w:val="nl-NL" w:eastAsia="nl-NL"/>
+        </w:rPr>
+        <w:t xml:space="preserve"> aan een XML bestand</w:t>
+      </w:r>
+      <w:r>
+        <w:rPr>
+          <w:rFonts w:eastAsia="Times New Roman" w:cs="Arial"/>
+          <w:bCs/>
+          <w:iCs/>
+          <w:szCs w:val="20"/>
+          <w:lang w:val="nl-NL" w:eastAsia="nl-NL"/>
+        </w:rPr>
+        <w:t xml:space="preserve"> via de support pagina</w:t>
       </w:r>
     </w:p>
     <w:p>
@@ -15727,7 +16321,27 @@
           <w:szCs w:val="20"/>
           <w:lang w:val="nl-NL" w:eastAsia="nl-NL"/>
         </w:rPr>
-        <w:t>Zorgt voor de functionaliteit om een vraag toe te voegen via de support pagina</w:t>
+        <w:t>Zorgt voor de functionaliteit om een vraag toe te voegen</w:t>
+      </w:r>
+      <w:r>
+        <w:rPr>
+          <w:rFonts w:eastAsia="Times New Roman" w:cs="Arial"/>
+          <w:bCs/>
+          <w:iCs/>
+          <w:szCs w:val="20"/>
+          <w:lang w:val="nl-NL" w:eastAsia="nl-NL"/>
+        </w:rPr>
+        <w:t xml:space="preserve"> aan een XML bestand</w:t>
+      </w:r>
+      <w:r>
+        <w:rPr>
+          <w:rFonts w:eastAsia="Times New Roman" w:cs="Arial"/>
+          <w:bCs/>
+          <w:iCs/>
+          <w:szCs w:val="20"/>
+          <w:lang w:val="nl-NL" w:eastAsia="nl-NL"/>
+        </w:rPr>
+        <w:t xml:space="preserve"> via de support pagina</w:t>
       </w:r>
     </w:p>
     <w:p>
@@ -15782,7 +16396,37 @@
           <w:szCs w:val="20"/>
           <w:lang w:val="nl-NL" w:eastAsia="nl-NL"/>
         </w:rPr>
-        <w:t>Zet alle canvassen uit bij aanvang van de support pagina, zodat er geen overlap is met inputfields.</w:t>
+        <w:t>In tegenstelling tot de meeste levels, waarbij canvassen onzichtbaar worden gemaakt, z</w:t>
+      </w:r>
+      <w:r>
+        <w:rPr>
+          <w:rFonts w:eastAsia="Times New Roman" w:cs="Arial"/>
+          <w:bCs/>
+          <w:iCs/>
+          <w:szCs w:val="20"/>
+          <w:lang w:val="nl-NL" w:eastAsia="nl-NL"/>
+        </w:rPr>
+        <w:t>et</w:t>
+      </w:r>
+      <w:r>
+        <w:rPr>
+          <w:rFonts w:eastAsia="Times New Roman" w:cs="Arial"/>
+          <w:bCs/>
+          <w:iCs/>
+          <w:szCs w:val="20"/>
+          <w:lang w:val="nl-NL" w:eastAsia="nl-NL"/>
+        </w:rPr>
+        <w:t xml:space="preserve"> dit script</w:t>
+      </w:r>
+      <w:r>
+        <w:rPr>
+          <w:rFonts w:eastAsia="Times New Roman" w:cs="Arial"/>
+          <w:bCs/>
+          <w:iCs/>
+          <w:szCs w:val="20"/>
+          <w:lang w:val="nl-NL" w:eastAsia="nl-NL"/>
+        </w:rPr>
+        <w:t xml:space="preserve"> alle canvassen uit bij aanvang van de support pagina, zodat er geen overlap is met inputfields.</w:t>
       </w:r>
     </w:p>
     <w:p>
@@ -16755,6 +17399,7 @@
           <w:szCs w:val="28"/>
           <w:lang w:val="nl-NL" w:eastAsia="nl-NL"/>
         </w:rPr>
+        <w:lastRenderedPageBreak/>
         <w:t>/mastermind</w:t>
       </w:r>
       <w:r>
@@ -16887,7 +17532,6 @@
           <w:szCs w:val="20"/>
           <w:lang w:val="nl-NL" w:eastAsia="nl-NL"/>
         </w:rPr>
-        <w:lastRenderedPageBreak/>
         <w:t>Zorgt voor de drag functionaliteit van de kleuren.</w:t>
       </w:r>
     </w:p>
@@ -18189,6 +18833,7 @@
           <w:szCs w:val="28"/>
           <w:lang w:val="nl-NL" w:eastAsia="nl-NL"/>
         </w:rPr>
+        <w:lastRenderedPageBreak/>
         <w:t>EndOfGame.cs</w:t>
       </w:r>
     </w:p>
@@ -18266,7 +18911,6 @@
           <w:szCs w:val="20"/>
           <w:lang w:val="nl-NL" w:eastAsia="nl-NL"/>
         </w:rPr>
-        <w:lastRenderedPageBreak/>
         <w:t>Nieuw highscoreController</w:t>
       </w:r>
       <w:r>
@@ -18679,22 +19323,22 @@
           <w:sz w:val="22"/>
         </w:rPr>
       </w:pPr>
-      <w:bookmarkStart w:id="48" w:name="_Toc9931656"/>
+      <w:bookmarkStart w:id="47" w:name="_Toc9931656"/>
       <w:r>
         <w:lastRenderedPageBreak/>
         <w:t>How to’s</w:t>
       </w:r>
+      <w:bookmarkEnd w:id="47"/>
+    </w:p>
+    <w:p>
+      <w:pPr>
+        <w:pStyle w:val="Heading2"/>
+      </w:pPr>
+      <w:bookmarkStart w:id="48" w:name="_Toc9931657"/>
+      <w:r>
+        <w:t>Vragen toevoegen of aanpassen</w:t>
+      </w:r>
       <w:bookmarkEnd w:id="48"/>
-    </w:p>
-    <w:p>
-      <w:pPr>
-        <w:pStyle w:val="Heading2"/>
-      </w:pPr>
-      <w:bookmarkStart w:id="49" w:name="_Toc9931657"/>
-      <w:r>
-        <w:t>Vragen toevoegen of aanpassen</w:t>
-      </w:r>
-      <w:bookmarkEnd w:id="49"/>
     </w:p>
     <w:p>
       <w:pPr>
@@ -18725,12 +19369,131 @@
     </w:p>
     <w:p>
       <w:pPr>
+        <w:rPr>
+          <w:i/>
+          <w:lang w:val="nl-NL" w:eastAsia="nl-NL"/>
+        </w:rPr>
+      </w:pPr>
+      <w:r>
+        <w:rPr>
+          <w:i/>
+          <w:lang w:val="nl-NL" w:eastAsia="nl-NL"/>
+        </w:rPr>
+        <w:t>Foto van de support pagina</w:t>
+      </w:r>
+    </w:p>
+    <w:p>
+      <w:pPr>
+        <w:rPr>
+          <w:lang w:val="nl-NL" w:eastAsia="nl-NL"/>
+        </w:rPr>
+      </w:pPr>
+    </w:p>
+    <w:p>
+      <w:pPr>
+        <w:rPr>
+          <w:lang w:val="nl-NL" w:eastAsia="nl-NL"/>
+        </w:rPr>
+      </w:pPr>
+      <w:r>
+        <w:rPr>
+          <w:lang w:val="nl-NL" w:eastAsia="nl-NL"/>
+        </w:rPr>
+        <w:t>Ook kunnen er vragen manueel aan de bestand toegevoegd worden, maar dit valt ten zeerste af te raden. De XML structuur moet bij elke vraag overgenomen worden. Indien er hier een fout word gemaakt, dan zal het bestaand hoogstwaarschijnlijk niet meer werken en kan het spel de vragen niet meer laden.</w:t>
+      </w:r>
+    </w:p>
+    <w:p>
+      <w:pPr>
         <w:pStyle w:val="Heading2"/>
       </w:pPr>
-      <w:bookmarkStart w:id="50" w:name="_Toc9931658"/>
+      <w:bookmarkStart w:id="49" w:name="_Toc9931658"/>
       <w:r>
         <w:t>Variabelen aanpassen</w:t>
       </w:r>
+      <w:bookmarkEnd w:id="49"/>
+    </w:p>
+    <w:p>
+      <w:pPr>
+        <w:rPr>
+          <w:lang w:val="nl-NL" w:eastAsia="nl-NL"/>
+        </w:rPr>
+      </w:pPr>
+      <w:r>
+        <w:rPr>
+          <w:lang w:val="nl-NL" w:eastAsia="nl-NL"/>
+        </w:rPr>
+        <w:t xml:space="preserve">Indien er variabelen in scripts </w:t>
+      </w:r>
+      <w:r>
+        <w:rPr>
+          <w:lang w:val="nl-NL" w:eastAsia="nl-NL"/>
+        </w:rPr>
+        <w:t>publiek zijn</w:t>
+      </w:r>
+      <w:r>
+        <w:rPr>
+          <w:lang w:val="nl-NL" w:eastAsia="nl-NL"/>
+        </w:rPr>
+        <w:t>, dan kunnen deze snel aangepast worden in de Unity Inspector. De variabelen kan men vinden in het script waarop het object is geplaatst.</w:t>
+      </w:r>
+    </w:p>
+    <w:p>
+      <w:pPr>
+        <w:rPr>
+          <w:lang w:val="nl-NL" w:eastAsia="nl-NL"/>
+        </w:rPr>
+      </w:pPr>
+    </w:p>
+    <w:p>
+      <w:pPr>
+        <w:rPr>
+          <w:i/>
+          <w:lang w:val="nl-NL" w:eastAsia="nl-NL"/>
+        </w:rPr>
+      </w:pPr>
+      <w:r>
+        <w:rPr>
+          <w:i/>
+          <w:lang w:val="nl-NL" w:eastAsia="nl-NL"/>
+        </w:rPr>
+        <w:t>Foto van inspector</w:t>
+      </w:r>
+    </w:p>
+    <w:p>
+      <w:pPr>
+        <w:rPr>
+          <w:lang w:val="nl-NL" w:eastAsia="nl-NL"/>
+        </w:rPr>
+      </w:pPr>
+    </w:p>
+    <w:p>
+      <w:pPr>
+        <w:rPr>
+          <w:lang w:val="nl-NL" w:eastAsia="nl-NL"/>
+        </w:rPr>
+      </w:pPr>
+      <w:r>
+        <w:rPr>
+          <w:lang w:val="nl-NL" w:eastAsia="nl-NL"/>
+        </w:rPr>
+        <w:t>Een andere manier om variabelen aan te passen is de waardes van de variabelen aanpassen in het script zelf.</w:t>
+      </w:r>
+    </w:p>
+    <w:p>
+      <w:pPr>
+        <w:rPr>
+          <w:lang w:val="nl-NL" w:eastAsia="nl-NL"/>
+        </w:rPr>
+      </w:pPr>
+    </w:p>
+    <w:p>
+      <w:pPr>
+        <w:pStyle w:val="Heading2"/>
+      </w:pPr>
+      <w:bookmarkStart w:id="50" w:name="_Toc9931659"/>
+      <w:r>
+        <w:t>Levels toevoegen</w:t>
+      </w:r>
       <w:bookmarkEnd w:id="50"/>
     </w:p>
     <w:p>
@@ -18743,56 +19506,6 @@
         <w:rPr>
           <w:lang w:val="nl-NL" w:eastAsia="nl-NL"/>
         </w:rPr>
-        <w:t>Indien er variabelen in scripts op publiek, dan kunnen deze snel aangepast worden in de Unity Inspector. De variabelen kan men vinden in het script waarop het object is geplaatst.</w:t>
-      </w:r>
-    </w:p>
-    <w:p>
-      <w:pPr>
-        <w:rPr>
-          <w:lang w:val="nl-NL" w:eastAsia="nl-NL"/>
-        </w:rPr>
-      </w:pPr>
-    </w:p>
-    <w:p>
-      <w:pPr>
-        <w:rPr>
-          <w:lang w:val="nl-NL" w:eastAsia="nl-NL"/>
-        </w:rPr>
-      </w:pPr>
-      <w:r>
-        <w:rPr>
-          <w:lang w:val="nl-NL" w:eastAsia="nl-NL"/>
-        </w:rPr>
-        <w:t>Een andere manier om variabelen aan te passen is de waardes van de variabelen aanpassen in het script zelf.</w:t>
-      </w:r>
-    </w:p>
-    <w:p>
-      <w:pPr>
-        <w:rPr>
-          <w:lang w:val="nl-NL" w:eastAsia="nl-NL"/>
-        </w:rPr>
-      </w:pPr>
-    </w:p>
-    <w:p>
-      <w:pPr>
-        <w:pStyle w:val="Heading2"/>
-      </w:pPr>
-      <w:bookmarkStart w:id="51" w:name="_Toc9931659"/>
-      <w:r>
-        <w:t>Levels toevoegen</w:t>
-      </w:r>
-      <w:bookmarkEnd w:id="51"/>
-    </w:p>
-    <w:p>
-      <w:pPr>
-        <w:rPr>
-          <w:lang w:val="nl-NL" w:eastAsia="nl-NL"/>
-        </w:rPr>
-      </w:pPr>
-      <w:r>
-        <w:rPr>
-          <w:lang w:val="nl-NL" w:eastAsia="nl-NL"/>
-        </w:rPr>
         <w:t>Levels kan men snel toevoegen door de template level te kopiëren en in de gekopiëerde level alle aanpassingen te maken die nodig zijn voor de nieuwe level.</w:t>
       </w:r>
     </w:p>
@@ -18855,21 +19568,27 @@
         <w:t>de nieuwe methode gekoppeld worden van het QuitGame.cs script, dat men kan terugvinden op de Main Camera van de Levels scene.</w:t>
       </w:r>
     </w:p>
-    <w:p>
-      <w:pPr>
-        <w:rPr>
-          <w:lang w:val="nl-NL" w:eastAsia="nl-NL"/>
-        </w:rPr>
-      </w:pPr>
-    </w:p>
-    <w:p>
-      <w:pPr>
-        <w:pStyle w:val="Heading2"/>
-        <w:numPr>
-          <w:ilvl w:val="0"/>
-          <w:numId w:val="0"/>
-        </w:numPr>
-      </w:pPr>
+    <w:p/>
+    <w:p>
+      <w:pPr>
+        <w:pStyle w:val="Heading3"/>
+      </w:pPr>
+      <w:r>
+        <w:t>Introductie toevoegen</w:t>
+      </w:r>
+    </w:p>
+    <w:p>
+      <w:r>
+        <w:t>Bij elke level hoort ook een introductie om de speler een idee te geven van wat de speler kan verwachten tijdens de level.</w:t>
+      </w:r>
+    </w:p>
+    <w:p>
+      <w:r>
+        <w:t>Introducties kunnen snel toegevoegd worden door de</w:t>
+      </w:r>
+      <w:r>
+        <w:t>zelfde opmaak te gebruiken als de andere introductie bestanden die men kan terugvinden in de resources map van het project.</w:t>
+      </w:r>
       <w:r>
         <w:br w:type="page"/>
       </w:r>
@@ -18878,7 +19597,7 @@
       <w:pPr>
         <w:pStyle w:val="Heading1"/>
       </w:pPr>
-      <w:bookmarkStart w:id="52" w:name="_Toc9931660"/>
+      <w:bookmarkStart w:id="51" w:name="_Toc9931660"/>
       <w:r>
         <w:lastRenderedPageBreak/>
         <w:t>Uitbreiding</w:t>
@@ -18886,6 +19605,66 @@
       <w:r>
         <w:t>s mogelijkheden</w:t>
       </w:r>
+      <w:bookmarkEnd w:id="51"/>
+    </w:p>
+    <w:p>
+      <w:pPr>
+        <w:rPr>
+          <w:lang w:val="nl-NL" w:eastAsia="nl-NL"/>
+        </w:rPr>
+      </w:pPr>
+      <w:r>
+        <w:rPr>
+          <w:lang w:val="nl-NL" w:eastAsia="nl-NL"/>
+        </w:rPr>
+        <w:t>Het spel bevat nog mogelijkheden voor uitbreiding</w:t>
+      </w:r>
+      <w:r>
+        <w:rPr>
+          <w:lang w:val="nl-NL" w:eastAsia="nl-NL"/>
+        </w:rPr>
+        <w:t>. Zoals eerder vermeld kunnen er snel nieuwe levels toegevoegd worden of kan de huidige functionalit</w:t>
+      </w:r>
+      <w:r>
+        <w:rPr>
+          <w:lang w:val="nl-NL" w:eastAsia="nl-NL"/>
+        </w:rPr>
+        <w:t>ei</w:t>
+      </w:r>
+      <w:r>
+        <w:rPr>
+          <w:lang w:val="nl-NL" w:eastAsia="nl-NL"/>
+        </w:rPr>
+        <w:t>t</w:t>
+      </w:r>
+      <w:r>
+        <w:rPr>
+          <w:lang w:val="nl-NL" w:eastAsia="nl-NL"/>
+        </w:rPr>
+        <w:t xml:space="preserve"> op verschillende manieren</w:t>
+      </w:r>
+      <w:r>
+        <w:rPr>
+          <w:lang w:val="nl-NL" w:eastAsia="nl-NL"/>
+        </w:rPr>
+        <w:t xml:space="preserve"> verbeterd worden.</w:t>
+      </w:r>
+    </w:p>
+    <w:p>
+      <w:pPr>
+        <w:rPr>
+          <w:lang w:val="nl-NL" w:eastAsia="nl-NL"/>
+        </w:rPr>
+      </w:pPr>
+    </w:p>
+    <w:p>
+      <w:pPr>
+        <w:pStyle w:val="Heading2"/>
+      </w:pPr>
+      <w:bookmarkStart w:id="52" w:name="_Toc9931661"/>
+      <w:r>
+        <w:t>Support pagina</w:t>
+      </w:r>
       <w:bookmarkEnd w:id="52"/>
     </w:p>
     <w:p>
@@ -18898,543 +19677,228 @@
         <w:rPr>
           <w:lang w:val="nl-NL" w:eastAsia="nl-NL"/>
         </w:rPr>
-        <w:t>Het spel bevat nog mogelijkheden voor uitbreiding</w:t>
-      </w:r>
-      <w:r>
-        <w:rPr>
-          <w:lang w:val="nl-NL" w:eastAsia="nl-NL"/>
-        </w:rPr>
-        <w:t>. Zoals eerder vermeld kunnen er snel nieuwe levels toegevoegd worden of kan de huidige functionalit</w:t>
-      </w:r>
-      <w:r>
-        <w:rPr>
-          <w:lang w:val="nl-NL" w:eastAsia="nl-NL"/>
-        </w:rPr>
-        <w:t>ei</w:t>
-      </w:r>
-      <w:r>
-        <w:rPr>
-          <w:lang w:val="nl-NL" w:eastAsia="nl-NL"/>
-        </w:rPr>
+        <w:t xml:space="preserve">De functionaliteit van de </w:t>
+      </w:r>
+      <w:r>
+        <w:rPr>
+          <w:lang w:val="nl-NL" w:eastAsia="nl-NL"/>
+        </w:rPr>
+        <w:t>support en de admin pagina kan zeker en vast nog uitgebreid worden.</w:t>
+      </w:r>
+    </w:p>
+    <w:p>
+      <w:pPr>
+        <w:rPr>
+          <w:lang w:val="nl-NL" w:eastAsia="nl-NL"/>
+        </w:rPr>
+      </w:pPr>
+      <w:r>
+        <w:rPr>
+          <w:lang w:val="nl-NL" w:eastAsia="nl-NL"/>
+        </w:rPr>
+        <w:t>Momenteel worden de vragen die de gebruiker toevoegd, zonder confirmatie toegevoegd aan het vragen bestand.</w:t>
+      </w:r>
+    </w:p>
+    <w:p>
+      <w:pPr>
+        <w:rPr>
+          <w:lang w:val="nl-NL" w:eastAsia="nl-NL"/>
+        </w:rPr>
+      </w:pPr>
+      <w:r>
+        <w:rPr>
+          <w:lang w:val="nl-NL" w:eastAsia="nl-NL"/>
+        </w:rPr>
+        <w:t>Dit zou uitgebreid kunnen worden door ze op de admin pagina eerst te confirmeren en pas daarna toe te voegen aan het vragen bestand.</w:t>
+      </w:r>
+    </w:p>
+    <w:p/>
+    <w:p>
+      <w:pPr>
+        <w:pStyle w:val="Heading2"/>
+      </w:pPr>
+      <w:bookmarkStart w:id="53" w:name="_Toc9931662"/>
+      <w:r>
+        <w:t>Highscores</w:t>
+      </w:r>
+      <w:bookmarkEnd w:id="53"/>
+    </w:p>
+    <w:p>
+      <w:pPr>
+        <w:rPr>
+          <w:lang w:val="nl-NL" w:eastAsia="nl-NL"/>
+        </w:rPr>
+      </w:pPr>
+      <w:r>
+        <w:rPr>
+          <w:lang w:val="nl-NL" w:eastAsia="nl-NL"/>
+        </w:rPr>
+        <w:t>Ook de highscores zouden eventueel een aanpassing kunnen gebruiken.</w:t>
+      </w:r>
+    </w:p>
+    <w:p>
+      <w:pPr>
+        <w:rPr>
+          <w:lang w:val="nl-NL" w:eastAsia="nl-NL"/>
+        </w:rPr>
+      </w:pPr>
+      <w:r>
+        <w:rPr>
+          <w:lang w:val="nl-NL" w:eastAsia="nl-NL"/>
+        </w:rPr>
+        <w:t>Momenteel wordt er enkel gecheckt of de de username, die na de login pagina opgeslagen wordt.</w:t>
+      </w:r>
+    </w:p>
+    <w:p>
+      <w:pPr>
+        <w:rPr>
+          <w:lang w:val="nl-NL" w:eastAsia="nl-NL"/>
+        </w:rPr>
+      </w:pPr>
+      <w:r>
+        <w:rPr>
+          <w:lang w:val="nl-NL" w:eastAsia="nl-NL"/>
+        </w:rPr>
+        <w:t>Dit is natuurlijk niet ideaal, want als er twee personen met dezelfde naam het spel spelen, wordt enkel de highscore van de persoon met de hoogste highscore.</w:t>
+      </w:r>
+    </w:p>
+    <w:p>
+      <w:pPr>
+        <w:rPr>
+          <w:lang w:val="nl-NL" w:eastAsia="nl-NL"/>
+        </w:rPr>
+      </w:pPr>
+      <w:r>
+        <w:rPr>
+          <w:lang w:val="nl-NL" w:eastAsia="nl-NL"/>
+        </w:rPr>
+        <w:t>Twee personen die dezelfde username ingeven, hebben dus geen afzonderlijke highscore.</w:t>
+      </w:r>
+    </w:p>
+    <w:p>
+      <w:pPr>
+        <w:rPr>
+          <w:lang w:val="nl-NL" w:eastAsia="nl-NL"/>
+        </w:rPr>
+      </w:pPr>
+    </w:p>
+    <w:p>
+      <w:pPr>
+        <w:rPr>
+          <w:lang w:val="nl-NL" w:eastAsia="nl-NL"/>
+        </w:rPr>
+      </w:pPr>
+      <w:r>
+        <w:rPr>
+          <w:lang w:val="nl-NL" w:eastAsia="nl-NL"/>
+        </w:rPr>
+        <w:t>Door eventueel ook gebruik te maken van een paswoord, kunnen deze gebruikers zichzelf wel onderscheiden.</w:t>
+      </w:r>
+    </w:p>
+    <w:p>
+      <w:pPr>
+        <w:rPr>
+          <w:lang w:val="nl-NL" w:eastAsia="nl-NL"/>
+        </w:rPr>
+      </w:pPr>
+    </w:p>
+    <w:p>
+      <w:pPr>
+        <w:pStyle w:val="Heading2"/>
+      </w:pPr>
+      <w:bookmarkStart w:id="54" w:name="_Toc9931663"/>
+      <w:r>
+        <w:t>Encryptie &amp; decryp</w:t>
+      </w:r>
+      <w:r>
         <w:t>t</w:t>
       </w:r>
       <w:r>
-        <w:rPr>
-          <w:lang w:val="nl-NL" w:eastAsia="nl-NL"/>
-        </w:rPr>
-        <w:t xml:space="preserve"> op verschillende manieren</w:t>
-      </w:r>
-      <w:r>
-        <w:rPr>
-          <w:lang w:val="nl-NL" w:eastAsia="nl-NL"/>
-        </w:rPr>
-        <w:t xml:space="preserve"> verbeterd worden.</w:t>
-      </w:r>
-    </w:p>
-    <w:p>
-      <w:pPr>
-        <w:rPr>
-          <w:lang w:val="nl-NL" w:eastAsia="nl-NL"/>
-        </w:rPr>
-      </w:pPr>
-    </w:p>
-    <w:p>
-      <w:pPr>
-        <w:pStyle w:val="Heading2"/>
-      </w:pPr>
-      <w:bookmarkStart w:id="53" w:name="_Toc9931661"/>
-      <w:r>
-        <w:t>Support pagina</w:t>
-      </w:r>
-      <w:bookmarkEnd w:id="53"/>
-    </w:p>
-    <w:p>
-      <w:pPr>
-        <w:rPr>
-          <w:lang w:val="nl-NL" w:eastAsia="nl-NL"/>
-        </w:rPr>
-      </w:pPr>
-      <w:r>
-        <w:rPr>
-          <w:lang w:val="nl-NL" w:eastAsia="nl-NL"/>
-        </w:rPr>
-        <w:t xml:space="preserve">De functionaliteit van de </w:t>
-      </w:r>
-      <w:r>
-        <w:rPr>
-          <w:lang w:val="nl-NL" w:eastAsia="nl-NL"/>
-        </w:rPr>
-        <w:t>support en de admin pagina kan zeker en vast nog uitgebreid worden.</w:t>
-      </w:r>
-    </w:p>
-    <w:p>
-      <w:pPr>
-        <w:rPr>
-          <w:lang w:val="nl-NL" w:eastAsia="nl-NL"/>
-        </w:rPr>
-      </w:pPr>
-      <w:r>
-        <w:rPr>
-          <w:lang w:val="nl-NL" w:eastAsia="nl-NL"/>
-        </w:rPr>
-        <w:t>Momenteel worden de vragen die de gebruiker toevoegd, zonder confirmatie toegevoegd aan het vragen bestand.</w:t>
-      </w:r>
-    </w:p>
-    <w:p>
-      <w:pPr>
-        <w:rPr>
-          <w:lang w:val="nl-NL" w:eastAsia="nl-NL"/>
-        </w:rPr>
-      </w:pPr>
-      <w:r>
-        <w:rPr>
-          <w:lang w:val="nl-NL" w:eastAsia="nl-NL"/>
-        </w:rPr>
-        <w:t>Dit zou uitgebreid kunnen worden door ze op de admin pagina eerst te confirmeren en pas daarna toe te voegen aan het vragen bestand.</w:t>
+        <w:t>ie</w:t>
+      </w:r>
+      <w:bookmarkEnd w:id="54"/>
+    </w:p>
+    <w:p>
+      <w:r>
+        <w:t>Doordat de huidige item bestanden (highscores, reports, suggesties, vragen ...) niet geëncrypteerd worden</w:t>
+      </w:r>
+      <w:r>
+        <w:t xml:space="preserve"> opgeslaan</w:t>
+      </w:r>
+      <w:r>
+        <w:t xml:space="preserve">, lopen deze bestand risico op ongewenste aanpassingen </w:t>
+      </w:r>
+      <w:r>
+        <w:t xml:space="preserve">en lezingen </w:t>
+      </w:r>
+      <w:r>
+        <w:t>van buitenaf.</w:t>
       </w:r>
     </w:p>
     <w:p/>
     <w:p>
-      <w:pPr>
-        <w:pStyle w:val="Heading2"/>
-      </w:pPr>
-      <w:bookmarkStart w:id="54" w:name="_Toc9931662"/>
-      <w:r>
-        <w:t>Highscores</w:t>
-      </w:r>
-      <w:bookmarkEnd w:id="54"/>
-    </w:p>
-    <w:p>
-      <w:pPr>
-        <w:rPr>
-          <w:lang w:val="nl-NL" w:eastAsia="nl-NL"/>
-        </w:rPr>
-      </w:pPr>
-      <w:r>
-        <w:rPr>
-          <w:lang w:val="nl-NL" w:eastAsia="nl-NL"/>
-        </w:rPr>
-        <w:t>Ook de highscores zouden eventueel een aanpassing kunnen gebruiken.</w:t>
-      </w:r>
-    </w:p>
-    <w:p>
-      <w:pPr>
-        <w:rPr>
-          <w:lang w:val="nl-NL" w:eastAsia="nl-NL"/>
-        </w:rPr>
-      </w:pPr>
-      <w:r>
-        <w:rPr>
-          <w:lang w:val="nl-NL" w:eastAsia="nl-NL"/>
-        </w:rPr>
-        <w:t>Momenteel wordt er enkel gecheckt of de de username, die na de login pagina opgeslagen wordt.</w:t>
-      </w:r>
-    </w:p>
-    <w:p>
-      <w:pPr>
-        <w:rPr>
-          <w:lang w:val="nl-NL" w:eastAsia="nl-NL"/>
-        </w:rPr>
-      </w:pPr>
-      <w:r>
-        <w:rPr>
-          <w:lang w:val="nl-NL" w:eastAsia="nl-NL"/>
-        </w:rPr>
-        <w:t>Dit is natuurlijk niet ideaal, want als er twee personen met dezelfde naam het spel spelen, wordt enkel de highscore van de persoon met de hoogste highscore.</w:t>
-      </w:r>
-    </w:p>
-    <w:p>
-      <w:pPr>
-        <w:rPr>
-          <w:lang w:val="nl-NL" w:eastAsia="nl-NL"/>
-        </w:rPr>
-      </w:pPr>
-      <w:r>
-        <w:rPr>
-          <w:lang w:val="nl-NL" w:eastAsia="nl-NL"/>
-        </w:rPr>
-        <w:t>Twee personen die dezelfde username ingeven, hebben dus geen afzonderlijke highscore.</w:t>
-      </w:r>
-    </w:p>
-    <w:p>
-      <w:pPr>
-        <w:rPr>
-          <w:lang w:val="nl-NL" w:eastAsia="nl-NL"/>
-        </w:rPr>
-      </w:pPr>
-    </w:p>
-    <w:p>
-      <w:pPr>
-        <w:rPr>
-          <w:lang w:val="nl-NL" w:eastAsia="nl-NL"/>
-        </w:rPr>
-      </w:pPr>
-      <w:r>
-        <w:rPr>
-          <w:lang w:val="nl-NL" w:eastAsia="nl-NL"/>
-        </w:rPr>
-        <w:t>Door eventueel ook gebruik te maken van een paswoord, kunnen deze gebruikers zichzelf wel onderscheiden.</w:t>
-      </w:r>
-    </w:p>
-    <w:p>
-      <w:pPr>
-        <w:rPr>
-          <w:lang w:val="nl-NL" w:eastAsia="nl-NL"/>
-        </w:rPr>
-      </w:pPr>
-    </w:p>
-    <w:p>
-      <w:pPr>
-        <w:pStyle w:val="Heading2"/>
-      </w:pPr>
-      <w:bookmarkStart w:id="55" w:name="_Toc9931663"/>
-      <w:r>
-        <w:t>Encryptie &amp; decryp</w:t>
-      </w:r>
-      <w:r>
-        <w:t>t</w:t>
-      </w:r>
-      <w:r>
-        <w:t>ie</w:t>
-      </w:r>
-      <w:bookmarkEnd w:id="55"/>
-    </w:p>
-    <w:p>
-      <w:r>
-        <w:t>Doordat de huidige item bestanden (highscores, reports, suggesties, vragen ...) niet geëncrypteerd worden</w:t>
-      </w:r>
-      <w:r>
-        <w:t xml:space="preserve">, lopen deze bestand risico op ongewenste aanpassingen </w:t>
-      </w:r>
-      <w:r>
-        <w:t xml:space="preserve">en lezingen </w:t>
-      </w:r>
-      <w:r>
-        <w:t>van buitenaf.</w:t>
+      <w:r>
+        <w:t xml:space="preserve">Highscores die usernames en scores bevatten kunnen snel </w:t>
+      </w:r>
+      <w:r>
+        <w:t>aangepast of bekeken worden</w:t>
+      </w:r>
+      <w:r>
+        <w:t xml:space="preserve"> door </w:t>
+      </w:r>
+      <w:r>
+        <w:t xml:space="preserve">andere </w:t>
+      </w:r>
+      <w:r>
+        <w:t>gebruikers.</w:t>
       </w:r>
     </w:p>
     <w:p/>
     <w:p>
       <w:r>
-        <w:t>Highscores die usernames en scores bevatten kunnen snel gelezen worden door gebruikers.</w:t>
+        <w:t xml:space="preserve">Vragen kunnen potentiëel </w:t>
+      </w:r>
+      <w:r>
+        <w:t xml:space="preserve">gewijzigd worden zodat ze </w:t>
+      </w:r>
+      <w:r>
+        <w:t xml:space="preserve">allemaal foutive antwoorden bevatten, waardoor de speler </w:t>
+      </w:r>
+      <w:r>
+        <w:t xml:space="preserve">ook </w:t>
+      </w:r>
+      <w:r>
+        <w:t>foutive informatie krijgt aangeleerd.</w:t>
       </w:r>
     </w:p>
     <w:p/>
     <w:p>
       <w:r>
-        <w:t>Vragen kunnen potentiëel allemaal foutive antwoorden bevatten, waardoor de speler foutive informatie krijgt aangeleerd.</w:t>
-      </w:r>
-    </w:p>
-    <w:p/>
-    <w:p>
-      <w:r>
         <w:t xml:space="preserve">Een mogelijke oplossing zou zijn om een vorm van encryptie te gebruiken, waardoor </w:t>
       </w:r>
       <w:r>
         <w:t xml:space="preserve">ongewenste aanpassingen door </w:t>
       </w:r>
       <w:r>
-        <w:t>gebruikers vermeden kunnen worden.</w:t>
+        <w:t>gebruikers vermeden k</w:t>
+      </w:r>
+      <w:r>
+        <w:t>unnen</w:t>
+      </w:r>
+      <w:r>
+        <w:t xml:space="preserve"> worden.</w:t>
       </w:r>
       <w:r>
         <w:br w:type="page"/>
       </w:r>
     </w:p>
     <w:p>
-      <w:pPr>
-        <w:pStyle w:val="Heading1"/>
-      </w:pPr>
-      <w:bookmarkStart w:id="56" w:name="_Toc9931664"/>
       <w:r>
         <w:lastRenderedPageBreak/>
-        <w:t>Bijlagen</w:t>
-      </w:r>
-      <w:bookmarkEnd w:id="56"/>
-    </w:p>
-    <w:p>
-      <w:pPr>
-        <w:pStyle w:val="Heading2"/>
-      </w:pPr>
-      <w:bookmarkStart w:id="57" w:name="_Toc9931665"/>
-      <w:r>
-        <w:t>TGO level</w:t>
-      </w:r>
-      <w:bookmarkEnd w:id="57"/>
-    </w:p>
-    <w:p>
-      <w:pPr>
-        <w:pStyle w:val="Heading3"/>
-      </w:pPr>
-      <w:bookmarkStart w:id="58" w:name="_Toc9931666"/>
-      <w:r>
-        <w:t>Memory minigame</w:t>
-      </w:r>
-      <w:bookmarkEnd w:id="58"/>
-    </w:p>
-    <w:p>
-      <w:pPr>
-        <w:pStyle w:val="Heading4"/>
-      </w:pPr>
-      <w:r>
-        <w:t>Start</w:t>
-      </w:r>
-    </w:p>
-    <w:p>
-      <w:pPr>
-        <w:pStyle w:val="Heading4"/>
-      </w:pPr>
-      <w:r>
-        <w:t>Midden</w:t>
-      </w:r>
-    </w:p>
-    <w:p>
-      <w:pPr>
-        <w:pStyle w:val="Heading4"/>
-      </w:pPr>
-      <w:r>
-        <w:t>Einde</w:t>
-      </w:r>
-    </w:p>
-    <w:p>
-      <w:pPr>
-        <w:pStyle w:val="Heading3"/>
-      </w:pPr>
-      <w:bookmarkStart w:id="59" w:name="_Toc9931667"/>
-      <w:r>
-        <w:t>Breakout minigame</w:t>
-      </w:r>
-      <w:bookmarkEnd w:id="59"/>
-    </w:p>
-    <w:p>
-      <w:pPr>
-        <w:pStyle w:val="Heading4"/>
-      </w:pPr>
-      <w:r>
-        <w:t>Start</w:t>
-      </w:r>
-    </w:p>
-    <w:p>
-      <w:pPr>
-        <w:pStyle w:val="Heading4"/>
-      </w:pPr>
-      <w:r>
-        <w:t>Midden</w:t>
-      </w:r>
-    </w:p>
-    <w:p>
-      <w:pPr>
-        <w:pStyle w:val="Heading4"/>
-      </w:pPr>
-      <w:r>
-        <w:t>Einde</w:t>
-      </w:r>
-    </w:p>
-    <w:p>
-      <w:pPr>
-        <w:pStyle w:val="Heading3"/>
-      </w:pPr>
-      <w:bookmarkStart w:id="60" w:name="_Toc9931668"/>
-      <w:r>
-        <w:t>Simon says minigame</w:t>
-      </w:r>
-      <w:bookmarkEnd w:id="60"/>
-    </w:p>
-    <w:p>
-      <w:pPr>
-        <w:pStyle w:val="Heading4"/>
-      </w:pPr>
-      <w:r>
-        <w:t>Start</w:t>
-      </w:r>
-    </w:p>
-    <w:p>
-      <w:pPr>
-        <w:pStyle w:val="Heading3"/>
-      </w:pPr>
-      <w:bookmarkStart w:id="61" w:name="_Toc9931669"/>
-      <w:r>
-        <w:t>Mastermind minigame</w:t>
-      </w:r>
-      <w:bookmarkEnd w:id="61"/>
-    </w:p>
-    <w:p>
-      <w:pPr>
-        <w:pStyle w:val="Heading4"/>
-      </w:pPr>
-      <w:r>
-        <w:t>Start</w:t>
-      </w:r>
-    </w:p>
-    <w:p>
-      <w:pPr>
-        <w:pStyle w:val="Heading4"/>
-      </w:pPr>
-      <w:r>
-        <w:t>Midden</w:t>
-      </w:r>
-    </w:p>
-    <w:p>
-      <w:pPr>
-        <w:pStyle w:val="Heading4"/>
-      </w:pPr>
-      <w:r>
-        <w:t>Einde</w:t>
-      </w:r>
-    </w:p>
-    <w:p>
-      <w:pPr>
-        <w:pStyle w:val="Heading3"/>
-      </w:pPr>
-      <w:bookmarkStart w:id="62" w:name="_Toc9931670"/>
-      <w:r>
-        <w:t>Hangman minigame</w:t>
-      </w:r>
-      <w:bookmarkEnd w:id="62"/>
-    </w:p>
-    <w:p>
-      <w:pPr>
-        <w:pStyle w:val="Heading4"/>
-      </w:pPr>
-      <w:r>
-        <w:t>Start</w:t>
-      </w:r>
-    </w:p>
-    <w:p>
-      <w:pPr>
-        <w:pStyle w:val="Heading4"/>
-      </w:pPr>
-      <w:r>
-        <w:t>Midden</w:t>
-      </w:r>
-    </w:p>
-    <w:p>
-      <w:pPr>
-        <w:pStyle w:val="Heading4"/>
-      </w:pPr>
-      <w:r>
-        <w:t>Einde</w:t>
-      </w:r>
-    </w:p>
-    <w:p>
-      <w:pPr>
-        <w:pStyle w:val="Heading3"/>
-      </w:pPr>
-      <w:bookmarkStart w:id="63" w:name="_Toc9931671"/>
-      <w:r>
-        <w:t>Catcher minigame</w:t>
-      </w:r>
-      <w:bookmarkEnd w:id="63"/>
-    </w:p>
-    <w:p>
-      <w:pPr>
-        <w:pStyle w:val="Heading4"/>
-      </w:pPr>
-      <w:r>
-        <w:t>Start</w:t>
-      </w:r>
-    </w:p>
-    <w:p>
-      <w:pPr>
-        <w:pStyle w:val="Heading4"/>
-      </w:pPr>
-      <w:r>
-        <w:t>Midden</w:t>
-      </w:r>
-    </w:p>
-    <w:p>
-      <w:pPr>
-        <w:pStyle w:val="Heading4"/>
-      </w:pPr>
-      <w:r>
-        <w:t>Einde</w:t>
-      </w:r>
-    </w:p>
-    <w:p>
-      <w:pPr>
-        <w:pStyle w:val="Heading2"/>
-        <w:rPr>
-          <w:kern w:val="32"/>
-          <w:sz w:val="28"/>
-          <w:szCs w:val="26"/>
-        </w:rPr>
-      </w:pPr>
-      <w:bookmarkStart w:id="64" w:name="_Toc9931672"/>
-      <w:r>
-        <w:t>How to’s</w:t>
-      </w:r>
-      <w:bookmarkEnd w:id="64"/>
-    </w:p>
-    <w:p>
-      <w:pPr>
-        <w:pStyle w:val="Heading3"/>
-        <w:rPr>
-          <w:kern w:val="32"/>
-          <w:sz w:val="28"/>
-        </w:rPr>
-      </w:pPr>
-      <w:bookmarkStart w:id="65" w:name="_Toc9931673"/>
-      <w:r>
-        <w:t>Voorbeeld v</w:t>
-      </w:r>
-      <w:r>
-        <w:t>ragen toevoegen of aanpassen</w:t>
-      </w:r>
-      <w:bookmarkEnd w:id="65"/>
-    </w:p>
-    <w:p>
-      <w:pPr>
-        <w:pStyle w:val="Heading3"/>
-        <w:rPr>
-          <w:kern w:val="32"/>
-          <w:sz w:val="28"/>
-        </w:rPr>
-      </w:pPr>
-      <w:bookmarkStart w:id="66" w:name="_Toc9931674"/>
-      <w:r>
-        <w:t>Voorbeled v</w:t>
-      </w:r>
-      <w:r>
-        <w:t>ariabelen aanpassen</w:t>
-      </w:r>
-      <w:bookmarkEnd w:id="66"/>
-    </w:p>
-    <w:p>
-      <w:pPr>
-        <w:pStyle w:val="Heading3"/>
-        <w:rPr>
-          <w:kern w:val="32"/>
-          <w:sz w:val="28"/>
-        </w:rPr>
-      </w:pPr>
-      <w:bookmarkStart w:id="67" w:name="_Toc9931675"/>
-      <w:r>
-        <w:t xml:space="preserve">Voorbeeld </w:t>
-      </w:r>
-      <w:r>
-        <w:t>Levels toevoegen</w:t>
-      </w:r>
-      <w:bookmarkEnd w:id="67"/>
-    </w:p>
-    <w:p>
-      <w:pPr>
-        <w:spacing w:after="160" w:line="259" w:lineRule="auto"/>
-        <w:rPr>
-          <w:rFonts w:eastAsia="Times New Roman" w:cs="Arial"/>
-          <w:b/>
-          <w:bCs/>
-          <w:kern w:val="32"/>
-          <w:sz w:val="28"/>
-          <w:szCs w:val="26"/>
-          <w:lang w:val="nl-NL" w:eastAsia="nl-NL"/>
-        </w:rPr>
-      </w:pPr>
-    </w:p>
-    <w:p>
-      <w:r>
         <w:br w:type="page"/>
       </w:r>
     </w:p>
-    <w:bookmarkStart w:id="68" w:name="_Toc9931676" w:displacedByCustomXml="next"/>
+    <w:bookmarkStart w:id="55" w:name="_Toc9931676" w:displacedByCustomXml="next"/>
     <w:sdt>
       <w:sdtPr>
         <w:rPr>
@@ -19460,7 +19924,7 @@
           <w:r>
             <w:t>Bibliography</w:t>
           </w:r>
-          <w:bookmarkEnd w:id="68"/>
+          <w:bookmarkEnd w:id="55"/>
         </w:p>
         <w:sdt>
           <w:sdtPr>
@@ -20810,25 +21274,6 @@
     <w:p>
       <w:r>
         <w:continuationSeparator/>
-      </w:r>
-    </w:p>
-  </w:footnote>
-  <w:footnote w:id="1">
-    <w:p>
-      <w:pPr>
-        <w:pStyle w:val="FootnoteText"/>
-        <w:rPr>
-          <w:lang w:val="nl-BE"/>
-        </w:rPr>
-      </w:pPr>
-      <w:r>
-        <w:rPr>
-          <w:rStyle w:val="FootnoteReference"/>
-        </w:rPr>
-        <w:footnoteRef/>
-      </w:r>
-      <w:r>
-        <w:t xml:space="preserve"> Door gebruik te maken van een scrollview en een grid kunnen er snel nieuwe levels worden toegevoegd aan deze menu.</w:t>
       </w:r>
     </w:p>
   </w:footnote>
@@ -25884,7 +26329,7 @@
 </file>
 
 <file path=customXml/itemProps4.xml><?xml version="1.0" encoding="utf-8"?>
-<ds:datastoreItem xmlns:ds="http://schemas.openxmlformats.org/officeDocument/2006/customXml" ds:itemID="{4B8E115A-48BC-4C33-A738-8AFAD5E1A64C}">
+<ds:datastoreItem xmlns:ds="http://schemas.openxmlformats.org/officeDocument/2006/customXml" ds:itemID="{54F8272C-03DE-4A1E-8F71-9132BC2F1BB5}">
   <ds:schemaRefs>
     <ds:schemaRef ds:uri="http://schemas.openxmlformats.org/officeDocument/2006/bibliography"/>
   </ds:schemaRefs>

</xml_diff>

<commit_message>
added pictures to scriptie
</commit_message>
<xml_diff>
--- a/Scriptie/Scriptie.docx
+++ b/Scriptie/Scriptie.docx
@@ -532,7 +532,13 @@
         <w:spacing w:after="160" w:line="259" w:lineRule="auto"/>
       </w:pPr>
       <w:r>
-        <w:t xml:space="preserve">Alvorens zou ik graag iedereen bedanken die mij geholpen heeft bij het verwezelijken van het uiteindelijke resultaat van het project. </w:t>
+        <w:t xml:space="preserve">Alvorens zou ik graag iedereen bedanken die mij geholpen heeft bij het verwezelijken van het uiteindelijke resultaat van </w:t>
+      </w:r>
+      <w:r>
+        <w:t>dit</w:t>
+      </w:r>
+      <w:r>
+        <w:t xml:space="preserve"> project. </w:t>
       </w:r>
     </w:p>
     <w:p>
@@ -565,7 +571,13 @@
         <w:spacing w:after="160" w:line="259" w:lineRule="auto"/>
       </w:pPr>
       <w:r>
-        <w:t>Voor andere technische vragen of kennis vragen of extra begeleiding kon ik steeds terecht bij Thomas De Witte.</w:t>
+        <w:t xml:space="preserve">Voor andere </w:t>
+      </w:r>
+      <w:r>
+        <w:t>kennis, technische vragen</w:t>
+      </w:r>
+      <w:r>
+        <w:t xml:space="preserve"> of extra begeleiding kon ik steeds terecht bij Thomas De Witte.</w:t>
       </w:r>
     </w:p>
     <w:p>
@@ -681,12 +693,112 @@
     <w:p/>
     <w:p>
       <w:pPr>
+        <w:keepNext/>
         <w:jc w:val="center"/>
+      </w:pPr>
+      <w:r>
         <w:rPr>
           <w:i/>
+          <w:noProof/>
+        </w:rPr>
+        <w:drawing>
+          <wp:inline distT="0" distB="0" distL="0" distR="0">
+            <wp:extent cx="3352800" cy="2343150"/>
+            <wp:effectExtent l="0" t="0" r="0" b="0"/>
+            <wp:docPr id="1" name="Picture 1"/>
+            <wp:cNvGraphicFramePr>
+              <a:graphicFrameLocks xmlns:a="http://schemas.openxmlformats.org/drawingml/2006/main" noChangeAspect="1"/>
+            </wp:cNvGraphicFramePr>
+            <a:graphic xmlns:a="http://schemas.openxmlformats.org/drawingml/2006/main">
+              <a:graphicData uri="http://schemas.openxmlformats.org/drawingml/2006/picture">
+                <pic:pic xmlns:pic="http://schemas.openxmlformats.org/drawingml/2006/picture">
+                  <pic:nvPicPr>
+                    <pic:cNvPr id="0" name="Picture 1"/>
+                    <pic:cNvPicPr>
+                      <a:picLocks noChangeAspect="1" noChangeArrowheads="1"/>
+                    </pic:cNvPicPr>
+                  </pic:nvPicPr>
+                  <pic:blipFill>
+                    <a:blip r:embed="rId15">
+                      <a:extLst>
+                        <a:ext uri="{28A0092B-C50C-407E-A947-70E740481C1C}">
+                          <a14:useLocalDpi xmlns:a14="http://schemas.microsoft.com/office/drawing/2010/main" val="0"/>
+                        </a:ext>
+                      </a:extLst>
+                    </a:blip>
+                    <a:srcRect/>
+                    <a:stretch>
+                      <a:fillRect/>
+                    </a:stretch>
+                  </pic:blipFill>
+                  <pic:spPr bwMode="auto">
+                    <a:xfrm>
+                      <a:off x="0" y="0"/>
+                      <a:ext cx="3352800" cy="2343150"/>
+                    </a:xfrm>
+                    <a:prstGeom prst="rect">
+                      <a:avLst/>
+                    </a:prstGeom>
+                    <a:noFill/>
+                    <a:ln>
+                      <a:noFill/>
+                    </a:ln>
+                  </pic:spPr>
+                </pic:pic>
+              </a:graphicData>
+            </a:graphic>
+          </wp:inline>
+        </w:drawing>
+      </w:r>
+    </w:p>
+    <w:p>
+      <w:pPr>
+        <w:pStyle w:val="Caption"/>
+        <w:jc w:val="center"/>
+        <w:rPr>
+          <w:i w:val="0"/>
+        </w:rPr>
+      </w:pPr>
+      <w:r>
+        <w:t xml:space="preserve">Figuur </w:t>
+      </w:r>
+      <w:r>
+        <w:fldChar w:fldCharType="begin"/>
+      </w:r>
+      <w:r>
+        <w:instrText xml:space="preserve"> SEQ Figuur \* ARABIC </w:instrText>
+      </w:r>
+      <w:r>
+        <w:fldChar w:fldCharType="separate"/>
+      </w:r>
+      <w:r>
+        <w:rPr>
+          <w:noProof/>
+        </w:rPr>
+        <w:t>1</w:t>
+      </w:r>
+      <w:r>
+        <w:fldChar w:fldCharType="end"/>
+      </w:r>
+      <w:r>
+        <w:t xml:space="preserve"> - logo Mecity</w:t>
+      </w:r>
+    </w:p>
+    <w:p>
+      <w:pPr>
+        <w:jc w:val="center"/>
+        <w:rPr>
+          <w:i/>
+        </w:rPr>
+      </w:pPr>
+    </w:p>
+    <w:p>
+      <w:pPr>
+        <w:rPr>
+          <w:i/>
         </w:rPr>
         <w:sectPr>
-          <w:footerReference w:type="default" r:id="rId15"/>
+          <w:footerReference w:type="default" r:id="rId16"/>
           <w:pgSz w:w="11906" w:h="16838"/>
           <w:pgMar w:top="2098" w:right="1418" w:bottom="1418" w:left="1418" w:header="709" w:footer="709" w:gutter="0"/>
           <w:pgNumType w:start="1"/>
@@ -694,12 +806,6 @@
           <w:docGrid w:linePitch="360"/>
         </w:sectPr>
       </w:pPr>
-      <w:r>
-        <w:rPr>
-          <w:i/>
-        </w:rPr>
-        <w:t>Logo MeCity</w:t>
-      </w:r>
     </w:p>
     <w:p>
       <w:pPr>
@@ -6795,7 +6901,31 @@
         <w:rPr>
           <w:lang w:val="nl-NL" w:eastAsia="nl-NL"/>
         </w:rPr>
-        <w:t>De Megan Introductie is een korte introductie dat een korte uitleg g</w:t>
+        <w:t>De Megan Introductie is een korte introductie</w:t>
+      </w:r>
+      <w:r>
+        <w:rPr>
+          <w:lang w:val="nl-NL" w:eastAsia="nl-NL"/>
+        </w:rPr>
+        <w:t xml:space="preserve"> dat gegeven wordt door Megan, de mascotte van het spel.</w:t>
+      </w:r>
+      <w:r>
+        <w:rPr>
+          <w:lang w:val="nl-NL" w:eastAsia="nl-NL"/>
+        </w:rPr>
+        <w:t xml:space="preserve"> </w:t>
+      </w:r>
+      <w:r>
+        <w:rPr>
+          <w:lang w:val="nl-NL" w:eastAsia="nl-NL"/>
+        </w:rPr>
+        <w:t>Megan geeft in deze introductie</w:t>
+      </w:r>
+      <w:r>
+        <w:rPr>
+          <w:lang w:val="nl-NL" w:eastAsia="nl-NL"/>
+        </w:rPr>
+        <w:t xml:space="preserve"> een korte uitleg g</w:t>
       </w:r>
       <w:r>
         <w:rPr>
@@ -6843,21 +6973,110 @@
         <w:rPr>
           <w:lang w:val="nl-NL" w:eastAsia="nl-NL"/>
         </w:rPr>
-        <w:t xml:space="preserve"> uitleg gegeven over hoe men de camera kon besturen om door de stad van het spel te navigeren.</w:t>
-      </w:r>
-    </w:p>
-    <w:p>
-      <w:pPr>
-        <w:rPr>
-          <w:lang w:val="nl-NL" w:eastAsia="nl-NL"/>
-        </w:rPr>
-      </w:pPr>
+        <w:t xml:space="preserve"> uitleg gegeven over hoe men de camera kon besturen om door de stad van het spel te navigeren</w:t>
+      </w:r>
+      <w:r>
+        <w:rPr>
+          <w:lang w:val="nl-NL" w:eastAsia="nl-NL"/>
+        </w:rPr>
+        <w:t>.</w:t>
+      </w:r>
+    </w:p>
+    <w:p>
+      <w:pPr>
+        <w:keepNext/>
+        <w:jc w:val="center"/>
+      </w:pPr>
+      <w:r>
+        <w:rPr>
+          <w:noProof/>
+        </w:rPr>
+        <w:drawing>
+          <wp:inline distT="0" distB="0" distL="0" distR="0">
+            <wp:extent cx="981075" cy="981075"/>
+            <wp:effectExtent l="0" t="0" r="9525" b="0"/>
+            <wp:docPr id="3" name="Picture 3"/>
+            <wp:cNvGraphicFramePr>
+              <a:graphicFrameLocks xmlns:a="http://schemas.openxmlformats.org/drawingml/2006/main" noChangeAspect="1"/>
+            </wp:cNvGraphicFramePr>
+            <a:graphic xmlns:a="http://schemas.openxmlformats.org/drawingml/2006/main">
+              <a:graphicData uri="http://schemas.openxmlformats.org/drawingml/2006/picture">
+                <pic:pic xmlns:pic="http://schemas.openxmlformats.org/drawingml/2006/picture">
+                  <pic:nvPicPr>
+                    <pic:cNvPr id="0" name="Picture 3"/>
+                    <pic:cNvPicPr>
+                      <a:picLocks noChangeAspect="1" noChangeArrowheads="1"/>
+                    </pic:cNvPicPr>
+                  </pic:nvPicPr>
+                  <pic:blipFill>
+                    <a:blip r:embed="rId17" cstate="print">
+                      <a:extLst>
+                        <a:ext uri="{28A0092B-C50C-407E-A947-70E740481C1C}">
+                          <a14:useLocalDpi xmlns:a14="http://schemas.microsoft.com/office/drawing/2010/main" val="0"/>
+                        </a:ext>
+                      </a:extLst>
+                    </a:blip>
+                    <a:srcRect/>
+                    <a:stretch>
+                      <a:fillRect/>
+                    </a:stretch>
+                  </pic:blipFill>
+                  <pic:spPr bwMode="auto">
+                    <a:xfrm>
+                      <a:off x="0" y="0"/>
+                      <a:ext cx="981075" cy="981075"/>
+                    </a:xfrm>
+                    <a:prstGeom prst="rect">
+                      <a:avLst/>
+                    </a:prstGeom>
+                    <a:noFill/>
+                    <a:ln>
+                      <a:noFill/>
+                    </a:ln>
+                  </pic:spPr>
+                </pic:pic>
+              </a:graphicData>
+            </a:graphic>
+          </wp:inline>
+        </w:drawing>
+      </w:r>
+    </w:p>
+    <w:p>
+      <w:pPr>
+        <w:pStyle w:val="Caption"/>
+        <w:jc w:val="center"/>
+      </w:pPr>
+      <w:r>
+        <w:t xml:space="preserve">Figuur </w:t>
+      </w:r>
+      <w:r>
+        <w:fldChar w:fldCharType="begin"/>
+      </w:r>
+      <w:r>
+        <w:instrText xml:space="preserve"> SEQ Figuur \* ARABIC </w:instrText>
+      </w:r>
+      <w:r>
+        <w:fldChar w:fldCharType="separate"/>
+      </w:r>
+      <w:r>
+        <w:rPr>
+          <w:noProof/>
+        </w:rPr>
+        <w:t>2</w:t>
+      </w:r>
+      <w:r>
+        <w:fldChar w:fldCharType="end"/>
+      </w:r>
+      <w:r>
+        <w:t xml:space="preserve"> - Megan</w:t>
+      </w:r>
     </w:p>
     <w:p>
       <w:pPr>
         <w:pStyle w:val="Heading3"/>
       </w:pPr>
       <w:r>
+        <w:lastRenderedPageBreak/>
         <w:t>Spel introductie</w:t>
       </w:r>
     </w:p>
@@ -7272,20 +7491,6 @@
       <w:r>
         <w:t>.</w:t>
       </w:r>
-    </w:p>
-    <w:p>
-      <w:pPr>
-        <w:spacing w:after="160" w:line="259" w:lineRule="auto"/>
-        <w:rPr>
-          <w:rFonts w:eastAsia="Times New Roman" w:cs="Arial"/>
-          <w:b/>
-          <w:bCs/>
-          <w:kern w:val="32"/>
-          <w:sz w:val="28"/>
-          <w:szCs w:val="26"/>
-          <w:lang w:val="nl-NL" w:eastAsia="nl-NL"/>
-        </w:rPr>
-      </w:pPr>
       <w:bookmarkStart w:id="10" w:name="_Toc9931620"/>
       <w:r>
         <w:br w:type="page"/>
@@ -7387,7 +7592,39 @@
         <w:rPr>
           <w:lang w:val="nl-NL" w:eastAsia="nl-NL"/>
         </w:rPr>
-        <w:t>Via de burndownchart kwam er al snel duidelijkheid over hoe het project vorderde per sprint.</w:t>
+        <w:t>Na elke sprint werd er een moment ingepland om de vooruitgang te bekijken van het project en om andere feedback of ideeën te bespreken.</w:t>
+      </w:r>
+    </w:p>
+    <w:p>
+      <w:pPr>
+        <w:rPr>
+          <w:lang w:val="nl-NL" w:eastAsia="nl-NL"/>
+        </w:rPr>
+      </w:pPr>
+    </w:p>
+    <w:p>
+      <w:pPr>
+        <w:rPr>
+          <w:lang w:val="nl-NL" w:eastAsia="nl-NL"/>
+        </w:rPr>
+      </w:pPr>
+      <w:r>
+        <w:rPr>
+          <w:lang w:val="nl-NL" w:eastAsia="nl-NL"/>
+        </w:rPr>
+        <w:t>Via de burndownchart</w:t>
+      </w:r>
+      <w:r>
+        <w:rPr>
+          <w:lang w:val="nl-NL" w:eastAsia="nl-NL"/>
+        </w:rPr>
+        <w:t>s, die beschikbaar werden gesteld via het portaal op Azure Devops,</w:t>
+      </w:r>
+      <w:r>
+        <w:rPr>
+          <w:lang w:val="nl-NL" w:eastAsia="nl-NL"/>
+        </w:rPr>
+        <w:t xml:space="preserve"> kwam er al snel duidelijkheid over hoe het project vorderde per sprint.</w:t>
       </w:r>
     </w:p>
     <w:p>
@@ -8058,102 +8295,11 @@
       <w:r>
         <w:br w:type="page"/>
       </w:r>
-    </w:p>
-    <w:p>
-      <w:pPr>
-        <w:pStyle w:val="Heading2"/>
-      </w:pPr>
+      <w:bookmarkEnd w:id="17"/>
+    </w:p>
+    <w:p>
       <w:r>
         <w:lastRenderedPageBreak/>
-        <w:t>Delen van memory</w:t>
-      </w:r>
-      <w:bookmarkEnd w:id="17"/>
-    </w:p>
-    <w:p>
-      <w:pPr>
-        <w:rPr>
-          <w:lang w:eastAsia="nl-NL"/>
-        </w:rPr>
-      </w:pPr>
-      <w:r>
-        <w:rPr>
-          <w:lang w:eastAsia="nl-NL"/>
-        </w:rPr>
-        <w:t xml:space="preserve">Tijdens het ontwikkelen van de eerste level (producer level), werd er gebruik gemaakt van enkele lijsten met ‘Game Objecten’ om zaken snel aan te passen. Door gebruik te maken van twee verschillende scripts (één voor het vullen van de UI en één om variabelen bij te houden over het game object in </w:t>
-      </w:r>
-      <w:r>
-        <w:rPr>
-          <w:lang w:eastAsia="nl-NL"/>
-        </w:rPr>
-        <w:t>het</w:t>
-      </w:r>
-      <w:r>
-        <w:rPr>
-          <w:lang w:eastAsia="nl-NL"/>
-        </w:rPr>
-        <w:t xml:space="preserve"> level controller</w:t>
-      </w:r>
-      <w:r>
-        <w:rPr>
-          <w:lang w:eastAsia="nl-NL"/>
-        </w:rPr>
-        <w:t xml:space="preserve"> script</w:t>
-      </w:r>
-      <w:r>
-        <w:rPr>
-          <w:lang w:eastAsia="nl-NL"/>
-        </w:rPr>
-        <w:t xml:space="preserve">) </w:t>
-      </w:r>
-      <w:r>
-        <w:rPr>
-          <w:lang w:eastAsia="nl-NL"/>
-        </w:rPr>
-        <w:t xml:space="preserve">en dus ook twee verschillende lijsten voor hetzelfde gameobject, </w:t>
-      </w:r>
-      <w:r>
-        <w:rPr>
-          <w:lang w:eastAsia="nl-NL"/>
-        </w:rPr>
-        <w:t>kwamen deze lijsten vaak in conflict.</w:t>
-      </w:r>
-    </w:p>
-    <w:p>
-      <w:pPr>
-        <w:rPr>
-          <w:lang w:eastAsia="nl-NL"/>
-        </w:rPr>
-      </w:pPr>
-    </w:p>
-    <w:p>
-      <w:pPr>
-        <w:rPr>
-          <w:lang w:eastAsia="nl-NL"/>
-        </w:rPr>
-      </w:pPr>
-      <w:r>
-        <w:rPr>
-          <w:lang w:eastAsia="nl-NL"/>
-        </w:rPr>
-        <w:t>Telkens er een aanpassing gebeurde in de eerste lijst, gebeurde dit ongewenst ook in de tweede lijst.</w:t>
-      </w:r>
-    </w:p>
-    <w:p>
-      <w:pPr>
-        <w:rPr>
-          <w:lang w:eastAsia="nl-NL"/>
-        </w:rPr>
-      </w:pPr>
-      <w:r>
-        <w:rPr>
-          <w:lang w:eastAsia="nl-NL"/>
-        </w:rPr>
-        <w:t>Dit kon snel vermeden worden door elk item uit de eerste lijst via een for-loop toe te voegen aan de tweede lijst. Zo bekomt men twee identieke lijsten, die geen memory sharen.</w:t>
-      </w:r>
-    </w:p>
-    <w:p/>
-    <w:p>
-      <w:r>
         <w:br w:type="page"/>
       </w:r>
     </w:p>
@@ -8200,25 +8346,114 @@
     </w:p>
     <w:p>
       <w:pPr>
-        <w:rPr>
-          <w:i/>
-          <w:lang w:val="nl-NL" w:eastAsia="nl-NL"/>
-        </w:rPr>
-      </w:pPr>
-      <w:r>
-        <w:rPr>
-          <w:i/>
-          <w:lang w:val="nl-NL" w:eastAsia="nl-NL"/>
-        </w:rPr>
-        <w:t>Foto flow van het project</w:t>
-      </w:r>
-    </w:p>
-    <w:p>
-      <w:pPr>
-        <w:rPr>
-          <w:lang w:val="nl-NL" w:eastAsia="nl-NL"/>
-        </w:rPr>
-      </w:pPr>
+        <w:spacing w:after="160" w:line="259" w:lineRule="auto"/>
+      </w:pPr>
+      <w:bookmarkStart w:id="20" w:name="_Toc9931630"/>
+      <w:r>
+        <w:t>Onderstaande foto geeft een beeld weer van de flow van het spel en geeft weer hoe men kan wisselen tussen verschillende onderdelen van het spel</w:t>
+      </w:r>
+      <w:r>
+        <w:t>.</w:t>
+      </w:r>
+    </w:p>
+    <w:p>
+      <w:pPr>
+        <w:keepNext/>
+        <w:spacing w:after="160" w:line="259" w:lineRule="auto"/>
+        <w:jc w:val="center"/>
+      </w:pPr>
+      <w:r>
+        <w:rPr>
+          <w:noProof/>
+        </w:rPr>
+        <w:drawing>
+          <wp:inline distT="0" distB="0" distL="0" distR="0">
+            <wp:extent cx="5759450" cy="3954145"/>
+            <wp:effectExtent l="0" t="0" r="0" b="8255"/>
+            <wp:docPr id="4" name="Picture 4"/>
+            <wp:cNvGraphicFramePr>
+              <a:graphicFrameLocks xmlns:a="http://schemas.openxmlformats.org/drawingml/2006/main" noChangeAspect="1"/>
+            </wp:cNvGraphicFramePr>
+            <a:graphic xmlns:a="http://schemas.openxmlformats.org/drawingml/2006/main">
+              <a:graphicData uri="http://schemas.openxmlformats.org/drawingml/2006/picture">
+                <pic:pic xmlns:pic="http://schemas.openxmlformats.org/drawingml/2006/picture">
+                  <pic:nvPicPr>
+                    <pic:cNvPr id="4" name="flow.png"/>
+                    <pic:cNvPicPr/>
+                  </pic:nvPicPr>
+                  <pic:blipFill>
+                    <a:blip r:embed="rId18">
+                      <a:extLst>
+                        <a:ext uri="{28A0092B-C50C-407E-A947-70E740481C1C}">
+                          <a14:useLocalDpi xmlns:a14="http://schemas.microsoft.com/office/drawing/2010/main" val="0"/>
+                        </a:ext>
+                      </a:extLst>
+                    </a:blip>
+                    <a:stretch>
+                      <a:fillRect/>
+                    </a:stretch>
+                  </pic:blipFill>
+                  <pic:spPr>
+                    <a:xfrm>
+                      <a:off x="0" y="0"/>
+                      <a:ext cx="5759450" cy="3954145"/>
+                    </a:xfrm>
+                    <a:prstGeom prst="rect">
+                      <a:avLst/>
+                    </a:prstGeom>
+                  </pic:spPr>
+                </pic:pic>
+              </a:graphicData>
+            </a:graphic>
+          </wp:inline>
+        </w:drawing>
+      </w:r>
+    </w:p>
+    <w:p>
+      <w:pPr>
+        <w:pStyle w:val="Caption"/>
+        <w:jc w:val="center"/>
+      </w:pPr>
+      <w:r>
+        <w:t xml:space="preserve">Figuur </w:t>
+      </w:r>
+      <w:r>
+        <w:fldChar w:fldCharType="begin"/>
+      </w:r>
+      <w:r>
+        <w:instrText xml:space="preserve"> SEQ Figuur \* ARABIC </w:instrText>
+      </w:r>
+      <w:r>
+        <w:fldChar w:fldCharType="separate"/>
+      </w:r>
+      <w:r>
+        <w:rPr>
+          <w:noProof/>
+        </w:rPr>
+        <w:t>3</w:t>
+      </w:r>
+      <w:r>
+        <w:fldChar w:fldCharType="end"/>
+      </w:r>
+      <w:r>
+        <w:t xml:space="preserve"> - flow van het spel</w:t>
+      </w:r>
+    </w:p>
+    <w:p>
+      <w:pPr>
+        <w:spacing w:after="160" w:line="259" w:lineRule="auto"/>
+        <w:rPr>
+          <w:rFonts w:eastAsia="Times New Roman" w:cs="Arial"/>
+          <w:b/>
+          <w:bCs/>
+          <w:sz w:val="24"/>
+          <w:szCs w:val="26"/>
+          <w:lang w:val="nl-NL" w:eastAsia="nl-NL"/>
+        </w:rPr>
+      </w:pPr>
+      <w:r>
+        <w:br w:type="page"/>
+      </w:r>
     </w:p>
     <w:p>
       <w:pPr>
@@ -8228,8 +8463,8 @@
           <w:szCs w:val="28"/>
         </w:rPr>
       </w:pPr>
-      <w:bookmarkStart w:id="20" w:name="_Toc9931630"/>
-      <w:r>
+      <w:r>
+        <w:lastRenderedPageBreak/>
         <w:t>UI</w:t>
       </w:r>
       <w:bookmarkEnd w:id="20"/>
@@ -8439,13 +8674,33 @@
         <w:rPr>
           <w:lang w:val="nl-NL" w:eastAsia="nl-NL"/>
         </w:rPr>
-        <w:t xml:space="preserve">Als de speler het spel gepauzeerd heeft, zal het pauze menu tevoorschijn komen. Op deze menu kan de speler ervoorkiezen om het spel verder te zetten of om de level af te sluiten en terug te keren naar de </w:t>
-      </w:r>
-      <w:r>
-        <w:rPr>
-          <w:lang w:val="nl-NL" w:eastAsia="nl-NL"/>
-        </w:rPr>
-        <w:t>hoofdmenu</w:t>
+        <w:t>Als de speler het spel gepauzeerd heeft, zal het pauze menu tevoorschijn komen. Op deze menu kan de speler ervoor</w:t>
+      </w:r>
+      <w:r>
+        <w:rPr>
+          <w:lang w:val="nl-NL" w:eastAsia="nl-NL"/>
+        </w:rPr>
+        <w:t xml:space="preserve"> </w:t>
+      </w:r>
+      <w:r>
+        <w:rPr>
+          <w:lang w:val="nl-NL" w:eastAsia="nl-NL"/>
+        </w:rPr>
+        <w:t xml:space="preserve">kiezen om het spel verder te zetten of om de level af te sluiten en terug te keren naar de </w:t>
+      </w:r>
+      <w:r>
+        <w:rPr>
+          <w:lang w:val="nl-NL" w:eastAsia="nl-NL"/>
+        </w:rPr>
+        <w:t>hoof</w:t>
+      </w:r>
+      <w:bookmarkStart w:id="22" w:name="_GoBack"/>
+      <w:bookmarkEnd w:id="22"/>
+      <w:r>
+        <w:rPr>
+          <w:lang w:val="nl-NL" w:eastAsia="nl-NL"/>
+        </w:rPr>
+        <w:t>dmenu</w:t>
       </w:r>
       <w:r>
         <w:rPr>
@@ -8471,7 +8726,31 @@
         <w:rPr>
           <w:lang w:val="nl-NL" w:eastAsia="nl-NL"/>
         </w:rPr>
-        <w:t xml:space="preserve">Ook staat er ook het pauzemenu een kleine uitleg over hoe de speler aan </w:t>
+        <w:t xml:space="preserve">Ook staat er </w:t>
+      </w:r>
+      <w:r>
+        <w:rPr>
+          <w:lang w:val="nl-NL" w:eastAsia="nl-NL"/>
+        </w:rPr>
+        <w:t>op</w:t>
+      </w:r>
+      <w:r>
+        <w:rPr>
+          <w:lang w:val="nl-NL" w:eastAsia="nl-NL"/>
+        </w:rPr>
+        <w:t xml:space="preserve"> het pauzemenu een kleine uitleg over hoe de speler </w:t>
+      </w:r>
+      <w:r>
+        <w:rPr>
+          <w:lang w:val="nl-NL" w:eastAsia="nl-NL"/>
+        </w:rPr>
+        <w:t>de camera kan bewegen.</w:t>
+      </w:r>
+      <w:r>
+        <w:rPr>
+          <w:lang w:val="nl-NL" w:eastAsia="nl-NL"/>
+        </w:rPr>
+        <w:t xml:space="preserve"> </w:t>
       </w:r>
     </w:p>
     <w:p>
@@ -8485,11 +8764,11 @@
       <w:pPr>
         <w:pStyle w:val="Heading3"/>
       </w:pPr>
-      <w:bookmarkStart w:id="22" w:name="_Toc9931632"/>
+      <w:bookmarkStart w:id="23" w:name="_Toc9931632"/>
       <w:r>
         <w:t>Quiz &amp; Score</w:t>
       </w:r>
-      <w:bookmarkEnd w:id="22"/>
+      <w:bookmarkEnd w:id="23"/>
     </w:p>
     <w:p>
       <w:pPr>
@@ -8565,26 +8844,23 @@
     </w:p>
     <w:p>
       <w:pPr>
-        <w:rPr>
-          <w:lang w:val="nl-NL" w:eastAsia="nl-NL"/>
-        </w:rPr>
-      </w:pPr>
-    </w:p>
-    <w:p>
-      <w:pPr>
         <w:spacing w:after="160" w:line="259" w:lineRule="auto"/>
-        <w:rPr>
-          <w:rFonts w:eastAsia="Times New Roman" w:cs="Arial"/>
-          <w:b/>
-          <w:bCs/>
-          <w:iCs/>
-          <w:sz w:val="26"/>
-          <w:szCs w:val="28"/>
-          <w:lang w:val="nl-NL" w:eastAsia="nl-NL"/>
-        </w:rPr>
-      </w:pPr>
-      <w:r>
-        <w:lastRenderedPageBreak/>
+      </w:pPr>
+    </w:p>
+    <w:p>
+      <w:pPr>
+        <w:spacing w:after="160" w:line="259" w:lineRule="auto"/>
+        <w:rPr>
+          <w:rFonts w:eastAsia="Times New Roman" w:cs="Arial"/>
+          <w:b/>
+          <w:bCs/>
+          <w:iCs/>
+          <w:sz w:val="26"/>
+          <w:szCs w:val="28"/>
+          <w:lang w:val="nl-NL" w:eastAsia="nl-NL"/>
+        </w:rPr>
+      </w:pPr>
+      <w:r>
         <w:br w:type="page"/>
       </w:r>
     </w:p>
@@ -8592,12 +8868,12 @@
       <w:pPr>
         <w:pStyle w:val="Heading2"/>
       </w:pPr>
-      <w:bookmarkStart w:id="23" w:name="_Toc9931633"/>
+      <w:bookmarkStart w:id="24" w:name="_Toc9931633"/>
       <w:r>
         <w:lastRenderedPageBreak/>
         <w:t>Producer level</w:t>
       </w:r>
-      <w:bookmarkEnd w:id="23"/>
+      <w:bookmarkEnd w:id="24"/>
     </w:p>
     <w:p>
       <w:pPr>
@@ -8931,50 +9207,30 @@
       <w:pPr>
         <w:pStyle w:val="Heading2"/>
       </w:pPr>
-      <w:bookmarkStart w:id="24" w:name="_Toc9931634"/>
+      <w:bookmarkStart w:id="25" w:name="_Toc9931634"/>
       <w:r>
         <w:lastRenderedPageBreak/>
         <w:t>TGO level</w:t>
       </w:r>
-      <w:bookmarkEnd w:id="24"/>
-    </w:p>
-    <w:p>
-      <w:pPr>
-        <w:rPr>
-          <w:lang w:val="nl-NL" w:eastAsia="nl-NL"/>
-        </w:rPr>
-      </w:pPr>
-      <w:r>
-        <w:rPr>
-          <w:lang w:val="nl-NL" w:eastAsia="nl-NL"/>
-        </w:rPr>
-        <w:t>Aangezien er over de TGO niet veel te vertellen valt, heeft deze level</w:t>
-      </w:r>
-      <w:r>
-        <w:rPr>
-          <w:lang w:val="nl-NL" w:eastAsia="nl-NL"/>
-        </w:rPr>
-        <w:t xml:space="preserve"> weinig te maken met het aanleren van nieuwe informatie en zal bestaan uit enkele bekende minigames.</w:t>
-      </w:r>
-    </w:p>
-    <w:p>
-      <w:pPr>
-        <w:rPr>
-          <w:lang w:val="nl-NL" w:eastAsia="nl-NL"/>
-        </w:rPr>
-      </w:pPr>
-    </w:p>
-    <w:p>
-      <w:pPr>
-        <w:rPr>
-          <w:lang w:val="nl-NL" w:eastAsia="nl-NL"/>
-        </w:rPr>
-      </w:pPr>
-      <w:r>
-        <w:rPr>
-          <w:lang w:val="nl-NL" w:eastAsia="nl-NL"/>
-        </w:rPr>
-        <w:t>De informatie die wel nuttig is, krijgt de speler aangeleerd tijdens de introductie van de TGO level.</w:t>
+      <w:bookmarkEnd w:id="25"/>
+    </w:p>
+    <w:p>
+      <w:pPr>
+        <w:rPr>
+          <w:lang w:val="nl-NL" w:eastAsia="nl-NL"/>
+        </w:rPr>
+      </w:pPr>
+      <w:r>
+        <w:rPr>
+          <w:lang w:val="nl-NL" w:eastAsia="nl-NL"/>
+        </w:rPr>
+        <w:t>Aangezien er niet veel informatie beschikbaar is over de TGO, werd deze level eerder ontwikkeld als een ontspannende level dat</w:t>
+      </w:r>
+      <w:r>
+        <w:rPr>
+          <w:lang w:val="nl-NL" w:eastAsia="nl-NL"/>
+        </w:rPr>
+        <w:t xml:space="preserve"> bestaan uit enkele bekende minigames.</w:t>
       </w:r>
     </w:p>
     <w:p>
@@ -8988,11 +9244,11 @@
       <w:pPr>
         <w:pStyle w:val="Heading3"/>
       </w:pPr>
-      <w:bookmarkStart w:id="25" w:name="_Toc9931635"/>
+      <w:bookmarkStart w:id="26" w:name="_Toc9931635"/>
       <w:r>
         <w:t>Memory</w:t>
       </w:r>
-      <w:bookmarkEnd w:id="25"/>
+      <w:bookmarkEnd w:id="26"/>
     </w:p>
     <w:p>
       <w:pPr>
@@ -9101,11 +9357,11 @@
       <w:pPr>
         <w:pStyle w:val="Heading3"/>
       </w:pPr>
-      <w:bookmarkStart w:id="26" w:name="_Toc9931636"/>
+      <w:bookmarkStart w:id="27" w:name="_Toc9931636"/>
       <w:r>
         <w:t>Breakout</w:t>
       </w:r>
-      <w:bookmarkEnd w:id="26"/>
+      <w:bookmarkEnd w:id="27"/>
     </w:p>
     <w:p>
       <w:pPr>
@@ -9228,12 +9484,12 @@
       <w:pPr>
         <w:pStyle w:val="Heading3"/>
       </w:pPr>
-      <w:bookmarkStart w:id="27" w:name="_Toc9931637"/>
+      <w:bookmarkStart w:id="28" w:name="_Toc9931637"/>
       <w:r>
         <w:lastRenderedPageBreak/>
         <w:t>Simon says</w:t>
       </w:r>
-      <w:bookmarkEnd w:id="27"/>
+      <w:bookmarkEnd w:id="28"/>
     </w:p>
     <w:p>
       <w:pPr>
@@ -9425,11 +9681,11 @@
       <w:pPr>
         <w:pStyle w:val="Heading3"/>
       </w:pPr>
-      <w:bookmarkStart w:id="28" w:name="_Toc9931638"/>
+      <w:bookmarkStart w:id="29" w:name="_Toc9931638"/>
       <w:r>
         <w:t>Mastermind</w:t>
       </w:r>
-      <w:bookmarkEnd w:id="28"/>
+      <w:bookmarkEnd w:id="29"/>
     </w:p>
     <w:p>
       <w:pPr>
@@ -9604,12 +9860,12 @@
       <w:pPr>
         <w:pStyle w:val="Heading3"/>
       </w:pPr>
-      <w:bookmarkStart w:id="29" w:name="_Toc9931639"/>
+      <w:bookmarkStart w:id="30" w:name="_Toc9931639"/>
       <w:r>
         <w:lastRenderedPageBreak/>
         <w:t>Hangman</w:t>
       </w:r>
-      <w:bookmarkEnd w:id="29"/>
+      <w:bookmarkEnd w:id="30"/>
     </w:p>
     <w:p>
       <w:pPr>
@@ -9920,11 +10176,11 @@
       <w:pPr>
         <w:pStyle w:val="Heading3"/>
       </w:pPr>
-      <w:bookmarkStart w:id="30" w:name="_Toc9931640"/>
+      <w:bookmarkStart w:id="31" w:name="_Toc9931640"/>
       <w:r>
         <w:t>Catcher</w:t>
       </w:r>
-      <w:bookmarkEnd w:id="30"/>
+      <w:bookmarkEnd w:id="31"/>
     </w:p>
     <w:p>
       <w:pPr>
@@ -9999,12 +10255,12 @@
       <w:pPr>
         <w:pStyle w:val="Heading2"/>
       </w:pPr>
-      <w:bookmarkStart w:id="31" w:name="_Toc9931641"/>
+      <w:bookmarkStart w:id="32" w:name="_Toc9931641"/>
       <w:r>
         <w:lastRenderedPageBreak/>
         <w:t>DGO level</w:t>
       </w:r>
-      <w:bookmarkEnd w:id="31"/>
+      <w:bookmarkEnd w:id="32"/>
     </w:p>
     <w:p>
       <w:pPr>
@@ -10321,12 +10577,12 @@
       <w:pPr>
         <w:pStyle w:val="Heading2"/>
       </w:pPr>
-      <w:bookmarkStart w:id="32" w:name="_Toc9931642"/>
+      <w:bookmarkStart w:id="33" w:name="_Toc9931642"/>
       <w:r>
         <w:lastRenderedPageBreak/>
         <w:t>Supplier level</w:t>
       </w:r>
-      <w:bookmarkEnd w:id="32"/>
+      <w:bookmarkEnd w:id="33"/>
     </w:p>
     <w:p>
       <w:pPr>
@@ -10561,12 +10817,12 @@
       <w:pPr>
         <w:pStyle w:val="Heading2"/>
       </w:pPr>
-      <w:bookmarkStart w:id="33" w:name="_Toc9931643"/>
+      <w:bookmarkStart w:id="34" w:name="_Toc9931643"/>
       <w:r>
         <w:lastRenderedPageBreak/>
         <w:t>Consumer level</w:t>
       </w:r>
-      <w:bookmarkEnd w:id="33"/>
+      <w:bookmarkEnd w:id="34"/>
     </w:p>
     <w:p>
       <w:pPr>
@@ -10953,12 +11209,12 @@
       <w:pPr>
         <w:pStyle w:val="Heading2"/>
       </w:pPr>
-      <w:bookmarkStart w:id="34" w:name="_Toc9931644"/>
+      <w:bookmarkStart w:id="35" w:name="_Toc9931644"/>
       <w:r>
         <w:lastRenderedPageBreak/>
         <w:t>Mecoms level</w:t>
       </w:r>
-      <w:bookmarkEnd w:id="34"/>
+      <w:bookmarkEnd w:id="35"/>
     </w:p>
     <w:p>
       <w:pPr>
@@ -11123,12 +11379,12 @@
       <w:pPr>
         <w:pStyle w:val="Heading1"/>
       </w:pPr>
-      <w:bookmarkStart w:id="35" w:name="_Toc9931645"/>
+      <w:bookmarkStart w:id="36" w:name="_Toc9931645"/>
       <w:r>
         <w:lastRenderedPageBreak/>
         <w:t>Support pagina</w:t>
       </w:r>
-      <w:bookmarkEnd w:id="35"/>
+      <w:bookmarkEnd w:id="36"/>
     </w:p>
     <w:p>
       <w:pPr>
@@ -11200,11 +11456,11 @@
       <w:pPr>
         <w:pStyle w:val="Heading2"/>
       </w:pPr>
-      <w:bookmarkStart w:id="36" w:name="_Toc9931646"/>
+      <w:bookmarkStart w:id="37" w:name="_Toc9931646"/>
       <w:r>
         <w:t>Issues reporten</w:t>
       </w:r>
-      <w:bookmarkEnd w:id="36"/>
+      <w:bookmarkEnd w:id="37"/>
     </w:p>
     <w:p>
       <w:pPr>
@@ -11274,11 +11530,11 @@
       <w:pPr>
         <w:pStyle w:val="Heading2"/>
       </w:pPr>
-      <w:bookmarkStart w:id="37" w:name="_Toc9931647"/>
+      <w:bookmarkStart w:id="38" w:name="_Toc9931647"/>
       <w:r>
         <w:t>Suggesties maken</w:t>
       </w:r>
-      <w:bookmarkEnd w:id="37"/>
+      <w:bookmarkEnd w:id="38"/>
     </w:p>
     <w:p>
       <w:pPr>
@@ -11343,11 +11599,11 @@
       <w:pPr>
         <w:pStyle w:val="Heading2"/>
       </w:pPr>
-      <w:bookmarkStart w:id="38" w:name="_Toc9931648"/>
+      <w:bookmarkStart w:id="39" w:name="_Toc9931648"/>
       <w:r>
         <w:t>Vragen toevoegen</w:t>
       </w:r>
-      <w:bookmarkEnd w:id="38"/>
+      <w:bookmarkEnd w:id="39"/>
     </w:p>
     <w:p>
       <w:pPr>
@@ -11402,12 +11658,12 @@
       <w:pPr>
         <w:pStyle w:val="Heading2"/>
       </w:pPr>
-      <w:bookmarkStart w:id="39" w:name="_Toc9931649"/>
+      <w:bookmarkStart w:id="40" w:name="_Toc9931649"/>
       <w:r>
         <w:lastRenderedPageBreak/>
         <w:t>Admin pagina</w:t>
       </w:r>
-      <w:bookmarkEnd w:id="39"/>
+      <w:bookmarkEnd w:id="40"/>
     </w:p>
     <w:p>
       <w:pPr>
@@ -11516,32 +11772,32 @@
       <w:pPr>
         <w:pStyle w:val="Heading1"/>
       </w:pPr>
-      <w:bookmarkStart w:id="40" w:name="_Toc9931650"/>
+      <w:bookmarkStart w:id="41" w:name="_Toc9931650"/>
       <w:r>
         <w:lastRenderedPageBreak/>
         <w:t>Project structuur</w:t>
       </w:r>
-      <w:bookmarkEnd w:id="40"/>
+      <w:bookmarkEnd w:id="41"/>
     </w:p>
     <w:p>
       <w:pPr>
         <w:pStyle w:val="Heading2"/>
       </w:pPr>
-      <w:bookmarkStart w:id="41" w:name="_Toc9931651"/>
+      <w:bookmarkStart w:id="42" w:name="_Toc9931651"/>
       <w:r>
         <w:t>Doc</w:t>
       </w:r>
-      <w:bookmarkEnd w:id="41"/>
+      <w:bookmarkEnd w:id="42"/>
     </w:p>
     <w:p>
       <w:pPr>
         <w:pStyle w:val="Heading3"/>
       </w:pPr>
-      <w:bookmarkStart w:id="42" w:name="_Toc9931652"/>
+      <w:bookmarkStart w:id="43" w:name="_Toc9931652"/>
       <w:r>
         <w:t>Nieuwe documentatie</w:t>
       </w:r>
-      <w:bookmarkEnd w:id="42"/>
+      <w:bookmarkEnd w:id="43"/>
     </w:p>
     <w:p>
       <w:pPr>
@@ -11662,7 +11918,19 @@
         <w:rPr>
           <w:lang w:val="nl-NL" w:eastAsia="nl-NL"/>
         </w:rPr>
-        <w:t>Er zijn ook mockups beschikbaar die gebruikt werden bij het visualiseren van ideëen voor nieuwe levels.</w:t>
+        <w:t>Er zijn ook mockups beschikbaar die gebruikt werden bij het visualiseren van ide</w:t>
+      </w:r>
+      <w:r>
+        <w:rPr>
+          <w:lang w:val="nl-NL" w:eastAsia="nl-NL"/>
+        </w:rPr>
+        <w:t>e</w:t>
+      </w:r>
+      <w:r>
+        <w:rPr>
+          <w:lang w:val="nl-NL" w:eastAsia="nl-NL"/>
+        </w:rPr>
+        <w:t>ën voor nieuwe levels.</w:t>
       </w:r>
     </w:p>
     <w:p>
@@ -11676,11 +11944,11 @@
       <w:pPr>
         <w:pStyle w:val="Heading3"/>
       </w:pPr>
-      <w:bookmarkStart w:id="43" w:name="_Toc9931653"/>
+      <w:bookmarkStart w:id="44" w:name="_Toc9931653"/>
       <w:r>
         <w:t>Originele documentatie</w:t>
       </w:r>
-      <w:bookmarkEnd w:id="43"/>
+      <w:bookmarkEnd w:id="44"/>
     </w:p>
     <w:p>
       <w:pPr>
@@ -11727,8 +11995,6 @@
           <w:lang w:val="nl-NL" w:eastAsia="nl-NL"/>
         </w:rPr>
       </w:pPr>
-      <w:bookmarkStart w:id="44" w:name="_GoBack"/>
-      <w:bookmarkEnd w:id="44"/>
     </w:p>
     <w:p>
       <w:pPr>
@@ -20968,8 +21234,8 @@
     </w:sdt>
     <w:p/>
     <w:sectPr>
-      <w:headerReference w:type="default" r:id="rId16"/>
-      <w:footerReference w:type="default" r:id="rId17"/>
+      <w:headerReference w:type="default" r:id="rId19"/>
+      <w:footerReference w:type="default" r:id="rId20"/>
       <w:pgSz w:w="11906" w:h="16838"/>
       <w:pgMar w:top="2098" w:right="1418" w:bottom="1418" w:left="1418" w:header="709" w:footer="709" w:gutter="0"/>
       <w:cols w:space="708"/>
@@ -25645,12 +25911,6 @@
 </file>
 
 <file path=customXml/item1.xml><?xml version="1.0" encoding="utf-8"?>
-<p:properties xmlns:p="http://schemas.microsoft.com/office/2006/metadata/properties" xmlns:xsi="http://www.w3.org/2001/XMLSchema-instance" xmlns:pc="http://schemas.microsoft.com/office/infopath/2007/PartnerControls">
-  <documentManagement/>
-</p:properties>
-</file>
-
-<file path=customXml/item2.xml><?xml version="1.0" encoding="utf-8"?>
 <ct:contentTypeSchema xmlns:ct="http://schemas.microsoft.com/office/2006/metadata/contentType" xmlns:ma="http://schemas.microsoft.com/office/2006/metadata/properties/metaAttributes" ct:_="" ma:_="" ma:contentTypeName="Document" ma:contentTypeID="0x0101004BD6AAFC9AD00447AB4690B3D17F3D52" ma:contentTypeVersion="3" ma:contentTypeDescription="Een nieuw document maken." ma:contentTypeScope="" ma:versionID="6959323b1c450558308ed52ddd66f017">
   <xsd:schema xmlns:xsd="http://www.w3.org/2001/XMLSchema" xmlns:xs="http://www.w3.org/2001/XMLSchema" xmlns:p="http://schemas.microsoft.com/office/2006/metadata/properties" xmlns:ns2="6dafc39e-a2aa-45b8-82ae-0946cdd2417a" targetNamespace="http://schemas.microsoft.com/office/2006/metadata/properties" ma:root="true" ma:fieldsID="011e7c156f180cfe67664cb43d562f55" ns2:_="">
     <xsd:import namespace="6dafc39e-a2aa-45b8-82ae-0946cdd2417a"/>
@@ -25796,6 +26056,12 @@
     <xs:element name="TermId" type="xs:string"/>
   </xs:schema>
 </ct:contentTypeSchema>
+</file>
+
+<file path=customXml/item2.xml><?xml version="1.0" encoding="utf-8"?>
+<p:properties xmlns:p="http://schemas.microsoft.com/office/2006/metadata/properties" xmlns:xsi="http://www.w3.org/2001/XMLSchema-instance" xmlns:pc="http://schemas.microsoft.com/office/infopath/2007/PartnerControls">
+  <documentManagement/>
+</p:properties>
 </file>
 
 <file path=customXml/item3.xml><?xml version="1.0" encoding="utf-8"?>
@@ -26294,15 +26560,6 @@
 </file>
 
 <file path=customXml/itemProps1.xml><?xml version="1.0" encoding="utf-8"?>
-<ds:datastoreItem xmlns:ds="http://schemas.openxmlformats.org/officeDocument/2006/customXml" ds:itemID="{B36390EA-4FD1-4B9A-9FE6-1179CCE29F31}">
-  <ds:schemaRefs>
-    <ds:schemaRef ds:uri="http://schemas.microsoft.com/office/2006/metadata/properties"/>
-    <ds:schemaRef ds:uri="http://schemas.microsoft.com/office/infopath/2007/PartnerControls"/>
-  </ds:schemaRefs>
-</ds:datastoreItem>
-</file>
-
-<file path=customXml/itemProps2.xml><?xml version="1.0" encoding="utf-8"?>
 <ds:datastoreItem xmlns:ds="http://schemas.openxmlformats.org/officeDocument/2006/customXml" ds:itemID="{DBC554EB-BBB2-424D-B590-59145D05FDA0}">
   <ds:schemaRefs>
     <ds:schemaRef ds:uri="http://schemas.microsoft.com/office/2006/metadata/contentType"/>
@@ -26320,6 +26577,15 @@
 </ds:datastoreItem>
 </file>
 
+<file path=customXml/itemProps2.xml><?xml version="1.0" encoding="utf-8"?>
+<ds:datastoreItem xmlns:ds="http://schemas.openxmlformats.org/officeDocument/2006/customXml" ds:itemID="{B36390EA-4FD1-4B9A-9FE6-1179CCE29F31}">
+  <ds:schemaRefs>
+    <ds:schemaRef ds:uri="http://schemas.microsoft.com/office/2006/metadata/properties"/>
+    <ds:schemaRef ds:uri="http://schemas.microsoft.com/office/infopath/2007/PartnerControls"/>
+  </ds:schemaRefs>
+</ds:datastoreItem>
+</file>
+
 <file path=customXml/itemProps3.xml><?xml version="1.0" encoding="utf-8"?>
 <ds:datastoreItem xmlns:ds="http://schemas.openxmlformats.org/officeDocument/2006/customXml" ds:itemID="{7A951EFD-AA11-418A-BDCE-439478F67FE5}">
   <ds:schemaRefs>
@@ -26329,7 +26595,7 @@
 </file>
 
 <file path=customXml/itemProps4.xml><?xml version="1.0" encoding="utf-8"?>
-<ds:datastoreItem xmlns:ds="http://schemas.openxmlformats.org/officeDocument/2006/customXml" ds:itemID="{54F8272C-03DE-4A1E-8F71-9132BC2F1BB5}">
+<ds:datastoreItem xmlns:ds="http://schemas.openxmlformats.org/officeDocument/2006/customXml" ds:itemID="{68216163-7F25-40A7-922C-853BA775DD82}">
   <ds:schemaRefs>
     <ds:schemaRef ds:uri="http://schemas.openxmlformats.org/officeDocument/2006/bibliography"/>
   </ds:schemaRefs>

</xml_diff>

<commit_message>
fixed a question reading bug that crashes the game + updated scriptie
</commit_message>
<xml_diff>
--- a/Scriptie/Scriptie.docx
+++ b/Scriptie/Scriptie.docx
@@ -7818,7 +7818,12 @@
       <w:bookmarkStart w:id="13" w:name="_Toc9931623"/>
       <w:r>
         <w:lastRenderedPageBreak/>
-        <w:t>Ondervonden problemen</w:t>
+        <w:t>Ondervonden pro</w:t>
+      </w:r>
+      <w:bookmarkStart w:id="14" w:name="_GoBack"/>
+      <w:bookmarkEnd w:id="14"/>
+      <w:r>
+        <w:t>blemen</w:t>
       </w:r>
       <w:r>
         <w:t xml:space="preserve"> en oplossingen</w:t>
@@ -7829,14 +7834,14 @@
       <w:pPr>
         <w:pStyle w:val="Heading2"/>
       </w:pPr>
-      <w:bookmarkStart w:id="14" w:name="_Toc9931624"/>
+      <w:bookmarkStart w:id="15" w:name="_Toc9931624"/>
       <w:r>
         <w:t>Converteren XML structuur van de vrage</w:t>
       </w:r>
       <w:r>
         <w:t>n</w:t>
       </w:r>
-      <w:bookmarkEnd w:id="14"/>
+      <w:bookmarkEnd w:id="15"/>
     </w:p>
     <w:p>
       <w:pPr>
@@ -8029,11 +8034,11 @@
       <w:pPr>
         <w:pStyle w:val="Heading2"/>
       </w:pPr>
-      <w:bookmarkStart w:id="15" w:name="_Toc9931625"/>
+      <w:bookmarkStart w:id="16" w:name="_Toc9931625"/>
       <w:r>
         <w:t>Implementeren van encryptie en decryptie</w:t>
       </w:r>
-      <w:bookmarkEnd w:id="15"/>
+      <w:bookmarkEnd w:id="16"/>
     </w:p>
     <w:p>
       <w:pPr>
@@ -8124,11 +8129,11 @@
       <w:pPr>
         <w:pStyle w:val="Heading2"/>
       </w:pPr>
-      <w:bookmarkStart w:id="16" w:name="_Toc9931626"/>
+      <w:bookmarkStart w:id="17" w:name="_Toc9931626"/>
       <w:r>
         <w:t>Sturen van email bij loggen van reports, suggestions ...</w:t>
       </w:r>
-      <w:bookmarkEnd w:id="16"/>
+      <w:bookmarkEnd w:id="17"/>
     </w:p>
     <w:p>
       <w:pPr>
@@ -8291,38 +8296,32 @@
           <w:lang w:val="nl-NL" w:eastAsia="nl-NL"/>
         </w:rPr>
       </w:pPr>
-      <w:bookmarkStart w:id="17" w:name="_Toc9931627"/>
+      <w:bookmarkStart w:id="18" w:name="_Toc9931627"/>
       <w:r>
         <w:br w:type="page"/>
       </w:r>
-      <w:bookmarkEnd w:id="17"/>
-    </w:p>
-    <w:p>
-      <w:r>
-        <w:lastRenderedPageBreak/>
-        <w:br w:type="page"/>
-      </w:r>
+      <w:bookmarkEnd w:id="18"/>
     </w:p>
     <w:p>
       <w:pPr>
         <w:pStyle w:val="Heading1"/>
       </w:pPr>
-      <w:bookmarkStart w:id="18" w:name="_Toc9931628"/>
+      <w:bookmarkStart w:id="19" w:name="_Toc9931628"/>
       <w:r>
         <w:lastRenderedPageBreak/>
         <w:t>Handleiding</w:t>
       </w:r>
-      <w:bookmarkEnd w:id="18"/>
+      <w:bookmarkEnd w:id="19"/>
     </w:p>
     <w:p>
       <w:pPr>
         <w:pStyle w:val="Heading2"/>
       </w:pPr>
-      <w:bookmarkStart w:id="19" w:name="_Toc9931629"/>
+      <w:bookmarkStart w:id="20" w:name="_Toc9931629"/>
       <w:r>
         <w:t>Algemeen</w:t>
       </w:r>
-      <w:bookmarkEnd w:id="19"/>
+      <w:bookmarkEnd w:id="20"/>
     </w:p>
     <w:p>
       <w:pPr>
@@ -8348,7 +8347,7 @@
       <w:pPr>
         <w:spacing w:after="160" w:line="259" w:lineRule="auto"/>
       </w:pPr>
-      <w:bookmarkStart w:id="20" w:name="_Toc9931630"/>
+      <w:bookmarkStart w:id="21" w:name="_Toc9931630"/>
       <w:r>
         <w:t>Onderstaande foto geeft een beeld weer van de flow van het spel en geeft weer hoe men kan wisselen tussen verschillende onderdelen van het spel</w:t>
       </w:r>
@@ -8467,7 +8466,7 @@
         <w:lastRenderedPageBreak/>
         <w:t>UI</w:t>
       </w:r>
-      <w:bookmarkEnd w:id="20"/>
+      <w:bookmarkEnd w:id="21"/>
     </w:p>
     <w:p>
       <w:pPr>
@@ -8653,16 +8652,42 @@
     </w:p>
     <w:p>
       <w:pPr>
+        <w:rPr>
+          <w:lang w:val="nl-NL" w:eastAsia="nl-NL"/>
+        </w:rPr>
+      </w:pPr>
+      <w:r>
+        <w:rPr>
+          <w:lang w:val="nl-NL" w:eastAsia="nl-NL"/>
+        </w:rPr>
+        <w:t xml:space="preserve">De opmaak van elke UI </w:t>
+      </w:r>
+      <w:r>
+        <w:rPr>
+          <w:lang w:val="nl-NL" w:eastAsia="nl-NL"/>
+        </w:rPr>
+        <w:t>blijft consistent doorheen het spel. De kleuren die op alle UI’s voorkomen zijn default kleuren of kleuren die voorkomen op een kleurenpalette dat gebruikt wordt binnen Mecoms.</w:t>
+      </w:r>
+    </w:p>
+    <w:p>
+      <w:pPr>
+        <w:rPr>
+          <w:lang w:val="nl-NL" w:eastAsia="nl-NL"/>
+        </w:rPr>
+      </w:pPr>
+    </w:p>
+    <w:p>
+      <w:pPr>
         <w:pStyle w:val="Heading3"/>
       </w:pPr>
-      <w:bookmarkStart w:id="21" w:name="_Toc9931631"/>
+      <w:bookmarkStart w:id="22" w:name="_Toc9931631"/>
       <w:r>
         <w:t>Pauze</w:t>
       </w:r>
       <w:r>
         <w:t xml:space="preserve"> menu</w:t>
       </w:r>
-      <w:bookmarkEnd w:id="21"/>
+      <w:bookmarkEnd w:id="22"/>
     </w:p>
     <w:p>
       <w:pPr>
@@ -8692,15 +8717,7 @@
         <w:rPr>
           <w:lang w:val="nl-NL" w:eastAsia="nl-NL"/>
         </w:rPr>
-        <w:t>hoof</w:t>
-      </w:r>
-      <w:bookmarkStart w:id="22" w:name="_GoBack"/>
-      <w:bookmarkEnd w:id="22"/>
-      <w:r>
-        <w:rPr>
-          <w:lang w:val="nl-NL" w:eastAsia="nl-NL"/>
-        </w:rPr>
-        <w:t>dmenu</w:t>
+        <w:t>hoofdmenu</w:t>
       </w:r>
       <w:r>
         <w:rPr>
@@ -9344,6 +9361,12 @@
           <w:lang w:eastAsia="nl-NL"/>
         </w:rPr>
         <w:t>Indien de afbeeldingen geen afbeeldingenpaar vormen, worden de afbeeldingen terug omgedraaid en moet de speler opnieuw zoeken naar afbeeldingen die wel een afbeeldingenpaar vormen.</w:t>
+      </w:r>
+      <w:r>
+        <w:rPr>
+          <w:lang w:eastAsia="nl-NL"/>
+        </w:rPr>
+        <w:tab/>
       </w:r>
     </w:p>
     <w:p>
@@ -11528,10 +11551,135 @@
     </w:p>
     <w:p>
       <w:pPr>
+        <w:keepNext/>
+        <w:jc w:val="center"/>
+        <w:rPr>
+          <w:noProof/>
+          <w:lang w:val="nl-NL" w:eastAsia="nl-NL"/>
+        </w:rPr>
+      </w:pPr>
+    </w:p>
+    <w:p>
+      <w:pPr>
+        <w:keepNext/>
+        <w:jc w:val="center"/>
+      </w:pPr>
+      <w:r>
+        <w:rPr>
+          <w:noProof/>
+          <w:lang w:val="nl-NL" w:eastAsia="nl-NL"/>
+        </w:rPr>
+        <w:drawing>
+          <wp:inline distT="0" distB="0" distL="0" distR="0">
+            <wp:extent cx="5759450" cy="2381250"/>
+            <wp:effectExtent l="0" t="0" r="0" b="0"/>
+            <wp:docPr id="2" name="Picture 2"/>
+            <wp:cNvGraphicFramePr>
+              <a:graphicFrameLocks xmlns:a="http://schemas.openxmlformats.org/drawingml/2006/main" noChangeAspect="1"/>
+            </wp:cNvGraphicFramePr>
+            <a:graphic xmlns:a="http://schemas.openxmlformats.org/drawingml/2006/main">
+              <a:graphicData uri="http://schemas.openxmlformats.org/drawingml/2006/picture">
+                <pic:pic xmlns:pic="http://schemas.openxmlformats.org/drawingml/2006/picture">
+                  <pic:nvPicPr>
+                    <pic:cNvPr id="2" name="report issue.png"/>
+                    <pic:cNvPicPr/>
+                  </pic:nvPicPr>
+                  <pic:blipFill rotWithShape="1">
+                    <a:blip r:embed="rId19">
+                      <a:extLst>
+                        <a:ext uri="{28A0092B-C50C-407E-A947-70E740481C1C}">
+                          <a14:useLocalDpi xmlns:a14="http://schemas.microsoft.com/office/drawing/2010/main" val="0"/>
+                        </a:ext>
+                      </a:extLst>
+                    </a:blip>
+                    <a:srcRect t="783" b="1203"/>
+                    <a:stretch/>
+                  </pic:blipFill>
+                  <pic:spPr bwMode="auto">
+                    <a:xfrm>
+                      <a:off x="0" y="0"/>
+                      <a:ext cx="5759450" cy="2381250"/>
+                    </a:xfrm>
+                    <a:prstGeom prst="rect">
+                      <a:avLst/>
+                    </a:prstGeom>
+                    <a:ln>
+                      <a:noFill/>
+                    </a:ln>
+                    <a:extLst>
+                      <a:ext uri="{53640926-AAD7-44D8-BBD7-CCE9431645EC}">
+                        <a14:shadowObscured xmlns:a14="http://schemas.microsoft.com/office/drawing/2010/main"/>
+                      </a:ext>
+                    </a:extLst>
+                  </pic:spPr>
+                </pic:pic>
+              </a:graphicData>
+            </a:graphic>
+          </wp:inline>
+        </w:drawing>
+      </w:r>
+    </w:p>
+    <w:p>
+      <w:pPr>
+        <w:pStyle w:val="Caption"/>
+        <w:jc w:val="center"/>
+      </w:pPr>
+      <w:r>
+        <w:t xml:space="preserve">Figuur </w:t>
+      </w:r>
+      <w:r>
+        <w:fldChar w:fldCharType="begin"/>
+      </w:r>
+      <w:r>
+        <w:instrText xml:space="preserve"> SEQ Figuur \* ARABIC </w:instrText>
+      </w:r>
+      <w:r>
+        <w:fldChar w:fldCharType="separate"/>
+      </w:r>
+      <w:r>
+        <w:rPr>
+          <w:noProof/>
+        </w:rPr>
+        <w:t>4</w:t>
+      </w:r>
+      <w:r>
+        <w:fldChar w:fldCharType="end"/>
+      </w:r>
+      <w:r>
+        <w:t xml:space="preserve"> - UI report</w:t>
+      </w:r>
+    </w:p>
+    <w:p>
+      <w:pPr>
+        <w:rPr>
+          <w:lang w:val="nl-NL" w:eastAsia="nl-NL"/>
+        </w:rPr>
+      </w:pPr>
+    </w:p>
+    <w:p>
+      <w:pPr>
+        <w:spacing w:after="160" w:line="259" w:lineRule="auto"/>
+        <w:rPr>
+          <w:rFonts w:eastAsia="Times New Roman" w:cs="Arial"/>
+          <w:b/>
+          <w:bCs/>
+          <w:iCs/>
+          <w:sz w:val="26"/>
+          <w:szCs w:val="28"/>
+          <w:lang w:val="nl-NL" w:eastAsia="nl-NL"/>
+        </w:rPr>
+      </w:pPr>
+      <w:bookmarkStart w:id="38" w:name="_Toc9931647"/>
+      <w:r>
+        <w:br w:type="page"/>
+      </w:r>
+    </w:p>
+    <w:p>
+      <w:pPr>
         <w:pStyle w:val="Heading2"/>
       </w:pPr>
-      <w:bookmarkStart w:id="38" w:name="_Toc9931647"/>
-      <w:r>
+      <w:r>
+        <w:lastRenderedPageBreak/>
         <w:t>Suggesties maken</w:t>
       </w:r>
       <w:bookmarkEnd w:id="38"/>
@@ -11597,10 +11745,126 @@
     </w:p>
     <w:p>
       <w:pPr>
+        <w:rPr>
+          <w:noProof/>
+          <w:lang w:val="nl-NL" w:eastAsia="nl-NL"/>
+        </w:rPr>
+      </w:pPr>
+    </w:p>
+    <w:p>
+      <w:pPr>
+        <w:keepNext/>
+        <w:jc w:val="center"/>
+      </w:pPr>
+      <w:r>
+        <w:rPr>
+          <w:noProof/>
+          <w:lang w:val="nl-NL" w:eastAsia="nl-NL"/>
+        </w:rPr>
+        <w:drawing>
+          <wp:inline distT="0" distB="0" distL="0" distR="0">
+            <wp:extent cx="5686425" cy="2333625"/>
+            <wp:effectExtent l="0" t="0" r="9525" b="9525"/>
+            <wp:docPr id="5" name="Picture 5"/>
+            <wp:cNvGraphicFramePr>
+              <a:graphicFrameLocks xmlns:a="http://schemas.openxmlformats.org/drawingml/2006/main" noChangeAspect="1"/>
+            </wp:cNvGraphicFramePr>
+            <a:graphic xmlns:a="http://schemas.openxmlformats.org/drawingml/2006/main">
+              <a:graphicData uri="http://schemas.openxmlformats.org/drawingml/2006/picture">
+                <pic:pic xmlns:pic="http://schemas.openxmlformats.org/drawingml/2006/picture">
+                  <pic:nvPicPr>
+                    <pic:cNvPr id="5" name="make suggestion.png"/>
+                    <pic:cNvPicPr/>
+                  </pic:nvPicPr>
+                  <pic:blipFill rotWithShape="1">
+                    <a:blip r:embed="rId20">
+                      <a:extLst>
+                        <a:ext uri="{28A0092B-C50C-407E-A947-70E740481C1C}">
+                          <a14:useLocalDpi xmlns:a14="http://schemas.microsoft.com/office/drawing/2010/main" val="0"/>
+                        </a:ext>
+                      </a:extLst>
+                    </a:blip>
+                    <a:srcRect l="496" t="795" r="772" b="1750"/>
+                    <a:stretch/>
+                  </pic:blipFill>
+                  <pic:spPr bwMode="auto">
+                    <a:xfrm>
+                      <a:off x="0" y="0"/>
+                      <a:ext cx="5686425" cy="2333625"/>
+                    </a:xfrm>
+                    <a:prstGeom prst="rect">
+                      <a:avLst/>
+                    </a:prstGeom>
+                    <a:ln>
+                      <a:noFill/>
+                    </a:ln>
+                    <a:extLst>
+                      <a:ext uri="{53640926-AAD7-44D8-BBD7-CCE9431645EC}">
+                        <a14:shadowObscured xmlns:a14="http://schemas.microsoft.com/office/drawing/2010/main"/>
+                      </a:ext>
+                    </a:extLst>
+                  </pic:spPr>
+                </pic:pic>
+              </a:graphicData>
+            </a:graphic>
+          </wp:inline>
+        </w:drawing>
+      </w:r>
+    </w:p>
+    <w:p>
+      <w:pPr>
+        <w:pStyle w:val="Caption"/>
+        <w:jc w:val="center"/>
+      </w:pPr>
+      <w:r>
+        <w:t xml:space="preserve">Figuur </w:t>
+      </w:r>
+      <w:r>
+        <w:fldChar w:fldCharType="begin"/>
+      </w:r>
+      <w:r>
+        <w:instrText xml:space="preserve"> SEQ Figuur \* ARABIC </w:instrText>
+      </w:r>
+      <w:r>
+        <w:fldChar w:fldCharType="separate"/>
+      </w:r>
+      <w:r>
+        <w:rPr>
+          <w:noProof/>
+        </w:rPr>
+        <w:t>5</w:t>
+      </w:r>
+      <w:r>
+        <w:fldChar w:fldCharType="end"/>
+      </w:r>
+      <w:r>
+        <w:t xml:space="preserve"> - UI suggestion</w:t>
+      </w:r>
+    </w:p>
+    <w:p>
+      <w:pPr>
+        <w:spacing w:after="160" w:line="259" w:lineRule="auto"/>
+        <w:rPr>
+          <w:rFonts w:eastAsia="Times New Roman" w:cs="Arial"/>
+          <w:b/>
+          <w:bCs/>
+          <w:iCs/>
+          <w:sz w:val="26"/>
+          <w:szCs w:val="28"/>
+          <w:lang w:val="nl-NL" w:eastAsia="nl-NL"/>
+        </w:rPr>
+      </w:pPr>
+      <w:bookmarkStart w:id="39" w:name="_Toc9931648"/>
+      <w:r>
+        <w:br w:type="page"/>
+      </w:r>
+    </w:p>
+    <w:p>
+      <w:pPr>
         <w:pStyle w:val="Heading2"/>
       </w:pPr>
-      <w:bookmarkStart w:id="39" w:name="_Toc9931648"/>
-      <w:r>
+      <w:r>
+        <w:lastRenderedPageBreak/>
         <w:t>Vragen toevoegen</w:t>
       </w:r>
       <w:bookmarkEnd w:id="39"/>
@@ -11623,33 +11887,261 @@
         </w:rPr>
         <w:t xml:space="preserve"> zoals andere items toevoegen via de support page.</w:t>
       </w:r>
+    </w:p>
+    <w:p>
+      <w:pPr>
+        <w:rPr>
+          <w:lang w:val="nl-NL" w:eastAsia="nl-NL"/>
+        </w:rPr>
+      </w:pPr>
+      <w:r>
+        <w:rPr>
+          <w:lang w:val="nl-NL" w:eastAsia="nl-NL"/>
+        </w:rPr>
+        <w:t>Eerst moet men kiezen welke level in het spel het beste past bij het onderwerp van de vraag.</w:t>
+      </w:r>
       <w:r>
         <w:rPr>
           <w:lang w:val="nl-NL" w:eastAsia="nl-NL"/>
         </w:rPr>
         <w:br/>
+        <w:t xml:space="preserve">De gebruiker krijgt enkele knoppen te zien waar telkens de naam van een level op staat. </w:t>
+      </w:r>
+    </w:p>
+    <w:p>
+      <w:pPr>
+        <w:rPr>
+          <w:lang w:val="nl-NL" w:eastAsia="nl-NL"/>
+        </w:rPr>
+      </w:pPr>
+    </w:p>
+    <w:p>
+      <w:pPr>
+        <w:keepNext/>
+        <w:jc w:val="center"/>
+      </w:pPr>
+      <w:r>
+        <w:rPr>
+          <w:noProof/>
+          <w:lang w:val="nl-NL" w:eastAsia="nl-NL"/>
+        </w:rPr>
+        <w:drawing>
+          <wp:inline distT="0" distB="0" distL="0" distR="0">
+            <wp:extent cx="5076825" cy="2822200"/>
+            <wp:effectExtent l="0" t="0" r="0" b="0"/>
+            <wp:docPr id="7" name="Picture 7"/>
+            <wp:cNvGraphicFramePr>
+              <a:graphicFrameLocks xmlns:a="http://schemas.openxmlformats.org/drawingml/2006/main" noChangeAspect="1"/>
+            </wp:cNvGraphicFramePr>
+            <a:graphic xmlns:a="http://schemas.openxmlformats.org/drawingml/2006/main">
+              <a:graphicData uri="http://schemas.openxmlformats.org/drawingml/2006/picture">
+                <pic:pic xmlns:pic="http://schemas.openxmlformats.org/drawingml/2006/picture">
+                  <pic:nvPicPr>
+                    <pic:cNvPr id="7" name="add question.png"/>
+                    <pic:cNvPicPr/>
+                  </pic:nvPicPr>
+                  <pic:blipFill>
+                    <a:blip r:embed="rId21">
+                      <a:extLst>
+                        <a:ext uri="{28A0092B-C50C-407E-A947-70E740481C1C}">
+                          <a14:useLocalDpi xmlns:a14="http://schemas.microsoft.com/office/drawing/2010/main" val="0"/>
+                        </a:ext>
+                      </a:extLst>
+                    </a:blip>
+                    <a:stretch>
+                      <a:fillRect/>
+                    </a:stretch>
+                  </pic:blipFill>
+                  <pic:spPr>
+                    <a:xfrm>
+                      <a:off x="0" y="0"/>
+                      <a:ext cx="5105270" cy="2838012"/>
+                    </a:xfrm>
+                    <a:prstGeom prst="rect">
+                      <a:avLst/>
+                    </a:prstGeom>
+                  </pic:spPr>
+                </pic:pic>
+              </a:graphicData>
+            </a:graphic>
+          </wp:inline>
+        </w:drawing>
+      </w:r>
+    </w:p>
+    <w:p>
+      <w:pPr>
+        <w:pStyle w:val="Caption"/>
+        <w:jc w:val="center"/>
+      </w:pPr>
+      <w:r>
+        <w:t xml:space="preserve">Figuur </w:t>
+      </w:r>
+      <w:r>
+        <w:fldChar w:fldCharType="begin"/>
+      </w:r>
+      <w:r>
+        <w:instrText xml:space="preserve"> SEQ Figuur \* ARABIC </w:instrText>
+      </w:r>
+      <w:r>
+        <w:fldChar w:fldCharType="separate"/>
+      </w:r>
+      <w:r>
+        <w:rPr>
+          <w:noProof/>
+        </w:rPr>
+        <w:t>6</w:t>
+      </w:r>
+      <w:r>
+        <w:fldChar w:fldCharType="end"/>
+      </w:r>
+      <w:r>
+        <w:t xml:space="preserve"> - UI kiezen van level</w:t>
+      </w:r>
+    </w:p>
+    <w:p>
+      <w:pPr>
+        <w:rPr>
+          <w:lang w:val="nl-NL" w:eastAsia="nl-NL"/>
+        </w:rPr>
+      </w:pPr>
+      <w:r>
+        <w:rPr>
+          <w:lang w:val="nl-NL" w:eastAsia="nl-NL"/>
+        </w:rPr>
+        <w:br/>
+      </w:r>
+      <w:r>
+        <w:rPr>
+          <w:lang w:val="nl-NL" w:eastAsia="nl-NL"/>
+        </w:rPr>
+        <w:t xml:space="preserve">Als de speler de level gekozen heeft waarbij de vraag het beste past, kan hij de vraag toevoegen aan dat level. </w:t>
+      </w:r>
+      <w:r>
+        <w:rPr>
+          <w:lang w:val="nl-NL" w:eastAsia="nl-NL"/>
+        </w:rPr>
         <w:t>Elke vraag bestaat uit een vraag en minstens één juist en één fout antwoord.</w:t>
       </w:r>
       <w:r>
         <w:rPr>
           <w:lang w:val="nl-NL" w:eastAsia="nl-NL"/>
         </w:rPr>
-        <w:t xml:space="preserve"> Optioneel kan de speler er ook nog voor kiezen om 3 extra foutieve antwoorden toe te voegen. Deze vraag wordt dan toegevoegd aan een XML file dat op een gedeelde transfer schijf staat.</w:t>
-      </w:r>
-    </w:p>
-    <w:p>
-      <w:pPr>
+        <w:t xml:space="preserve"> Optioneel kan de speler er ook nog voor kiezen om 3 extra foutieve antwoorden toe te voegen. Deze vraag wordt dan toegevoegd aan een XML file dat</w:t>
+      </w:r>
+      <w:r>
+        <w:rPr>
+          <w:lang w:val="nl-NL" w:eastAsia="nl-NL"/>
+        </w:rPr>
+        <w:t xml:space="preserve"> momenteel</w:t>
+      </w:r>
+      <w:r>
+        <w:rPr>
+          <w:lang w:val="nl-NL" w:eastAsia="nl-NL"/>
+        </w:rPr>
+        <w:t xml:space="preserve"> op een gedeelde transfer schijf </w:t>
+      </w:r>
+      <w:r>
+        <w:rPr>
+          <w:lang w:val="nl-NL" w:eastAsia="nl-NL"/>
+        </w:rPr>
+        <w:t>wordt opgeslagen</w:t>
+      </w:r>
+      <w:r>
+        <w:rPr>
+          <w:lang w:val="nl-NL" w:eastAsia="nl-NL"/>
+        </w:rPr>
+        <w:t>.</w:t>
+      </w:r>
+    </w:p>
+    <w:p>
+      <w:pPr>
+        <w:rPr>
+          <w:lang w:val="nl-NL" w:eastAsia="nl-NL"/>
+        </w:rPr>
+      </w:pPr>
+    </w:p>
+    <w:p>
+      <w:pPr>
+        <w:keepNext/>
         <w:spacing w:after="160" w:line="259" w:lineRule="auto"/>
-        <w:rPr>
-          <w:rFonts w:eastAsia="Times New Roman" w:cs="Arial"/>
-          <w:b/>
-          <w:bCs/>
-          <w:kern w:val="32"/>
-          <w:sz w:val="28"/>
-          <w:szCs w:val="26"/>
-          <w:lang w:val="nl-NL" w:eastAsia="nl-NL"/>
-        </w:rPr>
-      </w:pPr>
+        <w:jc w:val="center"/>
+      </w:pPr>
+      <w:r>
+        <w:rPr>
+          <w:noProof/>
+        </w:rPr>
+        <w:drawing>
+          <wp:inline distT="0" distB="0" distL="0" distR="0">
+            <wp:extent cx="5238750" cy="2924921"/>
+            <wp:effectExtent l="0" t="0" r="0" b="8890"/>
+            <wp:docPr id="8" name="Picture 8"/>
+            <wp:cNvGraphicFramePr>
+              <a:graphicFrameLocks xmlns:a="http://schemas.openxmlformats.org/drawingml/2006/main" noChangeAspect="1"/>
+            </wp:cNvGraphicFramePr>
+            <a:graphic xmlns:a="http://schemas.openxmlformats.org/drawingml/2006/main">
+              <a:graphicData uri="http://schemas.openxmlformats.org/drawingml/2006/picture">
+                <pic:pic xmlns:pic="http://schemas.openxmlformats.org/drawingml/2006/picture">
+                  <pic:nvPicPr>
+                    <pic:cNvPr id="8" name="add question 2.png"/>
+                    <pic:cNvPicPr/>
+                  </pic:nvPicPr>
+                  <pic:blipFill>
+                    <a:blip r:embed="rId22">
+                      <a:extLst>
+                        <a:ext uri="{28A0092B-C50C-407E-A947-70E740481C1C}">
+                          <a14:useLocalDpi xmlns:a14="http://schemas.microsoft.com/office/drawing/2010/main" val="0"/>
+                        </a:ext>
+                      </a:extLst>
+                    </a:blip>
+                    <a:stretch>
+                      <a:fillRect/>
+                    </a:stretch>
+                  </pic:blipFill>
+                  <pic:spPr>
+                    <a:xfrm>
+                      <a:off x="0" y="0"/>
+                      <a:ext cx="5276468" cy="2945980"/>
+                    </a:xfrm>
+                    <a:prstGeom prst="rect">
+                      <a:avLst/>
+                    </a:prstGeom>
+                  </pic:spPr>
+                </pic:pic>
+              </a:graphicData>
+            </a:graphic>
+          </wp:inline>
+        </w:drawing>
+      </w:r>
+    </w:p>
+    <w:p>
+      <w:pPr>
+        <w:pStyle w:val="Caption"/>
+        <w:jc w:val="center"/>
+      </w:pPr>
+      <w:r>
+        <w:t xml:space="preserve">Figuur </w:t>
+      </w:r>
+      <w:r>
+        <w:fldChar w:fldCharType="begin"/>
+      </w:r>
+      <w:r>
+        <w:instrText xml:space="preserve"> SEQ Figuur \* ARABIC </w:instrText>
+      </w:r>
+      <w:r>
+        <w:fldChar w:fldCharType="separate"/>
+      </w:r>
+      <w:r>
+        <w:rPr>
+          <w:noProof/>
+        </w:rPr>
+        <w:t>7</w:t>
+      </w:r>
+      <w:r>
+        <w:fldChar w:fldCharType="end"/>
+      </w:r>
+      <w:r>
+        <w:t xml:space="preserve"> - UI invullen vraag &amp; antwoorden</w:t>
+      </w:r>
       <w:r>
         <w:br w:type="page"/>
       </w:r>
@@ -20155,12 +20647,6 @@
         <w:t xml:space="preserve"> worden.</w:t>
       </w:r>
       <w:r>
-        <w:br w:type="page"/>
-      </w:r>
-    </w:p>
-    <w:p>
-      <w:r>
-        <w:lastRenderedPageBreak/>
         <w:br w:type="page"/>
       </w:r>
     </w:p>
@@ -21234,8 +21720,8 @@
     </w:sdt>
     <w:p/>
     <w:sectPr>
-      <w:headerReference w:type="default" r:id="rId19"/>
-      <w:footerReference w:type="default" r:id="rId20"/>
+      <w:headerReference w:type="default" r:id="rId23"/>
+      <w:footerReference w:type="default" r:id="rId24"/>
       <w:pgSz w:w="11906" w:h="16838"/>
       <w:pgMar w:top="2098" w:right="1418" w:bottom="1418" w:left="1418" w:header="709" w:footer="709" w:gutter="0"/>
       <w:cols w:space="708"/>
@@ -25911,6 +26397,12 @@
 </file>
 
 <file path=customXml/item1.xml><?xml version="1.0" encoding="utf-8"?>
+<p:properties xmlns:p="http://schemas.microsoft.com/office/2006/metadata/properties" xmlns:xsi="http://www.w3.org/2001/XMLSchema-instance" xmlns:pc="http://schemas.microsoft.com/office/infopath/2007/PartnerControls">
+  <documentManagement/>
+</p:properties>
+</file>
+
+<file path=customXml/item2.xml><?xml version="1.0" encoding="utf-8"?>
 <ct:contentTypeSchema xmlns:ct="http://schemas.microsoft.com/office/2006/metadata/contentType" xmlns:ma="http://schemas.microsoft.com/office/2006/metadata/properties/metaAttributes" ct:_="" ma:_="" ma:contentTypeName="Document" ma:contentTypeID="0x0101004BD6AAFC9AD00447AB4690B3D17F3D52" ma:contentTypeVersion="3" ma:contentTypeDescription="Een nieuw document maken." ma:contentTypeScope="" ma:versionID="6959323b1c450558308ed52ddd66f017">
   <xsd:schema xmlns:xsd="http://www.w3.org/2001/XMLSchema" xmlns:xs="http://www.w3.org/2001/XMLSchema" xmlns:p="http://schemas.microsoft.com/office/2006/metadata/properties" xmlns:ns2="6dafc39e-a2aa-45b8-82ae-0946cdd2417a" targetNamespace="http://schemas.microsoft.com/office/2006/metadata/properties" ma:root="true" ma:fieldsID="011e7c156f180cfe67664cb43d562f55" ns2:_="">
     <xsd:import namespace="6dafc39e-a2aa-45b8-82ae-0946cdd2417a"/>
@@ -26056,12 +26548,6 @@
     <xs:element name="TermId" type="xs:string"/>
   </xs:schema>
 </ct:contentTypeSchema>
-</file>
-
-<file path=customXml/item2.xml><?xml version="1.0" encoding="utf-8"?>
-<p:properties xmlns:p="http://schemas.microsoft.com/office/2006/metadata/properties" xmlns:xsi="http://www.w3.org/2001/XMLSchema-instance" xmlns:pc="http://schemas.microsoft.com/office/infopath/2007/PartnerControls">
-  <documentManagement/>
-</p:properties>
 </file>
 
 <file path=customXml/item3.xml><?xml version="1.0" encoding="utf-8"?>
@@ -26560,6 +27046,15 @@
 </file>
 
 <file path=customXml/itemProps1.xml><?xml version="1.0" encoding="utf-8"?>
+<ds:datastoreItem xmlns:ds="http://schemas.openxmlformats.org/officeDocument/2006/customXml" ds:itemID="{B36390EA-4FD1-4B9A-9FE6-1179CCE29F31}">
+  <ds:schemaRefs>
+    <ds:schemaRef ds:uri="http://schemas.microsoft.com/office/2006/metadata/properties"/>
+    <ds:schemaRef ds:uri="http://schemas.microsoft.com/office/infopath/2007/PartnerControls"/>
+  </ds:schemaRefs>
+</ds:datastoreItem>
+</file>
+
+<file path=customXml/itemProps2.xml><?xml version="1.0" encoding="utf-8"?>
 <ds:datastoreItem xmlns:ds="http://schemas.openxmlformats.org/officeDocument/2006/customXml" ds:itemID="{DBC554EB-BBB2-424D-B590-59145D05FDA0}">
   <ds:schemaRefs>
     <ds:schemaRef ds:uri="http://schemas.microsoft.com/office/2006/metadata/contentType"/>
@@ -26577,15 +27072,6 @@
 </ds:datastoreItem>
 </file>
 
-<file path=customXml/itemProps2.xml><?xml version="1.0" encoding="utf-8"?>
-<ds:datastoreItem xmlns:ds="http://schemas.openxmlformats.org/officeDocument/2006/customXml" ds:itemID="{B36390EA-4FD1-4B9A-9FE6-1179CCE29F31}">
-  <ds:schemaRefs>
-    <ds:schemaRef ds:uri="http://schemas.microsoft.com/office/2006/metadata/properties"/>
-    <ds:schemaRef ds:uri="http://schemas.microsoft.com/office/infopath/2007/PartnerControls"/>
-  </ds:schemaRefs>
-</ds:datastoreItem>
-</file>
-
 <file path=customXml/itemProps3.xml><?xml version="1.0" encoding="utf-8"?>
 <ds:datastoreItem xmlns:ds="http://schemas.openxmlformats.org/officeDocument/2006/customXml" ds:itemID="{7A951EFD-AA11-418A-BDCE-439478F67FE5}">
   <ds:schemaRefs>
@@ -26595,7 +27081,7 @@
 </file>
 
 <file path=customXml/itemProps4.xml><?xml version="1.0" encoding="utf-8"?>
-<ds:datastoreItem xmlns:ds="http://schemas.openxmlformats.org/officeDocument/2006/customXml" ds:itemID="{68216163-7F25-40A7-922C-853BA775DD82}">
+<ds:datastoreItem xmlns:ds="http://schemas.openxmlformats.org/officeDocument/2006/customXml" ds:itemID="{C8DB2D4F-3A35-4C33-A7A0-2AF888E9A4B2}">
   <ds:schemaRefs>
     <ds:schemaRef ds:uri="http://schemas.openxmlformats.org/officeDocument/2006/bibliography"/>
   </ds:schemaRefs>

</xml_diff>